<commit_message>
Updates for 2.6.2 release.
</commit_message>
<xml_diff>
--- a/documentation/RGA_RELEASE_NOTES.docx
+++ b/documentation/RGA_RELEASE_NOTES.docx
@@ -15,7 +15,35 @@
           <w:sz w:val="52"/>
           <w:szCs w:val="52"/>
         </w:rPr>
-        <w:t>Radeon™ GPU Analyzer 2.6.1 – Release Notes</w:t>
+        <w:t xml:space="preserve">Radeon™ GPU Analyzer </w:t>
+      </w:r>
+      <w:r>
+        <w:rPr>
+          <w:sz w:val="52"/>
+          <w:szCs w:val="52"/>
+        </w:rPr>
+        <w:t>2.</w:t>
+      </w:r>
+      <w:r>
+        <w:rPr>
+          <w:sz w:val="52"/>
+          <w:szCs w:val="52"/>
+        </w:rPr>
+        <w:t>6</w:t>
+      </w:r>
+      <w:r>
+        <w:rPr>
+          <w:sz w:val="52"/>
+          <w:szCs w:val="52"/>
+        </w:rPr>
+        <w:t>.2</w:t>
+      </w:r>
+      <w:r>
+        <w:rPr>
+          <w:sz w:val="52"/>
+          <w:szCs w:val="52"/>
+        </w:rPr>
+        <w:t xml:space="preserve"> – Release Notes</w:t>
       </w:r>
     </w:p>
     <w:p>
@@ -31,9 +59,11 @@
         <w:pStyle w:val="ListParagraph"/>
         <w:numPr>
           <w:ilvl w:val="0"/>
-          <w:numId w:val="1"/>
+          <w:numId w:val="8"/>
         </w:numPr>
         <w:rPr>
+          <w:b/>
+          <w:bCs/>
           <w:sz w:val="20"/>
           <w:szCs w:val="20"/>
         </w:rPr>
@@ -46,7 +76,7 @@
           <w:sz w:val="20"/>
           <w:szCs w:val="20"/>
         </w:rPr>
-        <w:t>Added support for gfx103</w:t>
+        <w:t xml:space="preserve">OpenGL mode is now </w:t>
       </w:r>
       <w:r>
         <w:rPr>
@@ -56,36 +86,7 @@
           <w:sz w:val="20"/>
           <w:szCs w:val="20"/>
         </w:rPr>
-        <w:t>5</w:t>
-      </w:r>
-      <w:r>
-        <w:rPr>
-          <w:rFonts w:eastAsia="Times New Roman"/>
-          <w:sz w:val="20"/>
-          <w:szCs w:val="20"/>
-        </w:rPr>
-        <w:t xml:space="preserve"> as a target in Vulkan, DX12, DXR, DX11, OpenCL and OpenGL modes.</w:t>
-      </w:r>
-    </w:p>
-    <w:p>
-      <w:pPr>
-        <w:pStyle w:val="ListParagraph"/>
-        <w:numPr>
-          <w:ilvl w:val="0"/>
-          <w:numId w:val="1"/>
-        </w:numPr>
-        <w:rPr>
-          <w:sz w:val="20"/>
-          <w:szCs w:val="20"/>
-        </w:rPr>
-      </w:pPr>
-      <w:r>
-        <w:rPr>
-          <w:rFonts w:eastAsia="Times New Roman"/>
-          <w:sz w:val="20"/>
-          <w:szCs w:val="20"/>
-        </w:rPr>
-        <w:t>DX12/DXR modes</w:t>
+        <w:t xml:space="preserve">an </w:t>
       </w:r>
       <w:r>
         <w:rPr>
@@ -95,21 +96,8 @@
           <w:sz w:val="20"/>
           <w:szCs w:val="20"/>
         </w:rPr>
-        <w:t xml:space="preserve">: </w:t>
-      </w:r>
-    </w:p>
-    <w:p>
-      <w:pPr>
-        <w:pStyle w:val="ListParagraph"/>
-        <w:numPr>
-          <w:ilvl w:val="1"/>
-          <w:numId w:val="1"/>
-        </w:numPr>
-        <w:rPr>
-          <w:sz w:val="20"/>
-          <w:szCs w:val="20"/>
-        </w:rPr>
-      </w:pPr>
+        <w:t xml:space="preserve">offline </w:t>
+      </w:r>
       <w:r>
         <w:rPr>
           <w:rFonts w:eastAsia="Times New Roman"/>
@@ -118,7 +106,7 @@
           <w:sz w:val="20"/>
           <w:szCs w:val="20"/>
         </w:rPr>
-        <w:t>U</w:t>
+        <w:t xml:space="preserve">mode </w:t>
       </w:r>
       <w:r>
         <w:rPr>
@@ -128,69 +116,9 @@
           <w:sz w:val="20"/>
           <w:szCs w:val="20"/>
         </w:rPr>
-        <w:t>pdated the DXC compiler package</w:t>
-      </w:r>
-      <w:r>
-        <w:rPr>
-          <w:rFonts w:eastAsia="Times New Roman"/>
-          <w:sz w:val="20"/>
-          <w:szCs w:val="20"/>
-        </w:rPr>
-        <w:t xml:space="preserve"> that is bundled with the tool to the latest </w:t>
-      </w:r>
-      <w:r>
-        <w:rPr>
-          <w:rFonts w:eastAsia="Times New Roman"/>
-          <w:sz w:val="20"/>
-          <w:szCs w:val="20"/>
-        </w:rPr>
-        <w:t xml:space="preserve">public </w:t>
-      </w:r>
-      <w:r>
-        <w:rPr>
-          <w:rFonts w:eastAsia="Times New Roman"/>
-          <w:sz w:val="20"/>
-          <w:szCs w:val="20"/>
-        </w:rPr>
-        <w:t>version</w:t>
-      </w:r>
-      <w:r>
-        <w:rPr>
-          <w:rFonts w:eastAsia="Times New Roman"/>
-          <w:sz w:val="20"/>
-          <w:szCs w:val="20"/>
-        </w:rPr>
-        <w:t>.</w:t>
-      </w:r>
-      <w:r>
-        <w:rPr>
-          <w:rFonts w:eastAsia="Times New Roman"/>
-          <w:sz w:val="20"/>
-          <w:szCs w:val="20"/>
-        </w:rPr>
-        <w:t xml:space="preserve"> </w:t>
-      </w:r>
-    </w:p>
-    <w:p>
-      <w:pPr>
-        <w:pStyle w:val="ListParagraph"/>
-        <w:numPr>
-          <w:ilvl w:val="1"/>
-          <w:numId w:val="1"/>
-        </w:numPr>
-        <w:rPr>
-          <w:sz w:val="20"/>
-          <w:szCs w:val="20"/>
-        </w:rPr>
-      </w:pPr>
-      <w:r>
-        <w:rPr>
-          <w:rFonts w:eastAsia="Times New Roman"/>
-          <w:sz w:val="20"/>
-          <w:szCs w:val="20"/>
-        </w:rPr>
-        <w:t xml:space="preserve">DX12/DXR </w:t>
-      </w:r>
+        <w:t xml:space="preserve">(-s </w:t>
+      </w:r>
+      <w:proofErr w:type="spellStart"/>
       <w:r>
         <w:rPr>
           <w:rFonts w:eastAsia="Times New Roman"/>
@@ -199,15 +127,92 @@
           <w:sz w:val="20"/>
           <w:szCs w:val="20"/>
         </w:rPr>
-        <w:t>offline modes now support up to gfx1035</w:t>
-      </w:r>
+        <w:t>opengl</w:t>
+      </w:r>
+      <w:proofErr w:type="spellEnd"/>
       <w:r>
         <w:rPr>
           <w:rFonts w:eastAsia="Times New Roman"/>
-          <w:sz w:val="20"/>
-          <w:szCs w:val="20"/>
-        </w:rPr>
-        <w:t xml:space="preserve"> (previously supported up to gfx1032)</w:t>
+          <w:b/>
+          <w:bCs/>
+          <w:sz w:val="20"/>
+          <w:szCs w:val="20"/>
+        </w:rPr>
+        <w:t>):</w:t>
+      </w:r>
+    </w:p>
+    <w:p>
+      <w:pPr>
+        <w:pStyle w:val="ListParagraph"/>
+        <w:numPr>
+          <w:ilvl w:val="1"/>
+          <w:numId w:val="8"/>
+        </w:numPr>
+        <w:rPr>
+          <w:sz w:val="20"/>
+          <w:szCs w:val="20"/>
+        </w:rPr>
+      </w:pPr>
+      <w:r>
+        <w:rPr>
+          <w:rFonts w:eastAsia="Times New Roman"/>
+          <w:sz w:val="20"/>
+          <w:szCs w:val="20"/>
+        </w:rPr>
+        <w:t xml:space="preserve">Compile OpenGL shaders for any supported target, </w:t>
+      </w:r>
+      <w:r>
+        <w:rPr>
+          <w:rFonts w:eastAsia="Times New Roman"/>
+          <w:sz w:val="20"/>
+          <w:szCs w:val="20"/>
+        </w:rPr>
+        <w:t>independent</w:t>
+      </w:r>
+      <w:r>
+        <w:rPr>
+          <w:rFonts w:eastAsia="Times New Roman"/>
+          <w:sz w:val="20"/>
+          <w:szCs w:val="20"/>
+        </w:rPr>
+        <w:t>ly</w:t>
+      </w:r>
+      <w:r>
+        <w:rPr>
+          <w:rFonts w:eastAsia="Times New Roman"/>
+          <w:sz w:val="20"/>
+          <w:szCs w:val="20"/>
+        </w:rPr>
+        <w:t xml:space="preserve"> of the installed graphics card and driver.</w:t>
+      </w:r>
+    </w:p>
+    <w:p>
+      <w:pPr>
+        <w:pStyle w:val="ListParagraph"/>
+        <w:numPr>
+          <w:ilvl w:val="1"/>
+          <w:numId w:val="8"/>
+        </w:numPr>
+        <w:rPr>
+          <w:sz w:val="20"/>
+          <w:szCs w:val="20"/>
+        </w:rPr>
+      </w:pPr>
+      <w:r>
+        <w:rPr>
+          <w:rFonts w:eastAsia="Times New Roman"/>
+          <w:sz w:val="20"/>
+          <w:szCs w:val="20"/>
+        </w:rPr>
+        <w:t>You can now g</w:t>
+      </w:r>
+      <w:r>
+        <w:rPr>
+          <w:rFonts w:eastAsia="Times New Roman"/>
+          <w:sz w:val="20"/>
+          <w:szCs w:val="20"/>
+        </w:rPr>
+        <w:t>enerate static hardware resource usage information support for OpenGL shaders</w:t>
       </w:r>
       <w:r>
         <w:rPr>
@@ -223,7 +228,7 @@
         <w:pStyle w:val="ListParagraph"/>
         <w:numPr>
           <w:ilvl w:val="0"/>
-          <w:numId w:val="1"/>
+          <w:numId w:val="8"/>
         </w:numPr>
         <w:rPr>
           <w:sz w:val="20"/>
@@ -232,11 +237,60 @@
       </w:pPr>
       <w:r>
         <w:rPr>
-          <w:sz w:val="20"/>
-          <w:szCs w:val="20"/>
-        </w:rPr>
-        <w:t xml:space="preserve">You can now build the RGA with the </w:t>
-      </w:r>
+          <w:rFonts w:eastAsia="Times New Roman"/>
+          <w:sz w:val="20"/>
+          <w:szCs w:val="20"/>
+        </w:rPr>
+        <w:t>S</w:t>
+      </w:r>
+      <w:r>
+        <w:rPr>
+          <w:rFonts w:eastAsia="Times New Roman"/>
+          <w:sz w:val="20"/>
+          <w:szCs w:val="20"/>
+        </w:rPr>
+        <w:t xml:space="preserve">upport for </w:t>
+      </w:r>
+      <w:r>
+        <w:rPr>
+          <w:rFonts w:eastAsia="Times New Roman"/>
+          <w:sz w:val="20"/>
+          <w:szCs w:val="20"/>
+        </w:rPr>
+        <w:t>legacy targets (</w:t>
+      </w:r>
+      <w:r>
+        <w:rPr>
+          <w:rFonts w:eastAsia="Times New Roman"/>
+          <w:sz w:val="20"/>
+          <w:szCs w:val="20"/>
+        </w:rPr>
+        <w:t>GFX8</w:t>
+      </w:r>
+      <w:r>
+        <w:rPr>
+          <w:rFonts w:eastAsia="Times New Roman"/>
+          <w:sz w:val="20"/>
+          <w:szCs w:val="20"/>
+        </w:rPr>
+        <w:t xml:space="preserve"> and older)</w:t>
+      </w:r>
+      <w:r>
+        <w:rPr>
+          <w:rFonts w:eastAsia="Times New Roman"/>
+          <w:sz w:val="20"/>
+          <w:szCs w:val="20"/>
+        </w:rPr>
+        <w:t xml:space="preserve"> was removed</w:t>
+      </w:r>
+    </w:p>
+    <w:p>
+      <w:pPr>
+        <w:rPr>
+          <w:sz w:val="20"/>
+          <w:szCs w:val="20"/>
+        </w:rPr>
+      </w:pPr>
       <w:r>
         <w:rPr>
           <w:b/>
@@ -244,14 +298,189 @@
           <w:sz w:val="20"/>
           <w:szCs w:val="20"/>
         </w:rPr>
-        <w:t>Visual Studio 2022 compiler toolchain (v143)</w:t>
-      </w:r>
-      <w:r>
-        <w:rPr>
-          <w:sz w:val="20"/>
-          <w:szCs w:val="20"/>
-        </w:rPr>
-        <w:t xml:space="preserve">. To generate a Visual Studio 2022 solution for the tool, run the prebuild script with </w:t>
+        <w:t>Note</w:t>
+      </w:r>
+      <w:r>
+        <w:rPr>
+          <w:sz w:val="20"/>
+          <w:szCs w:val="20"/>
+        </w:rPr>
+        <w:t>: on Ubuntu, the minimum required OS version is Ubuntu 20.04.</w:t>
+      </w:r>
+    </w:p>
+    <w:p>
+      <w:pPr>
+        <w:pStyle w:val="Heading1"/>
+        <w:rPr>
+          <w:rFonts w:eastAsia="Times New Roman"/>
+        </w:rPr>
+      </w:pPr>
+      <w:r>
+        <w:rPr>
+          <w:rFonts w:eastAsia="Times New Roman"/>
+        </w:rPr>
+        <w:t>Known Issues</w:t>
+      </w:r>
+    </w:p>
+    <w:p>
+      <w:pPr>
+        <w:pStyle w:val="Heading2"/>
+      </w:pPr>
+      <w:r>
+        <w:t xml:space="preserve">Vulkan Live Driver Mode </w:t>
+      </w:r>
+    </w:p>
+    <w:p>
+      <w:pPr>
+        <w:pStyle w:val="ListParagraph"/>
+        <w:numPr>
+          <w:ilvl w:val="0"/>
+          <w:numId w:val="8"/>
+        </w:numPr>
+        <w:rPr>
+          <w:sz w:val="20"/>
+          <w:szCs w:val="20"/>
+        </w:rPr>
+      </w:pPr>
+      <w:r>
+        <w:rPr>
+          <w:sz w:val="20"/>
+          <w:szCs w:val="20"/>
+        </w:rPr>
+        <w:t>Source to disassembly correlation is not supported by AMD’s shader compiler and is therefore not supported in the UI.</w:t>
+      </w:r>
+    </w:p>
+    <w:p>
+      <w:pPr>
+        <w:pStyle w:val="ListParagraph"/>
+        <w:numPr>
+          <w:ilvl w:val="0"/>
+          <w:numId w:val="8"/>
+        </w:numPr>
+        <w:rPr>
+          <w:sz w:val="20"/>
+          <w:szCs w:val="20"/>
+        </w:rPr>
+      </w:pPr>
+      <w:r>
+        <w:rPr>
+          <w:sz w:val="20"/>
+          <w:szCs w:val="20"/>
+        </w:rPr>
+        <w:t>Keyboard navigation is not supported from some views in the GUI application.</w:t>
+      </w:r>
+    </w:p>
+    <w:p>
+      <w:pPr>
+        <w:pStyle w:val="ListParagraph"/>
+        <w:numPr>
+          <w:ilvl w:val="0"/>
+          <w:numId w:val="8"/>
+        </w:numPr>
+        <w:rPr>
+          <w:sz w:val="20"/>
+          <w:szCs w:val="20"/>
+        </w:rPr>
+      </w:pPr>
+      <w:r>
+        <w:rPr>
+          <w:sz w:val="20"/>
+          <w:szCs w:val="20"/>
+        </w:rPr>
+        <w:t>The RGA layer is a beta feature. It fails to extract the shaders and pipeline state from certain Vulkan apps.</w:t>
+      </w:r>
+    </w:p>
+    <w:p>
+      <w:pPr>
+        <w:pStyle w:val="ListParagraph"/>
+        <w:numPr>
+          <w:ilvl w:val="0"/>
+          <w:numId w:val="8"/>
+        </w:numPr>
+        <w:rPr>
+          <w:sz w:val="20"/>
+          <w:szCs w:val="20"/>
+        </w:rPr>
+      </w:pPr>
+      <w:r>
+        <w:rPr>
+          <w:sz w:val="20"/>
+          <w:szCs w:val="20"/>
+        </w:rPr>
+        <w:t xml:space="preserve">Notifications about the fact that modified SPIR-V binary does not match the disassembly will not appear for loaded projects (in case that you changed the SPIR-V code, did not </w:t>
+      </w:r>
+      <w:r>
+        <w:rPr>
+          <w:sz w:val="20"/>
+          <w:szCs w:val="20"/>
+        </w:rPr>
+        <w:t>build,</w:t>
+      </w:r>
+      <w:r>
+        <w:rPr>
+          <w:sz w:val="20"/>
+          <w:szCs w:val="20"/>
+        </w:rPr>
+        <w:t xml:space="preserve"> and re-loaded the project).</w:t>
+      </w:r>
+    </w:p>
+    <w:p>
+      <w:pPr>
+        <w:pStyle w:val="Heading2"/>
+      </w:pPr>
+      <w:r>
+        <w:t>Offline</w:t>
+      </w:r>
+      <w:r>
+        <w:t xml:space="preserve"> OpenCL Mode</w:t>
+      </w:r>
+    </w:p>
+    <w:p>
+      <w:pPr>
+        <w:pStyle w:val="ListParagraph"/>
+        <w:numPr>
+          <w:ilvl w:val="0"/>
+          <w:numId w:val="8"/>
+        </w:numPr>
+        <w:rPr>
+          <w:sz w:val="20"/>
+          <w:szCs w:val="20"/>
+        </w:rPr>
+      </w:pPr>
+      <w:r>
+        <w:rPr>
+          <w:sz w:val="20"/>
+          <w:szCs w:val="20"/>
+        </w:rPr>
+        <w:t>OpenCL C++ kernels are not yet supported by the Lightning Compiler.</w:t>
+      </w:r>
+    </w:p>
+    <w:p>
+      <w:pPr>
+        <w:pStyle w:val="ListParagraph"/>
+        <w:numPr>
+          <w:ilvl w:val="0"/>
+          <w:numId w:val="8"/>
+        </w:numPr>
+        <w:rPr>
+          <w:sz w:val="20"/>
+          <w:szCs w:val="20"/>
+        </w:rPr>
+      </w:pPr>
+      <w:r>
+        <w:rPr>
+          <w:sz w:val="20"/>
+          <w:szCs w:val="20"/>
+        </w:rPr>
+        <w:t>Cycle estimate for certain VALU instructions appears as “Varies” instead of 4.</w:t>
+      </w:r>
+    </w:p>
+    <w:p>
+      <w:pPr>
+        <w:pStyle w:val="Heading2"/>
+      </w:pPr>
+      <w:r>
+        <w:t>DirectX</w:t>
       </w:r>
       <w:r>
         <w:rPr>
@@ -260,14 +489,10 @@
           <w:sz w:val="20"/>
           <w:szCs w:val="20"/>
         </w:rPr>
-        <w:t>--vs 2022</w:t>
-      </w:r>
-      <w:r>
-        <w:rPr>
-          <w:sz w:val="20"/>
-          <w:szCs w:val="20"/>
-        </w:rPr>
-        <w:t xml:space="preserve"> as an argument.</w:t>
+        <w:t xml:space="preserve"> </w:t>
+      </w:r>
+      <w:r>
+        <w:t>12 Mode</w:t>
       </w:r>
     </w:p>
     <w:p>
@@ -275,35 +500,20 @@
         <w:pStyle w:val="ListParagraph"/>
         <w:numPr>
           <w:ilvl w:val="0"/>
-          <w:numId w:val="1"/>
+          <w:numId w:val="8"/>
         </w:numPr>
-        <w:rPr>
-          <w:sz w:val="20"/>
-          <w:szCs w:val="20"/>
-        </w:rPr>
-      </w:pPr>
-      <w:r>
-        <w:rPr>
-          <w:sz w:val="20"/>
-          <w:szCs w:val="20"/>
-        </w:rPr>
-        <w:t xml:space="preserve">You can now </w:t>
-      </w:r>
-      <w:r>
-        <w:rPr>
-          <w:b/>
-          <w:bCs/>
-          <w:sz w:val="20"/>
-          <w:szCs w:val="20"/>
-        </w:rPr>
-        <w:t>change where RGA project files are saved</w:t>
-      </w:r>
-      <w:r>
-        <w:rPr>
-          <w:sz w:val="20"/>
-          <w:szCs w:val="20"/>
-        </w:rPr>
-        <w:t xml:space="preserve"> by the GUI app. This can be used as a workaround on Windows systems where the path to the default project folder uses Unicode characters.</w:t>
+        <w:spacing w:after="9" w:line="244" w:lineRule="auto"/>
+        <w:rPr>
+          <w:sz w:val="20"/>
+          <w:szCs w:val="20"/>
+        </w:rPr>
+      </w:pPr>
+      <w:r>
+        <w:rPr>
+          <w:sz w:val="20"/>
+          <w:szCs w:val="20"/>
+        </w:rPr>
+        <w:t xml:space="preserve">Live register analysis &amp; CFG generation require using the --isa option to generate ISA disassembly. </w:t>
       </w:r>
     </w:p>
     <w:p>
@@ -311,35 +521,27 @@
         <w:pStyle w:val="ListParagraph"/>
         <w:numPr>
           <w:ilvl w:val="0"/>
-          <w:numId w:val="1"/>
+          <w:numId w:val="8"/>
         </w:numPr>
-        <w:rPr>
-          <w:sz w:val="20"/>
-          <w:szCs w:val="20"/>
-        </w:rPr>
-      </w:pPr>
-      <w:r>
-        <w:rPr>
-          <w:sz w:val="20"/>
-          <w:szCs w:val="20"/>
-        </w:rPr>
-        <w:t xml:space="preserve">Shader analysis: fixed an issue which caused </w:t>
-      </w:r>
-      <w:r>
-        <w:rPr>
-          <w:b/>
-          <w:bCs/>
-          <w:sz w:val="20"/>
-          <w:szCs w:val="20"/>
-        </w:rPr>
-        <w:t>v_mad_mixlo_f16 and v_mad_mixhi_f16 instructions to be marked as &lt;unknown&gt;</w:t>
-      </w:r>
-      <w:r>
-        <w:rPr>
-          <w:sz w:val="20"/>
-          <w:szCs w:val="20"/>
-        </w:rPr>
-        <w:t xml:space="preserve"> in live register analysis reports and CFG output files.</w:t>
+        <w:spacing w:after="9" w:line="244" w:lineRule="auto"/>
+        <w:rPr>
+          <w:sz w:val="20"/>
+          <w:szCs w:val="20"/>
+        </w:rPr>
+      </w:pPr>
+      <w:r>
+        <w:rPr>
+          <w:sz w:val="20"/>
+          <w:szCs w:val="20"/>
+        </w:rPr>
+        <w:t>On Windows 11, when running the same RGA command more than once</w:t>
+      </w:r>
+      <w:r>
+        <w:rPr>
+          <w:sz w:val="20"/>
+          <w:szCs w:val="20"/>
+        </w:rPr>
+        <w:t xml:space="preserve"> with the --il option in the command, the AMDIL disassembly for vertex shaders shows up corrupted.</w:t>
       </w:r>
     </w:p>
     <w:p>
@@ -347,263 +549,7 @@
         <w:pStyle w:val="ListParagraph"/>
         <w:numPr>
           <w:ilvl w:val="0"/>
-          <w:numId w:val="1"/>
-        </w:numPr>
-        <w:rPr>
-          <w:sz w:val="20"/>
-          <w:szCs w:val="20"/>
-        </w:rPr>
-      </w:pPr>
-      <w:r>
-        <w:rPr>
-          <w:sz w:val="20"/>
-          <w:szCs w:val="20"/>
-        </w:rPr>
-        <w:t>Fixed an issue that prevented the Close button in the GUI application’s About dialog from working.</w:t>
-      </w:r>
-    </w:p>
-    <w:p>
-      <w:pPr>
-        <w:pStyle w:val="ListParagraph"/>
-        <w:rPr>
-          <w:sz w:val="20"/>
-          <w:szCs w:val="20"/>
-        </w:rPr>
-      </w:pPr>
-    </w:p>
-    <w:p>
-      <w:pPr>
-        <w:rPr>
-          <w:sz w:val="20"/>
-          <w:szCs w:val="20"/>
-        </w:rPr>
-      </w:pPr>
-      <w:r>
-        <w:rPr>
-          <w:b/>
-          <w:bCs/>
-          <w:sz w:val="20"/>
-          <w:szCs w:val="20"/>
-        </w:rPr>
-        <w:t>Note</w:t>
-      </w:r>
-      <w:r>
-        <w:rPr>
-          <w:sz w:val="20"/>
-          <w:szCs w:val="20"/>
-        </w:rPr>
-        <w:t>: on Ubuntu, the minimum required OS version is Ubuntu 20.04.</w:t>
-      </w:r>
-    </w:p>
-    <w:p>
-      <w:pPr>
-        <w:pStyle w:val="Heading1"/>
-        <w:rPr>
-          <w:rFonts w:eastAsia="Times New Roman"/>
-        </w:rPr>
-      </w:pPr>
-      <w:r>
-        <w:rPr>
-          <w:rFonts w:eastAsia="Times New Roman"/>
-        </w:rPr>
-        <w:t>Known Issues</w:t>
-      </w:r>
-    </w:p>
-    <w:p>
-      <w:pPr>
-        <w:pStyle w:val="Heading2"/>
-      </w:pPr>
-      <w:r>
-        <w:t xml:space="preserve">Vulkan Live Driver Mode </w:t>
-      </w:r>
-    </w:p>
-    <w:p>
-      <w:pPr>
-        <w:pStyle w:val="ListParagraph"/>
-        <w:numPr>
-          <w:ilvl w:val="0"/>
-          <w:numId w:val="1"/>
-        </w:numPr>
-        <w:rPr>
-          <w:sz w:val="20"/>
-          <w:szCs w:val="20"/>
-        </w:rPr>
-      </w:pPr>
-      <w:r>
-        <w:rPr>
-          <w:sz w:val="20"/>
-          <w:szCs w:val="20"/>
-        </w:rPr>
-        <w:t>Source to disassembly correlation is not supported by AMD’s shader compiler and is therefore not supported in the UI.</w:t>
-      </w:r>
-    </w:p>
-    <w:p>
-      <w:pPr>
-        <w:pStyle w:val="ListParagraph"/>
-        <w:numPr>
-          <w:ilvl w:val="0"/>
-          <w:numId w:val="1"/>
-        </w:numPr>
-        <w:rPr>
-          <w:sz w:val="20"/>
-          <w:szCs w:val="20"/>
-        </w:rPr>
-      </w:pPr>
-      <w:r>
-        <w:rPr>
-          <w:sz w:val="20"/>
-          <w:szCs w:val="20"/>
-        </w:rPr>
-        <w:t>Keyboard navigation is not supported from some views in the GUI application.</w:t>
-      </w:r>
-    </w:p>
-    <w:p>
-      <w:pPr>
-        <w:pStyle w:val="ListParagraph"/>
-        <w:numPr>
-          <w:ilvl w:val="0"/>
-          <w:numId w:val="1"/>
-        </w:numPr>
-        <w:rPr>
-          <w:sz w:val="20"/>
-          <w:szCs w:val="20"/>
-        </w:rPr>
-      </w:pPr>
-      <w:r>
-        <w:rPr>
-          <w:sz w:val="20"/>
-          <w:szCs w:val="20"/>
-        </w:rPr>
-        <w:t>The RGA layer is a beta feature. It fails to extract the shaders and pipeline state from certain Vulkan apps.</w:t>
-      </w:r>
-    </w:p>
-    <w:p>
-      <w:pPr>
-        <w:pStyle w:val="ListParagraph"/>
-        <w:numPr>
-          <w:ilvl w:val="0"/>
-          <w:numId w:val="1"/>
-        </w:numPr>
-        <w:rPr>
-          <w:sz w:val="20"/>
-          <w:szCs w:val="20"/>
-        </w:rPr>
-      </w:pPr>
-      <w:r>
-        <w:rPr>
-          <w:sz w:val="20"/>
-          <w:szCs w:val="20"/>
-        </w:rPr>
-        <w:t>Notifications about the fact that modified SPIR-V binary does not match the disassembly will not appear for loaded projects (in case that you changed the SPIR-V code, did not build, and re-loaded the project).</w:t>
-      </w:r>
-    </w:p>
-    <w:p>
-      <w:pPr>
-        <w:pStyle w:val="Heading2"/>
-      </w:pPr>
-      <w:r>
-        <w:t>Offline OpenCL Mode</w:t>
-      </w:r>
-    </w:p>
-    <w:p>
-      <w:pPr>
-        <w:pStyle w:val="ListParagraph"/>
-        <w:numPr>
-          <w:ilvl w:val="0"/>
-          <w:numId w:val="1"/>
-        </w:numPr>
-        <w:rPr>
-          <w:sz w:val="20"/>
-          <w:szCs w:val="20"/>
-        </w:rPr>
-      </w:pPr>
-      <w:r>
-        <w:rPr>
-          <w:sz w:val="20"/>
-          <w:szCs w:val="20"/>
-        </w:rPr>
-        <w:t>OpenCL C++ kernels are not yet supported by the Lightning Compiler.</w:t>
-      </w:r>
-    </w:p>
-    <w:p>
-      <w:pPr>
-        <w:pStyle w:val="ListParagraph"/>
-        <w:numPr>
-          <w:ilvl w:val="0"/>
-          <w:numId w:val="1"/>
-        </w:numPr>
-        <w:rPr>
-          <w:sz w:val="20"/>
-          <w:szCs w:val="20"/>
-        </w:rPr>
-      </w:pPr>
-      <w:r>
-        <w:rPr>
-          <w:sz w:val="20"/>
-          <w:szCs w:val="20"/>
-        </w:rPr>
-        <w:t>Cycle estimate for certain VALU instructions appears as “Varies” instead of 4.</w:t>
-      </w:r>
-    </w:p>
-    <w:p>
-      <w:pPr>
-        <w:pStyle w:val="Heading2"/>
-      </w:pPr>
-      <w:r>
-        <w:t>OpenGL Mode</w:t>
-      </w:r>
-    </w:p>
-    <w:p>
-      <w:pPr>
-        <w:spacing w:after="9" w:line="244" w:lineRule="auto"/>
-        <w:rPr>
-          <w:sz w:val="20"/>
-          <w:szCs w:val="20"/>
-        </w:rPr>
-      </w:pPr>
-      <w:r>
-        <w:rPr>
-          <w:sz w:val="20"/>
-          <w:szCs w:val="20"/>
-        </w:rPr>
-        <w:t xml:space="preserve">Resource usage statistics for OpenGL mode only displays usage of SGPRs and VGPRs. </w:t>
-      </w:r>
-    </w:p>
-    <w:p>
-      <w:pPr>
-        <w:spacing w:after="9" w:line="244" w:lineRule="auto"/>
-        <w:rPr>
-          <w:sz w:val="20"/>
-          <w:szCs w:val="20"/>
-        </w:rPr>
-      </w:pPr>
-    </w:p>
-    <w:p>
-      <w:pPr>
-        <w:pStyle w:val="Heading2"/>
-      </w:pPr>
-      <w:r>
-        <w:t>DirectX</w:t>
-      </w:r>
-      <w:r>
-        <w:rPr>
-          <w:b/>
-          <w:bCs/>
-          <w:sz w:val="20"/>
-          <w:szCs w:val="20"/>
-        </w:rPr>
-        <w:t xml:space="preserve"> </w:t>
-      </w:r>
-      <w:r>
-        <w:t>12 Mode</w:t>
-      </w:r>
-    </w:p>
-    <w:p>
-      <w:pPr>
-        <w:pStyle w:val="ListParagraph"/>
-        <w:numPr>
-          <w:ilvl w:val="0"/>
-          <w:numId w:val="1"/>
+          <w:numId w:val="8"/>
         </w:numPr>
         <w:spacing w:after="9" w:line="244" w:lineRule="auto"/>
         <w:rPr>
@@ -616,28 +562,14 @@
           <w:sz w:val="20"/>
           <w:szCs w:val="20"/>
         </w:rPr>
-        <w:t xml:space="preserve">Live register analysis &amp; CFG generation require using the --isa option to generate ISA disassembly. </w:t>
-      </w:r>
-    </w:p>
-    <w:p>
-      <w:pPr>
-        <w:pStyle w:val="ListParagraph"/>
-        <w:numPr>
-          <w:ilvl w:val="0"/>
-          <w:numId w:val="1"/>
-        </w:numPr>
-        <w:spacing w:after="9" w:line="244" w:lineRule="auto"/>
-        <w:rPr>
-          <w:sz w:val="20"/>
-          <w:szCs w:val="20"/>
-        </w:rPr>
-      </w:pPr>
-      <w:r>
-        <w:rPr>
-          <w:sz w:val="20"/>
-          <w:szCs w:val="20"/>
-        </w:rPr>
-        <w:t>On Windows 11, Hull shader AMDIL disassembly contains a trail of a few garbage characters.</w:t>
+        <w:t xml:space="preserve">On Windows 11, Hull shader AMDIL disassembly </w:t>
+      </w:r>
+      <w:r>
+        <w:rPr>
+          <w:sz w:val="20"/>
+          <w:szCs w:val="20"/>
+        </w:rPr>
+        <w:t>contains a trail of a few garbage characters.</w:t>
       </w:r>
     </w:p>
     <w:p/>
@@ -809,142 +741,142 @@
           <w:sz w:val="20"/>
           <w:szCs w:val="20"/>
         </w:rPr>
+        <w:t>CapabilityFloat16</w:t>
+      </w:r>
+    </w:p>
+    <w:p>
+      <w:pPr>
+        <w:pStyle w:val="ListParagraph"/>
+        <w:rPr>
+          <w:sz w:val="20"/>
+          <w:szCs w:val="20"/>
+        </w:rPr>
+      </w:pPr>
+      <w:r>
+        <w:rPr>
+          <w:sz w:val="20"/>
+          <w:szCs w:val="20"/>
+        </w:rPr>
+        <w:t>CapabilityFloat64</w:t>
+      </w:r>
+    </w:p>
+    <w:p>
+      <w:pPr>
+        <w:pStyle w:val="ListParagraph"/>
+        <w:rPr>
+          <w:sz w:val="20"/>
+          <w:szCs w:val="20"/>
+        </w:rPr>
+      </w:pPr>
+      <w:r>
+        <w:rPr>
+          <w:sz w:val="20"/>
+          <w:szCs w:val="20"/>
+        </w:rPr>
+        <w:t>CapabilityInt64</w:t>
+      </w:r>
+    </w:p>
+    <w:p>
+      <w:pPr>
+        <w:pStyle w:val="ListParagraph"/>
+        <w:rPr>
+          <w:sz w:val="20"/>
+          <w:szCs w:val="20"/>
+        </w:rPr>
+      </w:pPr>
+      <w:r>
+        <w:rPr>
+          <w:sz w:val="20"/>
+          <w:szCs w:val="20"/>
+        </w:rPr>
+        <w:t>CapabilityInt64Atomics</w:t>
+      </w:r>
+    </w:p>
+    <w:p>
+      <w:pPr>
+        <w:pStyle w:val="ListParagraph"/>
+        <w:rPr>
+          <w:sz w:val="20"/>
+          <w:szCs w:val="20"/>
+        </w:rPr>
+      </w:pPr>
+      <w:proofErr w:type="spellStart"/>
+      <w:r>
+        <w:rPr>
+          <w:sz w:val="20"/>
+          <w:szCs w:val="20"/>
+        </w:rPr>
+        <w:t>CapabilityGroups</w:t>
+      </w:r>
+      <w:proofErr w:type="spellEnd"/>
+    </w:p>
+    <w:p>
+      <w:pPr>
+        <w:pStyle w:val="ListParagraph"/>
+        <w:rPr>
+          <w:sz w:val="20"/>
+          <w:szCs w:val="20"/>
+        </w:rPr>
+      </w:pPr>
+      <w:proofErr w:type="spellStart"/>
+      <w:r>
+        <w:rPr>
+          <w:sz w:val="20"/>
+          <w:szCs w:val="20"/>
+        </w:rPr>
+        <w:t>CapabilityAtomicStorage</w:t>
+      </w:r>
+      <w:proofErr w:type="spellEnd"/>
+    </w:p>
+    <w:p>
+      <w:pPr>
+        <w:pStyle w:val="ListParagraph"/>
+        <w:rPr>
+          <w:sz w:val="20"/>
+          <w:szCs w:val="20"/>
+        </w:rPr>
+      </w:pPr>
+      <w:r>
+        <w:rPr>
+          <w:sz w:val="20"/>
+          <w:szCs w:val="20"/>
+        </w:rPr>
+        <w:t>CapabilityInt16</w:t>
+      </w:r>
+    </w:p>
+    <w:p>
+      <w:pPr>
+        <w:pStyle w:val="ListParagraph"/>
+        <w:rPr>
+          <w:sz w:val="20"/>
+          <w:szCs w:val="20"/>
+        </w:rPr>
+      </w:pPr>
+      <w:proofErr w:type="spellStart"/>
+      <w:r>
+        <w:rPr>
+          <w:sz w:val="20"/>
+          <w:szCs w:val="20"/>
+        </w:rPr>
+        <w:t>CapabilityTessellationPointSize</w:t>
+      </w:r>
+      <w:proofErr w:type="spellEnd"/>
+    </w:p>
+    <w:p>
+      <w:pPr>
+        <w:pStyle w:val="ListParagraph"/>
+        <w:rPr>
+          <w:sz w:val="20"/>
+          <w:szCs w:val="20"/>
+        </w:rPr>
+      </w:pPr>
+      <w:proofErr w:type="spellStart"/>
+      <w:r>
+        <w:rPr>
+          <w:sz w:val="20"/>
+          <w:szCs w:val="20"/>
+        </w:rPr>
         <w:lastRenderedPageBreak/>
-        <w:t>CapabilityFloat16</w:t>
-      </w:r>
-    </w:p>
-    <w:p>
-      <w:pPr>
-        <w:pStyle w:val="ListParagraph"/>
-        <w:rPr>
-          <w:sz w:val="20"/>
-          <w:szCs w:val="20"/>
-        </w:rPr>
-      </w:pPr>
-      <w:r>
-        <w:rPr>
-          <w:sz w:val="20"/>
-          <w:szCs w:val="20"/>
-        </w:rPr>
-        <w:t>CapabilityFloat64</w:t>
-      </w:r>
-    </w:p>
-    <w:p>
-      <w:pPr>
-        <w:pStyle w:val="ListParagraph"/>
-        <w:rPr>
-          <w:sz w:val="20"/>
-          <w:szCs w:val="20"/>
-        </w:rPr>
-      </w:pPr>
-      <w:r>
-        <w:rPr>
-          <w:sz w:val="20"/>
-          <w:szCs w:val="20"/>
-        </w:rPr>
-        <w:t>CapabilityInt64</w:t>
-      </w:r>
-    </w:p>
-    <w:p>
-      <w:pPr>
-        <w:pStyle w:val="ListParagraph"/>
-        <w:rPr>
-          <w:sz w:val="20"/>
-          <w:szCs w:val="20"/>
-        </w:rPr>
-      </w:pPr>
-      <w:r>
-        <w:rPr>
-          <w:sz w:val="20"/>
-          <w:szCs w:val="20"/>
-        </w:rPr>
-        <w:t>CapabilityInt64Atomics</w:t>
-      </w:r>
-    </w:p>
-    <w:p>
-      <w:pPr>
-        <w:pStyle w:val="ListParagraph"/>
-        <w:rPr>
-          <w:sz w:val="20"/>
-          <w:szCs w:val="20"/>
-        </w:rPr>
-      </w:pPr>
-      <w:proofErr w:type="spellStart"/>
-      <w:r>
-        <w:rPr>
-          <w:sz w:val="20"/>
-          <w:szCs w:val="20"/>
-        </w:rPr>
-        <w:t>CapabilityGroups</w:t>
-      </w:r>
-      <w:proofErr w:type="spellEnd"/>
-    </w:p>
-    <w:p>
-      <w:pPr>
-        <w:pStyle w:val="ListParagraph"/>
-        <w:rPr>
-          <w:sz w:val="20"/>
-          <w:szCs w:val="20"/>
-        </w:rPr>
-      </w:pPr>
-      <w:proofErr w:type="spellStart"/>
-      <w:r>
-        <w:rPr>
-          <w:sz w:val="20"/>
-          <w:szCs w:val="20"/>
-        </w:rPr>
-        <w:t>CapabilityAtomicStorage</w:t>
-      </w:r>
-      <w:proofErr w:type="spellEnd"/>
-    </w:p>
-    <w:p>
-      <w:pPr>
-        <w:pStyle w:val="ListParagraph"/>
-        <w:rPr>
-          <w:sz w:val="20"/>
-          <w:szCs w:val="20"/>
-        </w:rPr>
-      </w:pPr>
-      <w:r>
-        <w:rPr>
-          <w:sz w:val="20"/>
-          <w:szCs w:val="20"/>
-        </w:rPr>
-        <w:t>CapabilityInt16</w:t>
-      </w:r>
-    </w:p>
-    <w:p>
-      <w:pPr>
-        <w:pStyle w:val="ListParagraph"/>
-        <w:rPr>
-          <w:sz w:val="20"/>
-          <w:szCs w:val="20"/>
-        </w:rPr>
-      </w:pPr>
-      <w:proofErr w:type="spellStart"/>
-      <w:r>
-        <w:rPr>
-          <w:sz w:val="20"/>
-          <w:szCs w:val="20"/>
-        </w:rPr>
-        <w:t>CapabilityTessellationPointSize</w:t>
-      </w:r>
-      <w:proofErr w:type="spellEnd"/>
-    </w:p>
-    <w:p>
-      <w:pPr>
-        <w:pStyle w:val="ListParagraph"/>
-        <w:rPr>
-          <w:sz w:val="20"/>
-          <w:szCs w:val="20"/>
-        </w:rPr>
-      </w:pPr>
-      <w:proofErr w:type="spellStart"/>
-      <w:r>
-        <w:rPr>
-          <w:sz w:val="20"/>
-          <w:szCs w:val="20"/>
-        </w:rPr>
         <w:t>CapabilityGeometryPointSize</w:t>
       </w:r>
       <w:proofErr w:type="spellEnd"/>
@@ -1677,144 +1609,144 @@
           <w:sz w:val="20"/>
           <w:szCs w:val="20"/>
         </w:rPr>
+        <w:t>CapabilityGroupNonUniformClustered</w:t>
+      </w:r>
+      <w:proofErr w:type="spellEnd"/>
+    </w:p>
+    <w:p>
+      <w:pPr>
+        <w:pStyle w:val="ListParagraph"/>
+        <w:rPr>
+          <w:sz w:val="20"/>
+          <w:szCs w:val="20"/>
+        </w:rPr>
+      </w:pPr>
+      <w:proofErr w:type="spellStart"/>
+      <w:r>
+        <w:rPr>
+          <w:sz w:val="20"/>
+          <w:szCs w:val="20"/>
+        </w:rPr>
+        <w:t>CapabilityGroupNonUniformQuad</w:t>
+      </w:r>
+      <w:proofErr w:type="spellEnd"/>
+    </w:p>
+    <w:p>
+      <w:pPr>
+        <w:pStyle w:val="ListParagraph"/>
+        <w:rPr>
+          <w:sz w:val="20"/>
+          <w:szCs w:val="20"/>
+        </w:rPr>
+      </w:pPr>
+      <w:proofErr w:type="spellStart"/>
+      <w:r>
+        <w:rPr>
+          <w:sz w:val="20"/>
+          <w:szCs w:val="20"/>
+        </w:rPr>
+        <w:t>CapabilitySubgroupBallotKHR</w:t>
+      </w:r>
+      <w:proofErr w:type="spellEnd"/>
+    </w:p>
+    <w:p>
+      <w:pPr>
+        <w:pStyle w:val="ListParagraph"/>
+        <w:rPr>
+          <w:sz w:val="20"/>
+          <w:szCs w:val="20"/>
+        </w:rPr>
+      </w:pPr>
+      <w:proofErr w:type="spellStart"/>
+      <w:r>
+        <w:rPr>
+          <w:sz w:val="20"/>
+          <w:szCs w:val="20"/>
+        </w:rPr>
+        <w:t>CapabilityDrawParameters</w:t>
+      </w:r>
+      <w:proofErr w:type="spellEnd"/>
+    </w:p>
+    <w:p>
+      <w:pPr>
+        <w:pStyle w:val="ListParagraph"/>
+        <w:rPr>
+          <w:sz w:val="20"/>
+          <w:szCs w:val="20"/>
+        </w:rPr>
+      </w:pPr>
+      <w:proofErr w:type="spellStart"/>
+      <w:r>
+        <w:rPr>
+          <w:sz w:val="20"/>
+          <w:szCs w:val="20"/>
+        </w:rPr>
+        <w:t>CapabilitySubgroupVoteKHR</w:t>
+      </w:r>
+      <w:proofErr w:type="spellEnd"/>
+    </w:p>
+    <w:p>
+      <w:pPr>
+        <w:pStyle w:val="ListParagraph"/>
+        <w:rPr>
+          <w:sz w:val="20"/>
+          <w:szCs w:val="20"/>
+        </w:rPr>
+      </w:pPr>
+      <w:r>
+        <w:rPr>
+          <w:sz w:val="20"/>
+          <w:szCs w:val="20"/>
+        </w:rPr>
+        <w:t>CapabilityStorageBuffer16BitAccess</w:t>
+      </w:r>
+    </w:p>
+    <w:p>
+      <w:pPr>
+        <w:pStyle w:val="ListParagraph"/>
+        <w:rPr>
+          <w:sz w:val="20"/>
+          <w:szCs w:val="20"/>
+        </w:rPr>
+      </w:pPr>
+      <w:r>
+        <w:rPr>
+          <w:sz w:val="20"/>
+          <w:szCs w:val="20"/>
+        </w:rPr>
+        <w:t>CapabilityStorageUniformBufferBlock16</w:t>
+      </w:r>
+    </w:p>
+    <w:p>
+      <w:pPr>
+        <w:pStyle w:val="ListParagraph"/>
+        <w:rPr>
+          <w:sz w:val="20"/>
+          <w:szCs w:val="20"/>
+        </w:rPr>
+      </w:pPr>
+      <w:r>
+        <w:rPr>
+          <w:sz w:val="20"/>
+          <w:szCs w:val="20"/>
+        </w:rPr>
+        <w:t>CapabilityStorageUniform16</w:t>
+      </w:r>
+    </w:p>
+    <w:p>
+      <w:pPr>
+        <w:pStyle w:val="ListParagraph"/>
+        <w:rPr>
+          <w:sz w:val="20"/>
+          <w:szCs w:val="20"/>
+        </w:rPr>
+      </w:pPr>
+      <w:r>
+        <w:rPr>
+          <w:sz w:val="20"/>
+          <w:szCs w:val="20"/>
+        </w:rPr>
         <w:lastRenderedPageBreak/>
-        <w:t>CapabilityGroupNonUniformClustered</w:t>
-      </w:r>
-      <w:proofErr w:type="spellEnd"/>
-    </w:p>
-    <w:p>
-      <w:pPr>
-        <w:pStyle w:val="ListParagraph"/>
-        <w:rPr>
-          <w:sz w:val="20"/>
-          <w:szCs w:val="20"/>
-        </w:rPr>
-      </w:pPr>
-      <w:proofErr w:type="spellStart"/>
-      <w:r>
-        <w:rPr>
-          <w:sz w:val="20"/>
-          <w:szCs w:val="20"/>
-        </w:rPr>
-        <w:t>CapabilityGroupNonUniformQuad</w:t>
-      </w:r>
-      <w:proofErr w:type="spellEnd"/>
-    </w:p>
-    <w:p>
-      <w:pPr>
-        <w:pStyle w:val="ListParagraph"/>
-        <w:rPr>
-          <w:sz w:val="20"/>
-          <w:szCs w:val="20"/>
-        </w:rPr>
-      </w:pPr>
-      <w:proofErr w:type="spellStart"/>
-      <w:r>
-        <w:rPr>
-          <w:sz w:val="20"/>
-          <w:szCs w:val="20"/>
-        </w:rPr>
-        <w:t>CapabilitySubgroupBallotKHR</w:t>
-      </w:r>
-      <w:proofErr w:type="spellEnd"/>
-    </w:p>
-    <w:p>
-      <w:pPr>
-        <w:pStyle w:val="ListParagraph"/>
-        <w:rPr>
-          <w:sz w:val="20"/>
-          <w:szCs w:val="20"/>
-        </w:rPr>
-      </w:pPr>
-      <w:proofErr w:type="spellStart"/>
-      <w:r>
-        <w:rPr>
-          <w:sz w:val="20"/>
-          <w:szCs w:val="20"/>
-        </w:rPr>
-        <w:t>CapabilityDrawParameters</w:t>
-      </w:r>
-      <w:proofErr w:type="spellEnd"/>
-    </w:p>
-    <w:p>
-      <w:pPr>
-        <w:pStyle w:val="ListParagraph"/>
-        <w:rPr>
-          <w:sz w:val="20"/>
-          <w:szCs w:val="20"/>
-        </w:rPr>
-      </w:pPr>
-      <w:proofErr w:type="spellStart"/>
-      <w:r>
-        <w:rPr>
-          <w:sz w:val="20"/>
-          <w:szCs w:val="20"/>
-        </w:rPr>
-        <w:t>CapabilitySubgroupVoteKHR</w:t>
-      </w:r>
-      <w:proofErr w:type="spellEnd"/>
-    </w:p>
-    <w:p>
-      <w:pPr>
-        <w:pStyle w:val="ListParagraph"/>
-        <w:rPr>
-          <w:sz w:val="20"/>
-          <w:szCs w:val="20"/>
-        </w:rPr>
-      </w:pPr>
-      <w:r>
-        <w:rPr>
-          <w:sz w:val="20"/>
-          <w:szCs w:val="20"/>
-        </w:rPr>
-        <w:t>CapabilityStorageBuffer16BitAccess</w:t>
-      </w:r>
-    </w:p>
-    <w:p>
-      <w:pPr>
-        <w:pStyle w:val="ListParagraph"/>
-        <w:rPr>
-          <w:sz w:val="20"/>
-          <w:szCs w:val="20"/>
-        </w:rPr>
-      </w:pPr>
-      <w:r>
-        <w:rPr>
-          <w:sz w:val="20"/>
-          <w:szCs w:val="20"/>
-        </w:rPr>
-        <w:t>CapabilityStorageUniformBufferBlock16</w:t>
-      </w:r>
-    </w:p>
-    <w:p>
-      <w:pPr>
-        <w:pStyle w:val="ListParagraph"/>
-        <w:rPr>
-          <w:sz w:val="20"/>
-          <w:szCs w:val="20"/>
-        </w:rPr>
-      </w:pPr>
-      <w:r>
-        <w:rPr>
-          <w:sz w:val="20"/>
-          <w:szCs w:val="20"/>
-        </w:rPr>
-        <w:t>CapabilityStorageUniform16</w:t>
-      </w:r>
-    </w:p>
-    <w:p>
-      <w:pPr>
-        <w:pStyle w:val="ListParagraph"/>
-        <w:rPr>
-          <w:sz w:val="20"/>
-          <w:szCs w:val="20"/>
-        </w:rPr>
-      </w:pPr>
-      <w:r>
-        <w:rPr>
-          <w:sz w:val="20"/>
-          <w:szCs w:val="20"/>
-        </w:rPr>
         <w:t>CapabilityUniformAndStorageBuffer16BitAccess</w:t>
       </w:r>
     </w:p>
@@ -2542,7 +2474,6 @@
           <w:sz w:val="20"/>
           <w:szCs w:val="20"/>
         </w:rPr>
-        <w:lastRenderedPageBreak/>
         <w:t>CapabilityDemoteToHelperInvocationEXT</w:t>
       </w:r>
       <w:proofErr w:type="spellEnd"/>
@@ -2683,6 +2614,7 @@
           <w:sz w:val="20"/>
           <w:szCs w:val="20"/>
         </w:rPr>
+        <w:lastRenderedPageBreak/>
         <w:t>SPV_KHR_multiview</w:t>
       </w:r>
       <w:proofErr w:type="spellEnd"/>
@@ -3307,7 +3239,7 @@
         <w:pStyle w:val="ListParagraph"/>
         <w:numPr>
           <w:ilvl w:val="0"/>
-          <w:numId w:val="1"/>
+          <w:numId w:val="8"/>
         </w:numPr>
         <w:rPr>
           <w:sz w:val="20"/>
@@ -3315,7 +3247,19 @@
         </w:rPr>
       </w:pPr>
       <w:r>
-        <w:t xml:space="preserve">VGPR Pressure feature: certain instructions (image_* in particular) may report more live registers than </w:t>
+        <w:t xml:space="preserve">VGPR Pressure feature: </w:t>
+      </w:r>
+      <w:r>
+        <w:t>certain</w:t>
+      </w:r>
+      <w:r>
+        <w:t xml:space="preserve"> instructions (image_* in particular) </w:t>
+      </w:r>
+      <w:r>
+        <w:t>may</w:t>
+      </w:r>
+      <w:r>
+        <w:t xml:space="preserve"> report more live registers than </w:t>
       </w:r>
       <w:proofErr w:type="gramStart"/>
       <w:r>
@@ -3331,7 +3275,7 @@
         <w:pStyle w:val="ListParagraph"/>
         <w:numPr>
           <w:ilvl w:val="0"/>
-          <w:numId w:val="1"/>
+          <w:numId w:val="8"/>
         </w:numPr>
         <w:rPr>
           <w:sz w:val="20"/>
@@ -3343,7 +3287,6 @@
           <w:sz w:val="20"/>
           <w:szCs w:val="20"/>
         </w:rPr>
-        <w:lastRenderedPageBreak/>
         <w:t>“Correlation Disabled” notification in the source code editor is not being saved for projects after they were closed.</w:t>
       </w:r>
     </w:p>
@@ -3352,7 +3295,7 @@
         <w:pStyle w:val="ListParagraph"/>
         <w:numPr>
           <w:ilvl w:val="0"/>
-          <w:numId w:val="1"/>
+          <w:numId w:val="8"/>
         </w:numPr>
         <w:rPr>
           <w:sz w:val="20"/>
@@ -3372,7 +3315,7 @@
         <w:pStyle w:val="ListParagraph"/>
         <w:numPr>
           <w:ilvl w:val="0"/>
-          <w:numId w:val="1"/>
+          <w:numId w:val="8"/>
         </w:numPr>
         <w:rPr>
           <w:sz w:val="20"/>
@@ -3392,7 +3335,7 @@
         <w:pStyle w:val="ListParagraph"/>
         <w:numPr>
           <w:ilvl w:val="0"/>
-          <w:numId w:val="1"/>
+          <w:numId w:val="8"/>
         </w:numPr>
         <w:rPr>
           <w:sz w:val="20"/>
@@ -3412,7 +3355,7 @@
         <w:pStyle w:val="ListParagraph"/>
         <w:numPr>
           <w:ilvl w:val="0"/>
-          <w:numId w:val="1"/>
+          <w:numId w:val="8"/>
         </w:numPr>
         <w:rPr>
           <w:sz w:val="20"/>
@@ -3424,7 +3367,34 @@
           <w:sz w:val="20"/>
           <w:szCs w:val="20"/>
         </w:rPr>
-        <w:t>On systems with default Unicode path for the RGA projects folder, the tool will not be able to save files. A workaround has been provided in version 2.6.1 (allowing the user to change the folder in which projects are saved).</w:t>
+        <w:t>On systems with default Unicode path</w:t>
+      </w:r>
+      <w:r>
+        <w:rPr>
+          <w:sz w:val="20"/>
+          <w:szCs w:val="20"/>
+        </w:rPr>
+        <w:t xml:space="preserve"> for the RGA projects folder, the tool will not be able to save files. A workaround has been provided in version 2.6.1 (allowing the user to change the folder in which projects are saved).</w:t>
+      </w:r>
+    </w:p>
+    <w:p>
+      <w:pPr>
+        <w:pStyle w:val="ListParagraph"/>
+        <w:numPr>
+          <w:ilvl w:val="0"/>
+          <w:numId w:val="8"/>
+        </w:numPr>
+        <w:rPr>
+          <w:sz w:val="20"/>
+          <w:szCs w:val="20"/>
+        </w:rPr>
+      </w:pPr>
+      <w:r>
+        <w:rPr>
+          <w:sz w:val="20"/>
+          <w:szCs w:val="20"/>
+        </w:rPr>
+        <w:t xml:space="preserve">Cannot rename source files whose file name contains a whitespace character. </w:t>
       </w:r>
     </w:p>
     <w:p>
@@ -3432,6 +3402,7 @@
         <w:pStyle w:val="Heading1"/>
       </w:pPr>
       <w:r>
+        <w:lastRenderedPageBreak/>
         <w:t xml:space="preserve">Notes for OpenCL Mode Users </w:t>
       </w:r>
     </w:p>
@@ -3447,7 +3418,21 @@
           <w:sz w:val="20"/>
           <w:szCs w:val="20"/>
         </w:rPr>
-        <w:t xml:space="preserve">The Offline OpenCL mode uses the Lightning Compiler package that ships with RGA, which is based on clang. </w:t>
+        <w:t xml:space="preserve">The </w:t>
+      </w:r>
+      <w:r>
+        <w:rPr>
+          <w:sz w:val="20"/>
+          <w:szCs w:val="20"/>
+        </w:rPr>
+        <w:t>Offline OpenCL</w:t>
+      </w:r>
+      <w:r>
+        <w:rPr>
+          <w:sz w:val="20"/>
+          <w:szCs w:val="20"/>
+        </w:rPr>
+        <w:t xml:space="preserve"> mode uses the Lightning Compiler package that ships with RGA, which is based on clang. </w:t>
       </w:r>
     </w:p>
     <w:p>
@@ -3470,7 +3455,14 @@
           <w:sz w:val="20"/>
           <w:szCs w:val="20"/>
         </w:rPr>
-        <w:t>opencl</w:t>
+        <w:t>open</w:t>
+      </w:r>
+      <w:r>
+        <w:rPr>
+          <w:sz w:val="20"/>
+          <w:szCs w:val="20"/>
+        </w:rPr>
+        <w:t>cl</w:t>
       </w:r>
       <w:proofErr w:type="spellEnd"/>
       <w:r>
@@ -3515,7 +3507,21 @@
           <w:sz w:val="20"/>
           <w:szCs w:val="20"/>
         </w:rPr>
-        <w:t>RGA’s DirectX 11 (-s dx11) mode will use the driver that is associated with the primary display adapter, by default. If your primary display adapter is not an AMD GPU, or if you would like RGA to use a driver that is associated with a different display adapter that is installed on your system, use the --adapters and --set-adapter &lt;id&gt; command line switches to instruct RGA to use the relevant driver.</w:t>
+        <w:t xml:space="preserve">RGA’s DirectX 11 (-s dx11) mode will use the driver that is associated with the primary display adapter, by default. If your primary display adapter is not an AMD GPU, or if you would like RGA to use a driver that is associated with a different display adapter that is installed on your system, use the --adapters and --set-adapter &lt;id&gt; command line switches </w:t>
+      </w:r>
+      <w:r>
+        <w:rPr>
+          <w:sz w:val="20"/>
+          <w:szCs w:val="20"/>
+        </w:rPr>
+        <w:t>to</w:t>
+      </w:r>
+      <w:r>
+        <w:rPr>
+          <w:sz w:val="20"/>
+          <w:szCs w:val="20"/>
+        </w:rPr>
+        <w:t xml:space="preserve"> instruct RGA to use the relevant driver.</w:t>
       </w:r>
     </w:p>
     <w:p>
@@ -3538,7 +3544,49 @@
           <w:sz w:val="20"/>
           <w:szCs w:val="20"/>
         </w:rPr>
-        <w:t>It is generally recommended to use RGA with the latest Radeon Software version. Specifically, to target the RDNA architecture, the latest Radeon Software version is required (except for all Vulkan® modes and the Offline OpenCL mode, which are independent of the driver).</w:t>
+        <w:t xml:space="preserve">It is generally recommended to use RGA with the latest Radeon Software version. Specifically, to target the RDNA architecture, the latest Radeon Software version is required (except the </w:t>
+      </w:r>
+      <w:r>
+        <w:rPr>
+          <w:sz w:val="20"/>
+          <w:szCs w:val="20"/>
+        </w:rPr>
+        <w:t xml:space="preserve">Offline </w:t>
+      </w:r>
+      <w:r>
+        <w:rPr>
+          <w:sz w:val="20"/>
+          <w:szCs w:val="20"/>
+        </w:rPr>
+        <w:t xml:space="preserve">Vulkan, OpenGL and </w:t>
+      </w:r>
+      <w:r>
+        <w:rPr>
+          <w:sz w:val="20"/>
+          <w:szCs w:val="20"/>
+        </w:rPr>
+        <w:t>OpenCL</w:t>
+      </w:r>
+      <w:r>
+        <w:rPr>
+          <w:sz w:val="20"/>
+          <w:szCs w:val="20"/>
+        </w:rPr>
+        <w:t xml:space="preserve"> mode</w:t>
+      </w:r>
+      <w:r>
+        <w:rPr>
+          <w:sz w:val="20"/>
+          <w:szCs w:val="20"/>
+        </w:rPr>
+        <w:t>s</w:t>
+      </w:r>
+      <w:r>
+        <w:rPr>
+          <w:sz w:val="20"/>
+          <w:szCs w:val="20"/>
+        </w:rPr>
+        <w:t>, which are independent of the driver).</w:t>
       </w:r>
     </w:p>
     <w:p>
@@ -3790,6 +3838,43 @@
         <w:pStyle w:val="Heading2"/>
       </w:pPr>
       <w:r>
+        <w:t>OpenGL Offline Mode (</w:t>
+      </w:r>
+      <w:proofErr w:type="spellStart"/>
+      <w:r>
+        <w:t>opengl</w:t>
+      </w:r>
+      <w:proofErr w:type="spellEnd"/>
+      <w:r>
+        <w:t>)</w:t>
+      </w:r>
+    </w:p>
+    <w:p>
+      <w:pPr>
+        <w:spacing w:after="42" w:line="244" w:lineRule="auto"/>
+        <w:rPr>
+          <w:sz w:val="20"/>
+          <w:szCs w:val="20"/>
+        </w:rPr>
+      </w:pPr>
+      <w:r>
+        <w:rPr>
+          <w:sz w:val="20"/>
+          <w:szCs w:val="20"/>
+        </w:rPr>
+        <w:t xml:space="preserve">The new OpenGL mode (introduced in RGA 2.6.2) is independent of the installed driver and graphics hardware and should work on any x86-based system. </w:t>
+      </w:r>
+    </w:p>
+    <w:p>
+      <w:pPr>
+        <w:pStyle w:val="Heading2"/>
+      </w:pPr>
+    </w:p>
+    <w:p>
+      <w:pPr>
+        <w:pStyle w:val="Heading2"/>
+      </w:pPr>
+      <w:r>
         <w:t>DirectX 12 and DirectX 11 Modes</w:t>
       </w:r>
     </w:p>
@@ -3807,7 +3892,10 @@
         <w:pStyle w:val="Heading2"/>
       </w:pPr>
       <w:r>
-        <w:t>Offline OpenCL Mode</w:t>
+        <w:t>Offline</w:t>
+      </w:r>
+      <w:r>
+        <w:t xml:space="preserve"> OpenCL Mode</w:t>
       </w:r>
     </w:p>
     <w:p>
@@ -3824,15 +3912,36 @@
           <w:sz w:val="20"/>
           <w:szCs w:val="20"/>
         </w:rPr>
-        <w:t xml:space="preserve">Offline OpenCL mode (-s </w:t>
-      </w:r>
-      <w:proofErr w:type="spellStart"/>
-      <w:r>
-        <w:rPr>
-          <w:sz w:val="20"/>
-          <w:szCs w:val="20"/>
-        </w:rPr>
-        <w:t>opencl</w:t>
+        <w:t xml:space="preserve">Offline </w:t>
+      </w:r>
+      <w:r>
+        <w:rPr>
+          <w:sz w:val="20"/>
+          <w:szCs w:val="20"/>
+        </w:rPr>
+        <w:t>OpenCL mode (</w:t>
+      </w:r>
+      <w:r>
+        <w:rPr>
+          <w:sz w:val="20"/>
+          <w:szCs w:val="20"/>
+        </w:rPr>
+        <w:t xml:space="preserve">-s </w:t>
+      </w:r>
+      <w:proofErr w:type="spellStart"/>
+      <w:r>
+        <w:rPr>
+          <w:sz w:val="20"/>
+          <w:szCs w:val="20"/>
+        </w:rPr>
+        <w:t>open</w:t>
+      </w:r>
+      <w:r>
+        <w:rPr>
+          <w:sz w:val="20"/>
+          <w:szCs w:val="20"/>
+        </w:rPr>
+        <w:t>cl</w:t>
       </w:r>
       <w:proofErr w:type="spellEnd"/>
       <w:r>
@@ -3843,47 +3952,13 @@
         <w:t xml:space="preserve">) is independent of the installed driver and graphics hardware and should work on any x86-based system. </w:t>
       </w:r>
     </w:p>
-    <w:p>
-      <w:pPr>
-        <w:pStyle w:val="Heading2"/>
-      </w:pPr>
-      <w:r>
-        <w:t>OpenGL Mode</w:t>
-      </w:r>
-    </w:p>
-    <w:p>
-      <w:pPr>
-        <w:rPr>
-          <w:sz w:val="20"/>
-          <w:szCs w:val="20"/>
-        </w:rPr>
-      </w:pPr>
-      <w:r>
-        <w:rPr>
-          <w:sz w:val="20"/>
-          <w:szCs w:val="20"/>
-        </w:rPr>
-        <w:t xml:space="preserve">OpenGL mode requires the latest </w:t>
-      </w:r>
-      <w:proofErr w:type="spellStart"/>
-      <w:r>
-        <w:rPr>
-          <w:sz w:val="20"/>
-          <w:szCs w:val="20"/>
-        </w:rPr>
-        <w:t>amdgpu</w:t>
-      </w:r>
-      <w:proofErr w:type="spellEnd"/>
-      <w:r>
-        <w:rPr>
-          <w:sz w:val="20"/>
-          <w:szCs w:val="20"/>
-        </w:rPr>
-        <w:t>-pro driver on Linux and latest Adrenalin Software on Windows.</w:t>
-      </w:r>
-    </w:p>
     <w:sectPr>
-      <w:headerReference w:type="default" r:id="rId7"/>
+      <w:headerReference w:type="even" r:id="rId8"/>
+      <w:headerReference w:type="default" r:id="rId9"/>
+      <w:footerReference w:type="even" r:id="rId10"/>
+      <w:footerReference w:type="default" r:id="rId11"/>
+      <w:headerReference w:type="first" r:id="rId12"/>
+      <w:footerReference w:type="first" r:id="rId13"/>
       <w:pgSz w:w="12240" w:h="15840"/>
       <w:pgMar w:top="1440" w:right="1440" w:bottom="1440" w:left="1440" w:header="720" w:footer="720" w:gutter="0"/>
       <w:cols w:space="720"/>
@@ -3918,6 +3993,36 @@
 </w:endnotes>
 </file>
 
+<file path=word/footer1.xml><?xml version="1.0" encoding="utf-8"?>
+<w:ftr xmlns:wpc="http://schemas.microsoft.com/office/word/2010/wordprocessingCanvas" xmlns:cx="http://schemas.microsoft.com/office/drawing/2014/chartex" xmlns:cx1="http://schemas.microsoft.com/office/drawing/2015/9/8/chartex" xmlns:cx2="http://schemas.microsoft.com/office/drawing/2015/10/21/chartex" xmlns:cx3="http://schemas.microsoft.com/office/drawing/2016/5/9/chartex" xmlns:cx4="http://schemas.microsoft.com/office/drawing/2016/5/10/chartex" xmlns:cx5="http://schemas.microsoft.com/office/drawing/2016/5/11/chartex" xmlns:cx6="http://schemas.microsoft.com/office/drawing/2016/5/12/chartex" xmlns:cx7="http://schemas.microsoft.com/office/drawing/2016/5/13/chartex" xmlns:cx8="http://schemas.microsoft.com/office/drawing/2016/5/14/chartex" xmlns:mc="http://schemas.openxmlformats.org/markup-compatibility/2006" xmlns:aink="http://schemas.microsoft.com/office/drawing/2016/ink" xmlns:am3d="http://schemas.microsoft.com/office/drawing/2017/model3d" xmlns:o="urn:schemas-microsoft-com:office:office" xmlns:oel="http://schemas.microsoft.com/office/2019/extlst" xmlns:r="http://schemas.openxmlformats.org/officeDocument/2006/relationships" xmlns:m="http://schemas.openxmlformats.org/officeDocument/2006/math" xmlns:v="urn:schemas-microsoft-com:vml" xmlns:wp14="http://schemas.microsoft.com/office/word/2010/wordprocessingDrawing" xmlns:wp="http://schemas.openxmlformats.org/drawingml/2006/wordprocessingDrawing" xmlns:w10="urn:schemas-microsoft-com:office:word" xmlns:w="http://schemas.openxmlformats.org/wordprocessingml/2006/main" xmlns:w14="http://schemas.microsoft.com/office/word/2010/wordml" xmlns:w15="http://schemas.microsoft.com/office/word/2012/wordml" xmlns:w16cex="http://schemas.microsoft.com/office/word/2018/wordml/cex" xmlns:w16cid="http://schemas.microsoft.com/office/word/2016/wordml/cid" xmlns:w16="http://schemas.microsoft.com/office/word/2018/wordml" xmlns:w16sdtdh="http://schemas.microsoft.com/office/word/2020/wordml/sdtdatahash" xmlns:w16se="http://schemas.microsoft.com/office/word/2015/wordml/symex" xmlns:wpg="http://schemas.microsoft.com/office/word/2010/wordprocessingGroup" xmlns:wpi="http://schemas.microsoft.com/office/word/2010/wordprocessingInk" xmlns:wne="http://schemas.microsoft.com/office/word/2006/wordml" xmlns:wps="http://schemas.microsoft.com/office/word/2010/wordprocessingShape" mc:Ignorable="w14 w15 w16se w16cid w16 w16cex w16sdtdh wp14">
+  <w:p>
+    <w:pPr>
+      <w:pStyle w:val="Footer"/>
+    </w:pPr>
+  </w:p>
+</w:ftr>
+</file>
+
+<file path=word/footer2.xml><?xml version="1.0" encoding="utf-8"?>
+<w:ftr xmlns:wpc="http://schemas.microsoft.com/office/word/2010/wordprocessingCanvas" xmlns:cx="http://schemas.microsoft.com/office/drawing/2014/chartex" xmlns:cx1="http://schemas.microsoft.com/office/drawing/2015/9/8/chartex" xmlns:cx2="http://schemas.microsoft.com/office/drawing/2015/10/21/chartex" xmlns:cx3="http://schemas.microsoft.com/office/drawing/2016/5/9/chartex" xmlns:cx4="http://schemas.microsoft.com/office/drawing/2016/5/10/chartex" xmlns:cx5="http://schemas.microsoft.com/office/drawing/2016/5/11/chartex" xmlns:cx6="http://schemas.microsoft.com/office/drawing/2016/5/12/chartex" xmlns:cx7="http://schemas.microsoft.com/office/drawing/2016/5/13/chartex" xmlns:cx8="http://schemas.microsoft.com/office/drawing/2016/5/14/chartex" xmlns:mc="http://schemas.openxmlformats.org/markup-compatibility/2006" xmlns:aink="http://schemas.microsoft.com/office/drawing/2016/ink" xmlns:am3d="http://schemas.microsoft.com/office/drawing/2017/model3d" xmlns:o="urn:schemas-microsoft-com:office:office" xmlns:oel="http://schemas.microsoft.com/office/2019/extlst" xmlns:r="http://schemas.openxmlformats.org/officeDocument/2006/relationships" xmlns:m="http://schemas.openxmlformats.org/officeDocument/2006/math" xmlns:v="urn:schemas-microsoft-com:vml" xmlns:wp14="http://schemas.microsoft.com/office/word/2010/wordprocessingDrawing" xmlns:wp="http://schemas.openxmlformats.org/drawingml/2006/wordprocessingDrawing" xmlns:w10="urn:schemas-microsoft-com:office:word" xmlns:w="http://schemas.openxmlformats.org/wordprocessingml/2006/main" xmlns:w14="http://schemas.microsoft.com/office/word/2010/wordml" xmlns:w15="http://schemas.microsoft.com/office/word/2012/wordml" xmlns:w16cex="http://schemas.microsoft.com/office/word/2018/wordml/cex" xmlns:w16cid="http://schemas.microsoft.com/office/word/2016/wordml/cid" xmlns:w16="http://schemas.microsoft.com/office/word/2018/wordml" xmlns:w16sdtdh="http://schemas.microsoft.com/office/word/2020/wordml/sdtdatahash" xmlns:w16se="http://schemas.microsoft.com/office/word/2015/wordml/symex" xmlns:wpg="http://schemas.microsoft.com/office/word/2010/wordprocessingGroup" xmlns:wpi="http://schemas.microsoft.com/office/word/2010/wordprocessingInk" xmlns:wne="http://schemas.microsoft.com/office/word/2006/wordml" xmlns:wps="http://schemas.microsoft.com/office/word/2010/wordprocessingShape" mc:Ignorable="w14 w15 w16se w16cid w16 w16cex w16sdtdh wp14">
+  <w:p>
+    <w:pPr>
+      <w:pStyle w:val="Footer"/>
+    </w:pPr>
+  </w:p>
+</w:ftr>
+</file>
+
+<file path=word/footer3.xml><?xml version="1.0" encoding="utf-8"?>
+<w:ftr xmlns:wpc="http://schemas.microsoft.com/office/word/2010/wordprocessingCanvas" xmlns:cx="http://schemas.microsoft.com/office/drawing/2014/chartex" xmlns:cx1="http://schemas.microsoft.com/office/drawing/2015/9/8/chartex" xmlns:cx2="http://schemas.microsoft.com/office/drawing/2015/10/21/chartex" xmlns:cx3="http://schemas.microsoft.com/office/drawing/2016/5/9/chartex" xmlns:cx4="http://schemas.microsoft.com/office/drawing/2016/5/10/chartex" xmlns:cx5="http://schemas.microsoft.com/office/drawing/2016/5/11/chartex" xmlns:cx6="http://schemas.microsoft.com/office/drawing/2016/5/12/chartex" xmlns:cx7="http://schemas.microsoft.com/office/drawing/2016/5/13/chartex" xmlns:cx8="http://schemas.microsoft.com/office/drawing/2016/5/14/chartex" xmlns:mc="http://schemas.openxmlformats.org/markup-compatibility/2006" xmlns:aink="http://schemas.microsoft.com/office/drawing/2016/ink" xmlns:am3d="http://schemas.microsoft.com/office/drawing/2017/model3d" xmlns:o="urn:schemas-microsoft-com:office:office" xmlns:oel="http://schemas.microsoft.com/office/2019/extlst" xmlns:r="http://schemas.openxmlformats.org/officeDocument/2006/relationships" xmlns:m="http://schemas.openxmlformats.org/officeDocument/2006/math" xmlns:v="urn:schemas-microsoft-com:vml" xmlns:wp14="http://schemas.microsoft.com/office/word/2010/wordprocessingDrawing" xmlns:wp="http://schemas.openxmlformats.org/drawingml/2006/wordprocessingDrawing" xmlns:w10="urn:schemas-microsoft-com:office:word" xmlns:w="http://schemas.openxmlformats.org/wordprocessingml/2006/main" xmlns:w14="http://schemas.microsoft.com/office/word/2010/wordml" xmlns:w15="http://schemas.microsoft.com/office/word/2012/wordml" xmlns:w16cex="http://schemas.microsoft.com/office/word/2018/wordml/cex" xmlns:w16cid="http://schemas.microsoft.com/office/word/2016/wordml/cid" xmlns:w16="http://schemas.microsoft.com/office/word/2018/wordml" xmlns:w16sdtdh="http://schemas.microsoft.com/office/word/2020/wordml/sdtdatahash" xmlns:w16se="http://schemas.microsoft.com/office/word/2015/wordml/symex" xmlns:wpg="http://schemas.microsoft.com/office/word/2010/wordprocessingGroup" xmlns:wpi="http://schemas.microsoft.com/office/word/2010/wordprocessingInk" xmlns:wne="http://schemas.microsoft.com/office/word/2006/wordml" xmlns:wps="http://schemas.microsoft.com/office/word/2010/wordprocessingShape" mc:Ignorable="w14 w15 w16se w16cid w16 w16cex w16sdtdh wp14">
+  <w:p>
+    <w:pPr>
+      <w:pStyle w:val="Footer"/>
+    </w:pPr>
+  </w:p>
+</w:ftr>
+</file>
+
 <file path=word/footnotes.xml><?xml version="1.0" encoding="utf-8"?>
 <w:footnotes xmlns:wpc="http://schemas.microsoft.com/office/word/2010/wordprocessingCanvas" xmlns:cx="http://schemas.microsoft.com/office/drawing/2014/chartex" xmlns:cx1="http://schemas.microsoft.com/office/drawing/2015/9/8/chartex" xmlns:cx2="http://schemas.microsoft.com/office/drawing/2015/10/21/chartex" xmlns:cx3="http://schemas.microsoft.com/office/drawing/2016/5/9/chartex" xmlns:cx4="http://schemas.microsoft.com/office/drawing/2016/5/10/chartex" xmlns:cx5="http://schemas.microsoft.com/office/drawing/2016/5/11/chartex" xmlns:cx6="http://schemas.microsoft.com/office/drawing/2016/5/12/chartex" xmlns:cx7="http://schemas.microsoft.com/office/drawing/2016/5/13/chartex" xmlns:cx8="http://schemas.microsoft.com/office/drawing/2016/5/14/chartex" xmlns:mc="http://schemas.openxmlformats.org/markup-compatibility/2006" xmlns:aink="http://schemas.microsoft.com/office/drawing/2016/ink" xmlns:am3d="http://schemas.microsoft.com/office/drawing/2017/model3d" xmlns:o="urn:schemas-microsoft-com:office:office" xmlns:oel="http://schemas.microsoft.com/office/2019/extlst" xmlns:r="http://schemas.openxmlformats.org/officeDocument/2006/relationships" xmlns:m="http://schemas.openxmlformats.org/officeDocument/2006/math" xmlns:v="urn:schemas-microsoft-com:vml" xmlns:wp14="http://schemas.microsoft.com/office/word/2010/wordprocessingDrawing" xmlns:wp="http://schemas.openxmlformats.org/drawingml/2006/wordprocessingDrawing" xmlns:w10="urn:schemas-microsoft-com:office:word" xmlns:w="http://schemas.openxmlformats.org/wordprocessingml/2006/main" xmlns:w14="http://schemas.microsoft.com/office/word/2010/wordml" xmlns:w15="http://schemas.microsoft.com/office/word/2012/wordml" xmlns:w16cex="http://schemas.microsoft.com/office/word/2018/wordml/cex" xmlns:w16cid="http://schemas.microsoft.com/office/word/2016/wordml/cid" xmlns:w16="http://schemas.microsoft.com/office/word/2018/wordml" xmlns:w16sdtdh="http://schemas.microsoft.com/office/word/2020/wordml/sdtdatahash" xmlns:w16se="http://schemas.microsoft.com/office/word/2015/wordml/symex" xmlns:wpg="http://schemas.microsoft.com/office/word/2010/wordprocessingGroup" xmlns:wpi="http://schemas.microsoft.com/office/word/2010/wordprocessingInk" xmlns:wne="http://schemas.microsoft.com/office/word/2006/wordml" xmlns:wps="http://schemas.microsoft.com/office/word/2010/wordprocessingShape" mc:Ignorable="w14 w15 w16se w16cid w16 w16cex w16sdtdh wp14">
   <w:footnote w:type="separator" w:id="-1">
@@ -3944,6 +4049,16 @@
 </file>
 
 <file path=word/header1.xml><?xml version="1.0" encoding="utf-8"?>
+<w:hdr xmlns:wpc="http://schemas.microsoft.com/office/word/2010/wordprocessingCanvas" xmlns:cx="http://schemas.microsoft.com/office/drawing/2014/chartex" xmlns:cx1="http://schemas.microsoft.com/office/drawing/2015/9/8/chartex" xmlns:cx2="http://schemas.microsoft.com/office/drawing/2015/10/21/chartex" xmlns:cx3="http://schemas.microsoft.com/office/drawing/2016/5/9/chartex" xmlns:cx4="http://schemas.microsoft.com/office/drawing/2016/5/10/chartex" xmlns:cx5="http://schemas.microsoft.com/office/drawing/2016/5/11/chartex" xmlns:cx6="http://schemas.microsoft.com/office/drawing/2016/5/12/chartex" xmlns:cx7="http://schemas.microsoft.com/office/drawing/2016/5/13/chartex" xmlns:cx8="http://schemas.microsoft.com/office/drawing/2016/5/14/chartex" xmlns:mc="http://schemas.openxmlformats.org/markup-compatibility/2006" xmlns:aink="http://schemas.microsoft.com/office/drawing/2016/ink" xmlns:am3d="http://schemas.microsoft.com/office/drawing/2017/model3d" xmlns:o="urn:schemas-microsoft-com:office:office" xmlns:oel="http://schemas.microsoft.com/office/2019/extlst" xmlns:r="http://schemas.openxmlformats.org/officeDocument/2006/relationships" xmlns:m="http://schemas.openxmlformats.org/officeDocument/2006/math" xmlns:v="urn:schemas-microsoft-com:vml" xmlns:wp14="http://schemas.microsoft.com/office/word/2010/wordprocessingDrawing" xmlns:wp="http://schemas.openxmlformats.org/drawingml/2006/wordprocessingDrawing" xmlns:w10="urn:schemas-microsoft-com:office:word" xmlns:w="http://schemas.openxmlformats.org/wordprocessingml/2006/main" xmlns:w14="http://schemas.microsoft.com/office/word/2010/wordml" xmlns:w15="http://schemas.microsoft.com/office/word/2012/wordml" xmlns:w16cex="http://schemas.microsoft.com/office/word/2018/wordml/cex" xmlns:w16cid="http://schemas.microsoft.com/office/word/2016/wordml/cid" xmlns:w16="http://schemas.microsoft.com/office/word/2018/wordml" xmlns:w16sdtdh="http://schemas.microsoft.com/office/word/2020/wordml/sdtdatahash" xmlns:w16se="http://schemas.microsoft.com/office/word/2015/wordml/symex" xmlns:wpg="http://schemas.microsoft.com/office/word/2010/wordprocessingGroup" xmlns:wpi="http://schemas.microsoft.com/office/word/2010/wordprocessingInk" xmlns:wne="http://schemas.microsoft.com/office/word/2006/wordml" xmlns:wps="http://schemas.microsoft.com/office/word/2010/wordprocessingShape" mc:Ignorable="w14 w15 w16se w16cid w16 w16cex w16sdtdh wp14">
+  <w:p>
+    <w:pPr>
+      <w:pStyle w:val="Header"/>
+    </w:pPr>
+  </w:p>
+</w:hdr>
+</file>
+
+<file path=word/header2.xml><?xml version="1.0" encoding="utf-8"?>
 <w:hdr xmlns:wpc="http://schemas.microsoft.com/office/word/2010/wordprocessingCanvas" xmlns:cx="http://schemas.microsoft.com/office/drawing/2014/chartex" xmlns:cx1="http://schemas.microsoft.com/office/drawing/2015/9/8/chartex" xmlns:cx2="http://schemas.microsoft.com/office/drawing/2015/10/21/chartex" xmlns:cx3="http://schemas.microsoft.com/office/drawing/2016/5/9/chartex" xmlns:cx4="http://schemas.microsoft.com/office/drawing/2016/5/10/chartex" xmlns:cx5="http://schemas.microsoft.com/office/drawing/2016/5/11/chartex" xmlns:cx6="http://schemas.microsoft.com/office/drawing/2016/5/12/chartex" xmlns:cx7="http://schemas.microsoft.com/office/drawing/2016/5/13/chartex" xmlns:cx8="http://schemas.microsoft.com/office/drawing/2016/5/14/chartex" xmlns:mc="http://schemas.openxmlformats.org/markup-compatibility/2006" xmlns:aink="http://schemas.microsoft.com/office/drawing/2016/ink" xmlns:am3d="http://schemas.microsoft.com/office/drawing/2017/model3d" xmlns:o="urn:schemas-microsoft-com:office:office" xmlns:oel="http://schemas.microsoft.com/office/2019/extlst" xmlns:r="http://schemas.openxmlformats.org/officeDocument/2006/relationships" xmlns:m="http://schemas.openxmlformats.org/officeDocument/2006/math" xmlns:v="urn:schemas-microsoft-com:vml" xmlns:wp14="http://schemas.microsoft.com/office/word/2010/wordprocessingDrawing" xmlns:wp="http://schemas.openxmlformats.org/drawingml/2006/wordprocessingDrawing" xmlns:w10="urn:schemas-microsoft-com:office:word" xmlns:w="http://schemas.openxmlformats.org/wordprocessingml/2006/main" xmlns:w14="http://schemas.microsoft.com/office/word/2010/wordml" xmlns:w15="http://schemas.microsoft.com/office/word/2012/wordml" xmlns:w16cex="http://schemas.microsoft.com/office/word/2018/wordml/cex" xmlns:w16cid="http://schemas.microsoft.com/office/word/2016/wordml/cid" xmlns:w16="http://schemas.microsoft.com/office/word/2018/wordml" xmlns:w16sdtdh="http://schemas.microsoft.com/office/word/2020/wordml/sdtdatahash" xmlns:w16se="http://schemas.microsoft.com/office/word/2015/wordml/symex" xmlns:wpg="http://schemas.microsoft.com/office/word/2010/wordprocessingGroup" xmlns:wpi="http://schemas.microsoft.com/office/word/2010/wordprocessingInk" xmlns:wne="http://schemas.microsoft.com/office/word/2006/wordml" xmlns:wps="http://schemas.microsoft.com/office/word/2010/wordprocessingShape" mc:Ignorable="w14 w15 w16se w16cid w16 w16cex w16sdtdh wp14">
   <w:p>
     <w:pPr>
@@ -3956,7 +4071,7 @@
       <mc:AlternateContent>
         <mc:Choice Requires="wps">
           <w:drawing>
-            <wp:anchor distT="0" distB="0" distL="114300" distR="114300" simplePos="0" relativeHeight="251659264" behindDoc="0" locked="0" layoutInCell="0" allowOverlap="1" wp14:anchorId="36E99F8E" wp14:editId="290EAA9D">
+            <wp:anchor distT="0" distB="0" distL="114300" distR="114300" simplePos="0" relativeHeight="251657216" behindDoc="0" locked="0" layoutInCell="0" allowOverlap="1" wp14:anchorId="36E99F8E" wp14:editId="290EAA9D">
               <wp:simplePos x="0" y="0"/>
               <wp:positionH relativeFrom="page">
                 <wp:posOffset>0</wp:posOffset>
@@ -4035,7 +4150,7 @@
               <v:stroke joinstyle="miter"/>
               <v:path gradientshapeok="t" o:connecttype="rect"/>
             </v:shapetype>
-            <v:shape id="MSIPCMb6cb47ff90b05cd3bd77aaeb" o:spid="_x0000_s1026" type="#_x0000_t202" alt="{&quot;HashCode&quot;:-1055977054,&quot;Height&quot;:792.0,&quot;Width&quot;:612.0,&quot;Placement&quot;:&quot;Header&quot;,&quot;Index&quot;:&quot;Primary&quot;,&quot;Section&quot;:1,&quot;Top&quot;:0.0,&quot;Left&quot;:0.0}" style="position:absolute;margin-left:0;margin-top:15pt;width:612pt;height:19.85pt;z-index:251659264;visibility:visible;mso-wrap-style:square;mso-wrap-distance-left:9pt;mso-wrap-distance-top:0;mso-wrap-distance-right:9pt;mso-wrap-distance-bottom:0;mso-position-horizontal:absolute;mso-position-horizontal-relative:page;mso-position-vertical:absolute;mso-position-vertical-relative:page;v-text-anchor:top" o:gfxdata="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" o:allowincell="f" filled="f" stroked="f" strokeweight=".5pt">
+            <v:shape id="MSIPCMb6cb47ff90b05cd3bd77aaeb" o:spid="_x0000_s1026" type="#_x0000_t202" alt="{&quot;HashCode&quot;:-1055977054,&quot;Height&quot;:792.0,&quot;Width&quot;:612.0,&quot;Placement&quot;:&quot;Header&quot;,&quot;Index&quot;:&quot;Primary&quot;,&quot;Section&quot;:1,&quot;Top&quot;:0.0,&quot;Left&quot;:0.0}" style="position:absolute;margin-left:0;margin-top:15pt;width:612pt;height:19.85pt;z-index:251658240;visibility:visible;mso-wrap-style:square;mso-wrap-distance-left:9pt;mso-wrap-distance-top:0;mso-wrap-distance-right:9pt;mso-wrap-distance-bottom:0;mso-position-horizontal:absolute;mso-position-horizontal-relative:page;mso-position-vertical:absolute;mso-position-vertical-relative:page;v-text-anchor:top" o:gfxdata="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" o:allowincell="f" filled="f" stroked="f" strokeweight=".5pt">
               <v:textbox inset="20pt,0,,0">
                 <w:txbxContent>
                   <w:p>
@@ -4068,6 +4183,16 @@
 </w:hdr>
 </file>
 
+<file path=word/header3.xml><?xml version="1.0" encoding="utf-8"?>
+<w:hdr xmlns:wpc="http://schemas.microsoft.com/office/word/2010/wordprocessingCanvas" xmlns:cx="http://schemas.microsoft.com/office/drawing/2014/chartex" xmlns:cx1="http://schemas.microsoft.com/office/drawing/2015/9/8/chartex" xmlns:cx2="http://schemas.microsoft.com/office/drawing/2015/10/21/chartex" xmlns:cx3="http://schemas.microsoft.com/office/drawing/2016/5/9/chartex" xmlns:cx4="http://schemas.microsoft.com/office/drawing/2016/5/10/chartex" xmlns:cx5="http://schemas.microsoft.com/office/drawing/2016/5/11/chartex" xmlns:cx6="http://schemas.microsoft.com/office/drawing/2016/5/12/chartex" xmlns:cx7="http://schemas.microsoft.com/office/drawing/2016/5/13/chartex" xmlns:cx8="http://schemas.microsoft.com/office/drawing/2016/5/14/chartex" xmlns:mc="http://schemas.openxmlformats.org/markup-compatibility/2006" xmlns:aink="http://schemas.microsoft.com/office/drawing/2016/ink" xmlns:am3d="http://schemas.microsoft.com/office/drawing/2017/model3d" xmlns:o="urn:schemas-microsoft-com:office:office" xmlns:oel="http://schemas.microsoft.com/office/2019/extlst" xmlns:r="http://schemas.openxmlformats.org/officeDocument/2006/relationships" xmlns:m="http://schemas.openxmlformats.org/officeDocument/2006/math" xmlns:v="urn:schemas-microsoft-com:vml" xmlns:wp14="http://schemas.microsoft.com/office/word/2010/wordprocessingDrawing" xmlns:wp="http://schemas.openxmlformats.org/drawingml/2006/wordprocessingDrawing" xmlns:w10="urn:schemas-microsoft-com:office:word" xmlns:w="http://schemas.openxmlformats.org/wordprocessingml/2006/main" xmlns:w14="http://schemas.microsoft.com/office/word/2010/wordml" xmlns:w15="http://schemas.microsoft.com/office/word/2012/wordml" xmlns:w16cex="http://schemas.microsoft.com/office/word/2018/wordml/cex" xmlns:w16cid="http://schemas.microsoft.com/office/word/2016/wordml/cid" xmlns:w16="http://schemas.microsoft.com/office/word/2018/wordml" xmlns:w16sdtdh="http://schemas.microsoft.com/office/word/2020/wordml/sdtdatahash" xmlns:w16se="http://schemas.microsoft.com/office/word/2015/wordml/symex" xmlns:wpg="http://schemas.microsoft.com/office/word/2010/wordprocessingGroup" xmlns:wpi="http://schemas.microsoft.com/office/word/2010/wordprocessingInk" xmlns:wne="http://schemas.microsoft.com/office/word/2006/wordml" xmlns:wps="http://schemas.microsoft.com/office/word/2010/wordprocessingShape" mc:Ignorable="w14 w15 w16se w16cid w16 w16cex w16sdtdh wp14">
+  <w:p>
+    <w:pPr>
+      <w:pStyle w:val="Header"/>
+    </w:pPr>
+  </w:p>
+</w:hdr>
+</file>
+
 <file path=word/numbering.xml><?xml version="1.0" encoding="utf-8"?>
 <w:numbering xmlns:wpc="http://schemas.microsoft.com/office/word/2010/wordprocessingCanvas" xmlns:cx="http://schemas.microsoft.com/office/drawing/2014/chartex" xmlns:cx1="http://schemas.microsoft.com/office/drawing/2015/9/8/chartex" xmlns:cx2="http://schemas.microsoft.com/office/drawing/2015/10/21/chartex" xmlns:cx3="http://schemas.microsoft.com/office/drawing/2016/5/9/chartex" xmlns:cx4="http://schemas.microsoft.com/office/drawing/2016/5/10/chartex" xmlns:cx5="http://schemas.microsoft.com/office/drawing/2016/5/11/chartex" xmlns:cx6="http://schemas.microsoft.com/office/drawing/2016/5/12/chartex" xmlns:cx7="http://schemas.microsoft.com/office/drawing/2016/5/13/chartex" xmlns:cx8="http://schemas.microsoft.com/office/drawing/2016/5/14/chartex" xmlns:mc="http://schemas.openxmlformats.org/markup-compatibility/2006" xmlns:aink="http://schemas.microsoft.com/office/drawing/2016/ink" xmlns:am3d="http://schemas.microsoft.com/office/drawing/2017/model3d" xmlns:o="urn:schemas-microsoft-com:office:office" xmlns:oel="http://schemas.microsoft.com/office/2019/extlst" xmlns:r="http://schemas.openxmlformats.org/officeDocument/2006/relationships" xmlns:m="http://schemas.openxmlformats.org/officeDocument/2006/math" xmlns:v="urn:schemas-microsoft-com:vml" xmlns:wp14="http://schemas.microsoft.com/office/word/2010/wordprocessingDrawing" xmlns:wp="http://schemas.openxmlformats.org/drawingml/2006/wordprocessingDrawing" xmlns:w10="urn:schemas-microsoft-com:office:word" xmlns:w="http://schemas.openxmlformats.org/wordprocessingml/2006/main" xmlns:w14="http://schemas.microsoft.com/office/word/2010/wordml" xmlns:w15="http://schemas.microsoft.com/office/word/2012/wordml" xmlns:w16cex="http://schemas.microsoft.com/office/word/2018/wordml/cex" xmlns:w16cid="http://schemas.microsoft.com/office/word/2016/wordml/cid" xmlns:w16="http://schemas.microsoft.com/office/word/2018/wordml" xmlns:w16sdtdh="http://schemas.microsoft.com/office/word/2020/wordml/sdtdatahash" xmlns:w16se="http://schemas.microsoft.com/office/word/2015/wordml/symex" xmlns:wpg="http://schemas.microsoft.com/office/word/2010/wordprocessingGroup" xmlns:wpi="http://schemas.microsoft.com/office/word/2010/wordprocessingInk" xmlns:wne="http://schemas.microsoft.com/office/word/2006/wordml" xmlns:wps="http://schemas.microsoft.com/office/word/2010/wordprocessingShape" mc:Ignorable="w14 w15 w16se w16cid w16 w16cex w16sdtdh wp14">
   <w:abstractNum w:abstractNumId="0" w15:restartNumberingAfterBreak="0">
@@ -4447,118 +4572,6 @@
     </w:lvl>
   </w:abstractNum>
   <w:abstractNum w:abstractNumId="4" w15:restartNumberingAfterBreak="0">
-    <w:nsid w:val="23E303C7"/>
-    <w:multiLevelType w:val="hybridMultilevel"/>
-    <w:tmpl w:val="B2F0477A"/>
-    <w:lvl w:ilvl="0" w:tplc="ACA0081E">
-      <w:numFmt w:val="bullet"/>
-      <w:lvlText w:val=""/>
-      <w:lvlJc w:val="left"/>
-      <w:pPr>
-        <w:ind w:left="360" w:hanging="360"/>
-      </w:pPr>
-      <w:rPr>
-        <w:rFonts w:ascii="Symbol" w:eastAsiaTheme="minorHAnsi" w:hAnsi="Symbol" w:cstheme="minorBidi" w:hint="default"/>
-      </w:rPr>
-    </w:lvl>
-    <w:lvl w:ilvl="1" w:tplc="04090003" w:tentative="1">
-      <w:start w:val="1"/>
-      <w:numFmt w:val="bullet"/>
-      <w:lvlText w:val="o"/>
-      <w:lvlJc w:val="left"/>
-      <w:pPr>
-        <w:ind w:left="1080" w:hanging="360"/>
-      </w:pPr>
-      <w:rPr>
-        <w:rFonts w:ascii="Courier New" w:hAnsi="Courier New" w:cs="Courier New" w:hint="default"/>
-      </w:rPr>
-    </w:lvl>
-    <w:lvl w:ilvl="2" w:tplc="04090005" w:tentative="1">
-      <w:start w:val="1"/>
-      <w:numFmt w:val="bullet"/>
-      <w:lvlText w:val=""/>
-      <w:lvlJc w:val="left"/>
-      <w:pPr>
-        <w:ind w:left="1800" w:hanging="360"/>
-      </w:pPr>
-      <w:rPr>
-        <w:rFonts w:ascii="Wingdings" w:hAnsi="Wingdings" w:hint="default"/>
-      </w:rPr>
-    </w:lvl>
-    <w:lvl w:ilvl="3" w:tplc="04090001" w:tentative="1">
-      <w:start w:val="1"/>
-      <w:numFmt w:val="bullet"/>
-      <w:lvlText w:val=""/>
-      <w:lvlJc w:val="left"/>
-      <w:pPr>
-        <w:ind w:left="2520" w:hanging="360"/>
-      </w:pPr>
-      <w:rPr>
-        <w:rFonts w:ascii="Symbol" w:hAnsi="Symbol" w:hint="default"/>
-      </w:rPr>
-    </w:lvl>
-    <w:lvl w:ilvl="4" w:tplc="04090003" w:tentative="1">
-      <w:start w:val="1"/>
-      <w:numFmt w:val="bullet"/>
-      <w:lvlText w:val="o"/>
-      <w:lvlJc w:val="left"/>
-      <w:pPr>
-        <w:ind w:left="3240" w:hanging="360"/>
-      </w:pPr>
-      <w:rPr>
-        <w:rFonts w:ascii="Courier New" w:hAnsi="Courier New" w:cs="Courier New" w:hint="default"/>
-      </w:rPr>
-    </w:lvl>
-    <w:lvl w:ilvl="5" w:tplc="04090005" w:tentative="1">
-      <w:start w:val="1"/>
-      <w:numFmt w:val="bullet"/>
-      <w:lvlText w:val=""/>
-      <w:lvlJc w:val="left"/>
-      <w:pPr>
-        <w:ind w:left="3960" w:hanging="360"/>
-      </w:pPr>
-      <w:rPr>
-        <w:rFonts w:ascii="Wingdings" w:hAnsi="Wingdings" w:hint="default"/>
-      </w:rPr>
-    </w:lvl>
-    <w:lvl w:ilvl="6" w:tplc="04090001" w:tentative="1">
-      <w:start w:val="1"/>
-      <w:numFmt w:val="bullet"/>
-      <w:lvlText w:val=""/>
-      <w:lvlJc w:val="left"/>
-      <w:pPr>
-        <w:ind w:left="4680" w:hanging="360"/>
-      </w:pPr>
-      <w:rPr>
-        <w:rFonts w:ascii="Symbol" w:hAnsi="Symbol" w:hint="default"/>
-      </w:rPr>
-    </w:lvl>
-    <w:lvl w:ilvl="7" w:tplc="04090003" w:tentative="1">
-      <w:start w:val="1"/>
-      <w:numFmt w:val="bullet"/>
-      <w:lvlText w:val="o"/>
-      <w:lvlJc w:val="left"/>
-      <w:pPr>
-        <w:ind w:left="5400" w:hanging="360"/>
-      </w:pPr>
-      <w:rPr>
-        <w:rFonts w:ascii="Courier New" w:hAnsi="Courier New" w:cs="Courier New" w:hint="default"/>
-      </w:rPr>
-    </w:lvl>
-    <w:lvl w:ilvl="8" w:tplc="04090005" w:tentative="1">
-      <w:start w:val="1"/>
-      <w:numFmt w:val="bullet"/>
-      <w:lvlText w:val=""/>
-      <w:lvlJc w:val="left"/>
-      <w:pPr>
-        <w:ind w:left="6120" w:hanging="360"/>
-      </w:pPr>
-      <w:rPr>
-        <w:rFonts w:ascii="Wingdings" w:hAnsi="Wingdings" w:hint="default"/>
-      </w:rPr>
-    </w:lvl>
-  </w:abstractNum>
-  <w:abstractNum w:abstractNumId="5" w15:restartNumberingAfterBreak="0">
     <w:nsid w:val="24632E0D"/>
     <w:multiLevelType w:val="hybridMultilevel"/>
     <w:tmpl w:val="D65C314A"/>
@@ -4770,7 +4783,7 @@
       </w:rPr>
     </w:lvl>
   </w:abstractNum>
-  <w:abstractNum w:abstractNumId="6" w15:restartNumberingAfterBreak="0">
+  <w:abstractNum w:abstractNumId="5" w15:restartNumberingAfterBreak="0">
     <w:nsid w:val="55880299"/>
     <w:multiLevelType w:val="hybridMultilevel"/>
     <w:tmpl w:val="C4545B32"/>
@@ -4982,7 +4995,7 @@
       </w:rPr>
     </w:lvl>
   </w:abstractNum>
-  <w:abstractNum w:abstractNumId="7" w15:restartNumberingAfterBreak="0">
+  <w:abstractNum w:abstractNumId="6" w15:restartNumberingAfterBreak="0">
     <w:nsid w:val="56FD7733"/>
     <w:multiLevelType w:val="hybridMultilevel"/>
     <w:tmpl w:val="887221EA"/>
@@ -5194,10 +5207,10 @@
       </w:rPr>
     </w:lvl>
   </w:abstractNum>
-  <w:num w:numId="1" w16cid:durableId="1548645606">
+  <w:num w:numId="1" w16cid:durableId="1553300589">
     <w:abstractNumId w:val="2"/>
   </w:num>
-  <w:num w:numId="2" w16cid:durableId="166790589">
+  <w:num w:numId="2" w16cid:durableId="983699217">
     <w:abstractNumId w:val="3"/>
     <w:lvlOverride w:ilvl="0">
       <w:startOverride w:val="1"/>
@@ -5227,25 +5240,25 @@
       <w:startOverride w:val="1"/>
     </w:lvlOverride>
   </w:num>
-  <w:num w:numId="3" w16cid:durableId="1428690190">
+  <w:num w:numId="3" w16cid:durableId="1250312969">
+    <w:abstractNumId w:val="4"/>
+  </w:num>
+  <w:num w:numId="4" w16cid:durableId="2129885268">
+    <w:abstractNumId w:val="6"/>
+  </w:num>
+  <w:num w:numId="5" w16cid:durableId="633950310">
+    <w:abstractNumId w:val="0"/>
+  </w:num>
+  <w:num w:numId="6" w16cid:durableId="992223924">
+    <w:abstractNumId w:val="1"/>
+  </w:num>
+  <w:num w:numId="7" w16cid:durableId="1434133752">
     <w:abstractNumId w:val="5"/>
   </w:num>
-  <w:num w:numId="4" w16cid:durableId="2137986682">
-    <w:abstractNumId w:val="7"/>
-  </w:num>
-  <w:num w:numId="5" w16cid:durableId="1149327981">
-    <w:abstractNumId w:val="0"/>
-  </w:num>
-  <w:num w:numId="6" w16cid:durableId="1672374088">
-    <w:abstractNumId w:val="1"/>
-  </w:num>
-  <w:num w:numId="7" w16cid:durableId="912854919">
-    <w:abstractNumId w:val="6"/>
-  </w:num>
-  <w:num w:numId="8" w16cid:durableId="687293550">
+  <w:num w:numId="8" w16cid:durableId="566458715">
     <w:abstractNumId w:val="2"/>
   </w:num>
-  <w:num w:numId="9" w16cid:durableId="1004548959">
+  <w:num w:numId="9" w16cid:durableId="703098131">
     <w:abstractNumId w:val="0"/>
     <w:lvlOverride w:ilvl="0">
       <w:startOverride w:val="1"/>
@@ -5275,7 +5288,7 @@
       <w:startOverride w:val="1"/>
     </w:lvlOverride>
   </w:num>
-  <w:num w:numId="10" w16cid:durableId="2062093300">
+  <w:num w:numId="10" w16cid:durableId="1846749508">
     <w:abstractNumId w:val="1"/>
     <w:lvlOverride w:ilvl="0">
       <w:startOverride w:val="1"/>
@@ -5304,9 +5317,6 @@
     <w:lvlOverride w:ilvl="8">
       <w:startOverride w:val="1"/>
     </w:lvlOverride>
-  </w:num>
-  <w:num w:numId="11" w16cid:durableId="1331986101">
-    <w:abstractNumId w:val="4"/>
   </w:num>
 </w:numbering>
 </file>
@@ -5709,7 +5719,7 @@
   <w:style w:type="paragraph" w:default="1" w:styleId="Normal">
     <w:name w:val="Normal"/>
     <w:qFormat/>
-    <w:rsid w:val="004B4F0D"/>
+    <w:rsid w:val="001343B4"/>
     <w:pPr>
       <w:spacing w:line="256" w:lineRule="auto"/>
     </w:pPr>
@@ -6246,4 +6256,16 @@
     </a:ext>
   </a:extLst>
 </a:theme>
+</file>
+
+<file path=customXml/item1.xml><?xml version="1.0" encoding="utf-8"?>
+<b:Sources xmlns:b="http://schemas.openxmlformats.org/officeDocument/2006/bibliography" xmlns="http://schemas.openxmlformats.org/officeDocument/2006/bibliography" SelectedStyle="\APASixthEditionOfficeOnline.xsl" StyleName="APA" Version="6"/>
+</file>
+
+<file path=customXml/itemProps1.xml><?xml version="1.0" encoding="utf-8"?>
+<ds:datastoreItem xmlns:ds="http://schemas.openxmlformats.org/officeDocument/2006/customXml" ds:itemID="{26C3937D-687E-4CEE-97AA-6856AC97258D}">
+  <ds:schemaRefs>
+    <ds:schemaRef ds:uri="http://schemas.openxmlformats.org/officeDocument/2006/bibliography"/>
+  </ds:schemaRefs>
+</ds:datastoreItem>
 </file>
</xml_diff>

<commit_message>
Further updates for RGA 2.7 release.
</commit_message>
<xml_diff>
--- a/documentation/RGA_RELEASE_NOTES.docx
+++ b/documentation/RGA_RELEASE_NOTES.docx
@@ -92,7 +92,14 @@
           <w:sz w:val="20"/>
           <w:szCs w:val="20"/>
         </w:rPr>
-        <w:t>, even without a physical RDNA3™ card installed on your system.</w:t>
+        <w:t>, even without a physical RDNA3™ card installed on your system</w:t>
+      </w:r>
+      <w:r>
+        <w:rPr>
+          <w:sz w:val="20"/>
+          <w:szCs w:val="20"/>
+        </w:rPr>
+        <w:t>.</w:t>
       </w:r>
     </w:p>
     <w:p>
@@ -284,21 +291,14 @@
           <w:sz w:val="20"/>
           <w:szCs w:val="20"/>
         </w:rPr>
-        <w:t xml:space="preserve"> is now an offline mode and works regardless of the installed driver. Support in </w:t>
-      </w:r>
-      <w:r>
-        <w:rPr>
-          <w:sz w:val="20"/>
-          <w:szCs w:val="20"/>
-        </w:rPr>
-        <w:t>this mode</w:t>
-      </w:r>
-      <w:r>
-        <w:rPr>
-          <w:sz w:val="20"/>
-          <w:szCs w:val="20"/>
-        </w:rPr>
-        <w:t xml:space="preserve"> was limited to VS, PS and CS.</w:t>
+        <w:t xml:space="preserve"> is now an offline mode and works regardless of the installed driver. </w:t>
+      </w:r>
+      <w:r>
+        <w:rPr>
+          <w:sz w:val="20"/>
+          <w:szCs w:val="20"/>
+        </w:rPr>
+        <w:t>Support in this mode was limited to VS, PS and CS.</w:t>
       </w:r>
     </w:p>
     <w:p>
@@ -433,7 +433,7 @@
           <w:sz w:val="20"/>
           <w:szCs w:val="20"/>
         </w:rPr>
-        <w:t>AMDIL input is no longer supported by the tool with the new DX11 mode.</w:t>
+        <w:t>Support for gfx1100 in DX11 mode (-s dx11) is not yet enabled.</w:t>
       </w:r>
     </w:p>
     <w:p>
@@ -453,57 +453,7 @@
           <w:sz w:val="20"/>
           <w:szCs w:val="20"/>
         </w:rPr>
-        <w:t>O</w:t>
-      </w:r>
-      <w:r>
-        <w:rPr>
-          <w:sz w:val="20"/>
-          <w:szCs w:val="20"/>
-        </w:rPr>
-        <w:t>n Ubuntu, the minimum required OS version is Ubuntu</w:t>
-      </w:r>
-      <w:r>
-        <w:rPr>
-          <w:sz w:val="20"/>
-          <w:szCs w:val="20"/>
-        </w:rPr>
-        <w:t xml:space="preserve"> 22.0</w:t>
-      </w:r>
-      <w:r>
-        <w:rPr>
-          <w:sz w:val="20"/>
-          <w:szCs w:val="20"/>
-        </w:rPr>
-        <w:t>4</w:t>
-      </w:r>
-      <w:r>
-        <w:rPr>
-          <w:sz w:val="20"/>
-          <w:szCs w:val="20"/>
-        </w:rPr>
-        <w:t>.</w:t>
-      </w:r>
-    </w:p>
-    <w:p>
-      <w:pPr>
-        <w:pStyle w:val="Heading1"/>
-        <w:rPr>
-          <w:rFonts w:eastAsia="Times New Roman"/>
-        </w:rPr>
-      </w:pPr>
-      <w:r>
-        <w:rPr>
-          <w:rFonts w:eastAsia="Times New Roman"/>
-        </w:rPr>
-        <w:t>Known Issues</w:t>
-      </w:r>
-    </w:p>
-    <w:p>
-      <w:pPr>
-        <w:pStyle w:val="Heading2"/>
-      </w:pPr>
-      <w:r>
-        <w:t xml:space="preserve">Vulkan Live Driver Mode </w:t>
+        <w:t>AMDIL input is no longer supported by the tool with the new DX11 mode.</w:t>
       </w:r>
     </w:p>
     <w:p>
@@ -523,21 +473,57 @@
           <w:sz w:val="20"/>
           <w:szCs w:val="20"/>
         </w:rPr>
-        <w:t xml:space="preserve">Certain 16-bit instruction may appear as “Unknown” </w:t>
-      </w:r>
-      <w:r>
-        <w:rPr>
-          <w:sz w:val="20"/>
-          <w:szCs w:val="20"/>
-        </w:rPr>
-        <w:t xml:space="preserve">in </w:t>
-      </w:r>
-      <w:r>
-        <w:rPr>
-          <w:sz w:val="20"/>
-          <w:szCs w:val="20"/>
-        </w:rPr>
-        <w:t>the disassembly.</w:t>
+        <w:t>O</w:t>
+      </w:r>
+      <w:r>
+        <w:rPr>
+          <w:sz w:val="20"/>
+          <w:szCs w:val="20"/>
+        </w:rPr>
+        <w:t>n Ubuntu, the minimum required OS version is Ubuntu</w:t>
+      </w:r>
+      <w:r>
+        <w:rPr>
+          <w:sz w:val="20"/>
+          <w:szCs w:val="20"/>
+        </w:rPr>
+        <w:t xml:space="preserve"> 22.0</w:t>
+      </w:r>
+      <w:r>
+        <w:rPr>
+          <w:sz w:val="20"/>
+          <w:szCs w:val="20"/>
+        </w:rPr>
+        <w:t>4</w:t>
+      </w:r>
+      <w:r>
+        <w:rPr>
+          <w:sz w:val="20"/>
+          <w:szCs w:val="20"/>
+        </w:rPr>
+        <w:t>.</w:t>
+      </w:r>
+    </w:p>
+    <w:p>
+      <w:pPr>
+        <w:pStyle w:val="Heading1"/>
+        <w:rPr>
+          <w:rFonts w:eastAsia="Times New Roman"/>
+        </w:rPr>
+      </w:pPr>
+      <w:r>
+        <w:rPr>
+          <w:rFonts w:eastAsia="Times New Roman"/>
+        </w:rPr>
+        <w:t>Known Issues</w:t>
+      </w:r>
+    </w:p>
+    <w:p>
+      <w:pPr>
+        <w:pStyle w:val="Heading2"/>
+      </w:pPr>
+      <w:r>
+        <w:t xml:space="preserve">Vulkan Live Driver Mode </w:t>
       </w:r>
     </w:p>
     <w:p>
@@ -557,7 +543,21 @@
           <w:sz w:val="20"/>
           <w:szCs w:val="20"/>
         </w:rPr>
-        <w:t>Source to disassembly correlation is not supported by AMD’s shader compiler and is therefore not supported in the UI.</w:t>
+        <w:t xml:space="preserve">Certain 16-bit instruction may appear as “Unknown” </w:t>
+      </w:r>
+      <w:r>
+        <w:rPr>
+          <w:sz w:val="20"/>
+          <w:szCs w:val="20"/>
+        </w:rPr>
+        <w:t xml:space="preserve">in </w:t>
+      </w:r>
+      <w:r>
+        <w:rPr>
+          <w:sz w:val="20"/>
+          <w:szCs w:val="20"/>
+        </w:rPr>
+        <w:t>the disassembly.</w:t>
       </w:r>
     </w:p>
     <w:p>
@@ -577,7 +577,7 @@
           <w:sz w:val="20"/>
           <w:szCs w:val="20"/>
         </w:rPr>
-        <w:t>Keyboard navigation is not supported from some views in the GUI application.</w:t>
+        <w:t>Source to disassembly correlation is not supported by AMD’s shader compiler and is therefore not supported in the UI.</w:t>
       </w:r>
     </w:p>
     <w:p>
@@ -597,7 +597,7 @@
           <w:sz w:val="20"/>
           <w:szCs w:val="20"/>
         </w:rPr>
-        <w:t>The RGA layer is a beta feature. It fails to extract the shaders and pipeline state from certain Vulkan apps.</w:t>
+        <w:t>Keyboard navigation is not supported from some views in the GUI application.</w:t>
       </w:r>
     </w:p>
     <w:p>
@@ -617,21 +617,7 @@
           <w:sz w:val="20"/>
           <w:szCs w:val="20"/>
         </w:rPr>
-        <w:t xml:space="preserve">Notifications about the fact that modified SPIR-V binary does not match the disassembly will not appear for loaded projects (in case </w:t>
-      </w:r>
-      <w:r>
-        <w:rPr>
-          <w:sz w:val="20"/>
-          <w:szCs w:val="20"/>
-        </w:rPr>
-        <w:t>where the user</w:t>
-      </w:r>
-      <w:r>
-        <w:rPr>
-          <w:sz w:val="20"/>
-          <w:szCs w:val="20"/>
-        </w:rPr>
-        <w:t xml:space="preserve"> changed the SPIR-V code, did not build, and re-loaded the project).</w:t>
+        <w:t>The RGA layer is a beta feature. It fails to extract the shaders and pipeline state from certain Vulkan apps.</w:t>
       </w:r>
     </w:p>
     <w:p>
@@ -651,7 +637,21 @@
           <w:sz w:val="20"/>
           <w:szCs w:val="20"/>
         </w:rPr>
-        <w:t>Linux only: attempt to compile shaders with invalid pipeline state may result in very long compilation time. This is going to be addressed by an upcoming driver release.</w:t>
+        <w:t xml:space="preserve">Notifications about the fact that modified SPIR-V binary does not match the disassembly will not appear for loaded projects (in case </w:t>
+      </w:r>
+      <w:r>
+        <w:rPr>
+          <w:sz w:val="20"/>
+          <w:szCs w:val="20"/>
+        </w:rPr>
+        <w:t>where the user</w:t>
+      </w:r>
+      <w:r>
+        <w:rPr>
+          <w:sz w:val="20"/>
+          <w:szCs w:val="20"/>
+        </w:rPr>
+        <w:t xml:space="preserve"> changed the SPIR-V code, did not build, and re-loaded the project).</w:t>
       </w:r>
     </w:p>
     <w:p>
@@ -671,6 +671,26 @@
           <w:sz w:val="20"/>
           <w:szCs w:val="20"/>
         </w:rPr>
+        <w:t>Linux only: attempt to compile shaders with invalid pipeline state may result in very long compilation time. This is going to be addressed by an upcoming driver release.</w:t>
+      </w:r>
+    </w:p>
+    <w:p>
+      <w:pPr>
+        <w:pStyle w:val="ListParagraph"/>
+        <w:numPr>
+          <w:ilvl w:val="0"/>
+          <w:numId w:val="1"/>
+        </w:numPr>
+        <w:rPr>
+          <w:sz w:val="20"/>
+          <w:szCs w:val="20"/>
+        </w:rPr>
+      </w:pPr>
+      <w:r>
+        <w:rPr>
+          <w:sz w:val="20"/>
+          <w:szCs w:val="20"/>
+        </w:rPr>
         <w:t xml:space="preserve">Linux only: </w:t>
       </w:r>
       <w:r>
@@ -678,23 +698,7 @@
           <w:sz w:val="20"/>
           <w:szCs w:val="20"/>
         </w:rPr>
-        <w:t xml:space="preserve">if no </w:t>
-      </w:r>
-      <w:proofErr w:type="spellStart"/>
-      <w:r>
-        <w:rPr>
-          <w:sz w:val="20"/>
-          <w:szCs w:val="20"/>
-        </w:rPr>
-        <w:t>amdgpu</w:t>
-      </w:r>
-      <w:proofErr w:type="spellEnd"/>
-      <w:r>
-        <w:rPr>
-          <w:sz w:val="20"/>
-          <w:szCs w:val="20"/>
-        </w:rPr>
-        <w:t>-pro driver is installed on the system, the bundled driver will only support targets up to RDNA2.</w:t>
+        <w:t>if no amdgpu-pro driver is installed on the system, the bundled driver will only support targets up to RDNA2.</w:t>
       </w:r>
     </w:p>
     <w:p>
@@ -807,53 +811,65 @@
         <w:t>On Windows 11, Hull shader AMDIL disassembly contains a trail of a few garbage characters.</w:t>
       </w:r>
     </w:p>
+    <w:p>
+      <w:pPr>
+        <w:pStyle w:val="Heading2"/>
+      </w:pPr>
+    </w:p>
+    <w:p>
+      <w:pPr>
+        <w:pStyle w:val="Heading2"/>
+      </w:pPr>
+      <w:r>
+        <w:t>DirectX</w:t>
+      </w:r>
+      <w:r>
+        <w:rPr>
+          <w:b/>
+          <w:bCs/>
+          <w:sz w:val="20"/>
+          <w:szCs w:val="20"/>
+        </w:rPr>
+        <w:t xml:space="preserve"> </w:t>
+      </w:r>
+      <w:r>
+        <w:t>1</w:t>
+      </w:r>
+      <w:r>
+        <w:t>1</w:t>
+      </w:r>
+      <w:r>
+        <w:t xml:space="preserve"> Mode</w:t>
+      </w:r>
+    </w:p>
+    <w:p>
+      <w:pPr>
+        <w:pStyle w:val="ListParagraph"/>
+        <w:numPr>
+          <w:ilvl w:val="0"/>
+          <w:numId w:val="1"/>
+        </w:numPr>
+        <w:rPr>
+          <w:sz w:val="20"/>
+          <w:szCs w:val="20"/>
+        </w:rPr>
+      </w:pPr>
+      <w:r>
+        <w:rPr>
+          <w:sz w:val="20"/>
+          <w:szCs w:val="20"/>
+        </w:rPr>
+        <w:t>Support for gfx1100 in DX11 mode (-s dx11) is not yet enabled.</w:t>
+      </w:r>
+    </w:p>
     <w:p/>
     <w:p>
       <w:pPr>
         <w:pStyle w:val="Heading2"/>
       </w:pPr>
       <w:r>
-        <w:t>Vulkan Offline Modes (</w:t>
-      </w:r>
-      <w:proofErr w:type="spellStart"/>
-      <w:r>
-        <w:t>vk</w:t>
-      </w:r>
-      <w:proofErr w:type="spellEnd"/>
-      <w:r>
-        <w:t xml:space="preserve">-offline, </w:t>
-      </w:r>
-      <w:proofErr w:type="spellStart"/>
-      <w:r>
-        <w:t>vk</w:t>
-      </w:r>
-      <w:proofErr w:type="spellEnd"/>
-      <w:r>
-        <w:t>-</w:t>
-      </w:r>
-      <w:proofErr w:type="spellStart"/>
-      <w:r>
-        <w:t>spv</w:t>
-      </w:r>
-      <w:proofErr w:type="spellEnd"/>
-      <w:r>
-        <w:t xml:space="preserve">-offline, </w:t>
-      </w:r>
-      <w:proofErr w:type="spellStart"/>
-      <w:r>
-        <w:t>vk</w:t>
-      </w:r>
-      <w:proofErr w:type="spellEnd"/>
-      <w:r>
-        <w:t>-</w:t>
-      </w:r>
-      <w:proofErr w:type="spellStart"/>
-      <w:r>
-        <w:t>spv</w:t>
-      </w:r>
-      <w:proofErr w:type="spellEnd"/>
-      <w:r>
-        <w:t>-txt-offline)</w:t>
+        <w:lastRenderedPageBreak/>
+        <w:t>Vulkan Offline Modes (vk-offline, vk-spv-offline, vk-spv-txt-offline)</w:t>
       </w:r>
     </w:p>
     <w:p>
@@ -899,7 +915,6 @@
           <w:szCs w:val="20"/>
         </w:rPr>
       </w:pPr>
-      <w:proofErr w:type="spellStart"/>
       <w:r>
         <w:rPr>
           <w:sz w:val="20"/>
@@ -907,812 +922,736 @@
         </w:rPr>
         <w:t>CapabilityMatrix</w:t>
       </w:r>
-      <w:proofErr w:type="spellEnd"/>
-    </w:p>
-    <w:p>
-      <w:pPr>
-        <w:pStyle w:val="ListParagraph"/>
-        <w:rPr>
-          <w:sz w:val="20"/>
-          <w:szCs w:val="20"/>
-        </w:rPr>
-      </w:pPr>
-      <w:proofErr w:type="spellStart"/>
+    </w:p>
+    <w:p>
+      <w:pPr>
+        <w:pStyle w:val="ListParagraph"/>
+        <w:rPr>
+          <w:sz w:val="20"/>
+          <w:szCs w:val="20"/>
+        </w:rPr>
+      </w:pPr>
+      <w:r>
+        <w:rPr>
+          <w:sz w:val="20"/>
+          <w:szCs w:val="20"/>
+        </w:rPr>
+        <w:t>CapabilityShader</w:t>
+      </w:r>
+    </w:p>
+    <w:p>
+      <w:pPr>
+        <w:pStyle w:val="ListParagraph"/>
+        <w:rPr>
+          <w:sz w:val="20"/>
+          <w:szCs w:val="20"/>
+        </w:rPr>
+      </w:pPr>
+      <w:r>
+        <w:rPr>
+          <w:sz w:val="20"/>
+          <w:szCs w:val="20"/>
+        </w:rPr>
+        <w:t>CapabilityGeometry</w:t>
+      </w:r>
+    </w:p>
+    <w:p>
+      <w:pPr>
+        <w:pStyle w:val="ListParagraph"/>
+        <w:rPr>
+          <w:sz w:val="20"/>
+          <w:szCs w:val="20"/>
+        </w:rPr>
+      </w:pPr>
+      <w:r>
+        <w:rPr>
+          <w:sz w:val="20"/>
+          <w:szCs w:val="20"/>
+        </w:rPr>
+        <w:t>CapabilityTessellation</w:t>
+      </w:r>
+    </w:p>
+    <w:p>
+      <w:pPr>
+        <w:pStyle w:val="ListParagraph"/>
+        <w:rPr>
+          <w:sz w:val="20"/>
+          <w:szCs w:val="20"/>
+        </w:rPr>
+      </w:pPr>
+      <w:r>
+        <w:rPr>
+          <w:sz w:val="20"/>
+          <w:szCs w:val="20"/>
+        </w:rPr>
+        <w:t>CapabilityFloat16</w:t>
+      </w:r>
+    </w:p>
+    <w:p>
+      <w:pPr>
+        <w:pStyle w:val="ListParagraph"/>
+        <w:rPr>
+          <w:sz w:val="20"/>
+          <w:szCs w:val="20"/>
+        </w:rPr>
+      </w:pPr>
+      <w:r>
+        <w:rPr>
+          <w:sz w:val="20"/>
+          <w:szCs w:val="20"/>
+        </w:rPr>
+        <w:t>CapabilityFloat64</w:t>
+      </w:r>
+    </w:p>
+    <w:p>
+      <w:pPr>
+        <w:pStyle w:val="ListParagraph"/>
+        <w:rPr>
+          <w:sz w:val="20"/>
+          <w:szCs w:val="20"/>
+        </w:rPr>
+      </w:pPr>
+      <w:r>
+        <w:rPr>
+          <w:sz w:val="20"/>
+          <w:szCs w:val="20"/>
+        </w:rPr>
+        <w:t>CapabilityInt64</w:t>
+      </w:r>
+    </w:p>
+    <w:p>
+      <w:pPr>
+        <w:pStyle w:val="ListParagraph"/>
+        <w:rPr>
+          <w:sz w:val="20"/>
+          <w:szCs w:val="20"/>
+        </w:rPr>
+      </w:pPr>
+      <w:r>
+        <w:rPr>
+          <w:sz w:val="20"/>
+          <w:szCs w:val="20"/>
+        </w:rPr>
+        <w:t>CapabilityInt64Atomics</w:t>
+      </w:r>
+    </w:p>
+    <w:p>
+      <w:pPr>
+        <w:pStyle w:val="ListParagraph"/>
+        <w:rPr>
+          <w:sz w:val="20"/>
+          <w:szCs w:val="20"/>
+        </w:rPr>
+      </w:pPr>
+      <w:r>
+        <w:rPr>
+          <w:sz w:val="20"/>
+          <w:szCs w:val="20"/>
+        </w:rPr>
+        <w:t>CapabilityGroups</w:t>
+      </w:r>
+    </w:p>
+    <w:p>
+      <w:pPr>
+        <w:pStyle w:val="ListParagraph"/>
+        <w:rPr>
+          <w:sz w:val="20"/>
+          <w:szCs w:val="20"/>
+        </w:rPr>
+      </w:pPr>
+      <w:r>
+        <w:rPr>
+          <w:sz w:val="20"/>
+          <w:szCs w:val="20"/>
+        </w:rPr>
+        <w:t>CapabilityAtomicStorage</w:t>
+      </w:r>
+    </w:p>
+    <w:p>
+      <w:pPr>
+        <w:pStyle w:val="ListParagraph"/>
+        <w:rPr>
+          <w:sz w:val="20"/>
+          <w:szCs w:val="20"/>
+        </w:rPr>
+      </w:pPr>
+      <w:r>
+        <w:rPr>
+          <w:sz w:val="20"/>
+          <w:szCs w:val="20"/>
+        </w:rPr>
+        <w:t>CapabilityInt16</w:t>
+      </w:r>
+    </w:p>
+    <w:p>
+      <w:pPr>
+        <w:pStyle w:val="ListParagraph"/>
+        <w:rPr>
+          <w:sz w:val="20"/>
+          <w:szCs w:val="20"/>
+        </w:rPr>
+      </w:pPr>
+      <w:r>
+        <w:rPr>
+          <w:sz w:val="20"/>
+          <w:szCs w:val="20"/>
+        </w:rPr>
+        <w:t>CapabilityTessellationPointSize</w:t>
+      </w:r>
+    </w:p>
+    <w:p>
+      <w:pPr>
+        <w:pStyle w:val="ListParagraph"/>
+        <w:rPr>
+          <w:sz w:val="20"/>
+          <w:szCs w:val="20"/>
+        </w:rPr>
+      </w:pPr>
+      <w:r>
+        <w:rPr>
+          <w:sz w:val="20"/>
+          <w:szCs w:val="20"/>
+        </w:rPr>
+        <w:t>CapabilityGeometryPointSize</w:t>
+      </w:r>
+    </w:p>
+    <w:p>
+      <w:pPr>
+        <w:pStyle w:val="ListParagraph"/>
+        <w:rPr>
+          <w:sz w:val="20"/>
+          <w:szCs w:val="20"/>
+        </w:rPr>
+      </w:pPr>
+      <w:r>
+        <w:rPr>
+          <w:sz w:val="20"/>
+          <w:szCs w:val="20"/>
+        </w:rPr>
+        <w:t>CapabilityImageGatherExtended</w:t>
+      </w:r>
+    </w:p>
+    <w:p>
+      <w:pPr>
+        <w:pStyle w:val="ListParagraph"/>
+        <w:rPr>
+          <w:sz w:val="20"/>
+          <w:szCs w:val="20"/>
+        </w:rPr>
+      </w:pPr>
+      <w:r>
+        <w:rPr>
+          <w:sz w:val="20"/>
+          <w:szCs w:val="20"/>
+        </w:rPr>
+        <w:t>CapabilityStorageImageMultisample</w:t>
+      </w:r>
+    </w:p>
+    <w:p>
+      <w:pPr>
+        <w:pStyle w:val="ListParagraph"/>
+        <w:rPr>
+          <w:sz w:val="20"/>
+          <w:szCs w:val="20"/>
+        </w:rPr>
+      </w:pPr>
+      <w:r>
+        <w:rPr>
+          <w:sz w:val="20"/>
+          <w:szCs w:val="20"/>
+        </w:rPr>
+        <w:t>CapabilityUniformBufferArrayDynamicIndexing</w:t>
+      </w:r>
+    </w:p>
+    <w:p>
+      <w:pPr>
+        <w:pStyle w:val="ListParagraph"/>
+        <w:rPr>
+          <w:sz w:val="20"/>
+          <w:szCs w:val="20"/>
+        </w:rPr>
+      </w:pPr>
+      <w:r>
+        <w:rPr>
+          <w:sz w:val="20"/>
+          <w:szCs w:val="20"/>
+        </w:rPr>
+        <w:t>CapabilitySampledImageArrayDynamicIndexing</w:t>
+      </w:r>
+    </w:p>
+    <w:p>
+      <w:pPr>
+        <w:pStyle w:val="ListParagraph"/>
+        <w:rPr>
+          <w:sz w:val="20"/>
+          <w:szCs w:val="20"/>
+        </w:rPr>
+      </w:pPr>
+      <w:r>
+        <w:rPr>
+          <w:sz w:val="20"/>
+          <w:szCs w:val="20"/>
+        </w:rPr>
+        <w:t>CapabilityStorageBufferArrayDynamicIndexing</w:t>
+      </w:r>
+    </w:p>
+    <w:p>
+      <w:pPr>
+        <w:pStyle w:val="ListParagraph"/>
+        <w:rPr>
+          <w:sz w:val="20"/>
+          <w:szCs w:val="20"/>
+        </w:rPr>
+      </w:pPr>
+      <w:r>
+        <w:rPr>
+          <w:sz w:val="20"/>
+          <w:szCs w:val="20"/>
+        </w:rPr>
+        <w:t>CapabilityStorageImageArrayDynamicIndexing</w:t>
+      </w:r>
+    </w:p>
+    <w:p>
+      <w:pPr>
+        <w:pStyle w:val="ListParagraph"/>
+        <w:rPr>
+          <w:sz w:val="20"/>
+          <w:szCs w:val="20"/>
+        </w:rPr>
+      </w:pPr>
+      <w:r>
+        <w:rPr>
+          <w:sz w:val="20"/>
+          <w:szCs w:val="20"/>
+        </w:rPr>
+        <w:t>CapabilityClipDistance</w:t>
+      </w:r>
+    </w:p>
+    <w:p>
+      <w:pPr>
+        <w:pStyle w:val="ListParagraph"/>
+        <w:rPr>
+          <w:sz w:val="20"/>
+          <w:szCs w:val="20"/>
+        </w:rPr>
+      </w:pPr>
+      <w:r>
+        <w:rPr>
+          <w:sz w:val="20"/>
+          <w:szCs w:val="20"/>
+        </w:rPr>
+        <w:t>CapabilityCullDistance</w:t>
+      </w:r>
+    </w:p>
+    <w:p>
+      <w:pPr>
+        <w:pStyle w:val="ListParagraph"/>
+        <w:rPr>
+          <w:sz w:val="20"/>
+          <w:szCs w:val="20"/>
+        </w:rPr>
+      </w:pPr>
+      <w:r>
+        <w:rPr>
+          <w:sz w:val="20"/>
+          <w:szCs w:val="20"/>
+        </w:rPr>
+        <w:t>CapabilityImageCubeArray</w:t>
+      </w:r>
+    </w:p>
+    <w:p>
+      <w:pPr>
+        <w:pStyle w:val="ListParagraph"/>
+        <w:rPr>
+          <w:sz w:val="20"/>
+          <w:szCs w:val="20"/>
+        </w:rPr>
+      </w:pPr>
+      <w:r>
+        <w:rPr>
+          <w:sz w:val="20"/>
+          <w:szCs w:val="20"/>
+        </w:rPr>
+        <w:t>CapabilitySampleRateShading</w:t>
+      </w:r>
+    </w:p>
+    <w:p>
+      <w:pPr>
+        <w:pStyle w:val="ListParagraph"/>
+        <w:rPr>
+          <w:sz w:val="20"/>
+          <w:szCs w:val="20"/>
+        </w:rPr>
+      </w:pPr>
+      <w:r>
+        <w:rPr>
+          <w:sz w:val="20"/>
+          <w:szCs w:val="20"/>
+        </w:rPr>
+        <w:t>CapabilityImageRect</w:t>
+      </w:r>
+    </w:p>
+    <w:p>
+      <w:pPr>
+        <w:pStyle w:val="ListParagraph"/>
+        <w:rPr>
+          <w:sz w:val="20"/>
+          <w:szCs w:val="20"/>
+        </w:rPr>
+      </w:pPr>
+      <w:r>
+        <w:rPr>
+          <w:sz w:val="20"/>
+          <w:szCs w:val="20"/>
+        </w:rPr>
+        <w:t>CapabilitySampledRect</w:t>
+      </w:r>
+    </w:p>
+    <w:p>
+      <w:pPr>
+        <w:pStyle w:val="ListParagraph"/>
+        <w:rPr>
+          <w:sz w:val="20"/>
+          <w:szCs w:val="20"/>
+        </w:rPr>
+      </w:pPr>
+      <w:r>
+        <w:rPr>
+          <w:sz w:val="20"/>
+          <w:szCs w:val="20"/>
+        </w:rPr>
+        <w:t>CapabilityInt8</w:t>
+      </w:r>
+    </w:p>
+    <w:p>
+      <w:pPr>
+        <w:pStyle w:val="ListParagraph"/>
+        <w:rPr>
+          <w:sz w:val="20"/>
+          <w:szCs w:val="20"/>
+        </w:rPr>
+      </w:pPr>
+      <w:r>
+        <w:rPr>
+          <w:sz w:val="20"/>
+          <w:szCs w:val="20"/>
+        </w:rPr>
+        <w:t>CapabilityInputAttachment</w:t>
+      </w:r>
+    </w:p>
+    <w:p>
+      <w:pPr>
+        <w:pStyle w:val="ListParagraph"/>
+        <w:rPr>
+          <w:sz w:val="20"/>
+          <w:szCs w:val="20"/>
+        </w:rPr>
+      </w:pPr>
+      <w:r>
+        <w:rPr>
+          <w:sz w:val="20"/>
+          <w:szCs w:val="20"/>
+        </w:rPr>
+        <w:t>CapabilitySparseResidency</w:t>
+      </w:r>
+    </w:p>
+    <w:p>
+      <w:pPr>
+        <w:pStyle w:val="ListParagraph"/>
+        <w:rPr>
+          <w:sz w:val="20"/>
+          <w:szCs w:val="20"/>
+        </w:rPr>
+      </w:pPr>
+      <w:r>
+        <w:rPr>
+          <w:sz w:val="20"/>
+          <w:szCs w:val="20"/>
+        </w:rPr>
+        <w:t>CapabilityMinLod</w:t>
+      </w:r>
+    </w:p>
+    <w:p>
+      <w:pPr>
+        <w:pStyle w:val="ListParagraph"/>
+        <w:rPr>
+          <w:sz w:val="20"/>
+          <w:szCs w:val="20"/>
+        </w:rPr>
+      </w:pPr>
+      <w:r>
+        <w:rPr>
+          <w:sz w:val="20"/>
+          <w:szCs w:val="20"/>
+        </w:rPr>
+        <w:t>CapabilitySampled1D</w:t>
+      </w:r>
+    </w:p>
+    <w:p>
+      <w:pPr>
+        <w:pStyle w:val="ListParagraph"/>
+        <w:rPr>
+          <w:sz w:val="20"/>
+          <w:szCs w:val="20"/>
+        </w:rPr>
+      </w:pPr>
+      <w:r>
+        <w:rPr>
+          <w:sz w:val="20"/>
+          <w:szCs w:val="20"/>
+        </w:rPr>
+        <w:t>CapabilityImage1D</w:t>
+      </w:r>
+    </w:p>
+    <w:p>
+      <w:pPr>
+        <w:pStyle w:val="ListParagraph"/>
+        <w:rPr>
+          <w:sz w:val="20"/>
+          <w:szCs w:val="20"/>
+        </w:rPr>
+      </w:pPr>
+      <w:r>
+        <w:rPr>
+          <w:sz w:val="20"/>
+          <w:szCs w:val="20"/>
+        </w:rPr>
+        <w:t>CapabilitySampledCubeArray</w:t>
+      </w:r>
+    </w:p>
+    <w:p>
+      <w:pPr>
+        <w:pStyle w:val="ListParagraph"/>
+        <w:rPr>
+          <w:sz w:val="20"/>
+          <w:szCs w:val="20"/>
+        </w:rPr>
+      </w:pPr>
+      <w:r>
+        <w:rPr>
+          <w:sz w:val="20"/>
+          <w:szCs w:val="20"/>
+        </w:rPr>
+        <w:t>CapabilitySampledBuffer</w:t>
+      </w:r>
+    </w:p>
+    <w:p>
+      <w:pPr>
+        <w:pStyle w:val="ListParagraph"/>
+        <w:rPr>
+          <w:sz w:val="20"/>
+          <w:szCs w:val="20"/>
+        </w:rPr>
+      </w:pPr>
+      <w:r>
+        <w:rPr>
+          <w:sz w:val="20"/>
+          <w:szCs w:val="20"/>
+        </w:rPr>
+        <w:t>CapabilityImageBuffer</w:t>
+      </w:r>
+    </w:p>
+    <w:p>
+      <w:pPr>
+        <w:pStyle w:val="ListParagraph"/>
+        <w:rPr>
+          <w:sz w:val="20"/>
+          <w:szCs w:val="20"/>
+        </w:rPr>
+      </w:pPr>
+      <w:r>
+        <w:rPr>
+          <w:sz w:val="20"/>
+          <w:szCs w:val="20"/>
+        </w:rPr>
+        <w:t>CapabilityImageMSArray</w:t>
+      </w:r>
+    </w:p>
+    <w:p>
+      <w:pPr>
+        <w:pStyle w:val="ListParagraph"/>
+        <w:rPr>
+          <w:sz w:val="20"/>
+          <w:szCs w:val="20"/>
+        </w:rPr>
+      </w:pPr>
+      <w:r>
+        <w:rPr>
+          <w:sz w:val="20"/>
+          <w:szCs w:val="20"/>
+        </w:rPr>
+        <w:t>CapabilityStorageImageExtendedFormats</w:t>
+      </w:r>
+    </w:p>
+    <w:p>
+      <w:pPr>
+        <w:pStyle w:val="ListParagraph"/>
+        <w:rPr>
+          <w:sz w:val="20"/>
+          <w:szCs w:val="20"/>
+        </w:rPr>
+      </w:pPr>
+      <w:r>
+        <w:rPr>
+          <w:sz w:val="20"/>
+          <w:szCs w:val="20"/>
+        </w:rPr>
+        <w:t>CapabilityImageQuery</w:t>
+      </w:r>
+    </w:p>
+    <w:p>
+      <w:pPr>
+        <w:pStyle w:val="ListParagraph"/>
+        <w:rPr>
+          <w:sz w:val="20"/>
+          <w:szCs w:val="20"/>
+        </w:rPr>
+      </w:pPr>
+      <w:r>
+        <w:rPr>
+          <w:sz w:val="20"/>
+          <w:szCs w:val="20"/>
+        </w:rPr>
+        <w:t>CapabilityDerivativeControl</w:t>
+      </w:r>
+    </w:p>
+    <w:p>
+      <w:pPr>
+        <w:pStyle w:val="ListParagraph"/>
+        <w:rPr>
+          <w:sz w:val="20"/>
+          <w:szCs w:val="20"/>
+        </w:rPr>
+      </w:pPr>
+      <w:r>
+        <w:rPr>
+          <w:sz w:val="20"/>
+          <w:szCs w:val="20"/>
+        </w:rPr>
+        <w:t>CapabilityInterpolationFunction</w:t>
+      </w:r>
+    </w:p>
+    <w:p>
+      <w:pPr>
+        <w:pStyle w:val="ListParagraph"/>
+        <w:rPr>
+          <w:sz w:val="20"/>
+          <w:szCs w:val="20"/>
+        </w:rPr>
+      </w:pPr>
+      <w:r>
+        <w:rPr>
+          <w:sz w:val="20"/>
+          <w:szCs w:val="20"/>
+        </w:rPr>
+        <w:t>CapabilityTransformFeedback</w:t>
+      </w:r>
+    </w:p>
+    <w:p>
+      <w:pPr>
+        <w:pStyle w:val="ListParagraph"/>
+        <w:rPr>
+          <w:sz w:val="20"/>
+          <w:szCs w:val="20"/>
+        </w:rPr>
+      </w:pPr>
+      <w:r>
+        <w:rPr>
+          <w:sz w:val="20"/>
+          <w:szCs w:val="20"/>
+        </w:rPr>
+        <w:t>CapabilityGeometryStreams</w:t>
+      </w:r>
+    </w:p>
+    <w:p>
+      <w:pPr>
+        <w:pStyle w:val="ListParagraph"/>
+        <w:rPr>
+          <w:sz w:val="20"/>
+          <w:szCs w:val="20"/>
+        </w:rPr>
+      </w:pPr>
+      <w:r>
+        <w:rPr>
+          <w:sz w:val="20"/>
+          <w:szCs w:val="20"/>
+        </w:rPr>
+        <w:t>CapabilityStorageImageReadWithoutFormat</w:t>
+      </w:r>
+    </w:p>
+    <w:p>
+      <w:pPr>
+        <w:pStyle w:val="ListParagraph"/>
+        <w:rPr>
+          <w:sz w:val="20"/>
+          <w:szCs w:val="20"/>
+        </w:rPr>
+      </w:pPr>
+      <w:r>
+        <w:rPr>
+          <w:sz w:val="20"/>
+          <w:szCs w:val="20"/>
+        </w:rPr>
+        <w:t>CapabilityStorageImageWriteWithoutFormat</w:t>
+      </w:r>
+    </w:p>
+    <w:p>
+      <w:pPr>
+        <w:pStyle w:val="ListParagraph"/>
+        <w:rPr>
+          <w:sz w:val="20"/>
+          <w:szCs w:val="20"/>
+        </w:rPr>
+      </w:pPr>
+      <w:r>
+        <w:rPr>
+          <w:sz w:val="20"/>
+          <w:szCs w:val="20"/>
+        </w:rPr>
+        <w:t>CapabilityMultiViewport</w:t>
+      </w:r>
+    </w:p>
+    <w:p>
+      <w:pPr>
+        <w:pStyle w:val="ListParagraph"/>
+        <w:rPr>
+          <w:sz w:val="20"/>
+          <w:szCs w:val="20"/>
+        </w:rPr>
+      </w:pPr>
+      <w:r>
+        <w:rPr>
+          <w:sz w:val="20"/>
+          <w:szCs w:val="20"/>
+        </w:rPr>
+        <w:t>CapabilitySubgroupDispatch</w:t>
+      </w:r>
+    </w:p>
+    <w:p>
+      <w:pPr>
+        <w:pStyle w:val="ListParagraph"/>
+        <w:rPr>
+          <w:sz w:val="20"/>
+          <w:szCs w:val="20"/>
+        </w:rPr>
+      </w:pPr>
       <w:r>
         <w:rPr>
           <w:sz w:val="20"/>
           <w:szCs w:val="20"/>
         </w:rPr>
         <w:lastRenderedPageBreak/>
-        <w:t>CapabilityShader</w:t>
-      </w:r>
-      <w:proofErr w:type="spellEnd"/>
-    </w:p>
-    <w:p>
-      <w:pPr>
-        <w:pStyle w:val="ListParagraph"/>
-        <w:rPr>
-          <w:sz w:val="20"/>
-          <w:szCs w:val="20"/>
-        </w:rPr>
-      </w:pPr>
-      <w:proofErr w:type="spellStart"/>
-      <w:r>
-        <w:rPr>
-          <w:sz w:val="20"/>
-          <w:szCs w:val="20"/>
-        </w:rPr>
-        <w:t>CapabilityGeometry</w:t>
-      </w:r>
-      <w:proofErr w:type="spellEnd"/>
-    </w:p>
-    <w:p>
-      <w:pPr>
-        <w:pStyle w:val="ListParagraph"/>
-        <w:rPr>
-          <w:sz w:val="20"/>
-          <w:szCs w:val="20"/>
-        </w:rPr>
-      </w:pPr>
-      <w:proofErr w:type="spellStart"/>
-      <w:r>
-        <w:rPr>
-          <w:sz w:val="20"/>
-          <w:szCs w:val="20"/>
-        </w:rPr>
-        <w:t>CapabilityTessellation</w:t>
-      </w:r>
-      <w:proofErr w:type="spellEnd"/>
-    </w:p>
-    <w:p>
-      <w:pPr>
-        <w:pStyle w:val="ListParagraph"/>
-        <w:rPr>
-          <w:sz w:val="20"/>
-          <w:szCs w:val="20"/>
-        </w:rPr>
-      </w:pPr>
-      <w:r>
-        <w:rPr>
-          <w:sz w:val="20"/>
-          <w:szCs w:val="20"/>
-        </w:rPr>
-        <w:t>CapabilityFloat16</w:t>
-      </w:r>
-    </w:p>
-    <w:p>
-      <w:pPr>
-        <w:pStyle w:val="ListParagraph"/>
-        <w:rPr>
-          <w:sz w:val="20"/>
-          <w:szCs w:val="20"/>
-        </w:rPr>
-      </w:pPr>
-      <w:r>
-        <w:rPr>
-          <w:sz w:val="20"/>
-          <w:szCs w:val="20"/>
-        </w:rPr>
-        <w:t>CapabilityFloat64</w:t>
-      </w:r>
-    </w:p>
-    <w:p>
-      <w:pPr>
-        <w:pStyle w:val="ListParagraph"/>
-        <w:rPr>
-          <w:sz w:val="20"/>
-          <w:szCs w:val="20"/>
-        </w:rPr>
-      </w:pPr>
-      <w:r>
-        <w:rPr>
-          <w:sz w:val="20"/>
-          <w:szCs w:val="20"/>
-        </w:rPr>
-        <w:t>CapabilityInt64</w:t>
-      </w:r>
-    </w:p>
-    <w:p>
-      <w:pPr>
-        <w:pStyle w:val="ListParagraph"/>
-        <w:rPr>
-          <w:sz w:val="20"/>
-          <w:szCs w:val="20"/>
-        </w:rPr>
-      </w:pPr>
-      <w:r>
-        <w:rPr>
-          <w:sz w:val="20"/>
-          <w:szCs w:val="20"/>
-        </w:rPr>
-        <w:t>CapabilityInt64Atomics</w:t>
-      </w:r>
-    </w:p>
-    <w:p>
-      <w:pPr>
-        <w:pStyle w:val="ListParagraph"/>
-        <w:rPr>
-          <w:sz w:val="20"/>
-          <w:szCs w:val="20"/>
-        </w:rPr>
-      </w:pPr>
-      <w:proofErr w:type="spellStart"/>
-      <w:r>
-        <w:rPr>
-          <w:sz w:val="20"/>
-          <w:szCs w:val="20"/>
-        </w:rPr>
-        <w:t>CapabilityGroups</w:t>
-      </w:r>
-      <w:proofErr w:type="spellEnd"/>
-    </w:p>
-    <w:p>
-      <w:pPr>
-        <w:pStyle w:val="ListParagraph"/>
-        <w:rPr>
-          <w:sz w:val="20"/>
-          <w:szCs w:val="20"/>
-        </w:rPr>
-      </w:pPr>
-      <w:proofErr w:type="spellStart"/>
-      <w:r>
-        <w:rPr>
-          <w:sz w:val="20"/>
-          <w:szCs w:val="20"/>
-        </w:rPr>
-        <w:t>CapabilityAtomicStorage</w:t>
-      </w:r>
-      <w:proofErr w:type="spellEnd"/>
-    </w:p>
-    <w:p>
-      <w:pPr>
-        <w:pStyle w:val="ListParagraph"/>
-        <w:rPr>
-          <w:sz w:val="20"/>
-          <w:szCs w:val="20"/>
-        </w:rPr>
-      </w:pPr>
-      <w:r>
-        <w:rPr>
-          <w:sz w:val="20"/>
-          <w:szCs w:val="20"/>
-        </w:rPr>
-        <w:t>CapabilityInt16</w:t>
-      </w:r>
-    </w:p>
-    <w:p>
-      <w:pPr>
-        <w:pStyle w:val="ListParagraph"/>
-        <w:rPr>
-          <w:sz w:val="20"/>
-          <w:szCs w:val="20"/>
-        </w:rPr>
-      </w:pPr>
-      <w:proofErr w:type="spellStart"/>
-      <w:r>
-        <w:rPr>
-          <w:sz w:val="20"/>
-          <w:szCs w:val="20"/>
-        </w:rPr>
-        <w:t>CapabilityTessellationPointSize</w:t>
-      </w:r>
-      <w:proofErr w:type="spellEnd"/>
-    </w:p>
-    <w:p>
-      <w:pPr>
-        <w:pStyle w:val="ListParagraph"/>
-        <w:rPr>
-          <w:sz w:val="20"/>
-          <w:szCs w:val="20"/>
-        </w:rPr>
-      </w:pPr>
-      <w:proofErr w:type="spellStart"/>
-      <w:r>
-        <w:rPr>
-          <w:sz w:val="20"/>
-          <w:szCs w:val="20"/>
-        </w:rPr>
-        <w:t>CapabilityGeometryPointSize</w:t>
-      </w:r>
-      <w:proofErr w:type="spellEnd"/>
-    </w:p>
-    <w:p>
-      <w:pPr>
-        <w:pStyle w:val="ListParagraph"/>
-        <w:rPr>
-          <w:sz w:val="20"/>
-          <w:szCs w:val="20"/>
-        </w:rPr>
-      </w:pPr>
-      <w:proofErr w:type="spellStart"/>
-      <w:r>
-        <w:rPr>
-          <w:sz w:val="20"/>
-          <w:szCs w:val="20"/>
-        </w:rPr>
-        <w:t>CapabilityImageGatherExtended</w:t>
-      </w:r>
-      <w:proofErr w:type="spellEnd"/>
-    </w:p>
-    <w:p>
-      <w:pPr>
-        <w:pStyle w:val="ListParagraph"/>
-        <w:rPr>
-          <w:sz w:val="20"/>
-          <w:szCs w:val="20"/>
-        </w:rPr>
-      </w:pPr>
-      <w:proofErr w:type="spellStart"/>
-      <w:r>
-        <w:rPr>
-          <w:sz w:val="20"/>
-          <w:szCs w:val="20"/>
-        </w:rPr>
-        <w:t>CapabilityStorageImageMultisample</w:t>
-      </w:r>
-      <w:proofErr w:type="spellEnd"/>
-    </w:p>
-    <w:p>
-      <w:pPr>
-        <w:pStyle w:val="ListParagraph"/>
-        <w:rPr>
-          <w:sz w:val="20"/>
-          <w:szCs w:val="20"/>
-        </w:rPr>
-      </w:pPr>
-      <w:proofErr w:type="spellStart"/>
-      <w:r>
-        <w:rPr>
-          <w:sz w:val="20"/>
-          <w:szCs w:val="20"/>
-        </w:rPr>
-        <w:t>CapabilityUniformBufferArrayDynamicIndexing</w:t>
-      </w:r>
-      <w:proofErr w:type="spellEnd"/>
-    </w:p>
-    <w:p>
-      <w:pPr>
-        <w:pStyle w:val="ListParagraph"/>
-        <w:rPr>
-          <w:sz w:val="20"/>
-          <w:szCs w:val="20"/>
-        </w:rPr>
-      </w:pPr>
-      <w:proofErr w:type="spellStart"/>
-      <w:r>
-        <w:rPr>
-          <w:sz w:val="20"/>
-          <w:szCs w:val="20"/>
-        </w:rPr>
-        <w:t>CapabilitySampledImageArrayDynamicIndexing</w:t>
-      </w:r>
-      <w:proofErr w:type="spellEnd"/>
-    </w:p>
-    <w:p>
-      <w:pPr>
-        <w:pStyle w:val="ListParagraph"/>
-        <w:rPr>
-          <w:sz w:val="20"/>
-          <w:szCs w:val="20"/>
-        </w:rPr>
-      </w:pPr>
-      <w:proofErr w:type="spellStart"/>
-      <w:r>
-        <w:rPr>
-          <w:sz w:val="20"/>
-          <w:szCs w:val="20"/>
-        </w:rPr>
-        <w:t>CapabilityStorageBufferArrayDynamicIndexing</w:t>
-      </w:r>
-      <w:proofErr w:type="spellEnd"/>
-    </w:p>
-    <w:p>
-      <w:pPr>
-        <w:pStyle w:val="ListParagraph"/>
-        <w:rPr>
-          <w:sz w:val="20"/>
-          <w:szCs w:val="20"/>
-        </w:rPr>
-      </w:pPr>
-      <w:proofErr w:type="spellStart"/>
-      <w:r>
-        <w:rPr>
-          <w:sz w:val="20"/>
-          <w:szCs w:val="20"/>
-        </w:rPr>
-        <w:t>CapabilityStorageImageArrayDynamicIndexing</w:t>
-      </w:r>
-      <w:proofErr w:type="spellEnd"/>
-    </w:p>
-    <w:p>
-      <w:pPr>
-        <w:pStyle w:val="ListParagraph"/>
-        <w:rPr>
-          <w:sz w:val="20"/>
-          <w:szCs w:val="20"/>
-        </w:rPr>
-      </w:pPr>
-      <w:proofErr w:type="spellStart"/>
-      <w:r>
-        <w:rPr>
-          <w:sz w:val="20"/>
-          <w:szCs w:val="20"/>
-        </w:rPr>
-        <w:t>CapabilityClipDistance</w:t>
-      </w:r>
-      <w:proofErr w:type="spellEnd"/>
-    </w:p>
-    <w:p>
-      <w:pPr>
-        <w:pStyle w:val="ListParagraph"/>
-        <w:rPr>
-          <w:sz w:val="20"/>
-          <w:szCs w:val="20"/>
-        </w:rPr>
-      </w:pPr>
-      <w:proofErr w:type="spellStart"/>
-      <w:r>
-        <w:rPr>
-          <w:sz w:val="20"/>
-          <w:szCs w:val="20"/>
-        </w:rPr>
-        <w:t>CapabilityCullDistance</w:t>
-      </w:r>
-      <w:proofErr w:type="spellEnd"/>
-    </w:p>
-    <w:p>
-      <w:pPr>
-        <w:pStyle w:val="ListParagraph"/>
-        <w:rPr>
-          <w:sz w:val="20"/>
-          <w:szCs w:val="20"/>
-        </w:rPr>
-      </w:pPr>
-      <w:proofErr w:type="spellStart"/>
-      <w:r>
-        <w:rPr>
-          <w:sz w:val="20"/>
-          <w:szCs w:val="20"/>
-        </w:rPr>
-        <w:t>CapabilityImageCubeArray</w:t>
-      </w:r>
-      <w:proofErr w:type="spellEnd"/>
-    </w:p>
-    <w:p>
-      <w:pPr>
-        <w:pStyle w:val="ListParagraph"/>
-        <w:rPr>
-          <w:sz w:val="20"/>
-          <w:szCs w:val="20"/>
-        </w:rPr>
-      </w:pPr>
-      <w:proofErr w:type="spellStart"/>
-      <w:r>
-        <w:rPr>
-          <w:sz w:val="20"/>
-          <w:szCs w:val="20"/>
-        </w:rPr>
-        <w:t>CapabilitySampleRateShading</w:t>
-      </w:r>
-      <w:proofErr w:type="spellEnd"/>
-    </w:p>
-    <w:p>
-      <w:pPr>
-        <w:pStyle w:val="ListParagraph"/>
-        <w:rPr>
-          <w:sz w:val="20"/>
-          <w:szCs w:val="20"/>
-        </w:rPr>
-      </w:pPr>
-      <w:proofErr w:type="spellStart"/>
-      <w:r>
-        <w:rPr>
-          <w:sz w:val="20"/>
-          <w:szCs w:val="20"/>
-        </w:rPr>
-        <w:t>CapabilityImageRect</w:t>
-      </w:r>
-      <w:proofErr w:type="spellEnd"/>
-    </w:p>
-    <w:p>
-      <w:pPr>
-        <w:pStyle w:val="ListParagraph"/>
-        <w:rPr>
-          <w:sz w:val="20"/>
-          <w:szCs w:val="20"/>
-        </w:rPr>
-      </w:pPr>
-      <w:proofErr w:type="spellStart"/>
-      <w:r>
-        <w:rPr>
-          <w:sz w:val="20"/>
-          <w:szCs w:val="20"/>
-        </w:rPr>
-        <w:t>CapabilitySampledRect</w:t>
-      </w:r>
-      <w:proofErr w:type="spellEnd"/>
-    </w:p>
-    <w:p>
-      <w:pPr>
-        <w:pStyle w:val="ListParagraph"/>
-        <w:rPr>
-          <w:sz w:val="20"/>
-          <w:szCs w:val="20"/>
-        </w:rPr>
-      </w:pPr>
-      <w:r>
-        <w:rPr>
-          <w:sz w:val="20"/>
-          <w:szCs w:val="20"/>
-        </w:rPr>
-        <w:t>CapabilityInt8</w:t>
-      </w:r>
-    </w:p>
-    <w:p>
-      <w:pPr>
-        <w:pStyle w:val="ListParagraph"/>
-        <w:rPr>
-          <w:sz w:val="20"/>
-          <w:szCs w:val="20"/>
-        </w:rPr>
-      </w:pPr>
-      <w:proofErr w:type="spellStart"/>
-      <w:r>
-        <w:rPr>
-          <w:sz w:val="20"/>
-          <w:szCs w:val="20"/>
-        </w:rPr>
-        <w:t>CapabilityInputAttachment</w:t>
-      </w:r>
-      <w:proofErr w:type="spellEnd"/>
-    </w:p>
-    <w:p>
-      <w:pPr>
-        <w:pStyle w:val="ListParagraph"/>
-        <w:rPr>
-          <w:sz w:val="20"/>
-          <w:szCs w:val="20"/>
-        </w:rPr>
-      </w:pPr>
-      <w:proofErr w:type="spellStart"/>
-      <w:r>
-        <w:rPr>
-          <w:sz w:val="20"/>
-          <w:szCs w:val="20"/>
-        </w:rPr>
-        <w:t>CapabilitySparseResidency</w:t>
-      </w:r>
-      <w:proofErr w:type="spellEnd"/>
-    </w:p>
-    <w:p>
-      <w:pPr>
-        <w:pStyle w:val="ListParagraph"/>
-        <w:rPr>
-          <w:sz w:val="20"/>
-          <w:szCs w:val="20"/>
-        </w:rPr>
-      </w:pPr>
-      <w:proofErr w:type="spellStart"/>
-      <w:r>
-        <w:rPr>
-          <w:sz w:val="20"/>
-          <w:szCs w:val="20"/>
-        </w:rPr>
-        <w:t>CapabilityMinLod</w:t>
-      </w:r>
-      <w:proofErr w:type="spellEnd"/>
-    </w:p>
-    <w:p>
-      <w:pPr>
-        <w:pStyle w:val="ListParagraph"/>
-        <w:rPr>
-          <w:sz w:val="20"/>
-          <w:szCs w:val="20"/>
-        </w:rPr>
-      </w:pPr>
-      <w:r>
-        <w:rPr>
-          <w:sz w:val="20"/>
-          <w:szCs w:val="20"/>
-        </w:rPr>
-        <w:t>CapabilitySampled1D</w:t>
-      </w:r>
-    </w:p>
-    <w:p>
-      <w:pPr>
-        <w:pStyle w:val="ListParagraph"/>
-        <w:rPr>
-          <w:sz w:val="20"/>
-          <w:szCs w:val="20"/>
-        </w:rPr>
-      </w:pPr>
-      <w:r>
-        <w:rPr>
-          <w:sz w:val="20"/>
-          <w:szCs w:val="20"/>
-        </w:rPr>
-        <w:t>CapabilityImage1D</w:t>
-      </w:r>
-    </w:p>
-    <w:p>
-      <w:pPr>
-        <w:pStyle w:val="ListParagraph"/>
-        <w:rPr>
-          <w:sz w:val="20"/>
-          <w:szCs w:val="20"/>
-        </w:rPr>
-      </w:pPr>
-      <w:proofErr w:type="spellStart"/>
-      <w:r>
-        <w:rPr>
-          <w:sz w:val="20"/>
-          <w:szCs w:val="20"/>
-        </w:rPr>
-        <w:t>CapabilitySampledCubeArray</w:t>
-      </w:r>
-      <w:proofErr w:type="spellEnd"/>
-    </w:p>
-    <w:p>
-      <w:pPr>
-        <w:pStyle w:val="ListParagraph"/>
-        <w:rPr>
-          <w:sz w:val="20"/>
-          <w:szCs w:val="20"/>
-        </w:rPr>
-      </w:pPr>
-      <w:proofErr w:type="spellStart"/>
-      <w:r>
-        <w:rPr>
-          <w:sz w:val="20"/>
-          <w:szCs w:val="20"/>
-        </w:rPr>
-        <w:t>CapabilitySampledBuffer</w:t>
-      </w:r>
-      <w:proofErr w:type="spellEnd"/>
-    </w:p>
-    <w:p>
-      <w:pPr>
-        <w:pStyle w:val="ListParagraph"/>
-        <w:rPr>
-          <w:sz w:val="20"/>
-          <w:szCs w:val="20"/>
-        </w:rPr>
-      </w:pPr>
-      <w:proofErr w:type="spellStart"/>
-      <w:r>
-        <w:rPr>
-          <w:sz w:val="20"/>
-          <w:szCs w:val="20"/>
-        </w:rPr>
-        <w:t>CapabilityImageBuffer</w:t>
-      </w:r>
-      <w:proofErr w:type="spellEnd"/>
-    </w:p>
-    <w:p>
-      <w:pPr>
-        <w:pStyle w:val="ListParagraph"/>
-        <w:rPr>
-          <w:sz w:val="20"/>
-          <w:szCs w:val="20"/>
-        </w:rPr>
-      </w:pPr>
-      <w:proofErr w:type="spellStart"/>
-      <w:r>
-        <w:rPr>
-          <w:sz w:val="20"/>
-          <w:szCs w:val="20"/>
-        </w:rPr>
-        <w:t>CapabilityImageMSArray</w:t>
-      </w:r>
-      <w:proofErr w:type="spellEnd"/>
-    </w:p>
-    <w:p>
-      <w:pPr>
-        <w:pStyle w:val="ListParagraph"/>
-        <w:rPr>
-          <w:sz w:val="20"/>
-          <w:szCs w:val="20"/>
-        </w:rPr>
-      </w:pPr>
-      <w:proofErr w:type="spellStart"/>
-      <w:r>
-        <w:rPr>
-          <w:sz w:val="20"/>
-          <w:szCs w:val="20"/>
-        </w:rPr>
-        <w:t>CapabilityStorageImageExtendedFormats</w:t>
-      </w:r>
-      <w:proofErr w:type="spellEnd"/>
-    </w:p>
-    <w:p>
-      <w:pPr>
-        <w:pStyle w:val="ListParagraph"/>
-        <w:rPr>
-          <w:sz w:val="20"/>
-          <w:szCs w:val="20"/>
-        </w:rPr>
-      </w:pPr>
-      <w:proofErr w:type="spellStart"/>
-      <w:r>
-        <w:rPr>
-          <w:sz w:val="20"/>
-          <w:szCs w:val="20"/>
-        </w:rPr>
-        <w:t>CapabilityImageQuery</w:t>
-      </w:r>
-      <w:proofErr w:type="spellEnd"/>
-    </w:p>
-    <w:p>
-      <w:pPr>
-        <w:pStyle w:val="ListParagraph"/>
-        <w:rPr>
-          <w:sz w:val="20"/>
-          <w:szCs w:val="20"/>
-        </w:rPr>
-      </w:pPr>
-      <w:proofErr w:type="spellStart"/>
-      <w:r>
-        <w:rPr>
-          <w:sz w:val="20"/>
-          <w:szCs w:val="20"/>
-        </w:rPr>
-        <w:t>CapabilityDerivativeControl</w:t>
-      </w:r>
-      <w:proofErr w:type="spellEnd"/>
-    </w:p>
-    <w:p>
-      <w:pPr>
-        <w:pStyle w:val="ListParagraph"/>
-        <w:rPr>
-          <w:sz w:val="20"/>
-          <w:szCs w:val="20"/>
-        </w:rPr>
-      </w:pPr>
-      <w:proofErr w:type="spellStart"/>
-      <w:r>
-        <w:rPr>
-          <w:sz w:val="20"/>
-          <w:szCs w:val="20"/>
-        </w:rPr>
-        <w:t>CapabilityInterpolationFunction</w:t>
-      </w:r>
-      <w:proofErr w:type="spellEnd"/>
-    </w:p>
-    <w:p>
-      <w:pPr>
-        <w:pStyle w:val="ListParagraph"/>
-        <w:rPr>
-          <w:sz w:val="20"/>
-          <w:szCs w:val="20"/>
-        </w:rPr>
-      </w:pPr>
-      <w:proofErr w:type="spellStart"/>
-      <w:r>
-        <w:rPr>
-          <w:sz w:val="20"/>
-          <w:szCs w:val="20"/>
-        </w:rPr>
-        <w:t>CapabilityTransformFeedback</w:t>
-      </w:r>
-      <w:proofErr w:type="spellEnd"/>
-    </w:p>
-    <w:p>
-      <w:pPr>
-        <w:pStyle w:val="ListParagraph"/>
-        <w:rPr>
-          <w:sz w:val="20"/>
-          <w:szCs w:val="20"/>
-        </w:rPr>
-      </w:pPr>
-      <w:proofErr w:type="spellStart"/>
-      <w:r>
-        <w:rPr>
-          <w:sz w:val="20"/>
-          <w:szCs w:val="20"/>
-        </w:rPr>
-        <w:t>CapabilityGeometryStreams</w:t>
-      </w:r>
-      <w:proofErr w:type="spellEnd"/>
-    </w:p>
-    <w:p>
-      <w:pPr>
-        <w:pStyle w:val="ListParagraph"/>
-        <w:rPr>
-          <w:sz w:val="20"/>
-          <w:szCs w:val="20"/>
-        </w:rPr>
-      </w:pPr>
-      <w:proofErr w:type="spellStart"/>
-      <w:r>
-        <w:rPr>
-          <w:sz w:val="20"/>
-          <w:szCs w:val="20"/>
-        </w:rPr>
-        <w:t>CapabilityStorageImageReadWithoutFormat</w:t>
-      </w:r>
-      <w:proofErr w:type="spellEnd"/>
-    </w:p>
-    <w:p>
-      <w:pPr>
-        <w:pStyle w:val="ListParagraph"/>
-        <w:rPr>
-          <w:sz w:val="20"/>
-          <w:szCs w:val="20"/>
-        </w:rPr>
-      </w:pPr>
-      <w:proofErr w:type="spellStart"/>
-      <w:r>
-        <w:rPr>
-          <w:sz w:val="20"/>
-          <w:szCs w:val="20"/>
-        </w:rPr>
-        <w:t>CapabilityStorageImageWriteWithoutFormat</w:t>
-      </w:r>
-      <w:proofErr w:type="spellEnd"/>
-    </w:p>
-    <w:p>
-      <w:pPr>
-        <w:pStyle w:val="ListParagraph"/>
-        <w:rPr>
-          <w:sz w:val="20"/>
-          <w:szCs w:val="20"/>
-        </w:rPr>
-      </w:pPr>
-      <w:proofErr w:type="spellStart"/>
-      <w:r>
-        <w:rPr>
-          <w:sz w:val="20"/>
-          <w:szCs w:val="20"/>
-        </w:rPr>
-        <w:t>CapabilityMultiViewport</w:t>
-      </w:r>
-      <w:proofErr w:type="spellEnd"/>
-    </w:p>
-    <w:p>
-      <w:pPr>
-        <w:pStyle w:val="ListParagraph"/>
-        <w:rPr>
-          <w:sz w:val="20"/>
-          <w:szCs w:val="20"/>
-        </w:rPr>
-      </w:pPr>
-      <w:proofErr w:type="spellStart"/>
-      <w:r>
-        <w:rPr>
-          <w:sz w:val="20"/>
-          <w:szCs w:val="20"/>
-        </w:rPr>
-        <w:t>CapabilitySubgroupDispatch</w:t>
-      </w:r>
-      <w:proofErr w:type="spellEnd"/>
-    </w:p>
-    <w:p>
-      <w:pPr>
-        <w:pStyle w:val="ListParagraph"/>
-        <w:rPr>
-          <w:sz w:val="20"/>
-          <w:szCs w:val="20"/>
-        </w:rPr>
-      </w:pPr>
-      <w:proofErr w:type="spellStart"/>
-      <w:r>
-        <w:rPr>
-          <w:sz w:val="20"/>
-          <w:szCs w:val="20"/>
-        </w:rPr>
         <w:t>CapabilityNamedBarrier</w:t>
       </w:r>
-      <w:proofErr w:type="spellEnd"/>
-    </w:p>
-    <w:p>
-      <w:pPr>
-        <w:pStyle w:val="ListParagraph"/>
-        <w:rPr>
-          <w:sz w:val="20"/>
-          <w:szCs w:val="20"/>
-        </w:rPr>
-      </w:pPr>
-      <w:proofErr w:type="spellStart"/>
+    </w:p>
+    <w:p>
+      <w:pPr>
+        <w:pStyle w:val="ListParagraph"/>
+        <w:rPr>
+          <w:sz w:val="20"/>
+          <w:szCs w:val="20"/>
+        </w:rPr>
+      </w:pPr>
       <w:r>
         <w:rPr>
           <w:sz w:val="20"/>
@@ -1720,17 +1659,15 @@
         </w:rPr>
         <w:t>CapabilityPipeStorage</w:t>
       </w:r>
-      <w:proofErr w:type="spellEnd"/>
-    </w:p>
-    <w:p>
-      <w:pPr>
-        <w:pStyle w:val="ListParagraph"/>
-        <w:rPr>
-          <w:sz w:val="20"/>
-          <w:szCs w:val="20"/>
-        </w:rPr>
-      </w:pPr>
-      <w:proofErr w:type="spellStart"/>
+    </w:p>
+    <w:p>
+      <w:pPr>
+        <w:pStyle w:val="ListParagraph"/>
+        <w:rPr>
+          <w:sz w:val="20"/>
+          <w:szCs w:val="20"/>
+        </w:rPr>
+      </w:pPr>
       <w:r>
         <w:rPr>
           <w:sz w:val="20"/>
@@ -1738,17 +1675,15 @@
         </w:rPr>
         <w:t>CapabilityGroupNonUniform</w:t>
       </w:r>
-      <w:proofErr w:type="spellEnd"/>
-    </w:p>
-    <w:p>
-      <w:pPr>
-        <w:pStyle w:val="ListParagraph"/>
-        <w:rPr>
-          <w:sz w:val="20"/>
-          <w:szCs w:val="20"/>
-        </w:rPr>
-      </w:pPr>
-      <w:proofErr w:type="spellStart"/>
+    </w:p>
+    <w:p>
+      <w:pPr>
+        <w:pStyle w:val="ListParagraph"/>
+        <w:rPr>
+          <w:sz w:val="20"/>
+          <w:szCs w:val="20"/>
+        </w:rPr>
+      </w:pPr>
       <w:r>
         <w:rPr>
           <w:sz w:val="20"/>
@@ -1756,17 +1691,15 @@
         </w:rPr>
         <w:t>CapabilityGroupNonUniformVote</w:t>
       </w:r>
-      <w:proofErr w:type="spellEnd"/>
-    </w:p>
-    <w:p>
-      <w:pPr>
-        <w:pStyle w:val="ListParagraph"/>
-        <w:rPr>
-          <w:sz w:val="20"/>
-          <w:szCs w:val="20"/>
-        </w:rPr>
-      </w:pPr>
-      <w:proofErr w:type="spellStart"/>
+    </w:p>
+    <w:p>
+      <w:pPr>
+        <w:pStyle w:val="ListParagraph"/>
+        <w:rPr>
+          <w:sz w:val="20"/>
+          <w:szCs w:val="20"/>
+        </w:rPr>
+      </w:pPr>
       <w:r>
         <w:rPr>
           <w:sz w:val="20"/>
@@ -1774,808 +1707,736 @@
         </w:rPr>
         <w:t>CapabilityGroupNonUniformArithmetic</w:t>
       </w:r>
-      <w:proofErr w:type="spellEnd"/>
-    </w:p>
-    <w:p>
-      <w:pPr>
-        <w:pStyle w:val="ListParagraph"/>
-        <w:rPr>
-          <w:sz w:val="20"/>
-          <w:szCs w:val="20"/>
-        </w:rPr>
-      </w:pPr>
-      <w:proofErr w:type="spellStart"/>
+    </w:p>
+    <w:p>
+      <w:pPr>
+        <w:pStyle w:val="ListParagraph"/>
+        <w:rPr>
+          <w:sz w:val="20"/>
+          <w:szCs w:val="20"/>
+        </w:rPr>
+      </w:pPr>
+      <w:r>
+        <w:rPr>
+          <w:sz w:val="20"/>
+          <w:szCs w:val="20"/>
+        </w:rPr>
+        <w:t>CapabilityGroupNonUniformBallot</w:t>
+      </w:r>
+    </w:p>
+    <w:p>
+      <w:pPr>
+        <w:pStyle w:val="ListParagraph"/>
+        <w:rPr>
+          <w:sz w:val="20"/>
+          <w:szCs w:val="20"/>
+        </w:rPr>
+      </w:pPr>
+      <w:r>
+        <w:rPr>
+          <w:sz w:val="20"/>
+          <w:szCs w:val="20"/>
+        </w:rPr>
+        <w:t>CapabilityGroupNonUniformShuffle</w:t>
+      </w:r>
+    </w:p>
+    <w:p>
+      <w:pPr>
+        <w:pStyle w:val="ListParagraph"/>
+        <w:rPr>
+          <w:sz w:val="20"/>
+          <w:szCs w:val="20"/>
+        </w:rPr>
+      </w:pPr>
+      <w:r>
+        <w:rPr>
+          <w:sz w:val="20"/>
+          <w:szCs w:val="20"/>
+        </w:rPr>
+        <w:t>CapabilityGroupNonUniformShuffleRelative</w:t>
+      </w:r>
+    </w:p>
+    <w:p>
+      <w:pPr>
+        <w:pStyle w:val="ListParagraph"/>
+        <w:rPr>
+          <w:sz w:val="20"/>
+          <w:szCs w:val="20"/>
+        </w:rPr>
+      </w:pPr>
+      <w:r>
+        <w:rPr>
+          <w:sz w:val="20"/>
+          <w:szCs w:val="20"/>
+        </w:rPr>
+        <w:t>CapabilityGroupNonUniformClustered</w:t>
+      </w:r>
+    </w:p>
+    <w:p>
+      <w:pPr>
+        <w:pStyle w:val="ListParagraph"/>
+        <w:rPr>
+          <w:sz w:val="20"/>
+          <w:szCs w:val="20"/>
+        </w:rPr>
+      </w:pPr>
+      <w:r>
+        <w:rPr>
+          <w:sz w:val="20"/>
+          <w:szCs w:val="20"/>
+        </w:rPr>
+        <w:t>CapabilityGroupNonUniformQuad</w:t>
+      </w:r>
+    </w:p>
+    <w:p>
+      <w:pPr>
+        <w:pStyle w:val="ListParagraph"/>
+        <w:rPr>
+          <w:sz w:val="20"/>
+          <w:szCs w:val="20"/>
+        </w:rPr>
+      </w:pPr>
+      <w:r>
+        <w:rPr>
+          <w:sz w:val="20"/>
+          <w:szCs w:val="20"/>
+        </w:rPr>
+        <w:t>CapabilitySubgroupBallotKHR</w:t>
+      </w:r>
+    </w:p>
+    <w:p>
+      <w:pPr>
+        <w:pStyle w:val="ListParagraph"/>
+        <w:rPr>
+          <w:sz w:val="20"/>
+          <w:szCs w:val="20"/>
+        </w:rPr>
+      </w:pPr>
+      <w:r>
+        <w:rPr>
+          <w:sz w:val="20"/>
+          <w:szCs w:val="20"/>
+        </w:rPr>
+        <w:t>CapabilityDrawParameters</w:t>
+      </w:r>
+    </w:p>
+    <w:p>
+      <w:pPr>
+        <w:pStyle w:val="ListParagraph"/>
+        <w:rPr>
+          <w:sz w:val="20"/>
+          <w:szCs w:val="20"/>
+        </w:rPr>
+      </w:pPr>
+      <w:r>
+        <w:rPr>
+          <w:sz w:val="20"/>
+          <w:szCs w:val="20"/>
+        </w:rPr>
+        <w:t>CapabilitySubgroupVoteKHR</w:t>
+      </w:r>
+    </w:p>
+    <w:p>
+      <w:pPr>
+        <w:pStyle w:val="ListParagraph"/>
+        <w:rPr>
+          <w:sz w:val="20"/>
+          <w:szCs w:val="20"/>
+        </w:rPr>
+      </w:pPr>
+      <w:r>
+        <w:rPr>
+          <w:sz w:val="20"/>
+          <w:szCs w:val="20"/>
+        </w:rPr>
+        <w:t>CapabilityStorageBuffer16BitAccess</w:t>
+      </w:r>
+    </w:p>
+    <w:p>
+      <w:pPr>
+        <w:pStyle w:val="ListParagraph"/>
+        <w:rPr>
+          <w:sz w:val="20"/>
+          <w:szCs w:val="20"/>
+        </w:rPr>
+      </w:pPr>
+      <w:r>
+        <w:rPr>
+          <w:sz w:val="20"/>
+          <w:szCs w:val="20"/>
+        </w:rPr>
+        <w:t>CapabilityStorageUniformBufferBlock16</w:t>
+      </w:r>
+    </w:p>
+    <w:p>
+      <w:pPr>
+        <w:pStyle w:val="ListParagraph"/>
+        <w:rPr>
+          <w:sz w:val="20"/>
+          <w:szCs w:val="20"/>
+        </w:rPr>
+      </w:pPr>
+      <w:r>
+        <w:rPr>
+          <w:sz w:val="20"/>
+          <w:szCs w:val="20"/>
+        </w:rPr>
+        <w:t>CapabilityStorageUniform16</w:t>
+      </w:r>
+    </w:p>
+    <w:p>
+      <w:pPr>
+        <w:pStyle w:val="ListParagraph"/>
+        <w:rPr>
+          <w:sz w:val="20"/>
+          <w:szCs w:val="20"/>
+        </w:rPr>
+      </w:pPr>
+      <w:r>
+        <w:rPr>
+          <w:sz w:val="20"/>
+          <w:szCs w:val="20"/>
+        </w:rPr>
+        <w:t>CapabilityUniformAndStorageBuffer16BitAccess</w:t>
+      </w:r>
+    </w:p>
+    <w:p>
+      <w:pPr>
+        <w:pStyle w:val="ListParagraph"/>
+        <w:rPr>
+          <w:sz w:val="20"/>
+          <w:szCs w:val="20"/>
+        </w:rPr>
+      </w:pPr>
+      <w:r>
+        <w:rPr>
+          <w:sz w:val="20"/>
+          <w:szCs w:val="20"/>
+        </w:rPr>
+        <w:t>CapabilityStorageInputOutput16</w:t>
+      </w:r>
+    </w:p>
+    <w:p>
+      <w:pPr>
+        <w:pStyle w:val="ListParagraph"/>
+        <w:rPr>
+          <w:sz w:val="20"/>
+          <w:szCs w:val="20"/>
+        </w:rPr>
+      </w:pPr>
+      <w:r>
+        <w:rPr>
+          <w:sz w:val="20"/>
+          <w:szCs w:val="20"/>
+        </w:rPr>
+        <w:t>CapabilityDeviceGroup</w:t>
+      </w:r>
+    </w:p>
+    <w:p>
+      <w:pPr>
+        <w:pStyle w:val="ListParagraph"/>
+        <w:rPr>
+          <w:sz w:val="20"/>
+          <w:szCs w:val="20"/>
+        </w:rPr>
+      </w:pPr>
+      <w:r>
+        <w:rPr>
+          <w:sz w:val="20"/>
+          <w:szCs w:val="20"/>
+        </w:rPr>
+        <w:t>CapabilityMultiView</w:t>
+      </w:r>
+    </w:p>
+    <w:p>
+      <w:pPr>
+        <w:pStyle w:val="ListParagraph"/>
+        <w:rPr>
+          <w:sz w:val="20"/>
+          <w:szCs w:val="20"/>
+        </w:rPr>
+      </w:pPr>
+      <w:r>
+        <w:rPr>
+          <w:sz w:val="20"/>
+          <w:szCs w:val="20"/>
+        </w:rPr>
+        <w:t>CapabilityVariablePointersStorageBuffer</w:t>
+      </w:r>
+    </w:p>
+    <w:p>
+      <w:pPr>
+        <w:pStyle w:val="ListParagraph"/>
+        <w:rPr>
+          <w:sz w:val="20"/>
+          <w:szCs w:val="20"/>
+        </w:rPr>
+      </w:pPr>
+      <w:r>
+        <w:rPr>
+          <w:sz w:val="20"/>
+          <w:szCs w:val="20"/>
+        </w:rPr>
+        <w:t>CapabilityVariablePointers</w:t>
+      </w:r>
+    </w:p>
+    <w:p>
+      <w:pPr>
+        <w:pStyle w:val="ListParagraph"/>
+        <w:rPr>
+          <w:sz w:val="20"/>
+          <w:szCs w:val="20"/>
+        </w:rPr>
+      </w:pPr>
+      <w:r>
+        <w:rPr>
+          <w:sz w:val="20"/>
+          <w:szCs w:val="20"/>
+        </w:rPr>
+        <w:t>CapabilitySampleMaskPostDepthCoverage</w:t>
+      </w:r>
+    </w:p>
+    <w:p>
+      <w:pPr>
+        <w:pStyle w:val="ListParagraph"/>
+        <w:rPr>
+          <w:sz w:val="20"/>
+          <w:szCs w:val="20"/>
+        </w:rPr>
+      </w:pPr>
+      <w:r>
+        <w:rPr>
+          <w:sz w:val="20"/>
+          <w:szCs w:val="20"/>
+        </w:rPr>
+        <w:t>CapabilityStorageBuffer8BitAccess</w:t>
+      </w:r>
+    </w:p>
+    <w:p>
+      <w:pPr>
+        <w:pStyle w:val="ListParagraph"/>
+        <w:rPr>
+          <w:sz w:val="20"/>
+          <w:szCs w:val="20"/>
+        </w:rPr>
+      </w:pPr>
+      <w:r>
+        <w:rPr>
+          <w:sz w:val="20"/>
+          <w:szCs w:val="20"/>
+        </w:rPr>
+        <w:t>CapabilityUniformAndStorageBuffer8BitAccess</w:t>
+      </w:r>
+    </w:p>
+    <w:p>
+      <w:pPr>
+        <w:pStyle w:val="ListParagraph"/>
+        <w:rPr>
+          <w:sz w:val="20"/>
+          <w:szCs w:val="20"/>
+        </w:rPr>
+      </w:pPr>
+      <w:r>
+        <w:rPr>
+          <w:sz w:val="20"/>
+          <w:szCs w:val="20"/>
+        </w:rPr>
+        <w:t>CapabilityDenormPreserve</w:t>
+      </w:r>
+    </w:p>
+    <w:p>
+      <w:pPr>
+        <w:pStyle w:val="ListParagraph"/>
+        <w:rPr>
+          <w:sz w:val="20"/>
+          <w:szCs w:val="20"/>
+        </w:rPr>
+      </w:pPr>
+      <w:r>
+        <w:rPr>
+          <w:sz w:val="20"/>
+          <w:szCs w:val="20"/>
+        </w:rPr>
+        <w:t>CapabilityDenormFlushToZero</w:t>
+      </w:r>
+    </w:p>
+    <w:p>
+      <w:pPr>
+        <w:pStyle w:val="ListParagraph"/>
+        <w:rPr>
+          <w:sz w:val="20"/>
+          <w:szCs w:val="20"/>
+        </w:rPr>
+      </w:pPr>
+      <w:r>
+        <w:rPr>
+          <w:sz w:val="20"/>
+          <w:szCs w:val="20"/>
+        </w:rPr>
+        <w:t>CapabilitySignedZeroInfNanPreserve</w:t>
+      </w:r>
+    </w:p>
+    <w:p>
+      <w:pPr>
+        <w:pStyle w:val="ListParagraph"/>
+        <w:rPr>
+          <w:sz w:val="20"/>
+          <w:szCs w:val="20"/>
+        </w:rPr>
+      </w:pPr>
+      <w:r>
+        <w:rPr>
+          <w:sz w:val="20"/>
+          <w:szCs w:val="20"/>
+        </w:rPr>
+        <w:t>CapabilityRoundingModeRTE</w:t>
+      </w:r>
+    </w:p>
+    <w:p>
+      <w:pPr>
+        <w:pStyle w:val="ListParagraph"/>
+        <w:rPr>
+          <w:sz w:val="20"/>
+          <w:szCs w:val="20"/>
+        </w:rPr>
+      </w:pPr>
+      <w:r>
+        <w:rPr>
+          <w:sz w:val="20"/>
+          <w:szCs w:val="20"/>
+        </w:rPr>
+        <w:t>CapabilityRoundingModeRTZ</w:t>
+      </w:r>
+    </w:p>
+    <w:p>
+      <w:pPr>
+        <w:pStyle w:val="ListParagraph"/>
+        <w:rPr>
+          <w:sz w:val="20"/>
+          <w:szCs w:val="20"/>
+        </w:rPr>
+      </w:pPr>
+      <w:r>
+        <w:rPr>
+          <w:sz w:val="20"/>
+          <w:szCs w:val="20"/>
+        </w:rPr>
+        <w:t>CapabilityFloat16ImageAMD</w:t>
+      </w:r>
+    </w:p>
+    <w:p>
+      <w:pPr>
+        <w:pStyle w:val="ListParagraph"/>
+        <w:rPr>
+          <w:sz w:val="20"/>
+          <w:szCs w:val="20"/>
+        </w:rPr>
+      </w:pPr>
+      <w:r>
+        <w:rPr>
+          <w:sz w:val="20"/>
+          <w:szCs w:val="20"/>
+        </w:rPr>
+        <w:t>CapabilityImageGatherBiasLodAMD</w:t>
+      </w:r>
+    </w:p>
+    <w:p>
+      <w:pPr>
+        <w:pStyle w:val="ListParagraph"/>
+        <w:rPr>
+          <w:sz w:val="20"/>
+          <w:szCs w:val="20"/>
+        </w:rPr>
+      </w:pPr>
+      <w:r>
+        <w:rPr>
+          <w:sz w:val="20"/>
+          <w:szCs w:val="20"/>
+        </w:rPr>
+        <w:t>CapabilityFragmentMaskAMD</w:t>
+      </w:r>
+    </w:p>
+    <w:p>
+      <w:pPr>
+        <w:pStyle w:val="ListParagraph"/>
+        <w:rPr>
+          <w:sz w:val="20"/>
+          <w:szCs w:val="20"/>
+        </w:rPr>
+      </w:pPr>
+      <w:r>
+        <w:rPr>
+          <w:sz w:val="20"/>
+          <w:szCs w:val="20"/>
+        </w:rPr>
+        <w:t>CapabilityStencilExportEXT</w:t>
+      </w:r>
+    </w:p>
+    <w:p>
+      <w:pPr>
+        <w:pStyle w:val="ListParagraph"/>
+        <w:rPr>
+          <w:sz w:val="20"/>
+          <w:szCs w:val="20"/>
+        </w:rPr>
+      </w:pPr>
+      <w:r>
+        <w:rPr>
+          <w:sz w:val="20"/>
+          <w:szCs w:val="20"/>
+        </w:rPr>
+        <w:t>CapabilityImageReadWriteLodAMD</w:t>
+      </w:r>
+    </w:p>
+    <w:p>
+      <w:pPr>
+        <w:pStyle w:val="ListParagraph"/>
+        <w:rPr>
+          <w:sz w:val="20"/>
+          <w:szCs w:val="20"/>
+        </w:rPr>
+      </w:pPr>
+      <w:r>
+        <w:rPr>
+          <w:sz w:val="20"/>
+          <w:szCs w:val="20"/>
+        </w:rPr>
+        <w:t>CapabilityInt64ImageEXT</w:t>
+      </w:r>
+    </w:p>
+    <w:p>
+      <w:pPr>
+        <w:pStyle w:val="ListParagraph"/>
+        <w:rPr>
+          <w:sz w:val="20"/>
+          <w:szCs w:val="20"/>
+        </w:rPr>
+      </w:pPr>
+      <w:r>
+        <w:rPr>
+          <w:sz w:val="20"/>
+          <w:szCs w:val="20"/>
+        </w:rPr>
+        <w:t>CapabilityShaderClockKHR</w:t>
+      </w:r>
+    </w:p>
+    <w:p>
+      <w:pPr>
+        <w:pStyle w:val="ListParagraph"/>
+        <w:rPr>
+          <w:sz w:val="20"/>
+          <w:szCs w:val="20"/>
+        </w:rPr>
+      </w:pPr>
+      <w:r>
+        <w:rPr>
+          <w:sz w:val="20"/>
+          <w:szCs w:val="20"/>
+        </w:rPr>
+        <w:t>CapabilityShaderViewportIndexLayerEXT</w:t>
+      </w:r>
+    </w:p>
+    <w:p>
+      <w:pPr>
+        <w:pStyle w:val="ListParagraph"/>
+        <w:rPr>
+          <w:sz w:val="20"/>
+          <w:szCs w:val="20"/>
+        </w:rPr>
+      </w:pPr>
+      <w:r>
+        <w:rPr>
+          <w:sz w:val="20"/>
+          <w:szCs w:val="20"/>
+        </w:rPr>
+        <w:t>CapabilityFragmentShadingRateKHR</w:t>
+      </w:r>
+    </w:p>
+    <w:p>
+      <w:pPr>
+        <w:pStyle w:val="ListParagraph"/>
+        <w:rPr>
+          <w:sz w:val="20"/>
+          <w:szCs w:val="20"/>
+        </w:rPr>
+      </w:pPr>
+      <w:r>
+        <w:rPr>
+          <w:sz w:val="20"/>
+          <w:szCs w:val="20"/>
+        </w:rPr>
+        <w:t>CapabilityFragmentDensityEXT</w:t>
+      </w:r>
+    </w:p>
+    <w:p>
+      <w:pPr>
+        <w:pStyle w:val="ListParagraph"/>
+        <w:rPr>
+          <w:sz w:val="20"/>
+          <w:szCs w:val="20"/>
+        </w:rPr>
+      </w:pPr>
+      <w:r>
+        <w:rPr>
+          <w:sz w:val="20"/>
+          <w:szCs w:val="20"/>
+        </w:rPr>
+        <w:t>CapabilityShaderNonUniformEXT</w:t>
+      </w:r>
+    </w:p>
+    <w:p>
+      <w:pPr>
+        <w:pStyle w:val="ListParagraph"/>
+        <w:rPr>
+          <w:sz w:val="20"/>
+          <w:szCs w:val="20"/>
+        </w:rPr>
+      </w:pPr>
+      <w:r>
+        <w:rPr>
+          <w:sz w:val="20"/>
+          <w:szCs w:val="20"/>
+        </w:rPr>
+        <w:t>CapabilityRuntimeDescriptorArrayEXT</w:t>
+      </w:r>
+    </w:p>
+    <w:p>
+      <w:pPr>
+        <w:pStyle w:val="ListParagraph"/>
+        <w:rPr>
+          <w:sz w:val="20"/>
+          <w:szCs w:val="20"/>
+        </w:rPr>
+      </w:pPr>
+      <w:r>
+        <w:rPr>
+          <w:sz w:val="20"/>
+          <w:szCs w:val="20"/>
+        </w:rPr>
+        <w:t>CapabilityInputAttachmentArrayDynamicIndexingEXT</w:t>
+      </w:r>
+    </w:p>
+    <w:p>
+      <w:pPr>
+        <w:pStyle w:val="ListParagraph"/>
+        <w:rPr>
+          <w:sz w:val="20"/>
+          <w:szCs w:val="20"/>
+        </w:rPr>
+      </w:pPr>
+      <w:r>
+        <w:rPr>
+          <w:sz w:val="20"/>
+          <w:szCs w:val="20"/>
+        </w:rPr>
+        <w:t>CapabilityUniformTexelBufferArrayDynamicIndexingEXT</w:t>
+      </w:r>
+    </w:p>
+    <w:p>
+      <w:pPr>
+        <w:pStyle w:val="ListParagraph"/>
+        <w:rPr>
+          <w:sz w:val="20"/>
+          <w:szCs w:val="20"/>
+        </w:rPr>
+      </w:pPr>
+      <w:r>
+        <w:rPr>
+          <w:sz w:val="20"/>
+          <w:szCs w:val="20"/>
+        </w:rPr>
+        <w:t>CapabilityStorageTexelBufferArrayDynamicIndexingEXT</w:t>
+      </w:r>
+    </w:p>
+    <w:p>
+      <w:pPr>
+        <w:pStyle w:val="ListParagraph"/>
+        <w:rPr>
+          <w:sz w:val="20"/>
+          <w:szCs w:val="20"/>
+        </w:rPr>
+      </w:pPr>
+      <w:r>
+        <w:rPr>
+          <w:sz w:val="20"/>
+          <w:szCs w:val="20"/>
+        </w:rPr>
+        <w:t>CapabilityUniformBufferArrayNonUniformIndexingEXT</w:t>
+      </w:r>
+    </w:p>
+    <w:p>
+      <w:pPr>
+        <w:pStyle w:val="ListParagraph"/>
+        <w:rPr>
+          <w:sz w:val="20"/>
+          <w:szCs w:val="20"/>
+        </w:rPr>
+      </w:pPr>
+      <w:r>
+        <w:rPr>
+          <w:sz w:val="20"/>
+          <w:szCs w:val="20"/>
+        </w:rPr>
+        <w:t>CapabilitySampledImageArrayNonUniformIndexingEXT</w:t>
+      </w:r>
+    </w:p>
+    <w:p>
+      <w:pPr>
+        <w:pStyle w:val="ListParagraph"/>
+        <w:rPr>
+          <w:sz w:val="20"/>
+          <w:szCs w:val="20"/>
+        </w:rPr>
+      </w:pPr>
+      <w:r>
+        <w:rPr>
+          <w:sz w:val="20"/>
+          <w:szCs w:val="20"/>
+        </w:rPr>
+        <w:t>CapabilityStorageBufferArrayNonUniformIndexingEXT</w:t>
+      </w:r>
+    </w:p>
+    <w:p>
+      <w:pPr>
+        <w:pStyle w:val="ListParagraph"/>
+        <w:rPr>
+          <w:sz w:val="20"/>
+          <w:szCs w:val="20"/>
+        </w:rPr>
+      </w:pPr>
+      <w:r>
+        <w:rPr>
+          <w:sz w:val="20"/>
+          <w:szCs w:val="20"/>
+        </w:rPr>
+        <w:t>CapabilityStorageImageArrayNonUniformIndexingEXT</w:t>
+      </w:r>
+    </w:p>
+    <w:p>
+      <w:pPr>
+        <w:pStyle w:val="ListParagraph"/>
+        <w:rPr>
+          <w:sz w:val="20"/>
+          <w:szCs w:val="20"/>
+        </w:rPr>
+      </w:pPr>
       <w:r>
         <w:rPr>
           <w:sz w:val="20"/>
           <w:szCs w:val="20"/>
         </w:rPr>
         <w:lastRenderedPageBreak/>
-        <w:t>CapabilityGroupNonUniformBallot</w:t>
-      </w:r>
-      <w:proofErr w:type="spellEnd"/>
-    </w:p>
-    <w:p>
-      <w:pPr>
-        <w:pStyle w:val="ListParagraph"/>
-        <w:rPr>
-          <w:sz w:val="20"/>
-          <w:szCs w:val="20"/>
-        </w:rPr>
-      </w:pPr>
-      <w:proofErr w:type="spellStart"/>
-      <w:r>
-        <w:rPr>
-          <w:sz w:val="20"/>
-          <w:szCs w:val="20"/>
-        </w:rPr>
-        <w:t>CapabilityGroupNonUniformShuffle</w:t>
-      </w:r>
-      <w:proofErr w:type="spellEnd"/>
-    </w:p>
-    <w:p>
-      <w:pPr>
-        <w:pStyle w:val="ListParagraph"/>
-        <w:rPr>
-          <w:sz w:val="20"/>
-          <w:szCs w:val="20"/>
-        </w:rPr>
-      </w:pPr>
-      <w:proofErr w:type="spellStart"/>
-      <w:r>
-        <w:rPr>
-          <w:sz w:val="20"/>
-          <w:szCs w:val="20"/>
-        </w:rPr>
-        <w:t>CapabilityGroupNonUniformShuffleRelative</w:t>
-      </w:r>
-      <w:proofErr w:type="spellEnd"/>
-    </w:p>
-    <w:p>
-      <w:pPr>
-        <w:pStyle w:val="ListParagraph"/>
-        <w:rPr>
-          <w:sz w:val="20"/>
-          <w:szCs w:val="20"/>
-        </w:rPr>
-      </w:pPr>
-      <w:proofErr w:type="spellStart"/>
-      <w:r>
-        <w:rPr>
-          <w:sz w:val="20"/>
-          <w:szCs w:val="20"/>
-        </w:rPr>
-        <w:t>CapabilityGroupNonUniformClustered</w:t>
-      </w:r>
-      <w:proofErr w:type="spellEnd"/>
-    </w:p>
-    <w:p>
-      <w:pPr>
-        <w:pStyle w:val="ListParagraph"/>
-        <w:rPr>
-          <w:sz w:val="20"/>
-          <w:szCs w:val="20"/>
-        </w:rPr>
-      </w:pPr>
-      <w:proofErr w:type="spellStart"/>
-      <w:r>
-        <w:rPr>
-          <w:sz w:val="20"/>
-          <w:szCs w:val="20"/>
-        </w:rPr>
-        <w:t>CapabilityGroupNonUniformQuad</w:t>
-      </w:r>
-      <w:proofErr w:type="spellEnd"/>
-    </w:p>
-    <w:p>
-      <w:pPr>
-        <w:pStyle w:val="ListParagraph"/>
-        <w:rPr>
-          <w:sz w:val="20"/>
-          <w:szCs w:val="20"/>
-        </w:rPr>
-      </w:pPr>
-      <w:proofErr w:type="spellStart"/>
-      <w:r>
-        <w:rPr>
-          <w:sz w:val="20"/>
-          <w:szCs w:val="20"/>
-        </w:rPr>
-        <w:t>CapabilitySubgroupBallotKHR</w:t>
-      </w:r>
-      <w:proofErr w:type="spellEnd"/>
-    </w:p>
-    <w:p>
-      <w:pPr>
-        <w:pStyle w:val="ListParagraph"/>
-        <w:rPr>
-          <w:sz w:val="20"/>
-          <w:szCs w:val="20"/>
-        </w:rPr>
-      </w:pPr>
-      <w:proofErr w:type="spellStart"/>
-      <w:r>
-        <w:rPr>
-          <w:sz w:val="20"/>
-          <w:szCs w:val="20"/>
-        </w:rPr>
-        <w:t>CapabilityDrawParameters</w:t>
-      </w:r>
-      <w:proofErr w:type="spellEnd"/>
-    </w:p>
-    <w:p>
-      <w:pPr>
-        <w:pStyle w:val="ListParagraph"/>
-        <w:rPr>
-          <w:sz w:val="20"/>
-          <w:szCs w:val="20"/>
-        </w:rPr>
-      </w:pPr>
-      <w:proofErr w:type="spellStart"/>
-      <w:r>
-        <w:rPr>
-          <w:sz w:val="20"/>
-          <w:szCs w:val="20"/>
-        </w:rPr>
-        <w:t>CapabilitySubgroupVoteKHR</w:t>
-      </w:r>
-      <w:proofErr w:type="spellEnd"/>
-    </w:p>
-    <w:p>
-      <w:pPr>
-        <w:pStyle w:val="ListParagraph"/>
-        <w:rPr>
-          <w:sz w:val="20"/>
-          <w:szCs w:val="20"/>
-        </w:rPr>
-      </w:pPr>
-      <w:r>
-        <w:rPr>
-          <w:sz w:val="20"/>
-          <w:szCs w:val="20"/>
-        </w:rPr>
-        <w:t>CapabilityStorageBuffer16BitAccess</w:t>
-      </w:r>
-    </w:p>
-    <w:p>
-      <w:pPr>
-        <w:pStyle w:val="ListParagraph"/>
-        <w:rPr>
-          <w:sz w:val="20"/>
-          <w:szCs w:val="20"/>
-        </w:rPr>
-      </w:pPr>
-      <w:r>
-        <w:rPr>
-          <w:sz w:val="20"/>
-          <w:szCs w:val="20"/>
-        </w:rPr>
-        <w:t>CapabilityStorageUniformBufferBlock16</w:t>
-      </w:r>
-    </w:p>
-    <w:p>
-      <w:pPr>
-        <w:pStyle w:val="ListParagraph"/>
-        <w:rPr>
-          <w:sz w:val="20"/>
-          <w:szCs w:val="20"/>
-        </w:rPr>
-      </w:pPr>
-      <w:r>
-        <w:rPr>
-          <w:sz w:val="20"/>
-          <w:szCs w:val="20"/>
-        </w:rPr>
-        <w:t>CapabilityStorageUniform16</w:t>
-      </w:r>
-    </w:p>
-    <w:p>
-      <w:pPr>
-        <w:pStyle w:val="ListParagraph"/>
-        <w:rPr>
-          <w:sz w:val="20"/>
-          <w:szCs w:val="20"/>
-        </w:rPr>
-      </w:pPr>
-      <w:r>
-        <w:rPr>
-          <w:sz w:val="20"/>
-          <w:szCs w:val="20"/>
-        </w:rPr>
-        <w:t>CapabilityUniformAndStorageBuffer16BitAccess</w:t>
-      </w:r>
-    </w:p>
-    <w:p>
-      <w:pPr>
-        <w:pStyle w:val="ListParagraph"/>
-        <w:rPr>
-          <w:sz w:val="20"/>
-          <w:szCs w:val="20"/>
-        </w:rPr>
-      </w:pPr>
-      <w:r>
-        <w:rPr>
-          <w:sz w:val="20"/>
-          <w:szCs w:val="20"/>
-        </w:rPr>
-        <w:t>CapabilityStorageInputOutput16</w:t>
-      </w:r>
-    </w:p>
-    <w:p>
-      <w:pPr>
-        <w:pStyle w:val="ListParagraph"/>
-        <w:rPr>
-          <w:sz w:val="20"/>
-          <w:szCs w:val="20"/>
-        </w:rPr>
-      </w:pPr>
-      <w:proofErr w:type="spellStart"/>
-      <w:r>
-        <w:rPr>
-          <w:sz w:val="20"/>
-          <w:szCs w:val="20"/>
-        </w:rPr>
-        <w:t>CapabilityDeviceGroup</w:t>
-      </w:r>
-      <w:proofErr w:type="spellEnd"/>
-    </w:p>
-    <w:p>
-      <w:pPr>
-        <w:pStyle w:val="ListParagraph"/>
-        <w:rPr>
-          <w:sz w:val="20"/>
-          <w:szCs w:val="20"/>
-        </w:rPr>
-      </w:pPr>
-      <w:proofErr w:type="spellStart"/>
-      <w:r>
-        <w:rPr>
-          <w:sz w:val="20"/>
-          <w:szCs w:val="20"/>
-        </w:rPr>
-        <w:t>CapabilityMultiView</w:t>
-      </w:r>
-      <w:proofErr w:type="spellEnd"/>
-    </w:p>
-    <w:p>
-      <w:pPr>
-        <w:pStyle w:val="ListParagraph"/>
-        <w:rPr>
-          <w:sz w:val="20"/>
-          <w:szCs w:val="20"/>
-        </w:rPr>
-      </w:pPr>
-      <w:proofErr w:type="spellStart"/>
-      <w:r>
-        <w:rPr>
-          <w:sz w:val="20"/>
-          <w:szCs w:val="20"/>
-        </w:rPr>
-        <w:t>CapabilityVariablePointersStorageBuffer</w:t>
-      </w:r>
-      <w:proofErr w:type="spellEnd"/>
-    </w:p>
-    <w:p>
-      <w:pPr>
-        <w:pStyle w:val="ListParagraph"/>
-        <w:rPr>
-          <w:sz w:val="20"/>
-          <w:szCs w:val="20"/>
-        </w:rPr>
-      </w:pPr>
-      <w:proofErr w:type="spellStart"/>
-      <w:r>
-        <w:rPr>
-          <w:sz w:val="20"/>
-          <w:szCs w:val="20"/>
-        </w:rPr>
-        <w:t>CapabilityVariablePointers</w:t>
-      </w:r>
-      <w:proofErr w:type="spellEnd"/>
-    </w:p>
-    <w:p>
-      <w:pPr>
-        <w:pStyle w:val="ListParagraph"/>
-        <w:rPr>
-          <w:sz w:val="20"/>
-          <w:szCs w:val="20"/>
-        </w:rPr>
-      </w:pPr>
-      <w:proofErr w:type="spellStart"/>
-      <w:r>
-        <w:rPr>
-          <w:sz w:val="20"/>
-          <w:szCs w:val="20"/>
-        </w:rPr>
-        <w:t>CapabilitySampleMaskPostDepthCoverage</w:t>
-      </w:r>
-      <w:proofErr w:type="spellEnd"/>
-    </w:p>
-    <w:p>
-      <w:pPr>
-        <w:pStyle w:val="ListParagraph"/>
-        <w:rPr>
-          <w:sz w:val="20"/>
-          <w:szCs w:val="20"/>
-        </w:rPr>
-      </w:pPr>
-      <w:r>
-        <w:rPr>
-          <w:sz w:val="20"/>
-          <w:szCs w:val="20"/>
-        </w:rPr>
-        <w:t>CapabilityStorageBuffer8BitAccess</w:t>
-      </w:r>
-    </w:p>
-    <w:p>
-      <w:pPr>
-        <w:pStyle w:val="ListParagraph"/>
-        <w:rPr>
-          <w:sz w:val="20"/>
-          <w:szCs w:val="20"/>
-        </w:rPr>
-      </w:pPr>
-      <w:r>
-        <w:rPr>
-          <w:sz w:val="20"/>
-          <w:szCs w:val="20"/>
-        </w:rPr>
-        <w:t>CapabilityUniformAndStorageBuffer8BitAccess</w:t>
-      </w:r>
-    </w:p>
-    <w:p>
-      <w:pPr>
-        <w:pStyle w:val="ListParagraph"/>
-        <w:rPr>
-          <w:sz w:val="20"/>
-          <w:szCs w:val="20"/>
-        </w:rPr>
-      </w:pPr>
-      <w:proofErr w:type="spellStart"/>
-      <w:r>
-        <w:rPr>
-          <w:sz w:val="20"/>
-          <w:szCs w:val="20"/>
-        </w:rPr>
-        <w:t>CapabilityDenormPreserve</w:t>
-      </w:r>
-      <w:proofErr w:type="spellEnd"/>
-    </w:p>
-    <w:p>
-      <w:pPr>
-        <w:pStyle w:val="ListParagraph"/>
-        <w:rPr>
-          <w:sz w:val="20"/>
-          <w:szCs w:val="20"/>
-        </w:rPr>
-      </w:pPr>
-      <w:proofErr w:type="spellStart"/>
-      <w:r>
-        <w:rPr>
-          <w:sz w:val="20"/>
-          <w:szCs w:val="20"/>
-        </w:rPr>
-        <w:t>CapabilityDenormFlushToZero</w:t>
-      </w:r>
-      <w:proofErr w:type="spellEnd"/>
-    </w:p>
-    <w:p>
-      <w:pPr>
-        <w:pStyle w:val="ListParagraph"/>
-        <w:rPr>
-          <w:sz w:val="20"/>
-          <w:szCs w:val="20"/>
-        </w:rPr>
-      </w:pPr>
-      <w:proofErr w:type="spellStart"/>
-      <w:r>
-        <w:rPr>
-          <w:sz w:val="20"/>
-          <w:szCs w:val="20"/>
-        </w:rPr>
-        <w:t>CapabilitySignedZeroInfNanPreserve</w:t>
-      </w:r>
-      <w:proofErr w:type="spellEnd"/>
-    </w:p>
-    <w:p>
-      <w:pPr>
-        <w:pStyle w:val="ListParagraph"/>
-        <w:rPr>
-          <w:sz w:val="20"/>
-          <w:szCs w:val="20"/>
-        </w:rPr>
-      </w:pPr>
-      <w:proofErr w:type="spellStart"/>
-      <w:r>
-        <w:rPr>
-          <w:sz w:val="20"/>
-          <w:szCs w:val="20"/>
-        </w:rPr>
-        <w:t>CapabilityRoundingModeRTE</w:t>
-      </w:r>
-      <w:proofErr w:type="spellEnd"/>
-    </w:p>
-    <w:p>
-      <w:pPr>
-        <w:pStyle w:val="ListParagraph"/>
-        <w:rPr>
-          <w:sz w:val="20"/>
-          <w:szCs w:val="20"/>
-        </w:rPr>
-      </w:pPr>
-      <w:proofErr w:type="spellStart"/>
-      <w:r>
-        <w:rPr>
-          <w:sz w:val="20"/>
-          <w:szCs w:val="20"/>
-        </w:rPr>
-        <w:t>CapabilityRoundingModeRTZ</w:t>
-      </w:r>
-      <w:proofErr w:type="spellEnd"/>
-    </w:p>
-    <w:p>
-      <w:pPr>
-        <w:pStyle w:val="ListParagraph"/>
-        <w:rPr>
-          <w:sz w:val="20"/>
-          <w:szCs w:val="20"/>
-        </w:rPr>
-      </w:pPr>
-      <w:r>
-        <w:rPr>
-          <w:sz w:val="20"/>
-          <w:szCs w:val="20"/>
-        </w:rPr>
-        <w:t>CapabilityFloat16ImageAMD</w:t>
-      </w:r>
-    </w:p>
-    <w:p>
-      <w:pPr>
-        <w:pStyle w:val="ListParagraph"/>
-        <w:rPr>
-          <w:sz w:val="20"/>
-          <w:szCs w:val="20"/>
-        </w:rPr>
-      </w:pPr>
-      <w:proofErr w:type="spellStart"/>
-      <w:r>
-        <w:rPr>
-          <w:sz w:val="20"/>
-          <w:szCs w:val="20"/>
-        </w:rPr>
-        <w:t>CapabilityImageGatherBiasLodAMD</w:t>
-      </w:r>
-      <w:proofErr w:type="spellEnd"/>
-    </w:p>
-    <w:p>
-      <w:pPr>
-        <w:pStyle w:val="ListParagraph"/>
-        <w:rPr>
-          <w:sz w:val="20"/>
-          <w:szCs w:val="20"/>
-        </w:rPr>
-      </w:pPr>
-      <w:proofErr w:type="spellStart"/>
-      <w:r>
-        <w:rPr>
-          <w:sz w:val="20"/>
-          <w:szCs w:val="20"/>
-        </w:rPr>
-        <w:t>CapabilityFragmentMaskAMD</w:t>
-      </w:r>
-      <w:proofErr w:type="spellEnd"/>
-    </w:p>
-    <w:p>
-      <w:pPr>
-        <w:pStyle w:val="ListParagraph"/>
-        <w:rPr>
-          <w:sz w:val="20"/>
-          <w:szCs w:val="20"/>
-        </w:rPr>
-      </w:pPr>
-      <w:proofErr w:type="spellStart"/>
-      <w:r>
-        <w:rPr>
-          <w:sz w:val="20"/>
-          <w:szCs w:val="20"/>
-        </w:rPr>
-        <w:t>CapabilityStencilExportEXT</w:t>
-      </w:r>
-      <w:proofErr w:type="spellEnd"/>
-    </w:p>
-    <w:p>
-      <w:pPr>
-        <w:pStyle w:val="ListParagraph"/>
-        <w:rPr>
-          <w:sz w:val="20"/>
-          <w:szCs w:val="20"/>
-        </w:rPr>
-      </w:pPr>
-      <w:proofErr w:type="spellStart"/>
-      <w:r>
-        <w:rPr>
-          <w:sz w:val="20"/>
-          <w:szCs w:val="20"/>
-        </w:rPr>
-        <w:t>CapabilityImageReadWriteLodAMD</w:t>
-      </w:r>
-      <w:proofErr w:type="spellEnd"/>
-    </w:p>
-    <w:p>
-      <w:pPr>
-        <w:pStyle w:val="ListParagraph"/>
-        <w:rPr>
-          <w:sz w:val="20"/>
-          <w:szCs w:val="20"/>
-        </w:rPr>
-      </w:pPr>
-      <w:r>
-        <w:rPr>
-          <w:sz w:val="20"/>
-          <w:szCs w:val="20"/>
-        </w:rPr>
-        <w:t>CapabilityInt64ImageEXT</w:t>
-      </w:r>
-    </w:p>
-    <w:p>
-      <w:pPr>
-        <w:pStyle w:val="ListParagraph"/>
-        <w:rPr>
-          <w:sz w:val="20"/>
-          <w:szCs w:val="20"/>
-        </w:rPr>
-      </w:pPr>
-      <w:proofErr w:type="spellStart"/>
-      <w:r>
-        <w:rPr>
-          <w:sz w:val="20"/>
-          <w:szCs w:val="20"/>
-        </w:rPr>
-        <w:t>CapabilityShaderClockKHR</w:t>
-      </w:r>
-      <w:proofErr w:type="spellEnd"/>
-    </w:p>
-    <w:p>
-      <w:pPr>
-        <w:pStyle w:val="ListParagraph"/>
-        <w:rPr>
-          <w:sz w:val="20"/>
-          <w:szCs w:val="20"/>
-        </w:rPr>
-      </w:pPr>
-      <w:proofErr w:type="spellStart"/>
-      <w:r>
-        <w:rPr>
-          <w:sz w:val="20"/>
-          <w:szCs w:val="20"/>
-        </w:rPr>
-        <w:t>CapabilityShaderViewportIndexLayerEXT</w:t>
-      </w:r>
-      <w:proofErr w:type="spellEnd"/>
-    </w:p>
-    <w:p>
-      <w:pPr>
-        <w:pStyle w:val="ListParagraph"/>
-        <w:rPr>
-          <w:sz w:val="20"/>
-          <w:szCs w:val="20"/>
-        </w:rPr>
-      </w:pPr>
-      <w:r>
-        <w:rPr>
-          <w:sz w:val="20"/>
-          <w:szCs w:val="20"/>
-        </w:rPr>
-        <w:t>CapabilityFragmentShadingRateKHR</w:t>
-      </w:r>
-    </w:p>
-    <w:p>
-      <w:pPr>
-        <w:pStyle w:val="ListParagraph"/>
-        <w:rPr>
-          <w:sz w:val="20"/>
-          <w:szCs w:val="20"/>
-        </w:rPr>
-      </w:pPr>
-      <w:proofErr w:type="spellStart"/>
-      <w:r>
-        <w:rPr>
-          <w:sz w:val="20"/>
-          <w:szCs w:val="20"/>
-        </w:rPr>
-        <w:t>CapabilityFragmentDensityEXT</w:t>
-      </w:r>
-      <w:proofErr w:type="spellEnd"/>
-    </w:p>
-    <w:p>
-      <w:pPr>
-        <w:pStyle w:val="ListParagraph"/>
-        <w:rPr>
-          <w:sz w:val="20"/>
-          <w:szCs w:val="20"/>
-        </w:rPr>
-      </w:pPr>
-      <w:proofErr w:type="spellStart"/>
-      <w:r>
-        <w:rPr>
-          <w:sz w:val="20"/>
-          <w:szCs w:val="20"/>
-        </w:rPr>
-        <w:t>CapabilityShaderNonUniformEXT</w:t>
-      </w:r>
-      <w:proofErr w:type="spellEnd"/>
-    </w:p>
-    <w:p>
-      <w:pPr>
-        <w:pStyle w:val="ListParagraph"/>
-        <w:rPr>
-          <w:sz w:val="20"/>
-          <w:szCs w:val="20"/>
-        </w:rPr>
-      </w:pPr>
-      <w:proofErr w:type="spellStart"/>
-      <w:r>
-        <w:rPr>
-          <w:sz w:val="20"/>
-          <w:szCs w:val="20"/>
-        </w:rPr>
-        <w:t>CapabilityRuntimeDescriptorArrayEXT</w:t>
-      </w:r>
-      <w:proofErr w:type="spellEnd"/>
-    </w:p>
-    <w:p>
-      <w:pPr>
-        <w:pStyle w:val="ListParagraph"/>
-        <w:rPr>
-          <w:sz w:val="20"/>
-          <w:szCs w:val="20"/>
-        </w:rPr>
-      </w:pPr>
-      <w:proofErr w:type="spellStart"/>
-      <w:r>
-        <w:rPr>
-          <w:sz w:val="20"/>
-          <w:szCs w:val="20"/>
-        </w:rPr>
-        <w:t>CapabilityInputAttachmentArrayDynamicIndexingEXT</w:t>
-      </w:r>
-      <w:proofErr w:type="spellEnd"/>
-    </w:p>
-    <w:p>
-      <w:pPr>
-        <w:pStyle w:val="ListParagraph"/>
-        <w:rPr>
-          <w:sz w:val="20"/>
-          <w:szCs w:val="20"/>
-        </w:rPr>
-      </w:pPr>
-      <w:proofErr w:type="spellStart"/>
-      <w:r>
-        <w:rPr>
-          <w:sz w:val="20"/>
-          <w:szCs w:val="20"/>
-        </w:rPr>
-        <w:t>CapabilityUniformTexelBufferArrayDynamicIndexingEXT</w:t>
-      </w:r>
-      <w:proofErr w:type="spellEnd"/>
-    </w:p>
-    <w:p>
-      <w:pPr>
-        <w:pStyle w:val="ListParagraph"/>
-        <w:rPr>
-          <w:sz w:val="20"/>
-          <w:szCs w:val="20"/>
-        </w:rPr>
-      </w:pPr>
-      <w:proofErr w:type="spellStart"/>
-      <w:r>
-        <w:rPr>
-          <w:sz w:val="20"/>
-          <w:szCs w:val="20"/>
-        </w:rPr>
-        <w:t>CapabilityStorageTexelBufferArrayDynamicIndexingEXT</w:t>
-      </w:r>
-      <w:proofErr w:type="spellEnd"/>
-    </w:p>
-    <w:p>
-      <w:pPr>
-        <w:pStyle w:val="ListParagraph"/>
-        <w:rPr>
-          <w:sz w:val="20"/>
-          <w:szCs w:val="20"/>
-        </w:rPr>
-      </w:pPr>
-      <w:proofErr w:type="spellStart"/>
-      <w:r>
-        <w:rPr>
-          <w:sz w:val="20"/>
-          <w:szCs w:val="20"/>
-        </w:rPr>
-        <w:t>CapabilityUniformBufferArrayNonUniformIndexingEXT</w:t>
-      </w:r>
-      <w:proofErr w:type="spellEnd"/>
-    </w:p>
-    <w:p>
-      <w:pPr>
-        <w:pStyle w:val="ListParagraph"/>
-        <w:rPr>
-          <w:sz w:val="20"/>
-          <w:szCs w:val="20"/>
-        </w:rPr>
-      </w:pPr>
-      <w:proofErr w:type="spellStart"/>
-      <w:r>
-        <w:rPr>
-          <w:sz w:val="20"/>
-          <w:szCs w:val="20"/>
-        </w:rPr>
-        <w:t>CapabilitySampledImageArrayNonUniformIndexingEXT</w:t>
-      </w:r>
-      <w:proofErr w:type="spellEnd"/>
-    </w:p>
-    <w:p>
-      <w:pPr>
-        <w:pStyle w:val="ListParagraph"/>
-        <w:rPr>
-          <w:sz w:val="20"/>
-          <w:szCs w:val="20"/>
-        </w:rPr>
-      </w:pPr>
-      <w:proofErr w:type="spellStart"/>
-      <w:r>
-        <w:rPr>
-          <w:sz w:val="20"/>
-          <w:szCs w:val="20"/>
-        </w:rPr>
-        <w:t>CapabilityStorageBufferArrayNonUniformIndexingEXT</w:t>
-      </w:r>
-      <w:proofErr w:type="spellEnd"/>
-    </w:p>
-    <w:p>
-      <w:pPr>
-        <w:pStyle w:val="ListParagraph"/>
-        <w:rPr>
-          <w:sz w:val="20"/>
-          <w:szCs w:val="20"/>
-        </w:rPr>
-      </w:pPr>
-      <w:proofErr w:type="spellStart"/>
-      <w:r>
-        <w:rPr>
-          <w:sz w:val="20"/>
-          <w:szCs w:val="20"/>
-        </w:rPr>
-        <w:t>CapabilityStorageImageArrayNonUniformIndexingEXT</w:t>
-      </w:r>
-      <w:proofErr w:type="spellEnd"/>
-    </w:p>
-    <w:p>
-      <w:pPr>
-        <w:pStyle w:val="ListParagraph"/>
-        <w:rPr>
-          <w:sz w:val="20"/>
-          <w:szCs w:val="20"/>
-        </w:rPr>
-      </w:pPr>
-      <w:proofErr w:type="spellStart"/>
-      <w:r>
-        <w:rPr>
-          <w:sz w:val="20"/>
-          <w:szCs w:val="20"/>
-        </w:rPr>
         <w:t>CapabilityUniformTexelBufferArrayNonUniformIndexingEXT</w:t>
       </w:r>
-      <w:proofErr w:type="spellEnd"/>
-    </w:p>
-    <w:p>
-      <w:pPr>
-        <w:pStyle w:val="ListParagraph"/>
-        <w:rPr>
-          <w:sz w:val="20"/>
-          <w:szCs w:val="20"/>
-        </w:rPr>
-      </w:pPr>
-      <w:proofErr w:type="spellStart"/>
+    </w:p>
+    <w:p>
+      <w:pPr>
+        <w:pStyle w:val="ListParagraph"/>
+        <w:rPr>
+          <w:sz w:val="20"/>
+          <w:szCs w:val="20"/>
+        </w:rPr>
+      </w:pPr>
       <w:r>
         <w:rPr>
           <w:sz w:val="20"/>
@@ -2583,17 +2444,15 @@
         </w:rPr>
         <w:t>CapabilityStorageTexelBufferArrayNonUniformIndexingEXT</w:t>
       </w:r>
-      <w:proofErr w:type="spellEnd"/>
-    </w:p>
-    <w:p>
-      <w:pPr>
-        <w:pStyle w:val="ListParagraph"/>
-        <w:rPr>
-          <w:sz w:val="20"/>
-          <w:szCs w:val="20"/>
-        </w:rPr>
-      </w:pPr>
-      <w:proofErr w:type="spellStart"/>
+    </w:p>
+    <w:p>
+      <w:pPr>
+        <w:pStyle w:val="ListParagraph"/>
+        <w:rPr>
+          <w:sz w:val="20"/>
+          <w:szCs w:val="20"/>
+        </w:rPr>
+      </w:pPr>
       <w:r>
         <w:rPr>
           <w:sz w:val="20"/>
@@ -2601,17 +2460,15 @@
         </w:rPr>
         <w:t>CapabilityVulkanMemoryModel</w:t>
       </w:r>
-      <w:proofErr w:type="spellEnd"/>
-    </w:p>
-    <w:p>
-      <w:pPr>
-        <w:pStyle w:val="ListParagraph"/>
-        <w:rPr>
-          <w:sz w:val="20"/>
-          <w:szCs w:val="20"/>
-        </w:rPr>
-      </w:pPr>
-      <w:proofErr w:type="spellStart"/>
+    </w:p>
+    <w:p>
+      <w:pPr>
+        <w:pStyle w:val="ListParagraph"/>
+        <w:rPr>
+          <w:sz w:val="20"/>
+          <w:szCs w:val="20"/>
+        </w:rPr>
+      </w:pPr>
       <w:r>
         <w:rPr>
           <w:sz w:val="20"/>
@@ -2619,17 +2476,15 @@
         </w:rPr>
         <w:t>CapabilityVulkanMemoryModelKHR</w:t>
       </w:r>
-      <w:proofErr w:type="spellEnd"/>
-    </w:p>
-    <w:p>
-      <w:pPr>
-        <w:pStyle w:val="ListParagraph"/>
-        <w:rPr>
-          <w:sz w:val="20"/>
-          <w:szCs w:val="20"/>
-        </w:rPr>
-      </w:pPr>
-      <w:proofErr w:type="spellStart"/>
+    </w:p>
+    <w:p>
+      <w:pPr>
+        <w:pStyle w:val="ListParagraph"/>
+        <w:rPr>
+          <w:sz w:val="20"/>
+          <w:szCs w:val="20"/>
+        </w:rPr>
+      </w:pPr>
       <w:r>
         <w:rPr>
           <w:sz w:val="20"/>
@@ -2637,36 +2492,31 @@
         </w:rPr>
         <w:t>CapabilityVulkanMemoryModelDeviceScope</w:t>
       </w:r>
-      <w:proofErr w:type="spellEnd"/>
-    </w:p>
-    <w:p>
-      <w:pPr>
-        <w:pStyle w:val="ListParagraph"/>
-        <w:rPr>
-          <w:sz w:val="20"/>
-          <w:szCs w:val="20"/>
-        </w:rPr>
-      </w:pPr>
-      <w:proofErr w:type="spellStart"/>
-      <w:r>
-        <w:rPr>
-          <w:sz w:val="20"/>
-          <w:szCs w:val="20"/>
-        </w:rPr>
-        <w:lastRenderedPageBreak/>
+    </w:p>
+    <w:p>
+      <w:pPr>
+        <w:pStyle w:val="ListParagraph"/>
+        <w:rPr>
+          <w:sz w:val="20"/>
+          <w:szCs w:val="20"/>
+        </w:rPr>
+      </w:pPr>
+      <w:r>
+        <w:rPr>
+          <w:sz w:val="20"/>
+          <w:szCs w:val="20"/>
+        </w:rPr>
         <w:t>CapabilityVulkanMemoryModelDeviceScopeKHR</w:t>
       </w:r>
-      <w:proofErr w:type="spellEnd"/>
-    </w:p>
-    <w:p>
-      <w:pPr>
-        <w:pStyle w:val="ListParagraph"/>
-        <w:rPr>
-          <w:sz w:val="20"/>
-          <w:szCs w:val="20"/>
-        </w:rPr>
-      </w:pPr>
-      <w:proofErr w:type="spellStart"/>
+    </w:p>
+    <w:p>
+      <w:pPr>
+        <w:pStyle w:val="ListParagraph"/>
+        <w:rPr>
+          <w:sz w:val="20"/>
+          <w:szCs w:val="20"/>
+        </w:rPr>
+      </w:pPr>
       <w:r>
         <w:rPr>
           <w:sz w:val="20"/>
@@ -2674,17 +2524,15 @@
         </w:rPr>
         <w:t>CapabilityPhysicalStorageBufferAddresses</w:t>
       </w:r>
-      <w:proofErr w:type="spellEnd"/>
-    </w:p>
-    <w:p>
-      <w:pPr>
-        <w:pStyle w:val="ListParagraph"/>
-        <w:rPr>
-          <w:sz w:val="20"/>
-          <w:szCs w:val="20"/>
-        </w:rPr>
-      </w:pPr>
-      <w:proofErr w:type="spellStart"/>
+    </w:p>
+    <w:p>
+      <w:pPr>
+        <w:pStyle w:val="ListParagraph"/>
+        <w:rPr>
+          <w:sz w:val="20"/>
+          <w:szCs w:val="20"/>
+        </w:rPr>
+      </w:pPr>
       <w:r>
         <w:rPr>
           <w:sz w:val="20"/>
@@ -2692,17 +2540,15 @@
         </w:rPr>
         <w:t>CapabilityPhysicalStorageBufferAddressesEXT</w:t>
       </w:r>
-      <w:proofErr w:type="spellEnd"/>
-    </w:p>
-    <w:p>
-      <w:pPr>
-        <w:pStyle w:val="ListParagraph"/>
-        <w:rPr>
-          <w:sz w:val="20"/>
-          <w:szCs w:val="20"/>
-        </w:rPr>
-      </w:pPr>
-      <w:proofErr w:type="spellStart"/>
+    </w:p>
+    <w:p>
+      <w:pPr>
+        <w:pStyle w:val="ListParagraph"/>
+        <w:rPr>
+          <w:sz w:val="20"/>
+          <w:szCs w:val="20"/>
+        </w:rPr>
+      </w:pPr>
       <w:r>
         <w:rPr>
           <w:sz w:val="20"/>
@@ -2710,7 +2556,6 @@
         </w:rPr>
         <w:t>CapabilityDemoteToHelperInvocationEXT</w:t>
       </w:r>
-      <w:proofErr w:type="spellEnd"/>
     </w:p>
     <w:p>
       <w:pPr>
@@ -2788,7 +2633,6 @@
           <w:szCs w:val="20"/>
         </w:rPr>
       </w:pPr>
-      <w:proofErr w:type="spellStart"/>
       <w:r>
         <w:rPr>
           <w:sz w:val="20"/>
@@ -2796,17 +2640,15 @@
         </w:rPr>
         <w:t>SPV_KHR_shader_ballot</w:t>
       </w:r>
-      <w:proofErr w:type="spellEnd"/>
-    </w:p>
-    <w:p>
-      <w:pPr>
-        <w:pStyle w:val="ListParagraph"/>
-        <w:rPr>
-          <w:sz w:val="20"/>
-          <w:szCs w:val="20"/>
-        </w:rPr>
-      </w:pPr>
-      <w:proofErr w:type="spellStart"/>
+    </w:p>
+    <w:p>
+      <w:pPr>
+        <w:pStyle w:val="ListParagraph"/>
+        <w:rPr>
+          <w:sz w:val="20"/>
+          <w:szCs w:val="20"/>
+        </w:rPr>
+      </w:pPr>
       <w:r>
         <w:rPr>
           <w:sz w:val="20"/>
@@ -2814,17 +2656,15 @@
         </w:rPr>
         <w:t>SPV_KHR_subgroup_vote</w:t>
       </w:r>
-      <w:proofErr w:type="spellEnd"/>
-    </w:p>
-    <w:p>
-      <w:pPr>
-        <w:pStyle w:val="ListParagraph"/>
-        <w:rPr>
-          <w:sz w:val="20"/>
-          <w:szCs w:val="20"/>
-        </w:rPr>
-      </w:pPr>
-      <w:proofErr w:type="spellStart"/>
+    </w:p>
+    <w:p>
+      <w:pPr>
+        <w:pStyle w:val="ListParagraph"/>
+        <w:rPr>
+          <w:sz w:val="20"/>
+          <w:szCs w:val="20"/>
+        </w:rPr>
+      </w:pPr>
       <w:r>
         <w:rPr>
           <w:sz w:val="20"/>
@@ -2832,17 +2672,15 @@
         </w:rPr>
         <w:t>SPV_KHR_device_group</w:t>
       </w:r>
-      <w:proofErr w:type="spellEnd"/>
-    </w:p>
-    <w:p>
-      <w:pPr>
-        <w:pStyle w:val="ListParagraph"/>
-        <w:rPr>
-          <w:sz w:val="20"/>
-          <w:szCs w:val="20"/>
-        </w:rPr>
-      </w:pPr>
-      <w:proofErr w:type="spellStart"/>
+    </w:p>
+    <w:p>
+      <w:pPr>
+        <w:pStyle w:val="ListParagraph"/>
+        <w:rPr>
+          <w:sz w:val="20"/>
+          <w:szCs w:val="20"/>
+        </w:rPr>
+      </w:pPr>
       <w:r>
         <w:rPr>
           <w:sz w:val="20"/>
@@ -2850,17 +2688,15 @@
         </w:rPr>
         <w:t>SPV_KHR_multiview</w:t>
       </w:r>
-      <w:proofErr w:type="spellEnd"/>
-    </w:p>
-    <w:p>
-      <w:pPr>
-        <w:pStyle w:val="ListParagraph"/>
-        <w:rPr>
-          <w:sz w:val="20"/>
-          <w:szCs w:val="20"/>
-        </w:rPr>
-      </w:pPr>
-      <w:proofErr w:type="spellStart"/>
+    </w:p>
+    <w:p>
+      <w:pPr>
+        <w:pStyle w:val="ListParagraph"/>
+        <w:rPr>
+          <w:sz w:val="20"/>
+          <w:szCs w:val="20"/>
+        </w:rPr>
+      </w:pPr>
       <w:r>
         <w:rPr>
           <w:sz w:val="20"/>
@@ -2868,7 +2704,6 @@
         </w:rPr>
         <w:t>SPV_KHR_shader_draw_parameters</w:t>
       </w:r>
-      <w:proofErr w:type="spellEnd"/>
     </w:p>
     <w:p>
       <w:pPr>
@@ -2894,7 +2729,6 @@
           <w:szCs w:val="20"/>
         </w:rPr>
       </w:pPr>
-      <w:proofErr w:type="spellStart"/>
       <w:r>
         <w:rPr>
           <w:sz w:val="20"/>
@@ -2902,7 +2736,6 @@
         </w:rPr>
         <w:t>SPV_KHR_storage_buffer_storage_class</w:t>
       </w:r>
-      <w:proofErr w:type="spellEnd"/>
     </w:p>
     <w:p>
       <w:pPr>
@@ -2928,7 +2761,6 @@
           <w:szCs w:val="20"/>
         </w:rPr>
       </w:pPr>
-      <w:proofErr w:type="spellStart"/>
       <w:r>
         <w:rPr>
           <w:sz w:val="20"/>
@@ -2936,17 +2768,15 @@
         </w:rPr>
         <w:t>SPV_KHR_variable_pointers</w:t>
       </w:r>
-      <w:proofErr w:type="spellEnd"/>
-    </w:p>
-    <w:p>
-      <w:pPr>
-        <w:pStyle w:val="ListParagraph"/>
-        <w:rPr>
-          <w:sz w:val="20"/>
-          <w:szCs w:val="20"/>
-        </w:rPr>
-      </w:pPr>
-      <w:proofErr w:type="spellStart"/>
+    </w:p>
+    <w:p>
+      <w:pPr>
+        <w:pStyle w:val="ListParagraph"/>
+        <w:rPr>
+          <w:sz w:val="20"/>
+          <w:szCs w:val="20"/>
+        </w:rPr>
+      </w:pPr>
       <w:r>
         <w:rPr>
           <w:sz w:val="20"/>
@@ -2954,17 +2784,15 @@
         </w:rPr>
         <w:t>SPV_KHR_float_controls</w:t>
       </w:r>
-      <w:proofErr w:type="spellEnd"/>
-    </w:p>
-    <w:p>
-      <w:pPr>
-        <w:pStyle w:val="ListParagraph"/>
-        <w:rPr>
-          <w:sz w:val="20"/>
-          <w:szCs w:val="20"/>
-        </w:rPr>
-      </w:pPr>
-      <w:proofErr w:type="spellStart"/>
+    </w:p>
+    <w:p>
+      <w:pPr>
+        <w:pStyle w:val="ListParagraph"/>
+        <w:rPr>
+          <w:sz w:val="20"/>
+          <w:szCs w:val="20"/>
+        </w:rPr>
+      </w:pPr>
       <w:r>
         <w:rPr>
           <w:sz w:val="20"/>
@@ -2972,17 +2800,15 @@
         </w:rPr>
         <w:t>SPV_KHR_shader_clock</w:t>
       </w:r>
-      <w:proofErr w:type="spellEnd"/>
-    </w:p>
-    <w:p>
-      <w:pPr>
-        <w:pStyle w:val="ListParagraph"/>
-        <w:rPr>
-          <w:sz w:val="20"/>
-          <w:szCs w:val="20"/>
-        </w:rPr>
-      </w:pPr>
-      <w:proofErr w:type="spellStart"/>
+    </w:p>
+    <w:p>
+      <w:pPr>
+        <w:pStyle w:val="ListParagraph"/>
+        <w:rPr>
+          <w:sz w:val="20"/>
+          <w:szCs w:val="20"/>
+        </w:rPr>
+      </w:pPr>
       <w:r>
         <w:rPr>
           <w:sz w:val="20"/>
@@ -2990,17 +2816,15 @@
         </w:rPr>
         <w:t>SPV_KHR_vulkan_memory_model</w:t>
       </w:r>
-      <w:proofErr w:type="spellEnd"/>
-    </w:p>
-    <w:p>
-      <w:pPr>
-        <w:pStyle w:val="ListParagraph"/>
-        <w:rPr>
-          <w:sz w:val="20"/>
-          <w:szCs w:val="20"/>
-        </w:rPr>
-      </w:pPr>
-      <w:proofErr w:type="spellStart"/>
+    </w:p>
+    <w:p>
+      <w:pPr>
+        <w:pStyle w:val="ListParagraph"/>
+        <w:rPr>
+          <w:sz w:val="20"/>
+          <w:szCs w:val="20"/>
+        </w:rPr>
+      </w:pPr>
       <w:r>
         <w:rPr>
           <w:sz w:val="20"/>
@@ -3008,17 +2832,15 @@
         </w:rPr>
         <w:t>SPV_KHR_post_depth_coverage</w:t>
       </w:r>
-      <w:proofErr w:type="spellEnd"/>
-    </w:p>
-    <w:p>
-      <w:pPr>
-        <w:pStyle w:val="ListParagraph"/>
-        <w:rPr>
-          <w:sz w:val="20"/>
-          <w:szCs w:val="20"/>
-        </w:rPr>
-      </w:pPr>
-      <w:proofErr w:type="spellStart"/>
+    </w:p>
+    <w:p>
+      <w:pPr>
+        <w:pStyle w:val="ListParagraph"/>
+        <w:rPr>
+          <w:sz w:val="20"/>
+          <w:szCs w:val="20"/>
+        </w:rPr>
+      </w:pPr>
       <w:r>
         <w:rPr>
           <w:sz w:val="20"/>
@@ -3026,17 +2848,15 @@
         </w:rPr>
         <w:t>SPV_KHR_non_semantic_info</w:t>
       </w:r>
-      <w:proofErr w:type="spellEnd"/>
-    </w:p>
-    <w:p>
-      <w:pPr>
-        <w:pStyle w:val="ListParagraph"/>
-        <w:rPr>
-          <w:sz w:val="20"/>
-          <w:szCs w:val="20"/>
-        </w:rPr>
-      </w:pPr>
-      <w:proofErr w:type="spellStart"/>
+    </w:p>
+    <w:p>
+      <w:pPr>
+        <w:pStyle w:val="ListParagraph"/>
+        <w:rPr>
+          <w:sz w:val="20"/>
+          <w:szCs w:val="20"/>
+        </w:rPr>
+      </w:pPr>
       <w:r>
         <w:rPr>
           <w:sz w:val="20"/>
@@ -3044,17 +2864,15 @@
         </w:rPr>
         <w:t>SPV_KHR_physical_storage_buffer</w:t>
       </w:r>
-      <w:proofErr w:type="spellEnd"/>
-    </w:p>
-    <w:p>
-      <w:pPr>
-        <w:pStyle w:val="ListParagraph"/>
-        <w:rPr>
-          <w:sz w:val="20"/>
-          <w:szCs w:val="20"/>
-        </w:rPr>
-      </w:pPr>
-      <w:proofErr w:type="spellStart"/>
+    </w:p>
+    <w:p>
+      <w:pPr>
+        <w:pStyle w:val="ListParagraph"/>
+        <w:rPr>
+          <w:sz w:val="20"/>
+          <w:szCs w:val="20"/>
+        </w:rPr>
+      </w:pPr>
       <w:r>
         <w:rPr>
           <w:sz w:val="20"/>
@@ -3062,7 +2880,6 @@
         </w:rPr>
         <w:t>SPV_KHR_terminate_invocation</w:t>
       </w:r>
-      <w:proofErr w:type="spellEnd"/>
     </w:p>
     <w:p>
       <w:pPr>
@@ -3088,7 +2905,6 @@
           <w:szCs w:val="20"/>
         </w:rPr>
       </w:pPr>
-      <w:proofErr w:type="spellStart"/>
       <w:r>
         <w:rPr>
           <w:sz w:val="20"/>
@@ -3096,17 +2912,15 @@
         </w:rPr>
         <w:t>SPV_KHR_workgroup_memory_explicit_layout</w:t>
       </w:r>
-      <w:proofErr w:type="spellEnd"/>
-    </w:p>
-    <w:p>
-      <w:pPr>
-        <w:pStyle w:val="ListParagraph"/>
-        <w:rPr>
-          <w:sz w:val="20"/>
-          <w:szCs w:val="20"/>
-        </w:rPr>
-      </w:pPr>
-      <w:proofErr w:type="spellStart"/>
+    </w:p>
+    <w:p>
+      <w:pPr>
+        <w:pStyle w:val="ListParagraph"/>
+        <w:rPr>
+          <w:sz w:val="20"/>
+          <w:szCs w:val="20"/>
+        </w:rPr>
+      </w:pPr>
       <w:r>
         <w:rPr>
           <w:sz w:val="20"/>
@@ -3114,17 +2928,15 @@
         </w:rPr>
         <w:t>SPV_EXT_nonuniform_qualifier</w:t>
       </w:r>
-      <w:proofErr w:type="spellEnd"/>
-    </w:p>
-    <w:p>
-      <w:pPr>
-        <w:pStyle w:val="ListParagraph"/>
-        <w:rPr>
-          <w:sz w:val="20"/>
-          <w:szCs w:val="20"/>
-        </w:rPr>
-      </w:pPr>
-      <w:proofErr w:type="spellStart"/>
+    </w:p>
+    <w:p>
+      <w:pPr>
+        <w:pStyle w:val="ListParagraph"/>
+        <w:rPr>
+          <w:sz w:val="20"/>
+          <w:szCs w:val="20"/>
+        </w:rPr>
+      </w:pPr>
       <w:r>
         <w:rPr>
           <w:sz w:val="20"/>
@@ -3132,17 +2944,15 @@
         </w:rPr>
         <w:t>SPV_EXT_shader_stencil_export</w:t>
       </w:r>
-      <w:proofErr w:type="spellEnd"/>
-    </w:p>
-    <w:p>
-      <w:pPr>
-        <w:pStyle w:val="ListParagraph"/>
-        <w:rPr>
-          <w:sz w:val="20"/>
-          <w:szCs w:val="20"/>
-        </w:rPr>
-      </w:pPr>
-      <w:proofErr w:type="spellStart"/>
+    </w:p>
+    <w:p>
+      <w:pPr>
+        <w:pStyle w:val="ListParagraph"/>
+        <w:rPr>
+          <w:sz w:val="20"/>
+          <w:szCs w:val="20"/>
+        </w:rPr>
+      </w:pPr>
       <w:r>
         <w:rPr>
           <w:sz w:val="20"/>
@@ -3150,17 +2960,15 @@
         </w:rPr>
         <w:t>SPV_EXT_shader_viewport_index_layer</w:t>
       </w:r>
-      <w:proofErr w:type="spellEnd"/>
-    </w:p>
-    <w:p>
-      <w:pPr>
-        <w:pStyle w:val="ListParagraph"/>
-        <w:rPr>
-          <w:sz w:val="20"/>
-          <w:szCs w:val="20"/>
-        </w:rPr>
-      </w:pPr>
-      <w:proofErr w:type="spellStart"/>
+    </w:p>
+    <w:p>
+      <w:pPr>
+        <w:pStyle w:val="ListParagraph"/>
+        <w:rPr>
+          <w:sz w:val="20"/>
+          <w:szCs w:val="20"/>
+        </w:rPr>
+      </w:pPr>
       <w:r>
         <w:rPr>
           <w:sz w:val="20"/>
@@ -3168,7 +2976,6 @@
         </w:rPr>
         <w:t>SPV_EXT_demote_to_helper_invocation</w:t>
       </w:r>
-      <w:proofErr w:type="spellEnd"/>
     </w:p>
     <w:p>
       <w:pPr>
@@ -3194,7 +3001,6 @@
           <w:szCs w:val="20"/>
         </w:rPr>
       </w:pPr>
-      <w:proofErr w:type="spellStart"/>
       <w:r>
         <w:rPr>
           <w:sz w:val="20"/>
@@ -3202,17 +3008,15 @@
         </w:rPr>
         <w:t>SPV_EXT_mesh_shader</w:t>
       </w:r>
-      <w:proofErr w:type="spellEnd"/>
-    </w:p>
-    <w:p>
-      <w:pPr>
-        <w:pStyle w:val="ListParagraph"/>
-        <w:rPr>
-          <w:sz w:val="20"/>
-          <w:szCs w:val="20"/>
-        </w:rPr>
-      </w:pPr>
-      <w:proofErr w:type="spellStart"/>
+    </w:p>
+    <w:p>
+      <w:pPr>
+        <w:pStyle w:val="ListParagraph"/>
+        <w:rPr>
+          <w:sz w:val="20"/>
+          <w:szCs w:val="20"/>
+        </w:rPr>
+      </w:pPr>
       <w:r>
         <w:rPr>
           <w:sz w:val="20"/>
@@ -3220,17 +3024,15 @@
         </w:rPr>
         <w:t>SPV_AMD_shader_ballot</w:t>
       </w:r>
-      <w:proofErr w:type="spellEnd"/>
-    </w:p>
-    <w:p>
-      <w:pPr>
-        <w:pStyle w:val="ListParagraph"/>
-        <w:rPr>
-          <w:sz w:val="20"/>
-          <w:szCs w:val="20"/>
-        </w:rPr>
-      </w:pPr>
-      <w:proofErr w:type="spellStart"/>
+    </w:p>
+    <w:p>
+      <w:pPr>
+        <w:pStyle w:val="ListParagraph"/>
+        <w:rPr>
+          <w:sz w:val="20"/>
+          <w:szCs w:val="20"/>
+        </w:rPr>
+      </w:pPr>
       <w:r>
         <w:rPr>
           <w:sz w:val="20"/>
@@ -3238,17 +3040,15 @@
         </w:rPr>
         <w:t>SPV_AMD_shader_trinary_minmax</w:t>
       </w:r>
-      <w:proofErr w:type="spellEnd"/>
-    </w:p>
-    <w:p>
-      <w:pPr>
-        <w:pStyle w:val="ListParagraph"/>
-        <w:rPr>
-          <w:sz w:val="20"/>
-          <w:szCs w:val="20"/>
-        </w:rPr>
-      </w:pPr>
-      <w:proofErr w:type="spellStart"/>
+    </w:p>
+    <w:p>
+      <w:pPr>
+        <w:pStyle w:val="ListParagraph"/>
+        <w:rPr>
+          <w:sz w:val="20"/>
+          <w:szCs w:val="20"/>
+        </w:rPr>
+      </w:pPr>
       <w:r>
         <w:rPr>
           <w:sz w:val="20"/>
@@ -3256,17 +3056,15 @@
         </w:rPr>
         <w:t>SPV_AMD_shader_explicit_vertex_parameter</w:t>
       </w:r>
-      <w:proofErr w:type="spellEnd"/>
-    </w:p>
-    <w:p>
-      <w:pPr>
-        <w:pStyle w:val="ListParagraph"/>
-        <w:rPr>
-          <w:sz w:val="20"/>
-          <w:szCs w:val="20"/>
-        </w:rPr>
-      </w:pPr>
-      <w:proofErr w:type="spellStart"/>
+    </w:p>
+    <w:p>
+      <w:pPr>
+        <w:pStyle w:val="ListParagraph"/>
+        <w:rPr>
+          <w:sz w:val="20"/>
+          <w:szCs w:val="20"/>
+        </w:rPr>
+      </w:pPr>
       <w:r>
         <w:rPr>
           <w:sz w:val="20"/>
@@ -3274,17 +3072,15 @@
         </w:rPr>
         <w:t>SPV_AMD_gcn_shader</w:t>
       </w:r>
-      <w:proofErr w:type="spellEnd"/>
-    </w:p>
-    <w:p>
-      <w:pPr>
-        <w:pStyle w:val="ListParagraph"/>
-        <w:rPr>
-          <w:sz w:val="20"/>
-          <w:szCs w:val="20"/>
-        </w:rPr>
-      </w:pPr>
-      <w:proofErr w:type="spellStart"/>
+    </w:p>
+    <w:p>
+      <w:pPr>
+        <w:pStyle w:val="ListParagraph"/>
+        <w:rPr>
+          <w:sz w:val="20"/>
+          <w:szCs w:val="20"/>
+        </w:rPr>
+      </w:pPr>
       <w:r>
         <w:rPr>
           <w:sz w:val="20"/>
@@ -3292,17 +3088,15 @@
         </w:rPr>
         <w:t>SPV_AMD_gpu_shader_half_float</w:t>
       </w:r>
-      <w:proofErr w:type="spellEnd"/>
-    </w:p>
-    <w:p>
-      <w:pPr>
-        <w:pStyle w:val="ListParagraph"/>
-        <w:rPr>
-          <w:sz w:val="20"/>
-          <w:szCs w:val="20"/>
-        </w:rPr>
-      </w:pPr>
-      <w:proofErr w:type="spellStart"/>
+    </w:p>
+    <w:p>
+      <w:pPr>
+        <w:pStyle w:val="ListParagraph"/>
+        <w:rPr>
+          <w:sz w:val="20"/>
+          <w:szCs w:val="20"/>
+        </w:rPr>
+      </w:pPr>
       <w:r>
         <w:rPr>
           <w:sz w:val="20"/>
@@ -3310,7 +3104,6 @@
         </w:rPr>
         <w:t>SPV_AMD_texture_gather_bias_lod</w:t>
       </w:r>
-      <w:proofErr w:type="spellEnd"/>
     </w:p>
     <w:p>
       <w:pPr>
@@ -3336,7 +3129,6 @@
           <w:szCs w:val="20"/>
         </w:rPr>
       </w:pPr>
-      <w:proofErr w:type="spellStart"/>
       <w:r>
         <w:rPr>
           <w:sz w:val="20"/>
@@ -3344,17 +3136,15 @@
         </w:rPr>
         <w:t>SPV_AMD_shader_fragment_mask</w:t>
       </w:r>
-      <w:proofErr w:type="spellEnd"/>
-    </w:p>
-    <w:p>
-      <w:pPr>
-        <w:pStyle w:val="ListParagraph"/>
-        <w:rPr>
-          <w:sz w:val="20"/>
-          <w:szCs w:val="20"/>
-        </w:rPr>
-      </w:pPr>
-      <w:proofErr w:type="spellStart"/>
+    </w:p>
+    <w:p>
+      <w:pPr>
+        <w:pStyle w:val="ListParagraph"/>
+        <w:rPr>
+          <w:sz w:val="20"/>
+          <w:szCs w:val="20"/>
+        </w:rPr>
+      </w:pPr>
       <w:r>
         <w:rPr>
           <w:sz w:val="20"/>
@@ -3362,17 +3152,15 @@
         </w:rPr>
         <w:t>SPV_AMD_shader_image_load_store_lod</w:t>
       </w:r>
-      <w:proofErr w:type="spellEnd"/>
-    </w:p>
-    <w:p>
-      <w:pPr>
-        <w:pStyle w:val="ListParagraph"/>
-        <w:rPr>
-          <w:sz w:val="20"/>
-          <w:szCs w:val="20"/>
-        </w:rPr>
-      </w:pPr>
-      <w:proofErr w:type="spellStart"/>
+    </w:p>
+    <w:p>
+      <w:pPr>
+        <w:pStyle w:val="ListParagraph"/>
+        <w:rPr>
+          <w:sz w:val="20"/>
+          <w:szCs w:val="20"/>
+        </w:rPr>
+      </w:pPr>
       <w:r>
         <w:rPr>
           <w:sz w:val="20"/>
@@ -3380,17 +3168,15 @@
         </w:rPr>
         <w:t>SPV_AMD_shader_texel_buffer_explicit_format</w:t>
       </w:r>
-      <w:proofErr w:type="spellEnd"/>
-    </w:p>
-    <w:p>
-      <w:pPr>
-        <w:pStyle w:val="ListParagraph"/>
-        <w:rPr>
-          <w:sz w:val="20"/>
-          <w:szCs w:val="20"/>
-        </w:rPr>
-      </w:pPr>
-      <w:proofErr w:type="spellStart"/>
+    </w:p>
+    <w:p>
+      <w:pPr>
+        <w:pStyle w:val="ListParagraph"/>
+        <w:rPr>
+          <w:sz w:val="20"/>
+          <w:szCs w:val="20"/>
+        </w:rPr>
+      </w:pPr>
       <w:r>
         <w:rPr>
           <w:sz w:val="20"/>
@@ -3398,17 +3184,15 @@
         </w:rPr>
         <w:t>SPV_AMD_property_id_attachment</w:t>
       </w:r>
-      <w:proofErr w:type="spellEnd"/>
-    </w:p>
-    <w:p>
-      <w:pPr>
-        <w:pStyle w:val="ListParagraph"/>
-        <w:rPr>
-          <w:sz w:val="20"/>
-          <w:szCs w:val="20"/>
-        </w:rPr>
-      </w:pPr>
-      <w:proofErr w:type="spellStart"/>
+    </w:p>
+    <w:p>
+      <w:pPr>
+        <w:pStyle w:val="ListParagraph"/>
+        <w:rPr>
+          <w:sz w:val="20"/>
+          <w:szCs w:val="20"/>
+        </w:rPr>
+      </w:pPr>
       <w:r>
         <w:rPr>
           <w:sz w:val="20"/>
@@ -3416,35 +3200,32 @@
         </w:rPr>
         <w:t>SPV_AMD_anisotropic_lod_compensation</w:t>
       </w:r>
-      <w:proofErr w:type="spellEnd"/>
-    </w:p>
-    <w:p>
-      <w:pPr>
-        <w:pStyle w:val="ListParagraph"/>
-        <w:rPr>
-          <w:sz w:val="20"/>
-          <w:szCs w:val="20"/>
-        </w:rPr>
-      </w:pPr>
-      <w:proofErr w:type="spellStart"/>
-      <w:r>
-        <w:rPr>
-          <w:sz w:val="20"/>
-          <w:szCs w:val="20"/>
-        </w:rPr>
+    </w:p>
+    <w:p>
+      <w:pPr>
+        <w:pStyle w:val="ListParagraph"/>
+        <w:rPr>
+          <w:sz w:val="20"/>
+          <w:szCs w:val="20"/>
+        </w:rPr>
+      </w:pPr>
+      <w:r>
+        <w:rPr>
+          <w:sz w:val="20"/>
+          <w:szCs w:val="20"/>
+        </w:rPr>
+        <w:lastRenderedPageBreak/>
         <w:t>SPV_ARB_shader_ballot</w:t>
       </w:r>
-      <w:proofErr w:type="spellEnd"/>
-    </w:p>
-    <w:p>
-      <w:pPr>
-        <w:pStyle w:val="ListParagraph"/>
-        <w:rPr>
-          <w:sz w:val="20"/>
-          <w:szCs w:val="20"/>
-        </w:rPr>
-      </w:pPr>
-      <w:proofErr w:type="spellStart"/>
+    </w:p>
+    <w:p>
+      <w:pPr>
+        <w:pStyle w:val="ListParagraph"/>
+        <w:rPr>
+          <w:sz w:val="20"/>
+          <w:szCs w:val="20"/>
+        </w:rPr>
+      </w:pPr>
       <w:r>
         <w:rPr>
           <w:sz w:val="20"/>
@@ -3452,7 +3233,6 @@
         </w:rPr>
         <w:t>SPV_GOOGLE_decorate_string</w:t>
       </w:r>
-      <w:proofErr w:type="spellEnd"/>
     </w:p>
     <w:p>
       <w:pPr>
@@ -3478,7 +3258,6 @@
           <w:szCs w:val="20"/>
         </w:rPr>
       </w:pPr>
-      <w:proofErr w:type="spellStart"/>
       <w:r>
         <w:rPr>
           <w:sz w:val="20"/>
@@ -3486,41 +3265,22 @@
         </w:rPr>
         <w:t>SPV_GOOGLE_user_type</w:t>
       </w:r>
-      <w:proofErr w:type="spellEnd"/>
-    </w:p>
-    <w:p>
-      <w:pPr>
-        <w:pStyle w:val="ListParagraph"/>
-        <w:rPr>
-          <w:sz w:val="20"/>
-          <w:szCs w:val="20"/>
-        </w:rPr>
-      </w:pPr>
-      <w:proofErr w:type="spellStart"/>
-      <w:r>
-        <w:rPr>
-          <w:sz w:val="20"/>
-          <w:szCs w:val="20"/>
-        </w:rPr>
-        <w:t>SPV_NV_cooperative_matrix</w:t>
-      </w:r>
-      <w:proofErr w:type="spellEnd"/>
-      <w:r>
-        <w:rPr>
-          <w:sz w:val="20"/>
-          <w:szCs w:val="20"/>
-        </w:rPr>
-        <w:t xml:space="preserve"> </w:t>
-      </w:r>
-      <w:proofErr w:type="spellStart"/>
-      <w:r>
-        <w:rPr>
-          <w:sz w:val="20"/>
-          <w:szCs w:val="20"/>
-        </w:rPr>
-        <w:t>SPV_GOOGLE_user_type</w:t>
-      </w:r>
-      <w:proofErr w:type="spellEnd"/>
+    </w:p>
+    <w:p>
+      <w:pPr>
+        <w:pStyle w:val="ListParagraph"/>
+        <w:rPr>
+          <w:sz w:val="20"/>
+          <w:szCs w:val="20"/>
+        </w:rPr>
+      </w:pPr>
+      <w:r>
+        <w:rPr>
+          <w:sz w:val="20"/>
+          <w:szCs w:val="20"/>
+        </w:rPr>
+        <w:t>SPV_NV_cooperative_matrix SPV_GOOGLE_user_type</w:t>
+      </w:r>
     </w:p>
     <w:p>
       <w:pPr>
@@ -3539,7 +3299,6 @@
           <w:sz w:val="20"/>
           <w:szCs w:val="20"/>
         </w:rPr>
-        <w:lastRenderedPageBreak/>
         <w:tab/>
       </w:r>
     </w:p>
@@ -3706,23 +3465,7 @@
           <w:sz w:val="20"/>
           <w:szCs w:val="20"/>
         </w:rPr>
-        <w:t xml:space="preserve">As of version 2.0, RGA allows developers to replace the Lightning Compiler package that ships with the product with a user-provided LLVM-based package. For more information, see the Radeon GPU Analyzer GUI app’s help manual, or run the command line tool with –s </w:t>
-      </w:r>
-      <w:proofErr w:type="spellStart"/>
-      <w:r>
-        <w:rPr>
-          <w:sz w:val="20"/>
-          <w:szCs w:val="20"/>
-        </w:rPr>
-        <w:t>opencl</w:t>
-      </w:r>
-      <w:proofErr w:type="spellEnd"/>
-      <w:r>
-        <w:rPr>
-          <w:sz w:val="20"/>
-          <w:szCs w:val="20"/>
-        </w:rPr>
-        <w:t xml:space="preserve"> –h as arguments (look for the “</w:t>
+        <w:t>As of version 2.0, RGA allows developers to replace the Lightning Compiler package that ships with the product with a user-provided LLVM-based package. For more information, see the Radeon GPU Analyzer GUI app’s help manual, or run the command line tool with –s opencl –h as arguments (look for the “</w:t>
       </w:r>
       <w:r>
         <w:rPr>
@@ -3850,23 +3593,7 @@
           <w:sz w:val="20"/>
           <w:szCs w:val="20"/>
         </w:rPr>
-        <w:t xml:space="preserve">Latest Adrenalin or </w:t>
-      </w:r>
-      <w:proofErr w:type="spellStart"/>
-      <w:r>
-        <w:rPr>
-          <w:sz w:val="20"/>
-          <w:szCs w:val="20"/>
-        </w:rPr>
-        <w:t>amdgpu</w:t>
-      </w:r>
-      <w:proofErr w:type="spellEnd"/>
-      <w:r>
-        <w:rPr>
-          <w:sz w:val="20"/>
-          <w:szCs w:val="20"/>
-        </w:rPr>
-        <w:t>-pro driver is required.</w:t>
+        <w:t>Latest Adrenalin or amdgpu-pro driver is required.</w:t>
       </w:r>
     </w:p>
     <w:p>
@@ -3874,47 +3601,7 @@
         <w:pStyle w:val="Heading2"/>
       </w:pPr>
       <w:r>
-        <w:t>Vulkan Offline Modes (</w:t>
-      </w:r>
-      <w:proofErr w:type="spellStart"/>
-      <w:r>
-        <w:t>vk</w:t>
-      </w:r>
-      <w:proofErr w:type="spellEnd"/>
-      <w:r>
-        <w:t xml:space="preserve">-offline, </w:t>
-      </w:r>
-      <w:proofErr w:type="spellStart"/>
-      <w:r>
-        <w:t>vk</w:t>
-      </w:r>
-      <w:proofErr w:type="spellEnd"/>
-      <w:r>
-        <w:t>-</w:t>
-      </w:r>
-      <w:proofErr w:type="spellStart"/>
-      <w:r>
-        <w:t>spv</w:t>
-      </w:r>
-      <w:proofErr w:type="spellEnd"/>
-      <w:r>
-        <w:t xml:space="preserve">-offline, </w:t>
-      </w:r>
-      <w:proofErr w:type="spellStart"/>
-      <w:r>
-        <w:t>vk</w:t>
-      </w:r>
-      <w:proofErr w:type="spellEnd"/>
-      <w:r>
-        <w:t>-</w:t>
-      </w:r>
-      <w:proofErr w:type="spellStart"/>
-      <w:r>
-        <w:t>spv</w:t>
-      </w:r>
-      <w:proofErr w:type="spellEnd"/>
-      <w:r>
-        <w:t>-txt-offline)</w:t>
+        <w:t>Vulkan Offline Modes (vk-offline, vk-spv-offline, vk-spv-txt-offline)</w:t>
       </w:r>
     </w:p>
     <w:p>
@@ -3930,87 +3617,7 @@
           <w:sz w:val="20"/>
           <w:szCs w:val="20"/>
         </w:rPr>
-        <w:t>All Vulkan offline modes (</w:t>
-      </w:r>
-      <w:proofErr w:type="spellStart"/>
-      <w:r>
-        <w:rPr>
-          <w:sz w:val="20"/>
-          <w:szCs w:val="20"/>
-        </w:rPr>
-        <w:t>vk</w:t>
-      </w:r>
-      <w:proofErr w:type="spellEnd"/>
-      <w:r>
-        <w:rPr>
-          <w:sz w:val="20"/>
-          <w:szCs w:val="20"/>
-        </w:rPr>
-        <w:t xml:space="preserve">-offline, </w:t>
-      </w:r>
-      <w:proofErr w:type="spellStart"/>
-      <w:r>
-        <w:rPr>
-          <w:sz w:val="20"/>
-          <w:szCs w:val="20"/>
-        </w:rPr>
-        <w:t>vk</w:t>
-      </w:r>
-      <w:proofErr w:type="spellEnd"/>
-      <w:r>
-        <w:rPr>
-          <w:sz w:val="20"/>
-          <w:szCs w:val="20"/>
-        </w:rPr>
-        <w:t>-</w:t>
-      </w:r>
-      <w:proofErr w:type="spellStart"/>
-      <w:r>
-        <w:rPr>
-          <w:sz w:val="20"/>
-          <w:szCs w:val="20"/>
-        </w:rPr>
-        <w:t>spv</w:t>
-      </w:r>
-      <w:proofErr w:type="spellEnd"/>
-      <w:r>
-        <w:rPr>
-          <w:sz w:val="20"/>
-          <w:szCs w:val="20"/>
-        </w:rPr>
-        <w:t xml:space="preserve">-offline and </w:t>
-      </w:r>
-      <w:proofErr w:type="spellStart"/>
-      <w:r>
-        <w:rPr>
-          <w:sz w:val="20"/>
-          <w:szCs w:val="20"/>
-        </w:rPr>
-        <w:t>vk</w:t>
-      </w:r>
-      <w:proofErr w:type="spellEnd"/>
-      <w:r>
-        <w:rPr>
-          <w:sz w:val="20"/>
-          <w:szCs w:val="20"/>
-        </w:rPr>
-        <w:t>-</w:t>
-      </w:r>
-      <w:proofErr w:type="spellStart"/>
-      <w:r>
-        <w:rPr>
-          <w:sz w:val="20"/>
-          <w:szCs w:val="20"/>
-        </w:rPr>
-        <w:t>spv</w:t>
-      </w:r>
-      <w:proofErr w:type="spellEnd"/>
-      <w:r>
-        <w:rPr>
-          <w:sz w:val="20"/>
-          <w:szCs w:val="20"/>
-        </w:rPr>
-        <w:t xml:space="preserve">-txt-offline) are independent of the installed driver and graphics hardware and should work on any x86-based system. </w:t>
+        <w:t xml:space="preserve">All Vulkan offline modes (vk-offline, vk-spv-offline and vk-spv-txt-offline) are independent of the installed driver and graphics hardware and should work on any x86-based system. </w:t>
       </w:r>
     </w:p>
     <w:p>
@@ -4071,6 +3678,7 @@
         <w:pStyle w:val="Heading2"/>
       </w:pPr>
       <w:r>
+        <w:lastRenderedPageBreak/>
         <w:t>Offline OpenCL Mode</w:t>
       </w:r>
     </w:p>
@@ -4088,23 +3696,7 @@
           <w:sz w:val="20"/>
           <w:szCs w:val="20"/>
         </w:rPr>
-        <w:t xml:space="preserve">Offline OpenCL mode (-s </w:t>
-      </w:r>
-      <w:proofErr w:type="spellStart"/>
-      <w:r>
-        <w:rPr>
-          <w:sz w:val="20"/>
-          <w:szCs w:val="20"/>
-        </w:rPr>
-        <w:t>opencl</w:t>
-      </w:r>
-      <w:proofErr w:type="spellEnd"/>
-      <w:r>
-        <w:rPr>
-          <w:sz w:val="20"/>
-          <w:szCs w:val="20"/>
-        </w:rPr>
-        <w:t xml:space="preserve">) is independent of the installed driver and graphics hardware and should work on any x86-based system. </w:t>
+        <w:t xml:space="preserve">Offline OpenCL mode (-s opencl) is independent of the installed driver and graphics hardware and should work on any x86-based system. </w:t>
       </w:r>
     </w:p>
     <w:p>
@@ -4134,23 +3726,7 @@
           <w:sz w:val="20"/>
           <w:szCs w:val="20"/>
         </w:rPr>
-        <w:t xml:space="preserve">(-s </w:t>
-      </w:r>
-      <w:proofErr w:type="spellStart"/>
-      <w:r>
-        <w:rPr>
-          <w:sz w:val="20"/>
-          <w:szCs w:val="20"/>
-        </w:rPr>
-        <w:t>opengl</w:t>
-      </w:r>
-      <w:proofErr w:type="spellEnd"/>
-      <w:r>
-        <w:rPr>
-          <w:sz w:val="20"/>
-          <w:szCs w:val="20"/>
-        </w:rPr>
-        <w:t>) is independent of the installed driver and graphics hardware and should work on any x86-based system.</w:t>
+        <w:t>(-s opengl) is independent of the installed driver and graphics hardware and should work on any x86-based system.</w:t>
       </w:r>
     </w:p>
     <w:sectPr>

</xml_diff>

<commit_message>
Updates for 2.7.1 release.
</commit_message>
<xml_diff>
--- a/documentation/RGA_RELEASE_NOTES.docx
+++ b/documentation/RGA_RELEASE_NOTES.docx
@@ -1,6 +1,6 @@
 
 <file path=word/document.xml><?xml version="1.0" encoding="utf-8"?>
-<w:document xmlns:wpc="http://schemas.microsoft.com/office/word/2010/wordprocessingCanvas" xmlns:cx="http://schemas.microsoft.com/office/drawing/2014/chartex" xmlns:cx1="http://schemas.microsoft.com/office/drawing/2015/9/8/chartex" xmlns:cx2="http://schemas.microsoft.com/office/drawing/2015/10/21/chartex" xmlns:cx3="http://schemas.microsoft.com/office/drawing/2016/5/9/chartex" xmlns:cx4="http://schemas.microsoft.com/office/drawing/2016/5/10/chartex" xmlns:cx5="http://schemas.microsoft.com/office/drawing/2016/5/11/chartex" xmlns:cx6="http://schemas.microsoft.com/office/drawing/2016/5/12/chartex" xmlns:cx7="http://schemas.microsoft.com/office/drawing/2016/5/13/chartex" xmlns:cx8="http://schemas.microsoft.com/office/drawing/2016/5/14/chartex" xmlns:mc="http://schemas.openxmlformats.org/markup-compatibility/2006" xmlns:aink="http://schemas.microsoft.com/office/drawing/2016/ink" xmlns:am3d="http://schemas.microsoft.com/office/drawing/2017/model3d" xmlns:o="urn:schemas-microsoft-com:office:office" xmlns:oel="http://schemas.microsoft.com/office/2019/extlst" xmlns:r="http://schemas.openxmlformats.org/officeDocument/2006/relationships" xmlns:m="http://schemas.openxmlformats.org/officeDocument/2006/math" xmlns:v="urn:schemas-microsoft-com:vml" xmlns:wp14="http://schemas.microsoft.com/office/word/2010/wordprocessingDrawing" xmlns:wp="http://schemas.openxmlformats.org/drawingml/2006/wordprocessingDrawing" xmlns:w10="urn:schemas-microsoft-com:office:word" xmlns:w="http://schemas.openxmlformats.org/wordprocessingml/2006/main" xmlns:w14="http://schemas.microsoft.com/office/word/2010/wordml" xmlns:w15="http://schemas.microsoft.com/office/word/2012/wordml" xmlns:w16cex="http://schemas.microsoft.com/office/word/2018/wordml/cex" xmlns:w16cid="http://schemas.microsoft.com/office/word/2016/wordml/cid" xmlns:w16="http://schemas.microsoft.com/office/word/2018/wordml" xmlns:w16sdtdh="http://schemas.microsoft.com/office/word/2020/wordml/sdtdatahash" xmlns:w16se="http://schemas.microsoft.com/office/word/2015/wordml/symex" xmlns:wpg="http://schemas.microsoft.com/office/word/2010/wordprocessingGroup" xmlns:wpi="http://schemas.microsoft.com/office/word/2010/wordprocessingInk" xmlns:wne="http://schemas.microsoft.com/office/word/2006/wordml" xmlns:wps="http://schemas.microsoft.com/office/word/2010/wordprocessingShape" mc:Ignorable="w14 w15 w16se w16cid w16 w16cex w16sdtdh wp14">
+<w:document xmlns:wpc="http://schemas.microsoft.com/office/word/2010/wordprocessingCanvas" xmlns:cx="http://schemas.microsoft.com/office/drawing/2014/chartex" xmlns:cx1="http://schemas.microsoft.com/office/drawing/2015/9/8/chartex" xmlns:cx2="http://schemas.microsoft.com/office/drawing/2015/10/21/chartex" xmlns:cx3="http://schemas.microsoft.com/office/drawing/2016/5/9/chartex" xmlns:cx4="http://schemas.microsoft.com/office/drawing/2016/5/10/chartex" xmlns:cx5="http://schemas.microsoft.com/office/drawing/2016/5/11/chartex" xmlns:cx6="http://schemas.microsoft.com/office/drawing/2016/5/12/chartex" xmlns:cx7="http://schemas.microsoft.com/office/drawing/2016/5/13/chartex" xmlns:cx8="http://schemas.microsoft.com/office/drawing/2016/5/14/chartex" xmlns:mc="http://schemas.openxmlformats.org/markup-compatibility/2006" xmlns:aink="http://schemas.microsoft.com/office/drawing/2016/ink" xmlns:am3d="http://schemas.microsoft.com/office/drawing/2017/model3d" xmlns:o="urn:schemas-microsoft-com:office:office" xmlns:oel="http://schemas.microsoft.com/office/2019/extlst" xmlns:r="http://schemas.openxmlformats.org/officeDocument/2006/relationships" xmlns:m="http://schemas.openxmlformats.org/officeDocument/2006/math" xmlns:v="urn:schemas-microsoft-com:vml" xmlns:wp14="http://schemas.microsoft.com/office/word/2010/wordprocessingDrawing" xmlns:wp="http://schemas.openxmlformats.org/drawingml/2006/wordprocessingDrawing" xmlns:w10="urn:schemas-microsoft-com:office:word" xmlns:w="http://schemas.openxmlformats.org/wordprocessingml/2006/main" xmlns:w14="http://schemas.microsoft.com/office/word/2010/wordml" xmlns:w15="http://schemas.microsoft.com/office/word/2012/wordml" xmlns:w16cex="http://schemas.microsoft.com/office/word/2018/wordml/cex" xmlns:w16cid="http://schemas.microsoft.com/office/word/2016/wordml/cid" xmlns:w16="http://schemas.microsoft.com/office/word/2018/wordml" xmlns:w16du="http://schemas.microsoft.com/office/word/2023/wordml/word16du" xmlns:w16sdtdh="http://schemas.microsoft.com/office/word/2020/wordml/sdtdatahash" xmlns:w16se="http://schemas.microsoft.com/office/word/2015/wordml/symex" xmlns:wpg="http://schemas.microsoft.com/office/word/2010/wordprocessingGroup" xmlns:wpi="http://schemas.microsoft.com/office/word/2010/wordprocessingInk" xmlns:wne="http://schemas.microsoft.com/office/word/2006/wordml" xmlns:wps="http://schemas.microsoft.com/office/word/2010/wordprocessingShape" mc:Ignorable="w14 w15 w16se w16cid w16 w16cex w16sdtdh wp14">
   <w:body>
     <w:p>
       <w:pPr>
@@ -22,7 +22,7 @@
           <w:sz w:val="52"/>
           <w:szCs w:val="52"/>
         </w:rPr>
-        <w:t>7</w:t>
+        <w:t>7.1</w:t>
       </w:r>
       <w:r>
         <w:rPr>
@@ -71,7 +71,35 @@
           <w:sz w:val="20"/>
           <w:szCs w:val="20"/>
         </w:rPr>
-        <w:t>RDNA3™</w:t>
+        <w:t>AMD Radeon RX 7600 and 7700 series</w:t>
+      </w:r>
+      <w:r>
+        <w:rPr>
+          <w:sz w:val="20"/>
+          <w:szCs w:val="20"/>
+        </w:rPr>
+        <w:t xml:space="preserve"> </w:t>
+      </w:r>
+      <w:r>
+        <w:rPr>
+          <w:sz w:val="20"/>
+          <w:szCs w:val="20"/>
+        </w:rPr>
+        <w:t>(</w:t>
+      </w:r>
+      <w:r>
+        <w:rPr>
+          <w:sz w:val="20"/>
+          <w:szCs w:val="20"/>
+        </w:rPr>
+        <w:t>gfx110</w:t>
+      </w:r>
+      <w:r>
+        <w:rPr>
+          <w:sz w:val="20"/>
+          <w:szCs w:val="20"/>
+        </w:rPr>
+        <w:t>2</w:t>
       </w:r>
       <w:r>
         <w:rPr>
@@ -85,7 +113,7 @@
           <w:sz w:val="20"/>
           <w:szCs w:val="20"/>
         </w:rPr>
-        <w:t xml:space="preserve"> (gfx1100)</w:t>
+        <w:t>)</w:t>
       </w:r>
       <w:r>
         <w:rPr>
@@ -119,117 +147,21 @@
           <w:sz w:val="20"/>
           <w:szCs w:val="20"/>
         </w:rPr>
-        <w:t>Jump to areas in your shaders and kernels which have maximum</w:t>
-      </w:r>
-      <w:r>
-        <w:rPr>
-          <w:sz w:val="20"/>
-          <w:szCs w:val="20"/>
-        </w:rPr>
-        <w:t xml:space="preserve"> VGPR pressure using the RGA GUI application</w:t>
-      </w:r>
-      <w:r>
-        <w:rPr>
-          <w:sz w:val="20"/>
-          <w:szCs w:val="20"/>
-        </w:rPr>
-        <w:t>. After successfully compiling your shader, use:</w:t>
-      </w:r>
-    </w:p>
-    <w:p>
-      <w:pPr>
-        <w:pStyle w:val="ListParagraph"/>
-        <w:numPr>
-          <w:ilvl w:val="1"/>
-          <w:numId w:val="1"/>
-        </w:numPr>
-        <w:rPr>
-          <w:sz w:val="20"/>
-          <w:szCs w:val="20"/>
-        </w:rPr>
-      </w:pPr>
-      <w:r>
-        <w:rPr>
-          <w:sz w:val="20"/>
-          <w:szCs w:val="20"/>
-        </w:rPr>
-        <w:t>Edit-&gt;</w:t>
-      </w:r>
-      <w:r>
-        <w:rPr>
-          <w:sz w:val="20"/>
-          <w:szCs w:val="20"/>
-        </w:rPr>
-        <w:t>Go to next maximum VGPR pressure line</w:t>
-      </w:r>
-      <w:r>
-        <w:rPr>
-          <w:sz w:val="20"/>
-          <w:szCs w:val="20"/>
-        </w:rPr>
-        <w:t xml:space="preserve"> (Ctrl+F4)</w:t>
-      </w:r>
-      <w:r>
-        <w:rPr>
-          <w:sz w:val="20"/>
-          <w:szCs w:val="20"/>
-        </w:rPr>
-        <w:t>, or:</w:t>
-      </w:r>
-    </w:p>
-    <w:p>
-      <w:pPr>
-        <w:pStyle w:val="ListParagraph"/>
-        <w:numPr>
-          <w:ilvl w:val="1"/>
-          <w:numId w:val="1"/>
-        </w:numPr>
-        <w:rPr>
-          <w:sz w:val="20"/>
-          <w:szCs w:val="20"/>
-        </w:rPr>
-      </w:pPr>
-      <w:r>
-        <w:rPr>
-          <w:sz w:val="20"/>
-          <w:szCs w:val="20"/>
-        </w:rPr>
-        <w:t xml:space="preserve">Right-click on </w:t>
-      </w:r>
-      <w:r>
-        <w:rPr>
-          <w:sz w:val="20"/>
-          <w:szCs w:val="20"/>
-        </w:rPr>
-        <w:t xml:space="preserve">any </w:t>
-      </w:r>
-      <w:r>
-        <w:rPr>
-          <w:sz w:val="20"/>
-          <w:szCs w:val="20"/>
-        </w:rPr>
-        <w:t>ISA disassembly</w:t>
-      </w:r>
-      <w:r>
-        <w:rPr>
-          <w:sz w:val="20"/>
-          <w:szCs w:val="20"/>
-        </w:rPr>
-        <w:t xml:space="preserve"> line -&gt; </w:t>
-      </w:r>
-      <w:r>
-        <w:rPr>
-          <w:sz w:val="20"/>
-          <w:szCs w:val="20"/>
-        </w:rPr>
-        <w:t>Go to next maximum VGPR pressure line</w:t>
-      </w:r>
-      <w:r>
-        <w:rPr>
-          <w:sz w:val="20"/>
-          <w:szCs w:val="20"/>
-        </w:rPr>
-        <w:t xml:space="preserve"> (Ctrl+F4).</w:t>
+        <w:t>DX12</w:t>
+      </w:r>
+      <w:r>
+        <w:rPr>
+          <w:sz w:val="20"/>
+          <w:szCs w:val="20"/>
+        </w:rPr>
+        <w:t xml:space="preserve"> mode</w:t>
+      </w:r>
+      <w:r>
+        <w:rPr>
+          <w:sz w:val="20"/>
+          <w:szCs w:val="20"/>
+        </w:rPr>
+        <w:t>: use the latest Shader Model features on any system with Agility SDK.</w:t>
       </w:r>
     </w:p>
     <w:p>
@@ -249,56 +181,37 @@
           <w:sz w:val="20"/>
           <w:szCs w:val="20"/>
         </w:rPr>
-        <w:t>D</w:t>
-      </w:r>
-      <w:r>
-        <w:rPr>
-          <w:sz w:val="20"/>
-          <w:szCs w:val="20"/>
-        </w:rPr>
-        <w:t>irect</w:t>
-      </w:r>
-      <w:r>
-        <w:rPr>
-          <w:sz w:val="20"/>
-          <w:szCs w:val="20"/>
-        </w:rPr>
-        <w:t>X</w:t>
-      </w:r>
-      <w:r>
-        <w:rPr>
-          <w:sz w:val="20"/>
-          <w:szCs w:val="20"/>
-        </w:rPr>
-        <w:t>®</w:t>
-      </w:r>
-      <w:r>
-        <w:rPr>
-          <w:sz w:val="20"/>
-          <w:szCs w:val="20"/>
-        </w:rPr>
-        <w:t>11 mode</w:t>
-      </w:r>
-      <w:r>
-        <w:rPr>
-          <w:sz w:val="20"/>
-          <w:szCs w:val="20"/>
-        </w:rPr>
-        <w:t xml:space="preserve"> (-s dx11)</w:t>
-      </w:r>
-      <w:r>
-        <w:rPr>
-          <w:sz w:val="20"/>
-          <w:szCs w:val="20"/>
-        </w:rPr>
-        <w:t xml:space="preserve"> is now an offline mode and works regardless of the installed driver. </w:t>
-      </w:r>
-      <w:r>
-        <w:rPr>
-          <w:sz w:val="20"/>
-          <w:szCs w:val="20"/>
-        </w:rPr>
-        <w:t>Support in this mode was limited to VS, PS and CS.</w:t>
+        <w:t>Relaxed</w:t>
+      </w:r>
+      <w:r>
+        <w:rPr>
+          <w:sz w:val="20"/>
+          <w:szCs w:val="20"/>
+        </w:rPr>
+        <w:t xml:space="preserve"> DX</w:t>
+      </w:r>
+      <w:proofErr w:type="gramStart"/>
+      <w:r>
+        <w:rPr>
+          <w:sz w:val="20"/>
+          <w:szCs w:val="20"/>
+        </w:rPr>
+        <w:t xml:space="preserve">12 </w:t>
+      </w:r>
+      <w:r>
+        <w:rPr>
+          <w:sz w:val="20"/>
+          <w:szCs w:val="20"/>
+        </w:rPr>
+        <w:t>.gpso</w:t>
+      </w:r>
+      <w:proofErr w:type="gramEnd"/>
+      <w:r>
+        <w:rPr>
+          <w:sz w:val="20"/>
+          <w:szCs w:val="20"/>
+        </w:rPr>
+        <w:t xml:space="preserve"> input file content verification to permit empty InputLayout and RTVFormat elements.</w:t>
       </w:r>
     </w:p>
     <w:p>
@@ -318,21 +231,14 @@
           <w:sz w:val="20"/>
           <w:szCs w:val="20"/>
         </w:rPr>
-        <w:t>Updates to Vulkan and OpenGL</w:t>
-      </w:r>
-      <w:r>
-        <w:rPr>
-          <w:sz w:val="20"/>
-          <w:szCs w:val="20"/>
-        </w:rPr>
-        <w:t>®</w:t>
-      </w:r>
-      <w:r>
-        <w:rPr>
-          <w:sz w:val="20"/>
-          <w:szCs w:val="20"/>
-        </w:rPr>
-        <w:t xml:space="preserve"> backend components.</w:t>
+        <w:t xml:space="preserve">Vulkan: </w:t>
+      </w:r>
+      <w:r>
+        <w:rPr>
+          <w:sz w:val="20"/>
+          <w:szCs w:val="20"/>
+        </w:rPr>
+        <w:t>New offline compiler, using AMD’s LLVM-based pipeline compiler.</w:t>
       </w:r>
     </w:p>
     <w:p>
@@ -352,68 +258,7 @@
           <w:sz w:val="20"/>
           <w:szCs w:val="20"/>
         </w:rPr>
-        <w:t>OpenCL</w:t>
-      </w:r>
-      <w:r>
-        <w:rPr>
-          <w:sz w:val="20"/>
-          <w:szCs w:val="20"/>
-        </w:rPr>
-        <w:t>™</w:t>
-      </w:r>
-      <w:r>
-        <w:rPr>
-          <w:sz w:val="20"/>
-          <w:szCs w:val="20"/>
-        </w:rPr>
-        <w:t xml:space="preserve"> mode now uses </w:t>
-      </w:r>
-      <w:r>
-        <w:rPr>
-          <w:sz w:val="20"/>
-          <w:szCs w:val="20"/>
-        </w:rPr>
-        <w:t>an updated version of AMD’s LLVM-based Lightning Compiler</w:t>
-      </w:r>
-      <w:r>
-        <w:rPr>
-          <w:sz w:val="20"/>
-          <w:szCs w:val="20"/>
-        </w:rPr>
-        <w:t>.</w:t>
-      </w:r>
-    </w:p>
-    <w:p>
-      <w:pPr>
-        <w:rPr>
-          <w:sz w:val="20"/>
-          <w:szCs w:val="20"/>
-        </w:rPr>
-      </w:pPr>
-      <w:r>
-        <w:rPr>
-          <w:b/>
-          <w:bCs/>
-          <w:sz w:val="20"/>
-          <w:szCs w:val="20"/>
-        </w:rPr>
-        <w:t>Note</w:t>
-      </w:r>
-      <w:r>
-        <w:rPr>
-          <w:b/>
-          <w:bCs/>
-          <w:sz w:val="20"/>
-          <w:szCs w:val="20"/>
-        </w:rPr>
-        <w:t>s</w:t>
-      </w:r>
-      <w:r>
-        <w:rPr>
-          <w:sz w:val="20"/>
-          <w:szCs w:val="20"/>
-        </w:rPr>
-        <w:t xml:space="preserve">: </w:t>
+        <w:t>Vulkan: updated the disassembler, fixing issue where certain 16-bit instructions were seen as “Unknown”.</w:t>
       </w:r>
     </w:p>
     <w:p>
@@ -433,7 +278,110 @@
           <w:sz w:val="20"/>
           <w:szCs w:val="20"/>
         </w:rPr>
-        <w:t>Support for gfx1100 in DX11 mode (-s dx11) is not yet enabled.</w:t>
+        <w:t>OpenCL: fixed an issue that prevented Code Object binaries from being loaded by the</w:t>
+      </w:r>
+      <w:r>
+        <w:rPr>
+          <w:sz w:val="20"/>
+          <w:szCs w:val="20"/>
+        </w:rPr>
+        <w:t xml:space="preserve"> </w:t>
+      </w:r>
+      <w:r>
+        <w:rPr>
+          <w:sz w:val="20"/>
+          <w:szCs w:val="20"/>
+        </w:rPr>
+        <w:t>runtime.</w:t>
+      </w:r>
+    </w:p>
+    <w:p>
+      <w:pPr>
+        <w:rPr>
+          <w:sz w:val="20"/>
+          <w:szCs w:val="20"/>
+        </w:rPr>
+      </w:pPr>
+      <w:r>
+        <w:rPr>
+          <w:b/>
+          <w:bCs/>
+          <w:sz w:val="20"/>
+          <w:szCs w:val="20"/>
+        </w:rPr>
+        <w:t>Notes</w:t>
+      </w:r>
+      <w:r>
+        <w:rPr>
+          <w:sz w:val="20"/>
+          <w:szCs w:val="20"/>
+        </w:rPr>
+        <w:t>:</w:t>
+      </w:r>
+    </w:p>
+    <w:p>
+      <w:pPr>
+        <w:rPr>
+          <w:sz w:val="20"/>
+          <w:szCs w:val="20"/>
+        </w:rPr>
+      </w:pPr>
+      <w:r>
+        <w:rPr>
+          <w:sz w:val="20"/>
+          <w:szCs w:val="20"/>
+        </w:rPr>
+        <w:t xml:space="preserve">In Vulkan Offline mode, --il and </w:t>
+      </w:r>
+      <w:r>
+        <w:rPr>
+          <w:sz w:val="20"/>
+          <w:szCs w:val="20"/>
+        </w:rPr>
+        <w:t>–</w:t>
+      </w:r>
+      <w:r>
+        <w:rPr>
+          <w:sz w:val="20"/>
+          <w:szCs w:val="20"/>
+        </w:rPr>
+        <w:t>pipe</w:t>
+      </w:r>
+      <w:r>
+        <w:rPr>
+          <w:sz w:val="20"/>
+          <w:szCs w:val="20"/>
+        </w:rPr>
+        <w:t xml:space="preserve"> options</w:t>
+      </w:r>
+      <w:r>
+        <w:rPr>
+          <w:sz w:val="20"/>
+          <w:szCs w:val="20"/>
+        </w:rPr>
+        <w:t xml:space="preserve"> are no longer supported as of version 2.7.1.</w:t>
+      </w:r>
+    </w:p>
+    <w:p>
+      <w:pPr>
+        <w:pStyle w:val="Heading1"/>
+        <w:rPr>
+          <w:rFonts w:eastAsia="Times New Roman"/>
+        </w:rPr>
+      </w:pPr>
+      <w:r>
+        <w:rPr>
+          <w:rFonts w:eastAsia="Times New Roman"/>
+        </w:rPr>
+        <w:t>Known Issues</w:t>
+      </w:r>
+    </w:p>
+    <w:p>
+      <w:pPr>
+        <w:pStyle w:val="Heading2"/>
+      </w:pPr>
+      <w:r>
+        <w:t xml:space="preserve">Vulkan Live Driver Mode </w:t>
       </w:r>
     </w:p>
     <w:p>
@@ -453,7 +401,7 @@
           <w:sz w:val="20"/>
           <w:szCs w:val="20"/>
         </w:rPr>
-        <w:t>AMDIL input is no longer supported by the tool with the new DX11 mode.</w:t>
+        <w:t>Source to disassembly correlation is not supported by AMD’s shader compiler and is therefore not supported in the UI.</w:t>
       </w:r>
     </w:p>
     <w:p>
@@ -473,57 +421,7 @@
           <w:sz w:val="20"/>
           <w:szCs w:val="20"/>
         </w:rPr>
-        <w:t>O</w:t>
-      </w:r>
-      <w:r>
-        <w:rPr>
-          <w:sz w:val="20"/>
-          <w:szCs w:val="20"/>
-        </w:rPr>
-        <w:t>n Ubuntu, the minimum required OS version is Ubuntu</w:t>
-      </w:r>
-      <w:r>
-        <w:rPr>
-          <w:sz w:val="20"/>
-          <w:szCs w:val="20"/>
-        </w:rPr>
-        <w:t xml:space="preserve"> 22.0</w:t>
-      </w:r>
-      <w:r>
-        <w:rPr>
-          <w:sz w:val="20"/>
-          <w:szCs w:val="20"/>
-        </w:rPr>
-        <w:t>4</w:t>
-      </w:r>
-      <w:r>
-        <w:rPr>
-          <w:sz w:val="20"/>
-          <w:szCs w:val="20"/>
-        </w:rPr>
-        <w:t>.</w:t>
-      </w:r>
-    </w:p>
-    <w:p>
-      <w:pPr>
-        <w:pStyle w:val="Heading1"/>
-        <w:rPr>
-          <w:rFonts w:eastAsia="Times New Roman"/>
-        </w:rPr>
-      </w:pPr>
-      <w:r>
-        <w:rPr>
-          <w:rFonts w:eastAsia="Times New Roman"/>
-        </w:rPr>
-        <w:t>Known Issues</w:t>
-      </w:r>
-    </w:p>
-    <w:p>
-      <w:pPr>
-        <w:pStyle w:val="Heading2"/>
-      </w:pPr>
-      <w:r>
-        <w:t xml:space="preserve">Vulkan Live Driver Mode </w:t>
+        <w:t>Keyboard navigation is not supported from some views in the GUI application.</w:t>
       </w:r>
     </w:p>
     <w:p>
@@ -543,21 +441,7 @@
           <w:sz w:val="20"/>
           <w:szCs w:val="20"/>
         </w:rPr>
-        <w:t xml:space="preserve">Certain 16-bit instruction may appear as “Unknown” </w:t>
-      </w:r>
-      <w:r>
-        <w:rPr>
-          <w:sz w:val="20"/>
-          <w:szCs w:val="20"/>
-        </w:rPr>
-        <w:t xml:space="preserve">in </w:t>
-      </w:r>
-      <w:r>
-        <w:rPr>
-          <w:sz w:val="20"/>
-          <w:szCs w:val="20"/>
-        </w:rPr>
-        <w:t>the disassembly.</w:t>
+        <w:t>The RGA layer is a beta feature. It fails to extract the shaders and pipeline state from certain Vulkan apps.</w:t>
       </w:r>
     </w:p>
     <w:p>
@@ -577,7 +461,21 @@
           <w:sz w:val="20"/>
           <w:szCs w:val="20"/>
         </w:rPr>
-        <w:t>Source to disassembly correlation is not supported by AMD’s shader compiler and is therefore not supported in the UI.</w:t>
+        <w:t xml:space="preserve">Notifications about the fact that modified SPIR-V binary does not match the disassembly will not appear for loaded projects (in case </w:t>
+      </w:r>
+      <w:r>
+        <w:rPr>
+          <w:sz w:val="20"/>
+          <w:szCs w:val="20"/>
+        </w:rPr>
+        <w:t>where the user</w:t>
+      </w:r>
+      <w:r>
+        <w:rPr>
+          <w:sz w:val="20"/>
+          <w:szCs w:val="20"/>
+        </w:rPr>
+        <w:t xml:space="preserve"> changed the SPIR-V code, did not build, and re-loaded the project).</w:t>
       </w:r>
     </w:p>
     <w:p>
@@ -597,108 +495,7 @@
           <w:sz w:val="20"/>
           <w:szCs w:val="20"/>
         </w:rPr>
-        <w:t>Keyboard navigation is not supported from some views in the GUI application.</w:t>
-      </w:r>
-    </w:p>
-    <w:p>
-      <w:pPr>
-        <w:pStyle w:val="ListParagraph"/>
-        <w:numPr>
-          <w:ilvl w:val="0"/>
-          <w:numId w:val="1"/>
-        </w:numPr>
-        <w:rPr>
-          <w:sz w:val="20"/>
-          <w:szCs w:val="20"/>
-        </w:rPr>
-      </w:pPr>
-      <w:r>
-        <w:rPr>
-          <w:sz w:val="20"/>
-          <w:szCs w:val="20"/>
-        </w:rPr>
-        <w:t>The RGA layer is a beta feature. It fails to extract the shaders and pipeline state from certain Vulkan apps.</w:t>
-      </w:r>
-    </w:p>
-    <w:p>
-      <w:pPr>
-        <w:pStyle w:val="ListParagraph"/>
-        <w:numPr>
-          <w:ilvl w:val="0"/>
-          <w:numId w:val="1"/>
-        </w:numPr>
-        <w:rPr>
-          <w:sz w:val="20"/>
-          <w:szCs w:val="20"/>
-        </w:rPr>
-      </w:pPr>
-      <w:r>
-        <w:rPr>
-          <w:sz w:val="20"/>
-          <w:szCs w:val="20"/>
-        </w:rPr>
-        <w:t xml:space="preserve">Notifications about the fact that modified SPIR-V binary does not match the disassembly will not appear for loaded projects (in case </w:t>
-      </w:r>
-      <w:r>
-        <w:rPr>
-          <w:sz w:val="20"/>
-          <w:szCs w:val="20"/>
-        </w:rPr>
-        <w:t>where the user</w:t>
-      </w:r>
-      <w:r>
-        <w:rPr>
-          <w:sz w:val="20"/>
-          <w:szCs w:val="20"/>
-        </w:rPr>
-        <w:t xml:space="preserve"> changed the SPIR-V code, did not build, and re-loaded the project).</w:t>
-      </w:r>
-    </w:p>
-    <w:p>
-      <w:pPr>
-        <w:pStyle w:val="ListParagraph"/>
-        <w:numPr>
-          <w:ilvl w:val="0"/>
-          <w:numId w:val="1"/>
-        </w:numPr>
-        <w:rPr>
-          <w:sz w:val="20"/>
-          <w:szCs w:val="20"/>
-        </w:rPr>
-      </w:pPr>
-      <w:r>
-        <w:rPr>
-          <w:sz w:val="20"/>
-          <w:szCs w:val="20"/>
-        </w:rPr>
-        <w:t>Linux only: attempt to compile shaders with invalid pipeline state may result in very long compilation time. This is going to be addressed by an upcoming driver release.</w:t>
-      </w:r>
-    </w:p>
-    <w:p>
-      <w:pPr>
-        <w:pStyle w:val="ListParagraph"/>
-        <w:numPr>
-          <w:ilvl w:val="0"/>
-          <w:numId w:val="1"/>
-        </w:numPr>
-        <w:rPr>
-          <w:sz w:val="20"/>
-          <w:szCs w:val="20"/>
-        </w:rPr>
-      </w:pPr>
-      <w:r>
-        <w:rPr>
-          <w:sz w:val="20"/>
-          <w:szCs w:val="20"/>
-        </w:rPr>
-        <w:t xml:space="preserve">Linux only: </w:t>
-      </w:r>
-      <w:r>
-        <w:rPr>
-          <w:sz w:val="20"/>
-          <w:szCs w:val="20"/>
-        </w:rPr>
-        <w:t>if no amdgpu-pro driver is installed on the system, the bundled driver will only support targets up to RDNA2.</w:t>
+        <w:t>The driver may generate empty shaders in case the user gives an invalid pipeline state or does not provide a pipeline state at all. This is expected to be fixed in an upcoming driver build and does not require modifications of the tool.</w:t>
       </w:r>
     </w:p>
     <w:p>
@@ -787,7 +584,23 @@
           <w:sz w:val="20"/>
           <w:szCs w:val="20"/>
         </w:rPr>
-        <w:t xml:space="preserve">Live register analysis &amp; CFG generation require using the --isa option to generate ISA disassembly. </w:t>
+        <w:t xml:space="preserve">Live register analysis &amp; CFG generation require using </w:t>
+      </w:r>
+      <w:proofErr w:type="gramStart"/>
+      <w:r>
+        <w:rPr>
+          <w:sz w:val="20"/>
+          <w:szCs w:val="20"/>
+        </w:rPr>
+        <w:t>the --isa</w:t>
+      </w:r>
+      <w:proofErr w:type="gramEnd"/>
+      <w:r>
+        <w:rPr>
+          <w:sz w:val="20"/>
+          <w:szCs w:val="20"/>
+        </w:rPr>
+        <w:t xml:space="preserve"> option to generate ISA disassembly. </w:t>
       </w:r>
     </w:p>
     <w:p>
@@ -815,11 +628,6 @@
       <w:pPr>
         <w:pStyle w:val="Heading2"/>
       </w:pPr>
-    </w:p>
-    <w:p>
-      <w:pPr>
-        <w:pStyle w:val="Heading2"/>
-      </w:pPr>
       <w:r>
         <w:t>DirectX</w:t>
       </w:r>
@@ -833,13 +641,7 @@
         <w:t xml:space="preserve"> </w:t>
       </w:r>
       <w:r>
-        <w:t>1</w:t>
-      </w:r>
-      <w:r>
-        <w:t>1</w:t>
-      </w:r>
-      <w:r>
-        <w:t xml:space="preserve"> Mode</w:t>
+        <w:t>11 Mode</w:t>
       </w:r>
     </w:p>
     <w:p>
@@ -859,16 +661,49 @@
           <w:sz w:val="20"/>
           <w:szCs w:val="20"/>
         </w:rPr>
-        <w:t>Support for gfx1100 in DX11 mode (-s dx11) is not yet enabled.</w:t>
-      </w:r>
-    </w:p>
-    <w:p/>
+        <w:t>Support for</w:t>
+      </w:r>
+      <w:r>
+        <w:rPr>
+          <w:sz w:val="20"/>
+          <w:szCs w:val="20"/>
+        </w:rPr>
+        <w:t xml:space="preserve"> </w:t>
+      </w:r>
+      <w:r>
+        <w:rPr>
+          <w:sz w:val="20"/>
+          <w:szCs w:val="20"/>
+        </w:rPr>
+        <w:t xml:space="preserve">gfx1100 </w:t>
+      </w:r>
+      <w:r>
+        <w:rPr>
+          <w:sz w:val="20"/>
+          <w:szCs w:val="20"/>
+        </w:rPr>
+        <w:t xml:space="preserve">and beyond is not yet enabled </w:t>
+      </w:r>
+      <w:r>
+        <w:rPr>
+          <w:sz w:val="20"/>
+          <w:szCs w:val="20"/>
+        </w:rPr>
+        <w:t xml:space="preserve">in DX11 </w:t>
+      </w:r>
+      <w:r>
+        <w:rPr>
+          <w:sz w:val="20"/>
+          <w:szCs w:val="20"/>
+        </w:rPr>
+        <w:t>mode (-s dx11).</w:t>
+      </w:r>
+    </w:p>
     <w:p>
       <w:pPr>
         <w:pStyle w:val="Heading2"/>
       </w:pPr>
       <w:r>
-        <w:lastRenderedPageBreak/>
         <w:t>Vulkan Offline Modes (vk-offline, vk-spv-offline, vk-spv-txt-offline)</w:t>
       </w:r>
     </w:p>
@@ -1000,6 +835,7 @@
           <w:sz w:val="20"/>
           <w:szCs w:val="20"/>
         </w:rPr>
+        <w:lastRenderedPageBreak/>
         <w:t>CapabilityFloat64</w:t>
       </w:r>
     </w:p>
@@ -1640,151 +1476,151 @@
           <w:sz w:val="20"/>
           <w:szCs w:val="20"/>
         </w:rPr>
+        <w:t>CapabilityNamedBarrier</w:t>
+      </w:r>
+    </w:p>
+    <w:p>
+      <w:pPr>
+        <w:pStyle w:val="ListParagraph"/>
+        <w:rPr>
+          <w:sz w:val="20"/>
+          <w:szCs w:val="20"/>
+        </w:rPr>
+      </w:pPr>
+      <w:r>
+        <w:rPr>
+          <w:sz w:val="20"/>
+          <w:szCs w:val="20"/>
+        </w:rPr>
+        <w:t>CapabilityPipeStorage</w:t>
+      </w:r>
+    </w:p>
+    <w:p>
+      <w:pPr>
+        <w:pStyle w:val="ListParagraph"/>
+        <w:rPr>
+          <w:sz w:val="20"/>
+          <w:szCs w:val="20"/>
+        </w:rPr>
+      </w:pPr>
+      <w:r>
+        <w:rPr>
+          <w:sz w:val="20"/>
+          <w:szCs w:val="20"/>
+        </w:rPr>
+        <w:t>CapabilityGroupNonUniform</w:t>
+      </w:r>
+    </w:p>
+    <w:p>
+      <w:pPr>
+        <w:pStyle w:val="ListParagraph"/>
+        <w:rPr>
+          <w:sz w:val="20"/>
+          <w:szCs w:val="20"/>
+        </w:rPr>
+      </w:pPr>
+      <w:r>
+        <w:rPr>
+          <w:sz w:val="20"/>
+          <w:szCs w:val="20"/>
+        </w:rPr>
+        <w:t>CapabilityGroupNonUniformVote</w:t>
+      </w:r>
+    </w:p>
+    <w:p>
+      <w:pPr>
+        <w:pStyle w:val="ListParagraph"/>
+        <w:rPr>
+          <w:sz w:val="20"/>
+          <w:szCs w:val="20"/>
+        </w:rPr>
+      </w:pPr>
+      <w:r>
+        <w:rPr>
+          <w:sz w:val="20"/>
+          <w:szCs w:val="20"/>
+        </w:rPr>
+        <w:t>CapabilityGroupNonUniformArithmetic</w:t>
+      </w:r>
+    </w:p>
+    <w:p>
+      <w:pPr>
+        <w:pStyle w:val="ListParagraph"/>
+        <w:rPr>
+          <w:sz w:val="20"/>
+          <w:szCs w:val="20"/>
+        </w:rPr>
+      </w:pPr>
+      <w:r>
+        <w:rPr>
+          <w:sz w:val="20"/>
+          <w:szCs w:val="20"/>
+        </w:rPr>
+        <w:t>CapabilityGroupNonUniformBallot</w:t>
+      </w:r>
+    </w:p>
+    <w:p>
+      <w:pPr>
+        <w:pStyle w:val="ListParagraph"/>
+        <w:rPr>
+          <w:sz w:val="20"/>
+          <w:szCs w:val="20"/>
+        </w:rPr>
+      </w:pPr>
+      <w:r>
+        <w:rPr>
+          <w:sz w:val="20"/>
+          <w:szCs w:val="20"/>
+        </w:rPr>
+        <w:t>CapabilityGroupNonUniformShuffle</w:t>
+      </w:r>
+    </w:p>
+    <w:p>
+      <w:pPr>
+        <w:pStyle w:val="ListParagraph"/>
+        <w:rPr>
+          <w:sz w:val="20"/>
+          <w:szCs w:val="20"/>
+        </w:rPr>
+      </w:pPr>
+      <w:r>
+        <w:rPr>
+          <w:sz w:val="20"/>
+          <w:szCs w:val="20"/>
+        </w:rPr>
+        <w:t>CapabilityGroupNonUniformShuffleRelative</w:t>
+      </w:r>
+    </w:p>
+    <w:p>
+      <w:pPr>
+        <w:pStyle w:val="ListParagraph"/>
+        <w:rPr>
+          <w:sz w:val="20"/>
+          <w:szCs w:val="20"/>
+        </w:rPr>
+      </w:pPr>
+      <w:r>
+        <w:rPr>
+          <w:sz w:val="20"/>
+          <w:szCs w:val="20"/>
+        </w:rPr>
+        <w:t>CapabilityGroupNonUniformClustered</w:t>
+      </w:r>
+    </w:p>
+    <w:p>
+      <w:pPr>
+        <w:pStyle w:val="ListParagraph"/>
+        <w:rPr>
+          <w:sz w:val="20"/>
+          <w:szCs w:val="20"/>
+        </w:rPr>
+      </w:pPr>
+      <w:r>
+        <w:rPr>
+          <w:sz w:val="20"/>
+          <w:szCs w:val="20"/>
+        </w:rPr>
         <w:lastRenderedPageBreak/>
-        <w:t>CapabilityNamedBarrier</w:t>
-      </w:r>
-    </w:p>
-    <w:p>
-      <w:pPr>
-        <w:pStyle w:val="ListParagraph"/>
-        <w:rPr>
-          <w:sz w:val="20"/>
-          <w:szCs w:val="20"/>
-        </w:rPr>
-      </w:pPr>
-      <w:r>
-        <w:rPr>
-          <w:sz w:val="20"/>
-          <w:szCs w:val="20"/>
-        </w:rPr>
-        <w:t>CapabilityPipeStorage</w:t>
-      </w:r>
-    </w:p>
-    <w:p>
-      <w:pPr>
-        <w:pStyle w:val="ListParagraph"/>
-        <w:rPr>
-          <w:sz w:val="20"/>
-          <w:szCs w:val="20"/>
-        </w:rPr>
-      </w:pPr>
-      <w:r>
-        <w:rPr>
-          <w:sz w:val="20"/>
-          <w:szCs w:val="20"/>
-        </w:rPr>
-        <w:t>CapabilityGroupNonUniform</w:t>
-      </w:r>
-    </w:p>
-    <w:p>
-      <w:pPr>
-        <w:pStyle w:val="ListParagraph"/>
-        <w:rPr>
-          <w:sz w:val="20"/>
-          <w:szCs w:val="20"/>
-        </w:rPr>
-      </w:pPr>
-      <w:r>
-        <w:rPr>
-          <w:sz w:val="20"/>
-          <w:szCs w:val="20"/>
-        </w:rPr>
-        <w:t>CapabilityGroupNonUniformVote</w:t>
-      </w:r>
-    </w:p>
-    <w:p>
-      <w:pPr>
-        <w:pStyle w:val="ListParagraph"/>
-        <w:rPr>
-          <w:sz w:val="20"/>
-          <w:szCs w:val="20"/>
-        </w:rPr>
-      </w:pPr>
-      <w:r>
-        <w:rPr>
-          <w:sz w:val="20"/>
-          <w:szCs w:val="20"/>
-        </w:rPr>
-        <w:t>CapabilityGroupNonUniformArithmetic</w:t>
-      </w:r>
-    </w:p>
-    <w:p>
-      <w:pPr>
-        <w:pStyle w:val="ListParagraph"/>
-        <w:rPr>
-          <w:sz w:val="20"/>
-          <w:szCs w:val="20"/>
-        </w:rPr>
-      </w:pPr>
-      <w:r>
-        <w:rPr>
-          <w:sz w:val="20"/>
-          <w:szCs w:val="20"/>
-        </w:rPr>
-        <w:t>CapabilityGroupNonUniformBallot</w:t>
-      </w:r>
-    </w:p>
-    <w:p>
-      <w:pPr>
-        <w:pStyle w:val="ListParagraph"/>
-        <w:rPr>
-          <w:sz w:val="20"/>
-          <w:szCs w:val="20"/>
-        </w:rPr>
-      </w:pPr>
-      <w:r>
-        <w:rPr>
-          <w:sz w:val="20"/>
-          <w:szCs w:val="20"/>
-        </w:rPr>
-        <w:t>CapabilityGroupNonUniformShuffle</w:t>
-      </w:r>
-    </w:p>
-    <w:p>
-      <w:pPr>
-        <w:pStyle w:val="ListParagraph"/>
-        <w:rPr>
-          <w:sz w:val="20"/>
-          <w:szCs w:val="20"/>
-        </w:rPr>
-      </w:pPr>
-      <w:r>
-        <w:rPr>
-          <w:sz w:val="20"/>
-          <w:szCs w:val="20"/>
-        </w:rPr>
-        <w:t>CapabilityGroupNonUniformShuffleRelative</w:t>
-      </w:r>
-    </w:p>
-    <w:p>
-      <w:pPr>
-        <w:pStyle w:val="ListParagraph"/>
-        <w:rPr>
-          <w:sz w:val="20"/>
-          <w:szCs w:val="20"/>
-        </w:rPr>
-      </w:pPr>
-      <w:r>
-        <w:rPr>
-          <w:sz w:val="20"/>
-          <w:szCs w:val="20"/>
-        </w:rPr>
-        <w:t>CapabilityGroupNonUniformClustered</w:t>
-      </w:r>
-    </w:p>
-    <w:p>
-      <w:pPr>
-        <w:pStyle w:val="ListParagraph"/>
-        <w:rPr>
-          <w:sz w:val="20"/>
-          <w:szCs w:val="20"/>
-        </w:rPr>
-      </w:pPr>
-      <w:r>
-        <w:rPr>
-          <w:sz w:val="20"/>
-          <w:szCs w:val="20"/>
-        </w:rPr>
         <w:t>CapabilityGroupNonUniformQuad</w:t>
       </w:r>
     </w:p>
@@ -2425,151 +2261,151 @@
           <w:sz w:val="20"/>
           <w:szCs w:val="20"/>
         </w:rPr>
+        <w:t>CapabilityUniformTexelBufferArrayNonUniformIndexingEXT</w:t>
+      </w:r>
+    </w:p>
+    <w:p>
+      <w:pPr>
+        <w:pStyle w:val="ListParagraph"/>
+        <w:rPr>
+          <w:sz w:val="20"/>
+          <w:szCs w:val="20"/>
+        </w:rPr>
+      </w:pPr>
+      <w:r>
+        <w:rPr>
+          <w:sz w:val="20"/>
+          <w:szCs w:val="20"/>
+        </w:rPr>
+        <w:t>CapabilityStorageTexelBufferArrayNonUniformIndexingEXT</w:t>
+      </w:r>
+    </w:p>
+    <w:p>
+      <w:pPr>
+        <w:pStyle w:val="ListParagraph"/>
+        <w:rPr>
+          <w:sz w:val="20"/>
+          <w:szCs w:val="20"/>
+        </w:rPr>
+      </w:pPr>
+      <w:r>
+        <w:rPr>
+          <w:sz w:val="20"/>
+          <w:szCs w:val="20"/>
+        </w:rPr>
+        <w:t>CapabilityVulkanMemoryModel</w:t>
+      </w:r>
+    </w:p>
+    <w:p>
+      <w:pPr>
+        <w:pStyle w:val="ListParagraph"/>
+        <w:rPr>
+          <w:sz w:val="20"/>
+          <w:szCs w:val="20"/>
+        </w:rPr>
+      </w:pPr>
+      <w:r>
+        <w:rPr>
+          <w:sz w:val="20"/>
+          <w:szCs w:val="20"/>
+        </w:rPr>
+        <w:t>CapabilityVulkanMemoryModelKHR</w:t>
+      </w:r>
+    </w:p>
+    <w:p>
+      <w:pPr>
+        <w:pStyle w:val="ListParagraph"/>
+        <w:rPr>
+          <w:sz w:val="20"/>
+          <w:szCs w:val="20"/>
+        </w:rPr>
+      </w:pPr>
+      <w:r>
+        <w:rPr>
+          <w:sz w:val="20"/>
+          <w:szCs w:val="20"/>
+        </w:rPr>
+        <w:t>CapabilityVulkanMemoryModelDeviceScope</w:t>
+      </w:r>
+    </w:p>
+    <w:p>
+      <w:pPr>
+        <w:pStyle w:val="ListParagraph"/>
+        <w:rPr>
+          <w:sz w:val="20"/>
+          <w:szCs w:val="20"/>
+        </w:rPr>
+      </w:pPr>
+      <w:r>
+        <w:rPr>
+          <w:sz w:val="20"/>
+          <w:szCs w:val="20"/>
+        </w:rPr>
+        <w:t>CapabilityVulkanMemoryModelDeviceScopeKHR</w:t>
+      </w:r>
+    </w:p>
+    <w:p>
+      <w:pPr>
+        <w:pStyle w:val="ListParagraph"/>
+        <w:rPr>
+          <w:sz w:val="20"/>
+          <w:szCs w:val="20"/>
+        </w:rPr>
+      </w:pPr>
+      <w:r>
+        <w:rPr>
+          <w:sz w:val="20"/>
+          <w:szCs w:val="20"/>
+        </w:rPr>
+        <w:t>CapabilityPhysicalStorageBufferAddresses</w:t>
+      </w:r>
+    </w:p>
+    <w:p>
+      <w:pPr>
+        <w:pStyle w:val="ListParagraph"/>
+        <w:rPr>
+          <w:sz w:val="20"/>
+          <w:szCs w:val="20"/>
+        </w:rPr>
+      </w:pPr>
+      <w:r>
+        <w:rPr>
+          <w:sz w:val="20"/>
+          <w:szCs w:val="20"/>
+        </w:rPr>
+        <w:t>CapabilityPhysicalStorageBufferAddressesEXT</w:t>
+      </w:r>
+    </w:p>
+    <w:p>
+      <w:pPr>
+        <w:pStyle w:val="ListParagraph"/>
+        <w:rPr>
+          <w:sz w:val="20"/>
+          <w:szCs w:val="20"/>
+        </w:rPr>
+      </w:pPr>
+      <w:r>
+        <w:rPr>
+          <w:sz w:val="20"/>
+          <w:szCs w:val="20"/>
+        </w:rPr>
+        <w:t>CapabilityDemoteToHelperInvocationEXT</w:t>
+      </w:r>
+    </w:p>
+    <w:p>
+      <w:pPr>
+        <w:pStyle w:val="ListParagraph"/>
+        <w:rPr>
+          <w:sz w:val="20"/>
+          <w:szCs w:val="20"/>
+        </w:rPr>
+      </w:pPr>
+      <w:r>
+        <w:rPr>
+          <w:sz w:val="20"/>
+          <w:szCs w:val="20"/>
+        </w:rPr>
         <w:lastRenderedPageBreak/>
-        <w:t>CapabilityUniformTexelBufferArrayNonUniformIndexingEXT</w:t>
-      </w:r>
-    </w:p>
-    <w:p>
-      <w:pPr>
-        <w:pStyle w:val="ListParagraph"/>
-        <w:rPr>
-          <w:sz w:val="20"/>
-          <w:szCs w:val="20"/>
-        </w:rPr>
-      </w:pPr>
-      <w:r>
-        <w:rPr>
-          <w:sz w:val="20"/>
-          <w:szCs w:val="20"/>
-        </w:rPr>
-        <w:t>CapabilityStorageTexelBufferArrayNonUniformIndexingEXT</w:t>
-      </w:r>
-    </w:p>
-    <w:p>
-      <w:pPr>
-        <w:pStyle w:val="ListParagraph"/>
-        <w:rPr>
-          <w:sz w:val="20"/>
-          <w:szCs w:val="20"/>
-        </w:rPr>
-      </w:pPr>
-      <w:r>
-        <w:rPr>
-          <w:sz w:val="20"/>
-          <w:szCs w:val="20"/>
-        </w:rPr>
-        <w:t>CapabilityVulkanMemoryModel</w:t>
-      </w:r>
-    </w:p>
-    <w:p>
-      <w:pPr>
-        <w:pStyle w:val="ListParagraph"/>
-        <w:rPr>
-          <w:sz w:val="20"/>
-          <w:szCs w:val="20"/>
-        </w:rPr>
-      </w:pPr>
-      <w:r>
-        <w:rPr>
-          <w:sz w:val="20"/>
-          <w:szCs w:val="20"/>
-        </w:rPr>
-        <w:t>CapabilityVulkanMemoryModelKHR</w:t>
-      </w:r>
-    </w:p>
-    <w:p>
-      <w:pPr>
-        <w:pStyle w:val="ListParagraph"/>
-        <w:rPr>
-          <w:sz w:val="20"/>
-          <w:szCs w:val="20"/>
-        </w:rPr>
-      </w:pPr>
-      <w:r>
-        <w:rPr>
-          <w:sz w:val="20"/>
-          <w:szCs w:val="20"/>
-        </w:rPr>
-        <w:t>CapabilityVulkanMemoryModelDeviceScope</w:t>
-      </w:r>
-    </w:p>
-    <w:p>
-      <w:pPr>
-        <w:pStyle w:val="ListParagraph"/>
-        <w:rPr>
-          <w:sz w:val="20"/>
-          <w:szCs w:val="20"/>
-        </w:rPr>
-      </w:pPr>
-      <w:r>
-        <w:rPr>
-          <w:sz w:val="20"/>
-          <w:szCs w:val="20"/>
-        </w:rPr>
-        <w:t>CapabilityVulkanMemoryModelDeviceScopeKHR</w:t>
-      </w:r>
-    </w:p>
-    <w:p>
-      <w:pPr>
-        <w:pStyle w:val="ListParagraph"/>
-        <w:rPr>
-          <w:sz w:val="20"/>
-          <w:szCs w:val="20"/>
-        </w:rPr>
-      </w:pPr>
-      <w:r>
-        <w:rPr>
-          <w:sz w:val="20"/>
-          <w:szCs w:val="20"/>
-        </w:rPr>
-        <w:t>CapabilityPhysicalStorageBufferAddresses</w:t>
-      </w:r>
-    </w:p>
-    <w:p>
-      <w:pPr>
-        <w:pStyle w:val="ListParagraph"/>
-        <w:rPr>
-          <w:sz w:val="20"/>
-          <w:szCs w:val="20"/>
-        </w:rPr>
-      </w:pPr>
-      <w:r>
-        <w:rPr>
-          <w:sz w:val="20"/>
-          <w:szCs w:val="20"/>
-        </w:rPr>
-        <w:t>CapabilityPhysicalStorageBufferAddressesEXT</w:t>
-      </w:r>
-    </w:p>
-    <w:p>
-      <w:pPr>
-        <w:pStyle w:val="ListParagraph"/>
-        <w:rPr>
-          <w:sz w:val="20"/>
-          <w:szCs w:val="20"/>
-        </w:rPr>
-      </w:pPr>
-      <w:r>
-        <w:rPr>
-          <w:sz w:val="20"/>
-          <w:szCs w:val="20"/>
-        </w:rPr>
-        <w:t>CapabilityDemoteToHelperInvocationEXT</w:t>
-      </w:r>
-    </w:p>
-    <w:p>
-      <w:pPr>
-        <w:pStyle w:val="ListParagraph"/>
-        <w:rPr>
-          <w:sz w:val="20"/>
-          <w:szCs w:val="20"/>
-        </w:rPr>
-      </w:pPr>
-      <w:r>
-        <w:rPr>
-          <w:sz w:val="20"/>
-          <w:szCs w:val="20"/>
-        </w:rPr>
         <w:t>CapabilityAtomicFloat32MinMaxEXT</w:t>
       </w:r>
     </w:p>
@@ -2878,8 +2714,17 @@
           <w:sz w:val="20"/>
           <w:szCs w:val="20"/>
         </w:rPr>
-        <w:t>SPV_KHR_terminate_invocation</w:t>
-      </w:r>
+        <w:t>SPV_KHR_terminate_</w:t>
+      </w:r>
+      <w:proofErr w:type="gramStart"/>
+      <w:r>
+        <w:rPr>
+          <w:sz w:val="20"/>
+          <w:szCs w:val="20"/>
+        </w:rPr>
+        <w:t>invocation</w:t>
+      </w:r>
+      <w:proofErr w:type="gramEnd"/>
     </w:p>
     <w:p>
       <w:pPr>
@@ -2974,8 +2819,17 @@
           <w:sz w:val="20"/>
           <w:szCs w:val="20"/>
         </w:rPr>
-        <w:t>SPV_EXT_demote_to_helper_invocation</w:t>
-      </w:r>
+        <w:t>SPV_EXT_demote_to_helper_</w:t>
+      </w:r>
+      <w:proofErr w:type="gramStart"/>
+      <w:r>
+        <w:rPr>
+          <w:sz w:val="20"/>
+          <w:szCs w:val="20"/>
+        </w:rPr>
+        <w:t>invocation</w:t>
+      </w:r>
+      <w:proofErr w:type="gramEnd"/>
     </w:p>
     <w:p>
       <w:pPr>
@@ -3102,8 +2956,17 @@
           <w:sz w:val="20"/>
           <w:szCs w:val="20"/>
         </w:rPr>
-        <w:t>SPV_AMD_texture_gather_bias_lod</w:t>
-      </w:r>
+        <w:t>SPV_AMD_texture_gather_bias_</w:t>
+      </w:r>
+      <w:proofErr w:type="gramStart"/>
+      <w:r>
+        <w:rPr>
+          <w:sz w:val="20"/>
+          <w:szCs w:val="20"/>
+        </w:rPr>
+        <w:t>lod</w:t>
+      </w:r>
+      <w:proofErr w:type="gramEnd"/>
     </w:p>
     <w:p>
       <w:pPr>
@@ -3214,7 +3077,6 @@
           <w:sz w:val="20"/>
           <w:szCs w:val="20"/>
         </w:rPr>
-        <w:lastRenderedPageBreak/>
         <w:t>SPV_ARB_shader_ballot</w:t>
       </w:r>
     </w:p>
@@ -3231,8 +3093,17 @@
           <w:sz w:val="20"/>
           <w:szCs w:val="20"/>
         </w:rPr>
-        <w:t>SPV_GOOGLE_decorate_string</w:t>
-      </w:r>
+        <w:t>SPV_GOOGLE_decorate_</w:t>
+      </w:r>
+      <w:proofErr w:type="gramStart"/>
+      <w:r>
+        <w:rPr>
+          <w:sz w:val="20"/>
+          <w:szCs w:val="20"/>
+        </w:rPr>
+        <w:t>string</w:t>
+      </w:r>
+      <w:proofErr w:type="gramEnd"/>
     </w:p>
     <w:p>
       <w:pPr>
@@ -3299,6 +3170,7 @@
           <w:sz w:val="20"/>
           <w:szCs w:val="20"/>
         </w:rPr>
+        <w:lastRenderedPageBreak/>
         <w:tab/>
       </w:r>
     </w:p>
@@ -3327,7 +3199,23 @@
           <w:sz w:val="20"/>
           <w:szCs w:val="20"/>
         </w:rPr>
-        <w:t>VGPR Pressure feature: certain instructions (image_* in particular) may report more live registers than actually used.</w:t>
+        <w:t xml:space="preserve">VGPR Pressure feature: certain instructions (image_* in particular) may report more live registers than </w:t>
+      </w:r>
+      <w:proofErr w:type="gramStart"/>
+      <w:r>
+        <w:rPr>
+          <w:sz w:val="20"/>
+          <w:szCs w:val="20"/>
+        </w:rPr>
+        <w:t>actually used</w:t>
+      </w:r>
+      <w:proofErr w:type="gramEnd"/>
+      <w:r>
+        <w:rPr>
+          <w:sz w:val="20"/>
+          <w:szCs w:val="20"/>
+        </w:rPr>
+        <w:t>.</w:t>
       </w:r>
     </w:p>
     <w:p>
@@ -3588,12 +3476,21 @@
           <w:szCs w:val="20"/>
         </w:rPr>
       </w:pPr>
-      <w:r>
-        <w:rPr>
-          <w:sz w:val="20"/>
-          <w:szCs w:val="20"/>
-        </w:rPr>
-        <w:t>Latest Adrenalin or amdgpu-pro driver is required.</w:t>
+      <w:proofErr w:type="gramStart"/>
+      <w:r>
+        <w:rPr>
+          <w:sz w:val="20"/>
+          <w:szCs w:val="20"/>
+        </w:rPr>
+        <w:t>Latest</w:t>
+      </w:r>
+      <w:proofErr w:type="gramEnd"/>
+      <w:r>
+        <w:rPr>
+          <w:sz w:val="20"/>
+          <w:szCs w:val="20"/>
+        </w:rPr>
+        <w:t xml:space="preserve"> Adrenalin or amdgpu-pro driver is required.</w:t>
       </w:r>
     </w:p>
     <w:p>
@@ -3617,7 +3514,23 @@
           <w:sz w:val="20"/>
           <w:szCs w:val="20"/>
         </w:rPr>
-        <w:t xml:space="preserve">All Vulkan offline modes (vk-offline, vk-spv-offline and vk-spv-txt-offline) are independent of the installed driver and graphics hardware and should work on any x86-based system. </w:t>
+        <w:t>All Vulkan offline modes (vk-offline, vk-spv-</w:t>
+      </w:r>
+      <w:proofErr w:type="gramStart"/>
+      <w:r>
+        <w:rPr>
+          <w:sz w:val="20"/>
+          <w:szCs w:val="20"/>
+        </w:rPr>
+        <w:t>offline</w:t>
+      </w:r>
+      <w:proofErr w:type="gramEnd"/>
+      <w:r>
+        <w:rPr>
+          <w:sz w:val="20"/>
+          <w:szCs w:val="20"/>
+        </w:rPr>
+        <w:t xml:space="preserve"> and vk-spv-txt-offline) are independent of the installed driver and graphics hardware and should work on any x86-based system. </w:t>
       </w:r>
     </w:p>
     <w:p>
@@ -3678,7 +3591,6 @@
         <w:pStyle w:val="Heading2"/>
       </w:pPr>
       <w:r>
-        <w:lastRenderedPageBreak/>
         <w:t>Offline OpenCL Mode</w:t>
       </w:r>
     </w:p>
@@ -3741,7 +3653,7 @@
 </file>
 
 <file path=word/endnotes.xml><?xml version="1.0" encoding="utf-8"?>
-<w:endnotes xmlns:wpc="http://schemas.microsoft.com/office/word/2010/wordprocessingCanvas" xmlns:cx="http://schemas.microsoft.com/office/drawing/2014/chartex" xmlns:cx1="http://schemas.microsoft.com/office/drawing/2015/9/8/chartex" xmlns:cx2="http://schemas.microsoft.com/office/drawing/2015/10/21/chartex" xmlns:cx3="http://schemas.microsoft.com/office/drawing/2016/5/9/chartex" xmlns:cx4="http://schemas.microsoft.com/office/drawing/2016/5/10/chartex" xmlns:cx5="http://schemas.microsoft.com/office/drawing/2016/5/11/chartex" xmlns:cx6="http://schemas.microsoft.com/office/drawing/2016/5/12/chartex" xmlns:cx7="http://schemas.microsoft.com/office/drawing/2016/5/13/chartex" xmlns:cx8="http://schemas.microsoft.com/office/drawing/2016/5/14/chartex" xmlns:mc="http://schemas.openxmlformats.org/markup-compatibility/2006" xmlns:aink="http://schemas.microsoft.com/office/drawing/2016/ink" xmlns:am3d="http://schemas.microsoft.com/office/drawing/2017/model3d" xmlns:o="urn:schemas-microsoft-com:office:office" xmlns:oel="http://schemas.microsoft.com/office/2019/extlst" xmlns:r="http://schemas.openxmlformats.org/officeDocument/2006/relationships" xmlns:m="http://schemas.openxmlformats.org/officeDocument/2006/math" xmlns:v="urn:schemas-microsoft-com:vml" xmlns:wp14="http://schemas.microsoft.com/office/word/2010/wordprocessingDrawing" xmlns:wp="http://schemas.openxmlformats.org/drawingml/2006/wordprocessingDrawing" xmlns:w10="urn:schemas-microsoft-com:office:word" xmlns:w="http://schemas.openxmlformats.org/wordprocessingml/2006/main" xmlns:w14="http://schemas.microsoft.com/office/word/2010/wordml" xmlns:w15="http://schemas.microsoft.com/office/word/2012/wordml" xmlns:w16cex="http://schemas.microsoft.com/office/word/2018/wordml/cex" xmlns:w16cid="http://schemas.microsoft.com/office/word/2016/wordml/cid" xmlns:w16="http://schemas.microsoft.com/office/word/2018/wordml" xmlns:w16sdtdh="http://schemas.microsoft.com/office/word/2020/wordml/sdtdatahash" xmlns:w16se="http://schemas.microsoft.com/office/word/2015/wordml/symex" xmlns:wpg="http://schemas.microsoft.com/office/word/2010/wordprocessingGroup" xmlns:wpi="http://schemas.microsoft.com/office/word/2010/wordprocessingInk" xmlns:wne="http://schemas.microsoft.com/office/word/2006/wordml" xmlns:wps="http://schemas.microsoft.com/office/word/2010/wordprocessingShape" mc:Ignorable="w14 w15 w16se w16cid w16 w16cex w16sdtdh wp14">
+<w:endnotes xmlns:wpc="http://schemas.microsoft.com/office/word/2010/wordprocessingCanvas" xmlns:cx="http://schemas.microsoft.com/office/drawing/2014/chartex" xmlns:cx1="http://schemas.microsoft.com/office/drawing/2015/9/8/chartex" xmlns:cx2="http://schemas.microsoft.com/office/drawing/2015/10/21/chartex" xmlns:cx3="http://schemas.microsoft.com/office/drawing/2016/5/9/chartex" xmlns:cx4="http://schemas.microsoft.com/office/drawing/2016/5/10/chartex" xmlns:cx5="http://schemas.microsoft.com/office/drawing/2016/5/11/chartex" xmlns:cx6="http://schemas.microsoft.com/office/drawing/2016/5/12/chartex" xmlns:cx7="http://schemas.microsoft.com/office/drawing/2016/5/13/chartex" xmlns:cx8="http://schemas.microsoft.com/office/drawing/2016/5/14/chartex" xmlns:mc="http://schemas.openxmlformats.org/markup-compatibility/2006" xmlns:aink="http://schemas.microsoft.com/office/drawing/2016/ink" xmlns:am3d="http://schemas.microsoft.com/office/drawing/2017/model3d" xmlns:o="urn:schemas-microsoft-com:office:office" xmlns:oel="http://schemas.microsoft.com/office/2019/extlst" xmlns:r="http://schemas.openxmlformats.org/officeDocument/2006/relationships" xmlns:m="http://schemas.openxmlformats.org/officeDocument/2006/math" xmlns:v="urn:schemas-microsoft-com:vml" xmlns:wp14="http://schemas.microsoft.com/office/word/2010/wordprocessingDrawing" xmlns:wp="http://schemas.openxmlformats.org/drawingml/2006/wordprocessingDrawing" xmlns:w10="urn:schemas-microsoft-com:office:word" xmlns:w="http://schemas.openxmlformats.org/wordprocessingml/2006/main" xmlns:w14="http://schemas.microsoft.com/office/word/2010/wordml" xmlns:w15="http://schemas.microsoft.com/office/word/2012/wordml" xmlns:w16cex="http://schemas.microsoft.com/office/word/2018/wordml/cex" xmlns:w16cid="http://schemas.microsoft.com/office/word/2016/wordml/cid" xmlns:w16="http://schemas.microsoft.com/office/word/2018/wordml" xmlns:w16du="http://schemas.microsoft.com/office/word/2023/wordml/word16du" xmlns:w16sdtdh="http://schemas.microsoft.com/office/word/2020/wordml/sdtdatahash" xmlns:w16se="http://schemas.microsoft.com/office/word/2015/wordml/symex" xmlns:wpg="http://schemas.microsoft.com/office/word/2010/wordprocessingGroup" xmlns:wpi="http://schemas.microsoft.com/office/word/2010/wordprocessingInk" xmlns:wne="http://schemas.microsoft.com/office/word/2006/wordml" xmlns:wps="http://schemas.microsoft.com/office/word/2010/wordprocessingShape" mc:Ignorable="w14 w15 w16se w16cid w16 w16cex w16sdtdh wp14">
   <w:endnote w:type="separator" w:id="-1">
     <w:p>
       <w:pPr>
@@ -3766,7 +3678,7 @@
 </file>
 
 <file path=word/footnotes.xml><?xml version="1.0" encoding="utf-8"?>
-<w:footnotes xmlns:wpc="http://schemas.microsoft.com/office/word/2010/wordprocessingCanvas" xmlns:cx="http://schemas.microsoft.com/office/drawing/2014/chartex" xmlns:cx1="http://schemas.microsoft.com/office/drawing/2015/9/8/chartex" xmlns:cx2="http://schemas.microsoft.com/office/drawing/2015/10/21/chartex" xmlns:cx3="http://schemas.microsoft.com/office/drawing/2016/5/9/chartex" xmlns:cx4="http://schemas.microsoft.com/office/drawing/2016/5/10/chartex" xmlns:cx5="http://schemas.microsoft.com/office/drawing/2016/5/11/chartex" xmlns:cx6="http://schemas.microsoft.com/office/drawing/2016/5/12/chartex" xmlns:cx7="http://schemas.microsoft.com/office/drawing/2016/5/13/chartex" xmlns:cx8="http://schemas.microsoft.com/office/drawing/2016/5/14/chartex" xmlns:mc="http://schemas.openxmlformats.org/markup-compatibility/2006" xmlns:aink="http://schemas.microsoft.com/office/drawing/2016/ink" xmlns:am3d="http://schemas.microsoft.com/office/drawing/2017/model3d" xmlns:o="urn:schemas-microsoft-com:office:office" xmlns:oel="http://schemas.microsoft.com/office/2019/extlst" xmlns:r="http://schemas.openxmlformats.org/officeDocument/2006/relationships" xmlns:m="http://schemas.openxmlformats.org/officeDocument/2006/math" xmlns:v="urn:schemas-microsoft-com:vml" xmlns:wp14="http://schemas.microsoft.com/office/word/2010/wordprocessingDrawing" xmlns:wp="http://schemas.openxmlformats.org/drawingml/2006/wordprocessingDrawing" xmlns:w10="urn:schemas-microsoft-com:office:word" xmlns:w="http://schemas.openxmlformats.org/wordprocessingml/2006/main" xmlns:w14="http://schemas.microsoft.com/office/word/2010/wordml" xmlns:w15="http://schemas.microsoft.com/office/word/2012/wordml" xmlns:w16cex="http://schemas.microsoft.com/office/word/2018/wordml/cex" xmlns:w16cid="http://schemas.microsoft.com/office/word/2016/wordml/cid" xmlns:w16="http://schemas.microsoft.com/office/word/2018/wordml" xmlns:w16sdtdh="http://schemas.microsoft.com/office/word/2020/wordml/sdtdatahash" xmlns:w16se="http://schemas.microsoft.com/office/word/2015/wordml/symex" xmlns:wpg="http://schemas.microsoft.com/office/word/2010/wordprocessingGroup" xmlns:wpi="http://schemas.microsoft.com/office/word/2010/wordprocessingInk" xmlns:wne="http://schemas.microsoft.com/office/word/2006/wordml" xmlns:wps="http://schemas.microsoft.com/office/word/2010/wordprocessingShape" mc:Ignorable="w14 w15 w16se w16cid w16 w16cex w16sdtdh wp14">
+<w:footnotes xmlns:wpc="http://schemas.microsoft.com/office/word/2010/wordprocessingCanvas" xmlns:cx="http://schemas.microsoft.com/office/drawing/2014/chartex" xmlns:cx1="http://schemas.microsoft.com/office/drawing/2015/9/8/chartex" xmlns:cx2="http://schemas.microsoft.com/office/drawing/2015/10/21/chartex" xmlns:cx3="http://schemas.microsoft.com/office/drawing/2016/5/9/chartex" xmlns:cx4="http://schemas.microsoft.com/office/drawing/2016/5/10/chartex" xmlns:cx5="http://schemas.microsoft.com/office/drawing/2016/5/11/chartex" xmlns:cx6="http://schemas.microsoft.com/office/drawing/2016/5/12/chartex" xmlns:cx7="http://schemas.microsoft.com/office/drawing/2016/5/13/chartex" xmlns:cx8="http://schemas.microsoft.com/office/drawing/2016/5/14/chartex" xmlns:mc="http://schemas.openxmlformats.org/markup-compatibility/2006" xmlns:aink="http://schemas.microsoft.com/office/drawing/2016/ink" xmlns:am3d="http://schemas.microsoft.com/office/drawing/2017/model3d" xmlns:o="urn:schemas-microsoft-com:office:office" xmlns:oel="http://schemas.microsoft.com/office/2019/extlst" xmlns:r="http://schemas.openxmlformats.org/officeDocument/2006/relationships" xmlns:m="http://schemas.openxmlformats.org/officeDocument/2006/math" xmlns:v="urn:schemas-microsoft-com:vml" xmlns:wp14="http://schemas.microsoft.com/office/word/2010/wordprocessingDrawing" xmlns:wp="http://schemas.openxmlformats.org/drawingml/2006/wordprocessingDrawing" xmlns:w10="urn:schemas-microsoft-com:office:word" xmlns:w="http://schemas.openxmlformats.org/wordprocessingml/2006/main" xmlns:w14="http://schemas.microsoft.com/office/word/2010/wordml" xmlns:w15="http://schemas.microsoft.com/office/word/2012/wordml" xmlns:w16cex="http://schemas.microsoft.com/office/word/2018/wordml/cex" xmlns:w16cid="http://schemas.microsoft.com/office/word/2016/wordml/cid" xmlns:w16="http://schemas.microsoft.com/office/word/2018/wordml" xmlns:w16du="http://schemas.microsoft.com/office/word/2023/wordml/word16du" xmlns:w16sdtdh="http://schemas.microsoft.com/office/word/2020/wordml/sdtdatahash" xmlns:w16se="http://schemas.microsoft.com/office/word/2015/wordml/symex" xmlns:wpg="http://schemas.microsoft.com/office/word/2010/wordprocessingGroup" xmlns:wpi="http://schemas.microsoft.com/office/word/2010/wordprocessingInk" xmlns:wne="http://schemas.microsoft.com/office/word/2006/wordml" xmlns:wps="http://schemas.microsoft.com/office/word/2010/wordprocessingShape" mc:Ignorable="w14 w15 w16se w16cid w16 w16cex w16sdtdh wp14">
   <w:footnote w:type="separator" w:id="-1">
     <w:p>
       <w:pPr>
@@ -3791,7 +3703,7 @@
 </file>
 
 <file path=word/header1.xml><?xml version="1.0" encoding="utf-8"?>
-<w:hdr xmlns:wpc="http://schemas.microsoft.com/office/word/2010/wordprocessingCanvas" xmlns:cx="http://schemas.microsoft.com/office/drawing/2014/chartex" xmlns:cx1="http://schemas.microsoft.com/office/drawing/2015/9/8/chartex" xmlns:cx2="http://schemas.microsoft.com/office/drawing/2015/10/21/chartex" xmlns:cx3="http://schemas.microsoft.com/office/drawing/2016/5/9/chartex" xmlns:cx4="http://schemas.microsoft.com/office/drawing/2016/5/10/chartex" xmlns:cx5="http://schemas.microsoft.com/office/drawing/2016/5/11/chartex" xmlns:cx6="http://schemas.microsoft.com/office/drawing/2016/5/12/chartex" xmlns:cx7="http://schemas.microsoft.com/office/drawing/2016/5/13/chartex" xmlns:cx8="http://schemas.microsoft.com/office/drawing/2016/5/14/chartex" xmlns:mc="http://schemas.openxmlformats.org/markup-compatibility/2006" xmlns:aink="http://schemas.microsoft.com/office/drawing/2016/ink" xmlns:am3d="http://schemas.microsoft.com/office/drawing/2017/model3d" xmlns:o="urn:schemas-microsoft-com:office:office" xmlns:oel="http://schemas.microsoft.com/office/2019/extlst" xmlns:r="http://schemas.openxmlformats.org/officeDocument/2006/relationships" xmlns:m="http://schemas.openxmlformats.org/officeDocument/2006/math" xmlns:v="urn:schemas-microsoft-com:vml" xmlns:wp14="http://schemas.microsoft.com/office/word/2010/wordprocessingDrawing" xmlns:wp="http://schemas.openxmlformats.org/drawingml/2006/wordprocessingDrawing" xmlns:w10="urn:schemas-microsoft-com:office:word" xmlns:w="http://schemas.openxmlformats.org/wordprocessingml/2006/main" xmlns:w14="http://schemas.microsoft.com/office/word/2010/wordml" xmlns:w15="http://schemas.microsoft.com/office/word/2012/wordml" xmlns:w16cex="http://schemas.microsoft.com/office/word/2018/wordml/cex" xmlns:w16cid="http://schemas.microsoft.com/office/word/2016/wordml/cid" xmlns:w16="http://schemas.microsoft.com/office/word/2018/wordml" xmlns:w16sdtdh="http://schemas.microsoft.com/office/word/2020/wordml/sdtdatahash" xmlns:w16se="http://schemas.microsoft.com/office/word/2015/wordml/symex" xmlns:wpg="http://schemas.microsoft.com/office/word/2010/wordprocessingGroup" xmlns:wpi="http://schemas.microsoft.com/office/word/2010/wordprocessingInk" xmlns:wne="http://schemas.microsoft.com/office/word/2006/wordml" xmlns:wps="http://schemas.microsoft.com/office/word/2010/wordprocessingShape" mc:Ignorable="w14 w15 w16se w16cid w16 w16cex w16sdtdh wp14">
+<w:hdr xmlns:wpc="http://schemas.microsoft.com/office/word/2010/wordprocessingCanvas" xmlns:cx="http://schemas.microsoft.com/office/drawing/2014/chartex" xmlns:cx1="http://schemas.microsoft.com/office/drawing/2015/9/8/chartex" xmlns:cx2="http://schemas.microsoft.com/office/drawing/2015/10/21/chartex" xmlns:cx3="http://schemas.microsoft.com/office/drawing/2016/5/9/chartex" xmlns:cx4="http://schemas.microsoft.com/office/drawing/2016/5/10/chartex" xmlns:cx5="http://schemas.microsoft.com/office/drawing/2016/5/11/chartex" xmlns:cx6="http://schemas.microsoft.com/office/drawing/2016/5/12/chartex" xmlns:cx7="http://schemas.microsoft.com/office/drawing/2016/5/13/chartex" xmlns:cx8="http://schemas.microsoft.com/office/drawing/2016/5/14/chartex" xmlns:mc="http://schemas.openxmlformats.org/markup-compatibility/2006" xmlns:aink="http://schemas.microsoft.com/office/drawing/2016/ink" xmlns:am3d="http://schemas.microsoft.com/office/drawing/2017/model3d" xmlns:o="urn:schemas-microsoft-com:office:office" xmlns:oel="http://schemas.microsoft.com/office/2019/extlst" xmlns:r="http://schemas.openxmlformats.org/officeDocument/2006/relationships" xmlns:m="http://schemas.openxmlformats.org/officeDocument/2006/math" xmlns:v="urn:schemas-microsoft-com:vml" xmlns:wp14="http://schemas.microsoft.com/office/word/2010/wordprocessingDrawing" xmlns:wp="http://schemas.openxmlformats.org/drawingml/2006/wordprocessingDrawing" xmlns:w10="urn:schemas-microsoft-com:office:word" xmlns:w="http://schemas.openxmlformats.org/wordprocessingml/2006/main" xmlns:w14="http://schemas.microsoft.com/office/word/2010/wordml" xmlns:w15="http://schemas.microsoft.com/office/word/2012/wordml" xmlns:w16cex="http://schemas.microsoft.com/office/word/2018/wordml/cex" xmlns:w16cid="http://schemas.microsoft.com/office/word/2016/wordml/cid" xmlns:w16="http://schemas.microsoft.com/office/word/2018/wordml" xmlns:w16du="http://schemas.microsoft.com/office/word/2023/wordml/word16du" xmlns:w16sdtdh="http://schemas.microsoft.com/office/word/2020/wordml/sdtdatahash" xmlns:w16se="http://schemas.microsoft.com/office/word/2015/wordml/symex" xmlns:wpg="http://schemas.microsoft.com/office/word/2010/wordprocessingGroup" xmlns:wpi="http://schemas.microsoft.com/office/word/2010/wordprocessingInk" xmlns:wne="http://schemas.microsoft.com/office/word/2006/wordml" xmlns:wps="http://schemas.microsoft.com/office/word/2010/wordprocessingShape" mc:Ignorable="w14 w15 w16se w16cid w16 w16cex w16sdtdh wp14">
   <w:p>
     <w:pPr>
       <w:pStyle w:val="Header"/>
@@ -3916,7 +3828,7 @@
 </file>
 
 <file path=word/numbering.xml><?xml version="1.0" encoding="utf-8"?>
-<w:numbering xmlns:wpc="http://schemas.microsoft.com/office/word/2010/wordprocessingCanvas" xmlns:cx="http://schemas.microsoft.com/office/drawing/2014/chartex" xmlns:cx1="http://schemas.microsoft.com/office/drawing/2015/9/8/chartex" xmlns:cx2="http://schemas.microsoft.com/office/drawing/2015/10/21/chartex" xmlns:cx3="http://schemas.microsoft.com/office/drawing/2016/5/9/chartex" xmlns:cx4="http://schemas.microsoft.com/office/drawing/2016/5/10/chartex" xmlns:cx5="http://schemas.microsoft.com/office/drawing/2016/5/11/chartex" xmlns:cx6="http://schemas.microsoft.com/office/drawing/2016/5/12/chartex" xmlns:cx7="http://schemas.microsoft.com/office/drawing/2016/5/13/chartex" xmlns:cx8="http://schemas.microsoft.com/office/drawing/2016/5/14/chartex" xmlns:mc="http://schemas.openxmlformats.org/markup-compatibility/2006" xmlns:aink="http://schemas.microsoft.com/office/drawing/2016/ink" xmlns:am3d="http://schemas.microsoft.com/office/drawing/2017/model3d" xmlns:o="urn:schemas-microsoft-com:office:office" xmlns:oel="http://schemas.microsoft.com/office/2019/extlst" xmlns:r="http://schemas.openxmlformats.org/officeDocument/2006/relationships" xmlns:m="http://schemas.openxmlformats.org/officeDocument/2006/math" xmlns:v="urn:schemas-microsoft-com:vml" xmlns:wp14="http://schemas.microsoft.com/office/word/2010/wordprocessingDrawing" xmlns:wp="http://schemas.openxmlformats.org/drawingml/2006/wordprocessingDrawing" xmlns:w10="urn:schemas-microsoft-com:office:word" xmlns:w="http://schemas.openxmlformats.org/wordprocessingml/2006/main" xmlns:w14="http://schemas.microsoft.com/office/word/2010/wordml" xmlns:w15="http://schemas.microsoft.com/office/word/2012/wordml" xmlns:w16cex="http://schemas.microsoft.com/office/word/2018/wordml/cex" xmlns:w16cid="http://schemas.microsoft.com/office/word/2016/wordml/cid" xmlns:w16="http://schemas.microsoft.com/office/word/2018/wordml" xmlns:w16sdtdh="http://schemas.microsoft.com/office/word/2020/wordml/sdtdatahash" xmlns:w16se="http://schemas.microsoft.com/office/word/2015/wordml/symex" xmlns:wpg="http://schemas.microsoft.com/office/word/2010/wordprocessingGroup" xmlns:wpi="http://schemas.microsoft.com/office/word/2010/wordprocessingInk" xmlns:wne="http://schemas.microsoft.com/office/word/2006/wordml" xmlns:wps="http://schemas.microsoft.com/office/word/2010/wordprocessingShape" mc:Ignorable="w14 w15 w16se w16cid w16 w16cex w16sdtdh wp14">
+<w:numbering xmlns:wpc="http://schemas.microsoft.com/office/word/2010/wordprocessingCanvas" xmlns:cx="http://schemas.microsoft.com/office/drawing/2014/chartex" xmlns:cx1="http://schemas.microsoft.com/office/drawing/2015/9/8/chartex" xmlns:cx2="http://schemas.microsoft.com/office/drawing/2015/10/21/chartex" xmlns:cx3="http://schemas.microsoft.com/office/drawing/2016/5/9/chartex" xmlns:cx4="http://schemas.microsoft.com/office/drawing/2016/5/10/chartex" xmlns:cx5="http://schemas.microsoft.com/office/drawing/2016/5/11/chartex" xmlns:cx6="http://schemas.microsoft.com/office/drawing/2016/5/12/chartex" xmlns:cx7="http://schemas.microsoft.com/office/drawing/2016/5/13/chartex" xmlns:cx8="http://schemas.microsoft.com/office/drawing/2016/5/14/chartex" xmlns:mc="http://schemas.openxmlformats.org/markup-compatibility/2006" xmlns:aink="http://schemas.microsoft.com/office/drawing/2016/ink" xmlns:am3d="http://schemas.microsoft.com/office/drawing/2017/model3d" xmlns:o="urn:schemas-microsoft-com:office:office" xmlns:oel="http://schemas.microsoft.com/office/2019/extlst" xmlns:r="http://schemas.openxmlformats.org/officeDocument/2006/relationships" xmlns:m="http://schemas.openxmlformats.org/officeDocument/2006/math" xmlns:v="urn:schemas-microsoft-com:vml" xmlns:wp14="http://schemas.microsoft.com/office/word/2010/wordprocessingDrawing" xmlns:wp="http://schemas.openxmlformats.org/drawingml/2006/wordprocessingDrawing" xmlns:w10="urn:schemas-microsoft-com:office:word" xmlns:w="http://schemas.openxmlformats.org/wordprocessingml/2006/main" xmlns:w14="http://schemas.microsoft.com/office/word/2010/wordml" xmlns:w15="http://schemas.microsoft.com/office/word/2012/wordml" xmlns:w16cex="http://schemas.microsoft.com/office/word/2018/wordml/cex" xmlns:w16cid="http://schemas.microsoft.com/office/word/2016/wordml/cid" xmlns:w16="http://schemas.microsoft.com/office/word/2018/wordml" xmlns:w16du="http://schemas.microsoft.com/office/word/2023/wordml/word16du" xmlns:w16sdtdh="http://schemas.microsoft.com/office/word/2020/wordml/sdtdatahash" xmlns:w16se="http://schemas.microsoft.com/office/word/2015/wordml/symex" xmlns:wpg="http://schemas.microsoft.com/office/word/2010/wordprocessingGroup" xmlns:wpi="http://schemas.microsoft.com/office/word/2010/wordprocessingInk" xmlns:wne="http://schemas.microsoft.com/office/word/2006/wordml" xmlns:wps="http://schemas.microsoft.com/office/word/2010/wordprocessingShape" mc:Ignorable="w14 w15 w16se w16cid w16 w16cex w16sdtdh wp14">
   <w:abstractNum w:abstractNumId="0" w15:restartNumberingAfterBreak="0">
     <w:nsid w:val="0B9038FC"/>
     <w:multiLevelType w:val="hybridMultilevel"/>
@@ -5039,6 +4951,95 @@
         <w:shd w:val="clear" w:color="auto" w:fill="auto"/>
         <w:vertAlign w:val="baseline"/>
       </w:rPr>
+    </w:lvl>
+  </w:abstractNum>
+  <w:abstractNum w:abstractNumId="8" w15:restartNumberingAfterBreak="0">
+    <w:nsid w:val="5C2E2A86"/>
+    <w:multiLevelType w:val="hybridMultilevel"/>
+    <w:tmpl w:val="C9F2F112"/>
+    <w:lvl w:ilvl="0" w:tplc="0409000F">
+      <w:start w:val="1"/>
+      <w:numFmt w:val="decimal"/>
+      <w:lvlText w:val="%1."/>
+      <w:lvlJc w:val="left"/>
+      <w:pPr>
+        <w:ind w:left="720" w:hanging="360"/>
+      </w:pPr>
+      <w:rPr>
+        <w:rFonts w:hint="default"/>
+      </w:rPr>
+    </w:lvl>
+    <w:lvl w:ilvl="1" w:tplc="04090019" w:tentative="1">
+      <w:start w:val="1"/>
+      <w:numFmt w:val="lowerLetter"/>
+      <w:lvlText w:val="%2."/>
+      <w:lvlJc w:val="left"/>
+      <w:pPr>
+        <w:ind w:left="1440" w:hanging="360"/>
+      </w:pPr>
+    </w:lvl>
+    <w:lvl w:ilvl="2" w:tplc="0409001B" w:tentative="1">
+      <w:start w:val="1"/>
+      <w:numFmt w:val="lowerRoman"/>
+      <w:lvlText w:val="%3."/>
+      <w:lvlJc w:val="right"/>
+      <w:pPr>
+        <w:ind w:left="2160" w:hanging="180"/>
+      </w:pPr>
+    </w:lvl>
+    <w:lvl w:ilvl="3" w:tplc="0409000F" w:tentative="1">
+      <w:start w:val="1"/>
+      <w:numFmt w:val="decimal"/>
+      <w:lvlText w:val="%4."/>
+      <w:lvlJc w:val="left"/>
+      <w:pPr>
+        <w:ind w:left="2880" w:hanging="360"/>
+      </w:pPr>
+    </w:lvl>
+    <w:lvl w:ilvl="4" w:tplc="04090019" w:tentative="1">
+      <w:start w:val="1"/>
+      <w:numFmt w:val="lowerLetter"/>
+      <w:lvlText w:val="%5."/>
+      <w:lvlJc w:val="left"/>
+      <w:pPr>
+        <w:ind w:left="3600" w:hanging="360"/>
+      </w:pPr>
+    </w:lvl>
+    <w:lvl w:ilvl="5" w:tplc="0409001B" w:tentative="1">
+      <w:start w:val="1"/>
+      <w:numFmt w:val="lowerRoman"/>
+      <w:lvlText w:val="%6."/>
+      <w:lvlJc w:val="right"/>
+      <w:pPr>
+        <w:ind w:left="4320" w:hanging="180"/>
+      </w:pPr>
+    </w:lvl>
+    <w:lvl w:ilvl="6" w:tplc="0409000F" w:tentative="1">
+      <w:start w:val="1"/>
+      <w:numFmt w:val="decimal"/>
+      <w:lvlText w:val="%7."/>
+      <w:lvlJc w:val="left"/>
+      <w:pPr>
+        <w:ind w:left="5040" w:hanging="360"/>
+      </w:pPr>
+    </w:lvl>
+    <w:lvl w:ilvl="7" w:tplc="04090019" w:tentative="1">
+      <w:start w:val="1"/>
+      <w:numFmt w:val="lowerLetter"/>
+      <w:lvlText w:val="%8."/>
+      <w:lvlJc w:val="left"/>
+      <w:pPr>
+        <w:ind w:left="5760" w:hanging="360"/>
+      </w:pPr>
+    </w:lvl>
+    <w:lvl w:ilvl="8" w:tplc="0409001B" w:tentative="1">
+      <w:start w:val="1"/>
+      <w:numFmt w:val="lowerRoman"/>
+      <w:lvlText w:val="%9."/>
+      <w:lvlJc w:val="right"/>
+      <w:pPr>
+        <w:ind w:left="6480" w:hanging="180"/>
+      </w:pPr>
     </w:lvl>
   </w:abstractNum>
   <w:num w:numId="1" w16cid:durableId="1548645606">
@@ -5154,6 +5155,9 @@
   </w:num>
   <w:num w:numId="11" w16cid:durableId="1331986101">
     <w:abstractNumId w:val="4"/>
+  </w:num>
+  <w:num w:numId="12" w16cid:durableId="1091438591">
+    <w:abstractNumId w:val="8"/>
   </w:num>
 </w:numbering>
 </file>

</xml_diff>

<commit_message>
Updates for 2.8 release.
</commit_message>
<xml_diff>
--- a/documentation/RGA_RELEASE_NOTES.docx
+++ b/documentation/RGA_RELEASE_NOTES.docx
@@ -1,6 +1,6 @@
 
 <file path=word/document.xml><?xml version="1.0" encoding="utf-8"?>
-<w:document xmlns:wpc="http://schemas.microsoft.com/office/word/2010/wordprocessingCanvas" xmlns:cx="http://schemas.microsoft.com/office/drawing/2014/chartex" xmlns:cx1="http://schemas.microsoft.com/office/drawing/2015/9/8/chartex" xmlns:cx2="http://schemas.microsoft.com/office/drawing/2015/10/21/chartex" xmlns:cx3="http://schemas.microsoft.com/office/drawing/2016/5/9/chartex" xmlns:cx4="http://schemas.microsoft.com/office/drawing/2016/5/10/chartex" xmlns:cx5="http://schemas.microsoft.com/office/drawing/2016/5/11/chartex" xmlns:cx6="http://schemas.microsoft.com/office/drawing/2016/5/12/chartex" xmlns:cx7="http://schemas.microsoft.com/office/drawing/2016/5/13/chartex" xmlns:cx8="http://schemas.microsoft.com/office/drawing/2016/5/14/chartex" xmlns:mc="http://schemas.openxmlformats.org/markup-compatibility/2006" xmlns:aink="http://schemas.microsoft.com/office/drawing/2016/ink" xmlns:am3d="http://schemas.microsoft.com/office/drawing/2017/model3d" xmlns:o="urn:schemas-microsoft-com:office:office" xmlns:oel="http://schemas.microsoft.com/office/2019/extlst" xmlns:r="http://schemas.openxmlformats.org/officeDocument/2006/relationships" xmlns:m="http://schemas.openxmlformats.org/officeDocument/2006/math" xmlns:v="urn:schemas-microsoft-com:vml" xmlns:wp14="http://schemas.microsoft.com/office/word/2010/wordprocessingDrawing" xmlns:wp="http://schemas.openxmlformats.org/drawingml/2006/wordprocessingDrawing" xmlns:w10="urn:schemas-microsoft-com:office:word" xmlns:w="http://schemas.openxmlformats.org/wordprocessingml/2006/main" xmlns:w14="http://schemas.microsoft.com/office/word/2010/wordml" xmlns:w15="http://schemas.microsoft.com/office/word/2012/wordml" xmlns:w16cex="http://schemas.microsoft.com/office/word/2018/wordml/cex" xmlns:w16cid="http://schemas.microsoft.com/office/word/2016/wordml/cid" xmlns:w16="http://schemas.microsoft.com/office/word/2018/wordml" xmlns:w16du="http://schemas.microsoft.com/office/word/2023/wordml/word16du" xmlns:w16sdtdh="http://schemas.microsoft.com/office/word/2020/wordml/sdtdatahash" xmlns:w16se="http://schemas.microsoft.com/office/word/2015/wordml/symex" xmlns:wpg="http://schemas.microsoft.com/office/word/2010/wordprocessingGroup" xmlns:wpi="http://schemas.microsoft.com/office/word/2010/wordprocessingInk" xmlns:wne="http://schemas.microsoft.com/office/word/2006/wordml" xmlns:wps="http://schemas.microsoft.com/office/word/2010/wordprocessingShape" mc:Ignorable="w14 w15 w16se w16cid w16 w16cex w16sdtdh wp14">
+<w:document xmlns:wpc="http://schemas.microsoft.com/office/word/2010/wordprocessingCanvas" xmlns:cx="http://schemas.microsoft.com/office/drawing/2014/chartex" xmlns:cx1="http://schemas.microsoft.com/office/drawing/2015/9/8/chartex" xmlns:cx2="http://schemas.microsoft.com/office/drawing/2015/10/21/chartex" xmlns:cx3="http://schemas.microsoft.com/office/drawing/2016/5/9/chartex" xmlns:cx4="http://schemas.microsoft.com/office/drawing/2016/5/10/chartex" xmlns:cx5="http://schemas.microsoft.com/office/drawing/2016/5/11/chartex" xmlns:cx6="http://schemas.microsoft.com/office/drawing/2016/5/12/chartex" xmlns:cx7="http://schemas.microsoft.com/office/drawing/2016/5/13/chartex" xmlns:cx8="http://schemas.microsoft.com/office/drawing/2016/5/14/chartex" xmlns:mc="http://schemas.openxmlformats.org/markup-compatibility/2006" xmlns:aink="http://schemas.microsoft.com/office/drawing/2016/ink" xmlns:am3d="http://schemas.microsoft.com/office/drawing/2017/model3d" xmlns:o="urn:schemas-microsoft-com:office:office" xmlns:oel="http://schemas.microsoft.com/office/2019/extlst" xmlns:r="http://schemas.openxmlformats.org/officeDocument/2006/relationships" xmlns:m="http://schemas.openxmlformats.org/officeDocument/2006/math" xmlns:v="urn:schemas-microsoft-com:vml" xmlns:wp14="http://schemas.microsoft.com/office/word/2010/wordprocessingDrawing" xmlns:wp="http://schemas.openxmlformats.org/drawingml/2006/wordprocessingDrawing" xmlns:w10="urn:schemas-microsoft-com:office:word" xmlns:w="http://schemas.openxmlformats.org/wordprocessingml/2006/main" xmlns:w14="http://schemas.microsoft.com/office/word/2010/wordml" xmlns:w15="http://schemas.microsoft.com/office/word/2012/wordml" xmlns:w16cex="http://schemas.microsoft.com/office/word/2018/wordml/cex" xmlns:w16cid="http://schemas.microsoft.com/office/word/2016/wordml/cid" xmlns:w16="http://schemas.microsoft.com/office/word/2018/wordml" xmlns:w16sdtdh="http://schemas.microsoft.com/office/word/2020/wordml/sdtdatahash" xmlns:w16se="http://schemas.microsoft.com/office/word/2015/wordml/symex" xmlns:wpg="http://schemas.microsoft.com/office/word/2010/wordprocessingGroup" xmlns:wpi="http://schemas.microsoft.com/office/word/2010/wordprocessingInk" xmlns:wne="http://schemas.microsoft.com/office/word/2006/wordml" xmlns:wps="http://schemas.microsoft.com/office/word/2010/wordprocessingShape" mc:Ignorable="w14 w15 w16se w16cid w16 w16cex w16sdtdh wp14">
   <w:body>
     <w:p>
       <w:pPr>
@@ -22,7 +22,7 @@
           <w:sz w:val="52"/>
           <w:szCs w:val="52"/>
         </w:rPr>
-        <w:t>7.1</w:t>
+        <w:t>8</w:t>
       </w:r>
       <w:r>
         <w:rPr>
@@ -57,77 +57,7 @@
           <w:sz w:val="20"/>
           <w:szCs w:val="20"/>
         </w:rPr>
-        <w:t xml:space="preserve">Compile and analyze shaders and kernels for </w:t>
-      </w:r>
-      <w:r>
-        <w:rPr>
-          <w:sz w:val="20"/>
-          <w:szCs w:val="20"/>
-        </w:rPr>
-        <w:t xml:space="preserve">the </w:t>
-      </w:r>
-      <w:r>
-        <w:rPr>
-          <w:sz w:val="20"/>
-          <w:szCs w:val="20"/>
-        </w:rPr>
-        <w:t>AMD Radeon RX 7600 and 7700 series</w:t>
-      </w:r>
-      <w:r>
-        <w:rPr>
-          <w:sz w:val="20"/>
-          <w:szCs w:val="20"/>
-        </w:rPr>
-        <w:t xml:space="preserve"> </w:t>
-      </w:r>
-      <w:r>
-        <w:rPr>
-          <w:sz w:val="20"/>
-          <w:szCs w:val="20"/>
-        </w:rPr>
-        <w:t>(</w:t>
-      </w:r>
-      <w:r>
-        <w:rPr>
-          <w:sz w:val="20"/>
-          <w:szCs w:val="20"/>
-        </w:rPr>
-        <w:t>gfx110</w:t>
-      </w:r>
-      <w:r>
-        <w:rPr>
-          <w:sz w:val="20"/>
-          <w:szCs w:val="20"/>
-        </w:rPr>
-        <w:t>2</w:t>
-      </w:r>
-      <w:r>
-        <w:rPr>
-          <w:sz w:val="20"/>
-          <w:szCs w:val="20"/>
-        </w:rPr>
-        <w:t xml:space="preserve"> architecture</w:t>
-      </w:r>
-      <w:r>
-        <w:rPr>
-          <w:sz w:val="20"/>
-          <w:szCs w:val="20"/>
-        </w:rPr>
-        <w:t>)</w:t>
-      </w:r>
-      <w:r>
-        <w:rPr>
-          <w:sz w:val="20"/>
-          <w:szCs w:val="20"/>
-        </w:rPr>
-        <w:t>, even without a physical RDNA3™ card installed on your system</w:t>
-      </w:r>
-      <w:r>
-        <w:rPr>
-          <w:sz w:val="20"/>
-          <w:szCs w:val="20"/>
-        </w:rPr>
-        <w:t>.</w:t>
+        <w:t>Compile and analyze shaders and kernels for the gfx1101 (AMD Radeon RX 7800 XT and RX 7700 XT) and gfx1103 (AMD Radeon 740M, 760M and 780M) architectures.</w:t>
       </w:r>
     </w:p>
     <w:p>
@@ -147,21 +77,7 @@
           <w:sz w:val="20"/>
           <w:szCs w:val="20"/>
         </w:rPr>
-        <w:t>DX12</w:t>
-      </w:r>
-      <w:r>
-        <w:rPr>
-          <w:sz w:val="20"/>
-          <w:szCs w:val="20"/>
-        </w:rPr>
-        <w:t xml:space="preserve"> mode</w:t>
-      </w:r>
-      <w:r>
-        <w:rPr>
-          <w:sz w:val="20"/>
-          <w:szCs w:val="20"/>
-        </w:rPr>
-        <w:t>: use the latest Shader Model features on any system with Agility SDK.</w:t>
+        <w:t>Updates to the Vulkan, OpenGL and OpenCL offline compilers.</w:t>
       </w:r>
     </w:p>
     <w:p>
@@ -181,37 +97,45 @@
           <w:sz w:val="20"/>
           <w:szCs w:val="20"/>
         </w:rPr>
-        <w:t>Relaxed</w:t>
-      </w:r>
-      <w:r>
-        <w:rPr>
-          <w:sz w:val="20"/>
-          <w:szCs w:val="20"/>
-        </w:rPr>
-        <w:t xml:space="preserve"> DX</w:t>
-      </w:r>
-      <w:proofErr w:type="gramStart"/>
-      <w:r>
-        <w:rPr>
-          <w:sz w:val="20"/>
-          <w:szCs w:val="20"/>
-        </w:rPr>
-        <w:t xml:space="preserve">12 </w:t>
-      </w:r>
-      <w:r>
-        <w:rPr>
-          <w:sz w:val="20"/>
-          <w:szCs w:val="20"/>
-        </w:rPr>
-        <w:t>.gpso</w:t>
-      </w:r>
-      <w:proofErr w:type="gramEnd"/>
-      <w:r>
-        <w:rPr>
-          <w:sz w:val="20"/>
-          <w:szCs w:val="20"/>
-        </w:rPr>
-        <w:t xml:space="preserve"> input file content verification to permit empty InputLayout and RTVFormat elements.</w:t>
+        <w:t xml:space="preserve">Consolidated Linux and Windows build scripts to use a unified python script. </w:t>
+      </w:r>
+    </w:p>
+    <w:p>
+      <w:pPr>
+        <w:pStyle w:val="ListParagraph"/>
+        <w:rPr>
+          <w:sz w:val="20"/>
+          <w:szCs w:val="20"/>
+        </w:rPr>
+      </w:pPr>
+      <w:r>
+        <w:rPr>
+          <w:sz w:val="20"/>
+          <w:szCs w:val="20"/>
+        </w:rPr>
+        <w:t>Please refer to the build instructions in the RGA README.md file for more information about how to build the tool.</w:t>
+      </w:r>
+    </w:p>
+    <w:p>
+      <w:pPr>
+        <w:pStyle w:val="Heading1"/>
+        <w:rPr>
+          <w:rFonts w:eastAsia="Times New Roman"/>
+        </w:rPr>
+      </w:pPr>
+      <w:r>
+        <w:rPr>
+          <w:rFonts w:eastAsia="Times New Roman"/>
+        </w:rPr>
+        <w:t>Known Issues</w:t>
+      </w:r>
+    </w:p>
+    <w:p>
+      <w:pPr>
+        <w:pStyle w:val="Heading2"/>
+      </w:pPr>
+      <w:r>
+        <w:t xml:space="preserve">Vulkan Live Driver Mode </w:t>
       </w:r>
     </w:p>
     <w:p>
@@ -231,14 +155,7 @@
           <w:sz w:val="20"/>
           <w:szCs w:val="20"/>
         </w:rPr>
-        <w:t xml:space="preserve">Vulkan: </w:t>
-      </w:r>
-      <w:r>
-        <w:rPr>
-          <w:sz w:val="20"/>
-          <w:szCs w:val="20"/>
-        </w:rPr>
-        <w:t>New offline compiler, using AMD’s LLVM-based pipeline compiler.</w:t>
+        <w:t>Source to disassembly correlation is not supported by AMD’s shader compiler and is therefore not supported in the UI.</w:t>
       </w:r>
     </w:p>
     <w:p>
@@ -258,7 +175,7 @@
           <w:sz w:val="20"/>
           <w:szCs w:val="20"/>
         </w:rPr>
-        <w:t>Vulkan: updated the disassembler, fixing issue where certain 16-bit instructions were seen as “Unknown”.</w:t>
+        <w:t>Keyboard navigation is not supported from some views in the GUI application.</w:t>
       </w:r>
     </w:p>
     <w:p>
@@ -278,110 +195,7 @@
           <w:sz w:val="20"/>
           <w:szCs w:val="20"/>
         </w:rPr>
-        <w:t>OpenCL: fixed an issue that prevented Code Object binaries from being loaded by the</w:t>
-      </w:r>
-      <w:r>
-        <w:rPr>
-          <w:sz w:val="20"/>
-          <w:szCs w:val="20"/>
-        </w:rPr>
-        <w:t xml:space="preserve"> </w:t>
-      </w:r>
-      <w:r>
-        <w:rPr>
-          <w:sz w:val="20"/>
-          <w:szCs w:val="20"/>
-        </w:rPr>
-        <w:t>runtime.</w:t>
-      </w:r>
-    </w:p>
-    <w:p>
-      <w:pPr>
-        <w:rPr>
-          <w:sz w:val="20"/>
-          <w:szCs w:val="20"/>
-        </w:rPr>
-      </w:pPr>
-      <w:r>
-        <w:rPr>
-          <w:b/>
-          <w:bCs/>
-          <w:sz w:val="20"/>
-          <w:szCs w:val="20"/>
-        </w:rPr>
-        <w:t>Notes</w:t>
-      </w:r>
-      <w:r>
-        <w:rPr>
-          <w:sz w:val="20"/>
-          <w:szCs w:val="20"/>
-        </w:rPr>
-        <w:t>:</w:t>
-      </w:r>
-    </w:p>
-    <w:p>
-      <w:pPr>
-        <w:rPr>
-          <w:sz w:val="20"/>
-          <w:szCs w:val="20"/>
-        </w:rPr>
-      </w:pPr>
-      <w:r>
-        <w:rPr>
-          <w:sz w:val="20"/>
-          <w:szCs w:val="20"/>
-        </w:rPr>
-        <w:t xml:space="preserve">In Vulkan Offline mode, --il and </w:t>
-      </w:r>
-      <w:r>
-        <w:rPr>
-          <w:sz w:val="20"/>
-          <w:szCs w:val="20"/>
-        </w:rPr>
-        <w:t>–</w:t>
-      </w:r>
-      <w:r>
-        <w:rPr>
-          <w:sz w:val="20"/>
-          <w:szCs w:val="20"/>
-        </w:rPr>
-        <w:t>pipe</w:t>
-      </w:r>
-      <w:r>
-        <w:rPr>
-          <w:sz w:val="20"/>
-          <w:szCs w:val="20"/>
-        </w:rPr>
-        <w:t xml:space="preserve"> options</w:t>
-      </w:r>
-      <w:r>
-        <w:rPr>
-          <w:sz w:val="20"/>
-          <w:szCs w:val="20"/>
-        </w:rPr>
-        <w:t xml:space="preserve"> are no longer supported as of version 2.7.1.</w:t>
-      </w:r>
-    </w:p>
-    <w:p>
-      <w:pPr>
-        <w:pStyle w:val="Heading1"/>
-        <w:rPr>
-          <w:rFonts w:eastAsia="Times New Roman"/>
-        </w:rPr>
-      </w:pPr>
-      <w:r>
-        <w:rPr>
-          <w:rFonts w:eastAsia="Times New Roman"/>
-        </w:rPr>
-        <w:t>Known Issues</w:t>
-      </w:r>
-    </w:p>
-    <w:p>
-      <w:pPr>
-        <w:pStyle w:val="Heading2"/>
-      </w:pPr>
-      <w:r>
-        <w:t xml:space="preserve">Vulkan Live Driver Mode </w:t>
+        <w:t>The RGA layer is a beta feature. It fails to extract the shaders and pipeline state from certain Vulkan apps.</w:t>
       </w:r>
     </w:p>
     <w:p>
@@ -401,7 +215,29 @@
           <w:sz w:val="20"/>
           <w:szCs w:val="20"/>
         </w:rPr>
-        <w:t>Source to disassembly correlation is not supported by AMD’s shader compiler and is therefore not supported in the UI.</w:t>
+        <w:t xml:space="preserve">Notifications about the fact that modified SPIR-V binary does not match the disassembly will not appear for loaded projects (in case </w:t>
+      </w:r>
+      <w:r>
+        <w:rPr>
+          <w:sz w:val="20"/>
+          <w:szCs w:val="20"/>
+        </w:rPr>
+        <w:t>where the user</w:t>
+      </w:r>
+      <w:r>
+        <w:rPr>
+          <w:sz w:val="20"/>
+          <w:szCs w:val="20"/>
+        </w:rPr>
+        <w:t xml:space="preserve"> changed the SPIR-V code, did not build, and re-loaded the project).</w:t>
+      </w:r>
+    </w:p>
+    <w:p>
+      <w:pPr>
+        <w:pStyle w:val="Heading2"/>
+      </w:pPr>
+      <w:r>
+        <w:t>Offline OpenCL Mode</w:t>
       </w:r>
     </w:p>
     <w:p>
@@ -421,7 +257,7 @@
           <w:sz w:val="20"/>
           <w:szCs w:val="20"/>
         </w:rPr>
-        <w:t>Keyboard navigation is not supported from some views in the GUI application.</w:t>
+        <w:t>OpenCL C++ kernels are not yet supported by the Lightning Compiler.</w:t>
       </w:r>
     </w:p>
     <w:p>
@@ -441,89 +277,35 @@
           <w:sz w:val="20"/>
           <w:szCs w:val="20"/>
         </w:rPr>
-        <w:t>The RGA layer is a beta feature. It fails to extract the shaders and pipeline state from certain Vulkan apps.</w:t>
-      </w:r>
-    </w:p>
-    <w:p>
-      <w:pPr>
-        <w:pStyle w:val="ListParagraph"/>
-        <w:numPr>
-          <w:ilvl w:val="0"/>
-          <w:numId w:val="1"/>
-        </w:numPr>
-        <w:rPr>
-          <w:sz w:val="20"/>
-          <w:szCs w:val="20"/>
-        </w:rPr>
-      </w:pPr>
-      <w:r>
-        <w:rPr>
-          <w:sz w:val="20"/>
-          <w:szCs w:val="20"/>
-        </w:rPr>
-        <w:t xml:space="preserve">Notifications about the fact that modified SPIR-V binary does not match the disassembly will not appear for loaded projects (in case </w:t>
-      </w:r>
-      <w:r>
-        <w:rPr>
-          <w:sz w:val="20"/>
-          <w:szCs w:val="20"/>
-        </w:rPr>
-        <w:t>where the user</w:t>
-      </w:r>
-      <w:r>
-        <w:rPr>
-          <w:sz w:val="20"/>
-          <w:szCs w:val="20"/>
-        </w:rPr>
-        <w:t xml:space="preserve"> changed the SPIR-V code, did not build, and re-loaded the project).</w:t>
-      </w:r>
-    </w:p>
-    <w:p>
-      <w:pPr>
-        <w:pStyle w:val="ListParagraph"/>
-        <w:numPr>
-          <w:ilvl w:val="0"/>
-          <w:numId w:val="1"/>
-        </w:numPr>
-        <w:rPr>
-          <w:sz w:val="20"/>
-          <w:szCs w:val="20"/>
-        </w:rPr>
-      </w:pPr>
-      <w:r>
-        <w:rPr>
-          <w:sz w:val="20"/>
-          <w:szCs w:val="20"/>
-        </w:rPr>
-        <w:t>The driver may generate empty shaders in case the user gives an invalid pipeline state or does not provide a pipeline state at all. This is expected to be fixed in an upcoming driver build and does not require modifications of the tool.</w:t>
-      </w:r>
-    </w:p>
-    <w:p>
-      <w:pPr>
-        <w:pStyle w:val="Heading2"/>
-      </w:pPr>
-      <w:r>
-        <w:t>Offline OpenCL Mode</w:t>
-      </w:r>
-    </w:p>
-    <w:p>
-      <w:pPr>
-        <w:pStyle w:val="ListParagraph"/>
-        <w:numPr>
-          <w:ilvl w:val="0"/>
-          <w:numId w:val="1"/>
-        </w:numPr>
-        <w:rPr>
-          <w:sz w:val="20"/>
-          <w:szCs w:val="20"/>
-        </w:rPr>
-      </w:pPr>
-      <w:r>
-        <w:rPr>
-          <w:sz w:val="20"/>
-          <w:szCs w:val="20"/>
-        </w:rPr>
-        <w:t>OpenCL C++ kernels are not yet supported by the Lightning Compiler.</w:t>
+        <w:t>The OpenCL Lightning Compiler has a known issue with unresolved __printf_alloc symbols, when using</w:t>
+      </w:r>
+      <w:r>
+        <w:rPr>
+          <w:sz w:val="20"/>
+          <w:szCs w:val="20"/>
+        </w:rPr>
+        <w:t xml:space="preserve"> </w:t>
+      </w:r>
+      <w:r>
+        <w:rPr>
+          <w:sz w:val="20"/>
+          <w:szCs w:val="20"/>
+        </w:rPr>
+        <w:t>mlink-builtin-bitcode to link against the device libraries (</w:t>
+      </w:r>
+      <w:r>
+        <w:rPr>
+          <w:sz w:val="20"/>
+          <w:szCs w:val="20"/>
+        </w:rPr>
+        <w:t xml:space="preserve">i.e., </w:t>
+      </w:r>
+      <w:r>
+        <w:rPr>
+          <w:sz w:val="20"/>
+          <w:szCs w:val="20"/>
+        </w:rPr>
+        <w:t>linking in the device libraries using the ----rocm-device-lib-path option), which can cause link failures in .cl code containing printf references.</w:t>
       </w:r>
     </w:p>
     <w:p>
@@ -586,15 +368,27 @@
         </w:rPr>
         <w:t xml:space="preserve">Live register analysis &amp; CFG generation require using </w:t>
       </w:r>
-      <w:proofErr w:type="gramStart"/>
-      <w:r>
-        <w:rPr>
-          <w:sz w:val="20"/>
-          <w:szCs w:val="20"/>
-        </w:rPr>
-        <w:t>the --isa</w:t>
-      </w:r>
-      <w:proofErr w:type="gramEnd"/>
+      <w:r>
+        <w:rPr>
+          <w:sz w:val="20"/>
+          <w:szCs w:val="20"/>
+        </w:rPr>
+        <w:t>the -</w:t>
+      </w:r>
+      <w:r>
+        <w:rPr>
+          <w:sz w:val="20"/>
+          <w:szCs w:val="20"/>
+        </w:rPr>
+        <w:t>-</w:t>
+      </w:r>
+      <w:r>
+        <w:rPr>
+          <w:sz w:val="20"/>
+          <w:szCs w:val="20"/>
+        </w:rPr>
+        <w:t>isa</w:t>
+      </w:r>
       <w:r>
         <w:rPr>
           <w:sz w:val="20"/>
@@ -835,24 +629,248 @@
           <w:sz w:val="20"/>
           <w:szCs w:val="20"/>
         </w:rPr>
+        <w:t>CapabilityFloat64</w:t>
+      </w:r>
+    </w:p>
+    <w:p>
+      <w:pPr>
+        <w:pStyle w:val="ListParagraph"/>
+        <w:rPr>
+          <w:sz w:val="20"/>
+          <w:szCs w:val="20"/>
+        </w:rPr>
+      </w:pPr>
+      <w:r>
+        <w:rPr>
+          <w:sz w:val="20"/>
+          <w:szCs w:val="20"/>
+        </w:rPr>
+        <w:t>CapabilityInt64</w:t>
+      </w:r>
+    </w:p>
+    <w:p>
+      <w:pPr>
+        <w:pStyle w:val="ListParagraph"/>
+        <w:rPr>
+          <w:sz w:val="20"/>
+          <w:szCs w:val="20"/>
+        </w:rPr>
+      </w:pPr>
+      <w:r>
+        <w:rPr>
+          <w:sz w:val="20"/>
+          <w:szCs w:val="20"/>
+        </w:rPr>
+        <w:t>CapabilityMeshShadingEXT</w:t>
+      </w:r>
+    </w:p>
+    <w:p>
+      <w:pPr>
+        <w:pStyle w:val="ListParagraph"/>
+        <w:rPr>
+          <w:sz w:val="20"/>
+          <w:szCs w:val="20"/>
+        </w:rPr>
+      </w:pPr>
+      <w:r>
+        <w:rPr>
+          <w:sz w:val="20"/>
+          <w:szCs w:val="20"/>
+        </w:rPr>
+        <w:t>CapabilityFragmentShaderSampleInterlockEXT</w:t>
+      </w:r>
+    </w:p>
+    <w:p>
+      <w:pPr>
+        <w:pStyle w:val="ListParagraph"/>
+        <w:rPr>
+          <w:sz w:val="20"/>
+          <w:szCs w:val="20"/>
+        </w:rPr>
+      </w:pPr>
+      <w:r>
+        <w:rPr>
+          <w:sz w:val="20"/>
+          <w:szCs w:val="20"/>
+        </w:rPr>
+        <w:t>CapabilityFragmentFullyCoveredEXT</w:t>
+      </w:r>
+    </w:p>
+    <w:p>
+      <w:pPr>
+        <w:pStyle w:val="ListParagraph"/>
+        <w:rPr>
+          <w:sz w:val="20"/>
+          <w:szCs w:val="20"/>
+        </w:rPr>
+      </w:pPr>
+      <w:r>
+        <w:rPr>
+          <w:sz w:val="20"/>
+          <w:szCs w:val="20"/>
+        </w:rPr>
         <w:lastRenderedPageBreak/>
-        <w:t>CapabilityFloat64</w:t>
-      </w:r>
-    </w:p>
-    <w:p>
-      <w:pPr>
-        <w:pStyle w:val="ListParagraph"/>
-        <w:rPr>
-          <w:sz w:val="20"/>
-          <w:szCs w:val="20"/>
-        </w:rPr>
-      </w:pPr>
-      <w:r>
-        <w:rPr>
-          <w:sz w:val="20"/>
-          <w:szCs w:val="20"/>
-        </w:rPr>
-        <w:t>CapabilityInt64</w:t>
+        <w:t>CapabilityFragmentShaderShadingRateInterlockEXT</w:t>
+      </w:r>
+    </w:p>
+    <w:p>
+      <w:pPr>
+        <w:pStyle w:val="ListParagraph"/>
+        <w:rPr>
+          <w:sz w:val="20"/>
+          <w:szCs w:val="20"/>
+        </w:rPr>
+      </w:pPr>
+      <w:r>
+        <w:rPr>
+          <w:sz w:val="20"/>
+          <w:szCs w:val="20"/>
+        </w:rPr>
+        <w:t>CapabilityInputAttachmentArrayNonUniformIndexingEXT</w:t>
+      </w:r>
+    </w:p>
+    <w:p>
+      <w:pPr>
+        <w:pStyle w:val="ListParagraph"/>
+        <w:rPr>
+          <w:sz w:val="20"/>
+          <w:szCs w:val="20"/>
+        </w:rPr>
+      </w:pPr>
+      <w:r>
+        <w:rPr>
+          <w:sz w:val="20"/>
+          <w:szCs w:val="20"/>
+        </w:rPr>
+        <w:t>CapabilityAtomicStorageOps</w:t>
+      </w:r>
+    </w:p>
+    <w:p>
+      <w:pPr>
+        <w:pStyle w:val="ListParagraph"/>
+        <w:rPr>
+          <w:sz w:val="20"/>
+          <w:szCs w:val="20"/>
+        </w:rPr>
+      </w:pPr>
+      <w:r>
+        <w:rPr>
+          <w:sz w:val="20"/>
+          <w:szCs w:val="20"/>
+        </w:rPr>
+        <w:t>CapabilityFragmentShaderPixelInterlockEXT</w:t>
+      </w:r>
+    </w:p>
+    <w:p>
+      <w:pPr>
+        <w:pStyle w:val="ListParagraph"/>
+        <w:rPr>
+          <w:sz w:val="20"/>
+          <w:szCs w:val="20"/>
+        </w:rPr>
+      </w:pPr>
+      <w:r>
+        <w:rPr>
+          <w:sz w:val="20"/>
+          <w:szCs w:val="20"/>
+        </w:rPr>
+        <w:t>CapabilityDotProductKHR</w:t>
+      </w:r>
+    </w:p>
+    <w:p>
+      <w:pPr>
+        <w:pStyle w:val="ListParagraph"/>
+        <w:rPr>
+          <w:sz w:val="20"/>
+          <w:szCs w:val="20"/>
+        </w:rPr>
+      </w:pPr>
+      <w:r>
+        <w:rPr>
+          <w:sz w:val="20"/>
+          <w:szCs w:val="20"/>
+        </w:rPr>
+        <w:t>CapabilityDotProductInputAllKHR</w:t>
+      </w:r>
+    </w:p>
+    <w:p>
+      <w:pPr>
+        <w:pStyle w:val="ListParagraph"/>
+        <w:rPr>
+          <w:sz w:val="20"/>
+          <w:szCs w:val="20"/>
+        </w:rPr>
+      </w:pPr>
+      <w:r>
+        <w:rPr>
+          <w:sz w:val="20"/>
+          <w:szCs w:val="20"/>
+        </w:rPr>
+        <w:t>CapabilityDotProductInput4x8BitKHR</w:t>
+      </w:r>
+    </w:p>
+    <w:p>
+      <w:pPr>
+        <w:pStyle w:val="ListParagraph"/>
+        <w:rPr>
+          <w:sz w:val="20"/>
+          <w:szCs w:val="20"/>
+        </w:rPr>
+      </w:pPr>
+      <w:r>
+        <w:rPr>
+          <w:sz w:val="20"/>
+          <w:szCs w:val="20"/>
+        </w:rPr>
+        <w:t>CapabilityDotProductInput4x8BitPackedKHR</w:t>
+      </w:r>
+    </w:p>
+    <w:p>
+      <w:pPr>
+        <w:pStyle w:val="ListParagraph"/>
+        <w:rPr>
+          <w:sz w:val="20"/>
+          <w:szCs w:val="20"/>
+        </w:rPr>
+      </w:pPr>
+      <w:r>
+        <w:rPr>
+          <w:sz w:val="20"/>
+          <w:szCs w:val="20"/>
+        </w:rPr>
+        <w:t>CapabilityWorkgroupMemoryExplicitLayoutKHR</w:t>
+      </w:r>
+    </w:p>
+    <w:p>
+      <w:pPr>
+        <w:pStyle w:val="ListParagraph"/>
+        <w:rPr>
+          <w:sz w:val="20"/>
+          <w:szCs w:val="20"/>
+        </w:rPr>
+      </w:pPr>
+      <w:r>
+        <w:rPr>
+          <w:sz w:val="20"/>
+          <w:szCs w:val="20"/>
+        </w:rPr>
+        <w:t>CapabilityWorkgroupMemoryExplicitLayout8BitAccessKHR</w:t>
+      </w:r>
+    </w:p>
+    <w:p>
+      <w:pPr>
+        <w:pStyle w:val="ListParagraph"/>
+        <w:rPr>
+          <w:sz w:val="20"/>
+          <w:szCs w:val="20"/>
+        </w:rPr>
+      </w:pPr>
+      <w:r>
+        <w:rPr>
+          <w:sz w:val="20"/>
+          <w:szCs w:val="20"/>
+        </w:rPr>
+        <w:t>CapabilityWorkgroupMemoryExplicitLayout16BitAccessKHR</w:t>
       </w:r>
     </w:p>
     <w:p>
@@ -1460,54 +1478,6 @@
           <w:sz w:val="20"/>
           <w:szCs w:val="20"/>
         </w:rPr>
-        <w:t>CapabilitySubgroupDispatch</w:t>
-      </w:r>
-    </w:p>
-    <w:p>
-      <w:pPr>
-        <w:pStyle w:val="ListParagraph"/>
-        <w:rPr>
-          <w:sz w:val="20"/>
-          <w:szCs w:val="20"/>
-        </w:rPr>
-      </w:pPr>
-      <w:r>
-        <w:rPr>
-          <w:sz w:val="20"/>
-          <w:szCs w:val="20"/>
-        </w:rPr>
-        <w:t>CapabilityNamedBarrier</w:t>
-      </w:r>
-    </w:p>
-    <w:p>
-      <w:pPr>
-        <w:pStyle w:val="ListParagraph"/>
-        <w:rPr>
-          <w:sz w:val="20"/>
-          <w:szCs w:val="20"/>
-        </w:rPr>
-      </w:pPr>
-      <w:r>
-        <w:rPr>
-          <w:sz w:val="20"/>
-          <w:szCs w:val="20"/>
-        </w:rPr>
-        <w:t>CapabilityPipeStorage</w:t>
-      </w:r>
-    </w:p>
-    <w:p>
-      <w:pPr>
-        <w:pStyle w:val="ListParagraph"/>
-        <w:rPr>
-          <w:sz w:val="20"/>
-          <w:szCs w:val="20"/>
-        </w:rPr>
-      </w:pPr>
-      <w:r>
-        <w:rPr>
-          <w:sz w:val="20"/>
-          <w:szCs w:val="20"/>
-        </w:rPr>
         <w:t>CapabilityGroupNonUniform</w:t>
       </w:r>
     </w:p>
@@ -1524,6 +1494,7 @@
           <w:sz w:val="20"/>
           <w:szCs w:val="20"/>
         </w:rPr>
+        <w:lastRenderedPageBreak/>
         <w:t>CapabilityGroupNonUniformVote</w:t>
       </w:r>
     </w:p>
@@ -1620,695 +1591,695 @@
           <w:sz w:val="20"/>
           <w:szCs w:val="20"/>
         </w:rPr>
+        <w:t>CapabilityGroupNonUniformQuad</w:t>
+      </w:r>
+    </w:p>
+    <w:p>
+      <w:pPr>
+        <w:pStyle w:val="ListParagraph"/>
+        <w:rPr>
+          <w:sz w:val="20"/>
+          <w:szCs w:val="20"/>
+        </w:rPr>
+      </w:pPr>
+      <w:r>
+        <w:rPr>
+          <w:sz w:val="20"/>
+          <w:szCs w:val="20"/>
+        </w:rPr>
+        <w:t>CapabilitySubgroupBallotKHR</w:t>
+      </w:r>
+    </w:p>
+    <w:p>
+      <w:pPr>
+        <w:pStyle w:val="ListParagraph"/>
+        <w:rPr>
+          <w:sz w:val="20"/>
+          <w:szCs w:val="20"/>
+        </w:rPr>
+      </w:pPr>
+      <w:r>
+        <w:rPr>
+          <w:sz w:val="20"/>
+          <w:szCs w:val="20"/>
+        </w:rPr>
+        <w:t>CapabilityDrawParameters</w:t>
+      </w:r>
+    </w:p>
+    <w:p>
+      <w:pPr>
+        <w:pStyle w:val="ListParagraph"/>
+        <w:rPr>
+          <w:sz w:val="20"/>
+          <w:szCs w:val="20"/>
+        </w:rPr>
+      </w:pPr>
+      <w:r>
+        <w:rPr>
+          <w:sz w:val="20"/>
+          <w:szCs w:val="20"/>
+        </w:rPr>
+        <w:t>CapabilitySubgroupVoteKHR</w:t>
+      </w:r>
+    </w:p>
+    <w:p>
+      <w:pPr>
+        <w:pStyle w:val="ListParagraph"/>
+        <w:rPr>
+          <w:sz w:val="20"/>
+          <w:szCs w:val="20"/>
+        </w:rPr>
+      </w:pPr>
+      <w:r>
+        <w:rPr>
+          <w:sz w:val="20"/>
+          <w:szCs w:val="20"/>
+        </w:rPr>
+        <w:t>CapabilityStorageBuffer16BitAccess</w:t>
+      </w:r>
+    </w:p>
+    <w:p>
+      <w:pPr>
+        <w:pStyle w:val="ListParagraph"/>
+        <w:rPr>
+          <w:sz w:val="20"/>
+          <w:szCs w:val="20"/>
+        </w:rPr>
+      </w:pPr>
+      <w:r>
+        <w:rPr>
+          <w:sz w:val="20"/>
+          <w:szCs w:val="20"/>
+        </w:rPr>
+        <w:t>CapabilityStorageUniformBufferBlock16</w:t>
+      </w:r>
+    </w:p>
+    <w:p>
+      <w:pPr>
+        <w:pStyle w:val="ListParagraph"/>
+        <w:rPr>
+          <w:sz w:val="20"/>
+          <w:szCs w:val="20"/>
+        </w:rPr>
+      </w:pPr>
+      <w:r>
+        <w:rPr>
+          <w:sz w:val="20"/>
+          <w:szCs w:val="20"/>
+        </w:rPr>
+        <w:t>CapabilityStorageUniform16</w:t>
+      </w:r>
+    </w:p>
+    <w:p>
+      <w:pPr>
+        <w:pStyle w:val="ListParagraph"/>
+        <w:rPr>
+          <w:sz w:val="20"/>
+          <w:szCs w:val="20"/>
+        </w:rPr>
+      </w:pPr>
+      <w:r>
+        <w:rPr>
+          <w:sz w:val="20"/>
+          <w:szCs w:val="20"/>
+        </w:rPr>
+        <w:t>CapabilityUniformAndStorageBuffer16BitAccess</w:t>
+      </w:r>
+    </w:p>
+    <w:p>
+      <w:pPr>
+        <w:pStyle w:val="ListParagraph"/>
+        <w:rPr>
+          <w:sz w:val="20"/>
+          <w:szCs w:val="20"/>
+        </w:rPr>
+      </w:pPr>
+      <w:r>
+        <w:rPr>
+          <w:sz w:val="20"/>
+          <w:szCs w:val="20"/>
+        </w:rPr>
+        <w:t>CapabilityStorageInputOutput16</w:t>
+      </w:r>
+    </w:p>
+    <w:p>
+      <w:pPr>
+        <w:pStyle w:val="ListParagraph"/>
+        <w:rPr>
+          <w:sz w:val="20"/>
+          <w:szCs w:val="20"/>
+        </w:rPr>
+      </w:pPr>
+      <w:r>
+        <w:rPr>
+          <w:sz w:val="20"/>
+          <w:szCs w:val="20"/>
+        </w:rPr>
+        <w:t>CapabilityDeviceGroup</w:t>
+      </w:r>
+    </w:p>
+    <w:p>
+      <w:pPr>
+        <w:pStyle w:val="ListParagraph"/>
+        <w:rPr>
+          <w:sz w:val="20"/>
+          <w:szCs w:val="20"/>
+        </w:rPr>
+      </w:pPr>
+      <w:r>
+        <w:rPr>
+          <w:sz w:val="20"/>
+          <w:szCs w:val="20"/>
+        </w:rPr>
+        <w:t>CapabilityMultiView</w:t>
+      </w:r>
+    </w:p>
+    <w:p>
+      <w:pPr>
+        <w:pStyle w:val="ListParagraph"/>
+        <w:rPr>
+          <w:sz w:val="20"/>
+          <w:szCs w:val="20"/>
+        </w:rPr>
+      </w:pPr>
+      <w:r>
+        <w:rPr>
+          <w:sz w:val="20"/>
+          <w:szCs w:val="20"/>
+        </w:rPr>
+        <w:t>CapabilityVariablePointersStorageBuffer</w:t>
+      </w:r>
+    </w:p>
+    <w:p>
+      <w:pPr>
+        <w:pStyle w:val="ListParagraph"/>
+        <w:rPr>
+          <w:sz w:val="20"/>
+          <w:szCs w:val="20"/>
+        </w:rPr>
+      </w:pPr>
+      <w:r>
+        <w:rPr>
+          <w:sz w:val="20"/>
+          <w:szCs w:val="20"/>
+        </w:rPr>
+        <w:t>CapabilityVariablePointers</w:t>
+      </w:r>
+    </w:p>
+    <w:p>
+      <w:pPr>
+        <w:pStyle w:val="ListParagraph"/>
+        <w:rPr>
+          <w:sz w:val="20"/>
+          <w:szCs w:val="20"/>
+        </w:rPr>
+      </w:pPr>
+      <w:r>
+        <w:rPr>
+          <w:sz w:val="20"/>
+          <w:szCs w:val="20"/>
+        </w:rPr>
+        <w:t>CapabilitySampleMaskPostDepthCoverage</w:t>
+      </w:r>
+    </w:p>
+    <w:p>
+      <w:pPr>
+        <w:pStyle w:val="ListParagraph"/>
+        <w:rPr>
+          <w:sz w:val="20"/>
+          <w:szCs w:val="20"/>
+        </w:rPr>
+      </w:pPr>
+      <w:r>
+        <w:rPr>
+          <w:sz w:val="20"/>
+          <w:szCs w:val="20"/>
+        </w:rPr>
+        <w:t>CapabilityStorageBuffer8BitAccess</w:t>
+      </w:r>
+    </w:p>
+    <w:p>
+      <w:pPr>
+        <w:pStyle w:val="ListParagraph"/>
+        <w:rPr>
+          <w:sz w:val="20"/>
+          <w:szCs w:val="20"/>
+        </w:rPr>
+      </w:pPr>
+      <w:r>
+        <w:rPr>
+          <w:sz w:val="20"/>
+          <w:szCs w:val="20"/>
+        </w:rPr>
+        <w:t>CapabilityUniformAndStorageBuffer8BitAccess</w:t>
+      </w:r>
+    </w:p>
+    <w:p>
+      <w:pPr>
+        <w:pStyle w:val="ListParagraph"/>
+        <w:rPr>
+          <w:sz w:val="20"/>
+          <w:szCs w:val="20"/>
+        </w:rPr>
+      </w:pPr>
+      <w:r>
+        <w:rPr>
+          <w:sz w:val="20"/>
+          <w:szCs w:val="20"/>
+        </w:rPr>
+        <w:t>CapabilityDenormPreserve</w:t>
+      </w:r>
+    </w:p>
+    <w:p>
+      <w:pPr>
+        <w:pStyle w:val="ListParagraph"/>
+        <w:rPr>
+          <w:sz w:val="20"/>
+          <w:szCs w:val="20"/>
+        </w:rPr>
+      </w:pPr>
+      <w:r>
+        <w:rPr>
+          <w:sz w:val="20"/>
+          <w:szCs w:val="20"/>
+        </w:rPr>
+        <w:t>CapabilityDenormFlushToZero</w:t>
+      </w:r>
+    </w:p>
+    <w:p>
+      <w:pPr>
+        <w:pStyle w:val="ListParagraph"/>
+        <w:rPr>
+          <w:sz w:val="20"/>
+          <w:szCs w:val="20"/>
+        </w:rPr>
+      </w:pPr>
+      <w:r>
+        <w:rPr>
+          <w:sz w:val="20"/>
+          <w:szCs w:val="20"/>
+        </w:rPr>
+        <w:t>CapabilitySignedZeroInfNanPreserve</w:t>
+      </w:r>
+    </w:p>
+    <w:p>
+      <w:pPr>
+        <w:pStyle w:val="ListParagraph"/>
+        <w:rPr>
+          <w:sz w:val="20"/>
+          <w:szCs w:val="20"/>
+        </w:rPr>
+      </w:pPr>
+      <w:r>
+        <w:rPr>
+          <w:sz w:val="20"/>
+          <w:szCs w:val="20"/>
+        </w:rPr>
+        <w:t>CapabilityRoundingModeRTE</w:t>
+      </w:r>
+    </w:p>
+    <w:p>
+      <w:pPr>
+        <w:pStyle w:val="ListParagraph"/>
+        <w:rPr>
+          <w:sz w:val="20"/>
+          <w:szCs w:val="20"/>
+        </w:rPr>
+      </w:pPr>
+      <w:r>
+        <w:rPr>
+          <w:sz w:val="20"/>
+          <w:szCs w:val="20"/>
+        </w:rPr>
+        <w:t>CapabilityRoundingModeRTZ</w:t>
+      </w:r>
+    </w:p>
+    <w:p>
+      <w:pPr>
+        <w:pStyle w:val="ListParagraph"/>
+        <w:rPr>
+          <w:sz w:val="20"/>
+          <w:szCs w:val="20"/>
+        </w:rPr>
+      </w:pPr>
+      <w:r>
+        <w:rPr>
+          <w:sz w:val="20"/>
+          <w:szCs w:val="20"/>
+        </w:rPr>
+        <w:t>CapabilityFloat16ImageAMD</w:t>
+      </w:r>
+    </w:p>
+    <w:p>
+      <w:pPr>
+        <w:pStyle w:val="ListParagraph"/>
+        <w:rPr>
+          <w:sz w:val="20"/>
+          <w:szCs w:val="20"/>
+        </w:rPr>
+      </w:pPr>
+      <w:r>
+        <w:rPr>
+          <w:sz w:val="20"/>
+          <w:szCs w:val="20"/>
+        </w:rPr>
+        <w:t>CapabilityImageGatherBiasLodAMD</w:t>
+      </w:r>
+    </w:p>
+    <w:p>
+      <w:pPr>
+        <w:pStyle w:val="ListParagraph"/>
+        <w:rPr>
+          <w:sz w:val="20"/>
+          <w:szCs w:val="20"/>
+        </w:rPr>
+      </w:pPr>
+      <w:r>
+        <w:rPr>
+          <w:sz w:val="20"/>
+          <w:szCs w:val="20"/>
+        </w:rPr>
+        <w:t>CapabilityFragmentMaskAMD</w:t>
+      </w:r>
+    </w:p>
+    <w:p>
+      <w:pPr>
+        <w:pStyle w:val="ListParagraph"/>
+        <w:rPr>
+          <w:sz w:val="20"/>
+          <w:szCs w:val="20"/>
+        </w:rPr>
+      </w:pPr>
+      <w:r>
+        <w:rPr>
+          <w:sz w:val="20"/>
+          <w:szCs w:val="20"/>
+        </w:rPr>
+        <w:t>CapabilityStencilExportEXT</w:t>
+      </w:r>
+    </w:p>
+    <w:p>
+      <w:pPr>
+        <w:pStyle w:val="ListParagraph"/>
+        <w:rPr>
+          <w:sz w:val="20"/>
+          <w:szCs w:val="20"/>
+        </w:rPr>
+      </w:pPr>
+      <w:r>
+        <w:rPr>
+          <w:sz w:val="20"/>
+          <w:szCs w:val="20"/>
+        </w:rPr>
+        <w:t>CapabilityImageReadWriteLodAMD</w:t>
+      </w:r>
+    </w:p>
+    <w:p>
+      <w:pPr>
+        <w:pStyle w:val="ListParagraph"/>
+        <w:rPr>
+          <w:sz w:val="20"/>
+          <w:szCs w:val="20"/>
+        </w:rPr>
+      </w:pPr>
+      <w:r>
+        <w:rPr>
+          <w:sz w:val="20"/>
+          <w:szCs w:val="20"/>
+        </w:rPr>
+        <w:t>CapabilityInt64ImageEXT</w:t>
+      </w:r>
+    </w:p>
+    <w:p>
+      <w:pPr>
+        <w:pStyle w:val="ListParagraph"/>
+        <w:rPr>
+          <w:sz w:val="20"/>
+          <w:szCs w:val="20"/>
+        </w:rPr>
+      </w:pPr>
+      <w:r>
+        <w:rPr>
+          <w:sz w:val="20"/>
+          <w:szCs w:val="20"/>
+        </w:rPr>
+        <w:t>CapabilityShaderClockKHR</w:t>
+      </w:r>
+    </w:p>
+    <w:p>
+      <w:pPr>
+        <w:pStyle w:val="ListParagraph"/>
+        <w:rPr>
+          <w:sz w:val="20"/>
+          <w:szCs w:val="20"/>
+        </w:rPr>
+      </w:pPr>
+      <w:r>
+        <w:rPr>
+          <w:sz w:val="20"/>
+          <w:szCs w:val="20"/>
+        </w:rPr>
+        <w:t>CapabilityShaderViewportIndexLayerEXT</w:t>
+      </w:r>
+    </w:p>
+    <w:p>
+      <w:pPr>
+        <w:pStyle w:val="ListParagraph"/>
+        <w:rPr>
+          <w:sz w:val="20"/>
+          <w:szCs w:val="20"/>
+        </w:rPr>
+      </w:pPr>
+      <w:r>
+        <w:rPr>
+          <w:sz w:val="20"/>
+          <w:szCs w:val="20"/>
+        </w:rPr>
+        <w:t>CapabilityFragmentShadingRateKHR</w:t>
+      </w:r>
+    </w:p>
+    <w:p>
+      <w:pPr>
+        <w:pStyle w:val="ListParagraph"/>
+        <w:rPr>
+          <w:sz w:val="20"/>
+          <w:szCs w:val="20"/>
+        </w:rPr>
+      </w:pPr>
+      <w:r>
+        <w:rPr>
+          <w:sz w:val="20"/>
+          <w:szCs w:val="20"/>
+        </w:rPr>
+        <w:t>CapabilityFragmentDensityEXT</w:t>
+      </w:r>
+    </w:p>
+    <w:p>
+      <w:pPr>
+        <w:pStyle w:val="ListParagraph"/>
+        <w:rPr>
+          <w:sz w:val="20"/>
+          <w:szCs w:val="20"/>
+        </w:rPr>
+      </w:pPr>
+      <w:r>
+        <w:rPr>
+          <w:sz w:val="20"/>
+          <w:szCs w:val="20"/>
+        </w:rPr>
+        <w:t>CapabilityShaderNonUniformEXT</w:t>
+      </w:r>
+    </w:p>
+    <w:p>
+      <w:pPr>
+        <w:pStyle w:val="ListParagraph"/>
+        <w:rPr>
+          <w:sz w:val="20"/>
+          <w:szCs w:val="20"/>
+        </w:rPr>
+      </w:pPr>
+      <w:r>
+        <w:rPr>
+          <w:sz w:val="20"/>
+          <w:szCs w:val="20"/>
+        </w:rPr>
+        <w:t>CapabilityRuntimeDescriptorArrayEXT</w:t>
+      </w:r>
+    </w:p>
+    <w:p>
+      <w:pPr>
+        <w:pStyle w:val="ListParagraph"/>
+        <w:rPr>
+          <w:sz w:val="20"/>
+          <w:szCs w:val="20"/>
+        </w:rPr>
+      </w:pPr>
+      <w:r>
+        <w:rPr>
+          <w:sz w:val="20"/>
+          <w:szCs w:val="20"/>
+        </w:rPr>
+        <w:t>CapabilityInputAttachmentArrayDynamicIndexingEXT</w:t>
+      </w:r>
+    </w:p>
+    <w:p>
+      <w:pPr>
+        <w:pStyle w:val="ListParagraph"/>
+        <w:rPr>
+          <w:sz w:val="20"/>
+          <w:szCs w:val="20"/>
+        </w:rPr>
+      </w:pPr>
+      <w:r>
+        <w:rPr>
+          <w:sz w:val="20"/>
+          <w:szCs w:val="20"/>
+        </w:rPr>
+        <w:t>CapabilityUniformTexelBufferArrayDynamicIndexingEXT</w:t>
+      </w:r>
+    </w:p>
+    <w:p>
+      <w:pPr>
+        <w:pStyle w:val="ListParagraph"/>
+        <w:rPr>
+          <w:sz w:val="20"/>
+          <w:szCs w:val="20"/>
+        </w:rPr>
+      </w:pPr>
+      <w:r>
+        <w:rPr>
+          <w:sz w:val="20"/>
+          <w:szCs w:val="20"/>
+        </w:rPr>
+        <w:t>CapabilityStorageTexelBufferArrayDynamicIndexingEXT</w:t>
+      </w:r>
+    </w:p>
+    <w:p>
+      <w:pPr>
+        <w:pStyle w:val="ListParagraph"/>
+        <w:rPr>
+          <w:sz w:val="20"/>
+          <w:szCs w:val="20"/>
+        </w:rPr>
+      </w:pPr>
+      <w:r>
+        <w:rPr>
+          <w:sz w:val="20"/>
+          <w:szCs w:val="20"/>
+        </w:rPr>
+        <w:t>CapabilityUniformBufferArrayNonUniformIndexingEXT</w:t>
+      </w:r>
+    </w:p>
+    <w:p>
+      <w:pPr>
+        <w:pStyle w:val="ListParagraph"/>
+        <w:rPr>
+          <w:sz w:val="20"/>
+          <w:szCs w:val="20"/>
+        </w:rPr>
+      </w:pPr>
+      <w:r>
+        <w:rPr>
+          <w:sz w:val="20"/>
+          <w:szCs w:val="20"/>
+        </w:rPr>
+        <w:t>CapabilitySampledImageArrayNonUniformIndexingEXT</w:t>
+      </w:r>
+    </w:p>
+    <w:p>
+      <w:pPr>
+        <w:pStyle w:val="ListParagraph"/>
+        <w:rPr>
+          <w:sz w:val="20"/>
+          <w:szCs w:val="20"/>
+        </w:rPr>
+      </w:pPr>
+      <w:r>
+        <w:rPr>
+          <w:sz w:val="20"/>
+          <w:szCs w:val="20"/>
+        </w:rPr>
+        <w:t>CapabilityStorageBufferArrayNonUniformIndexingEXT</w:t>
+      </w:r>
+    </w:p>
+    <w:p>
+      <w:pPr>
+        <w:pStyle w:val="ListParagraph"/>
+        <w:rPr>
+          <w:sz w:val="20"/>
+          <w:szCs w:val="20"/>
+        </w:rPr>
+      </w:pPr>
+      <w:r>
+        <w:rPr>
+          <w:sz w:val="20"/>
+          <w:szCs w:val="20"/>
+        </w:rPr>
+        <w:t>CapabilityStorageImageArrayNonUniformIndexingEXT</w:t>
+      </w:r>
+    </w:p>
+    <w:p>
+      <w:pPr>
+        <w:pStyle w:val="ListParagraph"/>
+        <w:rPr>
+          <w:sz w:val="20"/>
+          <w:szCs w:val="20"/>
+        </w:rPr>
+      </w:pPr>
+      <w:r>
+        <w:rPr>
+          <w:sz w:val="20"/>
+          <w:szCs w:val="20"/>
+        </w:rPr>
+        <w:t>CapabilityUniformTexelBufferArrayNonUniformIndexingEXT</w:t>
+      </w:r>
+    </w:p>
+    <w:p>
+      <w:pPr>
+        <w:pStyle w:val="ListParagraph"/>
+        <w:rPr>
+          <w:sz w:val="20"/>
+          <w:szCs w:val="20"/>
+        </w:rPr>
+      </w:pPr>
+      <w:r>
+        <w:rPr>
+          <w:sz w:val="20"/>
+          <w:szCs w:val="20"/>
+        </w:rPr>
+        <w:t>CapabilityStorageTexelBufferArrayNonUniformIndexingEXT</w:t>
+      </w:r>
+    </w:p>
+    <w:p>
+      <w:pPr>
+        <w:pStyle w:val="ListParagraph"/>
+        <w:rPr>
+          <w:sz w:val="20"/>
+          <w:szCs w:val="20"/>
+        </w:rPr>
+      </w:pPr>
+      <w:r>
+        <w:rPr>
+          <w:sz w:val="20"/>
+          <w:szCs w:val="20"/>
+        </w:rPr>
+        <w:t>CapabilityVulkanMemoryModel</w:t>
+      </w:r>
+    </w:p>
+    <w:p>
+      <w:pPr>
+        <w:pStyle w:val="ListParagraph"/>
+        <w:rPr>
+          <w:sz w:val="20"/>
+          <w:szCs w:val="20"/>
+        </w:rPr>
+      </w:pPr>
+      <w:r>
+        <w:rPr>
+          <w:sz w:val="20"/>
+          <w:szCs w:val="20"/>
+        </w:rPr>
         <w:lastRenderedPageBreak/>
-        <w:t>CapabilityGroupNonUniformQuad</w:t>
-      </w:r>
-    </w:p>
-    <w:p>
-      <w:pPr>
-        <w:pStyle w:val="ListParagraph"/>
-        <w:rPr>
-          <w:sz w:val="20"/>
-          <w:szCs w:val="20"/>
-        </w:rPr>
-      </w:pPr>
-      <w:r>
-        <w:rPr>
-          <w:sz w:val="20"/>
-          <w:szCs w:val="20"/>
-        </w:rPr>
-        <w:t>CapabilitySubgroupBallotKHR</w:t>
-      </w:r>
-    </w:p>
-    <w:p>
-      <w:pPr>
-        <w:pStyle w:val="ListParagraph"/>
-        <w:rPr>
-          <w:sz w:val="20"/>
-          <w:szCs w:val="20"/>
-        </w:rPr>
-      </w:pPr>
-      <w:r>
-        <w:rPr>
-          <w:sz w:val="20"/>
-          <w:szCs w:val="20"/>
-        </w:rPr>
-        <w:t>CapabilityDrawParameters</w:t>
-      </w:r>
-    </w:p>
-    <w:p>
-      <w:pPr>
-        <w:pStyle w:val="ListParagraph"/>
-        <w:rPr>
-          <w:sz w:val="20"/>
-          <w:szCs w:val="20"/>
-        </w:rPr>
-      </w:pPr>
-      <w:r>
-        <w:rPr>
-          <w:sz w:val="20"/>
-          <w:szCs w:val="20"/>
-        </w:rPr>
-        <w:t>CapabilitySubgroupVoteKHR</w:t>
-      </w:r>
-    </w:p>
-    <w:p>
-      <w:pPr>
-        <w:pStyle w:val="ListParagraph"/>
-        <w:rPr>
-          <w:sz w:val="20"/>
-          <w:szCs w:val="20"/>
-        </w:rPr>
-      </w:pPr>
-      <w:r>
-        <w:rPr>
-          <w:sz w:val="20"/>
-          <w:szCs w:val="20"/>
-        </w:rPr>
-        <w:t>CapabilityStorageBuffer16BitAccess</w:t>
-      </w:r>
-    </w:p>
-    <w:p>
-      <w:pPr>
-        <w:pStyle w:val="ListParagraph"/>
-        <w:rPr>
-          <w:sz w:val="20"/>
-          <w:szCs w:val="20"/>
-        </w:rPr>
-      </w:pPr>
-      <w:r>
-        <w:rPr>
-          <w:sz w:val="20"/>
-          <w:szCs w:val="20"/>
-        </w:rPr>
-        <w:t>CapabilityStorageUniformBufferBlock16</w:t>
-      </w:r>
-    </w:p>
-    <w:p>
-      <w:pPr>
-        <w:pStyle w:val="ListParagraph"/>
-        <w:rPr>
-          <w:sz w:val="20"/>
-          <w:szCs w:val="20"/>
-        </w:rPr>
-      </w:pPr>
-      <w:r>
-        <w:rPr>
-          <w:sz w:val="20"/>
-          <w:szCs w:val="20"/>
-        </w:rPr>
-        <w:t>CapabilityStorageUniform16</w:t>
-      </w:r>
-    </w:p>
-    <w:p>
-      <w:pPr>
-        <w:pStyle w:val="ListParagraph"/>
-        <w:rPr>
-          <w:sz w:val="20"/>
-          <w:szCs w:val="20"/>
-        </w:rPr>
-      </w:pPr>
-      <w:r>
-        <w:rPr>
-          <w:sz w:val="20"/>
-          <w:szCs w:val="20"/>
-        </w:rPr>
-        <w:t>CapabilityUniformAndStorageBuffer16BitAccess</w:t>
-      </w:r>
-    </w:p>
-    <w:p>
-      <w:pPr>
-        <w:pStyle w:val="ListParagraph"/>
-        <w:rPr>
-          <w:sz w:val="20"/>
-          <w:szCs w:val="20"/>
-        </w:rPr>
-      </w:pPr>
-      <w:r>
-        <w:rPr>
-          <w:sz w:val="20"/>
-          <w:szCs w:val="20"/>
-        </w:rPr>
-        <w:t>CapabilityStorageInputOutput16</w:t>
-      </w:r>
-    </w:p>
-    <w:p>
-      <w:pPr>
-        <w:pStyle w:val="ListParagraph"/>
-        <w:rPr>
-          <w:sz w:val="20"/>
-          <w:szCs w:val="20"/>
-        </w:rPr>
-      </w:pPr>
-      <w:r>
-        <w:rPr>
-          <w:sz w:val="20"/>
-          <w:szCs w:val="20"/>
-        </w:rPr>
-        <w:t>CapabilityDeviceGroup</w:t>
-      </w:r>
-    </w:p>
-    <w:p>
-      <w:pPr>
-        <w:pStyle w:val="ListParagraph"/>
-        <w:rPr>
-          <w:sz w:val="20"/>
-          <w:szCs w:val="20"/>
-        </w:rPr>
-      </w:pPr>
-      <w:r>
-        <w:rPr>
-          <w:sz w:val="20"/>
-          <w:szCs w:val="20"/>
-        </w:rPr>
-        <w:t>CapabilityMultiView</w:t>
-      </w:r>
-    </w:p>
-    <w:p>
-      <w:pPr>
-        <w:pStyle w:val="ListParagraph"/>
-        <w:rPr>
-          <w:sz w:val="20"/>
-          <w:szCs w:val="20"/>
-        </w:rPr>
-      </w:pPr>
-      <w:r>
-        <w:rPr>
-          <w:sz w:val="20"/>
-          <w:szCs w:val="20"/>
-        </w:rPr>
-        <w:t>CapabilityVariablePointersStorageBuffer</w:t>
-      </w:r>
-    </w:p>
-    <w:p>
-      <w:pPr>
-        <w:pStyle w:val="ListParagraph"/>
-        <w:rPr>
-          <w:sz w:val="20"/>
-          <w:szCs w:val="20"/>
-        </w:rPr>
-      </w:pPr>
-      <w:r>
-        <w:rPr>
-          <w:sz w:val="20"/>
-          <w:szCs w:val="20"/>
-        </w:rPr>
-        <w:t>CapabilityVariablePointers</w:t>
-      </w:r>
-    </w:p>
-    <w:p>
-      <w:pPr>
-        <w:pStyle w:val="ListParagraph"/>
-        <w:rPr>
-          <w:sz w:val="20"/>
-          <w:szCs w:val="20"/>
-        </w:rPr>
-      </w:pPr>
-      <w:r>
-        <w:rPr>
-          <w:sz w:val="20"/>
-          <w:szCs w:val="20"/>
-        </w:rPr>
-        <w:t>CapabilitySampleMaskPostDepthCoverage</w:t>
-      </w:r>
-    </w:p>
-    <w:p>
-      <w:pPr>
-        <w:pStyle w:val="ListParagraph"/>
-        <w:rPr>
-          <w:sz w:val="20"/>
-          <w:szCs w:val="20"/>
-        </w:rPr>
-      </w:pPr>
-      <w:r>
-        <w:rPr>
-          <w:sz w:val="20"/>
-          <w:szCs w:val="20"/>
-        </w:rPr>
-        <w:t>CapabilityStorageBuffer8BitAccess</w:t>
-      </w:r>
-    </w:p>
-    <w:p>
-      <w:pPr>
-        <w:pStyle w:val="ListParagraph"/>
-        <w:rPr>
-          <w:sz w:val="20"/>
-          <w:szCs w:val="20"/>
-        </w:rPr>
-      </w:pPr>
-      <w:r>
-        <w:rPr>
-          <w:sz w:val="20"/>
-          <w:szCs w:val="20"/>
-        </w:rPr>
-        <w:t>CapabilityUniformAndStorageBuffer8BitAccess</w:t>
-      </w:r>
-    </w:p>
-    <w:p>
-      <w:pPr>
-        <w:pStyle w:val="ListParagraph"/>
-        <w:rPr>
-          <w:sz w:val="20"/>
-          <w:szCs w:val="20"/>
-        </w:rPr>
-      </w:pPr>
-      <w:r>
-        <w:rPr>
-          <w:sz w:val="20"/>
-          <w:szCs w:val="20"/>
-        </w:rPr>
-        <w:t>CapabilityDenormPreserve</w:t>
-      </w:r>
-    </w:p>
-    <w:p>
-      <w:pPr>
-        <w:pStyle w:val="ListParagraph"/>
-        <w:rPr>
-          <w:sz w:val="20"/>
-          <w:szCs w:val="20"/>
-        </w:rPr>
-      </w:pPr>
-      <w:r>
-        <w:rPr>
-          <w:sz w:val="20"/>
-          <w:szCs w:val="20"/>
-        </w:rPr>
-        <w:t>CapabilityDenormFlushToZero</w:t>
-      </w:r>
-    </w:p>
-    <w:p>
-      <w:pPr>
-        <w:pStyle w:val="ListParagraph"/>
-        <w:rPr>
-          <w:sz w:val="20"/>
-          <w:szCs w:val="20"/>
-        </w:rPr>
-      </w:pPr>
-      <w:r>
-        <w:rPr>
-          <w:sz w:val="20"/>
-          <w:szCs w:val="20"/>
-        </w:rPr>
-        <w:t>CapabilitySignedZeroInfNanPreserve</w:t>
-      </w:r>
-    </w:p>
-    <w:p>
-      <w:pPr>
-        <w:pStyle w:val="ListParagraph"/>
-        <w:rPr>
-          <w:sz w:val="20"/>
-          <w:szCs w:val="20"/>
-        </w:rPr>
-      </w:pPr>
-      <w:r>
-        <w:rPr>
-          <w:sz w:val="20"/>
-          <w:szCs w:val="20"/>
-        </w:rPr>
-        <w:t>CapabilityRoundingModeRTE</w:t>
-      </w:r>
-    </w:p>
-    <w:p>
-      <w:pPr>
-        <w:pStyle w:val="ListParagraph"/>
-        <w:rPr>
-          <w:sz w:val="20"/>
-          <w:szCs w:val="20"/>
-        </w:rPr>
-      </w:pPr>
-      <w:r>
-        <w:rPr>
-          <w:sz w:val="20"/>
-          <w:szCs w:val="20"/>
-        </w:rPr>
-        <w:t>CapabilityRoundingModeRTZ</w:t>
-      </w:r>
-    </w:p>
-    <w:p>
-      <w:pPr>
-        <w:pStyle w:val="ListParagraph"/>
-        <w:rPr>
-          <w:sz w:val="20"/>
-          <w:szCs w:val="20"/>
-        </w:rPr>
-      </w:pPr>
-      <w:r>
-        <w:rPr>
-          <w:sz w:val="20"/>
-          <w:szCs w:val="20"/>
-        </w:rPr>
-        <w:t>CapabilityFloat16ImageAMD</w:t>
-      </w:r>
-    </w:p>
-    <w:p>
-      <w:pPr>
-        <w:pStyle w:val="ListParagraph"/>
-        <w:rPr>
-          <w:sz w:val="20"/>
-          <w:szCs w:val="20"/>
-        </w:rPr>
-      </w:pPr>
-      <w:r>
-        <w:rPr>
-          <w:sz w:val="20"/>
-          <w:szCs w:val="20"/>
-        </w:rPr>
-        <w:t>CapabilityImageGatherBiasLodAMD</w:t>
-      </w:r>
-    </w:p>
-    <w:p>
-      <w:pPr>
-        <w:pStyle w:val="ListParagraph"/>
-        <w:rPr>
-          <w:sz w:val="20"/>
-          <w:szCs w:val="20"/>
-        </w:rPr>
-      </w:pPr>
-      <w:r>
-        <w:rPr>
-          <w:sz w:val="20"/>
-          <w:szCs w:val="20"/>
-        </w:rPr>
-        <w:t>CapabilityFragmentMaskAMD</w:t>
-      </w:r>
-    </w:p>
-    <w:p>
-      <w:pPr>
-        <w:pStyle w:val="ListParagraph"/>
-        <w:rPr>
-          <w:sz w:val="20"/>
-          <w:szCs w:val="20"/>
-        </w:rPr>
-      </w:pPr>
-      <w:r>
-        <w:rPr>
-          <w:sz w:val="20"/>
-          <w:szCs w:val="20"/>
-        </w:rPr>
-        <w:t>CapabilityStencilExportEXT</w:t>
-      </w:r>
-    </w:p>
-    <w:p>
-      <w:pPr>
-        <w:pStyle w:val="ListParagraph"/>
-        <w:rPr>
-          <w:sz w:val="20"/>
-          <w:szCs w:val="20"/>
-        </w:rPr>
-      </w:pPr>
-      <w:r>
-        <w:rPr>
-          <w:sz w:val="20"/>
-          <w:szCs w:val="20"/>
-        </w:rPr>
-        <w:t>CapabilityImageReadWriteLodAMD</w:t>
-      </w:r>
-    </w:p>
-    <w:p>
-      <w:pPr>
-        <w:pStyle w:val="ListParagraph"/>
-        <w:rPr>
-          <w:sz w:val="20"/>
-          <w:szCs w:val="20"/>
-        </w:rPr>
-      </w:pPr>
-      <w:r>
-        <w:rPr>
-          <w:sz w:val="20"/>
-          <w:szCs w:val="20"/>
-        </w:rPr>
-        <w:t>CapabilityInt64ImageEXT</w:t>
-      </w:r>
-    </w:p>
-    <w:p>
-      <w:pPr>
-        <w:pStyle w:val="ListParagraph"/>
-        <w:rPr>
-          <w:sz w:val="20"/>
-          <w:szCs w:val="20"/>
-        </w:rPr>
-      </w:pPr>
-      <w:r>
-        <w:rPr>
-          <w:sz w:val="20"/>
-          <w:szCs w:val="20"/>
-        </w:rPr>
-        <w:t>CapabilityShaderClockKHR</w:t>
-      </w:r>
-    </w:p>
-    <w:p>
-      <w:pPr>
-        <w:pStyle w:val="ListParagraph"/>
-        <w:rPr>
-          <w:sz w:val="20"/>
-          <w:szCs w:val="20"/>
-        </w:rPr>
-      </w:pPr>
-      <w:r>
-        <w:rPr>
-          <w:sz w:val="20"/>
-          <w:szCs w:val="20"/>
-        </w:rPr>
-        <w:t>CapabilityShaderViewportIndexLayerEXT</w:t>
-      </w:r>
-    </w:p>
-    <w:p>
-      <w:pPr>
-        <w:pStyle w:val="ListParagraph"/>
-        <w:rPr>
-          <w:sz w:val="20"/>
-          <w:szCs w:val="20"/>
-        </w:rPr>
-      </w:pPr>
-      <w:r>
-        <w:rPr>
-          <w:sz w:val="20"/>
-          <w:szCs w:val="20"/>
-        </w:rPr>
-        <w:t>CapabilityFragmentShadingRateKHR</w:t>
-      </w:r>
-    </w:p>
-    <w:p>
-      <w:pPr>
-        <w:pStyle w:val="ListParagraph"/>
-        <w:rPr>
-          <w:sz w:val="20"/>
-          <w:szCs w:val="20"/>
-        </w:rPr>
-      </w:pPr>
-      <w:r>
-        <w:rPr>
-          <w:sz w:val="20"/>
-          <w:szCs w:val="20"/>
-        </w:rPr>
-        <w:t>CapabilityFragmentDensityEXT</w:t>
-      </w:r>
-    </w:p>
-    <w:p>
-      <w:pPr>
-        <w:pStyle w:val="ListParagraph"/>
-        <w:rPr>
-          <w:sz w:val="20"/>
-          <w:szCs w:val="20"/>
-        </w:rPr>
-      </w:pPr>
-      <w:r>
-        <w:rPr>
-          <w:sz w:val="20"/>
-          <w:szCs w:val="20"/>
-        </w:rPr>
-        <w:t>CapabilityShaderNonUniformEXT</w:t>
-      </w:r>
-    </w:p>
-    <w:p>
-      <w:pPr>
-        <w:pStyle w:val="ListParagraph"/>
-        <w:rPr>
-          <w:sz w:val="20"/>
-          <w:szCs w:val="20"/>
-        </w:rPr>
-      </w:pPr>
-      <w:r>
-        <w:rPr>
-          <w:sz w:val="20"/>
-          <w:szCs w:val="20"/>
-        </w:rPr>
-        <w:t>CapabilityRuntimeDescriptorArrayEXT</w:t>
-      </w:r>
-    </w:p>
-    <w:p>
-      <w:pPr>
-        <w:pStyle w:val="ListParagraph"/>
-        <w:rPr>
-          <w:sz w:val="20"/>
-          <w:szCs w:val="20"/>
-        </w:rPr>
-      </w:pPr>
-      <w:r>
-        <w:rPr>
-          <w:sz w:val="20"/>
-          <w:szCs w:val="20"/>
-        </w:rPr>
-        <w:t>CapabilityInputAttachmentArrayDynamicIndexingEXT</w:t>
-      </w:r>
-    </w:p>
-    <w:p>
-      <w:pPr>
-        <w:pStyle w:val="ListParagraph"/>
-        <w:rPr>
-          <w:sz w:val="20"/>
-          <w:szCs w:val="20"/>
-        </w:rPr>
-      </w:pPr>
-      <w:r>
-        <w:rPr>
-          <w:sz w:val="20"/>
-          <w:szCs w:val="20"/>
-        </w:rPr>
-        <w:t>CapabilityUniformTexelBufferArrayDynamicIndexingEXT</w:t>
-      </w:r>
-    </w:p>
-    <w:p>
-      <w:pPr>
-        <w:pStyle w:val="ListParagraph"/>
-        <w:rPr>
-          <w:sz w:val="20"/>
-          <w:szCs w:val="20"/>
-        </w:rPr>
-      </w:pPr>
-      <w:r>
-        <w:rPr>
-          <w:sz w:val="20"/>
-          <w:szCs w:val="20"/>
-        </w:rPr>
-        <w:t>CapabilityStorageTexelBufferArrayDynamicIndexingEXT</w:t>
-      </w:r>
-    </w:p>
-    <w:p>
-      <w:pPr>
-        <w:pStyle w:val="ListParagraph"/>
-        <w:rPr>
-          <w:sz w:val="20"/>
-          <w:szCs w:val="20"/>
-        </w:rPr>
-      </w:pPr>
-      <w:r>
-        <w:rPr>
-          <w:sz w:val="20"/>
-          <w:szCs w:val="20"/>
-        </w:rPr>
-        <w:t>CapabilityUniformBufferArrayNonUniformIndexingEXT</w:t>
-      </w:r>
-    </w:p>
-    <w:p>
-      <w:pPr>
-        <w:pStyle w:val="ListParagraph"/>
-        <w:rPr>
-          <w:sz w:val="20"/>
-          <w:szCs w:val="20"/>
-        </w:rPr>
-      </w:pPr>
-      <w:r>
-        <w:rPr>
-          <w:sz w:val="20"/>
-          <w:szCs w:val="20"/>
-        </w:rPr>
-        <w:t>CapabilitySampledImageArrayNonUniformIndexingEXT</w:t>
-      </w:r>
-    </w:p>
-    <w:p>
-      <w:pPr>
-        <w:pStyle w:val="ListParagraph"/>
-        <w:rPr>
-          <w:sz w:val="20"/>
-          <w:szCs w:val="20"/>
-        </w:rPr>
-      </w:pPr>
-      <w:r>
-        <w:rPr>
-          <w:sz w:val="20"/>
-          <w:szCs w:val="20"/>
-        </w:rPr>
-        <w:t>CapabilityStorageBufferArrayNonUniformIndexingEXT</w:t>
-      </w:r>
-    </w:p>
-    <w:p>
-      <w:pPr>
-        <w:pStyle w:val="ListParagraph"/>
-        <w:rPr>
-          <w:sz w:val="20"/>
-          <w:szCs w:val="20"/>
-        </w:rPr>
-      </w:pPr>
-      <w:r>
-        <w:rPr>
-          <w:sz w:val="20"/>
-          <w:szCs w:val="20"/>
-        </w:rPr>
-        <w:t>CapabilityStorageImageArrayNonUniformIndexingEXT</w:t>
-      </w:r>
-    </w:p>
-    <w:p>
-      <w:pPr>
-        <w:pStyle w:val="ListParagraph"/>
-        <w:rPr>
-          <w:sz w:val="20"/>
-          <w:szCs w:val="20"/>
-        </w:rPr>
-      </w:pPr>
-      <w:r>
-        <w:rPr>
-          <w:sz w:val="20"/>
-          <w:szCs w:val="20"/>
-        </w:rPr>
-        <w:t>CapabilityUniformTexelBufferArrayNonUniformIndexingEXT</w:t>
-      </w:r>
-    </w:p>
-    <w:p>
-      <w:pPr>
-        <w:pStyle w:val="ListParagraph"/>
-        <w:rPr>
-          <w:sz w:val="20"/>
-          <w:szCs w:val="20"/>
-        </w:rPr>
-      </w:pPr>
-      <w:r>
-        <w:rPr>
-          <w:sz w:val="20"/>
-          <w:szCs w:val="20"/>
-        </w:rPr>
-        <w:t>CapabilityStorageTexelBufferArrayNonUniformIndexingEXT</w:t>
-      </w:r>
-    </w:p>
-    <w:p>
-      <w:pPr>
-        <w:pStyle w:val="ListParagraph"/>
-        <w:rPr>
-          <w:sz w:val="20"/>
-          <w:szCs w:val="20"/>
-        </w:rPr>
-      </w:pPr>
-      <w:r>
-        <w:rPr>
-          <w:sz w:val="20"/>
-          <w:szCs w:val="20"/>
-        </w:rPr>
-        <w:t>CapabilityVulkanMemoryModel</w:t>
-      </w:r>
-    </w:p>
-    <w:p>
-      <w:pPr>
-        <w:pStyle w:val="ListParagraph"/>
-        <w:rPr>
-          <w:sz w:val="20"/>
-          <w:szCs w:val="20"/>
-        </w:rPr>
-      </w:pPr>
-      <w:r>
-        <w:rPr>
-          <w:sz w:val="20"/>
-          <w:szCs w:val="20"/>
-        </w:rPr>
         <w:t>CapabilityVulkanMemoryModelKHR</w:t>
       </w:r>
     </w:p>
@@ -2405,7 +2376,6 @@
           <w:sz w:val="20"/>
           <w:szCs w:val="20"/>
         </w:rPr>
-        <w:lastRenderedPageBreak/>
         <w:t>CapabilityAtomicFloat32MinMaxEXT</w:t>
       </w:r>
     </w:p>
@@ -2423,6 +2393,150 @@
           <w:szCs w:val="20"/>
         </w:rPr>
         <w:t>CapabilityAtomicFloat64MinMaxEXT</w:t>
+      </w:r>
+    </w:p>
+    <w:p>
+      <w:pPr>
+        <w:pStyle w:val="ListParagraph"/>
+        <w:rPr>
+          <w:sz w:val="20"/>
+          <w:szCs w:val="20"/>
+        </w:rPr>
+      </w:pPr>
+      <w:r>
+        <w:rPr>
+          <w:sz w:val="20"/>
+          <w:szCs w:val="20"/>
+        </w:rPr>
+        <w:t>CapabilityRayTracingNV</w:t>
+      </w:r>
+    </w:p>
+    <w:p>
+      <w:pPr>
+        <w:pStyle w:val="ListParagraph"/>
+        <w:rPr>
+          <w:sz w:val="20"/>
+          <w:szCs w:val="20"/>
+        </w:rPr>
+      </w:pPr>
+      <w:r>
+        <w:rPr>
+          <w:sz w:val="20"/>
+          <w:szCs w:val="20"/>
+        </w:rPr>
+        <w:t>CapabilityRayQueryKHR</w:t>
+      </w:r>
+    </w:p>
+    <w:p>
+      <w:pPr>
+        <w:pStyle w:val="ListParagraph"/>
+        <w:rPr>
+          <w:sz w:val="20"/>
+          <w:szCs w:val="20"/>
+        </w:rPr>
+      </w:pPr>
+      <w:r>
+        <w:rPr>
+          <w:sz w:val="20"/>
+          <w:szCs w:val="20"/>
+        </w:rPr>
+        <w:t>CapabilityRayTracingKHR</w:t>
+      </w:r>
+    </w:p>
+    <w:p>
+      <w:pPr>
+        <w:pStyle w:val="ListParagraph"/>
+        <w:rPr>
+          <w:sz w:val="20"/>
+          <w:szCs w:val="20"/>
+        </w:rPr>
+      </w:pPr>
+      <w:r>
+        <w:rPr>
+          <w:sz w:val="20"/>
+          <w:szCs w:val="20"/>
+        </w:rPr>
+        <w:t>CapabilityRayCullMaskKHR</w:t>
+      </w:r>
+    </w:p>
+    <w:p>
+      <w:pPr>
+        <w:pStyle w:val="ListParagraph"/>
+        <w:rPr>
+          <w:sz w:val="20"/>
+          <w:szCs w:val="20"/>
+        </w:rPr>
+      </w:pPr>
+      <w:r>
+        <w:rPr>
+          <w:sz w:val="20"/>
+          <w:szCs w:val="20"/>
+        </w:rPr>
+        <w:t>CapabilityRayTracingProvisionalKHR</w:t>
+      </w:r>
+    </w:p>
+    <w:p>
+      <w:pPr>
+        <w:pStyle w:val="ListParagraph"/>
+        <w:rPr>
+          <w:sz w:val="20"/>
+          <w:szCs w:val="20"/>
+        </w:rPr>
+      </w:pPr>
+      <w:r>
+        <w:rPr>
+          <w:sz w:val="20"/>
+          <w:szCs w:val="20"/>
+        </w:rPr>
+        <w:t>CapabilityRayQueryProvisionalKHR</w:t>
+      </w:r>
+    </w:p>
+    <w:p>
+      <w:pPr>
+        <w:pStyle w:val="ListParagraph"/>
+        <w:rPr>
+          <w:sz w:val="20"/>
+          <w:szCs w:val="20"/>
+        </w:rPr>
+      </w:pPr>
+      <w:r>
+        <w:rPr>
+          <w:sz w:val="20"/>
+          <w:szCs w:val="20"/>
+        </w:rPr>
+        <w:t>CapabilityRayTraversalPrimitiveCullingProvisionalKHR</w:t>
+      </w:r>
+    </w:p>
+    <w:p>
+      <w:pPr>
+        <w:pStyle w:val="ListParagraph"/>
+        <w:rPr>
+          <w:sz w:val="20"/>
+          <w:szCs w:val="20"/>
+        </w:rPr>
+      </w:pPr>
+      <w:r>
+        <w:rPr>
+          <w:sz w:val="20"/>
+          <w:szCs w:val="20"/>
+        </w:rPr>
+        <w:t>CapabilityRayTracingPositionFetchKHR</w:t>
+      </w:r>
+    </w:p>
+    <w:p>
+      <w:pPr>
+        <w:pStyle w:val="ListParagraph"/>
+        <w:rPr>
+          <w:sz w:val="20"/>
+          <w:szCs w:val="20"/>
+        </w:rPr>
+      </w:pPr>
+      <w:r>
+        <w:rPr>
+          <w:sz w:val="20"/>
+          <w:szCs w:val="20"/>
+        </w:rPr>
+        <w:t>CapabilityRayQueryPositionFetchKHR</w:t>
       </w:r>
     </w:p>
     <w:p>
@@ -2490,19 +2604,46 @@
           <w:sz w:val="20"/>
           <w:szCs w:val="20"/>
         </w:rPr>
+        <w:t>SPV_KHR_shader_ballot</w:t>
+      </w:r>
+    </w:p>
+    <w:p>
+      <w:pPr>
+        <w:pStyle w:val="Heading2"/>
+        <w:ind w:left="720"/>
+        <w:rPr>
+          <w:rFonts w:asciiTheme="minorHAnsi" w:eastAsiaTheme="minorHAnsi" w:hAnsiTheme="minorHAnsi" w:cstheme="minorBidi"/>
+          <w:color w:val="auto"/>
+          <w:sz w:val="20"/>
+          <w:szCs w:val="20"/>
+        </w:rPr>
+      </w:pPr>
+      <w:r>
+        <w:rPr>
+          <w:rFonts w:asciiTheme="minorHAnsi" w:eastAsiaTheme="minorHAnsi" w:hAnsiTheme="minorHAnsi" w:cstheme="minorBidi"/>
+          <w:color w:val="auto"/>
+          <w:sz w:val="20"/>
+          <w:szCs w:val="20"/>
+        </w:rPr>
+        <w:lastRenderedPageBreak/>
         <w:t>SPV_KHR_subgroup_vote</w:t>
       </w:r>
     </w:p>
     <w:p>
       <w:pPr>
-        <w:pStyle w:val="ListParagraph"/>
-        <w:rPr>
-          <w:sz w:val="20"/>
-          <w:szCs w:val="20"/>
-        </w:rPr>
-      </w:pPr>
-      <w:r>
-        <w:rPr>
+        <w:pStyle w:val="Heading2"/>
+        <w:ind w:left="720"/>
+        <w:rPr>
+          <w:rFonts w:asciiTheme="minorHAnsi" w:eastAsiaTheme="minorHAnsi" w:hAnsiTheme="minorHAnsi" w:cstheme="minorBidi"/>
+          <w:color w:val="auto"/>
+          <w:sz w:val="20"/>
+          <w:szCs w:val="20"/>
+        </w:rPr>
+      </w:pPr>
+      <w:r>
+        <w:rPr>
+          <w:rFonts w:asciiTheme="minorHAnsi" w:eastAsiaTheme="minorHAnsi" w:hAnsiTheme="minorHAnsi" w:cstheme="minorBidi"/>
+          <w:color w:val="auto"/>
           <w:sz w:val="20"/>
           <w:szCs w:val="20"/>
         </w:rPr>
@@ -2511,14 +2652,19 @@
     </w:p>
     <w:p>
       <w:pPr>
-        <w:pStyle w:val="ListParagraph"/>
-        <w:rPr>
-          <w:sz w:val="20"/>
-          <w:szCs w:val="20"/>
-        </w:rPr>
-      </w:pPr>
-      <w:r>
-        <w:rPr>
+        <w:pStyle w:val="Heading2"/>
+        <w:ind w:left="720"/>
+        <w:rPr>
+          <w:rFonts w:asciiTheme="minorHAnsi" w:eastAsiaTheme="minorHAnsi" w:hAnsiTheme="minorHAnsi" w:cstheme="minorBidi"/>
+          <w:color w:val="auto"/>
+          <w:sz w:val="20"/>
+          <w:szCs w:val="20"/>
+        </w:rPr>
+      </w:pPr>
+      <w:r>
+        <w:rPr>
+          <w:rFonts w:asciiTheme="minorHAnsi" w:eastAsiaTheme="minorHAnsi" w:hAnsiTheme="minorHAnsi" w:cstheme="minorBidi"/>
+          <w:color w:val="auto"/>
           <w:sz w:val="20"/>
           <w:szCs w:val="20"/>
         </w:rPr>
@@ -2527,14 +2673,19 @@
     </w:p>
     <w:p>
       <w:pPr>
-        <w:pStyle w:val="ListParagraph"/>
-        <w:rPr>
-          <w:sz w:val="20"/>
-          <w:szCs w:val="20"/>
-        </w:rPr>
-      </w:pPr>
-      <w:r>
-        <w:rPr>
+        <w:pStyle w:val="Heading2"/>
+        <w:ind w:left="720"/>
+        <w:rPr>
+          <w:rFonts w:asciiTheme="minorHAnsi" w:eastAsiaTheme="minorHAnsi" w:hAnsiTheme="minorHAnsi" w:cstheme="minorBidi"/>
+          <w:color w:val="auto"/>
+          <w:sz w:val="20"/>
+          <w:szCs w:val="20"/>
+        </w:rPr>
+      </w:pPr>
+      <w:r>
+        <w:rPr>
+          <w:rFonts w:asciiTheme="minorHAnsi" w:eastAsiaTheme="minorHAnsi" w:hAnsiTheme="minorHAnsi" w:cstheme="minorBidi"/>
+          <w:color w:val="auto"/>
           <w:sz w:val="20"/>
           <w:szCs w:val="20"/>
         </w:rPr>
@@ -2543,14 +2694,19 @@
     </w:p>
     <w:p>
       <w:pPr>
-        <w:pStyle w:val="ListParagraph"/>
-        <w:rPr>
-          <w:sz w:val="20"/>
-          <w:szCs w:val="20"/>
-        </w:rPr>
-      </w:pPr>
-      <w:r>
-        <w:rPr>
+        <w:pStyle w:val="Heading2"/>
+        <w:ind w:left="720"/>
+        <w:rPr>
+          <w:rFonts w:asciiTheme="minorHAnsi" w:eastAsiaTheme="minorHAnsi" w:hAnsiTheme="minorHAnsi" w:cstheme="minorBidi"/>
+          <w:color w:val="auto"/>
+          <w:sz w:val="20"/>
+          <w:szCs w:val="20"/>
+        </w:rPr>
+      </w:pPr>
+      <w:r>
+        <w:rPr>
+          <w:rFonts w:asciiTheme="minorHAnsi" w:eastAsiaTheme="minorHAnsi" w:hAnsiTheme="minorHAnsi" w:cstheme="minorBidi"/>
+          <w:color w:val="auto"/>
           <w:sz w:val="20"/>
           <w:szCs w:val="20"/>
         </w:rPr>
@@ -2559,14 +2715,19 @@
     </w:p>
     <w:p>
       <w:pPr>
-        <w:pStyle w:val="ListParagraph"/>
-        <w:rPr>
-          <w:sz w:val="20"/>
-          <w:szCs w:val="20"/>
-        </w:rPr>
-      </w:pPr>
-      <w:r>
-        <w:rPr>
+        <w:pStyle w:val="Heading2"/>
+        <w:ind w:left="720"/>
+        <w:rPr>
+          <w:rFonts w:asciiTheme="minorHAnsi" w:eastAsiaTheme="minorHAnsi" w:hAnsiTheme="minorHAnsi" w:cstheme="minorBidi"/>
+          <w:color w:val="auto"/>
+          <w:sz w:val="20"/>
+          <w:szCs w:val="20"/>
+        </w:rPr>
+      </w:pPr>
+      <w:r>
+        <w:rPr>
+          <w:rFonts w:asciiTheme="minorHAnsi" w:eastAsiaTheme="minorHAnsi" w:hAnsiTheme="minorHAnsi" w:cstheme="minorBidi"/>
+          <w:color w:val="auto"/>
           <w:sz w:val="20"/>
           <w:szCs w:val="20"/>
         </w:rPr>
@@ -2575,14 +2736,19 @@
     </w:p>
     <w:p>
       <w:pPr>
-        <w:pStyle w:val="ListParagraph"/>
-        <w:rPr>
-          <w:sz w:val="20"/>
-          <w:szCs w:val="20"/>
-        </w:rPr>
-      </w:pPr>
-      <w:r>
-        <w:rPr>
+        <w:pStyle w:val="Heading2"/>
+        <w:ind w:left="720"/>
+        <w:rPr>
+          <w:rFonts w:asciiTheme="minorHAnsi" w:eastAsiaTheme="minorHAnsi" w:hAnsiTheme="minorHAnsi" w:cstheme="minorBidi"/>
+          <w:color w:val="auto"/>
+          <w:sz w:val="20"/>
+          <w:szCs w:val="20"/>
+        </w:rPr>
+      </w:pPr>
+      <w:r>
+        <w:rPr>
+          <w:rFonts w:asciiTheme="minorHAnsi" w:eastAsiaTheme="minorHAnsi" w:hAnsiTheme="minorHAnsi" w:cstheme="minorBidi"/>
+          <w:color w:val="auto"/>
           <w:sz w:val="20"/>
           <w:szCs w:val="20"/>
         </w:rPr>
@@ -2591,14 +2757,19 @@
     </w:p>
     <w:p>
       <w:pPr>
-        <w:pStyle w:val="ListParagraph"/>
-        <w:rPr>
-          <w:sz w:val="20"/>
-          <w:szCs w:val="20"/>
-        </w:rPr>
-      </w:pPr>
-      <w:r>
-        <w:rPr>
+        <w:pStyle w:val="Heading2"/>
+        <w:ind w:left="720"/>
+        <w:rPr>
+          <w:rFonts w:asciiTheme="minorHAnsi" w:eastAsiaTheme="minorHAnsi" w:hAnsiTheme="minorHAnsi" w:cstheme="minorBidi"/>
+          <w:color w:val="auto"/>
+          <w:sz w:val="20"/>
+          <w:szCs w:val="20"/>
+        </w:rPr>
+      </w:pPr>
+      <w:r>
+        <w:rPr>
+          <w:rFonts w:asciiTheme="minorHAnsi" w:eastAsiaTheme="minorHAnsi" w:hAnsiTheme="minorHAnsi" w:cstheme="minorBidi"/>
+          <w:color w:val="auto"/>
           <w:sz w:val="20"/>
           <w:szCs w:val="20"/>
         </w:rPr>
@@ -2607,14 +2778,19 @@
     </w:p>
     <w:p>
       <w:pPr>
-        <w:pStyle w:val="ListParagraph"/>
-        <w:rPr>
-          <w:sz w:val="20"/>
-          <w:szCs w:val="20"/>
-        </w:rPr>
-      </w:pPr>
-      <w:r>
-        <w:rPr>
+        <w:pStyle w:val="Heading2"/>
+        <w:ind w:left="720"/>
+        <w:rPr>
+          <w:rFonts w:asciiTheme="minorHAnsi" w:eastAsiaTheme="minorHAnsi" w:hAnsiTheme="minorHAnsi" w:cstheme="minorBidi"/>
+          <w:color w:val="auto"/>
+          <w:sz w:val="20"/>
+          <w:szCs w:val="20"/>
+        </w:rPr>
+      </w:pPr>
+      <w:r>
+        <w:rPr>
+          <w:rFonts w:asciiTheme="minorHAnsi" w:eastAsiaTheme="minorHAnsi" w:hAnsiTheme="minorHAnsi" w:cstheme="minorBidi"/>
+          <w:color w:val="auto"/>
           <w:sz w:val="20"/>
           <w:szCs w:val="20"/>
         </w:rPr>
@@ -2623,14 +2799,19 @@
     </w:p>
     <w:p>
       <w:pPr>
-        <w:pStyle w:val="ListParagraph"/>
-        <w:rPr>
-          <w:sz w:val="20"/>
-          <w:szCs w:val="20"/>
-        </w:rPr>
-      </w:pPr>
-      <w:r>
-        <w:rPr>
+        <w:pStyle w:val="Heading2"/>
+        <w:ind w:left="720"/>
+        <w:rPr>
+          <w:rFonts w:asciiTheme="minorHAnsi" w:eastAsiaTheme="minorHAnsi" w:hAnsiTheme="minorHAnsi" w:cstheme="minorBidi"/>
+          <w:color w:val="auto"/>
+          <w:sz w:val="20"/>
+          <w:szCs w:val="20"/>
+        </w:rPr>
+      </w:pPr>
+      <w:r>
+        <w:rPr>
+          <w:rFonts w:asciiTheme="minorHAnsi" w:eastAsiaTheme="minorHAnsi" w:hAnsiTheme="minorHAnsi" w:cstheme="minorBidi"/>
+          <w:color w:val="auto"/>
           <w:sz w:val="20"/>
           <w:szCs w:val="20"/>
         </w:rPr>
@@ -2639,14 +2820,19 @@
     </w:p>
     <w:p>
       <w:pPr>
-        <w:pStyle w:val="ListParagraph"/>
-        <w:rPr>
-          <w:sz w:val="20"/>
-          <w:szCs w:val="20"/>
-        </w:rPr>
-      </w:pPr>
-      <w:r>
-        <w:rPr>
+        <w:pStyle w:val="Heading2"/>
+        <w:ind w:left="720"/>
+        <w:rPr>
+          <w:rFonts w:asciiTheme="minorHAnsi" w:eastAsiaTheme="minorHAnsi" w:hAnsiTheme="minorHAnsi" w:cstheme="minorBidi"/>
+          <w:color w:val="auto"/>
+          <w:sz w:val="20"/>
+          <w:szCs w:val="20"/>
+        </w:rPr>
+      </w:pPr>
+      <w:r>
+        <w:rPr>
+          <w:rFonts w:asciiTheme="minorHAnsi" w:eastAsiaTheme="minorHAnsi" w:hAnsiTheme="minorHAnsi" w:cstheme="minorBidi"/>
+          <w:color w:val="auto"/>
           <w:sz w:val="20"/>
           <w:szCs w:val="20"/>
         </w:rPr>
@@ -2655,14 +2841,19 @@
     </w:p>
     <w:p>
       <w:pPr>
-        <w:pStyle w:val="ListParagraph"/>
-        <w:rPr>
-          <w:sz w:val="20"/>
-          <w:szCs w:val="20"/>
-        </w:rPr>
-      </w:pPr>
-      <w:r>
-        <w:rPr>
+        <w:pStyle w:val="Heading2"/>
+        <w:ind w:left="720"/>
+        <w:rPr>
+          <w:rFonts w:asciiTheme="minorHAnsi" w:eastAsiaTheme="minorHAnsi" w:hAnsiTheme="minorHAnsi" w:cstheme="minorBidi"/>
+          <w:color w:val="auto"/>
+          <w:sz w:val="20"/>
+          <w:szCs w:val="20"/>
+        </w:rPr>
+      </w:pPr>
+      <w:r>
+        <w:rPr>
+          <w:rFonts w:asciiTheme="minorHAnsi" w:eastAsiaTheme="minorHAnsi" w:hAnsiTheme="minorHAnsi" w:cstheme="minorBidi"/>
+          <w:color w:val="auto"/>
           <w:sz w:val="20"/>
           <w:szCs w:val="20"/>
         </w:rPr>
@@ -2671,14 +2862,19 @@
     </w:p>
     <w:p>
       <w:pPr>
-        <w:pStyle w:val="ListParagraph"/>
-        <w:rPr>
-          <w:sz w:val="20"/>
-          <w:szCs w:val="20"/>
-        </w:rPr>
-      </w:pPr>
-      <w:r>
-        <w:rPr>
+        <w:pStyle w:val="Heading2"/>
+        <w:ind w:left="720"/>
+        <w:rPr>
+          <w:rFonts w:asciiTheme="minorHAnsi" w:eastAsiaTheme="minorHAnsi" w:hAnsiTheme="minorHAnsi" w:cstheme="minorBidi"/>
+          <w:color w:val="auto"/>
+          <w:sz w:val="20"/>
+          <w:szCs w:val="20"/>
+        </w:rPr>
+      </w:pPr>
+      <w:r>
+        <w:rPr>
+          <w:rFonts w:asciiTheme="minorHAnsi" w:eastAsiaTheme="minorHAnsi" w:hAnsiTheme="minorHAnsi" w:cstheme="minorBidi"/>
+          <w:color w:val="auto"/>
           <w:sz w:val="20"/>
           <w:szCs w:val="20"/>
         </w:rPr>
@@ -2687,14 +2883,19 @@
     </w:p>
     <w:p>
       <w:pPr>
-        <w:pStyle w:val="ListParagraph"/>
-        <w:rPr>
-          <w:sz w:val="20"/>
-          <w:szCs w:val="20"/>
-        </w:rPr>
-      </w:pPr>
-      <w:r>
-        <w:rPr>
+        <w:pStyle w:val="Heading2"/>
+        <w:ind w:left="720"/>
+        <w:rPr>
+          <w:rFonts w:asciiTheme="minorHAnsi" w:eastAsiaTheme="minorHAnsi" w:hAnsiTheme="minorHAnsi" w:cstheme="minorBidi"/>
+          <w:color w:val="auto"/>
+          <w:sz w:val="20"/>
+          <w:szCs w:val="20"/>
+        </w:rPr>
+      </w:pPr>
+      <w:r>
+        <w:rPr>
+          <w:rFonts w:asciiTheme="minorHAnsi" w:eastAsiaTheme="minorHAnsi" w:hAnsiTheme="minorHAnsi" w:cstheme="minorBidi"/>
+          <w:color w:val="auto"/>
           <w:sz w:val="20"/>
           <w:szCs w:val="20"/>
         </w:rPr>
@@ -2703,39 +2904,40 @@
     </w:p>
     <w:p>
       <w:pPr>
-        <w:pStyle w:val="ListParagraph"/>
-        <w:rPr>
-          <w:sz w:val="20"/>
-          <w:szCs w:val="20"/>
-        </w:rPr>
-      </w:pPr>
-      <w:r>
-        <w:rPr>
-          <w:sz w:val="20"/>
-          <w:szCs w:val="20"/>
-        </w:rPr>
-        <w:t>SPV_KHR_terminate_</w:t>
-      </w:r>
-      <w:proofErr w:type="gramStart"/>
-      <w:r>
-        <w:rPr>
-          <w:sz w:val="20"/>
-          <w:szCs w:val="20"/>
-        </w:rPr>
-        <w:t>invocation</w:t>
-      </w:r>
-      <w:proofErr w:type="gramEnd"/>
-    </w:p>
-    <w:p>
-      <w:pPr>
-        <w:pStyle w:val="ListParagraph"/>
-        <w:rPr>
-          <w:sz w:val="20"/>
-          <w:szCs w:val="20"/>
-        </w:rPr>
-      </w:pPr>
-      <w:r>
-        <w:rPr>
+        <w:pStyle w:val="Heading2"/>
+        <w:ind w:left="720"/>
+        <w:rPr>
+          <w:rFonts w:asciiTheme="minorHAnsi" w:eastAsiaTheme="minorHAnsi" w:hAnsiTheme="minorHAnsi" w:cstheme="minorBidi"/>
+          <w:color w:val="auto"/>
+          <w:sz w:val="20"/>
+          <w:szCs w:val="20"/>
+        </w:rPr>
+      </w:pPr>
+      <w:r>
+        <w:rPr>
+          <w:rFonts w:asciiTheme="minorHAnsi" w:eastAsiaTheme="minorHAnsi" w:hAnsiTheme="minorHAnsi" w:cstheme="minorBidi"/>
+          <w:color w:val="auto"/>
+          <w:sz w:val="20"/>
+          <w:szCs w:val="20"/>
+        </w:rPr>
+        <w:t>SPV_KHR_terminate_invocation</w:t>
+      </w:r>
+    </w:p>
+    <w:p>
+      <w:pPr>
+        <w:pStyle w:val="Heading2"/>
+        <w:ind w:left="720"/>
+        <w:rPr>
+          <w:rFonts w:asciiTheme="minorHAnsi" w:eastAsiaTheme="minorHAnsi" w:hAnsiTheme="minorHAnsi" w:cstheme="minorBidi"/>
+          <w:color w:val="auto"/>
+          <w:sz w:val="20"/>
+          <w:szCs w:val="20"/>
+        </w:rPr>
+      </w:pPr>
+      <w:r>
+        <w:rPr>
+          <w:rFonts w:asciiTheme="minorHAnsi" w:eastAsiaTheme="minorHAnsi" w:hAnsiTheme="minorHAnsi" w:cstheme="minorBidi"/>
+          <w:color w:val="auto"/>
           <w:sz w:val="20"/>
           <w:szCs w:val="20"/>
         </w:rPr>
@@ -2744,14 +2946,19 @@
     </w:p>
     <w:p>
       <w:pPr>
-        <w:pStyle w:val="ListParagraph"/>
-        <w:rPr>
-          <w:sz w:val="20"/>
-          <w:szCs w:val="20"/>
-        </w:rPr>
-      </w:pPr>
-      <w:r>
-        <w:rPr>
+        <w:pStyle w:val="Heading2"/>
+        <w:ind w:left="720"/>
+        <w:rPr>
+          <w:rFonts w:asciiTheme="minorHAnsi" w:eastAsiaTheme="minorHAnsi" w:hAnsiTheme="minorHAnsi" w:cstheme="minorBidi"/>
+          <w:color w:val="auto"/>
+          <w:sz w:val="20"/>
+          <w:szCs w:val="20"/>
+        </w:rPr>
+      </w:pPr>
+      <w:r>
+        <w:rPr>
+          <w:rFonts w:asciiTheme="minorHAnsi" w:eastAsiaTheme="minorHAnsi" w:hAnsiTheme="minorHAnsi" w:cstheme="minorBidi"/>
+          <w:color w:val="auto"/>
           <w:sz w:val="20"/>
           <w:szCs w:val="20"/>
         </w:rPr>
@@ -2760,14 +2967,40 @@
     </w:p>
     <w:p>
       <w:pPr>
-        <w:pStyle w:val="ListParagraph"/>
-        <w:rPr>
-          <w:sz w:val="20"/>
-          <w:szCs w:val="20"/>
-        </w:rPr>
-      </w:pPr>
-      <w:r>
-        <w:rPr>
+        <w:pStyle w:val="Heading2"/>
+        <w:ind w:left="720"/>
+        <w:rPr>
+          <w:rFonts w:asciiTheme="minorHAnsi" w:eastAsiaTheme="minorHAnsi" w:hAnsiTheme="minorHAnsi" w:cstheme="minorBidi"/>
+          <w:color w:val="auto"/>
+          <w:sz w:val="20"/>
+          <w:szCs w:val="20"/>
+        </w:rPr>
+      </w:pPr>
+      <w:r>
+        <w:rPr>
+          <w:rFonts w:asciiTheme="minorHAnsi" w:eastAsiaTheme="minorHAnsi" w:hAnsiTheme="minorHAnsi" w:cstheme="minorBidi"/>
+          <w:color w:val="auto"/>
+          <w:sz w:val="20"/>
+          <w:szCs w:val="20"/>
+        </w:rPr>
+        <w:t>SPV_KHR_fragment_shader_barycentric</w:t>
+      </w:r>
+    </w:p>
+    <w:p>
+      <w:pPr>
+        <w:pStyle w:val="Heading2"/>
+        <w:ind w:left="720"/>
+        <w:rPr>
+          <w:rFonts w:asciiTheme="minorHAnsi" w:eastAsiaTheme="minorHAnsi" w:hAnsiTheme="minorHAnsi" w:cstheme="minorBidi"/>
+          <w:color w:val="auto"/>
+          <w:sz w:val="20"/>
+          <w:szCs w:val="20"/>
+        </w:rPr>
+      </w:pPr>
+      <w:r>
+        <w:rPr>
+          <w:rFonts w:asciiTheme="minorHAnsi" w:eastAsiaTheme="minorHAnsi" w:hAnsiTheme="minorHAnsi" w:cstheme="minorBidi"/>
+          <w:color w:val="auto"/>
           <w:sz w:val="20"/>
           <w:szCs w:val="20"/>
         </w:rPr>
@@ -2776,14 +3009,19 @@
     </w:p>
     <w:p>
       <w:pPr>
-        <w:pStyle w:val="ListParagraph"/>
-        <w:rPr>
-          <w:sz w:val="20"/>
-          <w:szCs w:val="20"/>
-        </w:rPr>
-      </w:pPr>
-      <w:r>
-        <w:rPr>
+        <w:pStyle w:val="Heading2"/>
+        <w:ind w:left="720"/>
+        <w:rPr>
+          <w:rFonts w:asciiTheme="minorHAnsi" w:eastAsiaTheme="minorHAnsi" w:hAnsiTheme="minorHAnsi" w:cstheme="minorBidi"/>
+          <w:color w:val="auto"/>
+          <w:sz w:val="20"/>
+          <w:szCs w:val="20"/>
+        </w:rPr>
+      </w:pPr>
+      <w:r>
+        <w:rPr>
+          <w:rFonts w:asciiTheme="minorHAnsi" w:eastAsiaTheme="minorHAnsi" w:hAnsiTheme="minorHAnsi" w:cstheme="minorBidi"/>
+          <w:color w:val="auto"/>
           <w:sz w:val="20"/>
           <w:szCs w:val="20"/>
         </w:rPr>
@@ -2792,14 +3030,19 @@
     </w:p>
     <w:p>
       <w:pPr>
-        <w:pStyle w:val="ListParagraph"/>
-        <w:rPr>
-          <w:sz w:val="20"/>
-          <w:szCs w:val="20"/>
-        </w:rPr>
-      </w:pPr>
-      <w:r>
-        <w:rPr>
+        <w:pStyle w:val="Heading2"/>
+        <w:ind w:left="720"/>
+        <w:rPr>
+          <w:rFonts w:asciiTheme="minorHAnsi" w:eastAsiaTheme="minorHAnsi" w:hAnsiTheme="minorHAnsi" w:cstheme="minorBidi"/>
+          <w:color w:val="auto"/>
+          <w:sz w:val="20"/>
+          <w:szCs w:val="20"/>
+        </w:rPr>
+      </w:pPr>
+      <w:r>
+        <w:rPr>
+          <w:rFonts w:asciiTheme="minorHAnsi" w:eastAsiaTheme="minorHAnsi" w:hAnsiTheme="minorHAnsi" w:cstheme="minorBidi"/>
+          <w:color w:val="auto"/>
           <w:sz w:val="20"/>
           <w:szCs w:val="20"/>
         </w:rPr>
@@ -2808,39 +3051,40 @@
     </w:p>
     <w:p>
       <w:pPr>
-        <w:pStyle w:val="ListParagraph"/>
-        <w:rPr>
-          <w:sz w:val="20"/>
-          <w:szCs w:val="20"/>
-        </w:rPr>
-      </w:pPr>
-      <w:r>
-        <w:rPr>
-          <w:sz w:val="20"/>
-          <w:szCs w:val="20"/>
-        </w:rPr>
-        <w:t>SPV_EXT_demote_to_helper_</w:t>
-      </w:r>
-      <w:proofErr w:type="gramStart"/>
-      <w:r>
-        <w:rPr>
-          <w:sz w:val="20"/>
-          <w:szCs w:val="20"/>
-        </w:rPr>
-        <w:t>invocation</w:t>
-      </w:r>
-      <w:proofErr w:type="gramEnd"/>
-    </w:p>
-    <w:p>
-      <w:pPr>
-        <w:pStyle w:val="ListParagraph"/>
-        <w:rPr>
-          <w:sz w:val="20"/>
-          <w:szCs w:val="20"/>
-        </w:rPr>
-      </w:pPr>
-      <w:r>
-        <w:rPr>
+        <w:pStyle w:val="Heading2"/>
+        <w:ind w:left="720"/>
+        <w:rPr>
+          <w:rFonts w:asciiTheme="minorHAnsi" w:eastAsiaTheme="minorHAnsi" w:hAnsiTheme="minorHAnsi" w:cstheme="minorBidi"/>
+          <w:color w:val="auto"/>
+          <w:sz w:val="20"/>
+          <w:szCs w:val="20"/>
+        </w:rPr>
+      </w:pPr>
+      <w:r>
+        <w:rPr>
+          <w:rFonts w:asciiTheme="minorHAnsi" w:eastAsiaTheme="minorHAnsi" w:hAnsiTheme="minorHAnsi" w:cstheme="minorBidi"/>
+          <w:color w:val="auto"/>
+          <w:sz w:val="20"/>
+          <w:szCs w:val="20"/>
+        </w:rPr>
+        <w:t>SPV_EXT_demote_to_helper_invocation</w:t>
+      </w:r>
+    </w:p>
+    <w:p>
+      <w:pPr>
+        <w:pStyle w:val="Heading2"/>
+        <w:ind w:left="720"/>
+        <w:rPr>
+          <w:rFonts w:asciiTheme="minorHAnsi" w:eastAsiaTheme="minorHAnsi" w:hAnsiTheme="minorHAnsi" w:cstheme="minorBidi"/>
+          <w:color w:val="auto"/>
+          <w:sz w:val="20"/>
+          <w:szCs w:val="20"/>
+        </w:rPr>
+      </w:pPr>
+      <w:r>
+        <w:rPr>
+          <w:rFonts w:asciiTheme="minorHAnsi" w:eastAsiaTheme="minorHAnsi" w:hAnsiTheme="minorHAnsi" w:cstheme="minorBidi"/>
+          <w:color w:val="auto"/>
           <w:sz w:val="20"/>
           <w:szCs w:val="20"/>
         </w:rPr>
@@ -2849,14 +3093,19 @@
     </w:p>
     <w:p>
       <w:pPr>
-        <w:pStyle w:val="ListParagraph"/>
-        <w:rPr>
-          <w:sz w:val="20"/>
-          <w:szCs w:val="20"/>
-        </w:rPr>
-      </w:pPr>
-      <w:r>
-        <w:rPr>
+        <w:pStyle w:val="Heading2"/>
+        <w:ind w:left="720"/>
+        <w:rPr>
+          <w:rFonts w:asciiTheme="minorHAnsi" w:eastAsiaTheme="minorHAnsi" w:hAnsiTheme="minorHAnsi" w:cstheme="minorBidi"/>
+          <w:color w:val="auto"/>
+          <w:sz w:val="20"/>
+          <w:szCs w:val="20"/>
+        </w:rPr>
+      </w:pPr>
+      <w:r>
+        <w:rPr>
+          <w:rFonts w:asciiTheme="minorHAnsi" w:eastAsiaTheme="minorHAnsi" w:hAnsiTheme="minorHAnsi" w:cstheme="minorBidi"/>
+          <w:color w:val="auto"/>
           <w:sz w:val="20"/>
           <w:szCs w:val="20"/>
         </w:rPr>
@@ -2865,14 +3114,19 @@
     </w:p>
     <w:p>
       <w:pPr>
-        <w:pStyle w:val="ListParagraph"/>
-        <w:rPr>
-          <w:sz w:val="20"/>
-          <w:szCs w:val="20"/>
-        </w:rPr>
-      </w:pPr>
-      <w:r>
-        <w:rPr>
+        <w:pStyle w:val="Heading2"/>
+        <w:ind w:left="720"/>
+        <w:rPr>
+          <w:rFonts w:asciiTheme="minorHAnsi" w:eastAsiaTheme="minorHAnsi" w:hAnsiTheme="minorHAnsi" w:cstheme="minorBidi"/>
+          <w:color w:val="auto"/>
+          <w:sz w:val="20"/>
+          <w:szCs w:val="20"/>
+        </w:rPr>
+      </w:pPr>
+      <w:r>
+        <w:rPr>
+          <w:rFonts w:asciiTheme="minorHAnsi" w:eastAsiaTheme="minorHAnsi" w:hAnsiTheme="minorHAnsi" w:cstheme="minorBidi"/>
+          <w:color w:val="auto"/>
           <w:sz w:val="20"/>
           <w:szCs w:val="20"/>
         </w:rPr>
@@ -2881,14 +3135,19 @@
     </w:p>
     <w:p>
       <w:pPr>
-        <w:pStyle w:val="ListParagraph"/>
-        <w:rPr>
-          <w:sz w:val="20"/>
-          <w:szCs w:val="20"/>
-        </w:rPr>
-      </w:pPr>
-      <w:r>
-        <w:rPr>
+        <w:pStyle w:val="Heading2"/>
+        <w:ind w:left="720"/>
+        <w:rPr>
+          <w:rFonts w:asciiTheme="minorHAnsi" w:eastAsiaTheme="minorHAnsi" w:hAnsiTheme="minorHAnsi" w:cstheme="minorBidi"/>
+          <w:color w:val="auto"/>
+          <w:sz w:val="20"/>
+          <w:szCs w:val="20"/>
+        </w:rPr>
+      </w:pPr>
+      <w:r>
+        <w:rPr>
+          <w:rFonts w:asciiTheme="minorHAnsi" w:eastAsiaTheme="minorHAnsi" w:hAnsiTheme="minorHAnsi" w:cstheme="minorBidi"/>
+          <w:color w:val="auto"/>
           <w:sz w:val="20"/>
           <w:szCs w:val="20"/>
         </w:rPr>
@@ -2897,14 +3156,19 @@
     </w:p>
     <w:p>
       <w:pPr>
-        <w:pStyle w:val="ListParagraph"/>
-        <w:rPr>
-          <w:sz w:val="20"/>
-          <w:szCs w:val="20"/>
-        </w:rPr>
-      </w:pPr>
-      <w:r>
-        <w:rPr>
+        <w:pStyle w:val="Heading2"/>
+        <w:ind w:left="720"/>
+        <w:rPr>
+          <w:rFonts w:asciiTheme="minorHAnsi" w:eastAsiaTheme="minorHAnsi" w:hAnsiTheme="minorHAnsi" w:cstheme="minorBidi"/>
+          <w:color w:val="auto"/>
+          <w:sz w:val="20"/>
+          <w:szCs w:val="20"/>
+        </w:rPr>
+      </w:pPr>
+      <w:r>
+        <w:rPr>
+          <w:rFonts w:asciiTheme="minorHAnsi" w:eastAsiaTheme="minorHAnsi" w:hAnsiTheme="minorHAnsi" w:cstheme="minorBidi"/>
+          <w:color w:val="auto"/>
           <w:sz w:val="20"/>
           <w:szCs w:val="20"/>
         </w:rPr>
@@ -2913,14 +3177,19 @@
     </w:p>
     <w:p>
       <w:pPr>
-        <w:pStyle w:val="ListParagraph"/>
-        <w:rPr>
-          <w:sz w:val="20"/>
-          <w:szCs w:val="20"/>
-        </w:rPr>
-      </w:pPr>
-      <w:r>
-        <w:rPr>
+        <w:pStyle w:val="Heading2"/>
+        <w:ind w:left="720"/>
+        <w:rPr>
+          <w:rFonts w:asciiTheme="minorHAnsi" w:eastAsiaTheme="minorHAnsi" w:hAnsiTheme="minorHAnsi" w:cstheme="minorBidi"/>
+          <w:color w:val="auto"/>
+          <w:sz w:val="20"/>
+          <w:szCs w:val="20"/>
+        </w:rPr>
+      </w:pPr>
+      <w:r>
+        <w:rPr>
+          <w:rFonts w:asciiTheme="minorHAnsi" w:eastAsiaTheme="minorHAnsi" w:hAnsiTheme="minorHAnsi" w:cstheme="minorBidi"/>
+          <w:color w:val="auto"/>
           <w:sz w:val="20"/>
           <w:szCs w:val="20"/>
         </w:rPr>
@@ -2929,14 +3198,19 @@
     </w:p>
     <w:p>
       <w:pPr>
-        <w:pStyle w:val="ListParagraph"/>
-        <w:rPr>
-          <w:sz w:val="20"/>
-          <w:szCs w:val="20"/>
-        </w:rPr>
-      </w:pPr>
-      <w:r>
-        <w:rPr>
+        <w:pStyle w:val="Heading2"/>
+        <w:ind w:left="720"/>
+        <w:rPr>
+          <w:rFonts w:asciiTheme="minorHAnsi" w:eastAsiaTheme="minorHAnsi" w:hAnsiTheme="minorHAnsi" w:cstheme="minorBidi"/>
+          <w:color w:val="auto"/>
+          <w:sz w:val="20"/>
+          <w:szCs w:val="20"/>
+        </w:rPr>
+      </w:pPr>
+      <w:r>
+        <w:rPr>
+          <w:rFonts w:asciiTheme="minorHAnsi" w:eastAsiaTheme="minorHAnsi" w:hAnsiTheme="minorHAnsi" w:cstheme="minorBidi"/>
+          <w:color w:val="auto"/>
           <w:sz w:val="20"/>
           <w:szCs w:val="20"/>
         </w:rPr>
@@ -2945,39 +3219,40 @@
     </w:p>
     <w:p>
       <w:pPr>
-        <w:pStyle w:val="ListParagraph"/>
-        <w:rPr>
-          <w:sz w:val="20"/>
-          <w:szCs w:val="20"/>
-        </w:rPr>
-      </w:pPr>
-      <w:r>
-        <w:rPr>
-          <w:sz w:val="20"/>
-          <w:szCs w:val="20"/>
-        </w:rPr>
-        <w:t>SPV_AMD_texture_gather_bias_</w:t>
-      </w:r>
-      <w:proofErr w:type="gramStart"/>
-      <w:r>
-        <w:rPr>
-          <w:sz w:val="20"/>
-          <w:szCs w:val="20"/>
-        </w:rPr>
-        <w:t>lod</w:t>
-      </w:r>
-      <w:proofErr w:type="gramEnd"/>
-    </w:p>
-    <w:p>
-      <w:pPr>
-        <w:pStyle w:val="ListParagraph"/>
-        <w:rPr>
-          <w:sz w:val="20"/>
-          <w:szCs w:val="20"/>
-        </w:rPr>
-      </w:pPr>
-      <w:r>
-        <w:rPr>
+        <w:pStyle w:val="Heading2"/>
+        <w:ind w:left="720"/>
+        <w:rPr>
+          <w:rFonts w:asciiTheme="minorHAnsi" w:eastAsiaTheme="minorHAnsi" w:hAnsiTheme="minorHAnsi" w:cstheme="minorBidi"/>
+          <w:color w:val="auto"/>
+          <w:sz w:val="20"/>
+          <w:szCs w:val="20"/>
+        </w:rPr>
+      </w:pPr>
+      <w:r>
+        <w:rPr>
+          <w:rFonts w:asciiTheme="minorHAnsi" w:eastAsiaTheme="minorHAnsi" w:hAnsiTheme="minorHAnsi" w:cstheme="minorBidi"/>
+          <w:color w:val="auto"/>
+          <w:sz w:val="20"/>
+          <w:szCs w:val="20"/>
+        </w:rPr>
+        <w:t>SPV_AMD_texture_gather_bias_lod</w:t>
+      </w:r>
+    </w:p>
+    <w:p>
+      <w:pPr>
+        <w:pStyle w:val="Heading2"/>
+        <w:ind w:left="720"/>
+        <w:rPr>
+          <w:rFonts w:asciiTheme="minorHAnsi" w:eastAsiaTheme="minorHAnsi" w:hAnsiTheme="minorHAnsi" w:cstheme="minorBidi"/>
+          <w:color w:val="auto"/>
+          <w:sz w:val="20"/>
+          <w:szCs w:val="20"/>
+        </w:rPr>
+      </w:pPr>
+      <w:r>
+        <w:rPr>
+          <w:rFonts w:asciiTheme="minorHAnsi" w:eastAsiaTheme="minorHAnsi" w:hAnsiTheme="minorHAnsi" w:cstheme="minorBidi"/>
+          <w:color w:val="auto"/>
           <w:sz w:val="20"/>
           <w:szCs w:val="20"/>
         </w:rPr>
@@ -2986,14 +3261,19 @@
     </w:p>
     <w:p>
       <w:pPr>
-        <w:pStyle w:val="ListParagraph"/>
-        <w:rPr>
-          <w:sz w:val="20"/>
-          <w:szCs w:val="20"/>
-        </w:rPr>
-      </w:pPr>
-      <w:r>
-        <w:rPr>
+        <w:pStyle w:val="Heading2"/>
+        <w:ind w:left="720"/>
+        <w:rPr>
+          <w:rFonts w:asciiTheme="minorHAnsi" w:eastAsiaTheme="minorHAnsi" w:hAnsiTheme="minorHAnsi" w:cstheme="minorBidi"/>
+          <w:color w:val="auto"/>
+          <w:sz w:val="20"/>
+          <w:szCs w:val="20"/>
+        </w:rPr>
+      </w:pPr>
+      <w:r>
+        <w:rPr>
+          <w:rFonts w:asciiTheme="minorHAnsi" w:eastAsiaTheme="minorHAnsi" w:hAnsiTheme="minorHAnsi" w:cstheme="minorBidi"/>
+          <w:color w:val="auto"/>
           <w:sz w:val="20"/>
           <w:szCs w:val="20"/>
         </w:rPr>
@@ -3002,14 +3282,19 @@
     </w:p>
     <w:p>
       <w:pPr>
-        <w:pStyle w:val="ListParagraph"/>
-        <w:rPr>
-          <w:sz w:val="20"/>
-          <w:szCs w:val="20"/>
-        </w:rPr>
-      </w:pPr>
-      <w:r>
-        <w:rPr>
+        <w:pStyle w:val="Heading2"/>
+        <w:ind w:left="720"/>
+        <w:rPr>
+          <w:rFonts w:asciiTheme="minorHAnsi" w:eastAsiaTheme="minorHAnsi" w:hAnsiTheme="minorHAnsi" w:cstheme="minorBidi"/>
+          <w:color w:val="auto"/>
+          <w:sz w:val="20"/>
+          <w:szCs w:val="20"/>
+        </w:rPr>
+      </w:pPr>
+      <w:r>
+        <w:rPr>
+          <w:rFonts w:asciiTheme="minorHAnsi" w:eastAsiaTheme="minorHAnsi" w:hAnsiTheme="minorHAnsi" w:cstheme="minorBidi"/>
+          <w:color w:val="auto"/>
           <w:sz w:val="20"/>
           <w:szCs w:val="20"/>
         </w:rPr>
@@ -3018,62 +3303,61 @@
     </w:p>
     <w:p>
       <w:pPr>
-        <w:pStyle w:val="ListParagraph"/>
-        <w:rPr>
-          <w:sz w:val="20"/>
-          <w:szCs w:val="20"/>
-        </w:rPr>
-      </w:pPr>
-      <w:r>
-        <w:rPr>
-          <w:sz w:val="20"/>
-          <w:szCs w:val="20"/>
-        </w:rPr>
-        <w:t>SPV_AMD_shader_texel_buffer_explicit_format</w:t>
-      </w:r>
-    </w:p>
-    <w:p>
-      <w:pPr>
-        <w:pStyle w:val="ListParagraph"/>
-        <w:rPr>
-          <w:sz w:val="20"/>
-          <w:szCs w:val="20"/>
-        </w:rPr>
-      </w:pPr>
-      <w:r>
-        <w:rPr>
-          <w:sz w:val="20"/>
-          <w:szCs w:val="20"/>
-        </w:rPr>
-        <w:t>SPV_AMD_property_id_attachment</w:t>
-      </w:r>
-    </w:p>
-    <w:p>
-      <w:pPr>
-        <w:pStyle w:val="ListParagraph"/>
-        <w:rPr>
-          <w:sz w:val="20"/>
-          <w:szCs w:val="20"/>
-        </w:rPr>
-      </w:pPr>
-      <w:r>
-        <w:rPr>
-          <w:sz w:val="20"/>
-          <w:szCs w:val="20"/>
-        </w:rPr>
-        <w:t>SPV_AMD_anisotropic_lod_compensation</w:t>
-      </w:r>
-    </w:p>
-    <w:p>
-      <w:pPr>
-        <w:pStyle w:val="ListParagraph"/>
-        <w:rPr>
-          <w:sz w:val="20"/>
-          <w:szCs w:val="20"/>
-        </w:rPr>
-      </w:pPr>
-      <w:r>
-        <w:rPr>
+        <w:pStyle w:val="Heading2"/>
+        <w:ind w:left="720"/>
+        <w:rPr>
+          <w:rFonts w:asciiTheme="minorHAnsi" w:eastAsiaTheme="minorHAnsi" w:hAnsiTheme="minorHAnsi" w:cstheme="minorBidi"/>
+          <w:color w:val="auto"/>
+          <w:sz w:val="20"/>
+          <w:szCs w:val="20"/>
+        </w:rPr>
+      </w:pPr>
+      <w:r>
+        <w:rPr>
+          <w:rFonts w:asciiTheme="minorHAnsi" w:eastAsiaTheme="minorHAnsi" w:hAnsiTheme="minorHAnsi" w:cstheme="minorBidi"/>
+          <w:color w:val="auto"/>
+          <w:sz w:val="20"/>
+          <w:szCs w:val="20"/>
+        </w:rPr>
+        <w:t>SPV_AMD_gpu_shader_half_float_fetch</w:t>
+      </w:r>
+    </w:p>
+    <w:p>
+      <w:pPr>
+        <w:pStyle w:val="Heading2"/>
+        <w:ind w:left="720"/>
+        <w:rPr>
+          <w:rFonts w:asciiTheme="minorHAnsi" w:eastAsiaTheme="minorHAnsi" w:hAnsiTheme="minorHAnsi" w:cstheme="minorBidi"/>
+          <w:color w:val="auto"/>
+          <w:sz w:val="20"/>
+          <w:szCs w:val="20"/>
+        </w:rPr>
+      </w:pPr>
+      <w:r>
+        <w:rPr>
+          <w:rFonts w:asciiTheme="minorHAnsi" w:eastAsiaTheme="minorHAnsi" w:hAnsiTheme="minorHAnsi" w:cstheme="minorBidi"/>
+          <w:color w:val="auto"/>
+          <w:sz w:val="20"/>
+          <w:szCs w:val="20"/>
+        </w:rPr>
+        <w:t>SPV_AMD_shader_early_and_late_fragment_tests</w:t>
+      </w:r>
+    </w:p>
+    <w:p>
+      <w:pPr>
+        <w:pStyle w:val="Heading2"/>
+        <w:ind w:left="720"/>
+        <w:rPr>
+          <w:rFonts w:asciiTheme="minorHAnsi" w:eastAsiaTheme="minorHAnsi" w:hAnsiTheme="minorHAnsi" w:cstheme="minorBidi"/>
+          <w:color w:val="auto"/>
+          <w:sz w:val="20"/>
+          <w:szCs w:val="20"/>
+        </w:rPr>
+      </w:pPr>
+      <w:r>
+        <w:rPr>
+          <w:rFonts w:asciiTheme="minorHAnsi" w:eastAsiaTheme="minorHAnsi" w:hAnsiTheme="minorHAnsi" w:cstheme="minorBidi"/>
+          <w:color w:val="auto"/>
           <w:sz w:val="20"/>
           <w:szCs w:val="20"/>
         </w:rPr>
@@ -3082,39 +3366,40 @@
     </w:p>
     <w:p>
       <w:pPr>
-        <w:pStyle w:val="ListParagraph"/>
-        <w:rPr>
-          <w:sz w:val="20"/>
-          <w:szCs w:val="20"/>
-        </w:rPr>
-      </w:pPr>
-      <w:r>
-        <w:rPr>
-          <w:sz w:val="20"/>
-          <w:szCs w:val="20"/>
-        </w:rPr>
-        <w:t>SPV_GOOGLE_decorate_</w:t>
-      </w:r>
-      <w:proofErr w:type="gramStart"/>
-      <w:r>
-        <w:rPr>
-          <w:sz w:val="20"/>
-          <w:szCs w:val="20"/>
-        </w:rPr>
-        <w:t>string</w:t>
-      </w:r>
-      <w:proofErr w:type="gramEnd"/>
-    </w:p>
-    <w:p>
-      <w:pPr>
-        <w:pStyle w:val="ListParagraph"/>
-        <w:rPr>
-          <w:sz w:val="20"/>
-          <w:szCs w:val="20"/>
-        </w:rPr>
-      </w:pPr>
-      <w:r>
-        <w:rPr>
+        <w:pStyle w:val="Heading2"/>
+        <w:ind w:left="720"/>
+        <w:rPr>
+          <w:rFonts w:asciiTheme="minorHAnsi" w:eastAsiaTheme="minorHAnsi" w:hAnsiTheme="minorHAnsi" w:cstheme="minorBidi"/>
+          <w:color w:val="auto"/>
+          <w:sz w:val="20"/>
+          <w:szCs w:val="20"/>
+        </w:rPr>
+      </w:pPr>
+      <w:r>
+        <w:rPr>
+          <w:rFonts w:asciiTheme="minorHAnsi" w:eastAsiaTheme="minorHAnsi" w:hAnsiTheme="minorHAnsi" w:cstheme="minorBidi"/>
+          <w:color w:val="auto"/>
+          <w:sz w:val="20"/>
+          <w:szCs w:val="20"/>
+        </w:rPr>
+        <w:t>SPV_GOOGLE_decorate_string</w:t>
+      </w:r>
+    </w:p>
+    <w:p>
+      <w:pPr>
+        <w:pStyle w:val="Heading2"/>
+        <w:ind w:left="720"/>
+        <w:rPr>
+          <w:rFonts w:asciiTheme="minorHAnsi" w:eastAsiaTheme="minorHAnsi" w:hAnsiTheme="minorHAnsi" w:cstheme="minorBidi"/>
+          <w:color w:val="auto"/>
+          <w:sz w:val="20"/>
+          <w:szCs w:val="20"/>
+        </w:rPr>
+      </w:pPr>
+      <w:r>
+        <w:rPr>
+          <w:rFonts w:asciiTheme="minorHAnsi" w:eastAsiaTheme="minorHAnsi" w:hAnsiTheme="minorHAnsi" w:cstheme="minorBidi"/>
+          <w:color w:val="auto"/>
           <w:sz w:val="20"/>
           <w:szCs w:val="20"/>
         </w:rPr>
@@ -3123,14 +3408,19 @@
     </w:p>
     <w:p>
       <w:pPr>
-        <w:pStyle w:val="ListParagraph"/>
-        <w:rPr>
-          <w:sz w:val="20"/>
-          <w:szCs w:val="20"/>
-        </w:rPr>
-      </w:pPr>
-      <w:r>
-        <w:rPr>
+        <w:pStyle w:val="Heading2"/>
+        <w:ind w:left="720"/>
+        <w:rPr>
+          <w:rFonts w:asciiTheme="minorHAnsi" w:eastAsiaTheme="minorHAnsi" w:hAnsiTheme="minorHAnsi" w:cstheme="minorBidi"/>
+          <w:color w:val="auto"/>
+          <w:sz w:val="20"/>
+          <w:szCs w:val="20"/>
+        </w:rPr>
+      </w:pPr>
+      <w:r>
+        <w:rPr>
+          <w:rFonts w:asciiTheme="minorHAnsi" w:eastAsiaTheme="minorHAnsi" w:hAnsiTheme="minorHAnsi" w:cstheme="minorBidi"/>
+          <w:color w:val="auto"/>
           <w:sz w:val="20"/>
           <w:szCs w:val="20"/>
         </w:rPr>
@@ -3139,46 +3429,103 @@
     </w:p>
     <w:p>
       <w:pPr>
-        <w:pStyle w:val="ListParagraph"/>
-        <w:rPr>
-          <w:sz w:val="20"/>
-          <w:szCs w:val="20"/>
-        </w:rPr>
-      </w:pPr>
-      <w:r>
-        <w:rPr>
-          <w:sz w:val="20"/>
-          <w:szCs w:val="20"/>
-        </w:rPr>
-        <w:t>SPV_NV_cooperative_matrix SPV_GOOGLE_user_type</w:t>
-      </w:r>
-    </w:p>
-    <w:p>
-      <w:pPr>
         <w:pStyle w:val="Heading2"/>
-        <w:rPr>
-          <w:rFonts w:asciiTheme="minorHAnsi" w:eastAsiaTheme="minorHAnsi" w:hAnsiTheme="minorHAnsi" w:cstheme="minorBidi"/>
-          <w:color w:val="auto"/>
-          <w:sz w:val="20"/>
-          <w:szCs w:val="20"/>
-        </w:rPr>
-      </w:pPr>
-      <w:r>
-        <w:rPr>
-          <w:rFonts w:asciiTheme="minorHAnsi" w:eastAsiaTheme="minorHAnsi" w:hAnsiTheme="minorHAnsi" w:cstheme="minorBidi"/>
-          <w:color w:val="auto"/>
-          <w:sz w:val="20"/>
-          <w:szCs w:val="20"/>
-        </w:rPr>
+        <w:ind w:left="720"/>
+        <w:rPr>
+          <w:rFonts w:asciiTheme="minorHAnsi" w:eastAsiaTheme="minorHAnsi" w:hAnsiTheme="minorHAnsi" w:cstheme="minorBidi"/>
+          <w:color w:val="auto"/>
+          <w:sz w:val="20"/>
+          <w:szCs w:val="20"/>
+        </w:rPr>
+      </w:pPr>
+      <w:r>
+        <w:rPr>
+          <w:rFonts w:asciiTheme="minorHAnsi" w:eastAsiaTheme="minorHAnsi" w:hAnsiTheme="minorHAnsi" w:cstheme="minorBidi"/>
+          <w:color w:val="auto"/>
+          <w:sz w:val="20"/>
+          <w:szCs w:val="20"/>
+        </w:rPr>
+        <w:t>SPV_KHR_ray_tracing_position_fetch</w:t>
+      </w:r>
+    </w:p>
+    <w:p>
+      <w:pPr>
+        <w:pStyle w:val="Heading2"/>
+        <w:ind w:left="720"/>
+        <w:rPr>
+          <w:rFonts w:asciiTheme="minorHAnsi" w:eastAsiaTheme="minorHAnsi" w:hAnsiTheme="minorHAnsi" w:cstheme="minorBidi"/>
+          <w:color w:val="auto"/>
+          <w:sz w:val="20"/>
+          <w:szCs w:val="20"/>
+        </w:rPr>
+      </w:pPr>
+      <w:r>
+        <w:rPr>
+          <w:rFonts w:asciiTheme="minorHAnsi" w:eastAsiaTheme="minorHAnsi" w:hAnsiTheme="minorHAnsi" w:cstheme="minorBidi"/>
+          <w:color w:val="auto"/>
+          <w:sz w:val="20"/>
+          <w:szCs w:val="20"/>
+        </w:rPr>
+        <w:t>SPV_KHR_ray_tracing</w:t>
+      </w:r>
+    </w:p>
+    <w:p>
+      <w:pPr>
+        <w:pStyle w:val="Heading2"/>
+        <w:ind w:left="720"/>
+        <w:rPr>
+          <w:rFonts w:asciiTheme="minorHAnsi" w:eastAsiaTheme="minorHAnsi" w:hAnsiTheme="minorHAnsi" w:cstheme="minorBidi"/>
+          <w:color w:val="auto"/>
+          <w:sz w:val="20"/>
+          <w:szCs w:val="20"/>
+        </w:rPr>
+      </w:pPr>
+      <w:r>
+        <w:rPr>
+          <w:rFonts w:asciiTheme="minorHAnsi" w:eastAsiaTheme="minorHAnsi" w:hAnsiTheme="minorHAnsi" w:cstheme="minorBidi"/>
+          <w:color w:val="auto"/>
+          <w:sz w:val="20"/>
+          <w:szCs w:val="20"/>
+        </w:rPr>
+        <w:t>SPV_KHR_ray_query</w:t>
+      </w:r>
+    </w:p>
+    <w:p>
+      <w:pPr>
+        <w:pStyle w:val="Heading2"/>
+        <w:ind w:left="720"/>
+        <w:rPr>
+          <w:rFonts w:asciiTheme="minorHAnsi" w:eastAsiaTheme="minorHAnsi" w:hAnsiTheme="minorHAnsi" w:cstheme="minorBidi"/>
+          <w:color w:val="auto"/>
+          <w:sz w:val="20"/>
+          <w:szCs w:val="20"/>
+        </w:rPr>
+      </w:pPr>
+      <w:r>
+        <w:rPr>
+          <w:rFonts w:asciiTheme="minorHAnsi" w:eastAsiaTheme="minorHAnsi" w:hAnsiTheme="minorHAnsi" w:cstheme="minorBidi"/>
+          <w:color w:val="auto"/>
+          <w:sz w:val="20"/>
+          <w:szCs w:val="20"/>
+        </w:rPr>
+        <w:t>SPV_NV_shader_atomic_float</w:t>
+      </w:r>
+      <w:r>
+        <w:rPr>
+          <w:rFonts w:asciiTheme="minorHAnsi" w:eastAsiaTheme="minorHAnsi" w:hAnsiTheme="minorHAnsi" w:cstheme="minorBidi"/>
+          <w:color w:val="auto"/>
+          <w:sz w:val="20"/>
+          <w:szCs w:val="20"/>
+        </w:rPr>
+        <w:tab/>
+      </w:r>
+    </w:p>
+    <w:p>
+      <w:pPr>
+        <w:pStyle w:val="Heading2"/>
+      </w:pPr>
+      <w:r>
         <w:lastRenderedPageBreak/>
-        <w:tab/>
-      </w:r>
-    </w:p>
-    <w:p>
-      <w:pPr>
-        <w:pStyle w:val="Heading2"/>
-      </w:pPr>
-      <w:r>
         <w:t>GUI Application</w:t>
       </w:r>
     </w:p>
@@ -3199,23 +3546,7 @@
           <w:sz w:val="20"/>
           <w:szCs w:val="20"/>
         </w:rPr>
-        <w:t xml:space="preserve">VGPR Pressure feature: certain instructions (image_* in particular) may report more live registers than </w:t>
-      </w:r>
-      <w:proofErr w:type="gramStart"/>
-      <w:r>
-        <w:rPr>
-          <w:sz w:val="20"/>
-          <w:szCs w:val="20"/>
-        </w:rPr>
-        <w:t>actually used</w:t>
-      </w:r>
-      <w:proofErr w:type="gramEnd"/>
-      <w:r>
-        <w:rPr>
-          <w:sz w:val="20"/>
-          <w:szCs w:val="20"/>
-        </w:rPr>
-        <w:t>.</w:t>
+        <w:t>VGPR Pressure feature: certain instructions (image_* in particular) may report more live registers than actually used.</w:t>
       </w:r>
     </w:p>
     <w:p>
@@ -3476,21 +3807,12 @@
           <w:szCs w:val="20"/>
         </w:rPr>
       </w:pPr>
-      <w:proofErr w:type="gramStart"/>
-      <w:r>
-        <w:rPr>
-          <w:sz w:val="20"/>
-          <w:szCs w:val="20"/>
-        </w:rPr>
-        <w:t>Latest</w:t>
-      </w:r>
-      <w:proofErr w:type="gramEnd"/>
-      <w:r>
-        <w:rPr>
-          <w:sz w:val="20"/>
-          <w:szCs w:val="20"/>
-        </w:rPr>
-        <w:t xml:space="preserve"> Adrenalin or amdgpu-pro driver is required.</w:t>
+      <w:r>
+        <w:rPr>
+          <w:sz w:val="20"/>
+          <w:szCs w:val="20"/>
+        </w:rPr>
+        <w:t>Latest Adrenalin or amdgpu-pro driver is required.</w:t>
       </w:r>
     </w:p>
     <w:p>
@@ -3514,23 +3836,7 @@
           <w:sz w:val="20"/>
           <w:szCs w:val="20"/>
         </w:rPr>
-        <w:t>All Vulkan offline modes (vk-offline, vk-spv-</w:t>
-      </w:r>
-      <w:proofErr w:type="gramStart"/>
-      <w:r>
-        <w:rPr>
-          <w:sz w:val="20"/>
-          <w:szCs w:val="20"/>
-        </w:rPr>
-        <w:t>offline</w:t>
-      </w:r>
-      <w:proofErr w:type="gramEnd"/>
-      <w:r>
-        <w:rPr>
-          <w:sz w:val="20"/>
-          <w:szCs w:val="20"/>
-        </w:rPr>
-        <w:t xml:space="preserve"> and vk-spv-txt-offline) are independent of the installed driver and graphics hardware and should work on any x86-based system. </w:t>
+        <w:t xml:space="preserve">All Vulkan offline modes (vk-offline, vk-spv-offline and vk-spv-txt-offline) are independent of the installed driver and graphics hardware and should work on any x86-based system. </w:t>
       </w:r>
     </w:p>
     <w:p>
@@ -3543,6 +3849,11 @@
     </w:p>
     <w:p>
       <w:pPr>
+        <w:pStyle w:val="ListParagraph"/>
+        <w:numPr>
+          <w:ilvl w:val="0"/>
+          <w:numId w:val="1"/>
+        </w:numPr>
         <w:rPr>
           <w:sz w:val="20"/>
           <w:szCs w:val="20"/>
@@ -3561,6 +3872,54 @@
           <w:szCs w:val="20"/>
         </w:rPr>
         <w:t xml:space="preserve"> and DXR modes.</w:t>
+      </w:r>
+    </w:p>
+    <w:p>
+      <w:pPr>
+        <w:pStyle w:val="ListParagraph"/>
+        <w:numPr>
+          <w:ilvl w:val="0"/>
+          <w:numId w:val="1"/>
+        </w:numPr>
+        <w:rPr>
+          <w:sz w:val="20"/>
+          <w:szCs w:val="20"/>
+        </w:rPr>
+      </w:pPr>
+      <w:r>
+        <w:rPr>
+          <w:sz w:val="20"/>
+          <w:szCs w:val="20"/>
+        </w:rPr>
+        <w:t xml:space="preserve">Please note that </w:t>
+      </w:r>
+      <w:r>
+        <w:rPr>
+          <w:sz w:val="20"/>
+          <w:szCs w:val="20"/>
+        </w:rPr>
+        <w:t>to</w:t>
+      </w:r>
+      <w:r>
+        <w:rPr>
+          <w:sz w:val="20"/>
+          <w:szCs w:val="20"/>
+        </w:rPr>
+        <w:t xml:space="preserve"> enable the D3D12 debug layer (--debug-layer option), your Windows system must have the Graphics Tools feature installed (on Windows, go to Settings -&gt; Apps -&gt; Apps &amp; features/Optional features).</w:t>
+      </w:r>
+      <w:r>
+        <w:rPr>
+          <w:sz w:val="20"/>
+          <w:szCs w:val="20"/>
+        </w:rPr>
+        <w:t xml:space="preserve"> This</w:t>
+      </w:r>
+      <w:r>
+        <w:rPr>
+          <w:sz w:val="20"/>
+          <w:szCs w:val="20"/>
+        </w:rPr>
+        <w:t xml:space="preserve"> is a D3D12 requirement which is unrelated to RGA.</w:t>
       </w:r>
     </w:p>
     <w:p>
@@ -3616,6 +3975,7 @@
         <w:pStyle w:val="Heading2"/>
       </w:pPr>
       <w:r>
+        <w:lastRenderedPageBreak/>
         <w:t>OpenGL Mode</w:t>
       </w:r>
     </w:p>
@@ -3653,7 +4013,7 @@
 </file>
 
 <file path=word/endnotes.xml><?xml version="1.0" encoding="utf-8"?>
-<w:endnotes xmlns:wpc="http://schemas.microsoft.com/office/word/2010/wordprocessingCanvas" xmlns:cx="http://schemas.microsoft.com/office/drawing/2014/chartex" xmlns:cx1="http://schemas.microsoft.com/office/drawing/2015/9/8/chartex" xmlns:cx2="http://schemas.microsoft.com/office/drawing/2015/10/21/chartex" xmlns:cx3="http://schemas.microsoft.com/office/drawing/2016/5/9/chartex" xmlns:cx4="http://schemas.microsoft.com/office/drawing/2016/5/10/chartex" xmlns:cx5="http://schemas.microsoft.com/office/drawing/2016/5/11/chartex" xmlns:cx6="http://schemas.microsoft.com/office/drawing/2016/5/12/chartex" xmlns:cx7="http://schemas.microsoft.com/office/drawing/2016/5/13/chartex" xmlns:cx8="http://schemas.microsoft.com/office/drawing/2016/5/14/chartex" xmlns:mc="http://schemas.openxmlformats.org/markup-compatibility/2006" xmlns:aink="http://schemas.microsoft.com/office/drawing/2016/ink" xmlns:am3d="http://schemas.microsoft.com/office/drawing/2017/model3d" xmlns:o="urn:schemas-microsoft-com:office:office" xmlns:oel="http://schemas.microsoft.com/office/2019/extlst" xmlns:r="http://schemas.openxmlformats.org/officeDocument/2006/relationships" xmlns:m="http://schemas.openxmlformats.org/officeDocument/2006/math" xmlns:v="urn:schemas-microsoft-com:vml" xmlns:wp14="http://schemas.microsoft.com/office/word/2010/wordprocessingDrawing" xmlns:wp="http://schemas.openxmlformats.org/drawingml/2006/wordprocessingDrawing" xmlns:w10="urn:schemas-microsoft-com:office:word" xmlns:w="http://schemas.openxmlformats.org/wordprocessingml/2006/main" xmlns:w14="http://schemas.microsoft.com/office/word/2010/wordml" xmlns:w15="http://schemas.microsoft.com/office/word/2012/wordml" xmlns:w16cex="http://schemas.microsoft.com/office/word/2018/wordml/cex" xmlns:w16cid="http://schemas.microsoft.com/office/word/2016/wordml/cid" xmlns:w16="http://schemas.microsoft.com/office/word/2018/wordml" xmlns:w16du="http://schemas.microsoft.com/office/word/2023/wordml/word16du" xmlns:w16sdtdh="http://schemas.microsoft.com/office/word/2020/wordml/sdtdatahash" xmlns:w16se="http://schemas.microsoft.com/office/word/2015/wordml/symex" xmlns:wpg="http://schemas.microsoft.com/office/word/2010/wordprocessingGroup" xmlns:wpi="http://schemas.microsoft.com/office/word/2010/wordprocessingInk" xmlns:wne="http://schemas.microsoft.com/office/word/2006/wordml" xmlns:wps="http://schemas.microsoft.com/office/word/2010/wordprocessingShape" mc:Ignorable="w14 w15 w16se w16cid w16 w16cex w16sdtdh wp14">
+<w:endnotes xmlns:wpc="http://schemas.microsoft.com/office/word/2010/wordprocessingCanvas" xmlns:cx="http://schemas.microsoft.com/office/drawing/2014/chartex" xmlns:cx1="http://schemas.microsoft.com/office/drawing/2015/9/8/chartex" xmlns:cx2="http://schemas.microsoft.com/office/drawing/2015/10/21/chartex" xmlns:cx3="http://schemas.microsoft.com/office/drawing/2016/5/9/chartex" xmlns:cx4="http://schemas.microsoft.com/office/drawing/2016/5/10/chartex" xmlns:cx5="http://schemas.microsoft.com/office/drawing/2016/5/11/chartex" xmlns:cx6="http://schemas.microsoft.com/office/drawing/2016/5/12/chartex" xmlns:cx7="http://schemas.microsoft.com/office/drawing/2016/5/13/chartex" xmlns:cx8="http://schemas.microsoft.com/office/drawing/2016/5/14/chartex" xmlns:mc="http://schemas.openxmlformats.org/markup-compatibility/2006" xmlns:aink="http://schemas.microsoft.com/office/drawing/2016/ink" xmlns:am3d="http://schemas.microsoft.com/office/drawing/2017/model3d" xmlns:o="urn:schemas-microsoft-com:office:office" xmlns:oel="http://schemas.microsoft.com/office/2019/extlst" xmlns:r="http://schemas.openxmlformats.org/officeDocument/2006/relationships" xmlns:m="http://schemas.openxmlformats.org/officeDocument/2006/math" xmlns:v="urn:schemas-microsoft-com:vml" xmlns:wp14="http://schemas.microsoft.com/office/word/2010/wordprocessingDrawing" xmlns:wp="http://schemas.openxmlformats.org/drawingml/2006/wordprocessingDrawing" xmlns:w10="urn:schemas-microsoft-com:office:word" xmlns:w="http://schemas.openxmlformats.org/wordprocessingml/2006/main" xmlns:w14="http://schemas.microsoft.com/office/word/2010/wordml" xmlns:w15="http://schemas.microsoft.com/office/word/2012/wordml" xmlns:w16cex="http://schemas.microsoft.com/office/word/2018/wordml/cex" xmlns:w16cid="http://schemas.microsoft.com/office/word/2016/wordml/cid" xmlns:w16="http://schemas.microsoft.com/office/word/2018/wordml" xmlns:w16sdtdh="http://schemas.microsoft.com/office/word/2020/wordml/sdtdatahash" xmlns:w16se="http://schemas.microsoft.com/office/word/2015/wordml/symex" xmlns:wpg="http://schemas.microsoft.com/office/word/2010/wordprocessingGroup" xmlns:wpi="http://schemas.microsoft.com/office/word/2010/wordprocessingInk" xmlns:wne="http://schemas.microsoft.com/office/word/2006/wordml" xmlns:wps="http://schemas.microsoft.com/office/word/2010/wordprocessingShape" mc:Ignorable="w14 w15 w16se w16cid w16 w16cex w16sdtdh wp14">
   <w:endnote w:type="separator" w:id="-1">
     <w:p>
       <w:pPr>
@@ -3678,7 +4038,7 @@
 </file>
 
 <file path=word/footnotes.xml><?xml version="1.0" encoding="utf-8"?>
-<w:footnotes xmlns:wpc="http://schemas.microsoft.com/office/word/2010/wordprocessingCanvas" xmlns:cx="http://schemas.microsoft.com/office/drawing/2014/chartex" xmlns:cx1="http://schemas.microsoft.com/office/drawing/2015/9/8/chartex" xmlns:cx2="http://schemas.microsoft.com/office/drawing/2015/10/21/chartex" xmlns:cx3="http://schemas.microsoft.com/office/drawing/2016/5/9/chartex" xmlns:cx4="http://schemas.microsoft.com/office/drawing/2016/5/10/chartex" xmlns:cx5="http://schemas.microsoft.com/office/drawing/2016/5/11/chartex" xmlns:cx6="http://schemas.microsoft.com/office/drawing/2016/5/12/chartex" xmlns:cx7="http://schemas.microsoft.com/office/drawing/2016/5/13/chartex" xmlns:cx8="http://schemas.microsoft.com/office/drawing/2016/5/14/chartex" xmlns:mc="http://schemas.openxmlformats.org/markup-compatibility/2006" xmlns:aink="http://schemas.microsoft.com/office/drawing/2016/ink" xmlns:am3d="http://schemas.microsoft.com/office/drawing/2017/model3d" xmlns:o="urn:schemas-microsoft-com:office:office" xmlns:oel="http://schemas.microsoft.com/office/2019/extlst" xmlns:r="http://schemas.openxmlformats.org/officeDocument/2006/relationships" xmlns:m="http://schemas.openxmlformats.org/officeDocument/2006/math" xmlns:v="urn:schemas-microsoft-com:vml" xmlns:wp14="http://schemas.microsoft.com/office/word/2010/wordprocessingDrawing" xmlns:wp="http://schemas.openxmlformats.org/drawingml/2006/wordprocessingDrawing" xmlns:w10="urn:schemas-microsoft-com:office:word" xmlns:w="http://schemas.openxmlformats.org/wordprocessingml/2006/main" xmlns:w14="http://schemas.microsoft.com/office/word/2010/wordml" xmlns:w15="http://schemas.microsoft.com/office/word/2012/wordml" xmlns:w16cex="http://schemas.microsoft.com/office/word/2018/wordml/cex" xmlns:w16cid="http://schemas.microsoft.com/office/word/2016/wordml/cid" xmlns:w16="http://schemas.microsoft.com/office/word/2018/wordml" xmlns:w16du="http://schemas.microsoft.com/office/word/2023/wordml/word16du" xmlns:w16sdtdh="http://schemas.microsoft.com/office/word/2020/wordml/sdtdatahash" xmlns:w16se="http://schemas.microsoft.com/office/word/2015/wordml/symex" xmlns:wpg="http://schemas.microsoft.com/office/word/2010/wordprocessingGroup" xmlns:wpi="http://schemas.microsoft.com/office/word/2010/wordprocessingInk" xmlns:wne="http://schemas.microsoft.com/office/word/2006/wordml" xmlns:wps="http://schemas.microsoft.com/office/word/2010/wordprocessingShape" mc:Ignorable="w14 w15 w16se w16cid w16 w16cex w16sdtdh wp14">
+<w:footnotes xmlns:wpc="http://schemas.microsoft.com/office/word/2010/wordprocessingCanvas" xmlns:cx="http://schemas.microsoft.com/office/drawing/2014/chartex" xmlns:cx1="http://schemas.microsoft.com/office/drawing/2015/9/8/chartex" xmlns:cx2="http://schemas.microsoft.com/office/drawing/2015/10/21/chartex" xmlns:cx3="http://schemas.microsoft.com/office/drawing/2016/5/9/chartex" xmlns:cx4="http://schemas.microsoft.com/office/drawing/2016/5/10/chartex" xmlns:cx5="http://schemas.microsoft.com/office/drawing/2016/5/11/chartex" xmlns:cx6="http://schemas.microsoft.com/office/drawing/2016/5/12/chartex" xmlns:cx7="http://schemas.microsoft.com/office/drawing/2016/5/13/chartex" xmlns:cx8="http://schemas.microsoft.com/office/drawing/2016/5/14/chartex" xmlns:mc="http://schemas.openxmlformats.org/markup-compatibility/2006" xmlns:aink="http://schemas.microsoft.com/office/drawing/2016/ink" xmlns:am3d="http://schemas.microsoft.com/office/drawing/2017/model3d" xmlns:o="urn:schemas-microsoft-com:office:office" xmlns:oel="http://schemas.microsoft.com/office/2019/extlst" xmlns:r="http://schemas.openxmlformats.org/officeDocument/2006/relationships" xmlns:m="http://schemas.openxmlformats.org/officeDocument/2006/math" xmlns:v="urn:schemas-microsoft-com:vml" xmlns:wp14="http://schemas.microsoft.com/office/word/2010/wordprocessingDrawing" xmlns:wp="http://schemas.openxmlformats.org/drawingml/2006/wordprocessingDrawing" xmlns:w10="urn:schemas-microsoft-com:office:word" xmlns:w="http://schemas.openxmlformats.org/wordprocessingml/2006/main" xmlns:w14="http://schemas.microsoft.com/office/word/2010/wordml" xmlns:w15="http://schemas.microsoft.com/office/word/2012/wordml" xmlns:w16cex="http://schemas.microsoft.com/office/word/2018/wordml/cex" xmlns:w16cid="http://schemas.microsoft.com/office/word/2016/wordml/cid" xmlns:w16="http://schemas.microsoft.com/office/word/2018/wordml" xmlns:w16sdtdh="http://schemas.microsoft.com/office/word/2020/wordml/sdtdatahash" xmlns:w16se="http://schemas.microsoft.com/office/word/2015/wordml/symex" xmlns:wpg="http://schemas.microsoft.com/office/word/2010/wordprocessingGroup" xmlns:wpi="http://schemas.microsoft.com/office/word/2010/wordprocessingInk" xmlns:wne="http://schemas.microsoft.com/office/word/2006/wordml" xmlns:wps="http://schemas.microsoft.com/office/word/2010/wordprocessingShape" mc:Ignorable="w14 w15 w16se w16cid w16 w16cex w16sdtdh wp14">
   <w:footnote w:type="separator" w:id="-1">
     <w:p>
       <w:pPr>
@@ -3703,7 +4063,7 @@
 </file>
 
 <file path=word/header1.xml><?xml version="1.0" encoding="utf-8"?>
-<w:hdr xmlns:wpc="http://schemas.microsoft.com/office/word/2010/wordprocessingCanvas" xmlns:cx="http://schemas.microsoft.com/office/drawing/2014/chartex" xmlns:cx1="http://schemas.microsoft.com/office/drawing/2015/9/8/chartex" xmlns:cx2="http://schemas.microsoft.com/office/drawing/2015/10/21/chartex" xmlns:cx3="http://schemas.microsoft.com/office/drawing/2016/5/9/chartex" xmlns:cx4="http://schemas.microsoft.com/office/drawing/2016/5/10/chartex" xmlns:cx5="http://schemas.microsoft.com/office/drawing/2016/5/11/chartex" xmlns:cx6="http://schemas.microsoft.com/office/drawing/2016/5/12/chartex" xmlns:cx7="http://schemas.microsoft.com/office/drawing/2016/5/13/chartex" xmlns:cx8="http://schemas.microsoft.com/office/drawing/2016/5/14/chartex" xmlns:mc="http://schemas.openxmlformats.org/markup-compatibility/2006" xmlns:aink="http://schemas.microsoft.com/office/drawing/2016/ink" xmlns:am3d="http://schemas.microsoft.com/office/drawing/2017/model3d" xmlns:o="urn:schemas-microsoft-com:office:office" xmlns:oel="http://schemas.microsoft.com/office/2019/extlst" xmlns:r="http://schemas.openxmlformats.org/officeDocument/2006/relationships" xmlns:m="http://schemas.openxmlformats.org/officeDocument/2006/math" xmlns:v="urn:schemas-microsoft-com:vml" xmlns:wp14="http://schemas.microsoft.com/office/word/2010/wordprocessingDrawing" xmlns:wp="http://schemas.openxmlformats.org/drawingml/2006/wordprocessingDrawing" xmlns:w10="urn:schemas-microsoft-com:office:word" xmlns:w="http://schemas.openxmlformats.org/wordprocessingml/2006/main" xmlns:w14="http://schemas.microsoft.com/office/word/2010/wordml" xmlns:w15="http://schemas.microsoft.com/office/word/2012/wordml" xmlns:w16cex="http://schemas.microsoft.com/office/word/2018/wordml/cex" xmlns:w16cid="http://schemas.microsoft.com/office/word/2016/wordml/cid" xmlns:w16="http://schemas.microsoft.com/office/word/2018/wordml" xmlns:w16du="http://schemas.microsoft.com/office/word/2023/wordml/word16du" xmlns:w16sdtdh="http://schemas.microsoft.com/office/word/2020/wordml/sdtdatahash" xmlns:w16se="http://schemas.microsoft.com/office/word/2015/wordml/symex" xmlns:wpg="http://schemas.microsoft.com/office/word/2010/wordprocessingGroup" xmlns:wpi="http://schemas.microsoft.com/office/word/2010/wordprocessingInk" xmlns:wne="http://schemas.microsoft.com/office/word/2006/wordml" xmlns:wps="http://schemas.microsoft.com/office/word/2010/wordprocessingShape" mc:Ignorable="w14 w15 w16se w16cid w16 w16cex w16sdtdh wp14">
+<w:hdr xmlns:wpc="http://schemas.microsoft.com/office/word/2010/wordprocessingCanvas" xmlns:cx="http://schemas.microsoft.com/office/drawing/2014/chartex" xmlns:cx1="http://schemas.microsoft.com/office/drawing/2015/9/8/chartex" xmlns:cx2="http://schemas.microsoft.com/office/drawing/2015/10/21/chartex" xmlns:cx3="http://schemas.microsoft.com/office/drawing/2016/5/9/chartex" xmlns:cx4="http://schemas.microsoft.com/office/drawing/2016/5/10/chartex" xmlns:cx5="http://schemas.microsoft.com/office/drawing/2016/5/11/chartex" xmlns:cx6="http://schemas.microsoft.com/office/drawing/2016/5/12/chartex" xmlns:cx7="http://schemas.microsoft.com/office/drawing/2016/5/13/chartex" xmlns:cx8="http://schemas.microsoft.com/office/drawing/2016/5/14/chartex" xmlns:mc="http://schemas.openxmlformats.org/markup-compatibility/2006" xmlns:aink="http://schemas.microsoft.com/office/drawing/2016/ink" xmlns:am3d="http://schemas.microsoft.com/office/drawing/2017/model3d" xmlns:o="urn:schemas-microsoft-com:office:office" xmlns:oel="http://schemas.microsoft.com/office/2019/extlst" xmlns:r="http://schemas.openxmlformats.org/officeDocument/2006/relationships" xmlns:m="http://schemas.openxmlformats.org/officeDocument/2006/math" xmlns:v="urn:schemas-microsoft-com:vml" xmlns:wp14="http://schemas.microsoft.com/office/word/2010/wordprocessingDrawing" xmlns:wp="http://schemas.openxmlformats.org/drawingml/2006/wordprocessingDrawing" xmlns:w10="urn:schemas-microsoft-com:office:word" xmlns:w="http://schemas.openxmlformats.org/wordprocessingml/2006/main" xmlns:w14="http://schemas.microsoft.com/office/word/2010/wordml" xmlns:w15="http://schemas.microsoft.com/office/word/2012/wordml" xmlns:w16cex="http://schemas.microsoft.com/office/word/2018/wordml/cex" xmlns:w16cid="http://schemas.microsoft.com/office/word/2016/wordml/cid" xmlns:w16="http://schemas.microsoft.com/office/word/2018/wordml" xmlns:w16sdtdh="http://schemas.microsoft.com/office/word/2020/wordml/sdtdatahash" xmlns:w16se="http://schemas.microsoft.com/office/word/2015/wordml/symex" xmlns:wpg="http://schemas.microsoft.com/office/word/2010/wordprocessingGroup" xmlns:wpi="http://schemas.microsoft.com/office/word/2010/wordprocessingInk" xmlns:wne="http://schemas.microsoft.com/office/word/2006/wordml" xmlns:wps="http://schemas.microsoft.com/office/word/2010/wordprocessingShape" mc:Ignorable="w14 w15 w16se w16cid w16 w16cex w16sdtdh wp14">
   <w:p>
     <w:pPr>
       <w:pStyle w:val="Header"/>
@@ -3788,7 +4148,7 @@
             </wp:anchor>
           </w:drawing>
         </mc:Choice>
-        <mc:Fallback>
+        <mc:Fallback xmlns:w16du="http://schemas.microsoft.com/office/word/2023/wordml/word16du">
           <w:pict>
             <v:shapetype w14:anchorId="36E99F8E" id="_x0000_t202" coordsize="21600,21600" o:spt="202" path="m,l,21600r21600,l21600,xe">
               <v:stroke joinstyle="miter"/>
@@ -3828,7 +4188,7 @@
 </file>
 
 <file path=word/numbering.xml><?xml version="1.0" encoding="utf-8"?>
-<w:numbering xmlns:wpc="http://schemas.microsoft.com/office/word/2010/wordprocessingCanvas" xmlns:cx="http://schemas.microsoft.com/office/drawing/2014/chartex" xmlns:cx1="http://schemas.microsoft.com/office/drawing/2015/9/8/chartex" xmlns:cx2="http://schemas.microsoft.com/office/drawing/2015/10/21/chartex" xmlns:cx3="http://schemas.microsoft.com/office/drawing/2016/5/9/chartex" xmlns:cx4="http://schemas.microsoft.com/office/drawing/2016/5/10/chartex" xmlns:cx5="http://schemas.microsoft.com/office/drawing/2016/5/11/chartex" xmlns:cx6="http://schemas.microsoft.com/office/drawing/2016/5/12/chartex" xmlns:cx7="http://schemas.microsoft.com/office/drawing/2016/5/13/chartex" xmlns:cx8="http://schemas.microsoft.com/office/drawing/2016/5/14/chartex" xmlns:mc="http://schemas.openxmlformats.org/markup-compatibility/2006" xmlns:aink="http://schemas.microsoft.com/office/drawing/2016/ink" xmlns:am3d="http://schemas.microsoft.com/office/drawing/2017/model3d" xmlns:o="urn:schemas-microsoft-com:office:office" xmlns:oel="http://schemas.microsoft.com/office/2019/extlst" xmlns:r="http://schemas.openxmlformats.org/officeDocument/2006/relationships" xmlns:m="http://schemas.openxmlformats.org/officeDocument/2006/math" xmlns:v="urn:schemas-microsoft-com:vml" xmlns:wp14="http://schemas.microsoft.com/office/word/2010/wordprocessingDrawing" xmlns:wp="http://schemas.openxmlformats.org/drawingml/2006/wordprocessingDrawing" xmlns:w10="urn:schemas-microsoft-com:office:word" xmlns:w="http://schemas.openxmlformats.org/wordprocessingml/2006/main" xmlns:w14="http://schemas.microsoft.com/office/word/2010/wordml" xmlns:w15="http://schemas.microsoft.com/office/word/2012/wordml" xmlns:w16cex="http://schemas.microsoft.com/office/word/2018/wordml/cex" xmlns:w16cid="http://schemas.microsoft.com/office/word/2016/wordml/cid" xmlns:w16="http://schemas.microsoft.com/office/word/2018/wordml" xmlns:w16du="http://schemas.microsoft.com/office/word/2023/wordml/word16du" xmlns:w16sdtdh="http://schemas.microsoft.com/office/word/2020/wordml/sdtdatahash" xmlns:w16se="http://schemas.microsoft.com/office/word/2015/wordml/symex" xmlns:wpg="http://schemas.microsoft.com/office/word/2010/wordprocessingGroup" xmlns:wpi="http://schemas.microsoft.com/office/word/2010/wordprocessingInk" xmlns:wne="http://schemas.microsoft.com/office/word/2006/wordml" xmlns:wps="http://schemas.microsoft.com/office/word/2010/wordprocessingShape" mc:Ignorable="w14 w15 w16se w16cid w16 w16cex w16sdtdh wp14">
+<w:numbering xmlns:wpc="http://schemas.microsoft.com/office/word/2010/wordprocessingCanvas" xmlns:cx="http://schemas.microsoft.com/office/drawing/2014/chartex" xmlns:cx1="http://schemas.microsoft.com/office/drawing/2015/9/8/chartex" xmlns:cx2="http://schemas.microsoft.com/office/drawing/2015/10/21/chartex" xmlns:cx3="http://schemas.microsoft.com/office/drawing/2016/5/9/chartex" xmlns:cx4="http://schemas.microsoft.com/office/drawing/2016/5/10/chartex" xmlns:cx5="http://schemas.microsoft.com/office/drawing/2016/5/11/chartex" xmlns:cx6="http://schemas.microsoft.com/office/drawing/2016/5/12/chartex" xmlns:cx7="http://schemas.microsoft.com/office/drawing/2016/5/13/chartex" xmlns:cx8="http://schemas.microsoft.com/office/drawing/2016/5/14/chartex" xmlns:mc="http://schemas.openxmlformats.org/markup-compatibility/2006" xmlns:aink="http://schemas.microsoft.com/office/drawing/2016/ink" xmlns:am3d="http://schemas.microsoft.com/office/drawing/2017/model3d" xmlns:o="urn:schemas-microsoft-com:office:office" xmlns:oel="http://schemas.microsoft.com/office/2019/extlst" xmlns:r="http://schemas.openxmlformats.org/officeDocument/2006/relationships" xmlns:m="http://schemas.openxmlformats.org/officeDocument/2006/math" xmlns:v="urn:schemas-microsoft-com:vml" xmlns:wp14="http://schemas.microsoft.com/office/word/2010/wordprocessingDrawing" xmlns:wp="http://schemas.openxmlformats.org/drawingml/2006/wordprocessingDrawing" xmlns:w10="urn:schemas-microsoft-com:office:word" xmlns:w="http://schemas.openxmlformats.org/wordprocessingml/2006/main" xmlns:w14="http://schemas.microsoft.com/office/word/2010/wordml" xmlns:w15="http://schemas.microsoft.com/office/word/2012/wordml" xmlns:w16cex="http://schemas.microsoft.com/office/word/2018/wordml/cex" xmlns:w16cid="http://schemas.microsoft.com/office/word/2016/wordml/cid" xmlns:w16="http://schemas.microsoft.com/office/word/2018/wordml" xmlns:w16sdtdh="http://schemas.microsoft.com/office/word/2020/wordml/sdtdatahash" xmlns:w16se="http://schemas.microsoft.com/office/word/2015/wordml/symex" xmlns:wpg="http://schemas.microsoft.com/office/word/2010/wordprocessingGroup" xmlns:wpi="http://schemas.microsoft.com/office/word/2010/wordprocessingInk" xmlns:wne="http://schemas.microsoft.com/office/word/2006/wordml" xmlns:wps="http://schemas.microsoft.com/office/word/2010/wordprocessingShape" mc:Ignorable="w14 w15 w16se w16cid w16 w16cex w16sdtdh wp14">
   <w:abstractNum w:abstractNumId="0" w15:restartNumberingAfterBreak="0">
     <w:nsid w:val="0B9038FC"/>
     <w:multiLevelType w:val="hybridMultilevel"/>

</xml_diff>

<commit_message>
Updates for 2.9 release.
</commit_message>
<xml_diff>
--- a/documentation/RGA_RELEASE_NOTES.docx
+++ b/documentation/RGA_RELEASE_NOTES.docx
@@ -22,7 +22,7 @@
           <w:sz w:val="52"/>
           <w:szCs w:val="52"/>
         </w:rPr>
-        <w:t>8</w:t>
+        <w:t>9</w:t>
       </w:r>
       <w:r>
         <w:rPr>
@@ -57,7 +57,21 @@
           <w:sz w:val="20"/>
           <w:szCs w:val="20"/>
         </w:rPr>
-        <w:t>Compile and analyze shaders and kernels for the gfx1101 (AMD Radeon RX 7800 XT and RX 7700 XT) and gfx1103 (AMD Radeon 740M, 760M and 780M) architectures.</w:t>
+        <w:t>New Binary Analysis mode for analyzing pre-compiled AMD GPU Code Object binaries in both the command line tool and the GUI application.</w:t>
+      </w:r>
+      <w:r>
+        <w:rPr>
+          <w:sz w:val="20"/>
+          <w:szCs w:val="20"/>
+        </w:rPr>
+        <w:t xml:space="preserve"> </w:t>
+      </w:r>
+      <w:r>
+        <w:rPr>
+          <w:sz w:val="20"/>
+          <w:szCs w:val="20"/>
+        </w:rPr>
+        <w:t>Inspect the ISA disassembly of pre-compiled binaries and analyze VGPR pressure and static hardware resource allocation.</w:t>
       </w:r>
     </w:p>
     <w:p>
@@ -77,7 +91,7 @@
           <w:sz w:val="20"/>
           <w:szCs w:val="20"/>
         </w:rPr>
-        <w:t>Updates to the Vulkan, OpenGL and OpenCL offline compilers.</w:t>
+        <w:t>Added support for MI-200 (gfx90a) as a target in OpenCL mode.</w:t>
       </w:r>
     </w:p>
     <w:p>
@@ -97,23 +111,47 @@
           <w:sz w:val="20"/>
           <w:szCs w:val="20"/>
         </w:rPr>
-        <w:t xml:space="preserve">Consolidated Linux and Windows build scripts to use a unified python script. </w:t>
-      </w:r>
-    </w:p>
-    <w:p>
-      <w:pPr>
-        <w:pStyle w:val="ListParagraph"/>
-        <w:rPr>
-          <w:sz w:val="20"/>
-          <w:szCs w:val="20"/>
-        </w:rPr>
-      </w:pPr>
-      <w:r>
-        <w:rPr>
-          <w:sz w:val="20"/>
-          <w:szCs w:val="20"/>
-        </w:rPr>
-        <w:t>Please refer to the build instructions in the RGA README.md file for more information about how to build the tool.</w:t>
+        <w:t>Added live SGPR analysis support in command line tool (add --livereg-sgpr option to command).</w:t>
+      </w:r>
+    </w:p>
+    <w:p>
+      <w:pPr>
+        <w:pStyle w:val="ListParagraph"/>
+        <w:numPr>
+          <w:ilvl w:val="0"/>
+          <w:numId w:val="1"/>
+        </w:numPr>
+        <w:rPr>
+          <w:sz w:val="20"/>
+          <w:szCs w:val="20"/>
+        </w:rPr>
+      </w:pPr>
+      <w:r>
+        <w:rPr>
+          <w:sz w:val="20"/>
+          <w:szCs w:val="20"/>
+        </w:rPr>
+        <w:t>DX12: RGA command line tool now captures the debug output when the D3D Debug Layer is enabled (--debug-layer).</w:t>
+      </w:r>
+    </w:p>
+    <w:p>
+      <w:pPr>
+        <w:pStyle w:val="ListParagraph"/>
+        <w:numPr>
+          <w:ilvl w:val="0"/>
+          <w:numId w:val="1"/>
+        </w:numPr>
+        <w:rPr>
+          <w:sz w:val="20"/>
+          <w:szCs w:val="20"/>
+        </w:rPr>
+      </w:pPr>
+      <w:r>
+        <w:rPr>
+          <w:sz w:val="20"/>
+          <w:szCs w:val="20"/>
+        </w:rPr>
+        <w:t>Updates to the OpenGL offline compiler</w:t>
       </w:r>
     </w:p>
     <w:p>
@@ -420,26 +458,6 @@
     </w:p>
     <w:p>
       <w:pPr>
-        <w:pStyle w:val="Heading2"/>
-      </w:pPr>
-      <w:r>
-        <w:t>DirectX</w:t>
-      </w:r>
-      <w:r>
-        <w:rPr>
-          <w:b/>
-          <w:bCs/>
-          <w:sz w:val="20"/>
-          <w:szCs w:val="20"/>
-        </w:rPr>
-        <w:t xml:space="preserve"> </w:t>
-      </w:r>
-      <w:r>
-        <w:t>11 Mode</w:t>
-      </w:r>
-    </w:p>
-    <w:p>
-      <w:pPr>
         <w:pStyle w:val="ListParagraph"/>
         <w:numPr>
           <w:ilvl w:val="0"/>
@@ -455,6 +473,67 @@
           <w:sz w:val="20"/>
           <w:szCs w:val="20"/>
         </w:rPr>
+        <w:t>In offline mode, when the D3D debug layer is enabled (--debug-layer) debug output is not captured</w:t>
+      </w:r>
+      <w:r>
+        <w:rPr>
+          <w:sz w:val="20"/>
+          <w:szCs w:val="20"/>
+        </w:rPr>
+        <w:t xml:space="preserve"> </w:t>
+      </w:r>
+      <w:r>
+        <w:rPr>
+          <w:sz w:val="20"/>
+          <w:szCs w:val="20"/>
+        </w:rPr>
+        <w:t>by the command line tool</w:t>
+      </w:r>
+      <w:r>
+        <w:rPr>
+          <w:sz w:val="20"/>
+          <w:szCs w:val="20"/>
+        </w:rPr>
+        <w:t>.</w:t>
+      </w:r>
+    </w:p>
+    <w:p>
+      <w:pPr>
+        <w:pStyle w:val="Heading2"/>
+      </w:pPr>
+      <w:r>
+        <w:t>DirectX</w:t>
+      </w:r>
+      <w:r>
+        <w:rPr>
+          <w:b/>
+          <w:bCs/>
+          <w:sz w:val="20"/>
+          <w:szCs w:val="20"/>
+        </w:rPr>
+        <w:t xml:space="preserve"> </w:t>
+      </w:r>
+      <w:r>
+        <w:t>11 Mode</w:t>
+      </w:r>
+    </w:p>
+    <w:p>
+      <w:pPr>
+        <w:pStyle w:val="ListParagraph"/>
+        <w:numPr>
+          <w:ilvl w:val="0"/>
+          <w:numId w:val="1"/>
+        </w:numPr>
+        <w:rPr>
+          <w:sz w:val="20"/>
+          <w:szCs w:val="20"/>
+        </w:rPr>
+      </w:pPr>
+      <w:r>
+        <w:rPr>
+          <w:sz w:val="20"/>
+          <w:szCs w:val="20"/>
+        </w:rPr>
         <w:t>Support for</w:t>
       </w:r>
       <w:r>
@@ -629,6 +708,7 @@
           <w:sz w:val="20"/>
           <w:szCs w:val="20"/>
         </w:rPr>
+        <w:lastRenderedPageBreak/>
         <w:t>CapabilityFloat64</w:t>
       </w:r>
     </w:p>
@@ -709,711 +789,711 @@
           <w:sz w:val="20"/>
           <w:szCs w:val="20"/>
         </w:rPr>
+        <w:t>CapabilityFragmentShaderShadingRateInterlockEXT</w:t>
+      </w:r>
+    </w:p>
+    <w:p>
+      <w:pPr>
+        <w:pStyle w:val="ListParagraph"/>
+        <w:rPr>
+          <w:sz w:val="20"/>
+          <w:szCs w:val="20"/>
+        </w:rPr>
+      </w:pPr>
+      <w:r>
+        <w:rPr>
+          <w:sz w:val="20"/>
+          <w:szCs w:val="20"/>
+        </w:rPr>
+        <w:t>CapabilityInputAttachmentArrayNonUniformIndexingEXT</w:t>
+      </w:r>
+    </w:p>
+    <w:p>
+      <w:pPr>
+        <w:pStyle w:val="ListParagraph"/>
+        <w:rPr>
+          <w:sz w:val="20"/>
+          <w:szCs w:val="20"/>
+        </w:rPr>
+      </w:pPr>
+      <w:r>
+        <w:rPr>
+          <w:sz w:val="20"/>
+          <w:szCs w:val="20"/>
+        </w:rPr>
+        <w:t>CapabilityAtomicStorageOps</w:t>
+      </w:r>
+    </w:p>
+    <w:p>
+      <w:pPr>
+        <w:pStyle w:val="ListParagraph"/>
+        <w:rPr>
+          <w:sz w:val="20"/>
+          <w:szCs w:val="20"/>
+        </w:rPr>
+      </w:pPr>
+      <w:r>
+        <w:rPr>
+          <w:sz w:val="20"/>
+          <w:szCs w:val="20"/>
+        </w:rPr>
+        <w:t>CapabilityFragmentShaderPixelInterlockEXT</w:t>
+      </w:r>
+    </w:p>
+    <w:p>
+      <w:pPr>
+        <w:pStyle w:val="ListParagraph"/>
+        <w:rPr>
+          <w:sz w:val="20"/>
+          <w:szCs w:val="20"/>
+        </w:rPr>
+      </w:pPr>
+      <w:r>
+        <w:rPr>
+          <w:sz w:val="20"/>
+          <w:szCs w:val="20"/>
+        </w:rPr>
+        <w:t>CapabilityDotProductKHR</w:t>
+      </w:r>
+    </w:p>
+    <w:p>
+      <w:pPr>
+        <w:pStyle w:val="ListParagraph"/>
+        <w:rPr>
+          <w:sz w:val="20"/>
+          <w:szCs w:val="20"/>
+        </w:rPr>
+      </w:pPr>
+      <w:r>
+        <w:rPr>
+          <w:sz w:val="20"/>
+          <w:szCs w:val="20"/>
+        </w:rPr>
+        <w:t>CapabilityDotProductInputAllKHR</w:t>
+      </w:r>
+    </w:p>
+    <w:p>
+      <w:pPr>
+        <w:pStyle w:val="ListParagraph"/>
+        <w:rPr>
+          <w:sz w:val="20"/>
+          <w:szCs w:val="20"/>
+        </w:rPr>
+      </w:pPr>
+      <w:r>
+        <w:rPr>
+          <w:sz w:val="20"/>
+          <w:szCs w:val="20"/>
+        </w:rPr>
+        <w:t>CapabilityDotProductInput4x8BitKHR</w:t>
+      </w:r>
+    </w:p>
+    <w:p>
+      <w:pPr>
+        <w:pStyle w:val="ListParagraph"/>
+        <w:rPr>
+          <w:sz w:val="20"/>
+          <w:szCs w:val="20"/>
+        </w:rPr>
+      </w:pPr>
+      <w:r>
+        <w:rPr>
+          <w:sz w:val="20"/>
+          <w:szCs w:val="20"/>
+        </w:rPr>
+        <w:t>CapabilityDotProductInput4x8BitPackedKHR</w:t>
+      </w:r>
+    </w:p>
+    <w:p>
+      <w:pPr>
+        <w:pStyle w:val="ListParagraph"/>
+        <w:rPr>
+          <w:sz w:val="20"/>
+          <w:szCs w:val="20"/>
+        </w:rPr>
+      </w:pPr>
+      <w:r>
+        <w:rPr>
+          <w:sz w:val="20"/>
+          <w:szCs w:val="20"/>
+        </w:rPr>
+        <w:t>CapabilityWorkgroupMemoryExplicitLayoutKHR</w:t>
+      </w:r>
+    </w:p>
+    <w:p>
+      <w:pPr>
+        <w:pStyle w:val="ListParagraph"/>
+        <w:rPr>
+          <w:sz w:val="20"/>
+          <w:szCs w:val="20"/>
+        </w:rPr>
+      </w:pPr>
+      <w:r>
+        <w:rPr>
+          <w:sz w:val="20"/>
+          <w:szCs w:val="20"/>
+        </w:rPr>
+        <w:t>CapabilityWorkgroupMemoryExplicitLayout8BitAccessKHR</w:t>
+      </w:r>
+    </w:p>
+    <w:p>
+      <w:pPr>
+        <w:pStyle w:val="ListParagraph"/>
+        <w:rPr>
+          <w:sz w:val="20"/>
+          <w:szCs w:val="20"/>
+        </w:rPr>
+      </w:pPr>
+      <w:r>
+        <w:rPr>
+          <w:sz w:val="20"/>
+          <w:szCs w:val="20"/>
+        </w:rPr>
+        <w:t>CapabilityWorkgroupMemoryExplicitLayout16BitAccessKHR</w:t>
+      </w:r>
+    </w:p>
+    <w:p>
+      <w:pPr>
+        <w:pStyle w:val="ListParagraph"/>
+        <w:rPr>
+          <w:sz w:val="20"/>
+          <w:szCs w:val="20"/>
+        </w:rPr>
+      </w:pPr>
+      <w:r>
+        <w:rPr>
+          <w:sz w:val="20"/>
+          <w:szCs w:val="20"/>
+        </w:rPr>
+        <w:t>CapabilityInt64Atomics</w:t>
+      </w:r>
+    </w:p>
+    <w:p>
+      <w:pPr>
+        <w:pStyle w:val="ListParagraph"/>
+        <w:rPr>
+          <w:sz w:val="20"/>
+          <w:szCs w:val="20"/>
+        </w:rPr>
+      </w:pPr>
+      <w:r>
+        <w:rPr>
+          <w:sz w:val="20"/>
+          <w:szCs w:val="20"/>
+        </w:rPr>
+        <w:t>CapabilityGroups</w:t>
+      </w:r>
+    </w:p>
+    <w:p>
+      <w:pPr>
+        <w:pStyle w:val="ListParagraph"/>
+        <w:rPr>
+          <w:sz w:val="20"/>
+          <w:szCs w:val="20"/>
+        </w:rPr>
+      </w:pPr>
+      <w:r>
+        <w:rPr>
+          <w:sz w:val="20"/>
+          <w:szCs w:val="20"/>
+        </w:rPr>
+        <w:t>CapabilityAtomicStorage</w:t>
+      </w:r>
+    </w:p>
+    <w:p>
+      <w:pPr>
+        <w:pStyle w:val="ListParagraph"/>
+        <w:rPr>
+          <w:sz w:val="20"/>
+          <w:szCs w:val="20"/>
+        </w:rPr>
+      </w:pPr>
+      <w:r>
+        <w:rPr>
+          <w:sz w:val="20"/>
+          <w:szCs w:val="20"/>
+        </w:rPr>
+        <w:t>CapabilityInt16</w:t>
+      </w:r>
+    </w:p>
+    <w:p>
+      <w:pPr>
+        <w:pStyle w:val="ListParagraph"/>
+        <w:rPr>
+          <w:sz w:val="20"/>
+          <w:szCs w:val="20"/>
+        </w:rPr>
+      </w:pPr>
+      <w:r>
+        <w:rPr>
+          <w:sz w:val="20"/>
+          <w:szCs w:val="20"/>
+        </w:rPr>
+        <w:t>CapabilityTessellationPointSize</w:t>
+      </w:r>
+    </w:p>
+    <w:p>
+      <w:pPr>
+        <w:pStyle w:val="ListParagraph"/>
+        <w:rPr>
+          <w:sz w:val="20"/>
+          <w:szCs w:val="20"/>
+        </w:rPr>
+      </w:pPr>
+      <w:r>
+        <w:rPr>
+          <w:sz w:val="20"/>
+          <w:szCs w:val="20"/>
+        </w:rPr>
+        <w:t>CapabilityGeometryPointSize</w:t>
+      </w:r>
+    </w:p>
+    <w:p>
+      <w:pPr>
+        <w:pStyle w:val="ListParagraph"/>
+        <w:rPr>
+          <w:sz w:val="20"/>
+          <w:szCs w:val="20"/>
+        </w:rPr>
+      </w:pPr>
+      <w:r>
+        <w:rPr>
+          <w:sz w:val="20"/>
+          <w:szCs w:val="20"/>
+        </w:rPr>
+        <w:t>CapabilityImageGatherExtended</w:t>
+      </w:r>
+    </w:p>
+    <w:p>
+      <w:pPr>
+        <w:pStyle w:val="ListParagraph"/>
+        <w:rPr>
+          <w:sz w:val="20"/>
+          <w:szCs w:val="20"/>
+        </w:rPr>
+      </w:pPr>
+      <w:r>
+        <w:rPr>
+          <w:sz w:val="20"/>
+          <w:szCs w:val="20"/>
+        </w:rPr>
+        <w:t>CapabilityStorageImageMultisample</w:t>
+      </w:r>
+    </w:p>
+    <w:p>
+      <w:pPr>
+        <w:pStyle w:val="ListParagraph"/>
+        <w:rPr>
+          <w:sz w:val="20"/>
+          <w:szCs w:val="20"/>
+        </w:rPr>
+      </w:pPr>
+      <w:r>
+        <w:rPr>
+          <w:sz w:val="20"/>
+          <w:szCs w:val="20"/>
+        </w:rPr>
+        <w:t>CapabilityUniformBufferArrayDynamicIndexing</w:t>
+      </w:r>
+    </w:p>
+    <w:p>
+      <w:pPr>
+        <w:pStyle w:val="ListParagraph"/>
+        <w:rPr>
+          <w:sz w:val="20"/>
+          <w:szCs w:val="20"/>
+        </w:rPr>
+      </w:pPr>
+      <w:r>
+        <w:rPr>
+          <w:sz w:val="20"/>
+          <w:szCs w:val="20"/>
+        </w:rPr>
+        <w:t>CapabilitySampledImageArrayDynamicIndexing</w:t>
+      </w:r>
+    </w:p>
+    <w:p>
+      <w:pPr>
+        <w:pStyle w:val="ListParagraph"/>
+        <w:rPr>
+          <w:sz w:val="20"/>
+          <w:szCs w:val="20"/>
+        </w:rPr>
+      </w:pPr>
+      <w:r>
+        <w:rPr>
+          <w:sz w:val="20"/>
+          <w:szCs w:val="20"/>
+        </w:rPr>
+        <w:t>CapabilityStorageBufferArrayDynamicIndexing</w:t>
+      </w:r>
+    </w:p>
+    <w:p>
+      <w:pPr>
+        <w:pStyle w:val="ListParagraph"/>
+        <w:rPr>
+          <w:sz w:val="20"/>
+          <w:szCs w:val="20"/>
+        </w:rPr>
+      </w:pPr>
+      <w:r>
+        <w:rPr>
+          <w:sz w:val="20"/>
+          <w:szCs w:val="20"/>
+        </w:rPr>
+        <w:t>CapabilityStorageImageArrayDynamicIndexing</w:t>
+      </w:r>
+    </w:p>
+    <w:p>
+      <w:pPr>
+        <w:pStyle w:val="ListParagraph"/>
+        <w:rPr>
+          <w:sz w:val="20"/>
+          <w:szCs w:val="20"/>
+        </w:rPr>
+      </w:pPr>
+      <w:r>
+        <w:rPr>
+          <w:sz w:val="20"/>
+          <w:szCs w:val="20"/>
+        </w:rPr>
+        <w:t>CapabilityClipDistance</w:t>
+      </w:r>
+    </w:p>
+    <w:p>
+      <w:pPr>
+        <w:pStyle w:val="ListParagraph"/>
+        <w:rPr>
+          <w:sz w:val="20"/>
+          <w:szCs w:val="20"/>
+        </w:rPr>
+      </w:pPr>
+      <w:r>
+        <w:rPr>
+          <w:sz w:val="20"/>
+          <w:szCs w:val="20"/>
+        </w:rPr>
+        <w:t>CapabilityCullDistance</w:t>
+      </w:r>
+    </w:p>
+    <w:p>
+      <w:pPr>
+        <w:pStyle w:val="ListParagraph"/>
+        <w:rPr>
+          <w:sz w:val="20"/>
+          <w:szCs w:val="20"/>
+        </w:rPr>
+      </w:pPr>
+      <w:r>
+        <w:rPr>
+          <w:sz w:val="20"/>
+          <w:szCs w:val="20"/>
+        </w:rPr>
+        <w:t>CapabilityImageCubeArray</w:t>
+      </w:r>
+    </w:p>
+    <w:p>
+      <w:pPr>
+        <w:pStyle w:val="ListParagraph"/>
+        <w:rPr>
+          <w:sz w:val="20"/>
+          <w:szCs w:val="20"/>
+        </w:rPr>
+      </w:pPr>
+      <w:r>
+        <w:rPr>
+          <w:sz w:val="20"/>
+          <w:szCs w:val="20"/>
+        </w:rPr>
+        <w:t>CapabilitySampleRateShading</w:t>
+      </w:r>
+    </w:p>
+    <w:p>
+      <w:pPr>
+        <w:pStyle w:val="ListParagraph"/>
+        <w:rPr>
+          <w:sz w:val="20"/>
+          <w:szCs w:val="20"/>
+        </w:rPr>
+      </w:pPr>
+      <w:r>
+        <w:rPr>
+          <w:sz w:val="20"/>
+          <w:szCs w:val="20"/>
+        </w:rPr>
+        <w:t>CapabilityImageRect</w:t>
+      </w:r>
+    </w:p>
+    <w:p>
+      <w:pPr>
+        <w:pStyle w:val="ListParagraph"/>
+        <w:rPr>
+          <w:sz w:val="20"/>
+          <w:szCs w:val="20"/>
+        </w:rPr>
+      </w:pPr>
+      <w:r>
+        <w:rPr>
+          <w:sz w:val="20"/>
+          <w:szCs w:val="20"/>
+        </w:rPr>
+        <w:t>CapabilitySampledRect</w:t>
+      </w:r>
+    </w:p>
+    <w:p>
+      <w:pPr>
+        <w:pStyle w:val="ListParagraph"/>
+        <w:rPr>
+          <w:sz w:val="20"/>
+          <w:szCs w:val="20"/>
+        </w:rPr>
+      </w:pPr>
+      <w:r>
+        <w:rPr>
+          <w:sz w:val="20"/>
+          <w:szCs w:val="20"/>
+        </w:rPr>
+        <w:t>CapabilityInt8</w:t>
+      </w:r>
+    </w:p>
+    <w:p>
+      <w:pPr>
+        <w:pStyle w:val="ListParagraph"/>
+        <w:rPr>
+          <w:sz w:val="20"/>
+          <w:szCs w:val="20"/>
+        </w:rPr>
+      </w:pPr>
+      <w:r>
+        <w:rPr>
+          <w:sz w:val="20"/>
+          <w:szCs w:val="20"/>
+        </w:rPr>
+        <w:t>CapabilityInputAttachment</w:t>
+      </w:r>
+    </w:p>
+    <w:p>
+      <w:pPr>
+        <w:pStyle w:val="ListParagraph"/>
+        <w:rPr>
+          <w:sz w:val="20"/>
+          <w:szCs w:val="20"/>
+        </w:rPr>
+      </w:pPr>
+      <w:r>
+        <w:rPr>
+          <w:sz w:val="20"/>
+          <w:szCs w:val="20"/>
+        </w:rPr>
+        <w:t>CapabilitySparseResidency</w:t>
+      </w:r>
+    </w:p>
+    <w:p>
+      <w:pPr>
+        <w:pStyle w:val="ListParagraph"/>
+        <w:rPr>
+          <w:sz w:val="20"/>
+          <w:szCs w:val="20"/>
+        </w:rPr>
+      </w:pPr>
+      <w:r>
+        <w:rPr>
+          <w:sz w:val="20"/>
+          <w:szCs w:val="20"/>
+        </w:rPr>
+        <w:t>CapabilityMinLod</w:t>
+      </w:r>
+    </w:p>
+    <w:p>
+      <w:pPr>
+        <w:pStyle w:val="ListParagraph"/>
+        <w:rPr>
+          <w:sz w:val="20"/>
+          <w:szCs w:val="20"/>
+        </w:rPr>
+      </w:pPr>
+      <w:r>
+        <w:rPr>
+          <w:sz w:val="20"/>
+          <w:szCs w:val="20"/>
+        </w:rPr>
+        <w:t>CapabilitySampled1D</w:t>
+      </w:r>
+    </w:p>
+    <w:p>
+      <w:pPr>
+        <w:pStyle w:val="ListParagraph"/>
+        <w:rPr>
+          <w:sz w:val="20"/>
+          <w:szCs w:val="20"/>
+        </w:rPr>
+      </w:pPr>
+      <w:r>
+        <w:rPr>
+          <w:sz w:val="20"/>
+          <w:szCs w:val="20"/>
+        </w:rPr>
+        <w:t>CapabilityImage1D</w:t>
+      </w:r>
+    </w:p>
+    <w:p>
+      <w:pPr>
+        <w:pStyle w:val="ListParagraph"/>
+        <w:rPr>
+          <w:sz w:val="20"/>
+          <w:szCs w:val="20"/>
+        </w:rPr>
+      </w:pPr>
+      <w:r>
+        <w:rPr>
+          <w:sz w:val="20"/>
+          <w:szCs w:val="20"/>
+        </w:rPr>
+        <w:t>CapabilitySampledCubeArray</w:t>
+      </w:r>
+    </w:p>
+    <w:p>
+      <w:pPr>
+        <w:pStyle w:val="ListParagraph"/>
+        <w:rPr>
+          <w:sz w:val="20"/>
+          <w:szCs w:val="20"/>
+        </w:rPr>
+      </w:pPr>
+      <w:r>
+        <w:rPr>
+          <w:sz w:val="20"/>
+          <w:szCs w:val="20"/>
+        </w:rPr>
+        <w:t>CapabilitySampledBuffer</w:t>
+      </w:r>
+    </w:p>
+    <w:p>
+      <w:pPr>
+        <w:pStyle w:val="ListParagraph"/>
+        <w:rPr>
+          <w:sz w:val="20"/>
+          <w:szCs w:val="20"/>
+        </w:rPr>
+      </w:pPr>
+      <w:r>
+        <w:rPr>
+          <w:sz w:val="20"/>
+          <w:szCs w:val="20"/>
+        </w:rPr>
+        <w:t>CapabilityImageBuffer</w:t>
+      </w:r>
+    </w:p>
+    <w:p>
+      <w:pPr>
+        <w:pStyle w:val="ListParagraph"/>
+        <w:rPr>
+          <w:sz w:val="20"/>
+          <w:szCs w:val="20"/>
+        </w:rPr>
+      </w:pPr>
+      <w:r>
+        <w:rPr>
+          <w:sz w:val="20"/>
+          <w:szCs w:val="20"/>
+        </w:rPr>
+        <w:t>CapabilityImageMSArray</w:t>
+      </w:r>
+    </w:p>
+    <w:p>
+      <w:pPr>
+        <w:pStyle w:val="ListParagraph"/>
+        <w:rPr>
+          <w:sz w:val="20"/>
+          <w:szCs w:val="20"/>
+        </w:rPr>
+      </w:pPr>
+      <w:r>
+        <w:rPr>
+          <w:sz w:val="20"/>
+          <w:szCs w:val="20"/>
+        </w:rPr>
+        <w:t>CapabilityStorageImageExtendedFormats</w:t>
+      </w:r>
+    </w:p>
+    <w:p>
+      <w:pPr>
+        <w:pStyle w:val="ListParagraph"/>
+        <w:rPr>
+          <w:sz w:val="20"/>
+          <w:szCs w:val="20"/>
+        </w:rPr>
+      </w:pPr>
+      <w:r>
+        <w:rPr>
+          <w:sz w:val="20"/>
+          <w:szCs w:val="20"/>
+        </w:rPr>
+        <w:t>CapabilityImageQuery</w:t>
+      </w:r>
+    </w:p>
+    <w:p>
+      <w:pPr>
+        <w:pStyle w:val="ListParagraph"/>
+        <w:rPr>
+          <w:sz w:val="20"/>
+          <w:szCs w:val="20"/>
+        </w:rPr>
+      </w:pPr>
+      <w:r>
+        <w:rPr>
+          <w:sz w:val="20"/>
+          <w:szCs w:val="20"/>
+        </w:rPr>
+        <w:t>CapabilityDerivativeControl</w:t>
+      </w:r>
+    </w:p>
+    <w:p>
+      <w:pPr>
+        <w:pStyle w:val="ListParagraph"/>
+        <w:rPr>
+          <w:sz w:val="20"/>
+          <w:szCs w:val="20"/>
+        </w:rPr>
+      </w:pPr>
+      <w:r>
+        <w:rPr>
+          <w:sz w:val="20"/>
+          <w:szCs w:val="20"/>
+        </w:rPr>
+        <w:t>CapabilityInterpolationFunction</w:t>
+      </w:r>
+    </w:p>
+    <w:p>
+      <w:pPr>
+        <w:pStyle w:val="ListParagraph"/>
+        <w:rPr>
+          <w:sz w:val="20"/>
+          <w:szCs w:val="20"/>
+        </w:rPr>
+      </w:pPr>
+      <w:r>
+        <w:rPr>
+          <w:sz w:val="20"/>
+          <w:szCs w:val="20"/>
+        </w:rPr>
+        <w:t>CapabilityTransformFeedback</w:t>
+      </w:r>
+    </w:p>
+    <w:p>
+      <w:pPr>
+        <w:pStyle w:val="ListParagraph"/>
+        <w:rPr>
+          <w:sz w:val="20"/>
+          <w:szCs w:val="20"/>
+        </w:rPr>
+      </w:pPr>
+      <w:r>
+        <w:rPr>
+          <w:sz w:val="20"/>
+          <w:szCs w:val="20"/>
+        </w:rPr>
         <w:lastRenderedPageBreak/>
-        <w:t>CapabilityFragmentShaderShadingRateInterlockEXT</w:t>
-      </w:r>
-    </w:p>
-    <w:p>
-      <w:pPr>
-        <w:pStyle w:val="ListParagraph"/>
-        <w:rPr>
-          <w:sz w:val="20"/>
-          <w:szCs w:val="20"/>
-        </w:rPr>
-      </w:pPr>
-      <w:r>
-        <w:rPr>
-          <w:sz w:val="20"/>
-          <w:szCs w:val="20"/>
-        </w:rPr>
-        <w:t>CapabilityInputAttachmentArrayNonUniformIndexingEXT</w:t>
-      </w:r>
-    </w:p>
-    <w:p>
-      <w:pPr>
-        <w:pStyle w:val="ListParagraph"/>
-        <w:rPr>
-          <w:sz w:val="20"/>
-          <w:szCs w:val="20"/>
-        </w:rPr>
-      </w:pPr>
-      <w:r>
-        <w:rPr>
-          <w:sz w:val="20"/>
-          <w:szCs w:val="20"/>
-        </w:rPr>
-        <w:t>CapabilityAtomicStorageOps</w:t>
-      </w:r>
-    </w:p>
-    <w:p>
-      <w:pPr>
-        <w:pStyle w:val="ListParagraph"/>
-        <w:rPr>
-          <w:sz w:val="20"/>
-          <w:szCs w:val="20"/>
-        </w:rPr>
-      </w:pPr>
-      <w:r>
-        <w:rPr>
-          <w:sz w:val="20"/>
-          <w:szCs w:val="20"/>
-        </w:rPr>
-        <w:t>CapabilityFragmentShaderPixelInterlockEXT</w:t>
-      </w:r>
-    </w:p>
-    <w:p>
-      <w:pPr>
-        <w:pStyle w:val="ListParagraph"/>
-        <w:rPr>
-          <w:sz w:val="20"/>
-          <w:szCs w:val="20"/>
-        </w:rPr>
-      </w:pPr>
-      <w:r>
-        <w:rPr>
-          <w:sz w:val="20"/>
-          <w:szCs w:val="20"/>
-        </w:rPr>
-        <w:t>CapabilityDotProductKHR</w:t>
-      </w:r>
-    </w:p>
-    <w:p>
-      <w:pPr>
-        <w:pStyle w:val="ListParagraph"/>
-        <w:rPr>
-          <w:sz w:val="20"/>
-          <w:szCs w:val="20"/>
-        </w:rPr>
-      </w:pPr>
-      <w:r>
-        <w:rPr>
-          <w:sz w:val="20"/>
-          <w:szCs w:val="20"/>
-        </w:rPr>
-        <w:t>CapabilityDotProductInputAllKHR</w:t>
-      </w:r>
-    </w:p>
-    <w:p>
-      <w:pPr>
-        <w:pStyle w:val="ListParagraph"/>
-        <w:rPr>
-          <w:sz w:val="20"/>
-          <w:szCs w:val="20"/>
-        </w:rPr>
-      </w:pPr>
-      <w:r>
-        <w:rPr>
-          <w:sz w:val="20"/>
-          <w:szCs w:val="20"/>
-        </w:rPr>
-        <w:t>CapabilityDotProductInput4x8BitKHR</w:t>
-      </w:r>
-    </w:p>
-    <w:p>
-      <w:pPr>
-        <w:pStyle w:val="ListParagraph"/>
-        <w:rPr>
-          <w:sz w:val="20"/>
-          <w:szCs w:val="20"/>
-        </w:rPr>
-      </w:pPr>
-      <w:r>
-        <w:rPr>
-          <w:sz w:val="20"/>
-          <w:szCs w:val="20"/>
-        </w:rPr>
-        <w:t>CapabilityDotProductInput4x8BitPackedKHR</w:t>
-      </w:r>
-    </w:p>
-    <w:p>
-      <w:pPr>
-        <w:pStyle w:val="ListParagraph"/>
-        <w:rPr>
-          <w:sz w:val="20"/>
-          <w:szCs w:val="20"/>
-        </w:rPr>
-      </w:pPr>
-      <w:r>
-        <w:rPr>
-          <w:sz w:val="20"/>
-          <w:szCs w:val="20"/>
-        </w:rPr>
-        <w:t>CapabilityWorkgroupMemoryExplicitLayoutKHR</w:t>
-      </w:r>
-    </w:p>
-    <w:p>
-      <w:pPr>
-        <w:pStyle w:val="ListParagraph"/>
-        <w:rPr>
-          <w:sz w:val="20"/>
-          <w:szCs w:val="20"/>
-        </w:rPr>
-      </w:pPr>
-      <w:r>
-        <w:rPr>
-          <w:sz w:val="20"/>
-          <w:szCs w:val="20"/>
-        </w:rPr>
-        <w:t>CapabilityWorkgroupMemoryExplicitLayout8BitAccessKHR</w:t>
-      </w:r>
-    </w:p>
-    <w:p>
-      <w:pPr>
-        <w:pStyle w:val="ListParagraph"/>
-        <w:rPr>
-          <w:sz w:val="20"/>
-          <w:szCs w:val="20"/>
-        </w:rPr>
-      </w:pPr>
-      <w:r>
-        <w:rPr>
-          <w:sz w:val="20"/>
-          <w:szCs w:val="20"/>
-        </w:rPr>
-        <w:t>CapabilityWorkgroupMemoryExplicitLayout16BitAccessKHR</w:t>
-      </w:r>
-    </w:p>
-    <w:p>
-      <w:pPr>
-        <w:pStyle w:val="ListParagraph"/>
-        <w:rPr>
-          <w:sz w:val="20"/>
-          <w:szCs w:val="20"/>
-        </w:rPr>
-      </w:pPr>
-      <w:r>
-        <w:rPr>
-          <w:sz w:val="20"/>
-          <w:szCs w:val="20"/>
-        </w:rPr>
-        <w:t>CapabilityInt64Atomics</w:t>
-      </w:r>
-    </w:p>
-    <w:p>
-      <w:pPr>
-        <w:pStyle w:val="ListParagraph"/>
-        <w:rPr>
-          <w:sz w:val="20"/>
-          <w:szCs w:val="20"/>
-        </w:rPr>
-      </w:pPr>
-      <w:r>
-        <w:rPr>
-          <w:sz w:val="20"/>
-          <w:szCs w:val="20"/>
-        </w:rPr>
-        <w:t>CapabilityGroups</w:t>
-      </w:r>
-    </w:p>
-    <w:p>
-      <w:pPr>
-        <w:pStyle w:val="ListParagraph"/>
-        <w:rPr>
-          <w:sz w:val="20"/>
-          <w:szCs w:val="20"/>
-        </w:rPr>
-      </w:pPr>
-      <w:r>
-        <w:rPr>
-          <w:sz w:val="20"/>
-          <w:szCs w:val="20"/>
-        </w:rPr>
-        <w:t>CapabilityAtomicStorage</w:t>
-      </w:r>
-    </w:p>
-    <w:p>
-      <w:pPr>
-        <w:pStyle w:val="ListParagraph"/>
-        <w:rPr>
-          <w:sz w:val="20"/>
-          <w:szCs w:val="20"/>
-        </w:rPr>
-      </w:pPr>
-      <w:r>
-        <w:rPr>
-          <w:sz w:val="20"/>
-          <w:szCs w:val="20"/>
-        </w:rPr>
-        <w:t>CapabilityInt16</w:t>
-      </w:r>
-    </w:p>
-    <w:p>
-      <w:pPr>
-        <w:pStyle w:val="ListParagraph"/>
-        <w:rPr>
-          <w:sz w:val="20"/>
-          <w:szCs w:val="20"/>
-        </w:rPr>
-      </w:pPr>
-      <w:r>
-        <w:rPr>
-          <w:sz w:val="20"/>
-          <w:szCs w:val="20"/>
-        </w:rPr>
-        <w:t>CapabilityTessellationPointSize</w:t>
-      </w:r>
-    </w:p>
-    <w:p>
-      <w:pPr>
-        <w:pStyle w:val="ListParagraph"/>
-        <w:rPr>
-          <w:sz w:val="20"/>
-          <w:szCs w:val="20"/>
-        </w:rPr>
-      </w:pPr>
-      <w:r>
-        <w:rPr>
-          <w:sz w:val="20"/>
-          <w:szCs w:val="20"/>
-        </w:rPr>
-        <w:t>CapabilityGeometryPointSize</w:t>
-      </w:r>
-    </w:p>
-    <w:p>
-      <w:pPr>
-        <w:pStyle w:val="ListParagraph"/>
-        <w:rPr>
-          <w:sz w:val="20"/>
-          <w:szCs w:val="20"/>
-        </w:rPr>
-      </w:pPr>
-      <w:r>
-        <w:rPr>
-          <w:sz w:val="20"/>
-          <w:szCs w:val="20"/>
-        </w:rPr>
-        <w:t>CapabilityImageGatherExtended</w:t>
-      </w:r>
-    </w:p>
-    <w:p>
-      <w:pPr>
-        <w:pStyle w:val="ListParagraph"/>
-        <w:rPr>
-          <w:sz w:val="20"/>
-          <w:szCs w:val="20"/>
-        </w:rPr>
-      </w:pPr>
-      <w:r>
-        <w:rPr>
-          <w:sz w:val="20"/>
-          <w:szCs w:val="20"/>
-        </w:rPr>
-        <w:t>CapabilityStorageImageMultisample</w:t>
-      </w:r>
-    </w:p>
-    <w:p>
-      <w:pPr>
-        <w:pStyle w:val="ListParagraph"/>
-        <w:rPr>
-          <w:sz w:val="20"/>
-          <w:szCs w:val="20"/>
-        </w:rPr>
-      </w:pPr>
-      <w:r>
-        <w:rPr>
-          <w:sz w:val="20"/>
-          <w:szCs w:val="20"/>
-        </w:rPr>
-        <w:t>CapabilityUniformBufferArrayDynamicIndexing</w:t>
-      </w:r>
-    </w:p>
-    <w:p>
-      <w:pPr>
-        <w:pStyle w:val="ListParagraph"/>
-        <w:rPr>
-          <w:sz w:val="20"/>
-          <w:szCs w:val="20"/>
-        </w:rPr>
-      </w:pPr>
-      <w:r>
-        <w:rPr>
-          <w:sz w:val="20"/>
-          <w:szCs w:val="20"/>
-        </w:rPr>
-        <w:t>CapabilitySampledImageArrayDynamicIndexing</w:t>
-      </w:r>
-    </w:p>
-    <w:p>
-      <w:pPr>
-        <w:pStyle w:val="ListParagraph"/>
-        <w:rPr>
-          <w:sz w:val="20"/>
-          <w:szCs w:val="20"/>
-        </w:rPr>
-      </w:pPr>
-      <w:r>
-        <w:rPr>
-          <w:sz w:val="20"/>
-          <w:szCs w:val="20"/>
-        </w:rPr>
-        <w:t>CapabilityStorageBufferArrayDynamicIndexing</w:t>
-      </w:r>
-    </w:p>
-    <w:p>
-      <w:pPr>
-        <w:pStyle w:val="ListParagraph"/>
-        <w:rPr>
-          <w:sz w:val="20"/>
-          <w:szCs w:val="20"/>
-        </w:rPr>
-      </w:pPr>
-      <w:r>
-        <w:rPr>
-          <w:sz w:val="20"/>
-          <w:szCs w:val="20"/>
-        </w:rPr>
-        <w:t>CapabilityStorageImageArrayDynamicIndexing</w:t>
-      </w:r>
-    </w:p>
-    <w:p>
-      <w:pPr>
-        <w:pStyle w:val="ListParagraph"/>
-        <w:rPr>
-          <w:sz w:val="20"/>
-          <w:szCs w:val="20"/>
-        </w:rPr>
-      </w:pPr>
-      <w:r>
-        <w:rPr>
-          <w:sz w:val="20"/>
-          <w:szCs w:val="20"/>
-        </w:rPr>
-        <w:t>CapabilityClipDistance</w:t>
-      </w:r>
-    </w:p>
-    <w:p>
-      <w:pPr>
-        <w:pStyle w:val="ListParagraph"/>
-        <w:rPr>
-          <w:sz w:val="20"/>
-          <w:szCs w:val="20"/>
-        </w:rPr>
-      </w:pPr>
-      <w:r>
-        <w:rPr>
-          <w:sz w:val="20"/>
-          <w:szCs w:val="20"/>
-        </w:rPr>
-        <w:t>CapabilityCullDistance</w:t>
-      </w:r>
-    </w:p>
-    <w:p>
-      <w:pPr>
-        <w:pStyle w:val="ListParagraph"/>
-        <w:rPr>
-          <w:sz w:val="20"/>
-          <w:szCs w:val="20"/>
-        </w:rPr>
-      </w:pPr>
-      <w:r>
-        <w:rPr>
-          <w:sz w:val="20"/>
-          <w:szCs w:val="20"/>
-        </w:rPr>
-        <w:t>CapabilityImageCubeArray</w:t>
-      </w:r>
-    </w:p>
-    <w:p>
-      <w:pPr>
-        <w:pStyle w:val="ListParagraph"/>
-        <w:rPr>
-          <w:sz w:val="20"/>
-          <w:szCs w:val="20"/>
-        </w:rPr>
-      </w:pPr>
-      <w:r>
-        <w:rPr>
-          <w:sz w:val="20"/>
-          <w:szCs w:val="20"/>
-        </w:rPr>
-        <w:t>CapabilitySampleRateShading</w:t>
-      </w:r>
-    </w:p>
-    <w:p>
-      <w:pPr>
-        <w:pStyle w:val="ListParagraph"/>
-        <w:rPr>
-          <w:sz w:val="20"/>
-          <w:szCs w:val="20"/>
-        </w:rPr>
-      </w:pPr>
-      <w:r>
-        <w:rPr>
-          <w:sz w:val="20"/>
-          <w:szCs w:val="20"/>
-        </w:rPr>
-        <w:t>CapabilityImageRect</w:t>
-      </w:r>
-    </w:p>
-    <w:p>
-      <w:pPr>
-        <w:pStyle w:val="ListParagraph"/>
-        <w:rPr>
-          <w:sz w:val="20"/>
-          <w:szCs w:val="20"/>
-        </w:rPr>
-      </w:pPr>
-      <w:r>
-        <w:rPr>
-          <w:sz w:val="20"/>
-          <w:szCs w:val="20"/>
-        </w:rPr>
-        <w:t>CapabilitySampledRect</w:t>
-      </w:r>
-    </w:p>
-    <w:p>
-      <w:pPr>
-        <w:pStyle w:val="ListParagraph"/>
-        <w:rPr>
-          <w:sz w:val="20"/>
-          <w:szCs w:val="20"/>
-        </w:rPr>
-      </w:pPr>
-      <w:r>
-        <w:rPr>
-          <w:sz w:val="20"/>
-          <w:szCs w:val="20"/>
-        </w:rPr>
-        <w:t>CapabilityInt8</w:t>
-      </w:r>
-    </w:p>
-    <w:p>
-      <w:pPr>
-        <w:pStyle w:val="ListParagraph"/>
-        <w:rPr>
-          <w:sz w:val="20"/>
-          <w:szCs w:val="20"/>
-        </w:rPr>
-      </w:pPr>
-      <w:r>
-        <w:rPr>
-          <w:sz w:val="20"/>
-          <w:szCs w:val="20"/>
-        </w:rPr>
-        <w:t>CapabilityInputAttachment</w:t>
-      </w:r>
-    </w:p>
-    <w:p>
-      <w:pPr>
-        <w:pStyle w:val="ListParagraph"/>
-        <w:rPr>
-          <w:sz w:val="20"/>
-          <w:szCs w:val="20"/>
-        </w:rPr>
-      </w:pPr>
-      <w:r>
-        <w:rPr>
-          <w:sz w:val="20"/>
-          <w:szCs w:val="20"/>
-        </w:rPr>
-        <w:t>CapabilitySparseResidency</w:t>
-      </w:r>
-    </w:p>
-    <w:p>
-      <w:pPr>
-        <w:pStyle w:val="ListParagraph"/>
-        <w:rPr>
-          <w:sz w:val="20"/>
-          <w:szCs w:val="20"/>
-        </w:rPr>
-      </w:pPr>
-      <w:r>
-        <w:rPr>
-          <w:sz w:val="20"/>
-          <w:szCs w:val="20"/>
-        </w:rPr>
-        <w:t>CapabilityMinLod</w:t>
-      </w:r>
-    </w:p>
-    <w:p>
-      <w:pPr>
-        <w:pStyle w:val="ListParagraph"/>
-        <w:rPr>
-          <w:sz w:val="20"/>
-          <w:szCs w:val="20"/>
-        </w:rPr>
-      </w:pPr>
-      <w:r>
-        <w:rPr>
-          <w:sz w:val="20"/>
-          <w:szCs w:val="20"/>
-        </w:rPr>
-        <w:t>CapabilitySampled1D</w:t>
-      </w:r>
-    </w:p>
-    <w:p>
-      <w:pPr>
-        <w:pStyle w:val="ListParagraph"/>
-        <w:rPr>
-          <w:sz w:val="20"/>
-          <w:szCs w:val="20"/>
-        </w:rPr>
-      </w:pPr>
-      <w:r>
-        <w:rPr>
-          <w:sz w:val="20"/>
-          <w:szCs w:val="20"/>
-        </w:rPr>
-        <w:t>CapabilityImage1D</w:t>
-      </w:r>
-    </w:p>
-    <w:p>
-      <w:pPr>
-        <w:pStyle w:val="ListParagraph"/>
-        <w:rPr>
-          <w:sz w:val="20"/>
-          <w:szCs w:val="20"/>
-        </w:rPr>
-      </w:pPr>
-      <w:r>
-        <w:rPr>
-          <w:sz w:val="20"/>
-          <w:szCs w:val="20"/>
-        </w:rPr>
-        <w:t>CapabilitySampledCubeArray</w:t>
-      </w:r>
-    </w:p>
-    <w:p>
-      <w:pPr>
-        <w:pStyle w:val="ListParagraph"/>
-        <w:rPr>
-          <w:sz w:val="20"/>
-          <w:szCs w:val="20"/>
-        </w:rPr>
-      </w:pPr>
-      <w:r>
-        <w:rPr>
-          <w:sz w:val="20"/>
-          <w:szCs w:val="20"/>
-        </w:rPr>
-        <w:t>CapabilitySampledBuffer</w:t>
-      </w:r>
-    </w:p>
-    <w:p>
-      <w:pPr>
-        <w:pStyle w:val="ListParagraph"/>
-        <w:rPr>
-          <w:sz w:val="20"/>
-          <w:szCs w:val="20"/>
-        </w:rPr>
-      </w:pPr>
-      <w:r>
-        <w:rPr>
-          <w:sz w:val="20"/>
-          <w:szCs w:val="20"/>
-        </w:rPr>
-        <w:t>CapabilityImageBuffer</w:t>
-      </w:r>
-    </w:p>
-    <w:p>
-      <w:pPr>
-        <w:pStyle w:val="ListParagraph"/>
-        <w:rPr>
-          <w:sz w:val="20"/>
-          <w:szCs w:val="20"/>
-        </w:rPr>
-      </w:pPr>
-      <w:r>
-        <w:rPr>
-          <w:sz w:val="20"/>
-          <w:szCs w:val="20"/>
-        </w:rPr>
-        <w:t>CapabilityImageMSArray</w:t>
-      </w:r>
-    </w:p>
-    <w:p>
-      <w:pPr>
-        <w:pStyle w:val="ListParagraph"/>
-        <w:rPr>
-          <w:sz w:val="20"/>
-          <w:szCs w:val="20"/>
-        </w:rPr>
-      </w:pPr>
-      <w:r>
-        <w:rPr>
-          <w:sz w:val="20"/>
-          <w:szCs w:val="20"/>
-        </w:rPr>
-        <w:t>CapabilityStorageImageExtendedFormats</w:t>
-      </w:r>
-    </w:p>
-    <w:p>
-      <w:pPr>
-        <w:pStyle w:val="ListParagraph"/>
-        <w:rPr>
-          <w:sz w:val="20"/>
-          <w:szCs w:val="20"/>
-        </w:rPr>
-      </w:pPr>
-      <w:r>
-        <w:rPr>
-          <w:sz w:val="20"/>
-          <w:szCs w:val="20"/>
-        </w:rPr>
-        <w:t>CapabilityImageQuery</w:t>
-      </w:r>
-    </w:p>
-    <w:p>
-      <w:pPr>
-        <w:pStyle w:val="ListParagraph"/>
-        <w:rPr>
-          <w:sz w:val="20"/>
-          <w:szCs w:val="20"/>
-        </w:rPr>
-      </w:pPr>
-      <w:r>
-        <w:rPr>
-          <w:sz w:val="20"/>
-          <w:szCs w:val="20"/>
-        </w:rPr>
-        <w:t>CapabilityDerivativeControl</w:t>
-      </w:r>
-    </w:p>
-    <w:p>
-      <w:pPr>
-        <w:pStyle w:val="ListParagraph"/>
-        <w:rPr>
-          <w:sz w:val="20"/>
-          <w:szCs w:val="20"/>
-        </w:rPr>
-      </w:pPr>
-      <w:r>
-        <w:rPr>
-          <w:sz w:val="20"/>
-          <w:szCs w:val="20"/>
-        </w:rPr>
-        <w:t>CapabilityInterpolationFunction</w:t>
-      </w:r>
-    </w:p>
-    <w:p>
-      <w:pPr>
-        <w:pStyle w:val="ListParagraph"/>
-        <w:rPr>
-          <w:sz w:val="20"/>
-          <w:szCs w:val="20"/>
-        </w:rPr>
-      </w:pPr>
-      <w:r>
-        <w:rPr>
-          <w:sz w:val="20"/>
-          <w:szCs w:val="20"/>
-        </w:rPr>
-        <w:t>CapabilityTransformFeedback</w:t>
-      </w:r>
-    </w:p>
-    <w:p>
-      <w:pPr>
-        <w:pStyle w:val="ListParagraph"/>
-        <w:rPr>
-          <w:sz w:val="20"/>
-          <w:szCs w:val="20"/>
-        </w:rPr>
-      </w:pPr>
-      <w:r>
-        <w:rPr>
-          <w:sz w:val="20"/>
-          <w:szCs w:val="20"/>
-        </w:rPr>
         <w:t>CapabilityGeometryStreams</w:t>
       </w:r>
     </w:p>
@@ -1494,711 +1574,711 @@
           <w:sz w:val="20"/>
           <w:szCs w:val="20"/>
         </w:rPr>
+        <w:t>CapabilityGroupNonUniformVote</w:t>
+      </w:r>
+    </w:p>
+    <w:p>
+      <w:pPr>
+        <w:pStyle w:val="ListParagraph"/>
+        <w:rPr>
+          <w:sz w:val="20"/>
+          <w:szCs w:val="20"/>
+        </w:rPr>
+      </w:pPr>
+      <w:r>
+        <w:rPr>
+          <w:sz w:val="20"/>
+          <w:szCs w:val="20"/>
+        </w:rPr>
+        <w:t>CapabilityGroupNonUniformArithmetic</w:t>
+      </w:r>
+    </w:p>
+    <w:p>
+      <w:pPr>
+        <w:pStyle w:val="ListParagraph"/>
+        <w:rPr>
+          <w:sz w:val="20"/>
+          <w:szCs w:val="20"/>
+        </w:rPr>
+      </w:pPr>
+      <w:r>
+        <w:rPr>
+          <w:sz w:val="20"/>
+          <w:szCs w:val="20"/>
+        </w:rPr>
+        <w:t>CapabilityGroupNonUniformBallot</w:t>
+      </w:r>
+    </w:p>
+    <w:p>
+      <w:pPr>
+        <w:pStyle w:val="ListParagraph"/>
+        <w:rPr>
+          <w:sz w:val="20"/>
+          <w:szCs w:val="20"/>
+        </w:rPr>
+      </w:pPr>
+      <w:r>
+        <w:rPr>
+          <w:sz w:val="20"/>
+          <w:szCs w:val="20"/>
+        </w:rPr>
+        <w:t>CapabilityGroupNonUniformShuffle</w:t>
+      </w:r>
+    </w:p>
+    <w:p>
+      <w:pPr>
+        <w:pStyle w:val="ListParagraph"/>
+        <w:rPr>
+          <w:sz w:val="20"/>
+          <w:szCs w:val="20"/>
+        </w:rPr>
+      </w:pPr>
+      <w:r>
+        <w:rPr>
+          <w:sz w:val="20"/>
+          <w:szCs w:val="20"/>
+        </w:rPr>
+        <w:t>CapabilityGroupNonUniformShuffleRelative</w:t>
+      </w:r>
+    </w:p>
+    <w:p>
+      <w:pPr>
+        <w:pStyle w:val="ListParagraph"/>
+        <w:rPr>
+          <w:sz w:val="20"/>
+          <w:szCs w:val="20"/>
+        </w:rPr>
+      </w:pPr>
+      <w:r>
+        <w:rPr>
+          <w:sz w:val="20"/>
+          <w:szCs w:val="20"/>
+        </w:rPr>
+        <w:t>CapabilityGroupNonUniformClustered</w:t>
+      </w:r>
+    </w:p>
+    <w:p>
+      <w:pPr>
+        <w:pStyle w:val="ListParagraph"/>
+        <w:rPr>
+          <w:sz w:val="20"/>
+          <w:szCs w:val="20"/>
+        </w:rPr>
+      </w:pPr>
+      <w:r>
+        <w:rPr>
+          <w:sz w:val="20"/>
+          <w:szCs w:val="20"/>
+        </w:rPr>
+        <w:t>CapabilityGroupNonUniformQuad</w:t>
+      </w:r>
+    </w:p>
+    <w:p>
+      <w:pPr>
+        <w:pStyle w:val="ListParagraph"/>
+        <w:rPr>
+          <w:sz w:val="20"/>
+          <w:szCs w:val="20"/>
+        </w:rPr>
+      </w:pPr>
+      <w:r>
+        <w:rPr>
+          <w:sz w:val="20"/>
+          <w:szCs w:val="20"/>
+        </w:rPr>
+        <w:t>CapabilitySubgroupBallotKHR</w:t>
+      </w:r>
+    </w:p>
+    <w:p>
+      <w:pPr>
+        <w:pStyle w:val="ListParagraph"/>
+        <w:rPr>
+          <w:sz w:val="20"/>
+          <w:szCs w:val="20"/>
+        </w:rPr>
+      </w:pPr>
+      <w:r>
+        <w:rPr>
+          <w:sz w:val="20"/>
+          <w:szCs w:val="20"/>
+        </w:rPr>
+        <w:t>CapabilityDrawParameters</w:t>
+      </w:r>
+    </w:p>
+    <w:p>
+      <w:pPr>
+        <w:pStyle w:val="ListParagraph"/>
+        <w:rPr>
+          <w:sz w:val="20"/>
+          <w:szCs w:val="20"/>
+        </w:rPr>
+      </w:pPr>
+      <w:r>
+        <w:rPr>
+          <w:sz w:val="20"/>
+          <w:szCs w:val="20"/>
+        </w:rPr>
+        <w:t>CapabilitySubgroupVoteKHR</w:t>
+      </w:r>
+    </w:p>
+    <w:p>
+      <w:pPr>
+        <w:pStyle w:val="ListParagraph"/>
+        <w:rPr>
+          <w:sz w:val="20"/>
+          <w:szCs w:val="20"/>
+        </w:rPr>
+      </w:pPr>
+      <w:r>
+        <w:rPr>
+          <w:sz w:val="20"/>
+          <w:szCs w:val="20"/>
+        </w:rPr>
+        <w:t>CapabilityStorageBuffer16BitAccess</w:t>
+      </w:r>
+    </w:p>
+    <w:p>
+      <w:pPr>
+        <w:pStyle w:val="ListParagraph"/>
+        <w:rPr>
+          <w:sz w:val="20"/>
+          <w:szCs w:val="20"/>
+        </w:rPr>
+      </w:pPr>
+      <w:r>
+        <w:rPr>
+          <w:sz w:val="20"/>
+          <w:szCs w:val="20"/>
+        </w:rPr>
+        <w:t>CapabilityStorageUniformBufferBlock16</w:t>
+      </w:r>
+    </w:p>
+    <w:p>
+      <w:pPr>
+        <w:pStyle w:val="ListParagraph"/>
+        <w:rPr>
+          <w:sz w:val="20"/>
+          <w:szCs w:val="20"/>
+        </w:rPr>
+      </w:pPr>
+      <w:r>
+        <w:rPr>
+          <w:sz w:val="20"/>
+          <w:szCs w:val="20"/>
+        </w:rPr>
+        <w:t>CapabilityStorageUniform16</w:t>
+      </w:r>
+    </w:p>
+    <w:p>
+      <w:pPr>
+        <w:pStyle w:val="ListParagraph"/>
+        <w:rPr>
+          <w:sz w:val="20"/>
+          <w:szCs w:val="20"/>
+        </w:rPr>
+      </w:pPr>
+      <w:r>
+        <w:rPr>
+          <w:sz w:val="20"/>
+          <w:szCs w:val="20"/>
+        </w:rPr>
+        <w:t>CapabilityUniformAndStorageBuffer16BitAccess</w:t>
+      </w:r>
+    </w:p>
+    <w:p>
+      <w:pPr>
+        <w:pStyle w:val="ListParagraph"/>
+        <w:rPr>
+          <w:sz w:val="20"/>
+          <w:szCs w:val="20"/>
+        </w:rPr>
+      </w:pPr>
+      <w:r>
+        <w:rPr>
+          <w:sz w:val="20"/>
+          <w:szCs w:val="20"/>
+        </w:rPr>
+        <w:t>CapabilityStorageInputOutput16</w:t>
+      </w:r>
+    </w:p>
+    <w:p>
+      <w:pPr>
+        <w:pStyle w:val="ListParagraph"/>
+        <w:rPr>
+          <w:sz w:val="20"/>
+          <w:szCs w:val="20"/>
+        </w:rPr>
+      </w:pPr>
+      <w:r>
+        <w:rPr>
+          <w:sz w:val="20"/>
+          <w:szCs w:val="20"/>
+        </w:rPr>
+        <w:t>CapabilityDeviceGroup</w:t>
+      </w:r>
+    </w:p>
+    <w:p>
+      <w:pPr>
+        <w:pStyle w:val="ListParagraph"/>
+        <w:rPr>
+          <w:sz w:val="20"/>
+          <w:szCs w:val="20"/>
+        </w:rPr>
+      </w:pPr>
+      <w:r>
+        <w:rPr>
+          <w:sz w:val="20"/>
+          <w:szCs w:val="20"/>
+        </w:rPr>
+        <w:t>CapabilityMultiView</w:t>
+      </w:r>
+    </w:p>
+    <w:p>
+      <w:pPr>
+        <w:pStyle w:val="ListParagraph"/>
+        <w:rPr>
+          <w:sz w:val="20"/>
+          <w:szCs w:val="20"/>
+        </w:rPr>
+      </w:pPr>
+      <w:r>
+        <w:rPr>
+          <w:sz w:val="20"/>
+          <w:szCs w:val="20"/>
+        </w:rPr>
+        <w:t>CapabilityVariablePointersStorageBuffer</w:t>
+      </w:r>
+    </w:p>
+    <w:p>
+      <w:pPr>
+        <w:pStyle w:val="ListParagraph"/>
+        <w:rPr>
+          <w:sz w:val="20"/>
+          <w:szCs w:val="20"/>
+        </w:rPr>
+      </w:pPr>
+      <w:r>
+        <w:rPr>
+          <w:sz w:val="20"/>
+          <w:szCs w:val="20"/>
+        </w:rPr>
+        <w:t>CapabilityVariablePointers</w:t>
+      </w:r>
+    </w:p>
+    <w:p>
+      <w:pPr>
+        <w:pStyle w:val="ListParagraph"/>
+        <w:rPr>
+          <w:sz w:val="20"/>
+          <w:szCs w:val="20"/>
+        </w:rPr>
+      </w:pPr>
+      <w:r>
+        <w:rPr>
+          <w:sz w:val="20"/>
+          <w:szCs w:val="20"/>
+        </w:rPr>
+        <w:t>CapabilitySampleMaskPostDepthCoverage</w:t>
+      </w:r>
+    </w:p>
+    <w:p>
+      <w:pPr>
+        <w:pStyle w:val="ListParagraph"/>
+        <w:rPr>
+          <w:sz w:val="20"/>
+          <w:szCs w:val="20"/>
+        </w:rPr>
+      </w:pPr>
+      <w:r>
+        <w:rPr>
+          <w:sz w:val="20"/>
+          <w:szCs w:val="20"/>
+        </w:rPr>
+        <w:t>CapabilityStorageBuffer8BitAccess</w:t>
+      </w:r>
+    </w:p>
+    <w:p>
+      <w:pPr>
+        <w:pStyle w:val="ListParagraph"/>
+        <w:rPr>
+          <w:sz w:val="20"/>
+          <w:szCs w:val="20"/>
+        </w:rPr>
+      </w:pPr>
+      <w:r>
+        <w:rPr>
+          <w:sz w:val="20"/>
+          <w:szCs w:val="20"/>
+        </w:rPr>
+        <w:t>CapabilityUniformAndStorageBuffer8BitAccess</w:t>
+      </w:r>
+    </w:p>
+    <w:p>
+      <w:pPr>
+        <w:pStyle w:val="ListParagraph"/>
+        <w:rPr>
+          <w:sz w:val="20"/>
+          <w:szCs w:val="20"/>
+        </w:rPr>
+      </w:pPr>
+      <w:r>
+        <w:rPr>
+          <w:sz w:val="20"/>
+          <w:szCs w:val="20"/>
+        </w:rPr>
+        <w:t>CapabilityDenormPreserve</w:t>
+      </w:r>
+    </w:p>
+    <w:p>
+      <w:pPr>
+        <w:pStyle w:val="ListParagraph"/>
+        <w:rPr>
+          <w:sz w:val="20"/>
+          <w:szCs w:val="20"/>
+        </w:rPr>
+      </w:pPr>
+      <w:r>
+        <w:rPr>
+          <w:sz w:val="20"/>
+          <w:szCs w:val="20"/>
+        </w:rPr>
+        <w:t>CapabilityDenormFlushToZero</w:t>
+      </w:r>
+    </w:p>
+    <w:p>
+      <w:pPr>
+        <w:pStyle w:val="ListParagraph"/>
+        <w:rPr>
+          <w:sz w:val="20"/>
+          <w:szCs w:val="20"/>
+        </w:rPr>
+      </w:pPr>
+      <w:r>
+        <w:rPr>
+          <w:sz w:val="20"/>
+          <w:szCs w:val="20"/>
+        </w:rPr>
+        <w:t>CapabilitySignedZeroInfNanPreserve</w:t>
+      </w:r>
+    </w:p>
+    <w:p>
+      <w:pPr>
+        <w:pStyle w:val="ListParagraph"/>
+        <w:rPr>
+          <w:sz w:val="20"/>
+          <w:szCs w:val="20"/>
+        </w:rPr>
+      </w:pPr>
+      <w:r>
+        <w:rPr>
+          <w:sz w:val="20"/>
+          <w:szCs w:val="20"/>
+        </w:rPr>
+        <w:t>CapabilityRoundingModeRTE</w:t>
+      </w:r>
+    </w:p>
+    <w:p>
+      <w:pPr>
+        <w:pStyle w:val="ListParagraph"/>
+        <w:rPr>
+          <w:sz w:val="20"/>
+          <w:szCs w:val="20"/>
+        </w:rPr>
+      </w:pPr>
+      <w:r>
+        <w:rPr>
+          <w:sz w:val="20"/>
+          <w:szCs w:val="20"/>
+        </w:rPr>
+        <w:t>CapabilityRoundingModeRTZ</w:t>
+      </w:r>
+    </w:p>
+    <w:p>
+      <w:pPr>
+        <w:pStyle w:val="ListParagraph"/>
+        <w:rPr>
+          <w:sz w:val="20"/>
+          <w:szCs w:val="20"/>
+        </w:rPr>
+      </w:pPr>
+      <w:r>
+        <w:rPr>
+          <w:sz w:val="20"/>
+          <w:szCs w:val="20"/>
+        </w:rPr>
+        <w:t>CapabilityFloat16ImageAMD</w:t>
+      </w:r>
+    </w:p>
+    <w:p>
+      <w:pPr>
+        <w:pStyle w:val="ListParagraph"/>
+        <w:rPr>
+          <w:sz w:val="20"/>
+          <w:szCs w:val="20"/>
+        </w:rPr>
+      </w:pPr>
+      <w:r>
+        <w:rPr>
+          <w:sz w:val="20"/>
+          <w:szCs w:val="20"/>
+        </w:rPr>
+        <w:t>CapabilityImageGatherBiasLodAMD</w:t>
+      </w:r>
+    </w:p>
+    <w:p>
+      <w:pPr>
+        <w:pStyle w:val="ListParagraph"/>
+        <w:rPr>
+          <w:sz w:val="20"/>
+          <w:szCs w:val="20"/>
+        </w:rPr>
+      </w:pPr>
+      <w:r>
+        <w:rPr>
+          <w:sz w:val="20"/>
+          <w:szCs w:val="20"/>
+        </w:rPr>
+        <w:t>CapabilityFragmentMaskAMD</w:t>
+      </w:r>
+    </w:p>
+    <w:p>
+      <w:pPr>
+        <w:pStyle w:val="ListParagraph"/>
+        <w:rPr>
+          <w:sz w:val="20"/>
+          <w:szCs w:val="20"/>
+        </w:rPr>
+      </w:pPr>
+      <w:r>
+        <w:rPr>
+          <w:sz w:val="20"/>
+          <w:szCs w:val="20"/>
+        </w:rPr>
+        <w:t>CapabilityStencilExportEXT</w:t>
+      </w:r>
+    </w:p>
+    <w:p>
+      <w:pPr>
+        <w:pStyle w:val="ListParagraph"/>
+        <w:rPr>
+          <w:sz w:val="20"/>
+          <w:szCs w:val="20"/>
+        </w:rPr>
+      </w:pPr>
+      <w:r>
+        <w:rPr>
+          <w:sz w:val="20"/>
+          <w:szCs w:val="20"/>
+        </w:rPr>
+        <w:t>CapabilityImageReadWriteLodAMD</w:t>
+      </w:r>
+    </w:p>
+    <w:p>
+      <w:pPr>
+        <w:pStyle w:val="ListParagraph"/>
+        <w:rPr>
+          <w:sz w:val="20"/>
+          <w:szCs w:val="20"/>
+        </w:rPr>
+      </w:pPr>
+      <w:r>
+        <w:rPr>
+          <w:sz w:val="20"/>
+          <w:szCs w:val="20"/>
+        </w:rPr>
+        <w:t>CapabilityInt64ImageEXT</w:t>
+      </w:r>
+    </w:p>
+    <w:p>
+      <w:pPr>
+        <w:pStyle w:val="ListParagraph"/>
+        <w:rPr>
+          <w:sz w:val="20"/>
+          <w:szCs w:val="20"/>
+        </w:rPr>
+      </w:pPr>
+      <w:r>
+        <w:rPr>
+          <w:sz w:val="20"/>
+          <w:szCs w:val="20"/>
+        </w:rPr>
+        <w:t>CapabilityShaderClockKHR</w:t>
+      </w:r>
+    </w:p>
+    <w:p>
+      <w:pPr>
+        <w:pStyle w:val="ListParagraph"/>
+        <w:rPr>
+          <w:sz w:val="20"/>
+          <w:szCs w:val="20"/>
+        </w:rPr>
+      </w:pPr>
+      <w:r>
+        <w:rPr>
+          <w:sz w:val="20"/>
+          <w:szCs w:val="20"/>
+        </w:rPr>
+        <w:t>CapabilityShaderViewportIndexLayerEXT</w:t>
+      </w:r>
+    </w:p>
+    <w:p>
+      <w:pPr>
+        <w:pStyle w:val="ListParagraph"/>
+        <w:rPr>
+          <w:sz w:val="20"/>
+          <w:szCs w:val="20"/>
+        </w:rPr>
+      </w:pPr>
+      <w:r>
+        <w:rPr>
+          <w:sz w:val="20"/>
+          <w:szCs w:val="20"/>
+        </w:rPr>
+        <w:t>CapabilityFragmentShadingRateKHR</w:t>
+      </w:r>
+    </w:p>
+    <w:p>
+      <w:pPr>
+        <w:pStyle w:val="ListParagraph"/>
+        <w:rPr>
+          <w:sz w:val="20"/>
+          <w:szCs w:val="20"/>
+        </w:rPr>
+      </w:pPr>
+      <w:r>
+        <w:rPr>
+          <w:sz w:val="20"/>
+          <w:szCs w:val="20"/>
+        </w:rPr>
+        <w:t>CapabilityFragmentDensityEXT</w:t>
+      </w:r>
+    </w:p>
+    <w:p>
+      <w:pPr>
+        <w:pStyle w:val="ListParagraph"/>
+        <w:rPr>
+          <w:sz w:val="20"/>
+          <w:szCs w:val="20"/>
+        </w:rPr>
+      </w:pPr>
+      <w:r>
+        <w:rPr>
+          <w:sz w:val="20"/>
+          <w:szCs w:val="20"/>
+        </w:rPr>
+        <w:t>CapabilityShaderNonUniformEXT</w:t>
+      </w:r>
+    </w:p>
+    <w:p>
+      <w:pPr>
+        <w:pStyle w:val="ListParagraph"/>
+        <w:rPr>
+          <w:sz w:val="20"/>
+          <w:szCs w:val="20"/>
+        </w:rPr>
+      </w:pPr>
+      <w:r>
+        <w:rPr>
+          <w:sz w:val="20"/>
+          <w:szCs w:val="20"/>
+        </w:rPr>
+        <w:t>CapabilityRuntimeDescriptorArrayEXT</w:t>
+      </w:r>
+    </w:p>
+    <w:p>
+      <w:pPr>
+        <w:pStyle w:val="ListParagraph"/>
+        <w:rPr>
+          <w:sz w:val="20"/>
+          <w:szCs w:val="20"/>
+        </w:rPr>
+      </w:pPr>
+      <w:r>
+        <w:rPr>
+          <w:sz w:val="20"/>
+          <w:szCs w:val="20"/>
+        </w:rPr>
+        <w:t>CapabilityInputAttachmentArrayDynamicIndexingEXT</w:t>
+      </w:r>
+    </w:p>
+    <w:p>
+      <w:pPr>
+        <w:pStyle w:val="ListParagraph"/>
+        <w:rPr>
+          <w:sz w:val="20"/>
+          <w:szCs w:val="20"/>
+        </w:rPr>
+      </w:pPr>
+      <w:r>
+        <w:rPr>
+          <w:sz w:val="20"/>
+          <w:szCs w:val="20"/>
+        </w:rPr>
+        <w:t>CapabilityUniformTexelBufferArrayDynamicIndexingEXT</w:t>
+      </w:r>
+    </w:p>
+    <w:p>
+      <w:pPr>
+        <w:pStyle w:val="ListParagraph"/>
+        <w:rPr>
+          <w:sz w:val="20"/>
+          <w:szCs w:val="20"/>
+        </w:rPr>
+      </w:pPr>
+      <w:r>
+        <w:rPr>
+          <w:sz w:val="20"/>
+          <w:szCs w:val="20"/>
+        </w:rPr>
+        <w:t>CapabilityStorageTexelBufferArrayDynamicIndexingEXT</w:t>
+      </w:r>
+    </w:p>
+    <w:p>
+      <w:pPr>
+        <w:pStyle w:val="ListParagraph"/>
+        <w:rPr>
+          <w:sz w:val="20"/>
+          <w:szCs w:val="20"/>
+        </w:rPr>
+      </w:pPr>
+      <w:r>
+        <w:rPr>
+          <w:sz w:val="20"/>
+          <w:szCs w:val="20"/>
+        </w:rPr>
+        <w:t>CapabilityUniformBufferArrayNonUniformIndexingEXT</w:t>
+      </w:r>
+    </w:p>
+    <w:p>
+      <w:pPr>
+        <w:pStyle w:val="ListParagraph"/>
+        <w:rPr>
+          <w:sz w:val="20"/>
+          <w:szCs w:val="20"/>
+        </w:rPr>
+      </w:pPr>
+      <w:r>
+        <w:rPr>
+          <w:sz w:val="20"/>
+          <w:szCs w:val="20"/>
+        </w:rPr>
+        <w:t>CapabilitySampledImageArrayNonUniformIndexingEXT</w:t>
+      </w:r>
+    </w:p>
+    <w:p>
+      <w:pPr>
+        <w:pStyle w:val="ListParagraph"/>
+        <w:rPr>
+          <w:sz w:val="20"/>
+          <w:szCs w:val="20"/>
+        </w:rPr>
+      </w:pPr>
+      <w:r>
+        <w:rPr>
+          <w:sz w:val="20"/>
+          <w:szCs w:val="20"/>
+        </w:rPr>
         <w:lastRenderedPageBreak/>
-        <w:t>CapabilityGroupNonUniformVote</w:t>
-      </w:r>
-    </w:p>
-    <w:p>
-      <w:pPr>
-        <w:pStyle w:val="ListParagraph"/>
-        <w:rPr>
-          <w:sz w:val="20"/>
-          <w:szCs w:val="20"/>
-        </w:rPr>
-      </w:pPr>
-      <w:r>
-        <w:rPr>
-          <w:sz w:val="20"/>
-          <w:szCs w:val="20"/>
-        </w:rPr>
-        <w:t>CapabilityGroupNonUniformArithmetic</w:t>
-      </w:r>
-    </w:p>
-    <w:p>
-      <w:pPr>
-        <w:pStyle w:val="ListParagraph"/>
-        <w:rPr>
-          <w:sz w:val="20"/>
-          <w:szCs w:val="20"/>
-        </w:rPr>
-      </w:pPr>
-      <w:r>
-        <w:rPr>
-          <w:sz w:val="20"/>
-          <w:szCs w:val="20"/>
-        </w:rPr>
-        <w:t>CapabilityGroupNonUniformBallot</w:t>
-      </w:r>
-    </w:p>
-    <w:p>
-      <w:pPr>
-        <w:pStyle w:val="ListParagraph"/>
-        <w:rPr>
-          <w:sz w:val="20"/>
-          <w:szCs w:val="20"/>
-        </w:rPr>
-      </w:pPr>
-      <w:r>
-        <w:rPr>
-          <w:sz w:val="20"/>
-          <w:szCs w:val="20"/>
-        </w:rPr>
-        <w:t>CapabilityGroupNonUniformShuffle</w:t>
-      </w:r>
-    </w:p>
-    <w:p>
-      <w:pPr>
-        <w:pStyle w:val="ListParagraph"/>
-        <w:rPr>
-          <w:sz w:val="20"/>
-          <w:szCs w:val="20"/>
-        </w:rPr>
-      </w:pPr>
-      <w:r>
-        <w:rPr>
-          <w:sz w:val="20"/>
-          <w:szCs w:val="20"/>
-        </w:rPr>
-        <w:t>CapabilityGroupNonUniformShuffleRelative</w:t>
-      </w:r>
-    </w:p>
-    <w:p>
-      <w:pPr>
-        <w:pStyle w:val="ListParagraph"/>
-        <w:rPr>
-          <w:sz w:val="20"/>
-          <w:szCs w:val="20"/>
-        </w:rPr>
-      </w:pPr>
-      <w:r>
-        <w:rPr>
-          <w:sz w:val="20"/>
-          <w:szCs w:val="20"/>
-        </w:rPr>
-        <w:t>CapabilityGroupNonUniformClustered</w:t>
-      </w:r>
-    </w:p>
-    <w:p>
-      <w:pPr>
-        <w:pStyle w:val="ListParagraph"/>
-        <w:rPr>
-          <w:sz w:val="20"/>
-          <w:szCs w:val="20"/>
-        </w:rPr>
-      </w:pPr>
-      <w:r>
-        <w:rPr>
-          <w:sz w:val="20"/>
-          <w:szCs w:val="20"/>
-        </w:rPr>
-        <w:t>CapabilityGroupNonUniformQuad</w:t>
-      </w:r>
-    </w:p>
-    <w:p>
-      <w:pPr>
-        <w:pStyle w:val="ListParagraph"/>
-        <w:rPr>
-          <w:sz w:val="20"/>
-          <w:szCs w:val="20"/>
-        </w:rPr>
-      </w:pPr>
-      <w:r>
-        <w:rPr>
-          <w:sz w:val="20"/>
-          <w:szCs w:val="20"/>
-        </w:rPr>
-        <w:t>CapabilitySubgroupBallotKHR</w:t>
-      </w:r>
-    </w:p>
-    <w:p>
-      <w:pPr>
-        <w:pStyle w:val="ListParagraph"/>
-        <w:rPr>
-          <w:sz w:val="20"/>
-          <w:szCs w:val="20"/>
-        </w:rPr>
-      </w:pPr>
-      <w:r>
-        <w:rPr>
-          <w:sz w:val="20"/>
-          <w:szCs w:val="20"/>
-        </w:rPr>
-        <w:t>CapabilityDrawParameters</w:t>
-      </w:r>
-    </w:p>
-    <w:p>
-      <w:pPr>
-        <w:pStyle w:val="ListParagraph"/>
-        <w:rPr>
-          <w:sz w:val="20"/>
-          <w:szCs w:val="20"/>
-        </w:rPr>
-      </w:pPr>
-      <w:r>
-        <w:rPr>
-          <w:sz w:val="20"/>
-          <w:szCs w:val="20"/>
-        </w:rPr>
-        <w:t>CapabilitySubgroupVoteKHR</w:t>
-      </w:r>
-    </w:p>
-    <w:p>
-      <w:pPr>
-        <w:pStyle w:val="ListParagraph"/>
-        <w:rPr>
-          <w:sz w:val="20"/>
-          <w:szCs w:val="20"/>
-        </w:rPr>
-      </w:pPr>
-      <w:r>
-        <w:rPr>
-          <w:sz w:val="20"/>
-          <w:szCs w:val="20"/>
-        </w:rPr>
-        <w:t>CapabilityStorageBuffer16BitAccess</w:t>
-      </w:r>
-    </w:p>
-    <w:p>
-      <w:pPr>
-        <w:pStyle w:val="ListParagraph"/>
-        <w:rPr>
-          <w:sz w:val="20"/>
-          <w:szCs w:val="20"/>
-        </w:rPr>
-      </w:pPr>
-      <w:r>
-        <w:rPr>
-          <w:sz w:val="20"/>
-          <w:szCs w:val="20"/>
-        </w:rPr>
-        <w:t>CapabilityStorageUniformBufferBlock16</w:t>
-      </w:r>
-    </w:p>
-    <w:p>
-      <w:pPr>
-        <w:pStyle w:val="ListParagraph"/>
-        <w:rPr>
-          <w:sz w:val="20"/>
-          <w:szCs w:val="20"/>
-        </w:rPr>
-      </w:pPr>
-      <w:r>
-        <w:rPr>
-          <w:sz w:val="20"/>
-          <w:szCs w:val="20"/>
-        </w:rPr>
-        <w:t>CapabilityStorageUniform16</w:t>
-      </w:r>
-    </w:p>
-    <w:p>
-      <w:pPr>
-        <w:pStyle w:val="ListParagraph"/>
-        <w:rPr>
-          <w:sz w:val="20"/>
-          <w:szCs w:val="20"/>
-        </w:rPr>
-      </w:pPr>
-      <w:r>
-        <w:rPr>
-          <w:sz w:val="20"/>
-          <w:szCs w:val="20"/>
-        </w:rPr>
-        <w:t>CapabilityUniformAndStorageBuffer16BitAccess</w:t>
-      </w:r>
-    </w:p>
-    <w:p>
-      <w:pPr>
-        <w:pStyle w:val="ListParagraph"/>
-        <w:rPr>
-          <w:sz w:val="20"/>
-          <w:szCs w:val="20"/>
-        </w:rPr>
-      </w:pPr>
-      <w:r>
-        <w:rPr>
-          <w:sz w:val="20"/>
-          <w:szCs w:val="20"/>
-        </w:rPr>
-        <w:t>CapabilityStorageInputOutput16</w:t>
-      </w:r>
-    </w:p>
-    <w:p>
-      <w:pPr>
-        <w:pStyle w:val="ListParagraph"/>
-        <w:rPr>
-          <w:sz w:val="20"/>
-          <w:szCs w:val="20"/>
-        </w:rPr>
-      </w:pPr>
-      <w:r>
-        <w:rPr>
-          <w:sz w:val="20"/>
-          <w:szCs w:val="20"/>
-        </w:rPr>
-        <w:t>CapabilityDeviceGroup</w:t>
-      </w:r>
-    </w:p>
-    <w:p>
-      <w:pPr>
-        <w:pStyle w:val="ListParagraph"/>
-        <w:rPr>
-          <w:sz w:val="20"/>
-          <w:szCs w:val="20"/>
-        </w:rPr>
-      </w:pPr>
-      <w:r>
-        <w:rPr>
-          <w:sz w:val="20"/>
-          <w:szCs w:val="20"/>
-        </w:rPr>
-        <w:t>CapabilityMultiView</w:t>
-      </w:r>
-    </w:p>
-    <w:p>
-      <w:pPr>
-        <w:pStyle w:val="ListParagraph"/>
-        <w:rPr>
-          <w:sz w:val="20"/>
-          <w:szCs w:val="20"/>
-        </w:rPr>
-      </w:pPr>
-      <w:r>
-        <w:rPr>
-          <w:sz w:val="20"/>
-          <w:szCs w:val="20"/>
-        </w:rPr>
-        <w:t>CapabilityVariablePointersStorageBuffer</w:t>
-      </w:r>
-    </w:p>
-    <w:p>
-      <w:pPr>
-        <w:pStyle w:val="ListParagraph"/>
-        <w:rPr>
-          <w:sz w:val="20"/>
-          <w:szCs w:val="20"/>
-        </w:rPr>
-      </w:pPr>
-      <w:r>
-        <w:rPr>
-          <w:sz w:val="20"/>
-          <w:szCs w:val="20"/>
-        </w:rPr>
-        <w:t>CapabilityVariablePointers</w:t>
-      </w:r>
-    </w:p>
-    <w:p>
-      <w:pPr>
-        <w:pStyle w:val="ListParagraph"/>
-        <w:rPr>
-          <w:sz w:val="20"/>
-          <w:szCs w:val="20"/>
-        </w:rPr>
-      </w:pPr>
-      <w:r>
-        <w:rPr>
-          <w:sz w:val="20"/>
-          <w:szCs w:val="20"/>
-        </w:rPr>
-        <w:t>CapabilitySampleMaskPostDepthCoverage</w:t>
-      </w:r>
-    </w:p>
-    <w:p>
-      <w:pPr>
-        <w:pStyle w:val="ListParagraph"/>
-        <w:rPr>
-          <w:sz w:val="20"/>
-          <w:szCs w:val="20"/>
-        </w:rPr>
-      </w:pPr>
-      <w:r>
-        <w:rPr>
-          <w:sz w:val="20"/>
-          <w:szCs w:val="20"/>
-        </w:rPr>
-        <w:t>CapabilityStorageBuffer8BitAccess</w:t>
-      </w:r>
-    </w:p>
-    <w:p>
-      <w:pPr>
-        <w:pStyle w:val="ListParagraph"/>
-        <w:rPr>
-          <w:sz w:val="20"/>
-          <w:szCs w:val="20"/>
-        </w:rPr>
-      </w:pPr>
-      <w:r>
-        <w:rPr>
-          <w:sz w:val="20"/>
-          <w:szCs w:val="20"/>
-        </w:rPr>
-        <w:t>CapabilityUniformAndStorageBuffer8BitAccess</w:t>
-      </w:r>
-    </w:p>
-    <w:p>
-      <w:pPr>
-        <w:pStyle w:val="ListParagraph"/>
-        <w:rPr>
-          <w:sz w:val="20"/>
-          <w:szCs w:val="20"/>
-        </w:rPr>
-      </w:pPr>
-      <w:r>
-        <w:rPr>
-          <w:sz w:val="20"/>
-          <w:szCs w:val="20"/>
-        </w:rPr>
-        <w:t>CapabilityDenormPreserve</w:t>
-      </w:r>
-    </w:p>
-    <w:p>
-      <w:pPr>
-        <w:pStyle w:val="ListParagraph"/>
-        <w:rPr>
-          <w:sz w:val="20"/>
-          <w:szCs w:val="20"/>
-        </w:rPr>
-      </w:pPr>
-      <w:r>
-        <w:rPr>
-          <w:sz w:val="20"/>
-          <w:szCs w:val="20"/>
-        </w:rPr>
-        <w:t>CapabilityDenormFlushToZero</w:t>
-      </w:r>
-    </w:p>
-    <w:p>
-      <w:pPr>
-        <w:pStyle w:val="ListParagraph"/>
-        <w:rPr>
-          <w:sz w:val="20"/>
-          <w:szCs w:val="20"/>
-        </w:rPr>
-      </w:pPr>
-      <w:r>
-        <w:rPr>
-          <w:sz w:val="20"/>
-          <w:szCs w:val="20"/>
-        </w:rPr>
-        <w:t>CapabilitySignedZeroInfNanPreserve</w:t>
-      </w:r>
-    </w:p>
-    <w:p>
-      <w:pPr>
-        <w:pStyle w:val="ListParagraph"/>
-        <w:rPr>
-          <w:sz w:val="20"/>
-          <w:szCs w:val="20"/>
-        </w:rPr>
-      </w:pPr>
-      <w:r>
-        <w:rPr>
-          <w:sz w:val="20"/>
-          <w:szCs w:val="20"/>
-        </w:rPr>
-        <w:t>CapabilityRoundingModeRTE</w:t>
-      </w:r>
-    </w:p>
-    <w:p>
-      <w:pPr>
-        <w:pStyle w:val="ListParagraph"/>
-        <w:rPr>
-          <w:sz w:val="20"/>
-          <w:szCs w:val="20"/>
-        </w:rPr>
-      </w:pPr>
-      <w:r>
-        <w:rPr>
-          <w:sz w:val="20"/>
-          <w:szCs w:val="20"/>
-        </w:rPr>
-        <w:t>CapabilityRoundingModeRTZ</w:t>
-      </w:r>
-    </w:p>
-    <w:p>
-      <w:pPr>
-        <w:pStyle w:val="ListParagraph"/>
-        <w:rPr>
-          <w:sz w:val="20"/>
-          <w:szCs w:val="20"/>
-        </w:rPr>
-      </w:pPr>
-      <w:r>
-        <w:rPr>
-          <w:sz w:val="20"/>
-          <w:szCs w:val="20"/>
-        </w:rPr>
-        <w:t>CapabilityFloat16ImageAMD</w:t>
-      </w:r>
-    </w:p>
-    <w:p>
-      <w:pPr>
-        <w:pStyle w:val="ListParagraph"/>
-        <w:rPr>
-          <w:sz w:val="20"/>
-          <w:szCs w:val="20"/>
-        </w:rPr>
-      </w:pPr>
-      <w:r>
-        <w:rPr>
-          <w:sz w:val="20"/>
-          <w:szCs w:val="20"/>
-        </w:rPr>
-        <w:t>CapabilityImageGatherBiasLodAMD</w:t>
-      </w:r>
-    </w:p>
-    <w:p>
-      <w:pPr>
-        <w:pStyle w:val="ListParagraph"/>
-        <w:rPr>
-          <w:sz w:val="20"/>
-          <w:szCs w:val="20"/>
-        </w:rPr>
-      </w:pPr>
-      <w:r>
-        <w:rPr>
-          <w:sz w:val="20"/>
-          <w:szCs w:val="20"/>
-        </w:rPr>
-        <w:t>CapabilityFragmentMaskAMD</w:t>
-      </w:r>
-    </w:p>
-    <w:p>
-      <w:pPr>
-        <w:pStyle w:val="ListParagraph"/>
-        <w:rPr>
-          <w:sz w:val="20"/>
-          <w:szCs w:val="20"/>
-        </w:rPr>
-      </w:pPr>
-      <w:r>
-        <w:rPr>
-          <w:sz w:val="20"/>
-          <w:szCs w:val="20"/>
-        </w:rPr>
-        <w:t>CapabilityStencilExportEXT</w:t>
-      </w:r>
-    </w:p>
-    <w:p>
-      <w:pPr>
-        <w:pStyle w:val="ListParagraph"/>
-        <w:rPr>
-          <w:sz w:val="20"/>
-          <w:szCs w:val="20"/>
-        </w:rPr>
-      </w:pPr>
-      <w:r>
-        <w:rPr>
-          <w:sz w:val="20"/>
-          <w:szCs w:val="20"/>
-        </w:rPr>
-        <w:t>CapabilityImageReadWriteLodAMD</w:t>
-      </w:r>
-    </w:p>
-    <w:p>
-      <w:pPr>
-        <w:pStyle w:val="ListParagraph"/>
-        <w:rPr>
-          <w:sz w:val="20"/>
-          <w:szCs w:val="20"/>
-        </w:rPr>
-      </w:pPr>
-      <w:r>
-        <w:rPr>
-          <w:sz w:val="20"/>
-          <w:szCs w:val="20"/>
-        </w:rPr>
-        <w:t>CapabilityInt64ImageEXT</w:t>
-      </w:r>
-    </w:p>
-    <w:p>
-      <w:pPr>
-        <w:pStyle w:val="ListParagraph"/>
-        <w:rPr>
-          <w:sz w:val="20"/>
-          <w:szCs w:val="20"/>
-        </w:rPr>
-      </w:pPr>
-      <w:r>
-        <w:rPr>
-          <w:sz w:val="20"/>
-          <w:szCs w:val="20"/>
-        </w:rPr>
-        <w:t>CapabilityShaderClockKHR</w:t>
-      </w:r>
-    </w:p>
-    <w:p>
-      <w:pPr>
-        <w:pStyle w:val="ListParagraph"/>
-        <w:rPr>
-          <w:sz w:val="20"/>
-          <w:szCs w:val="20"/>
-        </w:rPr>
-      </w:pPr>
-      <w:r>
-        <w:rPr>
-          <w:sz w:val="20"/>
-          <w:szCs w:val="20"/>
-        </w:rPr>
-        <w:t>CapabilityShaderViewportIndexLayerEXT</w:t>
-      </w:r>
-    </w:p>
-    <w:p>
-      <w:pPr>
-        <w:pStyle w:val="ListParagraph"/>
-        <w:rPr>
-          <w:sz w:val="20"/>
-          <w:szCs w:val="20"/>
-        </w:rPr>
-      </w:pPr>
-      <w:r>
-        <w:rPr>
-          <w:sz w:val="20"/>
-          <w:szCs w:val="20"/>
-        </w:rPr>
-        <w:t>CapabilityFragmentShadingRateKHR</w:t>
-      </w:r>
-    </w:p>
-    <w:p>
-      <w:pPr>
-        <w:pStyle w:val="ListParagraph"/>
-        <w:rPr>
-          <w:sz w:val="20"/>
-          <w:szCs w:val="20"/>
-        </w:rPr>
-      </w:pPr>
-      <w:r>
-        <w:rPr>
-          <w:sz w:val="20"/>
-          <w:szCs w:val="20"/>
-        </w:rPr>
-        <w:t>CapabilityFragmentDensityEXT</w:t>
-      </w:r>
-    </w:p>
-    <w:p>
-      <w:pPr>
-        <w:pStyle w:val="ListParagraph"/>
-        <w:rPr>
-          <w:sz w:val="20"/>
-          <w:szCs w:val="20"/>
-        </w:rPr>
-      </w:pPr>
-      <w:r>
-        <w:rPr>
-          <w:sz w:val="20"/>
-          <w:szCs w:val="20"/>
-        </w:rPr>
-        <w:t>CapabilityShaderNonUniformEXT</w:t>
-      </w:r>
-    </w:p>
-    <w:p>
-      <w:pPr>
-        <w:pStyle w:val="ListParagraph"/>
-        <w:rPr>
-          <w:sz w:val="20"/>
-          <w:szCs w:val="20"/>
-        </w:rPr>
-      </w:pPr>
-      <w:r>
-        <w:rPr>
-          <w:sz w:val="20"/>
-          <w:szCs w:val="20"/>
-        </w:rPr>
-        <w:t>CapabilityRuntimeDescriptorArrayEXT</w:t>
-      </w:r>
-    </w:p>
-    <w:p>
-      <w:pPr>
-        <w:pStyle w:val="ListParagraph"/>
-        <w:rPr>
-          <w:sz w:val="20"/>
-          <w:szCs w:val="20"/>
-        </w:rPr>
-      </w:pPr>
-      <w:r>
-        <w:rPr>
-          <w:sz w:val="20"/>
-          <w:szCs w:val="20"/>
-        </w:rPr>
-        <w:t>CapabilityInputAttachmentArrayDynamicIndexingEXT</w:t>
-      </w:r>
-    </w:p>
-    <w:p>
-      <w:pPr>
-        <w:pStyle w:val="ListParagraph"/>
-        <w:rPr>
-          <w:sz w:val="20"/>
-          <w:szCs w:val="20"/>
-        </w:rPr>
-      </w:pPr>
-      <w:r>
-        <w:rPr>
-          <w:sz w:val="20"/>
-          <w:szCs w:val="20"/>
-        </w:rPr>
-        <w:t>CapabilityUniformTexelBufferArrayDynamicIndexingEXT</w:t>
-      </w:r>
-    </w:p>
-    <w:p>
-      <w:pPr>
-        <w:pStyle w:val="ListParagraph"/>
-        <w:rPr>
-          <w:sz w:val="20"/>
-          <w:szCs w:val="20"/>
-        </w:rPr>
-      </w:pPr>
-      <w:r>
-        <w:rPr>
-          <w:sz w:val="20"/>
-          <w:szCs w:val="20"/>
-        </w:rPr>
-        <w:t>CapabilityStorageTexelBufferArrayDynamicIndexingEXT</w:t>
-      </w:r>
-    </w:p>
-    <w:p>
-      <w:pPr>
-        <w:pStyle w:val="ListParagraph"/>
-        <w:rPr>
-          <w:sz w:val="20"/>
-          <w:szCs w:val="20"/>
-        </w:rPr>
-      </w:pPr>
-      <w:r>
-        <w:rPr>
-          <w:sz w:val="20"/>
-          <w:szCs w:val="20"/>
-        </w:rPr>
-        <w:t>CapabilityUniformBufferArrayNonUniformIndexingEXT</w:t>
-      </w:r>
-    </w:p>
-    <w:p>
-      <w:pPr>
-        <w:pStyle w:val="ListParagraph"/>
-        <w:rPr>
-          <w:sz w:val="20"/>
-          <w:szCs w:val="20"/>
-        </w:rPr>
-      </w:pPr>
-      <w:r>
-        <w:rPr>
-          <w:sz w:val="20"/>
-          <w:szCs w:val="20"/>
-        </w:rPr>
-        <w:t>CapabilitySampledImageArrayNonUniformIndexingEXT</w:t>
-      </w:r>
-    </w:p>
-    <w:p>
-      <w:pPr>
-        <w:pStyle w:val="ListParagraph"/>
-        <w:rPr>
-          <w:sz w:val="20"/>
-          <w:szCs w:val="20"/>
-        </w:rPr>
-      </w:pPr>
-      <w:r>
-        <w:rPr>
-          <w:sz w:val="20"/>
-          <w:szCs w:val="20"/>
-        </w:rPr>
         <w:t>CapabilityStorageBufferArrayNonUniformIndexingEXT</w:t>
       </w:r>
     </w:p>
@@ -2279,7 +2359,6 @@
           <w:sz w:val="20"/>
           <w:szCs w:val="20"/>
         </w:rPr>
-        <w:lastRenderedPageBreak/>
         <w:t>CapabilityVulkanMemoryModelKHR</w:t>
       </w:r>
     </w:p>
@@ -2920,8 +2999,19 @@
           <w:sz w:val="20"/>
           <w:szCs w:val="20"/>
         </w:rPr>
-        <w:t>SPV_KHR_terminate_invocation</w:t>
-      </w:r>
+        <w:t>SPV_KHR_terminate_</w:t>
+      </w:r>
+      <w:proofErr w:type="gramStart"/>
+      <w:r>
+        <w:rPr>
+          <w:rFonts w:asciiTheme="minorHAnsi" w:eastAsiaTheme="minorHAnsi" w:hAnsiTheme="minorHAnsi" w:cstheme="minorBidi"/>
+          <w:color w:val="auto"/>
+          <w:sz w:val="20"/>
+          <w:szCs w:val="20"/>
+        </w:rPr>
+        <w:t>invocation</w:t>
+      </w:r>
+      <w:proofErr w:type="gramEnd"/>
     </w:p>
     <w:p>
       <w:pPr>
@@ -3067,8 +3157,19 @@
           <w:sz w:val="20"/>
           <w:szCs w:val="20"/>
         </w:rPr>
-        <w:t>SPV_EXT_demote_to_helper_invocation</w:t>
-      </w:r>
+        <w:t>SPV_EXT_demote_to_helper_</w:t>
+      </w:r>
+      <w:proofErr w:type="gramStart"/>
+      <w:r>
+        <w:rPr>
+          <w:rFonts w:asciiTheme="minorHAnsi" w:eastAsiaTheme="minorHAnsi" w:hAnsiTheme="minorHAnsi" w:cstheme="minorBidi"/>
+          <w:color w:val="auto"/>
+          <w:sz w:val="20"/>
+          <w:szCs w:val="20"/>
+        </w:rPr>
+        <w:t>invocation</w:t>
+      </w:r>
+      <w:proofErr w:type="gramEnd"/>
     </w:p>
     <w:p>
       <w:pPr>
@@ -3235,8 +3336,19 @@
           <w:sz w:val="20"/>
           <w:szCs w:val="20"/>
         </w:rPr>
-        <w:t>SPV_AMD_texture_gather_bias_lod</w:t>
-      </w:r>
+        <w:t>SPV_AMD_texture_gather_bias_</w:t>
+      </w:r>
+      <w:proofErr w:type="gramStart"/>
+      <w:r>
+        <w:rPr>
+          <w:rFonts w:asciiTheme="minorHAnsi" w:eastAsiaTheme="minorHAnsi" w:hAnsiTheme="minorHAnsi" w:cstheme="minorBidi"/>
+          <w:color w:val="auto"/>
+          <w:sz w:val="20"/>
+          <w:szCs w:val="20"/>
+        </w:rPr>
+        <w:t>lod</w:t>
+      </w:r>
+      <w:proofErr w:type="gramEnd"/>
     </w:p>
     <w:p>
       <w:pPr>
@@ -3382,8 +3494,19 @@
           <w:sz w:val="20"/>
           <w:szCs w:val="20"/>
         </w:rPr>
-        <w:t>SPV_GOOGLE_decorate_string</w:t>
-      </w:r>
+        <w:t>SPV_GOOGLE_decorate_</w:t>
+      </w:r>
+      <w:proofErr w:type="gramStart"/>
+      <w:r>
+        <w:rPr>
+          <w:rFonts w:asciiTheme="minorHAnsi" w:eastAsiaTheme="minorHAnsi" w:hAnsiTheme="minorHAnsi" w:cstheme="minorBidi"/>
+          <w:color w:val="auto"/>
+          <w:sz w:val="20"/>
+          <w:szCs w:val="20"/>
+        </w:rPr>
+        <w:t>string</w:t>
+      </w:r>
+      <w:proofErr w:type="gramEnd"/>
     </w:p>
     <w:p>
       <w:pPr>
@@ -3546,7 +3669,23 @@
           <w:sz w:val="20"/>
           <w:szCs w:val="20"/>
         </w:rPr>
-        <w:t>VGPR Pressure feature: certain instructions (image_* in particular) may report more live registers than actually used.</w:t>
+        <w:t xml:space="preserve">VGPR Pressure feature: certain instructions (image_* in particular) may report more live registers than </w:t>
+      </w:r>
+      <w:proofErr w:type="gramStart"/>
+      <w:r>
+        <w:rPr>
+          <w:sz w:val="20"/>
+          <w:szCs w:val="20"/>
+        </w:rPr>
+        <w:t>actually used</w:t>
+      </w:r>
+      <w:proofErr w:type="gramEnd"/>
+      <w:r>
+        <w:rPr>
+          <w:sz w:val="20"/>
+          <w:szCs w:val="20"/>
+        </w:rPr>
+        <w:t>.</w:t>
       </w:r>
     </w:p>
     <w:p>
@@ -3836,7 +3975,23 @@
           <w:sz w:val="20"/>
           <w:szCs w:val="20"/>
         </w:rPr>
-        <w:t xml:space="preserve">All Vulkan offline modes (vk-offline, vk-spv-offline and vk-spv-txt-offline) are independent of the installed driver and graphics hardware and should work on any x86-based system. </w:t>
+        <w:t>All Vulkan offline modes (vk-offline, vk-spv-</w:t>
+      </w:r>
+      <w:proofErr w:type="gramStart"/>
+      <w:r>
+        <w:rPr>
+          <w:sz w:val="20"/>
+          <w:szCs w:val="20"/>
+        </w:rPr>
+        <w:t>offline</w:t>
+      </w:r>
+      <w:proofErr w:type="gramEnd"/>
+      <w:r>
+        <w:rPr>
+          <w:sz w:val="20"/>
+          <w:szCs w:val="20"/>
+        </w:rPr>
+        <w:t xml:space="preserve"> and vk-spv-txt-offline) are independent of the installed driver and graphics hardware and should work on any x86-based system. </w:t>
       </w:r>
     </w:p>
     <w:p>
@@ -3891,21 +4046,7 @@
           <w:sz w:val="20"/>
           <w:szCs w:val="20"/>
         </w:rPr>
-        <w:t xml:space="preserve">Please note that </w:t>
-      </w:r>
-      <w:r>
-        <w:rPr>
-          <w:sz w:val="20"/>
-          <w:szCs w:val="20"/>
-        </w:rPr>
-        <w:t>to</w:t>
-      </w:r>
-      <w:r>
-        <w:rPr>
-          <w:sz w:val="20"/>
-          <w:szCs w:val="20"/>
-        </w:rPr>
-        <w:t xml:space="preserve"> enable the D3D12 debug layer (--debug-layer option), your Windows system must have the Graphics Tools feature installed (on Windows, go to Settings -&gt; Apps -&gt; Apps &amp; features/Optional features).</w:t>
+        <w:t>Please note that to enable the D3D12 debug layer (--debug-layer option), your Windows system must have the Graphics Tools feature installed (on Windows, go to Settings -&gt; Apps -&gt; Apps &amp; features/Optional features).</w:t>
       </w:r>
       <w:r>
         <w:rPr>
@@ -4148,7 +4289,7 @@
             </wp:anchor>
           </w:drawing>
         </mc:Choice>
-        <mc:Fallback xmlns:w16du="http://schemas.microsoft.com/office/word/2023/wordml/word16du">
+        <mc:Fallback>
           <w:pict>
             <v:shapetype w14:anchorId="36E99F8E" id="_x0000_t202" coordsize="21600,21600" o:spt="202" path="m,l,21600r21600,l21600,xe">
               <v:stroke joinstyle="miter"/>

</xml_diff>

<commit_message>
Updates for 2.10.0 release.
</commit_message>
<xml_diff>
--- a/documentation/RGA_RELEASE_NOTES.docx
+++ b/documentation/RGA_RELEASE_NOTES.docx
@@ -22,14 +22,7 @@
           <w:sz w:val="52"/>
           <w:szCs w:val="52"/>
         </w:rPr>
-        <w:t>9</w:t>
-      </w:r>
-      <w:r>
-        <w:rPr>
-          <w:sz w:val="52"/>
-          <w:szCs w:val="52"/>
-        </w:rPr>
-        <w:t>.1</w:t>
+        <w:t>10</w:t>
       </w:r>
       <w:r>
         <w:rPr>
@@ -66,7 +59,7 @@
           <w:sz w:val="20"/>
           <w:szCs w:val="20"/>
         </w:rPr>
-        <w:t>Analyze pre-compiled HIP Code Object binaries for the MI-300 with RGA's Binary Analysis mode.</w:t>
+        <w:t>The RGA GUI application now handles display scaling, which allows for a better experience when working with multiple monitors or when changing display settings.</w:t>
       </w:r>
     </w:p>
     <w:p>
@@ -88,7 +81,7 @@
           <w:sz w:val="20"/>
           <w:szCs w:val="20"/>
         </w:rPr>
-        <w:t>Added support for MI-300 (gfx942) as a target in OpenCL mode.</w:t>
+        <w:t>Analyze pre-compiled HIP Code Object binaries for the MI-300 with RGA's Binary Analysis mode.</w:t>
       </w:r>
     </w:p>
     <w:p>
@@ -110,7 +103,7 @@
           <w:sz w:val="20"/>
           <w:szCs w:val="20"/>
         </w:rPr>
-        <w:t>DX12 single shader support: compile single DX12 shaders in isolation (CS, VS or PS). When an incomplete DX12 pipeline is received (missing a shader, root signature or state subset), the tool will use reflection to auto-generate the missing pieces of the pipeline for you. No impact to the invocation command, just omit the missing pieces.</w:t>
+        <w:t>Added support for MI-300 (gfx942) as a target in OpenCL mode.</w:t>
       </w:r>
     </w:p>
     <w:p>
@@ -132,7 +125,7 @@
           <w:sz w:val="20"/>
           <w:szCs w:val="20"/>
         </w:rPr>
-        <w:t>DX12 Agility SDK updated to version v613.</w:t>
+        <w:t>DX12 single shader support: compile single DX12 shaders in isolation (CS, VS or PS). When an incomplete DX12 pipeline is received (missing a shader, root signature or state subset), the tool will use reflection to auto-generate the missing pieces of the pipeline for you. No impact to the invocation command, just omit the missing pieces.</w:t>
       </w:r>
     </w:p>
     <w:p>
@@ -154,6 +147,28 @@
           <w:sz w:val="20"/>
           <w:szCs w:val="20"/>
         </w:rPr>
+        <w:t>DX12 Agility SDK updated to version v613.</w:t>
+      </w:r>
+    </w:p>
+    <w:p>
+      <w:pPr>
+        <w:pStyle w:val="ListParagraph"/>
+        <w:numPr>
+          <w:ilvl w:val="0"/>
+          <w:numId w:val="14"/>
+        </w:numPr>
+        <w:shd w:val="clear" w:color="auto" w:fill="FFFFFF"/>
+        <w:spacing w:before="100" w:beforeAutospacing="1" w:after="100" w:afterAutospacing="1" w:line="240" w:lineRule="auto"/>
+        <w:rPr>
+          <w:sz w:val="20"/>
+          <w:szCs w:val="20"/>
+        </w:rPr>
+      </w:pPr>
+      <w:r>
+        <w:rPr>
+          <w:sz w:val="20"/>
+          <w:szCs w:val="20"/>
+        </w:rPr>
         <w:t>DXC updated to version v1.8.2403.2</w:t>
       </w:r>
       <w:r>
@@ -643,7 +658,6 @@
           <w:szCs w:val="20"/>
         </w:rPr>
       </w:pPr>
-      <w:proofErr w:type="spellStart"/>
       <w:r>
         <w:rPr>
           <w:sz w:val="20"/>
@@ -651,7 +665,6 @@
         </w:rPr>
         <w:t>CapabilityShader</w:t>
       </w:r>
-      <w:proofErr w:type="spellEnd"/>
     </w:p>
     <w:p>
       <w:pPr>
@@ -734,6 +747,7 @@
           <w:sz w:val="20"/>
           <w:szCs w:val="20"/>
         </w:rPr>
+        <w:lastRenderedPageBreak/>
         <w:t>CapabilityInt64</w:t>
       </w:r>
     </w:p>
@@ -751,853 +765,853 @@
           <w:sz w:val="20"/>
           <w:szCs w:val="20"/>
         </w:rPr>
+        <w:t>CapabilityMeshShadingEXT</w:t>
+      </w:r>
+      <w:proofErr w:type="spellEnd"/>
+    </w:p>
+    <w:p>
+      <w:pPr>
+        <w:pStyle w:val="ListParagraph"/>
+        <w:rPr>
+          <w:sz w:val="20"/>
+          <w:szCs w:val="20"/>
+        </w:rPr>
+      </w:pPr>
+      <w:proofErr w:type="spellStart"/>
+      <w:r>
+        <w:rPr>
+          <w:sz w:val="20"/>
+          <w:szCs w:val="20"/>
+        </w:rPr>
+        <w:t>CapabilityFragmentShaderSampleInterlockEXT</w:t>
+      </w:r>
+      <w:proofErr w:type="spellEnd"/>
+    </w:p>
+    <w:p>
+      <w:pPr>
+        <w:pStyle w:val="ListParagraph"/>
+        <w:rPr>
+          <w:sz w:val="20"/>
+          <w:szCs w:val="20"/>
+        </w:rPr>
+      </w:pPr>
+      <w:proofErr w:type="spellStart"/>
+      <w:r>
+        <w:rPr>
+          <w:sz w:val="20"/>
+          <w:szCs w:val="20"/>
+        </w:rPr>
+        <w:t>CapabilityFragmentFullyCoveredEXT</w:t>
+      </w:r>
+      <w:proofErr w:type="spellEnd"/>
+    </w:p>
+    <w:p>
+      <w:pPr>
+        <w:pStyle w:val="ListParagraph"/>
+        <w:rPr>
+          <w:sz w:val="20"/>
+          <w:szCs w:val="20"/>
+        </w:rPr>
+      </w:pPr>
+      <w:proofErr w:type="spellStart"/>
+      <w:r>
+        <w:rPr>
+          <w:sz w:val="20"/>
+          <w:szCs w:val="20"/>
+        </w:rPr>
+        <w:t>CapabilityFragmentShaderShadingRateInterlockEXT</w:t>
+      </w:r>
+      <w:proofErr w:type="spellEnd"/>
+    </w:p>
+    <w:p>
+      <w:pPr>
+        <w:pStyle w:val="ListParagraph"/>
+        <w:rPr>
+          <w:sz w:val="20"/>
+          <w:szCs w:val="20"/>
+        </w:rPr>
+      </w:pPr>
+      <w:proofErr w:type="spellStart"/>
+      <w:r>
+        <w:rPr>
+          <w:sz w:val="20"/>
+          <w:szCs w:val="20"/>
+        </w:rPr>
+        <w:t>CapabilityInputAttachmentArrayNonUniformIndexingEXT</w:t>
+      </w:r>
+      <w:proofErr w:type="spellEnd"/>
+    </w:p>
+    <w:p>
+      <w:pPr>
+        <w:pStyle w:val="ListParagraph"/>
+        <w:rPr>
+          <w:sz w:val="20"/>
+          <w:szCs w:val="20"/>
+        </w:rPr>
+      </w:pPr>
+      <w:proofErr w:type="spellStart"/>
+      <w:r>
+        <w:rPr>
+          <w:sz w:val="20"/>
+          <w:szCs w:val="20"/>
+        </w:rPr>
+        <w:t>CapabilityAtomicStorageOps</w:t>
+      </w:r>
+      <w:proofErr w:type="spellEnd"/>
+    </w:p>
+    <w:p>
+      <w:pPr>
+        <w:pStyle w:val="ListParagraph"/>
+        <w:rPr>
+          <w:sz w:val="20"/>
+          <w:szCs w:val="20"/>
+        </w:rPr>
+      </w:pPr>
+      <w:proofErr w:type="spellStart"/>
+      <w:r>
+        <w:rPr>
+          <w:sz w:val="20"/>
+          <w:szCs w:val="20"/>
+        </w:rPr>
+        <w:t>CapabilityFragmentShaderPixelInterlockEXT</w:t>
+      </w:r>
+      <w:proofErr w:type="spellEnd"/>
+    </w:p>
+    <w:p>
+      <w:pPr>
+        <w:pStyle w:val="ListParagraph"/>
+        <w:rPr>
+          <w:sz w:val="20"/>
+          <w:szCs w:val="20"/>
+        </w:rPr>
+      </w:pPr>
+      <w:proofErr w:type="spellStart"/>
+      <w:r>
+        <w:rPr>
+          <w:sz w:val="20"/>
+          <w:szCs w:val="20"/>
+        </w:rPr>
+        <w:t>CapabilityDotProductKHR</w:t>
+      </w:r>
+      <w:proofErr w:type="spellEnd"/>
+    </w:p>
+    <w:p>
+      <w:pPr>
+        <w:pStyle w:val="ListParagraph"/>
+        <w:rPr>
+          <w:sz w:val="20"/>
+          <w:szCs w:val="20"/>
+        </w:rPr>
+      </w:pPr>
+      <w:proofErr w:type="spellStart"/>
+      <w:r>
+        <w:rPr>
+          <w:sz w:val="20"/>
+          <w:szCs w:val="20"/>
+        </w:rPr>
+        <w:t>CapabilityDotProductInputAllKHR</w:t>
+      </w:r>
+      <w:proofErr w:type="spellEnd"/>
+    </w:p>
+    <w:p>
+      <w:pPr>
+        <w:pStyle w:val="ListParagraph"/>
+        <w:rPr>
+          <w:sz w:val="20"/>
+          <w:szCs w:val="20"/>
+        </w:rPr>
+      </w:pPr>
+      <w:r>
+        <w:rPr>
+          <w:sz w:val="20"/>
+          <w:szCs w:val="20"/>
+        </w:rPr>
+        <w:t>CapabilityDotProductInput4x8BitKHR</w:t>
+      </w:r>
+    </w:p>
+    <w:p>
+      <w:pPr>
+        <w:pStyle w:val="ListParagraph"/>
+        <w:rPr>
+          <w:sz w:val="20"/>
+          <w:szCs w:val="20"/>
+        </w:rPr>
+      </w:pPr>
+      <w:r>
+        <w:rPr>
+          <w:sz w:val="20"/>
+          <w:szCs w:val="20"/>
+        </w:rPr>
+        <w:t>CapabilityDotProductInput4x8BitPackedKHR</w:t>
+      </w:r>
+    </w:p>
+    <w:p>
+      <w:pPr>
+        <w:pStyle w:val="ListParagraph"/>
+        <w:rPr>
+          <w:sz w:val="20"/>
+          <w:szCs w:val="20"/>
+        </w:rPr>
+      </w:pPr>
+      <w:proofErr w:type="spellStart"/>
+      <w:r>
+        <w:rPr>
+          <w:sz w:val="20"/>
+          <w:szCs w:val="20"/>
+        </w:rPr>
+        <w:t>CapabilityWorkgroupMemoryExplicitLayoutKHR</w:t>
+      </w:r>
+      <w:proofErr w:type="spellEnd"/>
+    </w:p>
+    <w:p>
+      <w:pPr>
+        <w:pStyle w:val="ListParagraph"/>
+        <w:rPr>
+          <w:sz w:val="20"/>
+          <w:szCs w:val="20"/>
+        </w:rPr>
+      </w:pPr>
+      <w:r>
+        <w:rPr>
+          <w:sz w:val="20"/>
+          <w:szCs w:val="20"/>
+        </w:rPr>
+        <w:t>CapabilityWorkgroupMemoryExplicitLayout8BitAccessKHR</w:t>
+      </w:r>
+    </w:p>
+    <w:p>
+      <w:pPr>
+        <w:pStyle w:val="ListParagraph"/>
+        <w:rPr>
+          <w:sz w:val="20"/>
+          <w:szCs w:val="20"/>
+        </w:rPr>
+      </w:pPr>
+      <w:r>
+        <w:rPr>
+          <w:sz w:val="20"/>
+          <w:szCs w:val="20"/>
+        </w:rPr>
+        <w:t>CapabilityWorkgroupMemoryExplicitLayout16BitAccessKHR</w:t>
+      </w:r>
+    </w:p>
+    <w:p>
+      <w:pPr>
+        <w:pStyle w:val="ListParagraph"/>
+        <w:rPr>
+          <w:sz w:val="20"/>
+          <w:szCs w:val="20"/>
+        </w:rPr>
+      </w:pPr>
+      <w:r>
+        <w:rPr>
+          <w:sz w:val="20"/>
+          <w:szCs w:val="20"/>
+        </w:rPr>
+        <w:t>CapabilityInt64Atomics</w:t>
+      </w:r>
+    </w:p>
+    <w:p>
+      <w:pPr>
+        <w:pStyle w:val="ListParagraph"/>
+        <w:rPr>
+          <w:sz w:val="20"/>
+          <w:szCs w:val="20"/>
+        </w:rPr>
+      </w:pPr>
+      <w:proofErr w:type="spellStart"/>
+      <w:r>
+        <w:rPr>
+          <w:sz w:val="20"/>
+          <w:szCs w:val="20"/>
+        </w:rPr>
+        <w:t>CapabilityGroups</w:t>
+      </w:r>
+      <w:proofErr w:type="spellEnd"/>
+    </w:p>
+    <w:p>
+      <w:pPr>
+        <w:pStyle w:val="ListParagraph"/>
+        <w:rPr>
+          <w:sz w:val="20"/>
+          <w:szCs w:val="20"/>
+        </w:rPr>
+      </w:pPr>
+      <w:proofErr w:type="spellStart"/>
+      <w:r>
+        <w:rPr>
+          <w:sz w:val="20"/>
+          <w:szCs w:val="20"/>
+        </w:rPr>
+        <w:t>CapabilityAtomicStorage</w:t>
+      </w:r>
+      <w:proofErr w:type="spellEnd"/>
+    </w:p>
+    <w:p>
+      <w:pPr>
+        <w:pStyle w:val="ListParagraph"/>
+        <w:rPr>
+          <w:sz w:val="20"/>
+          <w:szCs w:val="20"/>
+        </w:rPr>
+      </w:pPr>
+      <w:r>
+        <w:rPr>
+          <w:sz w:val="20"/>
+          <w:szCs w:val="20"/>
+        </w:rPr>
+        <w:t>CapabilityInt16</w:t>
+      </w:r>
+    </w:p>
+    <w:p>
+      <w:pPr>
+        <w:pStyle w:val="ListParagraph"/>
+        <w:rPr>
+          <w:sz w:val="20"/>
+          <w:szCs w:val="20"/>
+        </w:rPr>
+      </w:pPr>
+      <w:proofErr w:type="spellStart"/>
+      <w:r>
+        <w:rPr>
+          <w:sz w:val="20"/>
+          <w:szCs w:val="20"/>
+        </w:rPr>
+        <w:t>CapabilityTessellationPointSize</w:t>
+      </w:r>
+      <w:proofErr w:type="spellEnd"/>
+    </w:p>
+    <w:p>
+      <w:pPr>
+        <w:pStyle w:val="ListParagraph"/>
+        <w:rPr>
+          <w:sz w:val="20"/>
+          <w:szCs w:val="20"/>
+        </w:rPr>
+      </w:pPr>
+      <w:proofErr w:type="spellStart"/>
+      <w:r>
+        <w:rPr>
+          <w:sz w:val="20"/>
+          <w:szCs w:val="20"/>
+        </w:rPr>
+        <w:t>CapabilityGeometryPointSize</w:t>
+      </w:r>
+      <w:proofErr w:type="spellEnd"/>
+    </w:p>
+    <w:p>
+      <w:pPr>
+        <w:pStyle w:val="ListParagraph"/>
+        <w:rPr>
+          <w:sz w:val="20"/>
+          <w:szCs w:val="20"/>
+        </w:rPr>
+      </w:pPr>
+      <w:proofErr w:type="spellStart"/>
+      <w:r>
+        <w:rPr>
+          <w:sz w:val="20"/>
+          <w:szCs w:val="20"/>
+        </w:rPr>
+        <w:t>CapabilityImageGatherExtended</w:t>
+      </w:r>
+      <w:proofErr w:type="spellEnd"/>
+    </w:p>
+    <w:p>
+      <w:pPr>
+        <w:pStyle w:val="ListParagraph"/>
+        <w:rPr>
+          <w:sz w:val="20"/>
+          <w:szCs w:val="20"/>
+        </w:rPr>
+      </w:pPr>
+      <w:proofErr w:type="spellStart"/>
+      <w:r>
+        <w:rPr>
+          <w:sz w:val="20"/>
+          <w:szCs w:val="20"/>
+        </w:rPr>
+        <w:t>CapabilityStorageImageMultisample</w:t>
+      </w:r>
+      <w:proofErr w:type="spellEnd"/>
+    </w:p>
+    <w:p>
+      <w:pPr>
+        <w:pStyle w:val="ListParagraph"/>
+        <w:rPr>
+          <w:sz w:val="20"/>
+          <w:szCs w:val="20"/>
+        </w:rPr>
+      </w:pPr>
+      <w:proofErr w:type="spellStart"/>
+      <w:r>
+        <w:rPr>
+          <w:sz w:val="20"/>
+          <w:szCs w:val="20"/>
+        </w:rPr>
+        <w:t>CapabilityUniformBufferArrayDynamicIndexing</w:t>
+      </w:r>
+      <w:proofErr w:type="spellEnd"/>
+    </w:p>
+    <w:p>
+      <w:pPr>
+        <w:pStyle w:val="ListParagraph"/>
+        <w:rPr>
+          <w:sz w:val="20"/>
+          <w:szCs w:val="20"/>
+        </w:rPr>
+      </w:pPr>
+      <w:proofErr w:type="spellStart"/>
+      <w:r>
+        <w:rPr>
+          <w:sz w:val="20"/>
+          <w:szCs w:val="20"/>
+        </w:rPr>
+        <w:t>CapabilitySampledImageArrayDynamicIndexing</w:t>
+      </w:r>
+      <w:proofErr w:type="spellEnd"/>
+    </w:p>
+    <w:p>
+      <w:pPr>
+        <w:pStyle w:val="ListParagraph"/>
+        <w:rPr>
+          <w:sz w:val="20"/>
+          <w:szCs w:val="20"/>
+        </w:rPr>
+      </w:pPr>
+      <w:proofErr w:type="spellStart"/>
+      <w:r>
+        <w:rPr>
+          <w:sz w:val="20"/>
+          <w:szCs w:val="20"/>
+        </w:rPr>
+        <w:t>CapabilityStorageBufferArrayDynamicIndexing</w:t>
+      </w:r>
+      <w:proofErr w:type="spellEnd"/>
+    </w:p>
+    <w:p>
+      <w:pPr>
+        <w:pStyle w:val="ListParagraph"/>
+        <w:rPr>
+          <w:sz w:val="20"/>
+          <w:szCs w:val="20"/>
+        </w:rPr>
+      </w:pPr>
+      <w:proofErr w:type="spellStart"/>
+      <w:r>
+        <w:rPr>
+          <w:sz w:val="20"/>
+          <w:szCs w:val="20"/>
+        </w:rPr>
+        <w:t>CapabilityStorageImageArrayDynamicIndexing</w:t>
+      </w:r>
+      <w:proofErr w:type="spellEnd"/>
+    </w:p>
+    <w:p>
+      <w:pPr>
+        <w:pStyle w:val="ListParagraph"/>
+        <w:rPr>
+          <w:sz w:val="20"/>
+          <w:szCs w:val="20"/>
+        </w:rPr>
+      </w:pPr>
+      <w:proofErr w:type="spellStart"/>
+      <w:r>
+        <w:rPr>
+          <w:sz w:val="20"/>
+          <w:szCs w:val="20"/>
+        </w:rPr>
+        <w:t>CapabilityClipDistance</w:t>
+      </w:r>
+      <w:proofErr w:type="spellEnd"/>
+    </w:p>
+    <w:p>
+      <w:pPr>
+        <w:pStyle w:val="ListParagraph"/>
+        <w:rPr>
+          <w:sz w:val="20"/>
+          <w:szCs w:val="20"/>
+        </w:rPr>
+      </w:pPr>
+      <w:proofErr w:type="spellStart"/>
+      <w:r>
+        <w:rPr>
+          <w:sz w:val="20"/>
+          <w:szCs w:val="20"/>
+        </w:rPr>
+        <w:t>CapabilityCullDistance</w:t>
+      </w:r>
+      <w:proofErr w:type="spellEnd"/>
+    </w:p>
+    <w:p>
+      <w:pPr>
+        <w:pStyle w:val="ListParagraph"/>
+        <w:rPr>
+          <w:sz w:val="20"/>
+          <w:szCs w:val="20"/>
+        </w:rPr>
+      </w:pPr>
+      <w:proofErr w:type="spellStart"/>
+      <w:r>
+        <w:rPr>
+          <w:sz w:val="20"/>
+          <w:szCs w:val="20"/>
+        </w:rPr>
+        <w:t>CapabilityImageCubeArray</w:t>
+      </w:r>
+      <w:proofErr w:type="spellEnd"/>
+    </w:p>
+    <w:p>
+      <w:pPr>
+        <w:pStyle w:val="ListParagraph"/>
+        <w:rPr>
+          <w:sz w:val="20"/>
+          <w:szCs w:val="20"/>
+        </w:rPr>
+      </w:pPr>
+      <w:proofErr w:type="spellStart"/>
+      <w:r>
+        <w:rPr>
+          <w:sz w:val="20"/>
+          <w:szCs w:val="20"/>
+        </w:rPr>
+        <w:t>CapabilitySampleRateShading</w:t>
+      </w:r>
+      <w:proofErr w:type="spellEnd"/>
+    </w:p>
+    <w:p>
+      <w:pPr>
+        <w:pStyle w:val="ListParagraph"/>
+        <w:rPr>
+          <w:sz w:val="20"/>
+          <w:szCs w:val="20"/>
+        </w:rPr>
+      </w:pPr>
+      <w:proofErr w:type="spellStart"/>
+      <w:r>
+        <w:rPr>
+          <w:sz w:val="20"/>
+          <w:szCs w:val="20"/>
+        </w:rPr>
+        <w:t>CapabilityImageRect</w:t>
+      </w:r>
+      <w:proofErr w:type="spellEnd"/>
+    </w:p>
+    <w:p>
+      <w:pPr>
+        <w:pStyle w:val="ListParagraph"/>
+        <w:rPr>
+          <w:sz w:val="20"/>
+          <w:szCs w:val="20"/>
+        </w:rPr>
+      </w:pPr>
+      <w:proofErr w:type="spellStart"/>
+      <w:r>
+        <w:rPr>
+          <w:sz w:val="20"/>
+          <w:szCs w:val="20"/>
+        </w:rPr>
+        <w:t>CapabilitySampledRect</w:t>
+      </w:r>
+      <w:proofErr w:type="spellEnd"/>
+    </w:p>
+    <w:p>
+      <w:pPr>
+        <w:pStyle w:val="ListParagraph"/>
+        <w:rPr>
+          <w:sz w:val="20"/>
+          <w:szCs w:val="20"/>
+        </w:rPr>
+      </w:pPr>
+      <w:r>
+        <w:rPr>
+          <w:sz w:val="20"/>
+          <w:szCs w:val="20"/>
+        </w:rPr>
+        <w:t>CapabilityInt8</w:t>
+      </w:r>
+    </w:p>
+    <w:p>
+      <w:pPr>
+        <w:pStyle w:val="ListParagraph"/>
+        <w:rPr>
+          <w:sz w:val="20"/>
+          <w:szCs w:val="20"/>
+        </w:rPr>
+      </w:pPr>
+      <w:proofErr w:type="spellStart"/>
+      <w:r>
+        <w:rPr>
+          <w:sz w:val="20"/>
+          <w:szCs w:val="20"/>
+        </w:rPr>
+        <w:t>CapabilityInputAttachment</w:t>
+      </w:r>
+      <w:proofErr w:type="spellEnd"/>
+    </w:p>
+    <w:p>
+      <w:pPr>
+        <w:pStyle w:val="ListParagraph"/>
+        <w:rPr>
+          <w:sz w:val="20"/>
+          <w:szCs w:val="20"/>
+        </w:rPr>
+      </w:pPr>
+      <w:proofErr w:type="spellStart"/>
+      <w:r>
+        <w:rPr>
+          <w:sz w:val="20"/>
+          <w:szCs w:val="20"/>
+        </w:rPr>
+        <w:t>CapabilitySparseResidency</w:t>
+      </w:r>
+      <w:proofErr w:type="spellEnd"/>
+    </w:p>
+    <w:p>
+      <w:pPr>
+        <w:pStyle w:val="ListParagraph"/>
+        <w:rPr>
+          <w:sz w:val="20"/>
+          <w:szCs w:val="20"/>
+        </w:rPr>
+      </w:pPr>
+      <w:proofErr w:type="spellStart"/>
+      <w:r>
+        <w:rPr>
+          <w:sz w:val="20"/>
+          <w:szCs w:val="20"/>
+        </w:rPr>
+        <w:t>CapabilityMinLod</w:t>
+      </w:r>
+      <w:proofErr w:type="spellEnd"/>
+    </w:p>
+    <w:p>
+      <w:pPr>
+        <w:pStyle w:val="ListParagraph"/>
+        <w:rPr>
+          <w:sz w:val="20"/>
+          <w:szCs w:val="20"/>
+        </w:rPr>
+      </w:pPr>
+      <w:r>
+        <w:rPr>
+          <w:sz w:val="20"/>
+          <w:szCs w:val="20"/>
+        </w:rPr>
+        <w:t>CapabilitySampled1D</w:t>
+      </w:r>
+    </w:p>
+    <w:p>
+      <w:pPr>
+        <w:pStyle w:val="ListParagraph"/>
+        <w:rPr>
+          <w:sz w:val="20"/>
+          <w:szCs w:val="20"/>
+        </w:rPr>
+      </w:pPr>
+      <w:r>
+        <w:rPr>
+          <w:sz w:val="20"/>
+          <w:szCs w:val="20"/>
+        </w:rPr>
+        <w:t>CapabilityImage1D</w:t>
+      </w:r>
+    </w:p>
+    <w:p>
+      <w:pPr>
+        <w:pStyle w:val="ListParagraph"/>
+        <w:rPr>
+          <w:sz w:val="20"/>
+          <w:szCs w:val="20"/>
+        </w:rPr>
+      </w:pPr>
+      <w:proofErr w:type="spellStart"/>
+      <w:r>
+        <w:rPr>
+          <w:sz w:val="20"/>
+          <w:szCs w:val="20"/>
+        </w:rPr>
+        <w:t>CapabilitySampledCubeArray</w:t>
+      </w:r>
+      <w:proofErr w:type="spellEnd"/>
+    </w:p>
+    <w:p>
+      <w:pPr>
+        <w:pStyle w:val="ListParagraph"/>
+        <w:rPr>
+          <w:sz w:val="20"/>
+          <w:szCs w:val="20"/>
+        </w:rPr>
+      </w:pPr>
+      <w:proofErr w:type="spellStart"/>
+      <w:r>
+        <w:rPr>
+          <w:sz w:val="20"/>
+          <w:szCs w:val="20"/>
+        </w:rPr>
+        <w:t>CapabilitySampledBuffer</w:t>
+      </w:r>
+      <w:proofErr w:type="spellEnd"/>
+    </w:p>
+    <w:p>
+      <w:pPr>
+        <w:pStyle w:val="ListParagraph"/>
+        <w:rPr>
+          <w:sz w:val="20"/>
+          <w:szCs w:val="20"/>
+        </w:rPr>
+      </w:pPr>
+      <w:proofErr w:type="spellStart"/>
+      <w:r>
+        <w:rPr>
+          <w:sz w:val="20"/>
+          <w:szCs w:val="20"/>
+        </w:rPr>
+        <w:t>CapabilityImageBuffer</w:t>
+      </w:r>
+      <w:proofErr w:type="spellEnd"/>
+    </w:p>
+    <w:p>
+      <w:pPr>
+        <w:pStyle w:val="ListParagraph"/>
+        <w:rPr>
+          <w:sz w:val="20"/>
+          <w:szCs w:val="20"/>
+        </w:rPr>
+      </w:pPr>
+      <w:proofErr w:type="spellStart"/>
+      <w:r>
+        <w:rPr>
+          <w:sz w:val="20"/>
+          <w:szCs w:val="20"/>
+        </w:rPr>
+        <w:t>CapabilityImageMSArray</w:t>
+      </w:r>
+      <w:proofErr w:type="spellEnd"/>
+    </w:p>
+    <w:p>
+      <w:pPr>
+        <w:pStyle w:val="ListParagraph"/>
+        <w:rPr>
+          <w:sz w:val="20"/>
+          <w:szCs w:val="20"/>
+        </w:rPr>
+      </w:pPr>
+      <w:proofErr w:type="spellStart"/>
+      <w:r>
+        <w:rPr>
+          <w:sz w:val="20"/>
+          <w:szCs w:val="20"/>
+        </w:rPr>
+        <w:t>CapabilityStorageImageExtendedFormats</w:t>
+      </w:r>
+      <w:proofErr w:type="spellEnd"/>
+    </w:p>
+    <w:p>
+      <w:pPr>
+        <w:pStyle w:val="ListParagraph"/>
+        <w:rPr>
+          <w:sz w:val="20"/>
+          <w:szCs w:val="20"/>
+        </w:rPr>
+      </w:pPr>
+      <w:proofErr w:type="spellStart"/>
+      <w:r>
+        <w:rPr>
+          <w:sz w:val="20"/>
+          <w:szCs w:val="20"/>
+        </w:rPr>
+        <w:t>CapabilityImageQuery</w:t>
+      </w:r>
+      <w:proofErr w:type="spellEnd"/>
+    </w:p>
+    <w:p>
+      <w:pPr>
+        <w:pStyle w:val="ListParagraph"/>
+        <w:rPr>
+          <w:sz w:val="20"/>
+          <w:szCs w:val="20"/>
+        </w:rPr>
+      </w:pPr>
+      <w:proofErr w:type="spellStart"/>
+      <w:r>
+        <w:rPr>
+          <w:sz w:val="20"/>
+          <w:szCs w:val="20"/>
+        </w:rPr>
+        <w:t>CapabilityDerivativeControl</w:t>
+      </w:r>
+      <w:proofErr w:type="spellEnd"/>
+    </w:p>
+    <w:p>
+      <w:pPr>
+        <w:pStyle w:val="ListParagraph"/>
+        <w:rPr>
+          <w:sz w:val="20"/>
+          <w:szCs w:val="20"/>
+        </w:rPr>
+      </w:pPr>
+      <w:proofErr w:type="spellStart"/>
+      <w:r>
+        <w:rPr>
+          <w:sz w:val="20"/>
+          <w:szCs w:val="20"/>
+        </w:rPr>
+        <w:t>CapabilityInterpolationFunction</w:t>
+      </w:r>
+      <w:proofErr w:type="spellEnd"/>
+    </w:p>
+    <w:p>
+      <w:pPr>
+        <w:pStyle w:val="ListParagraph"/>
+        <w:rPr>
+          <w:sz w:val="20"/>
+          <w:szCs w:val="20"/>
+        </w:rPr>
+      </w:pPr>
+      <w:proofErr w:type="spellStart"/>
+      <w:r>
+        <w:rPr>
+          <w:sz w:val="20"/>
+          <w:szCs w:val="20"/>
+        </w:rPr>
+        <w:t>CapabilityTransformFeedback</w:t>
+      </w:r>
+      <w:proofErr w:type="spellEnd"/>
+    </w:p>
+    <w:p>
+      <w:pPr>
+        <w:pStyle w:val="ListParagraph"/>
+        <w:rPr>
+          <w:sz w:val="20"/>
+          <w:szCs w:val="20"/>
+        </w:rPr>
+      </w:pPr>
+      <w:proofErr w:type="spellStart"/>
+      <w:r>
+        <w:rPr>
+          <w:sz w:val="20"/>
+          <w:szCs w:val="20"/>
+        </w:rPr>
+        <w:t>CapabilityGeometryStreams</w:t>
+      </w:r>
+      <w:proofErr w:type="spellEnd"/>
+    </w:p>
+    <w:p>
+      <w:pPr>
+        <w:pStyle w:val="ListParagraph"/>
+        <w:rPr>
+          <w:sz w:val="20"/>
+          <w:szCs w:val="20"/>
+        </w:rPr>
+      </w:pPr>
+      <w:proofErr w:type="spellStart"/>
+      <w:r>
+        <w:rPr>
+          <w:sz w:val="20"/>
+          <w:szCs w:val="20"/>
+        </w:rPr>
         <w:lastRenderedPageBreak/>
-        <w:t>CapabilityMeshShadingEXT</w:t>
-      </w:r>
-      <w:proofErr w:type="spellEnd"/>
-    </w:p>
-    <w:p>
-      <w:pPr>
-        <w:pStyle w:val="ListParagraph"/>
-        <w:rPr>
-          <w:sz w:val="20"/>
-          <w:szCs w:val="20"/>
-        </w:rPr>
-      </w:pPr>
-      <w:proofErr w:type="spellStart"/>
-      <w:r>
-        <w:rPr>
-          <w:sz w:val="20"/>
-          <w:szCs w:val="20"/>
-        </w:rPr>
-        <w:t>CapabilityFragmentShaderSampleInterlockEXT</w:t>
-      </w:r>
-      <w:proofErr w:type="spellEnd"/>
-    </w:p>
-    <w:p>
-      <w:pPr>
-        <w:pStyle w:val="ListParagraph"/>
-        <w:rPr>
-          <w:sz w:val="20"/>
-          <w:szCs w:val="20"/>
-        </w:rPr>
-      </w:pPr>
-      <w:proofErr w:type="spellStart"/>
-      <w:r>
-        <w:rPr>
-          <w:sz w:val="20"/>
-          <w:szCs w:val="20"/>
-        </w:rPr>
-        <w:t>CapabilityFragmentFullyCoveredEXT</w:t>
-      </w:r>
-      <w:proofErr w:type="spellEnd"/>
-    </w:p>
-    <w:p>
-      <w:pPr>
-        <w:pStyle w:val="ListParagraph"/>
-        <w:rPr>
-          <w:sz w:val="20"/>
-          <w:szCs w:val="20"/>
-        </w:rPr>
-      </w:pPr>
-      <w:proofErr w:type="spellStart"/>
-      <w:r>
-        <w:rPr>
-          <w:sz w:val="20"/>
-          <w:szCs w:val="20"/>
-        </w:rPr>
-        <w:t>CapabilityFragmentShaderShadingRateInterlockEXT</w:t>
-      </w:r>
-      <w:proofErr w:type="spellEnd"/>
-    </w:p>
-    <w:p>
-      <w:pPr>
-        <w:pStyle w:val="ListParagraph"/>
-        <w:rPr>
-          <w:sz w:val="20"/>
-          <w:szCs w:val="20"/>
-        </w:rPr>
-      </w:pPr>
-      <w:proofErr w:type="spellStart"/>
-      <w:r>
-        <w:rPr>
-          <w:sz w:val="20"/>
-          <w:szCs w:val="20"/>
-        </w:rPr>
-        <w:t>CapabilityInputAttachmentArrayNonUniformIndexingEXT</w:t>
-      </w:r>
-      <w:proofErr w:type="spellEnd"/>
-    </w:p>
-    <w:p>
-      <w:pPr>
-        <w:pStyle w:val="ListParagraph"/>
-        <w:rPr>
-          <w:sz w:val="20"/>
-          <w:szCs w:val="20"/>
-        </w:rPr>
-      </w:pPr>
-      <w:proofErr w:type="spellStart"/>
-      <w:r>
-        <w:rPr>
-          <w:sz w:val="20"/>
-          <w:szCs w:val="20"/>
-        </w:rPr>
-        <w:t>CapabilityAtomicStorageOps</w:t>
-      </w:r>
-      <w:proofErr w:type="spellEnd"/>
-    </w:p>
-    <w:p>
-      <w:pPr>
-        <w:pStyle w:val="ListParagraph"/>
-        <w:rPr>
-          <w:sz w:val="20"/>
-          <w:szCs w:val="20"/>
-        </w:rPr>
-      </w:pPr>
-      <w:proofErr w:type="spellStart"/>
-      <w:r>
-        <w:rPr>
-          <w:sz w:val="20"/>
-          <w:szCs w:val="20"/>
-        </w:rPr>
-        <w:t>CapabilityFragmentShaderPixelInterlockEXT</w:t>
-      </w:r>
-      <w:proofErr w:type="spellEnd"/>
-    </w:p>
-    <w:p>
-      <w:pPr>
-        <w:pStyle w:val="ListParagraph"/>
-        <w:rPr>
-          <w:sz w:val="20"/>
-          <w:szCs w:val="20"/>
-        </w:rPr>
-      </w:pPr>
-      <w:proofErr w:type="spellStart"/>
-      <w:r>
-        <w:rPr>
-          <w:sz w:val="20"/>
-          <w:szCs w:val="20"/>
-        </w:rPr>
-        <w:t>CapabilityDotProductKHR</w:t>
-      </w:r>
-      <w:proofErr w:type="spellEnd"/>
-    </w:p>
-    <w:p>
-      <w:pPr>
-        <w:pStyle w:val="ListParagraph"/>
-        <w:rPr>
-          <w:sz w:val="20"/>
-          <w:szCs w:val="20"/>
-        </w:rPr>
-      </w:pPr>
-      <w:proofErr w:type="spellStart"/>
-      <w:r>
-        <w:rPr>
-          <w:sz w:val="20"/>
-          <w:szCs w:val="20"/>
-        </w:rPr>
-        <w:t>CapabilityDotProductInputAllKHR</w:t>
-      </w:r>
-      <w:proofErr w:type="spellEnd"/>
-    </w:p>
-    <w:p>
-      <w:pPr>
-        <w:pStyle w:val="ListParagraph"/>
-        <w:rPr>
-          <w:sz w:val="20"/>
-          <w:szCs w:val="20"/>
-        </w:rPr>
-      </w:pPr>
-      <w:r>
-        <w:rPr>
-          <w:sz w:val="20"/>
-          <w:szCs w:val="20"/>
-        </w:rPr>
-        <w:t>CapabilityDotProductInput4x8BitKHR</w:t>
-      </w:r>
-    </w:p>
-    <w:p>
-      <w:pPr>
-        <w:pStyle w:val="ListParagraph"/>
-        <w:rPr>
-          <w:sz w:val="20"/>
-          <w:szCs w:val="20"/>
-        </w:rPr>
-      </w:pPr>
-      <w:r>
-        <w:rPr>
-          <w:sz w:val="20"/>
-          <w:szCs w:val="20"/>
-        </w:rPr>
-        <w:t>CapabilityDotProductInput4x8BitPackedKHR</w:t>
-      </w:r>
-    </w:p>
-    <w:p>
-      <w:pPr>
-        <w:pStyle w:val="ListParagraph"/>
-        <w:rPr>
-          <w:sz w:val="20"/>
-          <w:szCs w:val="20"/>
-        </w:rPr>
-      </w:pPr>
-      <w:proofErr w:type="spellStart"/>
-      <w:r>
-        <w:rPr>
-          <w:sz w:val="20"/>
-          <w:szCs w:val="20"/>
-        </w:rPr>
-        <w:t>CapabilityWorkgroupMemoryExplicitLayoutKHR</w:t>
-      </w:r>
-      <w:proofErr w:type="spellEnd"/>
-    </w:p>
-    <w:p>
-      <w:pPr>
-        <w:pStyle w:val="ListParagraph"/>
-        <w:rPr>
-          <w:sz w:val="20"/>
-          <w:szCs w:val="20"/>
-        </w:rPr>
-      </w:pPr>
-      <w:r>
-        <w:rPr>
-          <w:sz w:val="20"/>
-          <w:szCs w:val="20"/>
-        </w:rPr>
-        <w:t>CapabilityWorkgroupMemoryExplicitLayout8BitAccessKHR</w:t>
-      </w:r>
-    </w:p>
-    <w:p>
-      <w:pPr>
-        <w:pStyle w:val="ListParagraph"/>
-        <w:rPr>
-          <w:sz w:val="20"/>
-          <w:szCs w:val="20"/>
-        </w:rPr>
-      </w:pPr>
-      <w:r>
-        <w:rPr>
-          <w:sz w:val="20"/>
-          <w:szCs w:val="20"/>
-        </w:rPr>
-        <w:t>CapabilityWorkgroupMemoryExplicitLayout16BitAccessKHR</w:t>
-      </w:r>
-    </w:p>
-    <w:p>
-      <w:pPr>
-        <w:pStyle w:val="ListParagraph"/>
-        <w:rPr>
-          <w:sz w:val="20"/>
-          <w:szCs w:val="20"/>
-        </w:rPr>
-      </w:pPr>
-      <w:r>
-        <w:rPr>
-          <w:sz w:val="20"/>
-          <w:szCs w:val="20"/>
-        </w:rPr>
-        <w:t>CapabilityInt64Atomics</w:t>
-      </w:r>
-    </w:p>
-    <w:p>
-      <w:pPr>
-        <w:pStyle w:val="ListParagraph"/>
-        <w:rPr>
-          <w:sz w:val="20"/>
-          <w:szCs w:val="20"/>
-        </w:rPr>
-      </w:pPr>
-      <w:proofErr w:type="spellStart"/>
-      <w:r>
-        <w:rPr>
-          <w:sz w:val="20"/>
-          <w:szCs w:val="20"/>
-        </w:rPr>
-        <w:t>CapabilityGroups</w:t>
-      </w:r>
-      <w:proofErr w:type="spellEnd"/>
-    </w:p>
-    <w:p>
-      <w:pPr>
-        <w:pStyle w:val="ListParagraph"/>
-        <w:rPr>
-          <w:sz w:val="20"/>
-          <w:szCs w:val="20"/>
-        </w:rPr>
-      </w:pPr>
-      <w:proofErr w:type="spellStart"/>
-      <w:r>
-        <w:rPr>
-          <w:sz w:val="20"/>
-          <w:szCs w:val="20"/>
-        </w:rPr>
-        <w:t>CapabilityAtomicStorage</w:t>
-      </w:r>
-      <w:proofErr w:type="spellEnd"/>
-    </w:p>
-    <w:p>
-      <w:pPr>
-        <w:pStyle w:val="ListParagraph"/>
-        <w:rPr>
-          <w:sz w:val="20"/>
-          <w:szCs w:val="20"/>
-        </w:rPr>
-      </w:pPr>
-      <w:r>
-        <w:rPr>
-          <w:sz w:val="20"/>
-          <w:szCs w:val="20"/>
-        </w:rPr>
-        <w:t>CapabilityInt16</w:t>
-      </w:r>
-    </w:p>
-    <w:p>
-      <w:pPr>
-        <w:pStyle w:val="ListParagraph"/>
-        <w:rPr>
-          <w:sz w:val="20"/>
-          <w:szCs w:val="20"/>
-        </w:rPr>
-      </w:pPr>
-      <w:proofErr w:type="spellStart"/>
-      <w:r>
-        <w:rPr>
-          <w:sz w:val="20"/>
-          <w:szCs w:val="20"/>
-        </w:rPr>
-        <w:t>CapabilityTessellationPointSize</w:t>
-      </w:r>
-      <w:proofErr w:type="spellEnd"/>
-    </w:p>
-    <w:p>
-      <w:pPr>
-        <w:pStyle w:val="ListParagraph"/>
-        <w:rPr>
-          <w:sz w:val="20"/>
-          <w:szCs w:val="20"/>
-        </w:rPr>
-      </w:pPr>
-      <w:proofErr w:type="spellStart"/>
-      <w:r>
-        <w:rPr>
-          <w:sz w:val="20"/>
-          <w:szCs w:val="20"/>
-        </w:rPr>
-        <w:t>CapabilityGeometryPointSize</w:t>
-      </w:r>
-      <w:proofErr w:type="spellEnd"/>
-    </w:p>
-    <w:p>
-      <w:pPr>
-        <w:pStyle w:val="ListParagraph"/>
-        <w:rPr>
-          <w:sz w:val="20"/>
-          <w:szCs w:val="20"/>
-        </w:rPr>
-      </w:pPr>
-      <w:proofErr w:type="spellStart"/>
-      <w:r>
-        <w:rPr>
-          <w:sz w:val="20"/>
-          <w:szCs w:val="20"/>
-        </w:rPr>
-        <w:t>CapabilityImageGatherExtended</w:t>
-      </w:r>
-      <w:proofErr w:type="spellEnd"/>
-    </w:p>
-    <w:p>
-      <w:pPr>
-        <w:pStyle w:val="ListParagraph"/>
-        <w:rPr>
-          <w:sz w:val="20"/>
-          <w:szCs w:val="20"/>
-        </w:rPr>
-      </w:pPr>
-      <w:proofErr w:type="spellStart"/>
-      <w:r>
-        <w:rPr>
-          <w:sz w:val="20"/>
-          <w:szCs w:val="20"/>
-        </w:rPr>
-        <w:t>CapabilityStorageImageMultisample</w:t>
-      </w:r>
-      <w:proofErr w:type="spellEnd"/>
-    </w:p>
-    <w:p>
-      <w:pPr>
-        <w:pStyle w:val="ListParagraph"/>
-        <w:rPr>
-          <w:sz w:val="20"/>
-          <w:szCs w:val="20"/>
-        </w:rPr>
-      </w:pPr>
-      <w:proofErr w:type="spellStart"/>
-      <w:r>
-        <w:rPr>
-          <w:sz w:val="20"/>
-          <w:szCs w:val="20"/>
-        </w:rPr>
-        <w:t>CapabilityUniformBufferArrayDynamicIndexing</w:t>
-      </w:r>
-      <w:proofErr w:type="spellEnd"/>
-    </w:p>
-    <w:p>
-      <w:pPr>
-        <w:pStyle w:val="ListParagraph"/>
-        <w:rPr>
-          <w:sz w:val="20"/>
-          <w:szCs w:val="20"/>
-        </w:rPr>
-      </w:pPr>
-      <w:proofErr w:type="spellStart"/>
-      <w:r>
-        <w:rPr>
-          <w:sz w:val="20"/>
-          <w:szCs w:val="20"/>
-        </w:rPr>
-        <w:t>CapabilitySampledImageArrayDynamicIndexing</w:t>
-      </w:r>
-      <w:proofErr w:type="spellEnd"/>
-    </w:p>
-    <w:p>
-      <w:pPr>
-        <w:pStyle w:val="ListParagraph"/>
-        <w:rPr>
-          <w:sz w:val="20"/>
-          <w:szCs w:val="20"/>
-        </w:rPr>
-      </w:pPr>
-      <w:proofErr w:type="spellStart"/>
-      <w:r>
-        <w:rPr>
-          <w:sz w:val="20"/>
-          <w:szCs w:val="20"/>
-        </w:rPr>
-        <w:t>CapabilityStorageBufferArrayDynamicIndexing</w:t>
-      </w:r>
-      <w:proofErr w:type="spellEnd"/>
-    </w:p>
-    <w:p>
-      <w:pPr>
-        <w:pStyle w:val="ListParagraph"/>
-        <w:rPr>
-          <w:sz w:val="20"/>
-          <w:szCs w:val="20"/>
-        </w:rPr>
-      </w:pPr>
-      <w:proofErr w:type="spellStart"/>
-      <w:r>
-        <w:rPr>
-          <w:sz w:val="20"/>
-          <w:szCs w:val="20"/>
-        </w:rPr>
-        <w:t>CapabilityStorageImageArrayDynamicIndexing</w:t>
-      </w:r>
-      <w:proofErr w:type="spellEnd"/>
-    </w:p>
-    <w:p>
-      <w:pPr>
-        <w:pStyle w:val="ListParagraph"/>
-        <w:rPr>
-          <w:sz w:val="20"/>
-          <w:szCs w:val="20"/>
-        </w:rPr>
-      </w:pPr>
-      <w:proofErr w:type="spellStart"/>
-      <w:r>
-        <w:rPr>
-          <w:sz w:val="20"/>
-          <w:szCs w:val="20"/>
-        </w:rPr>
-        <w:t>CapabilityClipDistance</w:t>
-      </w:r>
-      <w:proofErr w:type="spellEnd"/>
-    </w:p>
-    <w:p>
-      <w:pPr>
-        <w:pStyle w:val="ListParagraph"/>
-        <w:rPr>
-          <w:sz w:val="20"/>
-          <w:szCs w:val="20"/>
-        </w:rPr>
-      </w:pPr>
-      <w:proofErr w:type="spellStart"/>
-      <w:r>
-        <w:rPr>
-          <w:sz w:val="20"/>
-          <w:szCs w:val="20"/>
-        </w:rPr>
-        <w:t>CapabilityCullDistance</w:t>
-      </w:r>
-      <w:proofErr w:type="spellEnd"/>
-    </w:p>
-    <w:p>
-      <w:pPr>
-        <w:pStyle w:val="ListParagraph"/>
-        <w:rPr>
-          <w:sz w:val="20"/>
-          <w:szCs w:val="20"/>
-        </w:rPr>
-      </w:pPr>
-      <w:proofErr w:type="spellStart"/>
-      <w:r>
-        <w:rPr>
-          <w:sz w:val="20"/>
-          <w:szCs w:val="20"/>
-        </w:rPr>
-        <w:t>CapabilityImageCubeArray</w:t>
-      </w:r>
-      <w:proofErr w:type="spellEnd"/>
-    </w:p>
-    <w:p>
-      <w:pPr>
-        <w:pStyle w:val="ListParagraph"/>
-        <w:rPr>
-          <w:sz w:val="20"/>
-          <w:szCs w:val="20"/>
-        </w:rPr>
-      </w:pPr>
-      <w:proofErr w:type="spellStart"/>
-      <w:r>
-        <w:rPr>
-          <w:sz w:val="20"/>
-          <w:szCs w:val="20"/>
-        </w:rPr>
-        <w:t>CapabilitySampleRateShading</w:t>
-      </w:r>
-      <w:proofErr w:type="spellEnd"/>
-    </w:p>
-    <w:p>
-      <w:pPr>
-        <w:pStyle w:val="ListParagraph"/>
-        <w:rPr>
-          <w:sz w:val="20"/>
-          <w:szCs w:val="20"/>
-        </w:rPr>
-      </w:pPr>
-      <w:proofErr w:type="spellStart"/>
-      <w:r>
-        <w:rPr>
-          <w:sz w:val="20"/>
-          <w:szCs w:val="20"/>
-        </w:rPr>
-        <w:t>CapabilityImageRect</w:t>
-      </w:r>
-      <w:proofErr w:type="spellEnd"/>
-    </w:p>
-    <w:p>
-      <w:pPr>
-        <w:pStyle w:val="ListParagraph"/>
-        <w:rPr>
-          <w:sz w:val="20"/>
-          <w:szCs w:val="20"/>
-        </w:rPr>
-      </w:pPr>
-      <w:proofErr w:type="spellStart"/>
-      <w:r>
-        <w:rPr>
-          <w:sz w:val="20"/>
-          <w:szCs w:val="20"/>
-        </w:rPr>
-        <w:t>CapabilitySampledRect</w:t>
-      </w:r>
-      <w:proofErr w:type="spellEnd"/>
-    </w:p>
-    <w:p>
-      <w:pPr>
-        <w:pStyle w:val="ListParagraph"/>
-        <w:rPr>
-          <w:sz w:val="20"/>
-          <w:szCs w:val="20"/>
-        </w:rPr>
-      </w:pPr>
-      <w:r>
-        <w:rPr>
-          <w:sz w:val="20"/>
-          <w:szCs w:val="20"/>
-        </w:rPr>
-        <w:t>CapabilityInt8</w:t>
-      </w:r>
-    </w:p>
-    <w:p>
-      <w:pPr>
-        <w:pStyle w:val="ListParagraph"/>
-        <w:rPr>
-          <w:sz w:val="20"/>
-          <w:szCs w:val="20"/>
-        </w:rPr>
-      </w:pPr>
-      <w:proofErr w:type="spellStart"/>
-      <w:r>
-        <w:rPr>
-          <w:sz w:val="20"/>
-          <w:szCs w:val="20"/>
-        </w:rPr>
-        <w:t>CapabilityInputAttachment</w:t>
-      </w:r>
-      <w:proofErr w:type="spellEnd"/>
-    </w:p>
-    <w:p>
-      <w:pPr>
-        <w:pStyle w:val="ListParagraph"/>
-        <w:rPr>
-          <w:sz w:val="20"/>
-          <w:szCs w:val="20"/>
-        </w:rPr>
-      </w:pPr>
-      <w:proofErr w:type="spellStart"/>
-      <w:r>
-        <w:rPr>
-          <w:sz w:val="20"/>
-          <w:szCs w:val="20"/>
-        </w:rPr>
-        <w:t>CapabilitySparseResidency</w:t>
-      </w:r>
-      <w:proofErr w:type="spellEnd"/>
-    </w:p>
-    <w:p>
-      <w:pPr>
-        <w:pStyle w:val="ListParagraph"/>
-        <w:rPr>
-          <w:sz w:val="20"/>
-          <w:szCs w:val="20"/>
-        </w:rPr>
-      </w:pPr>
-      <w:proofErr w:type="spellStart"/>
-      <w:r>
-        <w:rPr>
-          <w:sz w:val="20"/>
-          <w:szCs w:val="20"/>
-        </w:rPr>
-        <w:t>CapabilityMinLod</w:t>
-      </w:r>
-      <w:proofErr w:type="spellEnd"/>
-    </w:p>
-    <w:p>
-      <w:pPr>
-        <w:pStyle w:val="ListParagraph"/>
-        <w:rPr>
-          <w:sz w:val="20"/>
-          <w:szCs w:val="20"/>
-        </w:rPr>
-      </w:pPr>
-      <w:r>
-        <w:rPr>
-          <w:sz w:val="20"/>
-          <w:szCs w:val="20"/>
-        </w:rPr>
-        <w:t>CapabilitySampled1D</w:t>
-      </w:r>
-    </w:p>
-    <w:p>
-      <w:pPr>
-        <w:pStyle w:val="ListParagraph"/>
-        <w:rPr>
-          <w:sz w:val="20"/>
-          <w:szCs w:val="20"/>
-        </w:rPr>
-      </w:pPr>
-      <w:r>
-        <w:rPr>
-          <w:sz w:val="20"/>
-          <w:szCs w:val="20"/>
-        </w:rPr>
-        <w:t>CapabilityImage1D</w:t>
-      </w:r>
-    </w:p>
-    <w:p>
-      <w:pPr>
-        <w:pStyle w:val="ListParagraph"/>
-        <w:rPr>
-          <w:sz w:val="20"/>
-          <w:szCs w:val="20"/>
-        </w:rPr>
-      </w:pPr>
-      <w:proofErr w:type="spellStart"/>
-      <w:r>
-        <w:rPr>
-          <w:sz w:val="20"/>
-          <w:szCs w:val="20"/>
-        </w:rPr>
-        <w:t>CapabilitySampledCubeArray</w:t>
-      </w:r>
-      <w:proofErr w:type="spellEnd"/>
-    </w:p>
-    <w:p>
-      <w:pPr>
-        <w:pStyle w:val="ListParagraph"/>
-        <w:rPr>
-          <w:sz w:val="20"/>
-          <w:szCs w:val="20"/>
-        </w:rPr>
-      </w:pPr>
-      <w:proofErr w:type="spellStart"/>
-      <w:r>
-        <w:rPr>
-          <w:sz w:val="20"/>
-          <w:szCs w:val="20"/>
-        </w:rPr>
-        <w:t>CapabilitySampledBuffer</w:t>
-      </w:r>
-      <w:proofErr w:type="spellEnd"/>
-    </w:p>
-    <w:p>
-      <w:pPr>
-        <w:pStyle w:val="ListParagraph"/>
-        <w:rPr>
-          <w:sz w:val="20"/>
-          <w:szCs w:val="20"/>
-        </w:rPr>
-      </w:pPr>
-      <w:proofErr w:type="spellStart"/>
-      <w:r>
-        <w:rPr>
-          <w:sz w:val="20"/>
-          <w:szCs w:val="20"/>
-        </w:rPr>
-        <w:t>CapabilityImageBuffer</w:t>
-      </w:r>
-      <w:proofErr w:type="spellEnd"/>
-    </w:p>
-    <w:p>
-      <w:pPr>
-        <w:pStyle w:val="ListParagraph"/>
-        <w:rPr>
-          <w:sz w:val="20"/>
-          <w:szCs w:val="20"/>
-        </w:rPr>
-      </w:pPr>
-      <w:proofErr w:type="spellStart"/>
-      <w:r>
-        <w:rPr>
-          <w:sz w:val="20"/>
-          <w:szCs w:val="20"/>
-        </w:rPr>
-        <w:t>CapabilityImageMSArray</w:t>
-      </w:r>
-      <w:proofErr w:type="spellEnd"/>
-    </w:p>
-    <w:p>
-      <w:pPr>
-        <w:pStyle w:val="ListParagraph"/>
-        <w:rPr>
-          <w:sz w:val="20"/>
-          <w:szCs w:val="20"/>
-        </w:rPr>
-      </w:pPr>
-      <w:proofErr w:type="spellStart"/>
-      <w:r>
-        <w:rPr>
-          <w:sz w:val="20"/>
-          <w:szCs w:val="20"/>
-        </w:rPr>
-        <w:t>CapabilityStorageImageExtendedFormats</w:t>
-      </w:r>
-      <w:proofErr w:type="spellEnd"/>
-    </w:p>
-    <w:p>
-      <w:pPr>
-        <w:pStyle w:val="ListParagraph"/>
-        <w:rPr>
-          <w:sz w:val="20"/>
-          <w:szCs w:val="20"/>
-        </w:rPr>
-      </w:pPr>
-      <w:proofErr w:type="spellStart"/>
-      <w:r>
-        <w:rPr>
-          <w:sz w:val="20"/>
-          <w:szCs w:val="20"/>
-        </w:rPr>
-        <w:t>CapabilityImageQuery</w:t>
-      </w:r>
-      <w:proofErr w:type="spellEnd"/>
-    </w:p>
-    <w:p>
-      <w:pPr>
-        <w:pStyle w:val="ListParagraph"/>
-        <w:rPr>
-          <w:sz w:val="20"/>
-          <w:szCs w:val="20"/>
-        </w:rPr>
-      </w:pPr>
-      <w:proofErr w:type="spellStart"/>
-      <w:r>
-        <w:rPr>
-          <w:sz w:val="20"/>
-          <w:szCs w:val="20"/>
-        </w:rPr>
-        <w:t>CapabilityDerivativeControl</w:t>
-      </w:r>
-      <w:proofErr w:type="spellEnd"/>
-    </w:p>
-    <w:p>
-      <w:pPr>
-        <w:pStyle w:val="ListParagraph"/>
-        <w:rPr>
-          <w:sz w:val="20"/>
-          <w:szCs w:val="20"/>
-        </w:rPr>
-      </w:pPr>
-      <w:proofErr w:type="spellStart"/>
-      <w:r>
-        <w:rPr>
-          <w:sz w:val="20"/>
-          <w:szCs w:val="20"/>
-        </w:rPr>
-        <w:t>CapabilityInterpolationFunction</w:t>
-      </w:r>
-      <w:proofErr w:type="spellEnd"/>
-    </w:p>
-    <w:p>
-      <w:pPr>
-        <w:pStyle w:val="ListParagraph"/>
-        <w:rPr>
-          <w:sz w:val="20"/>
-          <w:szCs w:val="20"/>
-        </w:rPr>
-      </w:pPr>
-      <w:proofErr w:type="spellStart"/>
-      <w:r>
-        <w:rPr>
-          <w:sz w:val="20"/>
-          <w:szCs w:val="20"/>
-        </w:rPr>
-        <w:t>CapabilityTransformFeedback</w:t>
-      </w:r>
-      <w:proofErr w:type="spellEnd"/>
-    </w:p>
-    <w:p>
-      <w:pPr>
-        <w:pStyle w:val="ListParagraph"/>
-        <w:rPr>
-          <w:sz w:val="20"/>
-          <w:szCs w:val="20"/>
-        </w:rPr>
-      </w:pPr>
-      <w:proofErr w:type="spellStart"/>
-      <w:r>
-        <w:rPr>
-          <w:sz w:val="20"/>
-          <w:szCs w:val="20"/>
-        </w:rPr>
-        <w:t>CapabilityGeometryStreams</w:t>
-      </w:r>
-      <w:proofErr w:type="spellEnd"/>
-    </w:p>
-    <w:p>
-      <w:pPr>
-        <w:pStyle w:val="ListParagraph"/>
-        <w:rPr>
-          <w:sz w:val="20"/>
-          <w:szCs w:val="20"/>
-        </w:rPr>
-      </w:pPr>
-      <w:proofErr w:type="spellStart"/>
-      <w:r>
-        <w:rPr>
-          <w:sz w:val="20"/>
-          <w:szCs w:val="20"/>
-        </w:rPr>
         <w:t>CapabilityStorageImageReadWithoutFormat</w:t>
       </w:r>
       <w:proofErr w:type="spellEnd"/>
@@ -1616,853 +1630,853 @@
           <w:sz w:val="20"/>
           <w:szCs w:val="20"/>
         </w:rPr>
+        <w:t>CapabilityStorageImageWriteWithoutFormat</w:t>
+      </w:r>
+      <w:proofErr w:type="spellEnd"/>
+    </w:p>
+    <w:p>
+      <w:pPr>
+        <w:pStyle w:val="ListParagraph"/>
+        <w:rPr>
+          <w:sz w:val="20"/>
+          <w:szCs w:val="20"/>
+        </w:rPr>
+      </w:pPr>
+      <w:proofErr w:type="spellStart"/>
+      <w:r>
+        <w:rPr>
+          <w:sz w:val="20"/>
+          <w:szCs w:val="20"/>
+        </w:rPr>
+        <w:t>CapabilityMultiViewport</w:t>
+      </w:r>
+      <w:proofErr w:type="spellEnd"/>
+    </w:p>
+    <w:p>
+      <w:pPr>
+        <w:pStyle w:val="ListParagraph"/>
+        <w:rPr>
+          <w:sz w:val="20"/>
+          <w:szCs w:val="20"/>
+        </w:rPr>
+      </w:pPr>
+      <w:proofErr w:type="spellStart"/>
+      <w:r>
+        <w:rPr>
+          <w:sz w:val="20"/>
+          <w:szCs w:val="20"/>
+        </w:rPr>
+        <w:t>CapabilityGroupNonUniform</w:t>
+      </w:r>
+      <w:proofErr w:type="spellEnd"/>
+    </w:p>
+    <w:p>
+      <w:pPr>
+        <w:pStyle w:val="ListParagraph"/>
+        <w:rPr>
+          <w:sz w:val="20"/>
+          <w:szCs w:val="20"/>
+        </w:rPr>
+      </w:pPr>
+      <w:proofErr w:type="spellStart"/>
+      <w:r>
+        <w:rPr>
+          <w:sz w:val="20"/>
+          <w:szCs w:val="20"/>
+        </w:rPr>
+        <w:t>CapabilityGroupNonUniformVote</w:t>
+      </w:r>
+      <w:proofErr w:type="spellEnd"/>
+    </w:p>
+    <w:p>
+      <w:pPr>
+        <w:pStyle w:val="ListParagraph"/>
+        <w:rPr>
+          <w:sz w:val="20"/>
+          <w:szCs w:val="20"/>
+        </w:rPr>
+      </w:pPr>
+      <w:proofErr w:type="spellStart"/>
+      <w:r>
+        <w:rPr>
+          <w:sz w:val="20"/>
+          <w:szCs w:val="20"/>
+        </w:rPr>
+        <w:t>CapabilityGroupNonUniformArithmetic</w:t>
+      </w:r>
+      <w:proofErr w:type="spellEnd"/>
+    </w:p>
+    <w:p>
+      <w:pPr>
+        <w:pStyle w:val="ListParagraph"/>
+        <w:rPr>
+          <w:sz w:val="20"/>
+          <w:szCs w:val="20"/>
+        </w:rPr>
+      </w:pPr>
+      <w:proofErr w:type="spellStart"/>
+      <w:r>
+        <w:rPr>
+          <w:sz w:val="20"/>
+          <w:szCs w:val="20"/>
+        </w:rPr>
+        <w:t>CapabilityGroupNonUniformBallot</w:t>
+      </w:r>
+      <w:proofErr w:type="spellEnd"/>
+    </w:p>
+    <w:p>
+      <w:pPr>
+        <w:pStyle w:val="ListParagraph"/>
+        <w:rPr>
+          <w:sz w:val="20"/>
+          <w:szCs w:val="20"/>
+        </w:rPr>
+      </w:pPr>
+      <w:proofErr w:type="spellStart"/>
+      <w:r>
+        <w:rPr>
+          <w:sz w:val="20"/>
+          <w:szCs w:val="20"/>
+        </w:rPr>
+        <w:t>CapabilityGroupNonUniformShuffle</w:t>
+      </w:r>
+      <w:proofErr w:type="spellEnd"/>
+    </w:p>
+    <w:p>
+      <w:pPr>
+        <w:pStyle w:val="ListParagraph"/>
+        <w:rPr>
+          <w:sz w:val="20"/>
+          <w:szCs w:val="20"/>
+        </w:rPr>
+      </w:pPr>
+      <w:proofErr w:type="spellStart"/>
+      <w:r>
+        <w:rPr>
+          <w:sz w:val="20"/>
+          <w:szCs w:val="20"/>
+        </w:rPr>
+        <w:t>CapabilityGroupNonUniformShuffleRelative</w:t>
+      </w:r>
+      <w:proofErr w:type="spellEnd"/>
+    </w:p>
+    <w:p>
+      <w:pPr>
+        <w:pStyle w:val="ListParagraph"/>
+        <w:rPr>
+          <w:sz w:val="20"/>
+          <w:szCs w:val="20"/>
+        </w:rPr>
+      </w:pPr>
+      <w:proofErr w:type="spellStart"/>
+      <w:r>
+        <w:rPr>
+          <w:sz w:val="20"/>
+          <w:szCs w:val="20"/>
+        </w:rPr>
+        <w:t>CapabilityGroupNonUniformClustered</w:t>
+      </w:r>
+      <w:proofErr w:type="spellEnd"/>
+    </w:p>
+    <w:p>
+      <w:pPr>
+        <w:pStyle w:val="ListParagraph"/>
+        <w:rPr>
+          <w:sz w:val="20"/>
+          <w:szCs w:val="20"/>
+        </w:rPr>
+      </w:pPr>
+      <w:proofErr w:type="spellStart"/>
+      <w:r>
+        <w:rPr>
+          <w:sz w:val="20"/>
+          <w:szCs w:val="20"/>
+        </w:rPr>
+        <w:t>CapabilityGroupNonUniformQuad</w:t>
+      </w:r>
+      <w:proofErr w:type="spellEnd"/>
+    </w:p>
+    <w:p>
+      <w:pPr>
+        <w:pStyle w:val="ListParagraph"/>
+        <w:rPr>
+          <w:sz w:val="20"/>
+          <w:szCs w:val="20"/>
+        </w:rPr>
+      </w:pPr>
+      <w:proofErr w:type="spellStart"/>
+      <w:r>
+        <w:rPr>
+          <w:sz w:val="20"/>
+          <w:szCs w:val="20"/>
+        </w:rPr>
+        <w:t>CapabilitySubgroupBallotKHR</w:t>
+      </w:r>
+      <w:proofErr w:type="spellEnd"/>
+    </w:p>
+    <w:p>
+      <w:pPr>
+        <w:pStyle w:val="ListParagraph"/>
+        <w:rPr>
+          <w:sz w:val="20"/>
+          <w:szCs w:val="20"/>
+        </w:rPr>
+      </w:pPr>
+      <w:proofErr w:type="spellStart"/>
+      <w:r>
+        <w:rPr>
+          <w:sz w:val="20"/>
+          <w:szCs w:val="20"/>
+        </w:rPr>
+        <w:t>CapabilityDrawParameters</w:t>
+      </w:r>
+      <w:proofErr w:type="spellEnd"/>
+    </w:p>
+    <w:p>
+      <w:pPr>
+        <w:pStyle w:val="ListParagraph"/>
+        <w:rPr>
+          <w:sz w:val="20"/>
+          <w:szCs w:val="20"/>
+        </w:rPr>
+      </w:pPr>
+      <w:proofErr w:type="spellStart"/>
+      <w:r>
+        <w:rPr>
+          <w:sz w:val="20"/>
+          <w:szCs w:val="20"/>
+        </w:rPr>
+        <w:t>CapabilitySubgroupVoteKHR</w:t>
+      </w:r>
+      <w:proofErr w:type="spellEnd"/>
+    </w:p>
+    <w:p>
+      <w:pPr>
+        <w:pStyle w:val="ListParagraph"/>
+        <w:rPr>
+          <w:sz w:val="20"/>
+          <w:szCs w:val="20"/>
+        </w:rPr>
+      </w:pPr>
+      <w:r>
+        <w:rPr>
+          <w:sz w:val="20"/>
+          <w:szCs w:val="20"/>
+        </w:rPr>
+        <w:t>CapabilityStorageBuffer16BitAccess</w:t>
+      </w:r>
+    </w:p>
+    <w:p>
+      <w:pPr>
+        <w:pStyle w:val="ListParagraph"/>
+        <w:rPr>
+          <w:sz w:val="20"/>
+          <w:szCs w:val="20"/>
+        </w:rPr>
+      </w:pPr>
+      <w:r>
+        <w:rPr>
+          <w:sz w:val="20"/>
+          <w:szCs w:val="20"/>
+        </w:rPr>
+        <w:t>CapabilityStorageUniformBufferBlock16</w:t>
+      </w:r>
+    </w:p>
+    <w:p>
+      <w:pPr>
+        <w:pStyle w:val="ListParagraph"/>
+        <w:rPr>
+          <w:sz w:val="20"/>
+          <w:szCs w:val="20"/>
+        </w:rPr>
+      </w:pPr>
+      <w:r>
+        <w:rPr>
+          <w:sz w:val="20"/>
+          <w:szCs w:val="20"/>
+        </w:rPr>
+        <w:t>CapabilityStorageUniform16</w:t>
+      </w:r>
+    </w:p>
+    <w:p>
+      <w:pPr>
+        <w:pStyle w:val="ListParagraph"/>
+        <w:rPr>
+          <w:sz w:val="20"/>
+          <w:szCs w:val="20"/>
+        </w:rPr>
+      </w:pPr>
+      <w:r>
+        <w:rPr>
+          <w:sz w:val="20"/>
+          <w:szCs w:val="20"/>
+        </w:rPr>
+        <w:t>CapabilityUniformAndStorageBuffer16BitAccess</w:t>
+      </w:r>
+    </w:p>
+    <w:p>
+      <w:pPr>
+        <w:pStyle w:val="ListParagraph"/>
+        <w:rPr>
+          <w:sz w:val="20"/>
+          <w:szCs w:val="20"/>
+        </w:rPr>
+      </w:pPr>
+      <w:r>
+        <w:rPr>
+          <w:sz w:val="20"/>
+          <w:szCs w:val="20"/>
+        </w:rPr>
+        <w:t>CapabilityStorageInputOutput16</w:t>
+      </w:r>
+    </w:p>
+    <w:p>
+      <w:pPr>
+        <w:pStyle w:val="ListParagraph"/>
+        <w:rPr>
+          <w:sz w:val="20"/>
+          <w:szCs w:val="20"/>
+        </w:rPr>
+      </w:pPr>
+      <w:proofErr w:type="spellStart"/>
+      <w:r>
+        <w:rPr>
+          <w:sz w:val="20"/>
+          <w:szCs w:val="20"/>
+        </w:rPr>
+        <w:t>CapabilityDeviceGroup</w:t>
+      </w:r>
+      <w:proofErr w:type="spellEnd"/>
+    </w:p>
+    <w:p>
+      <w:pPr>
+        <w:pStyle w:val="ListParagraph"/>
+        <w:rPr>
+          <w:sz w:val="20"/>
+          <w:szCs w:val="20"/>
+        </w:rPr>
+      </w:pPr>
+      <w:proofErr w:type="spellStart"/>
+      <w:r>
+        <w:rPr>
+          <w:sz w:val="20"/>
+          <w:szCs w:val="20"/>
+        </w:rPr>
+        <w:t>CapabilityMultiView</w:t>
+      </w:r>
+      <w:proofErr w:type="spellEnd"/>
+    </w:p>
+    <w:p>
+      <w:pPr>
+        <w:pStyle w:val="ListParagraph"/>
+        <w:rPr>
+          <w:sz w:val="20"/>
+          <w:szCs w:val="20"/>
+        </w:rPr>
+      </w:pPr>
+      <w:proofErr w:type="spellStart"/>
+      <w:r>
+        <w:rPr>
+          <w:sz w:val="20"/>
+          <w:szCs w:val="20"/>
+        </w:rPr>
+        <w:t>CapabilityVariablePointersStorageBuffer</w:t>
+      </w:r>
+      <w:proofErr w:type="spellEnd"/>
+    </w:p>
+    <w:p>
+      <w:pPr>
+        <w:pStyle w:val="ListParagraph"/>
+        <w:rPr>
+          <w:sz w:val="20"/>
+          <w:szCs w:val="20"/>
+        </w:rPr>
+      </w:pPr>
+      <w:proofErr w:type="spellStart"/>
+      <w:r>
+        <w:rPr>
+          <w:sz w:val="20"/>
+          <w:szCs w:val="20"/>
+        </w:rPr>
+        <w:t>CapabilityVariablePointers</w:t>
+      </w:r>
+      <w:proofErr w:type="spellEnd"/>
+    </w:p>
+    <w:p>
+      <w:pPr>
+        <w:pStyle w:val="ListParagraph"/>
+        <w:rPr>
+          <w:sz w:val="20"/>
+          <w:szCs w:val="20"/>
+        </w:rPr>
+      </w:pPr>
+      <w:proofErr w:type="spellStart"/>
+      <w:r>
+        <w:rPr>
+          <w:sz w:val="20"/>
+          <w:szCs w:val="20"/>
+        </w:rPr>
+        <w:t>CapabilitySampleMaskPostDepthCoverage</w:t>
+      </w:r>
+      <w:proofErr w:type="spellEnd"/>
+    </w:p>
+    <w:p>
+      <w:pPr>
+        <w:pStyle w:val="ListParagraph"/>
+        <w:rPr>
+          <w:sz w:val="20"/>
+          <w:szCs w:val="20"/>
+        </w:rPr>
+      </w:pPr>
+      <w:r>
+        <w:rPr>
+          <w:sz w:val="20"/>
+          <w:szCs w:val="20"/>
+        </w:rPr>
+        <w:t>CapabilityStorageBuffer8BitAccess</w:t>
+      </w:r>
+    </w:p>
+    <w:p>
+      <w:pPr>
+        <w:pStyle w:val="ListParagraph"/>
+        <w:rPr>
+          <w:sz w:val="20"/>
+          <w:szCs w:val="20"/>
+        </w:rPr>
+      </w:pPr>
+      <w:r>
+        <w:rPr>
+          <w:sz w:val="20"/>
+          <w:szCs w:val="20"/>
+        </w:rPr>
+        <w:t>CapabilityUniformAndStorageBuffer8BitAccess</w:t>
+      </w:r>
+    </w:p>
+    <w:p>
+      <w:pPr>
+        <w:pStyle w:val="ListParagraph"/>
+        <w:rPr>
+          <w:sz w:val="20"/>
+          <w:szCs w:val="20"/>
+        </w:rPr>
+      </w:pPr>
+      <w:proofErr w:type="spellStart"/>
+      <w:r>
+        <w:rPr>
+          <w:sz w:val="20"/>
+          <w:szCs w:val="20"/>
+        </w:rPr>
+        <w:t>CapabilityDenormPreserve</w:t>
+      </w:r>
+      <w:proofErr w:type="spellEnd"/>
+    </w:p>
+    <w:p>
+      <w:pPr>
+        <w:pStyle w:val="ListParagraph"/>
+        <w:rPr>
+          <w:sz w:val="20"/>
+          <w:szCs w:val="20"/>
+        </w:rPr>
+      </w:pPr>
+      <w:proofErr w:type="spellStart"/>
+      <w:r>
+        <w:rPr>
+          <w:sz w:val="20"/>
+          <w:szCs w:val="20"/>
+        </w:rPr>
+        <w:t>CapabilityDenormFlushToZero</w:t>
+      </w:r>
+      <w:proofErr w:type="spellEnd"/>
+    </w:p>
+    <w:p>
+      <w:pPr>
+        <w:pStyle w:val="ListParagraph"/>
+        <w:rPr>
+          <w:sz w:val="20"/>
+          <w:szCs w:val="20"/>
+        </w:rPr>
+      </w:pPr>
+      <w:proofErr w:type="spellStart"/>
+      <w:r>
+        <w:rPr>
+          <w:sz w:val="20"/>
+          <w:szCs w:val="20"/>
+        </w:rPr>
+        <w:t>CapabilitySignedZeroInfNanPreserve</w:t>
+      </w:r>
+      <w:proofErr w:type="spellEnd"/>
+    </w:p>
+    <w:p>
+      <w:pPr>
+        <w:pStyle w:val="ListParagraph"/>
+        <w:rPr>
+          <w:sz w:val="20"/>
+          <w:szCs w:val="20"/>
+        </w:rPr>
+      </w:pPr>
+      <w:proofErr w:type="spellStart"/>
+      <w:r>
+        <w:rPr>
+          <w:sz w:val="20"/>
+          <w:szCs w:val="20"/>
+        </w:rPr>
+        <w:t>CapabilityRoundingModeRTE</w:t>
+      </w:r>
+      <w:proofErr w:type="spellEnd"/>
+    </w:p>
+    <w:p>
+      <w:pPr>
+        <w:pStyle w:val="ListParagraph"/>
+        <w:rPr>
+          <w:sz w:val="20"/>
+          <w:szCs w:val="20"/>
+        </w:rPr>
+      </w:pPr>
+      <w:proofErr w:type="spellStart"/>
+      <w:r>
+        <w:rPr>
+          <w:sz w:val="20"/>
+          <w:szCs w:val="20"/>
+        </w:rPr>
+        <w:t>CapabilityRoundingModeRTZ</w:t>
+      </w:r>
+      <w:proofErr w:type="spellEnd"/>
+    </w:p>
+    <w:p>
+      <w:pPr>
+        <w:pStyle w:val="ListParagraph"/>
+        <w:rPr>
+          <w:sz w:val="20"/>
+          <w:szCs w:val="20"/>
+        </w:rPr>
+      </w:pPr>
+      <w:r>
+        <w:rPr>
+          <w:sz w:val="20"/>
+          <w:szCs w:val="20"/>
+        </w:rPr>
+        <w:t>CapabilityFloat16ImageAMD</w:t>
+      </w:r>
+    </w:p>
+    <w:p>
+      <w:pPr>
+        <w:pStyle w:val="ListParagraph"/>
+        <w:rPr>
+          <w:sz w:val="20"/>
+          <w:szCs w:val="20"/>
+        </w:rPr>
+      </w:pPr>
+      <w:proofErr w:type="spellStart"/>
+      <w:r>
+        <w:rPr>
+          <w:sz w:val="20"/>
+          <w:szCs w:val="20"/>
+        </w:rPr>
+        <w:t>CapabilityImageGatherBiasLodAMD</w:t>
+      </w:r>
+      <w:proofErr w:type="spellEnd"/>
+    </w:p>
+    <w:p>
+      <w:pPr>
+        <w:pStyle w:val="ListParagraph"/>
+        <w:rPr>
+          <w:sz w:val="20"/>
+          <w:szCs w:val="20"/>
+        </w:rPr>
+      </w:pPr>
+      <w:proofErr w:type="spellStart"/>
+      <w:r>
+        <w:rPr>
+          <w:sz w:val="20"/>
+          <w:szCs w:val="20"/>
+        </w:rPr>
+        <w:t>CapabilityFragmentMaskAMD</w:t>
+      </w:r>
+      <w:proofErr w:type="spellEnd"/>
+    </w:p>
+    <w:p>
+      <w:pPr>
+        <w:pStyle w:val="ListParagraph"/>
+        <w:rPr>
+          <w:sz w:val="20"/>
+          <w:szCs w:val="20"/>
+        </w:rPr>
+      </w:pPr>
+      <w:proofErr w:type="spellStart"/>
+      <w:r>
+        <w:rPr>
+          <w:sz w:val="20"/>
+          <w:szCs w:val="20"/>
+        </w:rPr>
+        <w:t>CapabilityStencilExportEXT</w:t>
+      </w:r>
+      <w:proofErr w:type="spellEnd"/>
+    </w:p>
+    <w:p>
+      <w:pPr>
+        <w:pStyle w:val="ListParagraph"/>
+        <w:rPr>
+          <w:sz w:val="20"/>
+          <w:szCs w:val="20"/>
+        </w:rPr>
+      </w:pPr>
+      <w:proofErr w:type="spellStart"/>
+      <w:r>
+        <w:rPr>
+          <w:sz w:val="20"/>
+          <w:szCs w:val="20"/>
+        </w:rPr>
+        <w:t>CapabilityImageReadWriteLodAMD</w:t>
+      </w:r>
+      <w:proofErr w:type="spellEnd"/>
+    </w:p>
+    <w:p>
+      <w:pPr>
+        <w:pStyle w:val="ListParagraph"/>
+        <w:rPr>
+          <w:sz w:val="20"/>
+          <w:szCs w:val="20"/>
+        </w:rPr>
+      </w:pPr>
+      <w:r>
+        <w:rPr>
+          <w:sz w:val="20"/>
+          <w:szCs w:val="20"/>
+        </w:rPr>
+        <w:t>CapabilityInt64ImageEXT</w:t>
+      </w:r>
+    </w:p>
+    <w:p>
+      <w:pPr>
+        <w:pStyle w:val="ListParagraph"/>
+        <w:rPr>
+          <w:sz w:val="20"/>
+          <w:szCs w:val="20"/>
+        </w:rPr>
+      </w:pPr>
+      <w:proofErr w:type="spellStart"/>
+      <w:r>
+        <w:rPr>
+          <w:sz w:val="20"/>
+          <w:szCs w:val="20"/>
+        </w:rPr>
+        <w:t>CapabilityShaderClockKHR</w:t>
+      </w:r>
+      <w:proofErr w:type="spellEnd"/>
+    </w:p>
+    <w:p>
+      <w:pPr>
+        <w:pStyle w:val="ListParagraph"/>
+        <w:rPr>
+          <w:sz w:val="20"/>
+          <w:szCs w:val="20"/>
+        </w:rPr>
+      </w:pPr>
+      <w:proofErr w:type="spellStart"/>
+      <w:r>
+        <w:rPr>
+          <w:sz w:val="20"/>
+          <w:szCs w:val="20"/>
+        </w:rPr>
+        <w:t>CapabilityShaderViewportIndexLayerEXT</w:t>
+      </w:r>
+      <w:proofErr w:type="spellEnd"/>
+    </w:p>
+    <w:p>
+      <w:pPr>
+        <w:pStyle w:val="ListParagraph"/>
+        <w:rPr>
+          <w:sz w:val="20"/>
+          <w:szCs w:val="20"/>
+        </w:rPr>
+      </w:pPr>
+      <w:proofErr w:type="spellStart"/>
+      <w:r>
+        <w:rPr>
+          <w:sz w:val="20"/>
+          <w:szCs w:val="20"/>
+        </w:rPr>
+        <w:t>CapabilityFragmentShadingRateKHR</w:t>
+      </w:r>
+      <w:proofErr w:type="spellEnd"/>
+    </w:p>
+    <w:p>
+      <w:pPr>
+        <w:pStyle w:val="ListParagraph"/>
+        <w:rPr>
+          <w:sz w:val="20"/>
+          <w:szCs w:val="20"/>
+        </w:rPr>
+      </w:pPr>
+      <w:proofErr w:type="spellStart"/>
+      <w:r>
+        <w:rPr>
+          <w:sz w:val="20"/>
+          <w:szCs w:val="20"/>
+        </w:rPr>
+        <w:t>CapabilityFragmentDensityEXT</w:t>
+      </w:r>
+      <w:proofErr w:type="spellEnd"/>
+    </w:p>
+    <w:p>
+      <w:pPr>
+        <w:pStyle w:val="ListParagraph"/>
+        <w:rPr>
+          <w:sz w:val="20"/>
+          <w:szCs w:val="20"/>
+        </w:rPr>
+      </w:pPr>
+      <w:proofErr w:type="spellStart"/>
+      <w:r>
+        <w:rPr>
+          <w:sz w:val="20"/>
+          <w:szCs w:val="20"/>
+        </w:rPr>
+        <w:t>CapabilityShaderNonUniformEXT</w:t>
+      </w:r>
+      <w:proofErr w:type="spellEnd"/>
+    </w:p>
+    <w:p>
+      <w:pPr>
+        <w:pStyle w:val="ListParagraph"/>
+        <w:rPr>
+          <w:sz w:val="20"/>
+          <w:szCs w:val="20"/>
+        </w:rPr>
+      </w:pPr>
+      <w:proofErr w:type="spellStart"/>
+      <w:r>
+        <w:rPr>
+          <w:sz w:val="20"/>
+          <w:szCs w:val="20"/>
+        </w:rPr>
+        <w:t>CapabilityRuntimeDescriptorArrayEXT</w:t>
+      </w:r>
+      <w:proofErr w:type="spellEnd"/>
+    </w:p>
+    <w:p>
+      <w:pPr>
+        <w:pStyle w:val="ListParagraph"/>
+        <w:rPr>
+          <w:sz w:val="20"/>
+          <w:szCs w:val="20"/>
+        </w:rPr>
+      </w:pPr>
+      <w:proofErr w:type="spellStart"/>
+      <w:r>
+        <w:rPr>
+          <w:sz w:val="20"/>
+          <w:szCs w:val="20"/>
+        </w:rPr>
+        <w:t>CapabilityInputAttachmentArrayDynamicIndexingEXT</w:t>
+      </w:r>
+      <w:proofErr w:type="spellEnd"/>
+    </w:p>
+    <w:p>
+      <w:pPr>
+        <w:pStyle w:val="ListParagraph"/>
+        <w:rPr>
+          <w:sz w:val="20"/>
+          <w:szCs w:val="20"/>
+        </w:rPr>
+      </w:pPr>
+      <w:proofErr w:type="spellStart"/>
+      <w:r>
+        <w:rPr>
+          <w:sz w:val="20"/>
+          <w:szCs w:val="20"/>
+        </w:rPr>
+        <w:t>CapabilityUniformTexelBufferArrayDynamicIndexingEXT</w:t>
+      </w:r>
+      <w:proofErr w:type="spellEnd"/>
+    </w:p>
+    <w:p>
+      <w:pPr>
+        <w:pStyle w:val="ListParagraph"/>
+        <w:rPr>
+          <w:sz w:val="20"/>
+          <w:szCs w:val="20"/>
+        </w:rPr>
+      </w:pPr>
+      <w:proofErr w:type="spellStart"/>
+      <w:r>
+        <w:rPr>
+          <w:sz w:val="20"/>
+          <w:szCs w:val="20"/>
+        </w:rPr>
+        <w:t>CapabilityStorageTexelBufferArrayDynamicIndexingEXT</w:t>
+      </w:r>
+      <w:proofErr w:type="spellEnd"/>
+    </w:p>
+    <w:p>
+      <w:pPr>
+        <w:pStyle w:val="ListParagraph"/>
+        <w:rPr>
+          <w:sz w:val="20"/>
+          <w:szCs w:val="20"/>
+        </w:rPr>
+      </w:pPr>
+      <w:proofErr w:type="spellStart"/>
+      <w:r>
+        <w:rPr>
+          <w:sz w:val="20"/>
+          <w:szCs w:val="20"/>
+        </w:rPr>
+        <w:t>CapabilityUniformBufferArrayNonUniformIndexingEXT</w:t>
+      </w:r>
+      <w:proofErr w:type="spellEnd"/>
+    </w:p>
+    <w:p>
+      <w:pPr>
+        <w:pStyle w:val="ListParagraph"/>
+        <w:rPr>
+          <w:sz w:val="20"/>
+          <w:szCs w:val="20"/>
+        </w:rPr>
+      </w:pPr>
+      <w:proofErr w:type="spellStart"/>
+      <w:r>
+        <w:rPr>
+          <w:sz w:val="20"/>
+          <w:szCs w:val="20"/>
+        </w:rPr>
+        <w:t>CapabilitySampledImageArrayNonUniformIndexingEXT</w:t>
+      </w:r>
+      <w:proofErr w:type="spellEnd"/>
+    </w:p>
+    <w:p>
+      <w:pPr>
+        <w:pStyle w:val="ListParagraph"/>
+        <w:rPr>
+          <w:sz w:val="20"/>
+          <w:szCs w:val="20"/>
+        </w:rPr>
+      </w:pPr>
+      <w:proofErr w:type="spellStart"/>
+      <w:r>
+        <w:rPr>
+          <w:sz w:val="20"/>
+          <w:szCs w:val="20"/>
+        </w:rPr>
+        <w:t>CapabilityStorageBufferArrayNonUniformIndexingEXT</w:t>
+      </w:r>
+      <w:proofErr w:type="spellEnd"/>
+    </w:p>
+    <w:p>
+      <w:pPr>
+        <w:pStyle w:val="ListParagraph"/>
+        <w:rPr>
+          <w:sz w:val="20"/>
+          <w:szCs w:val="20"/>
+        </w:rPr>
+      </w:pPr>
+      <w:proofErr w:type="spellStart"/>
+      <w:r>
+        <w:rPr>
+          <w:sz w:val="20"/>
+          <w:szCs w:val="20"/>
+        </w:rPr>
         <w:lastRenderedPageBreak/>
-        <w:t>CapabilityStorageImageWriteWithoutFormat</w:t>
-      </w:r>
-      <w:proofErr w:type="spellEnd"/>
-    </w:p>
-    <w:p>
-      <w:pPr>
-        <w:pStyle w:val="ListParagraph"/>
-        <w:rPr>
-          <w:sz w:val="20"/>
-          <w:szCs w:val="20"/>
-        </w:rPr>
-      </w:pPr>
-      <w:proofErr w:type="spellStart"/>
-      <w:r>
-        <w:rPr>
-          <w:sz w:val="20"/>
-          <w:szCs w:val="20"/>
-        </w:rPr>
-        <w:t>CapabilityMultiViewport</w:t>
-      </w:r>
-      <w:proofErr w:type="spellEnd"/>
-    </w:p>
-    <w:p>
-      <w:pPr>
-        <w:pStyle w:val="ListParagraph"/>
-        <w:rPr>
-          <w:sz w:val="20"/>
-          <w:szCs w:val="20"/>
-        </w:rPr>
-      </w:pPr>
-      <w:proofErr w:type="spellStart"/>
-      <w:r>
-        <w:rPr>
-          <w:sz w:val="20"/>
-          <w:szCs w:val="20"/>
-        </w:rPr>
-        <w:t>CapabilityGroupNonUniform</w:t>
-      </w:r>
-      <w:proofErr w:type="spellEnd"/>
-    </w:p>
-    <w:p>
-      <w:pPr>
-        <w:pStyle w:val="ListParagraph"/>
-        <w:rPr>
-          <w:sz w:val="20"/>
-          <w:szCs w:val="20"/>
-        </w:rPr>
-      </w:pPr>
-      <w:proofErr w:type="spellStart"/>
-      <w:r>
-        <w:rPr>
-          <w:sz w:val="20"/>
-          <w:szCs w:val="20"/>
-        </w:rPr>
-        <w:t>CapabilityGroupNonUniformVote</w:t>
-      </w:r>
-      <w:proofErr w:type="spellEnd"/>
-    </w:p>
-    <w:p>
-      <w:pPr>
-        <w:pStyle w:val="ListParagraph"/>
-        <w:rPr>
-          <w:sz w:val="20"/>
-          <w:szCs w:val="20"/>
-        </w:rPr>
-      </w:pPr>
-      <w:proofErr w:type="spellStart"/>
-      <w:r>
-        <w:rPr>
-          <w:sz w:val="20"/>
-          <w:szCs w:val="20"/>
-        </w:rPr>
-        <w:t>CapabilityGroupNonUniformArithmetic</w:t>
-      </w:r>
-      <w:proofErr w:type="spellEnd"/>
-    </w:p>
-    <w:p>
-      <w:pPr>
-        <w:pStyle w:val="ListParagraph"/>
-        <w:rPr>
-          <w:sz w:val="20"/>
-          <w:szCs w:val="20"/>
-        </w:rPr>
-      </w:pPr>
-      <w:proofErr w:type="spellStart"/>
-      <w:r>
-        <w:rPr>
-          <w:sz w:val="20"/>
-          <w:szCs w:val="20"/>
-        </w:rPr>
-        <w:t>CapabilityGroupNonUniformBallot</w:t>
-      </w:r>
-      <w:proofErr w:type="spellEnd"/>
-    </w:p>
-    <w:p>
-      <w:pPr>
-        <w:pStyle w:val="ListParagraph"/>
-        <w:rPr>
-          <w:sz w:val="20"/>
-          <w:szCs w:val="20"/>
-        </w:rPr>
-      </w:pPr>
-      <w:proofErr w:type="spellStart"/>
-      <w:r>
-        <w:rPr>
-          <w:sz w:val="20"/>
-          <w:szCs w:val="20"/>
-        </w:rPr>
-        <w:t>CapabilityGroupNonUniformShuffle</w:t>
-      </w:r>
-      <w:proofErr w:type="spellEnd"/>
-    </w:p>
-    <w:p>
-      <w:pPr>
-        <w:pStyle w:val="ListParagraph"/>
-        <w:rPr>
-          <w:sz w:val="20"/>
-          <w:szCs w:val="20"/>
-        </w:rPr>
-      </w:pPr>
-      <w:proofErr w:type="spellStart"/>
-      <w:r>
-        <w:rPr>
-          <w:sz w:val="20"/>
-          <w:szCs w:val="20"/>
-        </w:rPr>
-        <w:t>CapabilityGroupNonUniformShuffleRelative</w:t>
-      </w:r>
-      <w:proofErr w:type="spellEnd"/>
-    </w:p>
-    <w:p>
-      <w:pPr>
-        <w:pStyle w:val="ListParagraph"/>
-        <w:rPr>
-          <w:sz w:val="20"/>
-          <w:szCs w:val="20"/>
-        </w:rPr>
-      </w:pPr>
-      <w:proofErr w:type="spellStart"/>
-      <w:r>
-        <w:rPr>
-          <w:sz w:val="20"/>
-          <w:szCs w:val="20"/>
-        </w:rPr>
-        <w:t>CapabilityGroupNonUniformClustered</w:t>
-      </w:r>
-      <w:proofErr w:type="spellEnd"/>
-    </w:p>
-    <w:p>
-      <w:pPr>
-        <w:pStyle w:val="ListParagraph"/>
-        <w:rPr>
-          <w:sz w:val="20"/>
-          <w:szCs w:val="20"/>
-        </w:rPr>
-      </w:pPr>
-      <w:proofErr w:type="spellStart"/>
-      <w:r>
-        <w:rPr>
-          <w:sz w:val="20"/>
-          <w:szCs w:val="20"/>
-        </w:rPr>
-        <w:t>CapabilityGroupNonUniformQuad</w:t>
-      </w:r>
-      <w:proofErr w:type="spellEnd"/>
-    </w:p>
-    <w:p>
-      <w:pPr>
-        <w:pStyle w:val="ListParagraph"/>
-        <w:rPr>
-          <w:sz w:val="20"/>
-          <w:szCs w:val="20"/>
-        </w:rPr>
-      </w:pPr>
-      <w:proofErr w:type="spellStart"/>
-      <w:r>
-        <w:rPr>
-          <w:sz w:val="20"/>
-          <w:szCs w:val="20"/>
-        </w:rPr>
-        <w:t>CapabilitySubgroupBallotKHR</w:t>
-      </w:r>
-      <w:proofErr w:type="spellEnd"/>
-    </w:p>
-    <w:p>
-      <w:pPr>
-        <w:pStyle w:val="ListParagraph"/>
-        <w:rPr>
-          <w:sz w:val="20"/>
-          <w:szCs w:val="20"/>
-        </w:rPr>
-      </w:pPr>
-      <w:proofErr w:type="spellStart"/>
-      <w:r>
-        <w:rPr>
-          <w:sz w:val="20"/>
-          <w:szCs w:val="20"/>
-        </w:rPr>
-        <w:t>CapabilityDrawParameters</w:t>
-      </w:r>
-      <w:proofErr w:type="spellEnd"/>
-    </w:p>
-    <w:p>
-      <w:pPr>
-        <w:pStyle w:val="ListParagraph"/>
-        <w:rPr>
-          <w:sz w:val="20"/>
-          <w:szCs w:val="20"/>
-        </w:rPr>
-      </w:pPr>
-      <w:proofErr w:type="spellStart"/>
-      <w:r>
-        <w:rPr>
-          <w:sz w:val="20"/>
-          <w:szCs w:val="20"/>
-        </w:rPr>
-        <w:t>CapabilitySubgroupVoteKHR</w:t>
-      </w:r>
-      <w:proofErr w:type="spellEnd"/>
-    </w:p>
-    <w:p>
-      <w:pPr>
-        <w:pStyle w:val="ListParagraph"/>
-        <w:rPr>
-          <w:sz w:val="20"/>
-          <w:szCs w:val="20"/>
-        </w:rPr>
-      </w:pPr>
-      <w:r>
-        <w:rPr>
-          <w:sz w:val="20"/>
-          <w:szCs w:val="20"/>
-        </w:rPr>
-        <w:t>CapabilityStorageBuffer16BitAccess</w:t>
-      </w:r>
-    </w:p>
-    <w:p>
-      <w:pPr>
-        <w:pStyle w:val="ListParagraph"/>
-        <w:rPr>
-          <w:sz w:val="20"/>
-          <w:szCs w:val="20"/>
-        </w:rPr>
-      </w:pPr>
-      <w:r>
-        <w:rPr>
-          <w:sz w:val="20"/>
-          <w:szCs w:val="20"/>
-        </w:rPr>
-        <w:t>CapabilityStorageUniformBufferBlock16</w:t>
-      </w:r>
-    </w:p>
-    <w:p>
-      <w:pPr>
-        <w:pStyle w:val="ListParagraph"/>
-        <w:rPr>
-          <w:sz w:val="20"/>
-          <w:szCs w:val="20"/>
-        </w:rPr>
-      </w:pPr>
-      <w:r>
-        <w:rPr>
-          <w:sz w:val="20"/>
-          <w:szCs w:val="20"/>
-        </w:rPr>
-        <w:t>CapabilityStorageUniform16</w:t>
-      </w:r>
-    </w:p>
-    <w:p>
-      <w:pPr>
-        <w:pStyle w:val="ListParagraph"/>
-        <w:rPr>
-          <w:sz w:val="20"/>
-          <w:szCs w:val="20"/>
-        </w:rPr>
-      </w:pPr>
-      <w:r>
-        <w:rPr>
-          <w:sz w:val="20"/>
-          <w:szCs w:val="20"/>
-        </w:rPr>
-        <w:t>CapabilityUniformAndStorageBuffer16BitAccess</w:t>
-      </w:r>
-    </w:p>
-    <w:p>
-      <w:pPr>
-        <w:pStyle w:val="ListParagraph"/>
-        <w:rPr>
-          <w:sz w:val="20"/>
-          <w:szCs w:val="20"/>
-        </w:rPr>
-      </w:pPr>
-      <w:r>
-        <w:rPr>
-          <w:sz w:val="20"/>
-          <w:szCs w:val="20"/>
-        </w:rPr>
-        <w:t>CapabilityStorageInputOutput16</w:t>
-      </w:r>
-    </w:p>
-    <w:p>
-      <w:pPr>
-        <w:pStyle w:val="ListParagraph"/>
-        <w:rPr>
-          <w:sz w:val="20"/>
-          <w:szCs w:val="20"/>
-        </w:rPr>
-      </w:pPr>
-      <w:proofErr w:type="spellStart"/>
-      <w:r>
-        <w:rPr>
-          <w:sz w:val="20"/>
-          <w:szCs w:val="20"/>
-        </w:rPr>
-        <w:t>CapabilityDeviceGroup</w:t>
-      </w:r>
-      <w:proofErr w:type="spellEnd"/>
-    </w:p>
-    <w:p>
-      <w:pPr>
-        <w:pStyle w:val="ListParagraph"/>
-        <w:rPr>
-          <w:sz w:val="20"/>
-          <w:szCs w:val="20"/>
-        </w:rPr>
-      </w:pPr>
-      <w:proofErr w:type="spellStart"/>
-      <w:r>
-        <w:rPr>
-          <w:sz w:val="20"/>
-          <w:szCs w:val="20"/>
-        </w:rPr>
-        <w:t>CapabilityMultiView</w:t>
-      </w:r>
-      <w:proofErr w:type="spellEnd"/>
-    </w:p>
-    <w:p>
-      <w:pPr>
-        <w:pStyle w:val="ListParagraph"/>
-        <w:rPr>
-          <w:sz w:val="20"/>
-          <w:szCs w:val="20"/>
-        </w:rPr>
-      </w:pPr>
-      <w:proofErr w:type="spellStart"/>
-      <w:r>
-        <w:rPr>
-          <w:sz w:val="20"/>
-          <w:szCs w:val="20"/>
-        </w:rPr>
-        <w:t>CapabilityVariablePointersStorageBuffer</w:t>
-      </w:r>
-      <w:proofErr w:type="spellEnd"/>
-    </w:p>
-    <w:p>
-      <w:pPr>
-        <w:pStyle w:val="ListParagraph"/>
-        <w:rPr>
-          <w:sz w:val="20"/>
-          <w:szCs w:val="20"/>
-        </w:rPr>
-      </w:pPr>
-      <w:proofErr w:type="spellStart"/>
-      <w:r>
-        <w:rPr>
-          <w:sz w:val="20"/>
-          <w:szCs w:val="20"/>
-        </w:rPr>
-        <w:t>CapabilityVariablePointers</w:t>
-      </w:r>
-      <w:proofErr w:type="spellEnd"/>
-    </w:p>
-    <w:p>
-      <w:pPr>
-        <w:pStyle w:val="ListParagraph"/>
-        <w:rPr>
-          <w:sz w:val="20"/>
-          <w:szCs w:val="20"/>
-        </w:rPr>
-      </w:pPr>
-      <w:proofErr w:type="spellStart"/>
-      <w:r>
-        <w:rPr>
-          <w:sz w:val="20"/>
-          <w:szCs w:val="20"/>
-        </w:rPr>
-        <w:t>CapabilitySampleMaskPostDepthCoverage</w:t>
-      </w:r>
-      <w:proofErr w:type="spellEnd"/>
-    </w:p>
-    <w:p>
-      <w:pPr>
-        <w:pStyle w:val="ListParagraph"/>
-        <w:rPr>
-          <w:sz w:val="20"/>
-          <w:szCs w:val="20"/>
-        </w:rPr>
-      </w:pPr>
-      <w:r>
-        <w:rPr>
-          <w:sz w:val="20"/>
-          <w:szCs w:val="20"/>
-        </w:rPr>
-        <w:t>CapabilityStorageBuffer8BitAccess</w:t>
-      </w:r>
-    </w:p>
-    <w:p>
-      <w:pPr>
-        <w:pStyle w:val="ListParagraph"/>
-        <w:rPr>
-          <w:sz w:val="20"/>
-          <w:szCs w:val="20"/>
-        </w:rPr>
-      </w:pPr>
-      <w:r>
-        <w:rPr>
-          <w:sz w:val="20"/>
-          <w:szCs w:val="20"/>
-        </w:rPr>
-        <w:t>CapabilityUniformAndStorageBuffer8BitAccess</w:t>
-      </w:r>
-    </w:p>
-    <w:p>
-      <w:pPr>
-        <w:pStyle w:val="ListParagraph"/>
-        <w:rPr>
-          <w:sz w:val="20"/>
-          <w:szCs w:val="20"/>
-        </w:rPr>
-      </w:pPr>
-      <w:proofErr w:type="spellStart"/>
-      <w:r>
-        <w:rPr>
-          <w:sz w:val="20"/>
-          <w:szCs w:val="20"/>
-        </w:rPr>
-        <w:t>CapabilityDenormPreserve</w:t>
-      </w:r>
-      <w:proofErr w:type="spellEnd"/>
-    </w:p>
-    <w:p>
-      <w:pPr>
-        <w:pStyle w:val="ListParagraph"/>
-        <w:rPr>
-          <w:sz w:val="20"/>
-          <w:szCs w:val="20"/>
-        </w:rPr>
-      </w:pPr>
-      <w:proofErr w:type="spellStart"/>
-      <w:r>
-        <w:rPr>
-          <w:sz w:val="20"/>
-          <w:szCs w:val="20"/>
-        </w:rPr>
-        <w:t>CapabilityDenormFlushToZero</w:t>
-      </w:r>
-      <w:proofErr w:type="spellEnd"/>
-    </w:p>
-    <w:p>
-      <w:pPr>
-        <w:pStyle w:val="ListParagraph"/>
-        <w:rPr>
-          <w:sz w:val="20"/>
-          <w:szCs w:val="20"/>
-        </w:rPr>
-      </w:pPr>
-      <w:proofErr w:type="spellStart"/>
-      <w:r>
-        <w:rPr>
-          <w:sz w:val="20"/>
-          <w:szCs w:val="20"/>
-        </w:rPr>
-        <w:t>CapabilitySignedZeroInfNanPreserve</w:t>
-      </w:r>
-      <w:proofErr w:type="spellEnd"/>
-    </w:p>
-    <w:p>
-      <w:pPr>
-        <w:pStyle w:val="ListParagraph"/>
-        <w:rPr>
-          <w:sz w:val="20"/>
-          <w:szCs w:val="20"/>
-        </w:rPr>
-      </w:pPr>
-      <w:proofErr w:type="spellStart"/>
-      <w:r>
-        <w:rPr>
-          <w:sz w:val="20"/>
-          <w:szCs w:val="20"/>
-        </w:rPr>
-        <w:t>CapabilityRoundingModeRTE</w:t>
-      </w:r>
-      <w:proofErr w:type="spellEnd"/>
-    </w:p>
-    <w:p>
-      <w:pPr>
-        <w:pStyle w:val="ListParagraph"/>
-        <w:rPr>
-          <w:sz w:val="20"/>
-          <w:szCs w:val="20"/>
-        </w:rPr>
-      </w:pPr>
-      <w:proofErr w:type="spellStart"/>
-      <w:r>
-        <w:rPr>
-          <w:sz w:val="20"/>
-          <w:szCs w:val="20"/>
-        </w:rPr>
-        <w:t>CapabilityRoundingModeRTZ</w:t>
-      </w:r>
-      <w:proofErr w:type="spellEnd"/>
-    </w:p>
-    <w:p>
-      <w:pPr>
-        <w:pStyle w:val="ListParagraph"/>
-        <w:rPr>
-          <w:sz w:val="20"/>
-          <w:szCs w:val="20"/>
-        </w:rPr>
-      </w:pPr>
-      <w:r>
-        <w:rPr>
-          <w:sz w:val="20"/>
-          <w:szCs w:val="20"/>
-        </w:rPr>
-        <w:t>CapabilityFloat16ImageAMD</w:t>
-      </w:r>
-    </w:p>
-    <w:p>
-      <w:pPr>
-        <w:pStyle w:val="ListParagraph"/>
-        <w:rPr>
-          <w:sz w:val="20"/>
-          <w:szCs w:val="20"/>
-        </w:rPr>
-      </w:pPr>
-      <w:proofErr w:type="spellStart"/>
-      <w:r>
-        <w:rPr>
-          <w:sz w:val="20"/>
-          <w:szCs w:val="20"/>
-        </w:rPr>
-        <w:t>CapabilityImageGatherBiasLodAMD</w:t>
-      </w:r>
-      <w:proofErr w:type="spellEnd"/>
-    </w:p>
-    <w:p>
-      <w:pPr>
-        <w:pStyle w:val="ListParagraph"/>
-        <w:rPr>
-          <w:sz w:val="20"/>
-          <w:szCs w:val="20"/>
-        </w:rPr>
-      </w:pPr>
-      <w:proofErr w:type="spellStart"/>
-      <w:r>
-        <w:rPr>
-          <w:sz w:val="20"/>
-          <w:szCs w:val="20"/>
-        </w:rPr>
-        <w:t>CapabilityFragmentMaskAMD</w:t>
-      </w:r>
-      <w:proofErr w:type="spellEnd"/>
-    </w:p>
-    <w:p>
-      <w:pPr>
-        <w:pStyle w:val="ListParagraph"/>
-        <w:rPr>
-          <w:sz w:val="20"/>
-          <w:szCs w:val="20"/>
-        </w:rPr>
-      </w:pPr>
-      <w:proofErr w:type="spellStart"/>
-      <w:r>
-        <w:rPr>
-          <w:sz w:val="20"/>
-          <w:szCs w:val="20"/>
-        </w:rPr>
-        <w:t>CapabilityStencilExportEXT</w:t>
-      </w:r>
-      <w:proofErr w:type="spellEnd"/>
-    </w:p>
-    <w:p>
-      <w:pPr>
-        <w:pStyle w:val="ListParagraph"/>
-        <w:rPr>
-          <w:sz w:val="20"/>
-          <w:szCs w:val="20"/>
-        </w:rPr>
-      </w:pPr>
-      <w:proofErr w:type="spellStart"/>
-      <w:r>
-        <w:rPr>
-          <w:sz w:val="20"/>
-          <w:szCs w:val="20"/>
-        </w:rPr>
-        <w:t>CapabilityImageReadWriteLodAMD</w:t>
-      </w:r>
-      <w:proofErr w:type="spellEnd"/>
-    </w:p>
-    <w:p>
-      <w:pPr>
-        <w:pStyle w:val="ListParagraph"/>
-        <w:rPr>
-          <w:sz w:val="20"/>
-          <w:szCs w:val="20"/>
-        </w:rPr>
-      </w:pPr>
-      <w:r>
-        <w:rPr>
-          <w:sz w:val="20"/>
-          <w:szCs w:val="20"/>
-        </w:rPr>
-        <w:t>CapabilityInt64ImageEXT</w:t>
-      </w:r>
-    </w:p>
-    <w:p>
-      <w:pPr>
-        <w:pStyle w:val="ListParagraph"/>
-        <w:rPr>
-          <w:sz w:val="20"/>
-          <w:szCs w:val="20"/>
-        </w:rPr>
-      </w:pPr>
-      <w:proofErr w:type="spellStart"/>
-      <w:r>
-        <w:rPr>
-          <w:sz w:val="20"/>
-          <w:szCs w:val="20"/>
-        </w:rPr>
-        <w:t>CapabilityShaderClockKHR</w:t>
-      </w:r>
-      <w:proofErr w:type="spellEnd"/>
-    </w:p>
-    <w:p>
-      <w:pPr>
-        <w:pStyle w:val="ListParagraph"/>
-        <w:rPr>
-          <w:sz w:val="20"/>
-          <w:szCs w:val="20"/>
-        </w:rPr>
-      </w:pPr>
-      <w:proofErr w:type="spellStart"/>
-      <w:r>
-        <w:rPr>
-          <w:sz w:val="20"/>
-          <w:szCs w:val="20"/>
-        </w:rPr>
-        <w:t>CapabilityShaderViewportIndexLayerEXT</w:t>
-      </w:r>
-      <w:proofErr w:type="spellEnd"/>
-    </w:p>
-    <w:p>
-      <w:pPr>
-        <w:pStyle w:val="ListParagraph"/>
-        <w:rPr>
-          <w:sz w:val="20"/>
-          <w:szCs w:val="20"/>
-        </w:rPr>
-      </w:pPr>
-      <w:proofErr w:type="spellStart"/>
-      <w:r>
-        <w:rPr>
-          <w:sz w:val="20"/>
-          <w:szCs w:val="20"/>
-        </w:rPr>
-        <w:t>CapabilityFragmentShadingRateKHR</w:t>
-      </w:r>
-      <w:proofErr w:type="spellEnd"/>
-    </w:p>
-    <w:p>
-      <w:pPr>
-        <w:pStyle w:val="ListParagraph"/>
-        <w:rPr>
-          <w:sz w:val="20"/>
-          <w:szCs w:val="20"/>
-        </w:rPr>
-      </w:pPr>
-      <w:proofErr w:type="spellStart"/>
-      <w:r>
-        <w:rPr>
-          <w:sz w:val="20"/>
-          <w:szCs w:val="20"/>
-        </w:rPr>
-        <w:t>CapabilityFragmentDensityEXT</w:t>
-      </w:r>
-      <w:proofErr w:type="spellEnd"/>
-    </w:p>
-    <w:p>
-      <w:pPr>
-        <w:pStyle w:val="ListParagraph"/>
-        <w:rPr>
-          <w:sz w:val="20"/>
-          <w:szCs w:val="20"/>
-        </w:rPr>
-      </w:pPr>
-      <w:proofErr w:type="spellStart"/>
-      <w:r>
-        <w:rPr>
-          <w:sz w:val="20"/>
-          <w:szCs w:val="20"/>
-        </w:rPr>
-        <w:t>CapabilityShaderNonUniformEXT</w:t>
-      </w:r>
-      <w:proofErr w:type="spellEnd"/>
-    </w:p>
-    <w:p>
-      <w:pPr>
-        <w:pStyle w:val="ListParagraph"/>
-        <w:rPr>
-          <w:sz w:val="20"/>
-          <w:szCs w:val="20"/>
-        </w:rPr>
-      </w:pPr>
-      <w:proofErr w:type="spellStart"/>
-      <w:r>
-        <w:rPr>
-          <w:sz w:val="20"/>
-          <w:szCs w:val="20"/>
-        </w:rPr>
-        <w:t>CapabilityRuntimeDescriptorArrayEXT</w:t>
-      </w:r>
-      <w:proofErr w:type="spellEnd"/>
-    </w:p>
-    <w:p>
-      <w:pPr>
-        <w:pStyle w:val="ListParagraph"/>
-        <w:rPr>
-          <w:sz w:val="20"/>
-          <w:szCs w:val="20"/>
-        </w:rPr>
-      </w:pPr>
-      <w:proofErr w:type="spellStart"/>
-      <w:r>
-        <w:rPr>
-          <w:sz w:val="20"/>
-          <w:szCs w:val="20"/>
-        </w:rPr>
-        <w:t>CapabilityInputAttachmentArrayDynamicIndexingEXT</w:t>
-      </w:r>
-      <w:proofErr w:type="spellEnd"/>
-    </w:p>
-    <w:p>
-      <w:pPr>
-        <w:pStyle w:val="ListParagraph"/>
-        <w:rPr>
-          <w:sz w:val="20"/>
-          <w:szCs w:val="20"/>
-        </w:rPr>
-      </w:pPr>
-      <w:proofErr w:type="spellStart"/>
-      <w:r>
-        <w:rPr>
-          <w:sz w:val="20"/>
-          <w:szCs w:val="20"/>
-        </w:rPr>
-        <w:t>CapabilityUniformTexelBufferArrayDynamicIndexingEXT</w:t>
-      </w:r>
-      <w:proofErr w:type="spellEnd"/>
-    </w:p>
-    <w:p>
-      <w:pPr>
-        <w:pStyle w:val="ListParagraph"/>
-        <w:rPr>
-          <w:sz w:val="20"/>
-          <w:szCs w:val="20"/>
-        </w:rPr>
-      </w:pPr>
-      <w:proofErr w:type="spellStart"/>
-      <w:r>
-        <w:rPr>
-          <w:sz w:val="20"/>
-          <w:szCs w:val="20"/>
-        </w:rPr>
-        <w:t>CapabilityStorageTexelBufferArrayDynamicIndexingEXT</w:t>
-      </w:r>
-      <w:proofErr w:type="spellEnd"/>
-    </w:p>
-    <w:p>
-      <w:pPr>
-        <w:pStyle w:val="ListParagraph"/>
-        <w:rPr>
-          <w:sz w:val="20"/>
-          <w:szCs w:val="20"/>
-        </w:rPr>
-      </w:pPr>
-      <w:proofErr w:type="spellStart"/>
-      <w:r>
-        <w:rPr>
-          <w:sz w:val="20"/>
-          <w:szCs w:val="20"/>
-        </w:rPr>
-        <w:t>CapabilityUniformBufferArrayNonUniformIndexingEXT</w:t>
-      </w:r>
-      <w:proofErr w:type="spellEnd"/>
-    </w:p>
-    <w:p>
-      <w:pPr>
-        <w:pStyle w:val="ListParagraph"/>
-        <w:rPr>
-          <w:sz w:val="20"/>
-          <w:szCs w:val="20"/>
-        </w:rPr>
-      </w:pPr>
-      <w:proofErr w:type="spellStart"/>
-      <w:r>
-        <w:rPr>
-          <w:sz w:val="20"/>
-          <w:szCs w:val="20"/>
-        </w:rPr>
-        <w:t>CapabilitySampledImageArrayNonUniformIndexingEXT</w:t>
-      </w:r>
-      <w:proofErr w:type="spellEnd"/>
-    </w:p>
-    <w:p>
-      <w:pPr>
-        <w:pStyle w:val="ListParagraph"/>
-        <w:rPr>
-          <w:sz w:val="20"/>
-          <w:szCs w:val="20"/>
-        </w:rPr>
-      </w:pPr>
-      <w:proofErr w:type="spellStart"/>
-      <w:r>
-        <w:rPr>
-          <w:sz w:val="20"/>
-          <w:szCs w:val="20"/>
-        </w:rPr>
-        <w:t>CapabilityStorageBufferArrayNonUniformIndexingEXT</w:t>
-      </w:r>
-      <w:proofErr w:type="spellEnd"/>
-    </w:p>
-    <w:p>
-      <w:pPr>
-        <w:pStyle w:val="ListParagraph"/>
-        <w:rPr>
-          <w:sz w:val="20"/>
-          <w:szCs w:val="20"/>
-        </w:rPr>
-      </w:pPr>
-      <w:proofErr w:type="spellStart"/>
-      <w:r>
-        <w:rPr>
-          <w:sz w:val="20"/>
-          <w:szCs w:val="20"/>
-        </w:rPr>
         <w:t>CapabilityStorageImageArrayNonUniformIndexingEXT</w:t>
       </w:r>
       <w:proofErr w:type="spellEnd"/>
@@ -2481,7 +2495,6 @@
           <w:sz w:val="20"/>
           <w:szCs w:val="20"/>
         </w:rPr>
-        <w:lastRenderedPageBreak/>
         <w:t>CapabilityUniformTexelBufferArrayNonUniformIndexingEXT</w:t>
       </w:r>
       <w:proofErr w:type="spellEnd"/>
@@ -3205,20 +3218,9 @@
           <w:sz w:val="20"/>
           <w:szCs w:val="20"/>
         </w:rPr>
-        <w:t>SPV_KHR_terminate_</w:t>
-      </w:r>
-      <w:proofErr w:type="gramStart"/>
-      <w:r>
-        <w:rPr>
-          <w:rFonts w:asciiTheme="minorHAnsi" w:eastAsiaTheme="minorHAnsi" w:hAnsiTheme="minorHAnsi" w:cstheme="minorBidi"/>
-          <w:color w:val="auto"/>
-          <w:sz w:val="20"/>
-          <w:szCs w:val="20"/>
-        </w:rPr>
-        <w:t>invocation</w:t>
-      </w:r>
-      <w:proofErr w:type="spellEnd"/>
-      <w:proofErr w:type="gramEnd"/>
+        <w:t>SPV_KHR_terminate_invocation</w:t>
+      </w:r>
+      <w:proofErr w:type="spellEnd"/>
     </w:p>
     <w:p>
       <w:pPr>
@@ -3368,20 +3370,9 @@
           <w:sz w:val="20"/>
           <w:szCs w:val="20"/>
         </w:rPr>
-        <w:t>SPV_EXT_demote_to_helper_</w:t>
-      </w:r>
-      <w:proofErr w:type="gramStart"/>
-      <w:r>
-        <w:rPr>
-          <w:rFonts w:asciiTheme="minorHAnsi" w:eastAsiaTheme="minorHAnsi" w:hAnsiTheme="minorHAnsi" w:cstheme="minorBidi"/>
-          <w:color w:val="auto"/>
-          <w:sz w:val="20"/>
-          <w:szCs w:val="20"/>
-        </w:rPr>
-        <w:t>invocation</w:t>
-      </w:r>
-      <w:proofErr w:type="spellEnd"/>
-      <w:proofErr w:type="gramEnd"/>
+        <w:t>SPV_EXT_demote_to_helper_invocation</w:t>
+      </w:r>
+      <w:proofErr w:type="spellEnd"/>
     </w:p>
     <w:p>
       <w:pPr>
@@ -3551,20 +3542,9 @@
           <w:sz w:val="20"/>
           <w:szCs w:val="20"/>
         </w:rPr>
-        <w:t>SPV_AMD_texture_gather_bias_</w:t>
-      </w:r>
-      <w:proofErr w:type="gramStart"/>
-      <w:r>
-        <w:rPr>
-          <w:rFonts w:asciiTheme="minorHAnsi" w:eastAsiaTheme="minorHAnsi" w:hAnsiTheme="minorHAnsi" w:cstheme="minorBidi"/>
-          <w:color w:val="auto"/>
-          <w:sz w:val="20"/>
-          <w:szCs w:val="20"/>
-        </w:rPr>
-        <w:t>lod</w:t>
-      </w:r>
-      <w:proofErr w:type="spellEnd"/>
-      <w:proofErr w:type="gramEnd"/>
+        <w:t>SPV_AMD_texture_gather_bias_lod</w:t>
+      </w:r>
+      <w:proofErr w:type="spellEnd"/>
     </w:p>
     <w:p>
       <w:pPr>
@@ -3714,20 +3694,9 @@
           <w:sz w:val="20"/>
           <w:szCs w:val="20"/>
         </w:rPr>
-        <w:t>SPV_GOOGLE_decorate_</w:t>
-      </w:r>
-      <w:proofErr w:type="gramStart"/>
-      <w:r>
-        <w:rPr>
-          <w:rFonts w:asciiTheme="minorHAnsi" w:eastAsiaTheme="minorHAnsi" w:hAnsiTheme="minorHAnsi" w:cstheme="minorBidi"/>
-          <w:color w:val="auto"/>
-          <w:sz w:val="20"/>
-          <w:szCs w:val="20"/>
-        </w:rPr>
-        <w:t>string</w:t>
-      </w:r>
-      <w:proofErr w:type="spellEnd"/>
-      <w:proofErr w:type="gramEnd"/>
+        <w:t>SPV_GOOGLE_decorate_string</w:t>
+      </w:r>
+      <w:proofErr w:type="spellEnd"/>
     </w:p>
     <w:p>
       <w:pPr>
@@ -4320,23 +4289,7 @@
           <w:sz w:val="20"/>
           <w:szCs w:val="20"/>
         </w:rPr>
-        <w:t>-</w:t>
-      </w:r>
-      <w:proofErr w:type="gramStart"/>
-      <w:r>
-        <w:rPr>
-          <w:sz w:val="20"/>
-          <w:szCs w:val="20"/>
-        </w:rPr>
-        <w:t>offline</w:t>
-      </w:r>
-      <w:proofErr w:type="gramEnd"/>
-      <w:r>
-        <w:rPr>
-          <w:sz w:val="20"/>
-          <w:szCs w:val="20"/>
-        </w:rPr>
-        <w:t xml:space="preserve"> and </w:t>
+        <w:t xml:space="preserve">-offline and </w:t>
       </w:r>
       <w:proofErr w:type="spellStart"/>
       <w:r>
@@ -7285,4 +7238,10 @@
     </a:ext>
   </a:extLst>
 </a:theme>
+</file>
+
+<file path=docMetadata/LabelInfo.xml><?xml version="1.0" encoding="utf-8"?>
+<clbl:labelList xmlns:clbl="http://schemas.microsoft.com/office/2020/mipLabelMetadata">
+  <clbl:label id="{d4243a53-6221-4f75-8154-e4b33a5707a1}" enabled="1" method="Privileged" siteId="{3dd8961f-e488-4e60-8e11-a82d994e183d}" contentBits="1" removed="0"/>
+</clbl:labelList>
 </file>
</xml_diff>

<commit_message>
Updates for 2.12 release.
</commit_message>
<xml_diff>
--- a/documentation/RGA_RELEASE_NOTES.docx
+++ b/documentation/RGA_RELEASE_NOTES.docx
@@ -29,7 +29,7 @@
           <w:sz w:val="52"/>
           <w:szCs w:val="52"/>
         </w:rPr>
-        <w:t>1</w:t>
+        <w:t>2</w:t>
       </w:r>
       <w:r>
         <w:rPr>
@@ -66,37 +66,49 @@
           <w:sz w:val="20"/>
           <w:szCs w:val="20"/>
         </w:rPr>
-        <w:t xml:space="preserve">Added </w:t>
-      </w:r>
-      <w:r>
-        <w:rPr>
-          <w:b/>
-          <w:bCs/>
-          <w:sz w:val="20"/>
-          <w:szCs w:val="20"/>
-        </w:rPr>
-        <w:t>support for gfx1150</w:t>
-      </w:r>
-      <w:r>
-        <w:rPr>
-          <w:sz w:val="20"/>
-          <w:szCs w:val="20"/>
-        </w:rPr>
-        <w:t xml:space="preserve"> as </w:t>
-      </w:r>
-      <w:r>
-        <w:rPr>
-          <w:sz w:val="20"/>
-          <w:szCs w:val="20"/>
-        </w:rPr>
-        <w:t xml:space="preserve">a </w:t>
-      </w:r>
-      <w:r>
-        <w:rPr>
-          <w:sz w:val="20"/>
-          <w:szCs w:val="20"/>
-        </w:rPr>
-        <w:t>compiler target across all modes.</w:t>
+        <w:t>Added support for RD</w:t>
+      </w:r>
+      <w:r>
+        <w:rPr>
+          <w:sz w:val="20"/>
+          <w:szCs w:val="20"/>
+        </w:rPr>
+        <w:t>N</w:t>
+      </w:r>
+      <w:r>
+        <w:rPr>
+          <w:sz w:val="20"/>
+          <w:szCs w:val="20"/>
+        </w:rPr>
+        <w:t>A™ 4 (gfx1201)</w:t>
+      </w:r>
+      <w:r>
+        <w:rPr>
+          <w:sz w:val="20"/>
+          <w:szCs w:val="20"/>
+        </w:rPr>
+        <w:t xml:space="preserve"> as well as </w:t>
+      </w:r>
+      <w:r>
+        <w:rPr>
+          <w:sz w:val="20"/>
+          <w:szCs w:val="20"/>
+        </w:rPr>
+        <w:t>gfx1151</w:t>
+      </w:r>
+      <w:r>
+        <w:rPr>
+          <w:sz w:val="20"/>
+          <w:szCs w:val="20"/>
+        </w:rPr>
+        <w:t xml:space="preserve"> and gfx1152 </w:t>
+      </w:r>
+      <w:r>
+        <w:rPr>
+          <w:sz w:val="20"/>
+          <w:szCs w:val="20"/>
+        </w:rPr>
+        <w:t>architectures as compiler targets across all RGA's modes.</w:t>
       </w:r>
     </w:p>
     <w:p>
@@ -118,72 +130,7 @@
           <w:sz w:val="20"/>
           <w:szCs w:val="20"/>
         </w:rPr>
-        <w:t xml:space="preserve">DXR mode </w:t>
-      </w:r>
-      <w:r>
-        <w:rPr>
-          <w:sz w:val="20"/>
-          <w:szCs w:val="20"/>
-        </w:rPr>
-        <w:t>now</w:t>
-      </w:r>
-      <w:r>
-        <w:rPr>
-          <w:b/>
-          <w:bCs/>
-          <w:sz w:val="20"/>
-          <w:szCs w:val="20"/>
-        </w:rPr>
-        <w:t xml:space="preserve"> supports AMD compiler’s raytracing updates</w:t>
-      </w:r>
-      <w:r>
-        <w:rPr>
-          <w:sz w:val="20"/>
-          <w:szCs w:val="20"/>
-        </w:rPr>
-        <w:t xml:space="preserve">. </w:t>
-      </w:r>
-      <w:r>
-        <w:rPr>
-          <w:sz w:val="20"/>
-          <w:szCs w:val="20"/>
-        </w:rPr>
-        <w:t>With Radeon Adrenalin™ driver version 24.9.</w:t>
-      </w:r>
-      <w:r>
-        <w:rPr>
-          <w:sz w:val="20"/>
-          <w:szCs w:val="20"/>
-        </w:rPr>
-        <w:t>1</w:t>
-      </w:r>
-      <w:r>
-        <w:rPr>
-          <w:sz w:val="20"/>
-          <w:szCs w:val="20"/>
-        </w:rPr>
-        <w:t xml:space="preserve">, the AMD compiler includes changes to the way raytracing state objects are being compiled. Use </w:t>
-      </w:r>
-      <w:r>
-        <w:rPr>
-          <w:sz w:val="20"/>
-          <w:szCs w:val="20"/>
-        </w:rPr>
-        <w:t xml:space="preserve">this </w:t>
-      </w:r>
-      <w:r>
-        <w:rPr>
-          <w:sz w:val="20"/>
-          <w:szCs w:val="20"/>
-        </w:rPr>
-        <w:t xml:space="preserve">new </w:t>
-      </w:r>
-      <w:r>
-        <w:rPr>
-          <w:sz w:val="20"/>
-          <w:szCs w:val="20"/>
-        </w:rPr>
-        <w:t>version of RGA to ensure compatibility with the new compiler.</w:t>
+        <w:t xml:space="preserve">Upgraded ISA disassembly view: you can now navigate through the disassembly more easily and identify areas with higher VGPR pressure in your shaders and kernels. </w:t>
       </w:r>
     </w:p>
     <w:p>
@@ -202,47 +149,17 @@
       </w:pPr>
       <w:r>
         <w:rPr>
-          <w:b/>
-          <w:bCs/>
-          <w:sz w:val="20"/>
-          <w:szCs w:val="20"/>
-        </w:rPr>
-        <w:t>Dark mode:</w:t>
-      </w:r>
-      <w:r>
-        <w:rPr>
-          <w:sz w:val="20"/>
-          <w:szCs w:val="20"/>
-        </w:rPr>
-        <w:t xml:space="preserve"> the RGA GUI </w:t>
-      </w:r>
-      <w:r>
-        <w:rPr>
-          <w:sz w:val="20"/>
-          <w:szCs w:val="20"/>
-        </w:rPr>
-        <w:t>application</w:t>
-      </w:r>
-      <w:r>
-        <w:rPr>
-          <w:sz w:val="20"/>
-          <w:szCs w:val="20"/>
-        </w:rPr>
-        <w:t xml:space="preserve"> </w:t>
-      </w:r>
-      <w:r>
-        <w:rPr>
-          <w:sz w:val="20"/>
-          <w:szCs w:val="20"/>
-        </w:rPr>
-        <w:t xml:space="preserve">now lets you </w:t>
-      </w:r>
-      <w:r>
-        <w:rPr>
-          <w:sz w:val="20"/>
-          <w:szCs w:val="20"/>
-        </w:rPr>
-        <w:t>choose between Light and Dark themes or have the UI follow the OS theme. To control this behavior, visit the tool’s settings menu.</w:t>
+          <w:sz w:val="20"/>
+          <w:szCs w:val="20"/>
+        </w:rPr>
+        <w:t>T</w:t>
+      </w:r>
+      <w:r>
+        <w:rPr>
+          <w:sz w:val="20"/>
+          <w:szCs w:val="20"/>
+        </w:rPr>
+        <w:t>he new disassembly view presents tooltips when hovering over opcodes in the view.</w:t>
       </w:r>
     </w:p>
     <w:p>
@@ -264,35 +181,37 @@
           <w:sz w:val="20"/>
           <w:szCs w:val="20"/>
         </w:rPr>
-        <w:t>U</w:t>
-      </w:r>
-      <w:r>
-        <w:rPr>
-          <w:sz w:val="20"/>
-          <w:szCs w:val="20"/>
-        </w:rPr>
-        <w:t xml:space="preserve">pdated </w:t>
-      </w:r>
-      <w:r>
-        <w:rPr>
-          <w:sz w:val="20"/>
-          <w:szCs w:val="20"/>
-        </w:rPr>
-        <w:t>DXC to version v1.8.240</w:t>
-      </w:r>
-      <w:r>
-        <w:rPr>
-          <w:sz w:val="20"/>
-          <w:szCs w:val="20"/>
-        </w:rPr>
-        <w:t>7</w:t>
-      </w:r>
-      <w:r>
-        <w:rPr>
-          <w:sz w:val="20"/>
-          <w:szCs w:val="20"/>
-        </w:rPr>
-        <w:t>.</w:t>
+        <w:t>Updated the offline OpenCL, Vulkan and OpenGL compilers.</w:t>
+      </w:r>
+    </w:p>
+    <w:p>
+      <w:pPr>
+        <w:shd w:val="clear" w:color="auto" w:fill="FFFFFF"/>
+        <w:spacing w:before="100" w:beforeAutospacing="1" w:after="100" w:afterAutospacing="1" w:line="240" w:lineRule="auto"/>
+        <w:rPr>
+          <w:b/>
+          <w:bCs/>
+          <w:sz w:val="20"/>
+          <w:szCs w:val="20"/>
+        </w:rPr>
+      </w:pPr>
+      <w:r>
+        <w:rPr>
+          <w:b/>
+          <w:bCs/>
+          <w:sz w:val="20"/>
+          <w:szCs w:val="20"/>
+        </w:rPr>
+        <w:t>Notes:</w:t>
+      </w:r>
+      <w:r>
+        <w:rPr>
+          <w:b/>
+          <w:bCs/>
+          <w:sz w:val="20"/>
+          <w:szCs w:val="20"/>
+        </w:rPr>
+        <w:t xml:space="preserve"> </w:t>
       </w:r>
     </w:p>
     <w:p>
@@ -314,37 +233,7 @@
           <w:sz w:val="20"/>
           <w:szCs w:val="20"/>
         </w:rPr>
-        <w:t>Updated the offline Vulkan and OpenGL compilers.</w:t>
-      </w:r>
-    </w:p>
-    <w:p>
-      <w:pPr>
-        <w:shd w:val="clear" w:color="auto" w:fill="FFFFFF"/>
-        <w:spacing w:before="100" w:beforeAutospacing="1" w:after="100" w:afterAutospacing="1" w:line="240" w:lineRule="auto"/>
-        <w:rPr>
-          <w:b/>
-          <w:bCs/>
-          <w:sz w:val="20"/>
-          <w:szCs w:val="20"/>
-        </w:rPr>
-      </w:pPr>
-      <w:r>
-        <w:rPr>
-          <w:b/>
-          <w:bCs/>
-          <w:sz w:val="20"/>
-          <w:szCs w:val="20"/>
-        </w:rPr>
-        <w:t>Notes:</w:t>
-      </w:r>
-      <w:r>
-        <w:rPr>
-          <w:b/>
-          <w:bCs/>
-          <w:sz w:val="20"/>
-          <w:szCs w:val="20"/>
-        </w:rPr>
-        <w:t xml:space="preserve"> </w:t>
+        <w:t>With the upgraded ISA disassembly view clock cycle estimates are no longer presented.</w:t>
       </w:r>
     </w:p>
     <w:p>
@@ -352,7 +241,7 @@
         <w:pStyle w:val="ListParagraph"/>
         <w:numPr>
           <w:ilvl w:val="0"/>
-          <w:numId w:val="15"/>
+          <w:numId w:val="14"/>
         </w:numPr>
         <w:shd w:val="clear" w:color="auto" w:fill="FFFFFF"/>
         <w:spacing w:before="100" w:beforeAutospacing="1" w:after="100" w:afterAutospacing="1" w:line="240" w:lineRule="auto"/>
@@ -366,49 +255,7 @@
           <w:sz w:val="20"/>
           <w:szCs w:val="20"/>
         </w:rPr>
-        <w:t>As part of</w:t>
-      </w:r>
-      <w:r>
-        <w:rPr>
-          <w:sz w:val="20"/>
-          <w:szCs w:val="20"/>
-        </w:rPr>
-        <w:t xml:space="preserve"> </w:t>
-      </w:r>
-      <w:r>
-        <w:rPr>
-          <w:sz w:val="20"/>
-          <w:szCs w:val="20"/>
-        </w:rPr>
-        <w:t>adding support for</w:t>
-      </w:r>
-      <w:r>
-        <w:rPr>
-          <w:sz w:val="20"/>
-          <w:szCs w:val="20"/>
-        </w:rPr>
-        <w:t xml:space="preserve"> AMD compiler’s raytracing updates, the DXR invocation command is </w:t>
-      </w:r>
-      <w:r>
-        <w:rPr>
-          <w:sz w:val="20"/>
-          <w:szCs w:val="20"/>
-        </w:rPr>
-        <w:t xml:space="preserve">now </w:t>
-      </w:r>
-      <w:r>
-        <w:rPr>
-          <w:sz w:val="20"/>
-          <w:szCs w:val="20"/>
-        </w:rPr>
-        <w:t>simplified, removing support for the --mode and --export command line options. Any DXR state object compilation would be considered a Pipeline compilation, and it is up to the driver to decide on the compilation type (Indirect vs. Unified).</w:t>
-      </w:r>
-      <w:r>
-        <w:rPr>
-          <w:sz w:val="20"/>
-          <w:szCs w:val="20"/>
-        </w:rPr>
-        <w:t xml:space="preserve"> For more information and usage examples, run rga -s dxr -h.</w:t>
+        <w:t>Clock cycle estimates are no longer presented by the upgraded ISA disassembly view in RGA GUI application.</w:t>
       </w:r>
     </w:p>
     <w:p>
@@ -416,7 +263,7 @@
         <w:pStyle w:val="ListParagraph"/>
         <w:numPr>
           <w:ilvl w:val="0"/>
-          <w:numId w:val="15"/>
+          <w:numId w:val="14"/>
         </w:numPr>
         <w:shd w:val="clear" w:color="auto" w:fill="FFFFFF"/>
         <w:spacing w:before="100" w:beforeAutospacing="1" w:after="100" w:afterAutospacing="1" w:line="240" w:lineRule="auto"/>
@@ -430,7 +277,51 @@
           <w:sz w:val="20"/>
           <w:szCs w:val="20"/>
         </w:rPr>
-        <w:t>This release removes support for pre-RDNA targets in the Vulkan offline mode.</w:t>
+        <w:t>The new disassembly view presents Functional Groups, leveraging the AMD GPU machine-readable ISA documentation.</w:t>
+      </w:r>
+    </w:p>
+    <w:p>
+      <w:pPr>
+        <w:pStyle w:val="ListParagraph"/>
+        <w:numPr>
+          <w:ilvl w:val="0"/>
+          <w:numId w:val="14"/>
+        </w:numPr>
+        <w:shd w:val="clear" w:color="auto" w:fill="FFFFFF"/>
+        <w:spacing w:before="100" w:beforeAutospacing="1" w:after="100" w:afterAutospacing="1" w:line="240" w:lineRule="auto"/>
+        <w:rPr>
+          <w:sz w:val="20"/>
+          <w:szCs w:val="20"/>
+        </w:rPr>
+      </w:pPr>
+      <w:r>
+        <w:rPr>
+          <w:sz w:val="20"/>
+          <w:szCs w:val="20"/>
+        </w:rPr>
+        <w:t>For backward compatibility, the RGA CLI output presents Cycle estimates and Functional Unit fields similar to RGA 2.11.</w:t>
+      </w:r>
+    </w:p>
+    <w:p>
+      <w:pPr>
+        <w:pStyle w:val="ListParagraph"/>
+        <w:numPr>
+          <w:ilvl w:val="0"/>
+          <w:numId w:val="14"/>
+        </w:numPr>
+        <w:shd w:val="clear" w:color="auto" w:fill="FFFFFF"/>
+        <w:spacing w:before="100" w:beforeAutospacing="1" w:after="100" w:afterAutospacing="1" w:line="240" w:lineRule="auto"/>
+        <w:rPr>
+          <w:sz w:val="20"/>
+          <w:szCs w:val="20"/>
+        </w:rPr>
+      </w:pPr>
+      <w:r>
+        <w:rPr>
+          <w:sz w:val="20"/>
+          <w:szCs w:val="20"/>
+        </w:rPr>
+        <w:t>We are working on a revised performance estimate mechanism and will share more details in a future RGA release.</w:t>
       </w:r>
     </w:p>
     <w:p>
@@ -575,26 +466,6 @@
           <w:szCs w:val="20"/>
         </w:rPr>
         <w:t>OpenCL C++ kernels are not yet supported by the Lightning Compiler.</w:t>
-      </w:r>
-    </w:p>
-    <w:p>
-      <w:pPr>
-        <w:pStyle w:val="ListParagraph"/>
-        <w:numPr>
-          <w:ilvl w:val="0"/>
-          <w:numId w:val="1"/>
-        </w:numPr>
-        <w:rPr>
-          <w:sz w:val="20"/>
-          <w:szCs w:val="20"/>
-        </w:rPr>
-      </w:pPr>
-      <w:r>
-        <w:rPr>
-          <w:sz w:val="20"/>
-          <w:szCs w:val="20"/>
-        </w:rPr>
-        <w:t>Cycle estimate for certain VALU instructions appears as “Varies” instead of 4.</w:t>
       </w:r>
     </w:p>
     <w:p>
@@ -843,6 +714,7 @@
           <w:sz w:val="20"/>
           <w:szCs w:val="20"/>
         </w:rPr>
+        <w:lastRenderedPageBreak/>
         <w:t>The Vulkan Offline modes currently only support the following SPIR-V capabilities:</w:t>
       </w:r>
     </w:p>
@@ -859,775 +731,775 @@
           <w:sz w:val="20"/>
           <w:szCs w:val="20"/>
         </w:rPr>
+        <w:t>CapabilityMatrix</w:t>
+      </w:r>
+    </w:p>
+    <w:p>
+      <w:pPr>
+        <w:pStyle w:val="ListParagraph"/>
+        <w:rPr>
+          <w:sz w:val="20"/>
+          <w:szCs w:val="20"/>
+        </w:rPr>
+      </w:pPr>
+      <w:r>
+        <w:rPr>
+          <w:sz w:val="20"/>
+          <w:szCs w:val="20"/>
+        </w:rPr>
+        <w:t>CapabilityShader</w:t>
+      </w:r>
+    </w:p>
+    <w:p>
+      <w:pPr>
+        <w:pStyle w:val="ListParagraph"/>
+        <w:rPr>
+          <w:sz w:val="20"/>
+          <w:szCs w:val="20"/>
+        </w:rPr>
+      </w:pPr>
+      <w:r>
+        <w:rPr>
+          <w:sz w:val="20"/>
+          <w:szCs w:val="20"/>
+        </w:rPr>
+        <w:t>CapabilityGeometry</w:t>
+      </w:r>
+    </w:p>
+    <w:p>
+      <w:pPr>
+        <w:pStyle w:val="ListParagraph"/>
+        <w:rPr>
+          <w:sz w:val="20"/>
+          <w:szCs w:val="20"/>
+        </w:rPr>
+      </w:pPr>
+      <w:r>
+        <w:rPr>
+          <w:sz w:val="20"/>
+          <w:szCs w:val="20"/>
+        </w:rPr>
+        <w:t>CapabilityTessellation</w:t>
+      </w:r>
+    </w:p>
+    <w:p>
+      <w:pPr>
+        <w:pStyle w:val="ListParagraph"/>
+        <w:rPr>
+          <w:sz w:val="20"/>
+          <w:szCs w:val="20"/>
+        </w:rPr>
+      </w:pPr>
+      <w:r>
+        <w:rPr>
+          <w:sz w:val="20"/>
+          <w:szCs w:val="20"/>
+        </w:rPr>
+        <w:t>CapabilityFloat16</w:t>
+      </w:r>
+    </w:p>
+    <w:p>
+      <w:pPr>
+        <w:pStyle w:val="ListParagraph"/>
+        <w:rPr>
+          <w:sz w:val="20"/>
+          <w:szCs w:val="20"/>
+        </w:rPr>
+      </w:pPr>
+      <w:r>
+        <w:rPr>
+          <w:sz w:val="20"/>
+          <w:szCs w:val="20"/>
+        </w:rPr>
+        <w:t>CapabilityFloat64</w:t>
+      </w:r>
+    </w:p>
+    <w:p>
+      <w:pPr>
+        <w:pStyle w:val="ListParagraph"/>
+        <w:rPr>
+          <w:sz w:val="20"/>
+          <w:szCs w:val="20"/>
+        </w:rPr>
+      </w:pPr>
+      <w:r>
+        <w:rPr>
+          <w:sz w:val="20"/>
+          <w:szCs w:val="20"/>
+        </w:rPr>
+        <w:t>CapabilityInt64</w:t>
+      </w:r>
+    </w:p>
+    <w:p>
+      <w:pPr>
+        <w:pStyle w:val="ListParagraph"/>
+        <w:rPr>
+          <w:sz w:val="20"/>
+          <w:szCs w:val="20"/>
+        </w:rPr>
+      </w:pPr>
+      <w:r>
+        <w:rPr>
+          <w:sz w:val="20"/>
+          <w:szCs w:val="20"/>
+        </w:rPr>
+        <w:t>CapabilityMeshShadingEXT</w:t>
+      </w:r>
+    </w:p>
+    <w:p>
+      <w:pPr>
+        <w:pStyle w:val="ListParagraph"/>
+        <w:rPr>
+          <w:sz w:val="20"/>
+          <w:szCs w:val="20"/>
+        </w:rPr>
+      </w:pPr>
+      <w:r>
+        <w:rPr>
+          <w:sz w:val="20"/>
+          <w:szCs w:val="20"/>
+        </w:rPr>
+        <w:t>CapabilityFragmentShaderSampleInterlockEXT</w:t>
+      </w:r>
+    </w:p>
+    <w:p>
+      <w:pPr>
+        <w:pStyle w:val="ListParagraph"/>
+        <w:rPr>
+          <w:sz w:val="20"/>
+          <w:szCs w:val="20"/>
+        </w:rPr>
+      </w:pPr>
+      <w:r>
+        <w:rPr>
+          <w:sz w:val="20"/>
+          <w:szCs w:val="20"/>
+        </w:rPr>
+        <w:t>CapabilityFragmentFullyCoveredEXT</w:t>
+      </w:r>
+    </w:p>
+    <w:p>
+      <w:pPr>
+        <w:pStyle w:val="ListParagraph"/>
+        <w:rPr>
+          <w:sz w:val="20"/>
+          <w:szCs w:val="20"/>
+        </w:rPr>
+      </w:pPr>
+      <w:r>
+        <w:rPr>
+          <w:sz w:val="20"/>
+          <w:szCs w:val="20"/>
+        </w:rPr>
+        <w:t>CapabilityFragmentShaderShadingRateInterlockEXT</w:t>
+      </w:r>
+    </w:p>
+    <w:p>
+      <w:pPr>
+        <w:pStyle w:val="ListParagraph"/>
+        <w:rPr>
+          <w:sz w:val="20"/>
+          <w:szCs w:val="20"/>
+        </w:rPr>
+      </w:pPr>
+      <w:r>
+        <w:rPr>
+          <w:sz w:val="20"/>
+          <w:szCs w:val="20"/>
+        </w:rPr>
+        <w:t>CapabilityInputAttachmentArrayNonUniformIndexingEXT</w:t>
+      </w:r>
+    </w:p>
+    <w:p>
+      <w:pPr>
+        <w:pStyle w:val="ListParagraph"/>
+        <w:rPr>
+          <w:sz w:val="20"/>
+          <w:szCs w:val="20"/>
+        </w:rPr>
+      </w:pPr>
+      <w:r>
+        <w:rPr>
+          <w:sz w:val="20"/>
+          <w:szCs w:val="20"/>
+        </w:rPr>
+        <w:t>CapabilityAtomicStorageOps</w:t>
+      </w:r>
+    </w:p>
+    <w:p>
+      <w:pPr>
+        <w:pStyle w:val="ListParagraph"/>
+        <w:rPr>
+          <w:sz w:val="20"/>
+          <w:szCs w:val="20"/>
+        </w:rPr>
+      </w:pPr>
+      <w:r>
+        <w:rPr>
+          <w:sz w:val="20"/>
+          <w:szCs w:val="20"/>
+        </w:rPr>
+        <w:t>CapabilityFragmentShaderPixelInterlockEXT</w:t>
+      </w:r>
+    </w:p>
+    <w:p>
+      <w:pPr>
+        <w:pStyle w:val="ListParagraph"/>
+        <w:rPr>
+          <w:sz w:val="20"/>
+          <w:szCs w:val="20"/>
+        </w:rPr>
+      </w:pPr>
+      <w:r>
+        <w:rPr>
+          <w:sz w:val="20"/>
+          <w:szCs w:val="20"/>
+        </w:rPr>
+        <w:t>CapabilityDotProductKHR</w:t>
+      </w:r>
+    </w:p>
+    <w:p>
+      <w:pPr>
+        <w:pStyle w:val="ListParagraph"/>
+        <w:rPr>
+          <w:sz w:val="20"/>
+          <w:szCs w:val="20"/>
+        </w:rPr>
+      </w:pPr>
+      <w:r>
+        <w:rPr>
+          <w:sz w:val="20"/>
+          <w:szCs w:val="20"/>
+        </w:rPr>
+        <w:t>CapabilityDotProductInputAllKHR</w:t>
+      </w:r>
+    </w:p>
+    <w:p>
+      <w:pPr>
+        <w:pStyle w:val="ListParagraph"/>
+        <w:rPr>
+          <w:sz w:val="20"/>
+          <w:szCs w:val="20"/>
+        </w:rPr>
+      </w:pPr>
+      <w:r>
+        <w:rPr>
+          <w:sz w:val="20"/>
+          <w:szCs w:val="20"/>
+        </w:rPr>
+        <w:t>CapabilityDotProductInput4x8BitKHR</w:t>
+      </w:r>
+    </w:p>
+    <w:p>
+      <w:pPr>
+        <w:pStyle w:val="ListParagraph"/>
+        <w:rPr>
+          <w:sz w:val="20"/>
+          <w:szCs w:val="20"/>
+        </w:rPr>
+      </w:pPr>
+      <w:r>
+        <w:rPr>
+          <w:sz w:val="20"/>
+          <w:szCs w:val="20"/>
+        </w:rPr>
+        <w:t>CapabilityDotProductInput4x8BitPackedKHR</w:t>
+      </w:r>
+    </w:p>
+    <w:p>
+      <w:pPr>
+        <w:pStyle w:val="ListParagraph"/>
+        <w:rPr>
+          <w:sz w:val="20"/>
+          <w:szCs w:val="20"/>
+        </w:rPr>
+      </w:pPr>
+      <w:r>
+        <w:rPr>
+          <w:sz w:val="20"/>
+          <w:szCs w:val="20"/>
+        </w:rPr>
+        <w:t>CapabilityWorkgroupMemoryExplicitLayoutKHR</w:t>
+      </w:r>
+    </w:p>
+    <w:p>
+      <w:pPr>
+        <w:pStyle w:val="ListParagraph"/>
+        <w:rPr>
+          <w:sz w:val="20"/>
+          <w:szCs w:val="20"/>
+        </w:rPr>
+      </w:pPr>
+      <w:r>
+        <w:rPr>
+          <w:sz w:val="20"/>
+          <w:szCs w:val="20"/>
+        </w:rPr>
+        <w:t>CapabilityWorkgroupMemoryExplicitLayout8BitAccessKHR</w:t>
+      </w:r>
+    </w:p>
+    <w:p>
+      <w:pPr>
+        <w:pStyle w:val="ListParagraph"/>
+        <w:rPr>
+          <w:sz w:val="20"/>
+          <w:szCs w:val="20"/>
+        </w:rPr>
+      </w:pPr>
+      <w:r>
+        <w:rPr>
+          <w:sz w:val="20"/>
+          <w:szCs w:val="20"/>
+        </w:rPr>
+        <w:t>CapabilityWorkgroupMemoryExplicitLayout16BitAccessKHR</w:t>
+      </w:r>
+    </w:p>
+    <w:p>
+      <w:pPr>
+        <w:pStyle w:val="ListParagraph"/>
+        <w:rPr>
+          <w:sz w:val="20"/>
+          <w:szCs w:val="20"/>
+        </w:rPr>
+      </w:pPr>
+      <w:r>
+        <w:rPr>
+          <w:sz w:val="20"/>
+          <w:szCs w:val="20"/>
+        </w:rPr>
+        <w:t>CapabilityInt64Atomics</w:t>
+      </w:r>
+    </w:p>
+    <w:p>
+      <w:pPr>
+        <w:pStyle w:val="ListParagraph"/>
+        <w:rPr>
+          <w:sz w:val="20"/>
+          <w:szCs w:val="20"/>
+        </w:rPr>
+      </w:pPr>
+      <w:r>
+        <w:rPr>
+          <w:sz w:val="20"/>
+          <w:szCs w:val="20"/>
+        </w:rPr>
+        <w:t>CapabilityGroups</w:t>
+      </w:r>
+    </w:p>
+    <w:p>
+      <w:pPr>
+        <w:pStyle w:val="ListParagraph"/>
+        <w:rPr>
+          <w:sz w:val="20"/>
+          <w:szCs w:val="20"/>
+        </w:rPr>
+      </w:pPr>
+      <w:r>
+        <w:rPr>
+          <w:sz w:val="20"/>
+          <w:szCs w:val="20"/>
+        </w:rPr>
+        <w:t>CapabilityAtomicStorage</w:t>
+      </w:r>
+    </w:p>
+    <w:p>
+      <w:pPr>
+        <w:pStyle w:val="ListParagraph"/>
+        <w:rPr>
+          <w:sz w:val="20"/>
+          <w:szCs w:val="20"/>
+        </w:rPr>
+      </w:pPr>
+      <w:r>
+        <w:rPr>
+          <w:sz w:val="20"/>
+          <w:szCs w:val="20"/>
+        </w:rPr>
+        <w:t>CapabilityInt16</w:t>
+      </w:r>
+    </w:p>
+    <w:p>
+      <w:pPr>
+        <w:pStyle w:val="ListParagraph"/>
+        <w:rPr>
+          <w:sz w:val="20"/>
+          <w:szCs w:val="20"/>
+        </w:rPr>
+      </w:pPr>
+      <w:r>
+        <w:rPr>
+          <w:sz w:val="20"/>
+          <w:szCs w:val="20"/>
+        </w:rPr>
+        <w:t>CapabilityTessellationPointSize</w:t>
+      </w:r>
+    </w:p>
+    <w:p>
+      <w:pPr>
+        <w:pStyle w:val="ListParagraph"/>
+        <w:rPr>
+          <w:sz w:val="20"/>
+          <w:szCs w:val="20"/>
+        </w:rPr>
+      </w:pPr>
+      <w:r>
+        <w:rPr>
+          <w:sz w:val="20"/>
+          <w:szCs w:val="20"/>
+        </w:rPr>
+        <w:t>CapabilityGeometryPointSize</w:t>
+      </w:r>
+    </w:p>
+    <w:p>
+      <w:pPr>
+        <w:pStyle w:val="ListParagraph"/>
+        <w:rPr>
+          <w:sz w:val="20"/>
+          <w:szCs w:val="20"/>
+        </w:rPr>
+      </w:pPr>
+      <w:r>
+        <w:rPr>
+          <w:sz w:val="20"/>
+          <w:szCs w:val="20"/>
+        </w:rPr>
+        <w:t>CapabilityImageGatherExtended</w:t>
+      </w:r>
+    </w:p>
+    <w:p>
+      <w:pPr>
+        <w:pStyle w:val="ListParagraph"/>
+        <w:rPr>
+          <w:sz w:val="20"/>
+          <w:szCs w:val="20"/>
+        </w:rPr>
+      </w:pPr>
+      <w:r>
+        <w:rPr>
+          <w:sz w:val="20"/>
+          <w:szCs w:val="20"/>
+        </w:rPr>
+        <w:t>CapabilityStorageImageMultisample</w:t>
+      </w:r>
+    </w:p>
+    <w:p>
+      <w:pPr>
+        <w:pStyle w:val="ListParagraph"/>
+        <w:rPr>
+          <w:sz w:val="20"/>
+          <w:szCs w:val="20"/>
+        </w:rPr>
+      </w:pPr>
+      <w:r>
+        <w:rPr>
+          <w:sz w:val="20"/>
+          <w:szCs w:val="20"/>
+        </w:rPr>
+        <w:t>CapabilityUniformBufferArrayDynamicIndexing</w:t>
+      </w:r>
+    </w:p>
+    <w:p>
+      <w:pPr>
+        <w:pStyle w:val="ListParagraph"/>
+        <w:rPr>
+          <w:sz w:val="20"/>
+          <w:szCs w:val="20"/>
+        </w:rPr>
+      </w:pPr>
+      <w:r>
+        <w:rPr>
+          <w:sz w:val="20"/>
+          <w:szCs w:val="20"/>
+        </w:rPr>
+        <w:t>CapabilitySampledImageArrayDynamicIndexing</w:t>
+      </w:r>
+    </w:p>
+    <w:p>
+      <w:pPr>
+        <w:pStyle w:val="ListParagraph"/>
+        <w:rPr>
+          <w:sz w:val="20"/>
+          <w:szCs w:val="20"/>
+        </w:rPr>
+      </w:pPr>
+      <w:r>
+        <w:rPr>
+          <w:sz w:val="20"/>
+          <w:szCs w:val="20"/>
+        </w:rPr>
+        <w:t>CapabilityStorageBufferArrayDynamicIndexing</w:t>
+      </w:r>
+    </w:p>
+    <w:p>
+      <w:pPr>
+        <w:pStyle w:val="ListParagraph"/>
+        <w:rPr>
+          <w:sz w:val="20"/>
+          <w:szCs w:val="20"/>
+        </w:rPr>
+      </w:pPr>
+      <w:r>
+        <w:rPr>
+          <w:sz w:val="20"/>
+          <w:szCs w:val="20"/>
+        </w:rPr>
+        <w:t>CapabilityStorageImageArrayDynamicIndexing</w:t>
+      </w:r>
+    </w:p>
+    <w:p>
+      <w:pPr>
+        <w:pStyle w:val="ListParagraph"/>
+        <w:rPr>
+          <w:sz w:val="20"/>
+          <w:szCs w:val="20"/>
+        </w:rPr>
+      </w:pPr>
+      <w:r>
+        <w:rPr>
+          <w:sz w:val="20"/>
+          <w:szCs w:val="20"/>
+        </w:rPr>
+        <w:t>CapabilityClipDistance</w:t>
+      </w:r>
+    </w:p>
+    <w:p>
+      <w:pPr>
+        <w:pStyle w:val="ListParagraph"/>
+        <w:rPr>
+          <w:sz w:val="20"/>
+          <w:szCs w:val="20"/>
+        </w:rPr>
+      </w:pPr>
+      <w:r>
+        <w:rPr>
+          <w:sz w:val="20"/>
+          <w:szCs w:val="20"/>
+        </w:rPr>
+        <w:t>CapabilityCullDistance</w:t>
+      </w:r>
+    </w:p>
+    <w:p>
+      <w:pPr>
+        <w:pStyle w:val="ListParagraph"/>
+        <w:rPr>
+          <w:sz w:val="20"/>
+          <w:szCs w:val="20"/>
+        </w:rPr>
+      </w:pPr>
+      <w:r>
+        <w:rPr>
+          <w:sz w:val="20"/>
+          <w:szCs w:val="20"/>
+        </w:rPr>
+        <w:t>CapabilityImageCubeArray</w:t>
+      </w:r>
+    </w:p>
+    <w:p>
+      <w:pPr>
+        <w:pStyle w:val="ListParagraph"/>
+        <w:rPr>
+          <w:sz w:val="20"/>
+          <w:szCs w:val="20"/>
+        </w:rPr>
+      </w:pPr>
+      <w:r>
+        <w:rPr>
+          <w:sz w:val="20"/>
+          <w:szCs w:val="20"/>
+        </w:rPr>
+        <w:t>CapabilitySampleRateShading</w:t>
+      </w:r>
+    </w:p>
+    <w:p>
+      <w:pPr>
+        <w:pStyle w:val="ListParagraph"/>
+        <w:rPr>
+          <w:sz w:val="20"/>
+          <w:szCs w:val="20"/>
+        </w:rPr>
+      </w:pPr>
+      <w:r>
+        <w:rPr>
+          <w:sz w:val="20"/>
+          <w:szCs w:val="20"/>
+        </w:rPr>
+        <w:t>CapabilityImageRect</w:t>
+      </w:r>
+    </w:p>
+    <w:p>
+      <w:pPr>
+        <w:pStyle w:val="ListParagraph"/>
+        <w:rPr>
+          <w:sz w:val="20"/>
+          <w:szCs w:val="20"/>
+        </w:rPr>
+      </w:pPr>
+      <w:r>
+        <w:rPr>
+          <w:sz w:val="20"/>
+          <w:szCs w:val="20"/>
+        </w:rPr>
+        <w:t>CapabilitySampledRect</w:t>
+      </w:r>
+    </w:p>
+    <w:p>
+      <w:pPr>
+        <w:pStyle w:val="ListParagraph"/>
+        <w:rPr>
+          <w:sz w:val="20"/>
+          <w:szCs w:val="20"/>
+        </w:rPr>
+      </w:pPr>
+      <w:r>
+        <w:rPr>
+          <w:sz w:val="20"/>
+          <w:szCs w:val="20"/>
+        </w:rPr>
+        <w:t>CapabilityInt8</w:t>
+      </w:r>
+    </w:p>
+    <w:p>
+      <w:pPr>
+        <w:pStyle w:val="ListParagraph"/>
+        <w:rPr>
+          <w:sz w:val="20"/>
+          <w:szCs w:val="20"/>
+        </w:rPr>
+      </w:pPr>
+      <w:r>
+        <w:rPr>
+          <w:sz w:val="20"/>
+          <w:szCs w:val="20"/>
+        </w:rPr>
+        <w:t>CapabilityInputAttachment</w:t>
+      </w:r>
+    </w:p>
+    <w:p>
+      <w:pPr>
+        <w:pStyle w:val="ListParagraph"/>
+        <w:rPr>
+          <w:sz w:val="20"/>
+          <w:szCs w:val="20"/>
+        </w:rPr>
+      </w:pPr>
+      <w:r>
+        <w:rPr>
+          <w:sz w:val="20"/>
+          <w:szCs w:val="20"/>
+        </w:rPr>
+        <w:t>CapabilitySparseResidency</w:t>
+      </w:r>
+    </w:p>
+    <w:p>
+      <w:pPr>
+        <w:pStyle w:val="ListParagraph"/>
+        <w:rPr>
+          <w:sz w:val="20"/>
+          <w:szCs w:val="20"/>
+        </w:rPr>
+      </w:pPr>
+      <w:r>
+        <w:rPr>
+          <w:sz w:val="20"/>
+          <w:szCs w:val="20"/>
+        </w:rPr>
+        <w:t>CapabilityMinLod</w:t>
+      </w:r>
+    </w:p>
+    <w:p>
+      <w:pPr>
+        <w:pStyle w:val="ListParagraph"/>
+        <w:rPr>
+          <w:sz w:val="20"/>
+          <w:szCs w:val="20"/>
+        </w:rPr>
+      </w:pPr>
+      <w:r>
+        <w:rPr>
+          <w:sz w:val="20"/>
+          <w:szCs w:val="20"/>
+        </w:rPr>
+        <w:t>CapabilitySampled1D</w:t>
+      </w:r>
+    </w:p>
+    <w:p>
+      <w:pPr>
+        <w:pStyle w:val="ListParagraph"/>
+        <w:rPr>
+          <w:sz w:val="20"/>
+          <w:szCs w:val="20"/>
+        </w:rPr>
+      </w:pPr>
+      <w:r>
+        <w:rPr>
+          <w:sz w:val="20"/>
+          <w:szCs w:val="20"/>
+        </w:rPr>
+        <w:t>CapabilityImage1D</w:t>
+      </w:r>
+    </w:p>
+    <w:p>
+      <w:pPr>
+        <w:pStyle w:val="ListParagraph"/>
+        <w:rPr>
+          <w:sz w:val="20"/>
+          <w:szCs w:val="20"/>
+        </w:rPr>
+      </w:pPr>
+      <w:r>
+        <w:rPr>
+          <w:sz w:val="20"/>
+          <w:szCs w:val="20"/>
+        </w:rPr>
+        <w:t>CapabilitySampledCubeArray</w:t>
+      </w:r>
+    </w:p>
+    <w:p>
+      <w:pPr>
+        <w:pStyle w:val="ListParagraph"/>
+        <w:rPr>
+          <w:sz w:val="20"/>
+          <w:szCs w:val="20"/>
+        </w:rPr>
+      </w:pPr>
+      <w:r>
+        <w:rPr>
+          <w:sz w:val="20"/>
+          <w:szCs w:val="20"/>
+        </w:rPr>
+        <w:t>CapabilitySampledBuffer</w:t>
+      </w:r>
+    </w:p>
+    <w:p>
+      <w:pPr>
+        <w:pStyle w:val="ListParagraph"/>
+        <w:rPr>
+          <w:sz w:val="20"/>
+          <w:szCs w:val="20"/>
+        </w:rPr>
+      </w:pPr>
+      <w:r>
+        <w:rPr>
+          <w:sz w:val="20"/>
+          <w:szCs w:val="20"/>
+        </w:rPr>
+        <w:t>CapabilityImageBuffer</w:t>
+      </w:r>
+    </w:p>
+    <w:p>
+      <w:pPr>
+        <w:pStyle w:val="ListParagraph"/>
+        <w:rPr>
+          <w:sz w:val="20"/>
+          <w:szCs w:val="20"/>
+        </w:rPr>
+      </w:pPr>
+      <w:r>
+        <w:rPr>
+          <w:sz w:val="20"/>
+          <w:szCs w:val="20"/>
+        </w:rPr>
         <w:lastRenderedPageBreak/>
-        <w:t>CapabilityMatrix</w:t>
-      </w:r>
-    </w:p>
-    <w:p>
-      <w:pPr>
-        <w:pStyle w:val="ListParagraph"/>
-        <w:rPr>
-          <w:sz w:val="20"/>
-          <w:szCs w:val="20"/>
-        </w:rPr>
-      </w:pPr>
-      <w:r>
-        <w:rPr>
-          <w:sz w:val="20"/>
-          <w:szCs w:val="20"/>
-        </w:rPr>
-        <w:t>CapabilityShader</w:t>
-      </w:r>
-    </w:p>
-    <w:p>
-      <w:pPr>
-        <w:pStyle w:val="ListParagraph"/>
-        <w:rPr>
-          <w:sz w:val="20"/>
-          <w:szCs w:val="20"/>
-        </w:rPr>
-      </w:pPr>
-      <w:r>
-        <w:rPr>
-          <w:sz w:val="20"/>
-          <w:szCs w:val="20"/>
-        </w:rPr>
-        <w:t>CapabilityGeometry</w:t>
-      </w:r>
-    </w:p>
-    <w:p>
-      <w:pPr>
-        <w:pStyle w:val="ListParagraph"/>
-        <w:rPr>
-          <w:sz w:val="20"/>
-          <w:szCs w:val="20"/>
-        </w:rPr>
-      </w:pPr>
-      <w:r>
-        <w:rPr>
-          <w:sz w:val="20"/>
-          <w:szCs w:val="20"/>
-        </w:rPr>
-        <w:t>CapabilityTessellation</w:t>
-      </w:r>
-    </w:p>
-    <w:p>
-      <w:pPr>
-        <w:pStyle w:val="ListParagraph"/>
-        <w:rPr>
-          <w:sz w:val="20"/>
-          <w:szCs w:val="20"/>
-        </w:rPr>
-      </w:pPr>
-      <w:r>
-        <w:rPr>
-          <w:sz w:val="20"/>
-          <w:szCs w:val="20"/>
-        </w:rPr>
-        <w:t>CapabilityFloat16</w:t>
-      </w:r>
-    </w:p>
-    <w:p>
-      <w:pPr>
-        <w:pStyle w:val="ListParagraph"/>
-        <w:rPr>
-          <w:sz w:val="20"/>
-          <w:szCs w:val="20"/>
-        </w:rPr>
-      </w:pPr>
-      <w:r>
-        <w:rPr>
-          <w:sz w:val="20"/>
-          <w:szCs w:val="20"/>
-        </w:rPr>
-        <w:t>CapabilityFloat64</w:t>
-      </w:r>
-    </w:p>
-    <w:p>
-      <w:pPr>
-        <w:pStyle w:val="ListParagraph"/>
-        <w:rPr>
-          <w:sz w:val="20"/>
-          <w:szCs w:val="20"/>
-        </w:rPr>
-      </w:pPr>
-      <w:r>
-        <w:rPr>
-          <w:sz w:val="20"/>
-          <w:szCs w:val="20"/>
-        </w:rPr>
-        <w:t>CapabilityInt64</w:t>
-      </w:r>
-    </w:p>
-    <w:p>
-      <w:pPr>
-        <w:pStyle w:val="ListParagraph"/>
-        <w:rPr>
-          <w:sz w:val="20"/>
-          <w:szCs w:val="20"/>
-        </w:rPr>
-      </w:pPr>
-      <w:r>
-        <w:rPr>
-          <w:sz w:val="20"/>
-          <w:szCs w:val="20"/>
-        </w:rPr>
-        <w:t>CapabilityMeshShadingEXT</w:t>
-      </w:r>
-    </w:p>
-    <w:p>
-      <w:pPr>
-        <w:pStyle w:val="ListParagraph"/>
-        <w:rPr>
-          <w:sz w:val="20"/>
-          <w:szCs w:val="20"/>
-        </w:rPr>
-      </w:pPr>
-      <w:r>
-        <w:rPr>
-          <w:sz w:val="20"/>
-          <w:szCs w:val="20"/>
-        </w:rPr>
-        <w:t>CapabilityFragmentShaderSampleInterlockEXT</w:t>
-      </w:r>
-    </w:p>
-    <w:p>
-      <w:pPr>
-        <w:pStyle w:val="ListParagraph"/>
-        <w:rPr>
-          <w:sz w:val="20"/>
-          <w:szCs w:val="20"/>
-        </w:rPr>
-      </w:pPr>
-      <w:r>
-        <w:rPr>
-          <w:sz w:val="20"/>
-          <w:szCs w:val="20"/>
-        </w:rPr>
-        <w:t>CapabilityFragmentFullyCoveredEXT</w:t>
-      </w:r>
-    </w:p>
-    <w:p>
-      <w:pPr>
-        <w:pStyle w:val="ListParagraph"/>
-        <w:rPr>
-          <w:sz w:val="20"/>
-          <w:szCs w:val="20"/>
-        </w:rPr>
-      </w:pPr>
-      <w:r>
-        <w:rPr>
-          <w:sz w:val="20"/>
-          <w:szCs w:val="20"/>
-        </w:rPr>
-        <w:t>CapabilityFragmentShaderShadingRateInterlockEXT</w:t>
-      </w:r>
-    </w:p>
-    <w:p>
-      <w:pPr>
-        <w:pStyle w:val="ListParagraph"/>
-        <w:rPr>
-          <w:sz w:val="20"/>
-          <w:szCs w:val="20"/>
-        </w:rPr>
-      </w:pPr>
-      <w:r>
-        <w:rPr>
-          <w:sz w:val="20"/>
-          <w:szCs w:val="20"/>
-        </w:rPr>
-        <w:t>CapabilityInputAttachmentArrayNonUniformIndexingEXT</w:t>
-      </w:r>
-    </w:p>
-    <w:p>
-      <w:pPr>
-        <w:pStyle w:val="ListParagraph"/>
-        <w:rPr>
-          <w:sz w:val="20"/>
-          <w:szCs w:val="20"/>
-        </w:rPr>
-      </w:pPr>
-      <w:r>
-        <w:rPr>
-          <w:sz w:val="20"/>
-          <w:szCs w:val="20"/>
-        </w:rPr>
-        <w:t>CapabilityAtomicStorageOps</w:t>
-      </w:r>
-    </w:p>
-    <w:p>
-      <w:pPr>
-        <w:pStyle w:val="ListParagraph"/>
-        <w:rPr>
-          <w:sz w:val="20"/>
-          <w:szCs w:val="20"/>
-        </w:rPr>
-      </w:pPr>
-      <w:r>
-        <w:rPr>
-          <w:sz w:val="20"/>
-          <w:szCs w:val="20"/>
-        </w:rPr>
-        <w:t>CapabilityFragmentShaderPixelInterlockEXT</w:t>
-      </w:r>
-    </w:p>
-    <w:p>
-      <w:pPr>
-        <w:pStyle w:val="ListParagraph"/>
-        <w:rPr>
-          <w:sz w:val="20"/>
-          <w:szCs w:val="20"/>
-        </w:rPr>
-      </w:pPr>
-      <w:r>
-        <w:rPr>
-          <w:sz w:val="20"/>
-          <w:szCs w:val="20"/>
-        </w:rPr>
-        <w:t>CapabilityDotProductKHR</w:t>
-      </w:r>
-    </w:p>
-    <w:p>
-      <w:pPr>
-        <w:pStyle w:val="ListParagraph"/>
-        <w:rPr>
-          <w:sz w:val="20"/>
-          <w:szCs w:val="20"/>
-        </w:rPr>
-      </w:pPr>
-      <w:r>
-        <w:rPr>
-          <w:sz w:val="20"/>
-          <w:szCs w:val="20"/>
-        </w:rPr>
-        <w:t>CapabilityDotProductInputAllKHR</w:t>
-      </w:r>
-    </w:p>
-    <w:p>
-      <w:pPr>
-        <w:pStyle w:val="ListParagraph"/>
-        <w:rPr>
-          <w:sz w:val="20"/>
-          <w:szCs w:val="20"/>
-        </w:rPr>
-      </w:pPr>
-      <w:r>
-        <w:rPr>
-          <w:sz w:val="20"/>
-          <w:szCs w:val="20"/>
-        </w:rPr>
-        <w:t>CapabilityDotProductInput4x8BitKHR</w:t>
-      </w:r>
-    </w:p>
-    <w:p>
-      <w:pPr>
-        <w:pStyle w:val="ListParagraph"/>
-        <w:rPr>
-          <w:sz w:val="20"/>
-          <w:szCs w:val="20"/>
-        </w:rPr>
-      </w:pPr>
-      <w:r>
-        <w:rPr>
-          <w:sz w:val="20"/>
-          <w:szCs w:val="20"/>
-        </w:rPr>
-        <w:t>CapabilityDotProductInput4x8BitPackedKHR</w:t>
-      </w:r>
-    </w:p>
-    <w:p>
-      <w:pPr>
-        <w:pStyle w:val="ListParagraph"/>
-        <w:rPr>
-          <w:sz w:val="20"/>
-          <w:szCs w:val="20"/>
-        </w:rPr>
-      </w:pPr>
-      <w:r>
-        <w:rPr>
-          <w:sz w:val="20"/>
-          <w:szCs w:val="20"/>
-        </w:rPr>
-        <w:t>CapabilityWorkgroupMemoryExplicitLayoutKHR</w:t>
-      </w:r>
-    </w:p>
-    <w:p>
-      <w:pPr>
-        <w:pStyle w:val="ListParagraph"/>
-        <w:rPr>
-          <w:sz w:val="20"/>
-          <w:szCs w:val="20"/>
-        </w:rPr>
-      </w:pPr>
-      <w:r>
-        <w:rPr>
-          <w:sz w:val="20"/>
-          <w:szCs w:val="20"/>
-        </w:rPr>
-        <w:t>CapabilityWorkgroupMemoryExplicitLayout8BitAccessKHR</w:t>
-      </w:r>
-    </w:p>
-    <w:p>
-      <w:pPr>
-        <w:pStyle w:val="ListParagraph"/>
-        <w:rPr>
-          <w:sz w:val="20"/>
-          <w:szCs w:val="20"/>
-        </w:rPr>
-      </w:pPr>
-      <w:r>
-        <w:rPr>
-          <w:sz w:val="20"/>
-          <w:szCs w:val="20"/>
-        </w:rPr>
-        <w:t>CapabilityWorkgroupMemoryExplicitLayout16BitAccessKHR</w:t>
-      </w:r>
-    </w:p>
-    <w:p>
-      <w:pPr>
-        <w:pStyle w:val="ListParagraph"/>
-        <w:rPr>
-          <w:sz w:val="20"/>
-          <w:szCs w:val="20"/>
-        </w:rPr>
-      </w:pPr>
-      <w:r>
-        <w:rPr>
-          <w:sz w:val="20"/>
-          <w:szCs w:val="20"/>
-        </w:rPr>
-        <w:t>CapabilityInt64Atomics</w:t>
-      </w:r>
-    </w:p>
-    <w:p>
-      <w:pPr>
-        <w:pStyle w:val="ListParagraph"/>
-        <w:rPr>
-          <w:sz w:val="20"/>
-          <w:szCs w:val="20"/>
-        </w:rPr>
-      </w:pPr>
-      <w:r>
-        <w:rPr>
-          <w:sz w:val="20"/>
-          <w:szCs w:val="20"/>
-        </w:rPr>
-        <w:t>CapabilityGroups</w:t>
-      </w:r>
-    </w:p>
-    <w:p>
-      <w:pPr>
-        <w:pStyle w:val="ListParagraph"/>
-        <w:rPr>
-          <w:sz w:val="20"/>
-          <w:szCs w:val="20"/>
-        </w:rPr>
-      </w:pPr>
-      <w:r>
-        <w:rPr>
-          <w:sz w:val="20"/>
-          <w:szCs w:val="20"/>
-        </w:rPr>
-        <w:t>CapabilityAtomicStorage</w:t>
-      </w:r>
-    </w:p>
-    <w:p>
-      <w:pPr>
-        <w:pStyle w:val="ListParagraph"/>
-        <w:rPr>
-          <w:sz w:val="20"/>
-          <w:szCs w:val="20"/>
-        </w:rPr>
-      </w:pPr>
-      <w:r>
-        <w:rPr>
-          <w:sz w:val="20"/>
-          <w:szCs w:val="20"/>
-        </w:rPr>
-        <w:t>CapabilityInt16</w:t>
-      </w:r>
-    </w:p>
-    <w:p>
-      <w:pPr>
-        <w:pStyle w:val="ListParagraph"/>
-        <w:rPr>
-          <w:sz w:val="20"/>
-          <w:szCs w:val="20"/>
-        </w:rPr>
-      </w:pPr>
-      <w:r>
-        <w:rPr>
-          <w:sz w:val="20"/>
-          <w:szCs w:val="20"/>
-        </w:rPr>
-        <w:t>CapabilityTessellationPointSize</w:t>
-      </w:r>
-    </w:p>
-    <w:p>
-      <w:pPr>
-        <w:pStyle w:val="ListParagraph"/>
-        <w:rPr>
-          <w:sz w:val="20"/>
-          <w:szCs w:val="20"/>
-        </w:rPr>
-      </w:pPr>
-      <w:r>
-        <w:rPr>
-          <w:sz w:val="20"/>
-          <w:szCs w:val="20"/>
-        </w:rPr>
-        <w:t>CapabilityGeometryPointSize</w:t>
-      </w:r>
-    </w:p>
-    <w:p>
-      <w:pPr>
-        <w:pStyle w:val="ListParagraph"/>
-        <w:rPr>
-          <w:sz w:val="20"/>
-          <w:szCs w:val="20"/>
-        </w:rPr>
-      </w:pPr>
-      <w:r>
-        <w:rPr>
-          <w:sz w:val="20"/>
-          <w:szCs w:val="20"/>
-        </w:rPr>
-        <w:t>CapabilityImageGatherExtended</w:t>
-      </w:r>
-    </w:p>
-    <w:p>
-      <w:pPr>
-        <w:pStyle w:val="ListParagraph"/>
-        <w:rPr>
-          <w:sz w:val="20"/>
-          <w:szCs w:val="20"/>
-        </w:rPr>
-      </w:pPr>
-      <w:r>
-        <w:rPr>
-          <w:sz w:val="20"/>
-          <w:szCs w:val="20"/>
-        </w:rPr>
-        <w:t>CapabilityStorageImageMultisample</w:t>
-      </w:r>
-    </w:p>
-    <w:p>
-      <w:pPr>
-        <w:pStyle w:val="ListParagraph"/>
-        <w:rPr>
-          <w:sz w:val="20"/>
-          <w:szCs w:val="20"/>
-        </w:rPr>
-      </w:pPr>
-      <w:r>
-        <w:rPr>
-          <w:sz w:val="20"/>
-          <w:szCs w:val="20"/>
-        </w:rPr>
-        <w:t>CapabilityUniformBufferArrayDynamicIndexing</w:t>
-      </w:r>
-    </w:p>
-    <w:p>
-      <w:pPr>
-        <w:pStyle w:val="ListParagraph"/>
-        <w:rPr>
-          <w:sz w:val="20"/>
-          <w:szCs w:val="20"/>
-        </w:rPr>
-      </w:pPr>
-      <w:r>
-        <w:rPr>
-          <w:sz w:val="20"/>
-          <w:szCs w:val="20"/>
-        </w:rPr>
-        <w:t>CapabilitySampledImageArrayDynamicIndexing</w:t>
-      </w:r>
-    </w:p>
-    <w:p>
-      <w:pPr>
-        <w:pStyle w:val="ListParagraph"/>
-        <w:rPr>
-          <w:sz w:val="20"/>
-          <w:szCs w:val="20"/>
-        </w:rPr>
-      </w:pPr>
-      <w:r>
-        <w:rPr>
-          <w:sz w:val="20"/>
-          <w:szCs w:val="20"/>
-        </w:rPr>
-        <w:t>CapabilityStorageBufferArrayDynamicIndexing</w:t>
-      </w:r>
-    </w:p>
-    <w:p>
-      <w:pPr>
-        <w:pStyle w:val="ListParagraph"/>
-        <w:rPr>
-          <w:sz w:val="20"/>
-          <w:szCs w:val="20"/>
-        </w:rPr>
-      </w:pPr>
-      <w:r>
-        <w:rPr>
-          <w:sz w:val="20"/>
-          <w:szCs w:val="20"/>
-        </w:rPr>
-        <w:t>CapabilityStorageImageArrayDynamicIndexing</w:t>
-      </w:r>
-    </w:p>
-    <w:p>
-      <w:pPr>
-        <w:pStyle w:val="ListParagraph"/>
-        <w:rPr>
-          <w:sz w:val="20"/>
-          <w:szCs w:val="20"/>
-        </w:rPr>
-      </w:pPr>
-      <w:r>
-        <w:rPr>
-          <w:sz w:val="20"/>
-          <w:szCs w:val="20"/>
-        </w:rPr>
-        <w:t>CapabilityClipDistance</w:t>
-      </w:r>
-    </w:p>
-    <w:p>
-      <w:pPr>
-        <w:pStyle w:val="ListParagraph"/>
-        <w:rPr>
-          <w:sz w:val="20"/>
-          <w:szCs w:val="20"/>
-        </w:rPr>
-      </w:pPr>
-      <w:r>
-        <w:rPr>
-          <w:sz w:val="20"/>
-          <w:szCs w:val="20"/>
-        </w:rPr>
-        <w:t>CapabilityCullDistance</w:t>
-      </w:r>
-    </w:p>
-    <w:p>
-      <w:pPr>
-        <w:pStyle w:val="ListParagraph"/>
-        <w:rPr>
-          <w:sz w:val="20"/>
-          <w:szCs w:val="20"/>
-        </w:rPr>
-      </w:pPr>
-      <w:r>
-        <w:rPr>
-          <w:sz w:val="20"/>
-          <w:szCs w:val="20"/>
-        </w:rPr>
-        <w:t>CapabilityImageCubeArray</w:t>
-      </w:r>
-    </w:p>
-    <w:p>
-      <w:pPr>
-        <w:pStyle w:val="ListParagraph"/>
-        <w:rPr>
-          <w:sz w:val="20"/>
-          <w:szCs w:val="20"/>
-        </w:rPr>
-      </w:pPr>
-      <w:r>
-        <w:rPr>
-          <w:sz w:val="20"/>
-          <w:szCs w:val="20"/>
-        </w:rPr>
-        <w:t>CapabilitySampleRateShading</w:t>
-      </w:r>
-    </w:p>
-    <w:p>
-      <w:pPr>
-        <w:pStyle w:val="ListParagraph"/>
-        <w:rPr>
-          <w:sz w:val="20"/>
-          <w:szCs w:val="20"/>
-        </w:rPr>
-      </w:pPr>
-      <w:r>
-        <w:rPr>
-          <w:sz w:val="20"/>
-          <w:szCs w:val="20"/>
-        </w:rPr>
-        <w:t>CapabilityImageRect</w:t>
-      </w:r>
-    </w:p>
-    <w:p>
-      <w:pPr>
-        <w:pStyle w:val="ListParagraph"/>
-        <w:rPr>
-          <w:sz w:val="20"/>
-          <w:szCs w:val="20"/>
-        </w:rPr>
-      </w:pPr>
-      <w:r>
-        <w:rPr>
-          <w:sz w:val="20"/>
-          <w:szCs w:val="20"/>
-        </w:rPr>
-        <w:t>CapabilitySampledRect</w:t>
-      </w:r>
-    </w:p>
-    <w:p>
-      <w:pPr>
-        <w:pStyle w:val="ListParagraph"/>
-        <w:rPr>
-          <w:sz w:val="20"/>
-          <w:szCs w:val="20"/>
-        </w:rPr>
-      </w:pPr>
-      <w:r>
-        <w:rPr>
-          <w:sz w:val="20"/>
-          <w:szCs w:val="20"/>
-        </w:rPr>
-        <w:t>CapabilityInt8</w:t>
-      </w:r>
-    </w:p>
-    <w:p>
-      <w:pPr>
-        <w:pStyle w:val="ListParagraph"/>
-        <w:rPr>
-          <w:sz w:val="20"/>
-          <w:szCs w:val="20"/>
-        </w:rPr>
-      </w:pPr>
-      <w:r>
-        <w:rPr>
-          <w:sz w:val="20"/>
-          <w:szCs w:val="20"/>
-        </w:rPr>
-        <w:t>CapabilityInputAttachment</w:t>
-      </w:r>
-    </w:p>
-    <w:p>
-      <w:pPr>
-        <w:pStyle w:val="ListParagraph"/>
-        <w:rPr>
-          <w:sz w:val="20"/>
-          <w:szCs w:val="20"/>
-        </w:rPr>
-      </w:pPr>
-      <w:r>
-        <w:rPr>
-          <w:sz w:val="20"/>
-          <w:szCs w:val="20"/>
-        </w:rPr>
-        <w:t>CapabilitySparseResidency</w:t>
-      </w:r>
-    </w:p>
-    <w:p>
-      <w:pPr>
-        <w:pStyle w:val="ListParagraph"/>
-        <w:rPr>
-          <w:sz w:val="20"/>
-          <w:szCs w:val="20"/>
-        </w:rPr>
-      </w:pPr>
-      <w:r>
-        <w:rPr>
-          <w:sz w:val="20"/>
-          <w:szCs w:val="20"/>
-        </w:rPr>
-        <w:t>CapabilityMinLod</w:t>
-      </w:r>
-    </w:p>
-    <w:p>
-      <w:pPr>
-        <w:pStyle w:val="ListParagraph"/>
-        <w:rPr>
-          <w:sz w:val="20"/>
-          <w:szCs w:val="20"/>
-        </w:rPr>
-      </w:pPr>
-      <w:r>
-        <w:rPr>
-          <w:sz w:val="20"/>
-          <w:szCs w:val="20"/>
-        </w:rPr>
-        <w:t>CapabilitySampled1D</w:t>
-      </w:r>
-    </w:p>
-    <w:p>
-      <w:pPr>
-        <w:pStyle w:val="ListParagraph"/>
-        <w:rPr>
-          <w:sz w:val="20"/>
-          <w:szCs w:val="20"/>
-        </w:rPr>
-      </w:pPr>
-      <w:r>
-        <w:rPr>
-          <w:sz w:val="20"/>
-          <w:szCs w:val="20"/>
-        </w:rPr>
-        <w:t>CapabilityImage1D</w:t>
-      </w:r>
-    </w:p>
-    <w:p>
-      <w:pPr>
-        <w:pStyle w:val="ListParagraph"/>
-        <w:rPr>
-          <w:sz w:val="20"/>
-          <w:szCs w:val="20"/>
-        </w:rPr>
-      </w:pPr>
-      <w:r>
-        <w:rPr>
-          <w:sz w:val="20"/>
-          <w:szCs w:val="20"/>
-        </w:rPr>
-        <w:t>CapabilitySampledCubeArray</w:t>
-      </w:r>
-    </w:p>
-    <w:p>
-      <w:pPr>
-        <w:pStyle w:val="ListParagraph"/>
-        <w:rPr>
-          <w:sz w:val="20"/>
-          <w:szCs w:val="20"/>
-        </w:rPr>
-      </w:pPr>
-      <w:r>
-        <w:rPr>
-          <w:sz w:val="20"/>
-          <w:szCs w:val="20"/>
-        </w:rPr>
-        <w:t>CapabilitySampledBuffer</w:t>
-      </w:r>
-    </w:p>
-    <w:p>
-      <w:pPr>
-        <w:pStyle w:val="ListParagraph"/>
-        <w:rPr>
-          <w:sz w:val="20"/>
-          <w:szCs w:val="20"/>
-        </w:rPr>
-      </w:pPr>
-      <w:r>
-        <w:rPr>
-          <w:sz w:val="20"/>
-          <w:szCs w:val="20"/>
-        </w:rPr>
-        <w:t>CapabilityImageBuffer</w:t>
-      </w:r>
-    </w:p>
-    <w:p>
-      <w:pPr>
-        <w:pStyle w:val="ListParagraph"/>
-        <w:rPr>
-          <w:sz w:val="20"/>
-          <w:szCs w:val="20"/>
-        </w:rPr>
-      </w:pPr>
-      <w:r>
-        <w:rPr>
-          <w:sz w:val="20"/>
-          <w:szCs w:val="20"/>
-        </w:rPr>
         <w:t>CapabilityImageMSArray</w:t>
       </w:r>
     </w:p>
@@ -1644,775 +1516,775 @@
           <w:sz w:val="20"/>
           <w:szCs w:val="20"/>
         </w:rPr>
+        <w:t>CapabilityStorageImageExtendedFormats</w:t>
+      </w:r>
+    </w:p>
+    <w:p>
+      <w:pPr>
+        <w:pStyle w:val="ListParagraph"/>
+        <w:rPr>
+          <w:sz w:val="20"/>
+          <w:szCs w:val="20"/>
+        </w:rPr>
+      </w:pPr>
+      <w:r>
+        <w:rPr>
+          <w:sz w:val="20"/>
+          <w:szCs w:val="20"/>
+        </w:rPr>
+        <w:t>CapabilityImageQuery</w:t>
+      </w:r>
+    </w:p>
+    <w:p>
+      <w:pPr>
+        <w:pStyle w:val="ListParagraph"/>
+        <w:rPr>
+          <w:sz w:val="20"/>
+          <w:szCs w:val="20"/>
+        </w:rPr>
+      </w:pPr>
+      <w:r>
+        <w:rPr>
+          <w:sz w:val="20"/>
+          <w:szCs w:val="20"/>
+        </w:rPr>
+        <w:t>CapabilityDerivativeControl</w:t>
+      </w:r>
+    </w:p>
+    <w:p>
+      <w:pPr>
+        <w:pStyle w:val="ListParagraph"/>
+        <w:rPr>
+          <w:sz w:val="20"/>
+          <w:szCs w:val="20"/>
+        </w:rPr>
+      </w:pPr>
+      <w:r>
+        <w:rPr>
+          <w:sz w:val="20"/>
+          <w:szCs w:val="20"/>
+        </w:rPr>
+        <w:t>CapabilityInterpolationFunction</w:t>
+      </w:r>
+    </w:p>
+    <w:p>
+      <w:pPr>
+        <w:pStyle w:val="ListParagraph"/>
+        <w:rPr>
+          <w:sz w:val="20"/>
+          <w:szCs w:val="20"/>
+        </w:rPr>
+      </w:pPr>
+      <w:r>
+        <w:rPr>
+          <w:sz w:val="20"/>
+          <w:szCs w:val="20"/>
+        </w:rPr>
+        <w:t>CapabilityTransformFeedback</w:t>
+      </w:r>
+    </w:p>
+    <w:p>
+      <w:pPr>
+        <w:pStyle w:val="ListParagraph"/>
+        <w:rPr>
+          <w:sz w:val="20"/>
+          <w:szCs w:val="20"/>
+        </w:rPr>
+      </w:pPr>
+      <w:r>
+        <w:rPr>
+          <w:sz w:val="20"/>
+          <w:szCs w:val="20"/>
+        </w:rPr>
+        <w:t>CapabilityGeometryStreams</w:t>
+      </w:r>
+    </w:p>
+    <w:p>
+      <w:pPr>
+        <w:pStyle w:val="ListParagraph"/>
+        <w:rPr>
+          <w:sz w:val="20"/>
+          <w:szCs w:val="20"/>
+        </w:rPr>
+      </w:pPr>
+      <w:r>
+        <w:rPr>
+          <w:sz w:val="20"/>
+          <w:szCs w:val="20"/>
+        </w:rPr>
+        <w:t>CapabilityStorageImageReadWithoutFormat</w:t>
+      </w:r>
+    </w:p>
+    <w:p>
+      <w:pPr>
+        <w:pStyle w:val="ListParagraph"/>
+        <w:rPr>
+          <w:sz w:val="20"/>
+          <w:szCs w:val="20"/>
+        </w:rPr>
+      </w:pPr>
+      <w:r>
+        <w:rPr>
+          <w:sz w:val="20"/>
+          <w:szCs w:val="20"/>
+        </w:rPr>
+        <w:t>CapabilityStorageImageWriteWithoutFormat</w:t>
+      </w:r>
+    </w:p>
+    <w:p>
+      <w:pPr>
+        <w:pStyle w:val="ListParagraph"/>
+        <w:rPr>
+          <w:sz w:val="20"/>
+          <w:szCs w:val="20"/>
+        </w:rPr>
+      </w:pPr>
+      <w:r>
+        <w:rPr>
+          <w:sz w:val="20"/>
+          <w:szCs w:val="20"/>
+        </w:rPr>
+        <w:t>CapabilityMultiViewport</w:t>
+      </w:r>
+    </w:p>
+    <w:p>
+      <w:pPr>
+        <w:pStyle w:val="ListParagraph"/>
+        <w:rPr>
+          <w:sz w:val="20"/>
+          <w:szCs w:val="20"/>
+        </w:rPr>
+      </w:pPr>
+      <w:r>
+        <w:rPr>
+          <w:sz w:val="20"/>
+          <w:szCs w:val="20"/>
+        </w:rPr>
+        <w:t>CapabilityGroupNonUniform</w:t>
+      </w:r>
+    </w:p>
+    <w:p>
+      <w:pPr>
+        <w:pStyle w:val="ListParagraph"/>
+        <w:rPr>
+          <w:sz w:val="20"/>
+          <w:szCs w:val="20"/>
+        </w:rPr>
+      </w:pPr>
+      <w:r>
+        <w:rPr>
+          <w:sz w:val="20"/>
+          <w:szCs w:val="20"/>
+        </w:rPr>
+        <w:t>CapabilityGroupNonUniformVote</w:t>
+      </w:r>
+    </w:p>
+    <w:p>
+      <w:pPr>
+        <w:pStyle w:val="ListParagraph"/>
+        <w:rPr>
+          <w:sz w:val="20"/>
+          <w:szCs w:val="20"/>
+        </w:rPr>
+      </w:pPr>
+      <w:r>
+        <w:rPr>
+          <w:sz w:val="20"/>
+          <w:szCs w:val="20"/>
+        </w:rPr>
+        <w:t>CapabilityGroupNonUniformArithmetic</w:t>
+      </w:r>
+    </w:p>
+    <w:p>
+      <w:pPr>
+        <w:pStyle w:val="ListParagraph"/>
+        <w:rPr>
+          <w:sz w:val="20"/>
+          <w:szCs w:val="20"/>
+        </w:rPr>
+      </w:pPr>
+      <w:r>
+        <w:rPr>
+          <w:sz w:val="20"/>
+          <w:szCs w:val="20"/>
+        </w:rPr>
+        <w:t>CapabilityGroupNonUniformBallot</w:t>
+      </w:r>
+    </w:p>
+    <w:p>
+      <w:pPr>
+        <w:pStyle w:val="ListParagraph"/>
+        <w:rPr>
+          <w:sz w:val="20"/>
+          <w:szCs w:val="20"/>
+        </w:rPr>
+      </w:pPr>
+      <w:r>
+        <w:rPr>
+          <w:sz w:val="20"/>
+          <w:szCs w:val="20"/>
+        </w:rPr>
+        <w:t>CapabilityGroupNonUniformShuffle</w:t>
+      </w:r>
+    </w:p>
+    <w:p>
+      <w:pPr>
+        <w:pStyle w:val="ListParagraph"/>
+        <w:rPr>
+          <w:sz w:val="20"/>
+          <w:szCs w:val="20"/>
+        </w:rPr>
+      </w:pPr>
+      <w:r>
+        <w:rPr>
+          <w:sz w:val="20"/>
+          <w:szCs w:val="20"/>
+        </w:rPr>
+        <w:t>CapabilityGroupNonUniformShuffleRelative</w:t>
+      </w:r>
+    </w:p>
+    <w:p>
+      <w:pPr>
+        <w:pStyle w:val="ListParagraph"/>
+        <w:rPr>
+          <w:sz w:val="20"/>
+          <w:szCs w:val="20"/>
+        </w:rPr>
+      </w:pPr>
+      <w:r>
+        <w:rPr>
+          <w:sz w:val="20"/>
+          <w:szCs w:val="20"/>
+        </w:rPr>
+        <w:t>CapabilityGroupNonUniformClustered</w:t>
+      </w:r>
+    </w:p>
+    <w:p>
+      <w:pPr>
+        <w:pStyle w:val="ListParagraph"/>
+        <w:rPr>
+          <w:sz w:val="20"/>
+          <w:szCs w:val="20"/>
+        </w:rPr>
+      </w:pPr>
+      <w:r>
+        <w:rPr>
+          <w:sz w:val="20"/>
+          <w:szCs w:val="20"/>
+        </w:rPr>
+        <w:t>CapabilityGroupNonUniformQuad</w:t>
+      </w:r>
+    </w:p>
+    <w:p>
+      <w:pPr>
+        <w:pStyle w:val="ListParagraph"/>
+        <w:rPr>
+          <w:sz w:val="20"/>
+          <w:szCs w:val="20"/>
+        </w:rPr>
+      </w:pPr>
+      <w:r>
+        <w:rPr>
+          <w:sz w:val="20"/>
+          <w:szCs w:val="20"/>
+        </w:rPr>
+        <w:t>CapabilitySubgroupBallotKHR</w:t>
+      </w:r>
+    </w:p>
+    <w:p>
+      <w:pPr>
+        <w:pStyle w:val="ListParagraph"/>
+        <w:rPr>
+          <w:sz w:val="20"/>
+          <w:szCs w:val="20"/>
+        </w:rPr>
+      </w:pPr>
+      <w:r>
+        <w:rPr>
+          <w:sz w:val="20"/>
+          <w:szCs w:val="20"/>
+        </w:rPr>
+        <w:t>CapabilityDrawParameters</w:t>
+      </w:r>
+    </w:p>
+    <w:p>
+      <w:pPr>
+        <w:pStyle w:val="ListParagraph"/>
+        <w:rPr>
+          <w:sz w:val="20"/>
+          <w:szCs w:val="20"/>
+        </w:rPr>
+      </w:pPr>
+      <w:r>
+        <w:rPr>
+          <w:sz w:val="20"/>
+          <w:szCs w:val="20"/>
+        </w:rPr>
+        <w:t>CapabilitySubgroupVoteKHR</w:t>
+      </w:r>
+    </w:p>
+    <w:p>
+      <w:pPr>
+        <w:pStyle w:val="ListParagraph"/>
+        <w:rPr>
+          <w:sz w:val="20"/>
+          <w:szCs w:val="20"/>
+        </w:rPr>
+      </w:pPr>
+      <w:r>
+        <w:rPr>
+          <w:sz w:val="20"/>
+          <w:szCs w:val="20"/>
+        </w:rPr>
+        <w:t>CapabilityStorageBuffer16BitAccess</w:t>
+      </w:r>
+    </w:p>
+    <w:p>
+      <w:pPr>
+        <w:pStyle w:val="ListParagraph"/>
+        <w:rPr>
+          <w:sz w:val="20"/>
+          <w:szCs w:val="20"/>
+        </w:rPr>
+      </w:pPr>
+      <w:r>
+        <w:rPr>
+          <w:sz w:val="20"/>
+          <w:szCs w:val="20"/>
+        </w:rPr>
+        <w:t>CapabilityStorageUniformBufferBlock16</w:t>
+      </w:r>
+    </w:p>
+    <w:p>
+      <w:pPr>
+        <w:pStyle w:val="ListParagraph"/>
+        <w:rPr>
+          <w:sz w:val="20"/>
+          <w:szCs w:val="20"/>
+        </w:rPr>
+      </w:pPr>
+      <w:r>
+        <w:rPr>
+          <w:sz w:val="20"/>
+          <w:szCs w:val="20"/>
+        </w:rPr>
+        <w:t>CapabilityStorageUniform16</w:t>
+      </w:r>
+    </w:p>
+    <w:p>
+      <w:pPr>
+        <w:pStyle w:val="ListParagraph"/>
+        <w:rPr>
+          <w:sz w:val="20"/>
+          <w:szCs w:val="20"/>
+        </w:rPr>
+      </w:pPr>
+      <w:r>
+        <w:rPr>
+          <w:sz w:val="20"/>
+          <w:szCs w:val="20"/>
+        </w:rPr>
+        <w:t>CapabilityUniformAndStorageBuffer16BitAccess</w:t>
+      </w:r>
+    </w:p>
+    <w:p>
+      <w:pPr>
+        <w:pStyle w:val="ListParagraph"/>
+        <w:rPr>
+          <w:sz w:val="20"/>
+          <w:szCs w:val="20"/>
+        </w:rPr>
+      </w:pPr>
+      <w:r>
+        <w:rPr>
+          <w:sz w:val="20"/>
+          <w:szCs w:val="20"/>
+        </w:rPr>
+        <w:t>CapabilityStorageInputOutput16</w:t>
+      </w:r>
+    </w:p>
+    <w:p>
+      <w:pPr>
+        <w:pStyle w:val="ListParagraph"/>
+        <w:rPr>
+          <w:sz w:val="20"/>
+          <w:szCs w:val="20"/>
+        </w:rPr>
+      </w:pPr>
+      <w:r>
+        <w:rPr>
+          <w:sz w:val="20"/>
+          <w:szCs w:val="20"/>
+        </w:rPr>
+        <w:t>CapabilityDeviceGroup</w:t>
+      </w:r>
+    </w:p>
+    <w:p>
+      <w:pPr>
+        <w:pStyle w:val="ListParagraph"/>
+        <w:rPr>
+          <w:sz w:val="20"/>
+          <w:szCs w:val="20"/>
+        </w:rPr>
+      </w:pPr>
+      <w:r>
+        <w:rPr>
+          <w:sz w:val="20"/>
+          <w:szCs w:val="20"/>
+        </w:rPr>
+        <w:t>CapabilityMultiView</w:t>
+      </w:r>
+    </w:p>
+    <w:p>
+      <w:pPr>
+        <w:pStyle w:val="ListParagraph"/>
+        <w:rPr>
+          <w:sz w:val="20"/>
+          <w:szCs w:val="20"/>
+        </w:rPr>
+      </w:pPr>
+      <w:r>
+        <w:rPr>
+          <w:sz w:val="20"/>
+          <w:szCs w:val="20"/>
+        </w:rPr>
+        <w:t>CapabilityVariablePointersStorageBuffer</w:t>
+      </w:r>
+    </w:p>
+    <w:p>
+      <w:pPr>
+        <w:pStyle w:val="ListParagraph"/>
+        <w:rPr>
+          <w:sz w:val="20"/>
+          <w:szCs w:val="20"/>
+        </w:rPr>
+      </w:pPr>
+      <w:r>
+        <w:rPr>
+          <w:sz w:val="20"/>
+          <w:szCs w:val="20"/>
+        </w:rPr>
+        <w:t>CapabilityVariablePointers</w:t>
+      </w:r>
+    </w:p>
+    <w:p>
+      <w:pPr>
+        <w:pStyle w:val="ListParagraph"/>
+        <w:rPr>
+          <w:sz w:val="20"/>
+          <w:szCs w:val="20"/>
+        </w:rPr>
+      </w:pPr>
+      <w:r>
+        <w:rPr>
+          <w:sz w:val="20"/>
+          <w:szCs w:val="20"/>
+        </w:rPr>
+        <w:t>CapabilitySampleMaskPostDepthCoverage</w:t>
+      </w:r>
+    </w:p>
+    <w:p>
+      <w:pPr>
+        <w:pStyle w:val="ListParagraph"/>
+        <w:rPr>
+          <w:sz w:val="20"/>
+          <w:szCs w:val="20"/>
+        </w:rPr>
+      </w:pPr>
+      <w:r>
+        <w:rPr>
+          <w:sz w:val="20"/>
+          <w:szCs w:val="20"/>
+        </w:rPr>
+        <w:t>CapabilityStorageBuffer8BitAccess</w:t>
+      </w:r>
+    </w:p>
+    <w:p>
+      <w:pPr>
+        <w:pStyle w:val="ListParagraph"/>
+        <w:rPr>
+          <w:sz w:val="20"/>
+          <w:szCs w:val="20"/>
+        </w:rPr>
+      </w:pPr>
+      <w:r>
+        <w:rPr>
+          <w:sz w:val="20"/>
+          <w:szCs w:val="20"/>
+        </w:rPr>
+        <w:t>CapabilityUniformAndStorageBuffer8BitAccess</w:t>
+      </w:r>
+    </w:p>
+    <w:p>
+      <w:pPr>
+        <w:pStyle w:val="ListParagraph"/>
+        <w:rPr>
+          <w:sz w:val="20"/>
+          <w:szCs w:val="20"/>
+        </w:rPr>
+      </w:pPr>
+      <w:r>
+        <w:rPr>
+          <w:sz w:val="20"/>
+          <w:szCs w:val="20"/>
+        </w:rPr>
+        <w:t>CapabilityDenormPreserve</w:t>
+      </w:r>
+    </w:p>
+    <w:p>
+      <w:pPr>
+        <w:pStyle w:val="ListParagraph"/>
+        <w:rPr>
+          <w:sz w:val="20"/>
+          <w:szCs w:val="20"/>
+        </w:rPr>
+      </w:pPr>
+      <w:r>
+        <w:rPr>
+          <w:sz w:val="20"/>
+          <w:szCs w:val="20"/>
+        </w:rPr>
+        <w:t>CapabilityDenormFlushToZero</w:t>
+      </w:r>
+    </w:p>
+    <w:p>
+      <w:pPr>
+        <w:pStyle w:val="ListParagraph"/>
+        <w:rPr>
+          <w:sz w:val="20"/>
+          <w:szCs w:val="20"/>
+        </w:rPr>
+      </w:pPr>
+      <w:r>
+        <w:rPr>
+          <w:sz w:val="20"/>
+          <w:szCs w:val="20"/>
+        </w:rPr>
+        <w:t>CapabilitySignedZeroInfNanPreserve</w:t>
+      </w:r>
+    </w:p>
+    <w:p>
+      <w:pPr>
+        <w:pStyle w:val="ListParagraph"/>
+        <w:rPr>
+          <w:sz w:val="20"/>
+          <w:szCs w:val="20"/>
+        </w:rPr>
+      </w:pPr>
+      <w:r>
+        <w:rPr>
+          <w:sz w:val="20"/>
+          <w:szCs w:val="20"/>
+        </w:rPr>
+        <w:t>CapabilityRoundingModeRTE</w:t>
+      </w:r>
+    </w:p>
+    <w:p>
+      <w:pPr>
+        <w:pStyle w:val="ListParagraph"/>
+        <w:rPr>
+          <w:sz w:val="20"/>
+          <w:szCs w:val="20"/>
+        </w:rPr>
+      </w:pPr>
+      <w:r>
+        <w:rPr>
+          <w:sz w:val="20"/>
+          <w:szCs w:val="20"/>
+        </w:rPr>
+        <w:t>CapabilityRoundingModeRTZ</w:t>
+      </w:r>
+    </w:p>
+    <w:p>
+      <w:pPr>
+        <w:pStyle w:val="ListParagraph"/>
+        <w:rPr>
+          <w:sz w:val="20"/>
+          <w:szCs w:val="20"/>
+        </w:rPr>
+      </w:pPr>
+      <w:r>
+        <w:rPr>
+          <w:sz w:val="20"/>
+          <w:szCs w:val="20"/>
+        </w:rPr>
+        <w:t>CapabilityFloat16ImageAMD</w:t>
+      </w:r>
+    </w:p>
+    <w:p>
+      <w:pPr>
+        <w:pStyle w:val="ListParagraph"/>
+        <w:rPr>
+          <w:sz w:val="20"/>
+          <w:szCs w:val="20"/>
+        </w:rPr>
+      </w:pPr>
+      <w:r>
+        <w:rPr>
+          <w:sz w:val="20"/>
+          <w:szCs w:val="20"/>
+        </w:rPr>
+        <w:t>CapabilityImageGatherBiasLodAMD</w:t>
+      </w:r>
+    </w:p>
+    <w:p>
+      <w:pPr>
+        <w:pStyle w:val="ListParagraph"/>
+        <w:rPr>
+          <w:sz w:val="20"/>
+          <w:szCs w:val="20"/>
+        </w:rPr>
+      </w:pPr>
+      <w:r>
+        <w:rPr>
+          <w:sz w:val="20"/>
+          <w:szCs w:val="20"/>
+        </w:rPr>
+        <w:t>CapabilityFragmentMaskAMD</w:t>
+      </w:r>
+    </w:p>
+    <w:p>
+      <w:pPr>
+        <w:pStyle w:val="ListParagraph"/>
+        <w:rPr>
+          <w:sz w:val="20"/>
+          <w:szCs w:val="20"/>
+        </w:rPr>
+      </w:pPr>
+      <w:r>
+        <w:rPr>
+          <w:sz w:val="20"/>
+          <w:szCs w:val="20"/>
+        </w:rPr>
+        <w:t>CapabilityStencilExportEXT</w:t>
+      </w:r>
+    </w:p>
+    <w:p>
+      <w:pPr>
+        <w:pStyle w:val="ListParagraph"/>
+        <w:rPr>
+          <w:sz w:val="20"/>
+          <w:szCs w:val="20"/>
+        </w:rPr>
+      </w:pPr>
+      <w:r>
+        <w:rPr>
+          <w:sz w:val="20"/>
+          <w:szCs w:val="20"/>
+        </w:rPr>
+        <w:t>CapabilityImageReadWriteLodAMD</w:t>
+      </w:r>
+    </w:p>
+    <w:p>
+      <w:pPr>
+        <w:pStyle w:val="ListParagraph"/>
+        <w:rPr>
+          <w:sz w:val="20"/>
+          <w:szCs w:val="20"/>
+        </w:rPr>
+      </w:pPr>
+      <w:r>
+        <w:rPr>
+          <w:sz w:val="20"/>
+          <w:szCs w:val="20"/>
+        </w:rPr>
+        <w:t>CapabilityInt64ImageEXT</w:t>
+      </w:r>
+    </w:p>
+    <w:p>
+      <w:pPr>
+        <w:pStyle w:val="ListParagraph"/>
+        <w:rPr>
+          <w:sz w:val="20"/>
+          <w:szCs w:val="20"/>
+        </w:rPr>
+      </w:pPr>
+      <w:r>
+        <w:rPr>
+          <w:sz w:val="20"/>
+          <w:szCs w:val="20"/>
+        </w:rPr>
+        <w:t>CapabilityShaderClockKHR</w:t>
+      </w:r>
+    </w:p>
+    <w:p>
+      <w:pPr>
+        <w:pStyle w:val="ListParagraph"/>
+        <w:rPr>
+          <w:sz w:val="20"/>
+          <w:szCs w:val="20"/>
+        </w:rPr>
+      </w:pPr>
+      <w:r>
+        <w:rPr>
+          <w:sz w:val="20"/>
+          <w:szCs w:val="20"/>
+        </w:rPr>
+        <w:t>CapabilityShaderViewportIndexLayerEXT</w:t>
+      </w:r>
+    </w:p>
+    <w:p>
+      <w:pPr>
+        <w:pStyle w:val="ListParagraph"/>
+        <w:rPr>
+          <w:sz w:val="20"/>
+          <w:szCs w:val="20"/>
+        </w:rPr>
+      </w:pPr>
+      <w:r>
+        <w:rPr>
+          <w:sz w:val="20"/>
+          <w:szCs w:val="20"/>
+        </w:rPr>
+        <w:t>CapabilityFragmentShadingRateKHR</w:t>
+      </w:r>
+    </w:p>
+    <w:p>
+      <w:pPr>
+        <w:pStyle w:val="ListParagraph"/>
+        <w:rPr>
+          <w:sz w:val="20"/>
+          <w:szCs w:val="20"/>
+        </w:rPr>
+      </w:pPr>
+      <w:r>
+        <w:rPr>
+          <w:sz w:val="20"/>
+          <w:szCs w:val="20"/>
+        </w:rPr>
+        <w:t>CapabilityFragmentDensityEXT</w:t>
+      </w:r>
+    </w:p>
+    <w:p>
+      <w:pPr>
+        <w:pStyle w:val="ListParagraph"/>
+        <w:rPr>
+          <w:sz w:val="20"/>
+          <w:szCs w:val="20"/>
+        </w:rPr>
+      </w:pPr>
+      <w:r>
+        <w:rPr>
+          <w:sz w:val="20"/>
+          <w:szCs w:val="20"/>
+        </w:rPr>
+        <w:t>CapabilityShaderNonUniformEXT</w:t>
+      </w:r>
+    </w:p>
+    <w:p>
+      <w:pPr>
+        <w:pStyle w:val="ListParagraph"/>
+        <w:rPr>
+          <w:sz w:val="20"/>
+          <w:szCs w:val="20"/>
+        </w:rPr>
+      </w:pPr>
+      <w:r>
+        <w:rPr>
+          <w:sz w:val="20"/>
+          <w:szCs w:val="20"/>
+        </w:rPr>
         <w:lastRenderedPageBreak/>
-        <w:t>CapabilityStorageImageExtendedFormats</w:t>
-      </w:r>
-    </w:p>
-    <w:p>
-      <w:pPr>
-        <w:pStyle w:val="ListParagraph"/>
-        <w:rPr>
-          <w:sz w:val="20"/>
-          <w:szCs w:val="20"/>
-        </w:rPr>
-      </w:pPr>
-      <w:r>
-        <w:rPr>
-          <w:sz w:val="20"/>
-          <w:szCs w:val="20"/>
-        </w:rPr>
-        <w:t>CapabilityImageQuery</w:t>
-      </w:r>
-    </w:p>
-    <w:p>
-      <w:pPr>
-        <w:pStyle w:val="ListParagraph"/>
-        <w:rPr>
-          <w:sz w:val="20"/>
-          <w:szCs w:val="20"/>
-        </w:rPr>
-      </w:pPr>
-      <w:r>
-        <w:rPr>
-          <w:sz w:val="20"/>
-          <w:szCs w:val="20"/>
-        </w:rPr>
-        <w:t>CapabilityDerivativeControl</w:t>
-      </w:r>
-    </w:p>
-    <w:p>
-      <w:pPr>
-        <w:pStyle w:val="ListParagraph"/>
-        <w:rPr>
-          <w:sz w:val="20"/>
-          <w:szCs w:val="20"/>
-        </w:rPr>
-      </w:pPr>
-      <w:r>
-        <w:rPr>
-          <w:sz w:val="20"/>
-          <w:szCs w:val="20"/>
-        </w:rPr>
-        <w:t>CapabilityInterpolationFunction</w:t>
-      </w:r>
-    </w:p>
-    <w:p>
-      <w:pPr>
-        <w:pStyle w:val="ListParagraph"/>
-        <w:rPr>
-          <w:sz w:val="20"/>
-          <w:szCs w:val="20"/>
-        </w:rPr>
-      </w:pPr>
-      <w:r>
-        <w:rPr>
-          <w:sz w:val="20"/>
-          <w:szCs w:val="20"/>
-        </w:rPr>
-        <w:t>CapabilityTransformFeedback</w:t>
-      </w:r>
-    </w:p>
-    <w:p>
-      <w:pPr>
-        <w:pStyle w:val="ListParagraph"/>
-        <w:rPr>
-          <w:sz w:val="20"/>
-          <w:szCs w:val="20"/>
-        </w:rPr>
-      </w:pPr>
-      <w:r>
-        <w:rPr>
-          <w:sz w:val="20"/>
-          <w:szCs w:val="20"/>
-        </w:rPr>
-        <w:t>CapabilityGeometryStreams</w:t>
-      </w:r>
-    </w:p>
-    <w:p>
-      <w:pPr>
-        <w:pStyle w:val="ListParagraph"/>
-        <w:rPr>
-          <w:sz w:val="20"/>
-          <w:szCs w:val="20"/>
-        </w:rPr>
-      </w:pPr>
-      <w:r>
-        <w:rPr>
-          <w:sz w:val="20"/>
-          <w:szCs w:val="20"/>
-        </w:rPr>
-        <w:t>CapabilityStorageImageReadWithoutFormat</w:t>
-      </w:r>
-    </w:p>
-    <w:p>
-      <w:pPr>
-        <w:pStyle w:val="ListParagraph"/>
-        <w:rPr>
-          <w:sz w:val="20"/>
-          <w:szCs w:val="20"/>
-        </w:rPr>
-      </w:pPr>
-      <w:r>
-        <w:rPr>
-          <w:sz w:val="20"/>
-          <w:szCs w:val="20"/>
-        </w:rPr>
-        <w:t>CapabilityStorageImageWriteWithoutFormat</w:t>
-      </w:r>
-    </w:p>
-    <w:p>
-      <w:pPr>
-        <w:pStyle w:val="ListParagraph"/>
-        <w:rPr>
-          <w:sz w:val="20"/>
-          <w:szCs w:val="20"/>
-        </w:rPr>
-      </w:pPr>
-      <w:r>
-        <w:rPr>
-          <w:sz w:val="20"/>
-          <w:szCs w:val="20"/>
-        </w:rPr>
-        <w:t>CapabilityMultiViewport</w:t>
-      </w:r>
-    </w:p>
-    <w:p>
-      <w:pPr>
-        <w:pStyle w:val="ListParagraph"/>
-        <w:rPr>
-          <w:sz w:val="20"/>
-          <w:szCs w:val="20"/>
-        </w:rPr>
-      </w:pPr>
-      <w:r>
-        <w:rPr>
-          <w:sz w:val="20"/>
-          <w:szCs w:val="20"/>
-        </w:rPr>
-        <w:t>CapabilityGroupNonUniform</w:t>
-      </w:r>
-    </w:p>
-    <w:p>
-      <w:pPr>
-        <w:pStyle w:val="ListParagraph"/>
-        <w:rPr>
-          <w:sz w:val="20"/>
-          <w:szCs w:val="20"/>
-        </w:rPr>
-      </w:pPr>
-      <w:r>
-        <w:rPr>
-          <w:sz w:val="20"/>
-          <w:szCs w:val="20"/>
-        </w:rPr>
-        <w:t>CapabilityGroupNonUniformVote</w:t>
-      </w:r>
-    </w:p>
-    <w:p>
-      <w:pPr>
-        <w:pStyle w:val="ListParagraph"/>
-        <w:rPr>
-          <w:sz w:val="20"/>
-          <w:szCs w:val="20"/>
-        </w:rPr>
-      </w:pPr>
-      <w:r>
-        <w:rPr>
-          <w:sz w:val="20"/>
-          <w:szCs w:val="20"/>
-        </w:rPr>
-        <w:t>CapabilityGroupNonUniformArithmetic</w:t>
-      </w:r>
-    </w:p>
-    <w:p>
-      <w:pPr>
-        <w:pStyle w:val="ListParagraph"/>
-        <w:rPr>
-          <w:sz w:val="20"/>
-          <w:szCs w:val="20"/>
-        </w:rPr>
-      </w:pPr>
-      <w:r>
-        <w:rPr>
-          <w:sz w:val="20"/>
-          <w:szCs w:val="20"/>
-        </w:rPr>
-        <w:t>CapabilityGroupNonUniformBallot</w:t>
-      </w:r>
-    </w:p>
-    <w:p>
-      <w:pPr>
-        <w:pStyle w:val="ListParagraph"/>
-        <w:rPr>
-          <w:sz w:val="20"/>
-          <w:szCs w:val="20"/>
-        </w:rPr>
-      </w:pPr>
-      <w:r>
-        <w:rPr>
-          <w:sz w:val="20"/>
-          <w:szCs w:val="20"/>
-        </w:rPr>
-        <w:t>CapabilityGroupNonUniformShuffle</w:t>
-      </w:r>
-    </w:p>
-    <w:p>
-      <w:pPr>
-        <w:pStyle w:val="ListParagraph"/>
-        <w:rPr>
-          <w:sz w:val="20"/>
-          <w:szCs w:val="20"/>
-        </w:rPr>
-      </w:pPr>
-      <w:r>
-        <w:rPr>
-          <w:sz w:val="20"/>
-          <w:szCs w:val="20"/>
-        </w:rPr>
-        <w:t>CapabilityGroupNonUniformShuffleRelative</w:t>
-      </w:r>
-    </w:p>
-    <w:p>
-      <w:pPr>
-        <w:pStyle w:val="ListParagraph"/>
-        <w:rPr>
-          <w:sz w:val="20"/>
-          <w:szCs w:val="20"/>
-        </w:rPr>
-      </w:pPr>
-      <w:r>
-        <w:rPr>
-          <w:sz w:val="20"/>
-          <w:szCs w:val="20"/>
-        </w:rPr>
-        <w:t>CapabilityGroupNonUniformClustered</w:t>
-      </w:r>
-    </w:p>
-    <w:p>
-      <w:pPr>
-        <w:pStyle w:val="ListParagraph"/>
-        <w:rPr>
-          <w:sz w:val="20"/>
-          <w:szCs w:val="20"/>
-        </w:rPr>
-      </w:pPr>
-      <w:r>
-        <w:rPr>
-          <w:sz w:val="20"/>
-          <w:szCs w:val="20"/>
-        </w:rPr>
-        <w:t>CapabilityGroupNonUniformQuad</w:t>
-      </w:r>
-    </w:p>
-    <w:p>
-      <w:pPr>
-        <w:pStyle w:val="ListParagraph"/>
-        <w:rPr>
-          <w:sz w:val="20"/>
-          <w:szCs w:val="20"/>
-        </w:rPr>
-      </w:pPr>
-      <w:r>
-        <w:rPr>
-          <w:sz w:val="20"/>
-          <w:szCs w:val="20"/>
-        </w:rPr>
-        <w:t>CapabilitySubgroupBallotKHR</w:t>
-      </w:r>
-    </w:p>
-    <w:p>
-      <w:pPr>
-        <w:pStyle w:val="ListParagraph"/>
-        <w:rPr>
-          <w:sz w:val="20"/>
-          <w:szCs w:val="20"/>
-        </w:rPr>
-      </w:pPr>
-      <w:r>
-        <w:rPr>
-          <w:sz w:val="20"/>
-          <w:szCs w:val="20"/>
-        </w:rPr>
-        <w:t>CapabilityDrawParameters</w:t>
-      </w:r>
-    </w:p>
-    <w:p>
-      <w:pPr>
-        <w:pStyle w:val="ListParagraph"/>
-        <w:rPr>
-          <w:sz w:val="20"/>
-          <w:szCs w:val="20"/>
-        </w:rPr>
-      </w:pPr>
-      <w:r>
-        <w:rPr>
-          <w:sz w:val="20"/>
-          <w:szCs w:val="20"/>
-        </w:rPr>
-        <w:t>CapabilitySubgroupVoteKHR</w:t>
-      </w:r>
-    </w:p>
-    <w:p>
-      <w:pPr>
-        <w:pStyle w:val="ListParagraph"/>
-        <w:rPr>
-          <w:sz w:val="20"/>
-          <w:szCs w:val="20"/>
-        </w:rPr>
-      </w:pPr>
-      <w:r>
-        <w:rPr>
-          <w:sz w:val="20"/>
-          <w:szCs w:val="20"/>
-        </w:rPr>
-        <w:t>CapabilityStorageBuffer16BitAccess</w:t>
-      </w:r>
-    </w:p>
-    <w:p>
-      <w:pPr>
-        <w:pStyle w:val="ListParagraph"/>
-        <w:rPr>
-          <w:sz w:val="20"/>
-          <w:szCs w:val="20"/>
-        </w:rPr>
-      </w:pPr>
-      <w:r>
-        <w:rPr>
-          <w:sz w:val="20"/>
-          <w:szCs w:val="20"/>
-        </w:rPr>
-        <w:t>CapabilityStorageUniformBufferBlock16</w:t>
-      </w:r>
-    </w:p>
-    <w:p>
-      <w:pPr>
-        <w:pStyle w:val="ListParagraph"/>
-        <w:rPr>
-          <w:sz w:val="20"/>
-          <w:szCs w:val="20"/>
-        </w:rPr>
-      </w:pPr>
-      <w:r>
-        <w:rPr>
-          <w:sz w:val="20"/>
-          <w:szCs w:val="20"/>
-        </w:rPr>
-        <w:t>CapabilityStorageUniform16</w:t>
-      </w:r>
-    </w:p>
-    <w:p>
-      <w:pPr>
-        <w:pStyle w:val="ListParagraph"/>
-        <w:rPr>
-          <w:sz w:val="20"/>
-          <w:szCs w:val="20"/>
-        </w:rPr>
-      </w:pPr>
-      <w:r>
-        <w:rPr>
-          <w:sz w:val="20"/>
-          <w:szCs w:val="20"/>
-        </w:rPr>
-        <w:t>CapabilityUniformAndStorageBuffer16BitAccess</w:t>
-      </w:r>
-    </w:p>
-    <w:p>
-      <w:pPr>
-        <w:pStyle w:val="ListParagraph"/>
-        <w:rPr>
-          <w:sz w:val="20"/>
-          <w:szCs w:val="20"/>
-        </w:rPr>
-      </w:pPr>
-      <w:r>
-        <w:rPr>
-          <w:sz w:val="20"/>
-          <w:szCs w:val="20"/>
-        </w:rPr>
-        <w:t>CapabilityStorageInputOutput16</w:t>
-      </w:r>
-    </w:p>
-    <w:p>
-      <w:pPr>
-        <w:pStyle w:val="ListParagraph"/>
-        <w:rPr>
-          <w:sz w:val="20"/>
-          <w:szCs w:val="20"/>
-        </w:rPr>
-      </w:pPr>
-      <w:r>
-        <w:rPr>
-          <w:sz w:val="20"/>
-          <w:szCs w:val="20"/>
-        </w:rPr>
-        <w:t>CapabilityDeviceGroup</w:t>
-      </w:r>
-    </w:p>
-    <w:p>
-      <w:pPr>
-        <w:pStyle w:val="ListParagraph"/>
-        <w:rPr>
-          <w:sz w:val="20"/>
-          <w:szCs w:val="20"/>
-        </w:rPr>
-      </w:pPr>
-      <w:r>
-        <w:rPr>
-          <w:sz w:val="20"/>
-          <w:szCs w:val="20"/>
-        </w:rPr>
-        <w:t>CapabilityMultiView</w:t>
-      </w:r>
-    </w:p>
-    <w:p>
-      <w:pPr>
-        <w:pStyle w:val="ListParagraph"/>
-        <w:rPr>
-          <w:sz w:val="20"/>
-          <w:szCs w:val="20"/>
-        </w:rPr>
-      </w:pPr>
-      <w:r>
-        <w:rPr>
-          <w:sz w:val="20"/>
-          <w:szCs w:val="20"/>
-        </w:rPr>
-        <w:t>CapabilityVariablePointersStorageBuffer</w:t>
-      </w:r>
-    </w:p>
-    <w:p>
-      <w:pPr>
-        <w:pStyle w:val="ListParagraph"/>
-        <w:rPr>
-          <w:sz w:val="20"/>
-          <w:szCs w:val="20"/>
-        </w:rPr>
-      </w:pPr>
-      <w:r>
-        <w:rPr>
-          <w:sz w:val="20"/>
-          <w:szCs w:val="20"/>
-        </w:rPr>
-        <w:t>CapabilityVariablePointers</w:t>
-      </w:r>
-    </w:p>
-    <w:p>
-      <w:pPr>
-        <w:pStyle w:val="ListParagraph"/>
-        <w:rPr>
-          <w:sz w:val="20"/>
-          <w:szCs w:val="20"/>
-        </w:rPr>
-      </w:pPr>
-      <w:r>
-        <w:rPr>
-          <w:sz w:val="20"/>
-          <w:szCs w:val="20"/>
-        </w:rPr>
-        <w:t>CapabilitySampleMaskPostDepthCoverage</w:t>
-      </w:r>
-    </w:p>
-    <w:p>
-      <w:pPr>
-        <w:pStyle w:val="ListParagraph"/>
-        <w:rPr>
-          <w:sz w:val="20"/>
-          <w:szCs w:val="20"/>
-        </w:rPr>
-      </w:pPr>
-      <w:r>
-        <w:rPr>
-          <w:sz w:val="20"/>
-          <w:szCs w:val="20"/>
-        </w:rPr>
-        <w:t>CapabilityStorageBuffer8BitAccess</w:t>
-      </w:r>
-    </w:p>
-    <w:p>
-      <w:pPr>
-        <w:pStyle w:val="ListParagraph"/>
-        <w:rPr>
-          <w:sz w:val="20"/>
-          <w:szCs w:val="20"/>
-        </w:rPr>
-      </w:pPr>
-      <w:r>
-        <w:rPr>
-          <w:sz w:val="20"/>
-          <w:szCs w:val="20"/>
-        </w:rPr>
-        <w:t>CapabilityUniformAndStorageBuffer8BitAccess</w:t>
-      </w:r>
-    </w:p>
-    <w:p>
-      <w:pPr>
-        <w:pStyle w:val="ListParagraph"/>
-        <w:rPr>
-          <w:sz w:val="20"/>
-          <w:szCs w:val="20"/>
-        </w:rPr>
-      </w:pPr>
-      <w:r>
-        <w:rPr>
-          <w:sz w:val="20"/>
-          <w:szCs w:val="20"/>
-        </w:rPr>
-        <w:t>CapabilityDenormPreserve</w:t>
-      </w:r>
-    </w:p>
-    <w:p>
-      <w:pPr>
-        <w:pStyle w:val="ListParagraph"/>
-        <w:rPr>
-          <w:sz w:val="20"/>
-          <w:szCs w:val="20"/>
-        </w:rPr>
-      </w:pPr>
-      <w:r>
-        <w:rPr>
-          <w:sz w:val="20"/>
-          <w:szCs w:val="20"/>
-        </w:rPr>
-        <w:t>CapabilityDenormFlushToZero</w:t>
-      </w:r>
-    </w:p>
-    <w:p>
-      <w:pPr>
-        <w:pStyle w:val="ListParagraph"/>
-        <w:rPr>
-          <w:sz w:val="20"/>
-          <w:szCs w:val="20"/>
-        </w:rPr>
-      </w:pPr>
-      <w:r>
-        <w:rPr>
-          <w:sz w:val="20"/>
-          <w:szCs w:val="20"/>
-        </w:rPr>
-        <w:t>CapabilitySignedZeroInfNanPreserve</w:t>
-      </w:r>
-    </w:p>
-    <w:p>
-      <w:pPr>
-        <w:pStyle w:val="ListParagraph"/>
-        <w:rPr>
-          <w:sz w:val="20"/>
-          <w:szCs w:val="20"/>
-        </w:rPr>
-      </w:pPr>
-      <w:r>
-        <w:rPr>
-          <w:sz w:val="20"/>
-          <w:szCs w:val="20"/>
-        </w:rPr>
-        <w:t>CapabilityRoundingModeRTE</w:t>
-      </w:r>
-    </w:p>
-    <w:p>
-      <w:pPr>
-        <w:pStyle w:val="ListParagraph"/>
-        <w:rPr>
-          <w:sz w:val="20"/>
-          <w:szCs w:val="20"/>
-        </w:rPr>
-      </w:pPr>
-      <w:r>
-        <w:rPr>
-          <w:sz w:val="20"/>
-          <w:szCs w:val="20"/>
-        </w:rPr>
-        <w:t>CapabilityRoundingModeRTZ</w:t>
-      </w:r>
-    </w:p>
-    <w:p>
-      <w:pPr>
-        <w:pStyle w:val="ListParagraph"/>
-        <w:rPr>
-          <w:sz w:val="20"/>
-          <w:szCs w:val="20"/>
-        </w:rPr>
-      </w:pPr>
-      <w:r>
-        <w:rPr>
-          <w:sz w:val="20"/>
-          <w:szCs w:val="20"/>
-        </w:rPr>
-        <w:t>CapabilityFloat16ImageAMD</w:t>
-      </w:r>
-    </w:p>
-    <w:p>
-      <w:pPr>
-        <w:pStyle w:val="ListParagraph"/>
-        <w:rPr>
-          <w:sz w:val="20"/>
-          <w:szCs w:val="20"/>
-        </w:rPr>
-      </w:pPr>
-      <w:r>
-        <w:rPr>
-          <w:sz w:val="20"/>
-          <w:szCs w:val="20"/>
-        </w:rPr>
-        <w:t>CapabilityImageGatherBiasLodAMD</w:t>
-      </w:r>
-    </w:p>
-    <w:p>
-      <w:pPr>
-        <w:pStyle w:val="ListParagraph"/>
-        <w:rPr>
-          <w:sz w:val="20"/>
-          <w:szCs w:val="20"/>
-        </w:rPr>
-      </w:pPr>
-      <w:r>
-        <w:rPr>
-          <w:sz w:val="20"/>
-          <w:szCs w:val="20"/>
-        </w:rPr>
-        <w:t>CapabilityFragmentMaskAMD</w:t>
-      </w:r>
-    </w:p>
-    <w:p>
-      <w:pPr>
-        <w:pStyle w:val="ListParagraph"/>
-        <w:rPr>
-          <w:sz w:val="20"/>
-          <w:szCs w:val="20"/>
-        </w:rPr>
-      </w:pPr>
-      <w:r>
-        <w:rPr>
-          <w:sz w:val="20"/>
-          <w:szCs w:val="20"/>
-        </w:rPr>
-        <w:t>CapabilityStencilExportEXT</w:t>
-      </w:r>
-    </w:p>
-    <w:p>
-      <w:pPr>
-        <w:pStyle w:val="ListParagraph"/>
-        <w:rPr>
-          <w:sz w:val="20"/>
-          <w:szCs w:val="20"/>
-        </w:rPr>
-      </w:pPr>
-      <w:r>
-        <w:rPr>
-          <w:sz w:val="20"/>
-          <w:szCs w:val="20"/>
-        </w:rPr>
-        <w:t>CapabilityImageReadWriteLodAMD</w:t>
-      </w:r>
-    </w:p>
-    <w:p>
-      <w:pPr>
-        <w:pStyle w:val="ListParagraph"/>
-        <w:rPr>
-          <w:sz w:val="20"/>
-          <w:szCs w:val="20"/>
-        </w:rPr>
-      </w:pPr>
-      <w:r>
-        <w:rPr>
-          <w:sz w:val="20"/>
-          <w:szCs w:val="20"/>
-        </w:rPr>
-        <w:t>CapabilityInt64ImageEXT</w:t>
-      </w:r>
-    </w:p>
-    <w:p>
-      <w:pPr>
-        <w:pStyle w:val="ListParagraph"/>
-        <w:rPr>
-          <w:sz w:val="20"/>
-          <w:szCs w:val="20"/>
-        </w:rPr>
-      </w:pPr>
-      <w:r>
-        <w:rPr>
-          <w:sz w:val="20"/>
-          <w:szCs w:val="20"/>
-        </w:rPr>
-        <w:t>CapabilityShaderClockKHR</w:t>
-      </w:r>
-    </w:p>
-    <w:p>
-      <w:pPr>
-        <w:pStyle w:val="ListParagraph"/>
-        <w:rPr>
-          <w:sz w:val="20"/>
-          <w:szCs w:val="20"/>
-        </w:rPr>
-      </w:pPr>
-      <w:r>
-        <w:rPr>
-          <w:sz w:val="20"/>
-          <w:szCs w:val="20"/>
-        </w:rPr>
-        <w:t>CapabilityShaderViewportIndexLayerEXT</w:t>
-      </w:r>
-    </w:p>
-    <w:p>
-      <w:pPr>
-        <w:pStyle w:val="ListParagraph"/>
-        <w:rPr>
-          <w:sz w:val="20"/>
-          <w:szCs w:val="20"/>
-        </w:rPr>
-      </w:pPr>
-      <w:r>
-        <w:rPr>
-          <w:sz w:val="20"/>
-          <w:szCs w:val="20"/>
-        </w:rPr>
-        <w:t>CapabilityFragmentShadingRateKHR</w:t>
-      </w:r>
-    </w:p>
-    <w:p>
-      <w:pPr>
-        <w:pStyle w:val="ListParagraph"/>
-        <w:rPr>
-          <w:sz w:val="20"/>
-          <w:szCs w:val="20"/>
-        </w:rPr>
-      </w:pPr>
-      <w:r>
-        <w:rPr>
-          <w:sz w:val="20"/>
-          <w:szCs w:val="20"/>
-        </w:rPr>
-        <w:t>CapabilityFragmentDensityEXT</w:t>
-      </w:r>
-    </w:p>
-    <w:p>
-      <w:pPr>
-        <w:pStyle w:val="ListParagraph"/>
-        <w:rPr>
-          <w:sz w:val="20"/>
-          <w:szCs w:val="20"/>
-        </w:rPr>
-      </w:pPr>
-      <w:r>
-        <w:rPr>
-          <w:sz w:val="20"/>
-          <w:szCs w:val="20"/>
-        </w:rPr>
-        <w:t>CapabilityShaderNonUniformEXT</w:t>
-      </w:r>
-    </w:p>
-    <w:p>
-      <w:pPr>
-        <w:pStyle w:val="ListParagraph"/>
-        <w:rPr>
-          <w:sz w:val="20"/>
-          <w:szCs w:val="20"/>
-        </w:rPr>
-      </w:pPr>
-      <w:r>
-        <w:rPr>
-          <w:sz w:val="20"/>
-          <w:szCs w:val="20"/>
-        </w:rPr>
         <w:t>CapabilityRuntimeDescriptorArrayEXT</w:t>
       </w:r>
     </w:p>
@@ -2429,7 +2301,6 @@
           <w:sz w:val="20"/>
           <w:szCs w:val="20"/>
         </w:rPr>
-        <w:lastRenderedPageBreak/>
         <w:t>CapabilityInputAttachmentArrayDynamicIndexingEXT</w:t>
       </w:r>
     </w:p>
@@ -4353,7 +4224,7 @@
           <w:sz w:val="20"/>
           <w:szCs w:val="20"/>
         </w:rPr>
-        <w:t xml:space="preserve">Certain SALU instructions are being misclassified as VALU instructions. </w:t>
+        <w:t>Changing disassembly columns can be sluggish on certain systems in projects with multiple .cl files.</w:t>
       </w:r>
     </w:p>
     <w:p>
@@ -4373,7 +4244,7 @@
           <w:sz w:val="20"/>
           <w:szCs w:val="20"/>
         </w:rPr>
-        <w:t>Certain GDS instructions are being misclassified as SALU.</w:t>
+        <w:t>On systems with default Unicode path for the RGA projects folder, the tool will not be able to save files. A workaround has been provided in version 2.6.1 (allowing the user to change the folder in which projects are saved).</w:t>
       </w:r>
     </w:p>
     <w:p>
@@ -4393,7 +4264,7 @@
           <w:sz w:val="20"/>
           <w:szCs w:val="20"/>
         </w:rPr>
-        <w:t>Changing disassembly columns can be sluggish on certain systems in projects with multiple .cl files.</w:t>
+        <w:t>On Linux, if the OS color theme is updated while the RGA GUI application is running, the RGA GUI application will not immediately reflect these changes (the changes will be reflected the next time that you launch the application).</w:t>
       </w:r>
     </w:p>
     <w:p>
@@ -4413,27 +4284,7 @@
           <w:sz w:val="20"/>
           <w:szCs w:val="20"/>
         </w:rPr>
-        <w:t>On systems with default Unicode path for the RGA projects folder, the tool will not be able to save files. A workaround has been provided in version 2.6.1 (allowing the user to change the folder in which projects are saved).</w:t>
-      </w:r>
-    </w:p>
-    <w:p>
-      <w:pPr>
-        <w:pStyle w:val="ListParagraph"/>
-        <w:numPr>
-          <w:ilvl w:val="0"/>
-          <w:numId w:val="1"/>
-        </w:numPr>
-        <w:rPr>
-          <w:sz w:val="20"/>
-          <w:szCs w:val="20"/>
-        </w:rPr>
-      </w:pPr>
-      <w:r>
-        <w:rPr>
-          <w:sz w:val="20"/>
-          <w:szCs w:val="20"/>
-        </w:rPr>
-        <w:t>On Linux, if the OS color theme is updated while the RGA GUI application is running, the RGA GUI application will not immediately reflect these changes (the changes will be reflected the next time that you launch the application).</w:t>
+        <w:t>Tooltips and Functional Groups are not supported for pre-RDNA targets.</w:t>
       </w:r>
     </w:p>
     <w:p>
@@ -4450,33 +4301,6 @@
     </w:p>
     <w:p>
       <w:pPr>
-        <w:pStyle w:val="ListParagraph"/>
-        <w:numPr>
-          <w:ilvl w:val="0"/>
-          <w:numId w:val="1"/>
-        </w:numPr>
-        <w:rPr>
-          <w:sz w:val="20"/>
-          <w:szCs w:val="20"/>
-        </w:rPr>
-      </w:pPr>
-      <w:r>
-        <w:rPr>
-          <w:sz w:val="20"/>
-          <w:szCs w:val="20"/>
-        </w:rPr>
-        <w:t xml:space="preserve">RGA compilation is not impacted by Driver Experiments. </w:t>
-      </w:r>
-      <w:r>
-        <w:rPr>
-          <w:sz w:val="20"/>
-          <w:szCs w:val="20"/>
-        </w:rPr>
-        <w:t>Activating driver experiments would generally have no impact on RGA’s behavior and the compiled shaders, kernels and pipelines.</w:t>
-      </w:r>
-    </w:p>
-    <w:p>
-      <w:pPr>
         <w:pStyle w:val="Heading1"/>
       </w:pPr>
       <w:r>
@@ -4583,7 +4407,6 @@
         <w:pStyle w:val="Heading2"/>
       </w:pPr>
       <w:r>
-        <w:lastRenderedPageBreak/>
         <w:t>Vulkan Mode</w:t>
       </w:r>
     </w:p>
@@ -4639,6 +4462,7 @@
           <w:sz w:val="20"/>
           <w:szCs w:val="20"/>
         </w:rPr>
+        <w:lastRenderedPageBreak/>
         <w:t>Latest Adrenalin or amdgpu-pro driver is required.</w:t>
       </w:r>
     </w:p>
@@ -7433,7 +7257,6 @@
   <w:style w:type="character" w:default="1" w:styleId="DefaultParagraphFont">
     <w:name w:val="Default Paragraph Font"/>
     <w:uiPriority w:val="1"/>
-    <w:semiHidden/>
     <w:unhideWhenUsed/>
   </w:style>
   <w:style w:type="table" w:default="1" w:styleId="TableNormal">

</xml_diff>

<commit_message>
Updates for 2.13 release.
</commit_message>
<xml_diff>
--- a/documentation/RGA_RELEASE_NOTES.docx
+++ b/documentation/RGA_RELEASE_NOTES.docx
@@ -29,7 +29,7 @@
           <w:sz w:val="52"/>
           <w:szCs w:val="52"/>
         </w:rPr>
-        <w:t>2</w:t>
+        <w:t>3</w:t>
       </w:r>
       <w:r>
         <w:rPr>
@@ -66,49 +66,7 @@
           <w:sz w:val="20"/>
           <w:szCs w:val="20"/>
         </w:rPr>
-        <w:t>Added support for RD</w:t>
-      </w:r>
-      <w:r>
-        <w:rPr>
-          <w:sz w:val="20"/>
-          <w:szCs w:val="20"/>
-        </w:rPr>
-        <w:t>N</w:t>
-      </w:r>
-      <w:r>
-        <w:rPr>
-          <w:sz w:val="20"/>
-          <w:szCs w:val="20"/>
-        </w:rPr>
-        <w:t>A™ 4 (gfx1201)</w:t>
-      </w:r>
-      <w:r>
-        <w:rPr>
-          <w:sz w:val="20"/>
-          <w:szCs w:val="20"/>
-        </w:rPr>
-        <w:t xml:space="preserve"> as well as </w:t>
-      </w:r>
-      <w:r>
-        <w:rPr>
-          <w:sz w:val="20"/>
-          <w:szCs w:val="20"/>
-        </w:rPr>
-        <w:t>gfx1151</w:t>
-      </w:r>
-      <w:r>
-        <w:rPr>
-          <w:sz w:val="20"/>
-          <w:szCs w:val="20"/>
-        </w:rPr>
-        <w:t xml:space="preserve"> and gfx1152 </w:t>
-      </w:r>
-      <w:r>
-        <w:rPr>
-          <w:sz w:val="20"/>
-          <w:szCs w:val="20"/>
-        </w:rPr>
-        <w:t>architectures as compiler targets across all RGA's modes.</w:t>
+        <w:t>Added support for the gfx1200 RDNA™ 4 architecture as a compilation target across all of RGA's modes.</w:t>
       </w:r>
     </w:p>
     <w:p>
@@ -130,7 +88,7 @@
           <w:sz w:val="20"/>
           <w:szCs w:val="20"/>
         </w:rPr>
-        <w:t xml:space="preserve">Upgraded ISA disassembly view: you can now navigate through the disassembly more easily and identify areas with higher VGPR pressure in your shaders and kernels. </w:t>
+        <w:t>The Binary Analysis mode now supports Vulkan mesh shading pipelines and Vulkan raytracing pre-compiled Code Objects.</w:t>
       </w:r>
     </w:p>
     <w:p>
@@ -152,14 +110,7 @@
           <w:sz w:val="20"/>
           <w:szCs w:val="20"/>
         </w:rPr>
-        <w:t>T</w:t>
-      </w:r>
-      <w:r>
-        <w:rPr>
-          <w:sz w:val="20"/>
-          <w:szCs w:val="20"/>
-        </w:rPr>
-        <w:t>he new disassembly view presents tooltips when hovering over opcodes in the view.</w:t>
+        <w:t>All Vulkan offline modes (vk-offline, vk-spv-offline and vk-spv-txt-offline) now support mesh shading pipeline compilation.</w:t>
       </w:r>
     </w:p>
     <w:p>
@@ -181,37 +132,7 @@
           <w:sz w:val="20"/>
           <w:szCs w:val="20"/>
         </w:rPr>
-        <w:t>Updated the offline OpenCL, Vulkan and OpenGL compilers.</w:t>
-      </w:r>
-    </w:p>
-    <w:p>
-      <w:pPr>
-        <w:shd w:val="clear" w:color="auto" w:fill="FFFFFF"/>
-        <w:spacing w:before="100" w:beforeAutospacing="1" w:after="100" w:afterAutospacing="1" w:line="240" w:lineRule="auto"/>
-        <w:rPr>
-          <w:b/>
-          <w:bCs/>
-          <w:sz w:val="20"/>
-          <w:szCs w:val="20"/>
-        </w:rPr>
-      </w:pPr>
-      <w:r>
-        <w:rPr>
-          <w:b/>
-          <w:bCs/>
-          <w:sz w:val="20"/>
-          <w:szCs w:val="20"/>
-        </w:rPr>
-        <w:t>Notes:</w:t>
-      </w:r>
-      <w:r>
-        <w:rPr>
-          <w:b/>
-          <w:bCs/>
-          <w:sz w:val="20"/>
-          <w:szCs w:val="20"/>
-        </w:rPr>
-        <w:t xml:space="preserve"> </w:t>
+        <w:t>Updated the Vulkan and OpenGL offline compilers.</w:t>
       </w:r>
     </w:p>
     <w:p>
@@ -233,7 +154,7 @@
           <w:sz w:val="20"/>
           <w:szCs w:val="20"/>
         </w:rPr>
-        <w:t>With the upgraded ISA disassembly view clock cycle estimates are no longer presented.</w:t>
+        <w:t xml:space="preserve"> Updated the following Vulkan tool dependencies: glslangValidator, spirv-as and spirv-dis (SPIRV-Tools v2024.4).</w:t>
       </w:r>
     </w:p>
     <w:p>
@@ -255,7 +176,37 @@
           <w:sz w:val="20"/>
           <w:szCs w:val="20"/>
         </w:rPr>
-        <w:t>Clock cycle estimates are no longer presented by the upgraded ISA disassembly view in RGA GUI application.</w:t>
+        <w:t>Updated the DXC front-end compiler to v1.8.2502.</w:t>
+      </w:r>
+    </w:p>
+    <w:p>
+      <w:pPr>
+        <w:shd w:val="clear" w:color="auto" w:fill="FFFFFF"/>
+        <w:spacing w:before="100" w:beforeAutospacing="1" w:after="100" w:afterAutospacing="1" w:line="240" w:lineRule="auto"/>
+        <w:rPr>
+          <w:b/>
+          <w:bCs/>
+          <w:sz w:val="20"/>
+          <w:szCs w:val="20"/>
+        </w:rPr>
+      </w:pPr>
+      <w:r>
+        <w:rPr>
+          <w:b/>
+          <w:bCs/>
+          <w:sz w:val="20"/>
+          <w:szCs w:val="20"/>
+        </w:rPr>
+        <w:t>Notes:</w:t>
+      </w:r>
+      <w:r>
+        <w:rPr>
+          <w:b/>
+          <w:bCs/>
+          <w:sz w:val="20"/>
+          <w:szCs w:val="20"/>
+        </w:rPr>
+        <w:t xml:space="preserve"> </w:t>
       </w:r>
     </w:p>
     <w:p>
@@ -277,7 +228,7 @@
           <w:sz w:val="20"/>
           <w:szCs w:val="20"/>
         </w:rPr>
-        <w:t>The new disassembly view presents Functional Groups, leveraging the AMD GPU machine-readable ISA documentation.</w:t>
+        <w:t>With the upgraded ISA disassembly view clock cycle estimates are no longer presented.</w:t>
       </w:r>
     </w:p>
     <w:p>
@@ -299,7 +250,7 @@
           <w:sz w:val="20"/>
           <w:szCs w:val="20"/>
         </w:rPr>
-        <w:t>For backward compatibility, the RGA CLI output presents Cycle estimates and Functional Unit fields similar to RGA 2.11.</w:t>
+        <w:t>Clock cycle estimates are no longer presented by the upgraded ISA disassembly view in RGA GUI application.</w:t>
       </w:r>
     </w:p>
     <w:p>
@@ -321,6 +272,50 @@
           <w:sz w:val="20"/>
           <w:szCs w:val="20"/>
         </w:rPr>
+        <w:t>The new disassembly view presents Functional Groups, leveraging the AMD GPU machine-readable ISA documentation.</w:t>
+      </w:r>
+    </w:p>
+    <w:p>
+      <w:pPr>
+        <w:pStyle w:val="ListParagraph"/>
+        <w:numPr>
+          <w:ilvl w:val="0"/>
+          <w:numId w:val="14"/>
+        </w:numPr>
+        <w:shd w:val="clear" w:color="auto" w:fill="FFFFFF"/>
+        <w:spacing w:before="100" w:beforeAutospacing="1" w:after="100" w:afterAutospacing="1" w:line="240" w:lineRule="auto"/>
+        <w:rPr>
+          <w:sz w:val="20"/>
+          <w:szCs w:val="20"/>
+        </w:rPr>
+      </w:pPr>
+      <w:r>
+        <w:rPr>
+          <w:sz w:val="20"/>
+          <w:szCs w:val="20"/>
+        </w:rPr>
+        <w:t>For backward compatibility, the RGA CLI output presents Cycle estimates and Functional Unit fields similar to RGA 2.11.</w:t>
+      </w:r>
+    </w:p>
+    <w:p>
+      <w:pPr>
+        <w:pStyle w:val="ListParagraph"/>
+        <w:numPr>
+          <w:ilvl w:val="0"/>
+          <w:numId w:val="14"/>
+        </w:numPr>
+        <w:shd w:val="clear" w:color="auto" w:fill="FFFFFF"/>
+        <w:spacing w:before="100" w:beforeAutospacing="1" w:after="100" w:afterAutospacing="1" w:line="240" w:lineRule="auto"/>
+        <w:rPr>
+          <w:sz w:val="20"/>
+          <w:szCs w:val="20"/>
+        </w:rPr>
+      </w:pPr>
+      <w:r>
+        <w:rPr>
+          <w:sz w:val="20"/>
+          <w:szCs w:val="20"/>
+        </w:rPr>
         <w:t>We are working on a revised performance estimate mechanism and will share more details in a future RGA release.</w:t>
       </w:r>
     </w:p>
@@ -466,26 +461,6 @@
           <w:szCs w:val="20"/>
         </w:rPr>
         <w:t>OpenCL C++ kernels are not yet supported by the Lightning Compiler.</w:t>
-      </w:r>
-    </w:p>
-    <w:p>
-      <w:pPr>
-        <w:pStyle w:val="ListParagraph"/>
-        <w:numPr>
-          <w:ilvl w:val="0"/>
-          <w:numId w:val="1"/>
-        </w:numPr>
-        <w:rPr>
-          <w:sz w:val="20"/>
-          <w:szCs w:val="20"/>
-        </w:rPr>
-      </w:pPr>
-      <w:r>
-        <w:rPr>
-          <w:sz w:val="20"/>
-          <w:szCs w:val="20"/>
-        </w:rPr>
-        <w:t>In OpenCL mode, the VGPR allocation granularity assumes Wave64 for all kernels. This may result in VGPR allocation granularity of 12 VGPRs instead of 24 VGPRs for Wave32 kernels compiled for the following targets: gfx1201, gfx1151, gfx1150, gfx1101 and gfx1100.</w:t>
       </w:r>
     </w:p>
     <w:p>
@@ -700,47 +675,7 @@
       </w:pPr>
       <w:r>
         <w:lastRenderedPageBreak/>
-        <w:t>Vulkan Offline Modes (</w:t>
-      </w:r>
-      <w:proofErr w:type="spellStart"/>
-      <w:r>
-        <w:t>vk</w:t>
-      </w:r>
-      <w:proofErr w:type="spellEnd"/>
-      <w:r>
-        <w:t xml:space="preserve">-offline, </w:t>
-      </w:r>
-      <w:proofErr w:type="spellStart"/>
-      <w:r>
-        <w:t>vk</w:t>
-      </w:r>
-      <w:proofErr w:type="spellEnd"/>
-      <w:r>
-        <w:t>-</w:t>
-      </w:r>
-      <w:proofErr w:type="spellStart"/>
-      <w:r>
-        <w:t>spv</w:t>
-      </w:r>
-      <w:proofErr w:type="spellEnd"/>
-      <w:r>
-        <w:t xml:space="preserve">-offline, </w:t>
-      </w:r>
-      <w:proofErr w:type="spellStart"/>
-      <w:r>
-        <w:t>vk</w:t>
-      </w:r>
-      <w:proofErr w:type="spellEnd"/>
-      <w:r>
-        <w:t>-</w:t>
-      </w:r>
-      <w:proofErr w:type="spellStart"/>
-      <w:r>
-        <w:t>spv</w:t>
-      </w:r>
-      <w:proofErr w:type="spellEnd"/>
-      <w:r>
-        <w:t>-txt-offline)</w:t>
+        <w:t>Vulkan Offline Modes (vk-offline, vk-spv-offline, vk-spv-txt-offline)</w:t>
       </w:r>
     </w:p>
     <w:p>
@@ -786,7 +721,6 @@
           <w:szCs w:val="20"/>
         </w:rPr>
       </w:pPr>
-      <w:proofErr w:type="spellStart"/>
       <w:r>
         <w:rPr>
           <w:sz w:val="20"/>
@@ -794,17 +728,15 @@
         </w:rPr>
         <w:t>CapabilityMatrix</w:t>
       </w:r>
-      <w:proofErr w:type="spellEnd"/>
-    </w:p>
-    <w:p>
-      <w:pPr>
-        <w:pStyle w:val="ListParagraph"/>
-        <w:rPr>
-          <w:sz w:val="20"/>
-          <w:szCs w:val="20"/>
-        </w:rPr>
-      </w:pPr>
-      <w:proofErr w:type="spellStart"/>
+    </w:p>
+    <w:p>
+      <w:pPr>
+        <w:pStyle w:val="ListParagraph"/>
+        <w:rPr>
+          <w:sz w:val="20"/>
+          <w:szCs w:val="20"/>
+        </w:rPr>
+      </w:pPr>
       <w:r>
         <w:rPr>
           <w:sz w:val="20"/>
@@ -812,17 +744,15 @@
         </w:rPr>
         <w:t>CapabilityShader</w:t>
       </w:r>
-      <w:proofErr w:type="spellEnd"/>
-    </w:p>
-    <w:p>
-      <w:pPr>
-        <w:pStyle w:val="ListParagraph"/>
-        <w:rPr>
-          <w:sz w:val="20"/>
-          <w:szCs w:val="20"/>
-        </w:rPr>
-      </w:pPr>
-      <w:proofErr w:type="spellStart"/>
+    </w:p>
+    <w:p>
+      <w:pPr>
+        <w:pStyle w:val="ListParagraph"/>
+        <w:rPr>
+          <w:sz w:val="20"/>
+          <w:szCs w:val="20"/>
+        </w:rPr>
+      </w:pPr>
       <w:r>
         <w:rPr>
           <w:sz w:val="20"/>
@@ -830,17 +760,15 @@
         </w:rPr>
         <w:t>CapabilityGeometry</w:t>
       </w:r>
-      <w:proofErr w:type="spellEnd"/>
-    </w:p>
-    <w:p>
-      <w:pPr>
-        <w:pStyle w:val="ListParagraph"/>
-        <w:rPr>
-          <w:sz w:val="20"/>
-          <w:szCs w:val="20"/>
-        </w:rPr>
-      </w:pPr>
-      <w:proofErr w:type="spellStart"/>
+    </w:p>
+    <w:p>
+      <w:pPr>
+        <w:pStyle w:val="ListParagraph"/>
+        <w:rPr>
+          <w:sz w:val="20"/>
+          <w:szCs w:val="20"/>
+        </w:rPr>
+      </w:pPr>
       <w:r>
         <w:rPr>
           <w:sz w:val="20"/>
@@ -848,7 +776,6 @@
         </w:rPr>
         <w:t>CapabilityTessellation</w:t>
       </w:r>
-      <w:proofErr w:type="spellEnd"/>
     </w:p>
     <w:p>
       <w:pPr>
@@ -906,7 +833,6 @@
           <w:szCs w:val="20"/>
         </w:rPr>
       </w:pPr>
-      <w:proofErr w:type="spellStart"/>
       <w:r>
         <w:rPr>
           <w:sz w:val="20"/>
@@ -914,17 +840,15 @@
         </w:rPr>
         <w:t>CapabilityMeshShadingEXT</w:t>
       </w:r>
-      <w:proofErr w:type="spellEnd"/>
-    </w:p>
-    <w:p>
-      <w:pPr>
-        <w:pStyle w:val="ListParagraph"/>
-        <w:rPr>
-          <w:sz w:val="20"/>
-          <w:szCs w:val="20"/>
-        </w:rPr>
-      </w:pPr>
-      <w:proofErr w:type="spellStart"/>
+    </w:p>
+    <w:p>
+      <w:pPr>
+        <w:pStyle w:val="ListParagraph"/>
+        <w:rPr>
+          <w:sz w:val="20"/>
+          <w:szCs w:val="20"/>
+        </w:rPr>
+      </w:pPr>
       <w:r>
         <w:rPr>
           <w:sz w:val="20"/>
@@ -932,17 +856,15 @@
         </w:rPr>
         <w:t>CapabilityFragmentShaderSampleInterlockEXT</w:t>
       </w:r>
-      <w:proofErr w:type="spellEnd"/>
-    </w:p>
-    <w:p>
-      <w:pPr>
-        <w:pStyle w:val="ListParagraph"/>
-        <w:rPr>
-          <w:sz w:val="20"/>
-          <w:szCs w:val="20"/>
-        </w:rPr>
-      </w:pPr>
-      <w:proofErr w:type="spellStart"/>
+    </w:p>
+    <w:p>
+      <w:pPr>
+        <w:pStyle w:val="ListParagraph"/>
+        <w:rPr>
+          <w:sz w:val="20"/>
+          <w:szCs w:val="20"/>
+        </w:rPr>
+      </w:pPr>
       <w:r>
         <w:rPr>
           <w:sz w:val="20"/>
@@ -950,17 +872,15 @@
         </w:rPr>
         <w:t>CapabilityFragmentFullyCoveredEXT</w:t>
       </w:r>
-      <w:proofErr w:type="spellEnd"/>
-    </w:p>
-    <w:p>
-      <w:pPr>
-        <w:pStyle w:val="ListParagraph"/>
-        <w:rPr>
-          <w:sz w:val="20"/>
-          <w:szCs w:val="20"/>
-        </w:rPr>
-      </w:pPr>
-      <w:proofErr w:type="spellStart"/>
+    </w:p>
+    <w:p>
+      <w:pPr>
+        <w:pStyle w:val="ListParagraph"/>
+        <w:rPr>
+          <w:sz w:val="20"/>
+          <w:szCs w:val="20"/>
+        </w:rPr>
+      </w:pPr>
       <w:r>
         <w:rPr>
           <w:sz w:val="20"/>
@@ -968,17 +888,15 @@
         </w:rPr>
         <w:t>CapabilityFragmentShaderShadingRateInterlockEXT</w:t>
       </w:r>
-      <w:proofErr w:type="spellEnd"/>
-    </w:p>
-    <w:p>
-      <w:pPr>
-        <w:pStyle w:val="ListParagraph"/>
-        <w:rPr>
-          <w:sz w:val="20"/>
-          <w:szCs w:val="20"/>
-        </w:rPr>
-      </w:pPr>
-      <w:proofErr w:type="spellStart"/>
+    </w:p>
+    <w:p>
+      <w:pPr>
+        <w:pStyle w:val="ListParagraph"/>
+        <w:rPr>
+          <w:sz w:val="20"/>
+          <w:szCs w:val="20"/>
+        </w:rPr>
+      </w:pPr>
       <w:r>
         <w:rPr>
           <w:sz w:val="20"/>
@@ -986,17 +904,15 @@
         </w:rPr>
         <w:t>CapabilityInputAttachmentArrayNonUniformIndexingEXT</w:t>
       </w:r>
-      <w:proofErr w:type="spellEnd"/>
-    </w:p>
-    <w:p>
-      <w:pPr>
-        <w:pStyle w:val="ListParagraph"/>
-        <w:rPr>
-          <w:sz w:val="20"/>
-          <w:szCs w:val="20"/>
-        </w:rPr>
-      </w:pPr>
-      <w:proofErr w:type="spellStart"/>
+    </w:p>
+    <w:p>
+      <w:pPr>
+        <w:pStyle w:val="ListParagraph"/>
+        <w:rPr>
+          <w:sz w:val="20"/>
+          <w:szCs w:val="20"/>
+        </w:rPr>
+      </w:pPr>
       <w:r>
         <w:rPr>
           <w:sz w:val="20"/>
@@ -1004,17 +920,15 @@
         </w:rPr>
         <w:t>CapabilityAtomicStorageOps</w:t>
       </w:r>
-      <w:proofErr w:type="spellEnd"/>
-    </w:p>
-    <w:p>
-      <w:pPr>
-        <w:pStyle w:val="ListParagraph"/>
-        <w:rPr>
-          <w:sz w:val="20"/>
-          <w:szCs w:val="20"/>
-        </w:rPr>
-      </w:pPr>
-      <w:proofErr w:type="spellStart"/>
+    </w:p>
+    <w:p>
+      <w:pPr>
+        <w:pStyle w:val="ListParagraph"/>
+        <w:rPr>
+          <w:sz w:val="20"/>
+          <w:szCs w:val="20"/>
+        </w:rPr>
+      </w:pPr>
       <w:r>
         <w:rPr>
           <w:sz w:val="20"/>
@@ -1022,17 +936,15 @@
         </w:rPr>
         <w:t>CapabilityFragmentShaderPixelInterlockEXT</w:t>
       </w:r>
-      <w:proofErr w:type="spellEnd"/>
-    </w:p>
-    <w:p>
-      <w:pPr>
-        <w:pStyle w:val="ListParagraph"/>
-        <w:rPr>
-          <w:sz w:val="20"/>
-          <w:szCs w:val="20"/>
-        </w:rPr>
-      </w:pPr>
-      <w:proofErr w:type="spellStart"/>
+    </w:p>
+    <w:p>
+      <w:pPr>
+        <w:pStyle w:val="ListParagraph"/>
+        <w:rPr>
+          <w:sz w:val="20"/>
+          <w:szCs w:val="20"/>
+        </w:rPr>
+      </w:pPr>
       <w:r>
         <w:rPr>
           <w:sz w:val="20"/>
@@ -1040,17 +952,15 @@
         </w:rPr>
         <w:t>CapabilityDotProductKHR</w:t>
       </w:r>
-      <w:proofErr w:type="spellEnd"/>
-    </w:p>
-    <w:p>
-      <w:pPr>
-        <w:pStyle w:val="ListParagraph"/>
-        <w:rPr>
-          <w:sz w:val="20"/>
-          <w:szCs w:val="20"/>
-        </w:rPr>
-      </w:pPr>
-      <w:proofErr w:type="spellStart"/>
+    </w:p>
+    <w:p>
+      <w:pPr>
+        <w:pStyle w:val="ListParagraph"/>
+        <w:rPr>
+          <w:sz w:val="20"/>
+          <w:szCs w:val="20"/>
+        </w:rPr>
+      </w:pPr>
       <w:r>
         <w:rPr>
           <w:sz w:val="20"/>
@@ -1058,7 +968,6 @@
         </w:rPr>
         <w:t>CapabilityDotProductInputAllKHR</w:t>
       </w:r>
-      <w:proofErr w:type="spellEnd"/>
     </w:p>
     <w:p>
       <w:pPr>
@@ -1100,7 +1009,6 @@
           <w:szCs w:val="20"/>
         </w:rPr>
       </w:pPr>
-      <w:proofErr w:type="spellStart"/>
       <w:r>
         <w:rPr>
           <w:sz w:val="20"/>
@@ -1108,7 +1016,6 @@
         </w:rPr>
         <w:t>CapabilityWorkgroupMemoryExplicitLayoutKHR</w:t>
       </w:r>
-      <w:proofErr w:type="spellEnd"/>
     </w:p>
     <w:p>
       <w:pPr>
@@ -1166,7 +1073,6 @@
           <w:szCs w:val="20"/>
         </w:rPr>
       </w:pPr>
-      <w:proofErr w:type="spellStart"/>
       <w:r>
         <w:rPr>
           <w:sz w:val="20"/>
@@ -1174,17 +1080,15 @@
         </w:rPr>
         <w:t>CapabilityGroups</w:t>
       </w:r>
-      <w:proofErr w:type="spellEnd"/>
-    </w:p>
-    <w:p>
-      <w:pPr>
-        <w:pStyle w:val="ListParagraph"/>
-        <w:rPr>
-          <w:sz w:val="20"/>
-          <w:szCs w:val="20"/>
-        </w:rPr>
-      </w:pPr>
-      <w:proofErr w:type="spellStart"/>
+    </w:p>
+    <w:p>
+      <w:pPr>
+        <w:pStyle w:val="ListParagraph"/>
+        <w:rPr>
+          <w:sz w:val="20"/>
+          <w:szCs w:val="20"/>
+        </w:rPr>
+      </w:pPr>
       <w:r>
         <w:rPr>
           <w:sz w:val="20"/>
@@ -1192,7 +1096,6 @@
         </w:rPr>
         <w:t>CapabilityAtomicStorage</w:t>
       </w:r>
-      <w:proofErr w:type="spellEnd"/>
     </w:p>
     <w:p>
       <w:pPr>
@@ -1218,7 +1121,6 @@
           <w:szCs w:val="20"/>
         </w:rPr>
       </w:pPr>
-      <w:proofErr w:type="spellStart"/>
       <w:r>
         <w:rPr>
           <w:sz w:val="20"/>
@@ -1226,17 +1128,15 @@
         </w:rPr>
         <w:t>CapabilityTessellationPointSize</w:t>
       </w:r>
-      <w:proofErr w:type="spellEnd"/>
-    </w:p>
-    <w:p>
-      <w:pPr>
-        <w:pStyle w:val="ListParagraph"/>
-        <w:rPr>
-          <w:sz w:val="20"/>
-          <w:szCs w:val="20"/>
-        </w:rPr>
-      </w:pPr>
-      <w:proofErr w:type="spellStart"/>
+    </w:p>
+    <w:p>
+      <w:pPr>
+        <w:pStyle w:val="ListParagraph"/>
+        <w:rPr>
+          <w:sz w:val="20"/>
+          <w:szCs w:val="20"/>
+        </w:rPr>
+      </w:pPr>
       <w:r>
         <w:rPr>
           <w:sz w:val="20"/>
@@ -1244,17 +1144,15 @@
         </w:rPr>
         <w:t>CapabilityGeometryPointSize</w:t>
       </w:r>
-      <w:proofErr w:type="spellEnd"/>
-    </w:p>
-    <w:p>
-      <w:pPr>
-        <w:pStyle w:val="ListParagraph"/>
-        <w:rPr>
-          <w:sz w:val="20"/>
-          <w:szCs w:val="20"/>
-        </w:rPr>
-      </w:pPr>
-      <w:proofErr w:type="spellStart"/>
+    </w:p>
+    <w:p>
+      <w:pPr>
+        <w:pStyle w:val="ListParagraph"/>
+        <w:rPr>
+          <w:sz w:val="20"/>
+          <w:szCs w:val="20"/>
+        </w:rPr>
+      </w:pPr>
       <w:r>
         <w:rPr>
           <w:sz w:val="20"/>
@@ -1262,17 +1160,15 @@
         </w:rPr>
         <w:t>CapabilityImageGatherExtended</w:t>
       </w:r>
-      <w:proofErr w:type="spellEnd"/>
-    </w:p>
-    <w:p>
-      <w:pPr>
-        <w:pStyle w:val="ListParagraph"/>
-        <w:rPr>
-          <w:sz w:val="20"/>
-          <w:szCs w:val="20"/>
-        </w:rPr>
-      </w:pPr>
-      <w:proofErr w:type="spellStart"/>
+    </w:p>
+    <w:p>
+      <w:pPr>
+        <w:pStyle w:val="ListParagraph"/>
+        <w:rPr>
+          <w:sz w:val="20"/>
+          <w:szCs w:val="20"/>
+        </w:rPr>
+      </w:pPr>
       <w:r>
         <w:rPr>
           <w:sz w:val="20"/>
@@ -1280,17 +1176,15 @@
         </w:rPr>
         <w:t>CapabilityStorageImageMultisample</w:t>
       </w:r>
-      <w:proofErr w:type="spellEnd"/>
-    </w:p>
-    <w:p>
-      <w:pPr>
-        <w:pStyle w:val="ListParagraph"/>
-        <w:rPr>
-          <w:sz w:val="20"/>
-          <w:szCs w:val="20"/>
-        </w:rPr>
-      </w:pPr>
-      <w:proofErr w:type="spellStart"/>
+    </w:p>
+    <w:p>
+      <w:pPr>
+        <w:pStyle w:val="ListParagraph"/>
+        <w:rPr>
+          <w:sz w:val="20"/>
+          <w:szCs w:val="20"/>
+        </w:rPr>
+      </w:pPr>
       <w:r>
         <w:rPr>
           <w:sz w:val="20"/>
@@ -1298,17 +1192,15 @@
         </w:rPr>
         <w:t>CapabilityUniformBufferArrayDynamicIndexing</w:t>
       </w:r>
-      <w:proofErr w:type="spellEnd"/>
-    </w:p>
-    <w:p>
-      <w:pPr>
-        <w:pStyle w:val="ListParagraph"/>
-        <w:rPr>
-          <w:sz w:val="20"/>
-          <w:szCs w:val="20"/>
-        </w:rPr>
-      </w:pPr>
-      <w:proofErr w:type="spellStart"/>
+    </w:p>
+    <w:p>
+      <w:pPr>
+        <w:pStyle w:val="ListParagraph"/>
+        <w:rPr>
+          <w:sz w:val="20"/>
+          <w:szCs w:val="20"/>
+        </w:rPr>
+      </w:pPr>
       <w:r>
         <w:rPr>
           <w:sz w:val="20"/>
@@ -1316,17 +1208,15 @@
         </w:rPr>
         <w:t>CapabilitySampledImageArrayDynamicIndexing</w:t>
       </w:r>
-      <w:proofErr w:type="spellEnd"/>
-    </w:p>
-    <w:p>
-      <w:pPr>
-        <w:pStyle w:val="ListParagraph"/>
-        <w:rPr>
-          <w:sz w:val="20"/>
-          <w:szCs w:val="20"/>
-        </w:rPr>
-      </w:pPr>
-      <w:proofErr w:type="spellStart"/>
+    </w:p>
+    <w:p>
+      <w:pPr>
+        <w:pStyle w:val="ListParagraph"/>
+        <w:rPr>
+          <w:sz w:val="20"/>
+          <w:szCs w:val="20"/>
+        </w:rPr>
+      </w:pPr>
       <w:r>
         <w:rPr>
           <w:sz w:val="20"/>
@@ -1334,17 +1224,15 @@
         </w:rPr>
         <w:t>CapabilityStorageBufferArrayDynamicIndexing</w:t>
       </w:r>
-      <w:proofErr w:type="spellEnd"/>
-    </w:p>
-    <w:p>
-      <w:pPr>
-        <w:pStyle w:val="ListParagraph"/>
-        <w:rPr>
-          <w:sz w:val="20"/>
-          <w:szCs w:val="20"/>
-        </w:rPr>
-      </w:pPr>
-      <w:proofErr w:type="spellStart"/>
+    </w:p>
+    <w:p>
+      <w:pPr>
+        <w:pStyle w:val="ListParagraph"/>
+        <w:rPr>
+          <w:sz w:val="20"/>
+          <w:szCs w:val="20"/>
+        </w:rPr>
+      </w:pPr>
       <w:r>
         <w:rPr>
           <w:sz w:val="20"/>
@@ -1352,17 +1240,15 @@
         </w:rPr>
         <w:t>CapabilityStorageImageArrayDynamicIndexing</w:t>
       </w:r>
-      <w:proofErr w:type="spellEnd"/>
-    </w:p>
-    <w:p>
-      <w:pPr>
-        <w:pStyle w:val="ListParagraph"/>
-        <w:rPr>
-          <w:sz w:val="20"/>
-          <w:szCs w:val="20"/>
-        </w:rPr>
-      </w:pPr>
-      <w:proofErr w:type="spellStart"/>
+    </w:p>
+    <w:p>
+      <w:pPr>
+        <w:pStyle w:val="ListParagraph"/>
+        <w:rPr>
+          <w:sz w:val="20"/>
+          <w:szCs w:val="20"/>
+        </w:rPr>
+      </w:pPr>
       <w:r>
         <w:rPr>
           <w:sz w:val="20"/>
@@ -1370,17 +1256,15 @@
         </w:rPr>
         <w:t>CapabilityClipDistance</w:t>
       </w:r>
-      <w:proofErr w:type="spellEnd"/>
-    </w:p>
-    <w:p>
-      <w:pPr>
-        <w:pStyle w:val="ListParagraph"/>
-        <w:rPr>
-          <w:sz w:val="20"/>
-          <w:szCs w:val="20"/>
-        </w:rPr>
-      </w:pPr>
-      <w:proofErr w:type="spellStart"/>
+    </w:p>
+    <w:p>
+      <w:pPr>
+        <w:pStyle w:val="ListParagraph"/>
+        <w:rPr>
+          <w:sz w:val="20"/>
+          <w:szCs w:val="20"/>
+        </w:rPr>
+      </w:pPr>
       <w:r>
         <w:rPr>
           <w:sz w:val="20"/>
@@ -1388,17 +1272,15 @@
         </w:rPr>
         <w:t>CapabilityCullDistance</w:t>
       </w:r>
-      <w:proofErr w:type="spellEnd"/>
-    </w:p>
-    <w:p>
-      <w:pPr>
-        <w:pStyle w:val="ListParagraph"/>
-        <w:rPr>
-          <w:sz w:val="20"/>
-          <w:szCs w:val="20"/>
-        </w:rPr>
-      </w:pPr>
-      <w:proofErr w:type="spellStart"/>
+    </w:p>
+    <w:p>
+      <w:pPr>
+        <w:pStyle w:val="ListParagraph"/>
+        <w:rPr>
+          <w:sz w:val="20"/>
+          <w:szCs w:val="20"/>
+        </w:rPr>
+      </w:pPr>
       <w:r>
         <w:rPr>
           <w:sz w:val="20"/>
@@ -1406,17 +1288,15 @@
         </w:rPr>
         <w:t>CapabilityImageCubeArray</w:t>
       </w:r>
-      <w:proofErr w:type="spellEnd"/>
-    </w:p>
-    <w:p>
-      <w:pPr>
-        <w:pStyle w:val="ListParagraph"/>
-        <w:rPr>
-          <w:sz w:val="20"/>
-          <w:szCs w:val="20"/>
-        </w:rPr>
-      </w:pPr>
-      <w:proofErr w:type="spellStart"/>
+    </w:p>
+    <w:p>
+      <w:pPr>
+        <w:pStyle w:val="ListParagraph"/>
+        <w:rPr>
+          <w:sz w:val="20"/>
+          <w:szCs w:val="20"/>
+        </w:rPr>
+      </w:pPr>
       <w:r>
         <w:rPr>
           <w:sz w:val="20"/>
@@ -1424,17 +1304,15 @@
         </w:rPr>
         <w:t>CapabilitySampleRateShading</w:t>
       </w:r>
-      <w:proofErr w:type="spellEnd"/>
-    </w:p>
-    <w:p>
-      <w:pPr>
-        <w:pStyle w:val="ListParagraph"/>
-        <w:rPr>
-          <w:sz w:val="20"/>
-          <w:szCs w:val="20"/>
-        </w:rPr>
-      </w:pPr>
-      <w:proofErr w:type="spellStart"/>
+    </w:p>
+    <w:p>
+      <w:pPr>
+        <w:pStyle w:val="ListParagraph"/>
+        <w:rPr>
+          <w:sz w:val="20"/>
+          <w:szCs w:val="20"/>
+        </w:rPr>
+      </w:pPr>
       <w:r>
         <w:rPr>
           <w:sz w:val="20"/>
@@ -1442,17 +1320,15 @@
         </w:rPr>
         <w:t>CapabilityImageRect</w:t>
       </w:r>
-      <w:proofErr w:type="spellEnd"/>
-    </w:p>
-    <w:p>
-      <w:pPr>
-        <w:pStyle w:val="ListParagraph"/>
-        <w:rPr>
-          <w:sz w:val="20"/>
-          <w:szCs w:val="20"/>
-        </w:rPr>
-      </w:pPr>
-      <w:proofErr w:type="spellStart"/>
+    </w:p>
+    <w:p>
+      <w:pPr>
+        <w:pStyle w:val="ListParagraph"/>
+        <w:rPr>
+          <w:sz w:val="20"/>
+          <w:szCs w:val="20"/>
+        </w:rPr>
+      </w:pPr>
       <w:r>
         <w:rPr>
           <w:sz w:val="20"/>
@@ -1460,7 +1336,6 @@
         </w:rPr>
         <w:t>CapabilitySampledRect</w:t>
       </w:r>
-      <w:proofErr w:type="spellEnd"/>
     </w:p>
     <w:p>
       <w:pPr>
@@ -1486,7 +1361,6 @@
           <w:szCs w:val="20"/>
         </w:rPr>
       </w:pPr>
-      <w:proofErr w:type="spellStart"/>
       <w:r>
         <w:rPr>
           <w:sz w:val="20"/>
@@ -1494,17 +1368,15 @@
         </w:rPr>
         <w:t>CapabilityInputAttachment</w:t>
       </w:r>
-      <w:proofErr w:type="spellEnd"/>
-    </w:p>
-    <w:p>
-      <w:pPr>
-        <w:pStyle w:val="ListParagraph"/>
-        <w:rPr>
-          <w:sz w:val="20"/>
-          <w:szCs w:val="20"/>
-        </w:rPr>
-      </w:pPr>
-      <w:proofErr w:type="spellStart"/>
+    </w:p>
+    <w:p>
+      <w:pPr>
+        <w:pStyle w:val="ListParagraph"/>
+        <w:rPr>
+          <w:sz w:val="20"/>
+          <w:szCs w:val="20"/>
+        </w:rPr>
+      </w:pPr>
       <w:r>
         <w:rPr>
           <w:sz w:val="20"/>
@@ -1512,17 +1384,15 @@
         </w:rPr>
         <w:t>CapabilitySparseResidency</w:t>
       </w:r>
-      <w:proofErr w:type="spellEnd"/>
-    </w:p>
-    <w:p>
-      <w:pPr>
-        <w:pStyle w:val="ListParagraph"/>
-        <w:rPr>
-          <w:sz w:val="20"/>
-          <w:szCs w:val="20"/>
-        </w:rPr>
-      </w:pPr>
-      <w:proofErr w:type="spellStart"/>
+    </w:p>
+    <w:p>
+      <w:pPr>
+        <w:pStyle w:val="ListParagraph"/>
+        <w:rPr>
+          <w:sz w:val="20"/>
+          <w:szCs w:val="20"/>
+        </w:rPr>
+      </w:pPr>
       <w:r>
         <w:rPr>
           <w:sz w:val="20"/>
@@ -1530,7 +1400,6 @@
         </w:rPr>
         <w:t>CapabilityMinLod</w:t>
       </w:r>
-      <w:proofErr w:type="spellEnd"/>
     </w:p>
     <w:p>
       <w:pPr>
@@ -1572,7 +1441,6 @@
           <w:szCs w:val="20"/>
         </w:rPr>
       </w:pPr>
-      <w:proofErr w:type="spellStart"/>
       <w:r>
         <w:rPr>
           <w:sz w:val="20"/>
@@ -1581,17 +1449,15 @@
         <w:lastRenderedPageBreak/>
         <w:t>CapabilitySampledCubeArray</w:t>
       </w:r>
-      <w:proofErr w:type="spellEnd"/>
-    </w:p>
-    <w:p>
-      <w:pPr>
-        <w:pStyle w:val="ListParagraph"/>
-        <w:rPr>
-          <w:sz w:val="20"/>
-          <w:szCs w:val="20"/>
-        </w:rPr>
-      </w:pPr>
-      <w:proofErr w:type="spellStart"/>
+    </w:p>
+    <w:p>
+      <w:pPr>
+        <w:pStyle w:val="ListParagraph"/>
+        <w:rPr>
+          <w:sz w:val="20"/>
+          <w:szCs w:val="20"/>
+        </w:rPr>
+      </w:pPr>
       <w:r>
         <w:rPr>
           <w:sz w:val="20"/>
@@ -1599,17 +1465,15 @@
         </w:rPr>
         <w:t>CapabilitySampledBuffer</w:t>
       </w:r>
-      <w:proofErr w:type="spellEnd"/>
-    </w:p>
-    <w:p>
-      <w:pPr>
-        <w:pStyle w:val="ListParagraph"/>
-        <w:rPr>
-          <w:sz w:val="20"/>
-          <w:szCs w:val="20"/>
-        </w:rPr>
-      </w:pPr>
-      <w:proofErr w:type="spellStart"/>
+    </w:p>
+    <w:p>
+      <w:pPr>
+        <w:pStyle w:val="ListParagraph"/>
+        <w:rPr>
+          <w:sz w:val="20"/>
+          <w:szCs w:val="20"/>
+        </w:rPr>
+      </w:pPr>
       <w:r>
         <w:rPr>
           <w:sz w:val="20"/>
@@ -1617,17 +1481,15 @@
         </w:rPr>
         <w:t>CapabilityImageBuffer</w:t>
       </w:r>
-      <w:proofErr w:type="spellEnd"/>
-    </w:p>
-    <w:p>
-      <w:pPr>
-        <w:pStyle w:val="ListParagraph"/>
-        <w:rPr>
-          <w:sz w:val="20"/>
-          <w:szCs w:val="20"/>
-        </w:rPr>
-      </w:pPr>
-      <w:proofErr w:type="spellStart"/>
+    </w:p>
+    <w:p>
+      <w:pPr>
+        <w:pStyle w:val="ListParagraph"/>
+        <w:rPr>
+          <w:sz w:val="20"/>
+          <w:szCs w:val="20"/>
+        </w:rPr>
+      </w:pPr>
       <w:r>
         <w:rPr>
           <w:sz w:val="20"/>
@@ -1635,17 +1497,15 @@
         </w:rPr>
         <w:t>CapabilityImageMSArray</w:t>
       </w:r>
-      <w:proofErr w:type="spellEnd"/>
-    </w:p>
-    <w:p>
-      <w:pPr>
-        <w:pStyle w:val="ListParagraph"/>
-        <w:rPr>
-          <w:sz w:val="20"/>
-          <w:szCs w:val="20"/>
-        </w:rPr>
-      </w:pPr>
-      <w:proofErr w:type="spellStart"/>
+    </w:p>
+    <w:p>
+      <w:pPr>
+        <w:pStyle w:val="ListParagraph"/>
+        <w:rPr>
+          <w:sz w:val="20"/>
+          <w:szCs w:val="20"/>
+        </w:rPr>
+      </w:pPr>
       <w:r>
         <w:rPr>
           <w:sz w:val="20"/>
@@ -1653,17 +1513,15 @@
         </w:rPr>
         <w:t>CapabilityStorageImageExtendedFormats</w:t>
       </w:r>
-      <w:proofErr w:type="spellEnd"/>
-    </w:p>
-    <w:p>
-      <w:pPr>
-        <w:pStyle w:val="ListParagraph"/>
-        <w:rPr>
-          <w:sz w:val="20"/>
-          <w:szCs w:val="20"/>
-        </w:rPr>
-      </w:pPr>
-      <w:proofErr w:type="spellStart"/>
+    </w:p>
+    <w:p>
+      <w:pPr>
+        <w:pStyle w:val="ListParagraph"/>
+        <w:rPr>
+          <w:sz w:val="20"/>
+          <w:szCs w:val="20"/>
+        </w:rPr>
+      </w:pPr>
       <w:r>
         <w:rPr>
           <w:sz w:val="20"/>
@@ -1671,17 +1529,15 @@
         </w:rPr>
         <w:t>CapabilityImageQuery</w:t>
       </w:r>
-      <w:proofErr w:type="spellEnd"/>
-    </w:p>
-    <w:p>
-      <w:pPr>
-        <w:pStyle w:val="ListParagraph"/>
-        <w:rPr>
-          <w:sz w:val="20"/>
-          <w:szCs w:val="20"/>
-        </w:rPr>
-      </w:pPr>
-      <w:proofErr w:type="spellStart"/>
+    </w:p>
+    <w:p>
+      <w:pPr>
+        <w:pStyle w:val="ListParagraph"/>
+        <w:rPr>
+          <w:sz w:val="20"/>
+          <w:szCs w:val="20"/>
+        </w:rPr>
+      </w:pPr>
       <w:r>
         <w:rPr>
           <w:sz w:val="20"/>
@@ -1689,17 +1545,15 @@
         </w:rPr>
         <w:t>CapabilityDerivativeControl</w:t>
       </w:r>
-      <w:proofErr w:type="spellEnd"/>
-    </w:p>
-    <w:p>
-      <w:pPr>
-        <w:pStyle w:val="ListParagraph"/>
-        <w:rPr>
-          <w:sz w:val="20"/>
-          <w:szCs w:val="20"/>
-        </w:rPr>
-      </w:pPr>
-      <w:proofErr w:type="spellStart"/>
+    </w:p>
+    <w:p>
+      <w:pPr>
+        <w:pStyle w:val="ListParagraph"/>
+        <w:rPr>
+          <w:sz w:val="20"/>
+          <w:szCs w:val="20"/>
+        </w:rPr>
+      </w:pPr>
       <w:r>
         <w:rPr>
           <w:sz w:val="20"/>
@@ -1707,17 +1561,15 @@
         </w:rPr>
         <w:t>CapabilityInterpolationFunction</w:t>
       </w:r>
-      <w:proofErr w:type="spellEnd"/>
-    </w:p>
-    <w:p>
-      <w:pPr>
-        <w:pStyle w:val="ListParagraph"/>
-        <w:rPr>
-          <w:sz w:val="20"/>
-          <w:szCs w:val="20"/>
-        </w:rPr>
-      </w:pPr>
-      <w:proofErr w:type="spellStart"/>
+    </w:p>
+    <w:p>
+      <w:pPr>
+        <w:pStyle w:val="ListParagraph"/>
+        <w:rPr>
+          <w:sz w:val="20"/>
+          <w:szCs w:val="20"/>
+        </w:rPr>
+      </w:pPr>
       <w:r>
         <w:rPr>
           <w:sz w:val="20"/>
@@ -1725,17 +1577,15 @@
         </w:rPr>
         <w:t>CapabilityTransformFeedback</w:t>
       </w:r>
-      <w:proofErr w:type="spellEnd"/>
-    </w:p>
-    <w:p>
-      <w:pPr>
-        <w:pStyle w:val="ListParagraph"/>
-        <w:rPr>
-          <w:sz w:val="20"/>
-          <w:szCs w:val="20"/>
-        </w:rPr>
-      </w:pPr>
-      <w:proofErr w:type="spellStart"/>
+    </w:p>
+    <w:p>
+      <w:pPr>
+        <w:pStyle w:val="ListParagraph"/>
+        <w:rPr>
+          <w:sz w:val="20"/>
+          <w:szCs w:val="20"/>
+        </w:rPr>
+      </w:pPr>
       <w:r>
         <w:rPr>
           <w:sz w:val="20"/>
@@ -1743,17 +1593,15 @@
         </w:rPr>
         <w:t>CapabilityGeometryStreams</w:t>
       </w:r>
-      <w:proofErr w:type="spellEnd"/>
-    </w:p>
-    <w:p>
-      <w:pPr>
-        <w:pStyle w:val="ListParagraph"/>
-        <w:rPr>
-          <w:sz w:val="20"/>
-          <w:szCs w:val="20"/>
-        </w:rPr>
-      </w:pPr>
-      <w:proofErr w:type="spellStart"/>
+    </w:p>
+    <w:p>
+      <w:pPr>
+        <w:pStyle w:val="ListParagraph"/>
+        <w:rPr>
+          <w:sz w:val="20"/>
+          <w:szCs w:val="20"/>
+        </w:rPr>
+      </w:pPr>
       <w:r>
         <w:rPr>
           <w:sz w:val="20"/>
@@ -1761,17 +1609,15 @@
         </w:rPr>
         <w:t>CapabilityStorageImageReadWithoutFormat</w:t>
       </w:r>
-      <w:proofErr w:type="spellEnd"/>
-    </w:p>
-    <w:p>
-      <w:pPr>
-        <w:pStyle w:val="ListParagraph"/>
-        <w:rPr>
-          <w:sz w:val="20"/>
-          <w:szCs w:val="20"/>
-        </w:rPr>
-      </w:pPr>
-      <w:proofErr w:type="spellStart"/>
+    </w:p>
+    <w:p>
+      <w:pPr>
+        <w:pStyle w:val="ListParagraph"/>
+        <w:rPr>
+          <w:sz w:val="20"/>
+          <w:szCs w:val="20"/>
+        </w:rPr>
+      </w:pPr>
       <w:r>
         <w:rPr>
           <w:sz w:val="20"/>
@@ -1779,17 +1625,15 @@
         </w:rPr>
         <w:t>CapabilityStorageImageWriteWithoutFormat</w:t>
       </w:r>
-      <w:proofErr w:type="spellEnd"/>
-    </w:p>
-    <w:p>
-      <w:pPr>
-        <w:pStyle w:val="ListParagraph"/>
-        <w:rPr>
-          <w:sz w:val="20"/>
-          <w:szCs w:val="20"/>
-        </w:rPr>
-      </w:pPr>
-      <w:proofErr w:type="spellStart"/>
+    </w:p>
+    <w:p>
+      <w:pPr>
+        <w:pStyle w:val="ListParagraph"/>
+        <w:rPr>
+          <w:sz w:val="20"/>
+          <w:szCs w:val="20"/>
+        </w:rPr>
+      </w:pPr>
       <w:r>
         <w:rPr>
           <w:sz w:val="20"/>
@@ -1797,17 +1641,15 @@
         </w:rPr>
         <w:t>CapabilityMultiViewport</w:t>
       </w:r>
-      <w:proofErr w:type="spellEnd"/>
-    </w:p>
-    <w:p>
-      <w:pPr>
-        <w:pStyle w:val="ListParagraph"/>
-        <w:rPr>
-          <w:sz w:val="20"/>
-          <w:szCs w:val="20"/>
-        </w:rPr>
-      </w:pPr>
-      <w:proofErr w:type="spellStart"/>
+    </w:p>
+    <w:p>
+      <w:pPr>
+        <w:pStyle w:val="ListParagraph"/>
+        <w:rPr>
+          <w:sz w:val="20"/>
+          <w:szCs w:val="20"/>
+        </w:rPr>
+      </w:pPr>
       <w:r>
         <w:rPr>
           <w:sz w:val="20"/>
@@ -1815,17 +1657,15 @@
         </w:rPr>
         <w:t>CapabilityGroupNonUniform</w:t>
       </w:r>
-      <w:proofErr w:type="spellEnd"/>
-    </w:p>
-    <w:p>
-      <w:pPr>
-        <w:pStyle w:val="ListParagraph"/>
-        <w:rPr>
-          <w:sz w:val="20"/>
-          <w:szCs w:val="20"/>
-        </w:rPr>
-      </w:pPr>
-      <w:proofErr w:type="spellStart"/>
+    </w:p>
+    <w:p>
+      <w:pPr>
+        <w:pStyle w:val="ListParagraph"/>
+        <w:rPr>
+          <w:sz w:val="20"/>
+          <w:szCs w:val="20"/>
+        </w:rPr>
+      </w:pPr>
       <w:r>
         <w:rPr>
           <w:sz w:val="20"/>
@@ -1833,17 +1673,15 @@
         </w:rPr>
         <w:t>CapabilityGroupNonUniformVote</w:t>
       </w:r>
-      <w:proofErr w:type="spellEnd"/>
-    </w:p>
-    <w:p>
-      <w:pPr>
-        <w:pStyle w:val="ListParagraph"/>
-        <w:rPr>
-          <w:sz w:val="20"/>
-          <w:szCs w:val="20"/>
-        </w:rPr>
-      </w:pPr>
-      <w:proofErr w:type="spellStart"/>
+    </w:p>
+    <w:p>
+      <w:pPr>
+        <w:pStyle w:val="ListParagraph"/>
+        <w:rPr>
+          <w:sz w:val="20"/>
+          <w:szCs w:val="20"/>
+        </w:rPr>
+      </w:pPr>
       <w:r>
         <w:rPr>
           <w:sz w:val="20"/>
@@ -1851,17 +1689,15 @@
         </w:rPr>
         <w:t>CapabilityGroupNonUniformArithmetic</w:t>
       </w:r>
-      <w:proofErr w:type="spellEnd"/>
-    </w:p>
-    <w:p>
-      <w:pPr>
-        <w:pStyle w:val="ListParagraph"/>
-        <w:rPr>
-          <w:sz w:val="20"/>
-          <w:szCs w:val="20"/>
-        </w:rPr>
-      </w:pPr>
-      <w:proofErr w:type="spellStart"/>
+    </w:p>
+    <w:p>
+      <w:pPr>
+        <w:pStyle w:val="ListParagraph"/>
+        <w:rPr>
+          <w:sz w:val="20"/>
+          <w:szCs w:val="20"/>
+        </w:rPr>
+      </w:pPr>
       <w:r>
         <w:rPr>
           <w:sz w:val="20"/>
@@ -1869,17 +1705,15 @@
         </w:rPr>
         <w:t>CapabilityGroupNonUniformBallot</w:t>
       </w:r>
-      <w:proofErr w:type="spellEnd"/>
-    </w:p>
-    <w:p>
-      <w:pPr>
-        <w:pStyle w:val="ListParagraph"/>
-        <w:rPr>
-          <w:sz w:val="20"/>
-          <w:szCs w:val="20"/>
-        </w:rPr>
-      </w:pPr>
-      <w:proofErr w:type="spellStart"/>
+    </w:p>
+    <w:p>
+      <w:pPr>
+        <w:pStyle w:val="ListParagraph"/>
+        <w:rPr>
+          <w:sz w:val="20"/>
+          <w:szCs w:val="20"/>
+        </w:rPr>
+      </w:pPr>
       <w:r>
         <w:rPr>
           <w:sz w:val="20"/>
@@ -1887,17 +1721,15 @@
         </w:rPr>
         <w:t>CapabilityGroupNonUniformShuffle</w:t>
       </w:r>
-      <w:proofErr w:type="spellEnd"/>
-    </w:p>
-    <w:p>
-      <w:pPr>
-        <w:pStyle w:val="ListParagraph"/>
-        <w:rPr>
-          <w:sz w:val="20"/>
-          <w:szCs w:val="20"/>
-        </w:rPr>
-      </w:pPr>
-      <w:proofErr w:type="spellStart"/>
+    </w:p>
+    <w:p>
+      <w:pPr>
+        <w:pStyle w:val="ListParagraph"/>
+        <w:rPr>
+          <w:sz w:val="20"/>
+          <w:szCs w:val="20"/>
+        </w:rPr>
+      </w:pPr>
       <w:r>
         <w:rPr>
           <w:sz w:val="20"/>
@@ -1905,17 +1737,15 @@
         </w:rPr>
         <w:t>CapabilityGroupNonUniformShuffleRelative</w:t>
       </w:r>
-      <w:proofErr w:type="spellEnd"/>
-    </w:p>
-    <w:p>
-      <w:pPr>
-        <w:pStyle w:val="ListParagraph"/>
-        <w:rPr>
-          <w:sz w:val="20"/>
-          <w:szCs w:val="20"/>
-        </w:rPr>
-      </w:pPr>
-      <w:proofErr w:type="spellStart"/>
+    </w:p>
+    <w:p>
+      <w:pPr>
+        <w:pStyle w:val="ListParagraph"/>
+        <w:rPr>
+          <w:sz w:val="20"/>
+          <w:szCs w:val="20"/>
+        </w:rPr>
+      </w:pPr>
       <w:r>
         <w:rPr>
           <w:sz w:val="20"/>
@@ -1923,17 +1753,15 @@
         </w:rPr>
         <w:t>CapabilityGroupNonUniformClustered</w:t>
       </w:r>
-      <w:proofErr w:type="spellEnd"/>
-    </w:p>
-    <w:p>
-      <w:pPr>
-        <w:pStyle w:val="ListParagraph"/>
-        <w:rPr>
-          <w:sz w:val="20"/>
-          <w:szCs w:val="20"/>
-        </w:rPr>
-      </w:pPr>
-      <w:proofErr w:type="spellStart"/>
+    </w:p>
+    <w:p>
+      <w:pPr>
+        <w:pStyle w:val="ListParagraph"/>
+        <w:rPr>
+          <w:sz w:val="20"/>
+          <w:szCs w:val="20"/>
+        </w:rPr>
+      </w:pPr>
       <w:r>
         <w:rPr>
           <w:sz w:val="20"/>
@@ -1941,17 +1769,15 @@
         </w:rPr>
         <w:t>CapabilityGroupNonUniformQuad</w:t>
       </w:r>
-      <w:proofErr w:type="spellEnd"/>
-    </w:p>
-    <w:p>
-      <w:pPr>
-        <w:pStyle w:val="ListParagraph"/>
-        <w:rPr>
-          <w:sz w:val="20"/>
-          <w:szCs w:val="20"/>
-        </w:rPr>
-      </w:pPr>
-      <w:proofErr w:type="spellStart"/>
+    </w:p>
+    <w:p>
+      <w:pPr>
+        <w:pStyle w:val="ListParagraph"/>
+        <w:rPr>
+          <w:sz w:val="20"/>
+          <w:szCs w:val="20"/>
+        </w:rPr>
+      </w:pPr>
       <w:r>
         <w:rPr>
           <w:sz w:val="20"/>
@@ -1959,17 +1785,15 @@
         </w:rPr>
         <w:t>CapabilitySubgroupBallotKHR</w:t>
       </w:r>
-      <w:proofErr w:type="spellEnd"/>
-    </w:p>
-    <w:p>
-      <w:pPr>
-        <w:pStyle w:val="ListParagraph"/>
-        <w:rPr>
-          <w:sz w:val="20"/>
-          <w:szCs w:val="20"/>
-        </w:rPr>
-      </w:pPr>
-      <w:proofErr w:type="spellStart"/>
+    </w:p>
+    <w:p>
+      <w:pPr>
+        <w:pStyle w:val="ListParagraph"/>
+        <w:rPr>
+          <w:sz w:val="20"/>
+          <w:szCs w:val="20"/>
+        </w:rPr>
+      </w:pPr>
       <w:r>
         <w:rPr>
           <w:sz w:val="20"/>
@@ -1977,17 +1801,15 @@
         </w:rPr>
         <w:t>CapabilityDrawParameters</w:t>
       </w:r>
-      <w:proofErr w:type="spellEnd"/>
-    </w:p>
-    <w:p>
-      <w:pPr>
-        <w:pStyle w:val="ListParagraph"/>
-        <w:rPr>
-          <w:sz w:val="20"/>
-          <w:szCs w:val="20"/>
-        </w:rPr>
-      </w:pPr>
-      <w:proofErr w:type="spellStart"/>
+    </w:p>
+    <w:p>
+      <w:pPr>
+        <w:pStyle w:val="ListParagraph"/>
+        <w:rPr>
+          <w:sz w:val="20"/>
+          <w:szCs w:val="20"/>
+        </w:rPr>
+      </w:pPr>
       <w:r>
         <w:rPr>
           <w:sz w:val="20"/>
@@ -1995,7 +1817,6 @@
         </w:rPr>
         <w:t>CapabilitySubgroupVoteKHR</w:t>
       </w:r>
-      <w:proofErr w:type="spellEnd"/>
     </w:p>
     <w:p>
       <w:pPr>
@@ -2085,7 +1906,6 @@
           <w:szCs w:val="20"/>
         </w:rPr>
       </w:pPr>
-      <w:proofErr w:type="spellStart"/>
       <w:r>
         <w:rPr>
           <w:sz w:val="20"/>
@@ -2093,17 +1913,15 @@
         </w:rPr>
         <w:t>CapabilityDeviceGroup</w:t>
       </w:r>
-      <w:proofErr w:type="spellEnd"/>
-    </w:p>
-    <w:p>
-      <w:pPr>
-        <w:pStyle w:val="ListParagraph"/>
-        <w:rPr>
-          <w:sz w:val="20"/>
-          <w:szCs w:val="20"/>
-        </w:rPr>
-      </w:pPr>
-      <w:proofErr w:type="spellStart"/>
+    </w:p>
+    <w:p>
+      <w:pPr>
+        <w:pStyle w:val="ListParagraph"/>
+        <w:rPr>
+          <w:sz w:val="20"/>
+          <w:szCs w:val="20"/>
+        </w:rPr>
+      </w:pPr>
       <w:r>
         <w:rPr>
           <w:sz w:val="20"/>
@@ -2111,17 +1929,15 @@
         </w:rPr>
         <w:t>CapabilityMultiView</w:t>
       </w:r>
-      <w:proofErr w:type="spellEnd"/>
-    </w:p>
-    <w:p>
-      <w:pPr>
-        <w:pStyle w:val="ListParagraph"/>
-        <w:rPr>
-          <w:sz w:val="20"/>
-          <w:szCs w:val="20"/>
-        </w:rPr>
-      </w:pPr>
-      <w:proofErr w:type="spellStart"/>
+    </w:p>
+    <w:p>
+      <w:pPr>
+        <w:pStyle w:val="ListParagraph"/>
+        <w:rPr>
+          <w:sz w:val="20"/>
+          <w:szCs w:val="20"/>
+        </w:rPr>
+      </w:pPr>
       <w:r>
         <w:rPr>
           <w:sz w:val="20"/>
@@ -2129,17 +1945,15 @@
         </w:rPr>
         <w:t>CapabilityVariablePointersStorageBuffer</w:t>
       </w:r>
-      <w:proofErr w:type="spellEnd"/>
-    </w:p>
-    <w:p>
-      <w:pPr>
-        <w:pStyle w:val="ListParagraph"/>
-        <w:rPr>
-          <w:sz w:val="20"/>
-          <w:szCs w:val="20"/>
-        </w:rPr>
-      </w:pPr>
-      <w:proofErr w:type="spellStart"/>
+    </w:p>
+    <w:p>
+      <w:pPr>
+        <w:pStyle w:val="ListParagraph"/>
+        <w:rPr>
+          <w:sz w:val="20"/>
+          <w:szCs w:val="20"/>
+        </w:rPr>
+      </w:pPr>
       <w:r>
         <w:rPr>
           <w:sz w:val="20"/>
@@ -2147,17 +1961,15 @@
         </w:rPr>
         <w:t>CapabilityVariablePointers</w:t>
       </w:r>
-      <w:proofErr w:type="spellEnd"/>
-    </w:p>
-    <w:p>
-      <w:pPr>
-        <w:pStyle w:val="ListParagraph"/>
-        <w:rPr>
-          <w:sz w:val="20"/>
-          <w:szCs w:val="20"/>
-        </w:rPr>
-      </w:pPr>
-      <w:proofErr w:type="spellStart"/>
+    </w:p>
+    <w:p>
+      <w:pPr>
+        <w:pStyle w:val="ListParagraph"/>
+        <w:rPr>
+          <w:sz w:val="20"/>
+          <w:szCs w:val="20"/>
+        </w:rPr>
+      </w:pPr>
       <w:r>
         <w:rPr>
           <w:sz w:val="20"/>
@@ -2165,7 +1977,6 @@
         </w:rPr>
         <w:t>CapabilitySampleMaskPostDepthCoverage</w:t>
       </w:r>
-      <w:proofErr w:type="spellEnd"/>
     </w:p>
     <w:p>
       <w:pPr>
@@ -2207,7 +2018,6 @@
           <w:szCs w:val="20"/>
         </w:rPr>
       </w:pPr>
-      <w:proofErr w:type="spellStart"/>
       <w:r>
         <w:rPr>
           <w:sz w:val="20"/>
@@ -2215,17 +2025,15 @@
         </w:rPr>
         <w:t>CapabilityDenormPreserve</w:t>
       </w:r>
-      <w:proofErr w:type="spellEnd"/>
-    </w:p>
-    <w:p>
-      <w:pPr>
-        <w:pStyle w:val="ListParagraph"/>
-        <w:rPr>
-          <w:sz w:val="20"/>
-          <w:szCs w:val="20"/>
-        </w:rPr>
-      </w:pPr>
-      <w:proofErr w:type="spellStart"/>
+    </w:p>
+    <w:p>
+      <w:pPr>
+        <w:pStyle w:val="ListParagraph"/>
+        <w:rPr>
+          <w:sz w:val="20"/>
+          <w:szCs w:val="20"/>
+        </w:rPr>
+      </w:pPr>
       <w:r>
         <w:rPr>
           <w:sz w:val="20"/>
@@ -2233,17 +2041,15 @@
         </w:rPr>
         <w:t>CapabilityDenormFlushToZero</w:t>
       </w:r>
-      <w:proofErr w:type="spellEnd"/>
-    </w:p>
-    <w:p>
-      <w:pPr>
-        <w:pStyle w:val="ListParagraph"/>
-        <w:rPr>
-          <w:sz w:val="20"/>
-          <w:szCs w:val="20"/>
-        </w:rPr>
-      </w:pPr>
-      <w:proofErr w:type="spellStart"/>
+    </w:p>
+    <w:p>
+      <w:pPr>
+        <w:pStyle w:val="ListParagraph"/>
+        <w:rPr>
+          <w:sz w:val="20"/>
+          <w:szCs w:val="20"/>
+        </w:rPr>
+      </w:pPr>
       <w:r>
         <w:rPr>
           <w:sz w:val="20"/>
@@ -2251,17 +2057,15 @@
         </w:rPr>
         <w:t>CapabilitySignedZeroInfNanPreserve</w:t>
       </w:r>
-      <w:proofErr w:type="spellEnd"/>
-    </w:p>
-    <w:p>
-      <w:pPr>
-        <w:pStyle w:val="ListParagraph"/>
-        <w:rPr>
-          <w:sz w:val="20"/>
-          <w:szCs w:val="20"/>
-        </w:rPr>
-      </w:pPr>
-      <w:proofErr w:type="spellStart"/>
+    </w:p>
+    <w:p>
+      <w:pPr>
+        <w:pStyle w:val="ListParagraph"/>
+        <w:rPr>
+          <w:sz w:val="20"/>
+          <w:szCs w:val="20"/>
+        </w:rPr>
+      </w:pPr>
       <w:r>
         <w:rPr>
           <w:sz w:val="20"/>
@@ -2269,17 +2073,15 @@
         </w:rPr>
         <w:t>CapabilityRoundingModeRTE</w:t>
       </w:r>
-      <w:proofErr w:type="spellEnd"/>
-    </w:p>
-    <w:p>
-      <w:pPr>
-        <w:pStyle w:val="ListParagraph"/>
-        <w:rPr>
-          <w:sz w:val="20"/>
-          <w:szCs w:val="20"/>
-        </w:rPr>
-      </w:pPr>
-      <w:proofErr w:type="spellStart"/>
+    </w:p>
+    <w:p>
+      <w:pPr>
+        <w:pStyle w:val="ListParagraph"/>
+        <w:rPr>
+          <w:sz w:val="20"/>
+          <w:szCs w:val="20"/>
+        </w:rPr>
+      </w:pPr>
       <w:r>
         <w:rPr>
           <w:sz w:val="20"/>
@@ -2287,7 +2089,6 @@
         </w:rPr>
         <w:t>CapabilityRoundingModeRTZ</w:t>
       </w:r>
-      <w:proofErr w:type="spellEnd"/>
     </w:p>
     <w:p>
       <w:pPr>
@@ -2313,7 +2114,6 @@
           <w:szCs w:val="20"/>
         </w:rPr>
       </w:pPr>
-      <w:proofErr w:type="spellStart"/>
       <w:r>
         <w:rPr>
           <w:sz w:val="20"/>
@@ -2321,17 +2121,15 @@
         </w:rPr>
         <w:t>CapabilityImageGatherBiasLodAMD</w:t>
       </w:r>
-      <w:proofErr w:type="spellEnd"/>
-    </w:p>
-    <w:p>
-      <w:pPr>
-        <w:pStyle w:val="ListParagraph"/>
-        <w:rPr>
-          <w:sz w:val="20"/>
-          <w:szCs w:val="20"/>
-        </w:rPr>
-      </w:pPr>
-      <w:proofErr w:type="spellStart"/>
+    </w:p>
+    <w:p>
+      <w:pPr>
+        <w:pStyle w:val="ListParagraph"/>
+        <w:rPr>
+          <w:sz w:val="20"/>
+          <w:szCs w:val="20"/>
+        </w:rPr>
+      </w:pPr>
       <w:r>
         <w:rPr>
           <w:sz w:val="20"/>
@@ -2339,17 +2137,15 @@
         </w:rPr>
         <w:t>CapabilityFragmentMaskAMD</w:t>
       </w:r>
-      <w:proofErr w:type="spellEnd"/>
-    </w:p>
-    <w:p>
-      <w:pPr>
-        <w:pStyle w:val="ListParagraph"/>
-        <w:rPr>
-          <w:sz w:val="20"/>
-          <w:szCs w:val="20"/>
-        </w:rPr>
-      </w:pPr>
-      <w:proofErr w:type="spellStart"/>
+    </w:p>
+    <w:p>
+      <w:pPr>
+        <w:pStyle w:val="ListParagraph"/>
+        <w:rPr>
+          <w:sz w:val="20"/>
+          <w:szCs w:val="20"/>
+        </w:rPr>
+      </w:pPr>
       <w:r>
         <w:rPr>
           <w:sz w:val="20"/>
@@ -2357,17 +2153,15 @@
         </w:rPr>
         <w:t>CapabilityStencilExportEXT</w:t>
       </w:r>
-      <w:proofErr w:type="spellEnd"/>
-    </w:p>
-    <w:p>
-      <w:pPr>
-        <w:pStyle w:val="ListParagraph"/>
-        <w:rPr>
-          <w:sz w:val="20"/>
-          <w:szCs w:val="20"/>
-        </w:rPr>
-      </w:pPr>
-      <w:proofErr w:type="spellStart"/>
+    </w:p>
+    <w:p>
+      <w:pPr>
+        <w:pStyle w:val="ListParagraph"/>
+        <w:rPr>
+          <w:sz w:val="20"/>
+          <w:szCs w:val="20"/>
+        </w:rPr>
+      </w:pPr>
       <w:r>
         <w:rPr>
           <w:sz w:val="20"/>
@@ -2375,7 +2169,6 @@
         </w:rPr>
         <w:t>CapabilityImageReadWriteLodAMD</w:t>
       </w:r>
-      <w:proofErr w:type="spellEnd"/>
     </w:p>
     <w:p>
       <w:pPr>
@@ -2401,7 +2194,6 @@
           <w:szCs w:val="20"/>
         </w:rPr>
       </w:pPr>
-      <w:proofErr w:type="spellStart"/>
       <w:r>
         <w:rPr>
           <w:sz w:val="20"/>
@@ -2409,17 +2201,15 @@
         </w:rPr>
         <w:t>CapabilityShaderClockKHR</w:t>
       </w:r>
-      <w:proofErr w:type="spellEnd"/>
-    </w:p>
-    <w:p>
-      <w:pPr>
-        <w:pStyle w:val="ListParagraph"/>
-        <w:rPr>
-          <w:sz w:val="20"/>
-          <w:szCs w:val="20"/>
-        </w:rPr>
-      </w:pPr>
-      <w:proofErr w:type="spellStart"/>
+    </w:p>
+    <w:p>
+      <w:pPr>
+        <w:pStyle w:val="ListParagraph"/>
+        <w:rPr>
+          <w:sz w:val="20"/>
+          <w:szCs w:val="20"/>
+        </w:rPr>
+      </w:pPr>
       <w:r>
         <w:rPr>
           <w:sz w:val="20"/>
@@ -2427,17 +2217,15 @@
         </w:rPr>
         <w:t>CapabilityShaderViewportIndexLayerEXT</w:t>
       </w:r>
-      <w:proofErr w:type="spellEnd"/>
-    </w:p>
-    <w:p>
-      <w:pPr>
-        <w:pStyle w:val="ListParagraph"/>
-        <w:rPr>
-          <w:sz w:val="20"/>
-          <w:szCs w:val="20"/>
-        </w:rPr>
-      </w:pPr>
-      <w:proofErr w:type="spellStart"/>
+    </w:p>
+    <w:p>
+      <w:pPr>
+        <w:pStyle w:val="ListParagraph"/>
+        <w:rPr>
+          <w:sz w:val="20"/>
+          <w:szCs w:val="20"/>
+        </w:rPr>
+      </w:pPr>
       <w:r>
         <w:rPr>
           <w:sz w:val="20"/>
@@ -2446,17 +2234,15 @@
         <w:lastRenderedPageBreak/>
         <w:t>CapabilityFragmentShadingRateKHR</w:t>
       </w:r>
-      <w:proofErr w:type="spellEnd"/>
-    </w:p>
-    <w:p>
-      <w:pPr>
-        <w:pStyle w:val="ListParagraph"/>
-        <w:rPr>
-          <w:sz w:val="20"/>
-          <w:szCs w:val="20"/>
-        </w:rPr>
-      </w:pPr>
-      <w:proofErr w:type="spellStart"/>
+    </w:p>
+    <w:p>
+      <w:pPr>
+        <w:pStyle w:val="ListParagraph"/>
+        <w:rPr>
+          <w:sz w:val="20"/>
+          <w:szCs w:val="20"/>
+        </w:rPr>
+      </w:pPr>
       <w:r>
         <w:rPr>
           <w:sz w:val="20"/>
@@ -2464,17 +2250,15 @@
         </w:rPr>
         <w:t>CapabilityFragmentDensityEXT</w:t>
       </w:r>
-      <w:proofErr w:type="spellEnd"/>
-    </w:p>
-    <w:p>
-      <w:pPr>
-        <w:pStyle w:val="ListParagraph"/>
-        <w:rPr>
-          <w:sz w:val="20"/>
-          <w:szCs w:val="20"/>
-        </w:rPr>
-      </w:pPr>
-      <w:proofErr w:type="spellStart"/>
+    </w:p>
+    <w:p>
+      <w:pPr>
+        <w:pStyle w:val="ListParagraph"/>
+        <w:rPr>
+          <w:sz w:val="20"/>
+          <w:szCs w:val="20"/>
+        </w:rPr>
+      </w:pPr>
       <w:r>
         <w:rPr>
           <w:sz w:val="20"/>
@@ -2482,17 +2266,15 @@
         </w:rPr>
         <w:t>CapabilityShaderNonUniformEXT</w:t>
       </w:r>
-      <w:proofErr w:type="spellEnd"/>
-    </w:p>
-    <w:p>
-      <w:pPr>
-        <w:pStyle w:val="ListParagraph"/>
-        <w:rPr>
-          <w:sz w:val="20"/>
-          <w:szCs w:val="20"/>
-        </w:rPr>
-      </w:pPr>
-      <w:proofErr w:type="spellStart"/>
+    </w:p>
+    <w:p>
+      <w:pPr>
+        <w:pStyle w:val="ListParagraph"/>
+        <w:rPr>
+          <w:sz w:val="20"/>
+          <w:szCs w:val="20"/>
+        </w:rPr>
+      </w:pPr>
       <w:r>
         <w:rPr>
           <w:sz w:val="20"/>
@@ -2500,17 +2282,15 @@
         </w:rPr>
         <w:t>CapabilityRuntimeDescriptorArrayEXT</w:t>
       </w:r>
-      <w:proofErr w:type="spellEnd"/>
-    </w:p>
-    <w:p>
-      <w:pPr>
-        <w:pStyle w:val="ListParagraph"/>
-        <w:rPr>
-          <w:sz w:val="20"/>
-          <w:szCs w:val="20"/>
-        </w:rPr>
-      </w:pPr>
-      <w:proofErr w:type="spellStart"/>
+    </w:p>
+    <w:p>
+      <w:pPr>
+        <w:pStyle w:val="ListParagraph"/>
+        <w:rPr>
+          <w:sz w:val="20"/>
+          <w:szCs w:val="20"/>
+        </w:rPr>
+      </w:pPr>
       <w:r>
         <w:rPr>
           <w:sz w:val="20"/>
@@ -2518,17 +2298,15 @@
         </w:rPr>
         <w:t>CapabilityInputAttachmentArrayDynamicIndexingEXT</w:t>
       </w:r>
-      <w:proofErr w:type="spellEnd"/>
-    </w:p>
-    <w:p>
-      <w:pPr>
-        <w:pStyle w:val="ListParagraph"/>
-        <w:rPr>
-          <w:sz w:val="20"/>
-          <w:szCs w:val="20"/>
-        </w:rPr>
-      </w:pPr>
-      <w:proofErr w:type="spellStart"/>
+    </w:p>
+    <w:p>
+      <w:pPr>
+        <w:pStyle w:val="ListParagraph"/>
+        <w:rPr>
+          <w:sz w:val="20"/>
+          <w:szCs w:val="20"/>
+        </w:rPr>
+      </w:pPr>
       <w:r>
         <w:rPr>
           <w:sz w:val="20"/>
@@ -2536,17 +2314,15 @@
         </w:rPr>
         <w:t>CapabilityUniformTexelBufferArrayDynamicIndexingEXT</w:t>
       </w:r>
-      <w:proofErr w:type="spellEnd"/>
-    </w:p>
-    <w:p>
-      <w:pPr>
-        <w:pStyle w:val="ListParagraph"/>
-        <w:rPr>
-          <w:sz w:val="20"/>
-          <w:szCs w:val="20"/>
-        </w:rPr>
-      </w:pPr>
-      <w:proofErr w:type="spellStart"/>
+    </w:p>
+    <w:p>
+      <w:pPr>
+        <w:pStyle w:val="ListParagraph"/>
+        <w:rPr>
+          <w:sz w:val="20"/>
+          <w:szCs w:val="20"/>
+        </w:rPr>
+      </w:pPr>
       <w:r>
         <w:rPr>
           <w:sz w:val="20"/>
@@ -2554,17 +2330,15 @@
         </w:rPr>
         <w:t>CapabilityStorageTexelBufferArrayDynamicIndexingEXT</w:t>
       </w:r>
-      <w:proofErr w:type="spellEnd"/>
-    </w:p>
-    <w:p>
-      <w:pPr>
-        <w:pStyle w:val="ListParagraph"/>
-        <w:rPr>
-          <w:sz w:val="20"/>
-          <w:szCs w:val="20"/>
-        </w:rPr>
-      </w:pPr>
-      <w:proofErr w:type="spellStart"/>
+    </w:p>
+    <w:p>
+      <w:pPr>
+        <w:pStyle w:val="ListParagraph"/>
+        <w:rPr>
+          <w:sz w:val="20"/>
+          <w:szCs w:val="20"/>
+        </w:rPr>
+      </w:pPr>
       <w:r>
         <w:rPr>
           <w:sz w:val="20"/>
@@ -2572,17 +2346,15 @@
         </w:rPr>
         <w:t>CapabilityUniformBufferArrayNonUniformIndexingEXT</w:t>
       </w:r>
-      <w:proofErr w:type="spellEnd"/>
-    </w:p>
-    <w:p>
-      <w:pPr>
-        <w:pStyle w:val="ListParagraph"/>
-        <w:rPr>
-          <w:sz w:val="20"/>
-          <w:szCs w:val="20"/>
-        </w:rPr>
-      </w:pPr>
-      <w:proofErr w:type="spellStart"/>
+    </w:p>
+    <w:p>
+      <w:pPr>
+        <w:pStyle w:val="ListParagraph"/>
+        <w:rPr>
+          <w:sz w:val="20"/>
+          <w:szCs w:val="20"/>
+        </w:rPr>
+      </w:pPr>
       <w:r>
         <w:rPr>
           <w:sz w:val="20"/>
@@ -2590,17 +2362,15 @@
         </w:rPr>
         <w:t>CapabilitySampledImageArrayNonUniformIndexingEXT</w:t>
       </w:r>
-      <w:proofErr w:type="spellEnd"/>
-    </w:p>
-    <w:p>
-      <w:pPr>
-        <w:pStyle w:val="ListParagraph"/>
-        <w:rPr>
-          <w:sz w:val="20"/>
-          <w:szCs w:val="20"/>
-        </w:rPr>
-      </w:pPr>
-      <w:proofErr w:type="spellStart"/>
+    </w:p>
+    <w:p>
+      <w:pPr>
+        <w:pStyle w:val="ListParagraph"/>
+        <w:rPr>
+          <w:sz w:val="20"/>
+          <w:szCs w:val="20"/>
+        </w:rPr>
+      </w:pPr>
       <w:r>
         <w:rPr>
           <w:sz w:val="20"/>
@@ -2608,17 +2378,15 @@
         </w:rPr>
         <w:t>CapabilityStorageBufferArrayNonUniformIndexingEXT</w:t>
       </w:r>
-      <w:proofErr w:type="spellEnd"/>
-    </w:p>
-    <w:p>
-      <w:pPr>
-        <w:pStyle w:val="ListParagraph"/>
-        <w:rPr>
-          <w:sz w:val="20"/>
-          <w:szCs w:val="20"/>
-        </w:rPr>
-      </w:pPr>
-      <w:proofErr w:type="spellStart"/>
+    </w:p>
+    <w:p>
+      <w:pPr>
+        <w:pStyle w:val="ListParagraph"/>
+        <w:rPr>
+          <w:sz w:val="20"/>
+          <w:szCs w:val="20"/>
+        </w:rPr>
+      </w:pPr>
       <w:r>
         <w:rPr>
           <w:sz w:val="20"/>
@@ -2626,17 +2394,15 @@
         </w:rPr>
         <w:t>CapabilityStorageImageArrayNonUniformIndexingEXT</w:t>
       </w:r>
-      <w:proofErr w:type="spellEnd"/>
-    </w:p>
-    <w:p>
-      <w:pPr>
-        <w:pStyle w:val="ListParagraph"/>
-        <w:rPr>
-          <w:sz w:val="20"/>
-          <w:szCs w:val="20"/>
-        </w:rPr>
-      </w:pPr>
-      <w:proofErr w:type="spellStart"/>
+    </w:p>
+    <w:p>
+      <w:pPr>
+        <w:pStyle w:val="ListParagraph"/>
+        <w:rPr>
+          <w:sz w:val="20"/>
+          <w:szCs w:val="20"/>
+        </w:rPr>
+      </w:pPr>
       <w:r>
         <w:rPr>
           <w:sz w:val="20"/>
@@ -2644,17 +2410,15 @@
         </w:rPr>
         <w:t>CapabilityUniformTexelBufferArrayNonUniformIndexingEXT</w:t>
       </w:r>
-      <w:proofErr w:type="spellEnd"/>
-    </w:p>
-    <w:p>
-      <w:pPr>
-        <w:pStyle w:val="ListParagraph"/>
-        <w:rPr>
-          <w:sz w:val="20"/>
-          <w:szCs w:val="20"/>
-        </w:rPr>
-      </w:pPr>
-      <w:proofErr w:type="spellStart"/>
+    </w:p>
+    <w:p>
+      <w:pPr>
+        <w:pStyle w:val="ListParagraph"/>
+        <w:rPr>
+          <w:sz w:val="20"/>
+          <w:szCs w:val="20"/>
+        </w:rPr>
+      </w:pPr>
       <w:r>
         <w:rPr>
           <w:sz w:val="20"/>
@@ -2662,17 +2426,15 @@
         </w:rPr>
         <w:t>CapabilityStorageTexelBufferArrayNonUniformIndexingEXT</w:t>
       </w:r>
-      <w:proofErr w:type="spellEnd"/>
-    </w:p>
-    <w:p>
-      <w:pPr>
-        <w:pStyle w:val="ListParagraph"/>
-        <w:rPr>
-          <w:sz w:val="20"/>
-          <w:szCs w:val="20"/>
-        </w:rPr>
-      </w:pPr>
-      <w:proofErr w:type="spellStart"/>
+    </w:p>
+    <w:p>
+      <w:pPr>
+        <w:pStyle w:val="ListParagraph"/>
+        <w:rPr>
+          <w:sz w:val="20"/>
+          <w:szCs w:val="20"/>
+        </w:rPr>
+      </w:pPr>
       <w:r>
         <w:rPr>
           <w:sz w:val="20"/>
@@ -2680,17 +2442,15 @@
         </w:rPr>
         <w:t>CapabilityVulkanMemoryModel</w:t>
       </w:r>
-      <w:proofErr w:type="spellEnd"/>
-    </w:p>
-    <w:p>
-      <w:pPr>
-        <w:pStyle w:val="ListParagraph"/>
-        <w:rPr>
-          <w:sz w:val="20"/>
-          <w:szCs w:val="20"/>
-        </w:rPr>
-      </w:pPr>
-      <w:proofErr w:type="spellStart"/>
+    </w:p>
+    <w:p>
+      <w:pPr>
+        <w:pStyle w:val="ListParagraph"/>
+        <w:rPr>
+          <w:sz w:val="20"/>
+          <w:szCs w:val="20"/>
+        </w:rPr>
+      </w:pPr>
       <w:r>
         <w:rPr>
           <w:sz w:val="20"/>
@@ -2698,17 +2458,15 @@
         </w:rPr>
         <w:t>CapabilityVulkanMemoryModelKHR</w:t>
       </w:r>
-      <w:proofErr w:type="spellEnd"/>
-    </w:p>
-    <w:p>
-      <w:pPr>
-        <w:pStyle w:val="ListParagraph"/>
-        <w:rPr>
-          <w:sz w:val="20"/>
-          <w:szCs w:val="20"/>
-        </w:rPr>
-      </w:pPr>
-      <w:proofErr w:type="spellStart"/>
+    </w:p>
+    <w:p>
+      <w:pPr>
+        <w:pStyle w:val="ListParagraph"/>
+        <w:rPr>
+          <w:sz w:val="20"/>
+          <w:szCs w:val="20"/>
+        </w:rPr>
+      </w:pPr>
       <w:r>
         <w:rPr>
           <w:sz w:val="20"/>
@@ -2716,17 +2474,15 @@
         </w:rPr>
         <w:t>CapabilityVulkanMemoryModelDeviceScope</w:t>
       </w:r>
-      <w:proofErr w:type="spellEnd"/>
-    </w:p>
-    <w:p>
-      <w:pPr>
-        <w:pStyle w:val="ListParagraph"/>
-        <w:rPr>
-          <w:sz w:val="20"/>
-          <w:szCs w:val="20"/>
-        </w:rPr>
-      </w:pPr>
-      <w:proofErr w:type="spellStart"/>
+    </w:p>
+    <w:p>
+      <w:pPr>
+        <w:pStyle w:val="ListParagraph"/>
+        <w:rPr>
+          <w:sz w:val="20"/>
+          <w:szCs w:val="20"/>
+        </w:rPr>
+      </w:pPr>
       <w:r>
         <w:rPr>
           <w:sz w:val="20"/>
@@ -2734,17 +2490,15 @@
         </w:rPr>
         <w:t>CapabilityVulkanMemoryModelDeviceScopeKHR</w:t>
       </w:r>
-      <w:proofErr w:type="spellEnd"/>
-    </w:p>
-    <w:p>
-      <w:pPr>
-        <w:pStyle w:val="ListParagraph"/>
-        <w:rPr>
-          <w:sz w:val="20"/>
-          <w:szCs w:val="20"/>
-        </w:rPr>
-      </w:pPr>
-      <w:proofErr w:type="spellStart"/>
+    </w:p>
+    <w:p>
+      <w:pPr>
+        <w:pStyle w:val="ListParagraph"/>
+        <w:rPr>
+          <w:sz w:val="20"/>
+          <w:szCs w:val="20"/>
+        </w:rPr>
+      </w:pPr>
       <w:r>
         <w:rPr>
           <w:sz w:val="20"/>
@@ -2752,17 +2506,15 @@
         </w:rPr>
         <w:t>CapabilityPhysicalStorageBufferAddresses</w:t>
       </w:r>
-      <w:proofErr w:type="spellEnd"/>
-    </w:p>
-    <w:p>
-      <w:pPr>
-        <w:pStyle w:val="ListParagraph"/>
-        <w:rPr>
-          <w:sz w:val="20"/>
-          <w:szCs w:val="20"/>
-        </w:rPr>
-      </w:pPr>
-      <w:proofErr w:type="spellStart"/>
+    </w:p>
+    <w:p>
+      <w:pPr>
+        <w:pStyle w:val="ListParagraph"/>
+        <w:rPr>
+          <w:sz w:val="20"/>
+          <w:szCs w:val="20"/>
+        </w:rPr>
+      </w:pPr>
       <w:r>
         <w:rPr>
           <w:sz w:val="20"/>
@@ -2770,17 +2522,15 @@
         </w:rPr>
         <w:t>CapabilityPhysicalStorageBufferAddressesEXT</w:t>
       </w:r>
-      <w:proofErr w:type="spellEnd"/>
-    </w:p>
-    <w:p>
-      <w:pPr>
-        <w:pStyle w:val="ListParagraph"/>
-        <w:rPr>
-          <w:sz w:val="20"/>
-          <w:szCs w:val="20"/>
-        </w:rPr>
-      </w:pPr>
-      <w:proofErr w:type="spellStart"/>
+    </w:p>
+    <w:p>
+      <w:pPr>
+        <w:pStyle w:val="ListParagraph"/>
+        <w:rPr>
+          <w:sz w:val="20"/>
+          <w:szCs w:val="20"/>
+        </w:rPr>
+      </w:pPr>
       <w:r>
         <w:rPr>
           <w:sz w:val="20"/>
@@ -2788,7 +2538,6 @@
         </w:rPr>
         <w:t>CapabilityDemoteToHelperInvocationEXT</w:t>
       </w:r>
-      <w:proofErr w:type="spellEnd"/>
     </w:p>
     <w:p>
       <w:pPr>
@@ -2830,7 +2579,6 @@
           <w:szCs w:val="20"/>
         </w:rPr>
       </w:pPr>
-      <w:proofErr w:type="spellStart"/>
       <w:r>
         <w:rPr>
           <w:sz w:val="20"/>
@@ -2838,17 +2586,15 @@
         </w:rPr>
         <w:t>CapabilityRayTracingNV</w:t>
       </w:r>
-      <w:proofErr w:type="spellEnd"/>
-    </w:p>
-    <w:p>
-      <w:pPr>
-        <w:pStyle w:val="ListParagraph"/>
-        <w:rPr>
-          <w:sz w:val="20"/>
-          <w:szCs w:val="20"/>
-        </w:rPr>
-      </w:pPr>
-      <w:proofErr w:type="spellStart"/>
+    </w:p>
+    <w:p>
+      <w:pPr>
+        <w:pStyle w:val="ListParagraph"/>
+        <w:rPr>
+          <w:sz w:val="20"/>
+          <w:szCs w:val="20"/>
+        </w:rPr>
+      </w:pPr>
       <w:r>
         <w:rPr>
           <w:sz w:val="20"/>
@@ -2856,17 +2602,15 @@
         </w:rPr>
         <w:t>CapabilityRayQueryKHR</w:t>
       </w:r>
-      <w:proofErr w:type="spellEnd"/>
-    </w:p>
-    <w:p>
-      <w:pPr>
-        <w:pStyle w:val="ListParagraph"/>
-        <w:rPr>
-          <w:sz w:val="20"/>
-          <w:szCs w:val="20"/>
-        </w:rPr>
-      </w:pPr>
-      <w:proofErr w:type="spellStart"/>
+    </w:p>
+    <w:p>
+      <w:pPr>
+        <w:pStyle w:val="ListParagraph"/>
+        <w:rPr>
+          <w:sz w:val="20"/>
+          <w:szCs w:val="20"/>
+        </w:rPr>
+      </w:pPr>
       <w:r>
         <w:rPr>
           <w:sz w:val="20"/>
@@ -2874,17 +2618,15 @@
         </w:rPr>
         <w:t>CapabilityRayTracingKHR</w:t>
       </w:r>
-      <w:proofErr w:type="spellEnd"/>
-    </w:p>
-    <w:p>
-      <w:pPr>
-        <w:pStyle w:val="ListParagraph"/>
-        <w:rPr>
-          <w:sz w:val="20"/>
-          <w:szCs w:val="20"/>
-        </w:rPr>
-      </w:pPr>
-      <w:proofErr w:type="spellStart"/>
+    </w:p>
+    <w:p>
+      <w:pPr>
+        <w:pStyle w:val="ListParagraph"/>
+        <w:rPr>
+          <w:sz w:val="20"/>
+          <w:szCs w:val="20"/>
+        </w:rPr>
+      </w:pPr>
       <w:r>
         <w:rPr>
           <w:sz w:val="20"/>
@@ -2892,17 +2634,15 @@
         </w:rPr>
         <w:t>CapabilityRayCullMaskKHR</w:t>
       </w:r>
-      <w:proofErr w:type="spellEnd"/>
-    </w:p>
-    <w:p>
-      <w:pPr>
-        <w:pStyle w:val="ListParagraph"/>
-        <w:rPr>
-          <w:sz w:val="20"/>
-          <w:szCs w:val="20"/>
-        </w:rPr>
-      </w:pPr>
-      <w:proofErr w:type="spellStart"/>
+    </w:p>
+    <w:p>
+      <w:pPr>
+        <w:pStyle w:val="ListParagraph"/>
+        <w:rPr>
+          <w:sz w:val="20"/>
+          <w:szCs w:val="20"/>
+        </w:rPr>
+      </w:pPr>
       <w:r>
         <w:rPr>
           <w:sz w:val="20"/>
@@ -2910,17 +2650,15 @@
         </w:rPr>
         <w:t>CapabilityRayTracingProvisionalKHR</w:t>
       </w:r>
-      <w:proofErr w:type="spellEnd"/>
-    </w:p>
-    <w:p>
-      <w:pPr>
-        <w:pStyle w:val="ListParagraph"/>
-        <w:rPr>
-          <w:sz w:val="20"/>
-          <w:szCs w:val="20"/>
-        </w:rPr>
-      </w:pPr>
-      <w:proofErr w:type="spellStart"/>
+    </w:p>
+    <w:p>
+      <w:pPr>
+        <w:pStyle w:val="ListParagraph"/>
+        <w:rPr>
+          <w:sz w:val="20"/>
+          <w:szCs w:val="20"/>
+        </w:rPr>
+      </w:pPr>
       <w:r>
         <w:rPr>
           <w:sz w:val="20"/>
@@ -2928,17 +2666,15 @@
         </w:rPr>
         <w:t>CapabilityRayQueryProvisionalKHR</w:t>
       </w:r>
-      <w:proofErr w:type="spellEnd"/>
-    </w:p>
-    <w:p>
-      <w:pPr>
-        <w:pStyle w:val="ListParagraph"/>
-        <w:rPr>
-          <w:sz w:val="20"/>
-          <w:szCs w:val="20"/>
-        </w:rPr>
-      </w:pPr>
-      <w:proofErr w:type="spellStart"/>
+    </w:p>
+    <w:p>
+      <w:pPr>
+        <w:pStyle w:val="ListParagraph"/>
+        <w:rPr>
+          <w:sz w:val="20"/>
+          <w:szCs w:val="20"/>
+        </w:rPr>
+      </w:pPr>
       <w:r>
         <w:rPr>
           <w:sz w:val="20"/>
@@ -2946,17 +2682,15 @@
         </w:rPr>
         <w:t>CapabilityRayTraversalPrimitiveCullingProvisionalKHR</w:t>
       </w:r>
-      <w:proofErr w:type="spellEnd"/>
-    </w:p>
-    <w:p>
-      <w:pPr>
-        <w:pStyle w:val="ListParagraph"/>
-        <w:rPr>
-          <w:sz w:val="20"/>
-          <w:szCs w:val="20"/>
-        </w:rPr>
-      </w:pPr>
-      <w:proofErr w:type="spellStart"/>
+    </w:p>
+    <w:p>
+      <w:pPr>
+        <w:pStyle w:val="ListParagraph"/>
+        <w:rPr>
+          <w:sz w:val="20"/>
+          <w:szCs w:val="20"/>
+        </w:rPr>
+      </w:pPr>
       <w:r>
         <w:rPr>
           <w:sz w:val="20"/>
@@ -2964,17 +2698,15 @@
         </w:rPr>
         <w:t>CapabilityAbortLongRaysAMD</w:t>
       </w:r>
-      <w:proofErr w:type="spellEnd"/>
-    </w:p>
-    <w:p>
-      <w:pPr>
-        <w:pStyle w:val="ListParagraph"/>
-        <w:rPr>
-          <w:sz w:val="20"/>
-          <w:szCs w:val="20"/>
-        </w:rPr>
-      </w:pPr>
-      <w:proofErr w:type="spellStart"/>
+    </w:p>
+    <w:p>
+      <w:pPr>
+        <w:pStyle w:val="ListParagraph"/>
+        <w:rPr>
+          <w:sz w:val="20"/>
+          <w:szCs w:val="20"/>
+        </w:rPr>
+      </w:pPr>
       <w:r>
         <w:rPr>
           <w:sz w:val="20"/>
@@ -2982,17 +2714,15 @@
         </w:rPr>
         <w:t>CapabilityRayTracingPositionFetchKHR</w:t>
       </w:r>
-      <w:proofErr w:type="spellEnd"/>
-    </w:p>
-    <w:p>
-      <w:pPr>
-        <w:pStyle w:val="ListParagraph"/>
-        <w:rPr>
-          <w:sz w:val="20"/>
-          <w:szCs w:val="20"/>
-        </w:rPr>
-      </w:pPr>
-      <w:proofErr w:type="spellStart"/>
+    </w:p>
+    <w:p>
+      <w:pPr>
+        <w:pStyle w:val="ListParagraph"/>
+        <w:rPr>
+          <w:sz w:val="20"/>
+          <w:szCs w:val="20"/>
+        </w:rPr>
+      </w:pPr>
       <w:r>
         <w:rPr>
           <w:sz w:val="20"/>
@@ -3000,17 +2730,15 @@
         </w:rPr>
         <w:t>CapabilityRayQueryPositionFetchKHR</w:t>
       </w:r>
-      <w:proofErr w:type="spellEnd"/>
-    </w:p>
-    <w:p>
-      <w:pPr>
-        <w:pStyle w:val="ListParagraph"/>
-        <w:rPr>
-          <w:sz w:val="20"/>
-          <w:szCs w:val="20"/>
-        </w:rPr>
-      </w:pPr>
-      <w:proofErr w:type="spellStart"/>
+    </w:p>
+    <w:p>
+      <w:pPr>
+        <w:pStyle w:val="ListParagraph"/>
+        <w:rPr>
+          <w:sz w:val="20"/>
+          <w:szCs w:val="20"/>
+        </w:rPr>
+      </w:pPr>
       <w:r>
         <w:rPr>
           <w:sz w:val="20"/>
@@ -3018,7 +2746,6 @@
         </w:rPr>
         <w:t>CapabilityShaderEnqueueAMDX</w:t>
       </w:r>
-      <w:proofErr w:type="spellEnd"/>
     </w:p>
     <w:p>
       <w:pPr>
@@ -3044,7 +2771,6 @@
           <w:szCs w:val="20"/>
         </w:rPr>
       </w:pPr>
-      <w:proofErr w:type="spellStart"/>
       <w:r>
         <w:rPr>
           <w:sz w:val="20"/>
@@ -3052,17 +2778,15 @@
         </w:rPr>
         <w:t>CapabilityCooperativeMatrixKHR</w:t>
       </w:r>
-      <w:proofErr w:type="spellEnd"/>
-    </w:p>
-    <w:p>
-      <w:pPr>
-        <w:pStyle w:val="ListParagraph"/>
-        <w:rPr>
-          <w:sz w:val="20"/>
-          <w:szCs w:val="20"/>
-        </w:rPr>
-      </w:pPr>
-      <w:proofErr w:type="spellStart"/>
+    </w:p>
+    <w:p>
+      <w:pPr>
+        <w:pStyle w:val="ListParagraph"/>
+        <w:rPr>
+          <w:sz w:val="20"/>
+          <w:szCs w:val="20"/>
+        </w:rPr>
+      </w:pPr>
       <w:r>
         <w:rPr>
           <w:sz w:val="20"/>
@@ -3070,17 +2794,15 @@
         </w:rPr>
         <w:t>SparseCooperativeMatrixAMD</w:t>
       </w:r>
-      <w:proofErr w:type="spellEnd"/>
-    </w:p>
-    <w:p>
-      <w:pPr>
-        <w:pStyle w:val="ListParagraph"/>
-        <w:rPr>
-          <w:sz w:val="20"/>
-          <w:szCs w:val="20"/>
-        </w:rPr>
-      </w:pPr>
-      <w:proofErr w:type="spellStart"/>
+    </w:p>
+    <w:p>
+      <w:pPr>
+        <w:pStyle w:val="ListParagraph"/>
+        <w:rPr>
+          <w:sz w:val="20"/>
+          <w:szCs w:val="20"/>
+        </w:rPr>
+      </w:pPr>
       <w:r>
         <w:rPr>
           <w:sz w:val="20"/>
@@ -3088,17 +2810,15 @@
         </w:rPr>
         <w:t>CapabilityComputeDerivativeGroupLinearNV</w:t>
       </w:r>
-      <w:proofErr w:type="spellEnd"/>
-    </w:p>
-    <w:p>
-      <w:pPr>
-        <w:pStyle w:val="ListParagraph"/>
-        <w:rPr>
-          <w:sz w:val="20"/>
-          <w:szCs w:val="20"/>
-        </w:rPr>
-      </w:pPr>
-      <w:proofErr w:type="spellStart"/>
+    </w:p>
+    <w:p>
+      <w:pPr>
+        <w:pStyle w:val="ListParagraph"/>
+        <w:rPr>
+          <w:sz w:val="20"/>
+          <w:szCs w:val="20"/>
+        </w:rPr>
+      </w:pPr>
       <w:r>
         <w:rPr>
           <w:sz w:val="20"/>
@@ -3106,17 +2826,15 @@
         </w:rPr>
         <w:t>CapabilityComputeDerivativeGroupQuadsNV</w:t>
       </w:r>
-      <w:proofErr w:type="spellEnd"/>
-    </w:p>
-    <w:p>
-      <w:pPr>
-        <w:pStyle w:val="ListParagraph"/>
-        <w:rPr>
-          <w:sz w:val="20"/>
-          <w:szCs w:val="20"/>
-        </w:rPr>
-      </w:pPr>
-      <w:proofErr w:type="spellStart"/>
+    </w:p>
+    <w:p>
+      <w:pPr>
+        <w:pStyle w:val="ListParagraph"/>
+        <w:rPr>
+          <w:sz w:val="20"/>
+          <w:szCs w:val="20"/>
+        </w:rPr>
+      </w:pPr>
       <w:r>
         <w:rPr>
           <w:sz w:val="20"/>
@@ -3124,17 +2842,15 @@
         </w:rPr>
         <w:t>CapabilityExpectAssumeKHR</w:t>
       </w:r>
-      <w:proofErr w:type="spellEnd"/>
-    </w:p>
-    <w:p>
-      <w:pPr>
-        <w:pStyle w:val="ListParagraph"/>
-        <w:rPr>
-          <w:sz w:val="20"/>
-          <w:szCs w:val="20"/>
-        </w:rPr>
-      </w:pPr>
-      <w:proofErr w:type="spellStart"/>
+    </w:p>
+    <w:p>
+      <w:pPr>
+        <w:pStyle w:val="ListParagraph"/>
+        <w:rPr>
+          <w:sz w:val="20"/>
+          <w:szCs w:val="20"/>
+        </w:rPr>
+      </w:pPr>
       <w:r>
         <w:rPr>
           <w:sz w:val="20"/>
@@ -3142,17 +2858,15 @@
         </w:rPr>
         <w:t>CapabilityQuadControl</w:t>
       </w:r>
-      <w:proofErr w:type="spellEnd"/>
-    </w:p>
-    <w:p>
-      <w:pPr>
-        <w:pStyle w:val="ListParagraph"/>
-        <w:rPr>
-          <w:sz w:val="20"/>
-          <w:szCs w:val="20"/>
-        </w:rPr>
-      </w:pPr>
-      <w:proofErr w:type="spellStart"/>
+    </w:p>
+    <w:p>
+      <w:pPr>
+        <w:pStyle w:val="ListParagraph"/>
+        <w:rPr>
+          <w:sz w:val="20"/>
+          <w:szCs w:val="20"/>
+        </w:rPr>
+      </w:pPr>
       <w:r>
         <w:rPr>
           <w:sz w:val="20"/>
@@ -3160,17 +2874,15 @@
         </w:rPr>
         <w:t>CapabilityGroupNonUniformRotateKHR</w:t>
       </w:r>
-      <w:proofErr w:type="spellEnd"/>
-    </w:p>
-    <w:p>
-      <w:pPr>
-        <w:pStyle w:val="ListParagraph"/>
-        <w:rPr>
-          <w:sz w:val="20"/>
-          <w:szCs w:val="20"/>
-        </w:rPr>
-      </w:pPr>
-      <w:proofErr w:type="spellStart"/>
+    </w:p>
+    <w:p>
+      <w:pPr>
+        <w:pStyle w:val="ListParagraph"/>
+        <w:rPr>
+          <w:sz w:val="20"/>
+          <w:szCs w:val="20"/>
+        </w:rPr>
+      </w:pPr>
       <w:r>
         <w:rPr>
           <w:sz w:val="20"/>
@@ -3178,17 +2890,15 @@
         </w:rPr>
         <w:t>CapabilityUntypedPointersKHR</w:t>
       </w:r>
-      <w:proofErr w:type="spellEnd"/>
-    </w:p>
-    <w:p>
-      <w:pPr>
-        <w:pStyle w:val="ListParagraph"/>
-        <w:rPr>
-          <w:sz w:val="20"/>
-          <w:szCs w:val="20"/>
-        </w:rPr>
-      </w:pPr>
-      <w:proofErr w:type="spellStart"/>
+    </w:p>
+    <w:p>
+      <w:pPr>
+        <w:pStyle w:val="ListParagraph"/>
+        <w:rPr>
+          <w:sz w:val="20"/>
+          <w:szCs w:val="20"/>
+        </w:rPr>
+      </w:pPr>
       <w:r>
         <w:rPr>
           <w:sz w:val="20"/>
@@ -3196,17 +2906,15 @@
         </w:rPr>
         <w:t>CapabilityUntypedPointersWorkgroupKHR</w:t>
       </w:r>
-      <w:proofErr w:type="spellEnd"/>
-    </w:p>
-    <w:p>
-      <w:pPr>
-        <w:pStyle w:val="ListParagraph"/>
-        <w:rPr>
-          <w:sz w:val="20"/>
-          <w:szCs w:val="20"/>
-        </w:rPr>
-      </w:pPr>
-      <w:proofErr w:type="spellStart"/>
+    </w:p>
+    <w:p>
+      <w:pPr>
+        <w:pStyle w:val="ListParagraph"/>
+        <w:rPr>
+          <w:sz w:val="20"/>
+          <w:szCs w:val="20"/>
+        </w:rPr>
+      </w:pPr>
       <w:r>
         <w:rPr>
           <w:sz w:val="20"/>
@@ -3214,17 +2922,15 @@
         </w:rPr>
         <w:t>CapabilityUntypedPointersStorageBufferKHR</w:t>
       </w:r>
-      <w:proofErr w:type="spellEnd"/>
-    </w:p>
-    <w:p>
-      <w:pPr>
-        <w:pStyle w:val="ListParagraph"/>
-        <w:rPr>
-          <w:sz w:val="20"/>
-          <w:szCs w:val="20"/>
-        </w:rPr>
-      </w:pPr>
-      <w:proofErr w:type="spellStart"/>
+    </w:p>
+    <w:p>
+      <w:pPr>
+        <w:pStyle w:val="ListParagraph"/>
+        <w:rPr>
+          <w:sz w:val="20"/>
+          <w:szCs w:val="20"/>
+        </w:rPr>
+      </w:pPr>
       <w:r>
         <w:rPr>
           <w:sz w:val="20"/>
@@ -3232,17 +2938,15 @@
         </w:rPr>
         <w:t>CapabilityUntypedPointersUniformKHR</w:t>
       </w:r>
-      <w:proofErr w:type="spellEnd"/>
-    </w:p>
-    <w:p>
-      <w:pPr>
-        <w:pStyle w:val="ListParagraph"/>
-        <w:rPr>
-          <w:sz w:val="20"/>
-          <w:szCs w:val="20"/>
-        </w:rPr>
-      </w:pPr>
-      <w:proofErr w:type="spellStart"/>
+    </w:p>
+    <w:p>
+      <w:pPr>
+        <w:pStyle w:val="ListParagraph"/>
+        <w:rPr>
+          <w:sz w:val="20"/>
+          <w:szCs w:val="20"/>
+        </w:rPr>
+      </w:pPr>
       <w:r>
         <w:rPr>
           <w:sz w:val="20"/>
@@ -3250,17 +2954,15 @@
         </w:rPr>
         <w:t>CapabilityUntypedPointersPushConstantKHR</w:t>
       </w:r>
-      <w:proofErr w:type="spellEnd"/>
-    </w:p>
-    <w:p>
-      <w:pPr>
-        <w:pStyle w:val="ListParagraph"/>
-        <w:rPr>
-          <w:sz w:val="20"/>
-          <w:szCs w:val="20"/>
-        </w:rPr>
-      </w:pPr>
-      <w:proofErr w:type="spellStart"/>
+    </w:p>
+    <w:p>
+      <w:pPr>
+        <w:pStyle w:val="ListParagraph"/>
+        <w:rPr>
+          <w:sz w:val="20"/>
+          <w:szCs w:val="20"/>
+        </w:rPr>
+      </w:pPr>
       <w:r>
         <w:rPr>
           <w:sz w:val="20"/>
@@ -3268,17 +2970,15 @@
         </w:rPr>
         <w:t>CapabilityUntypedPointersAllStorageClassesKHR</w:t>
       </w:r>
-      <w:proofErr w:type="spellEnd"/>
-    </w:p>
-    <w:p>
-      <w:pPr>
-        <w:pStyle w:val="ListParagraph"/>
-        <w:rPr>
-          <w:sz w:val="20"/>
-          <w:szCs w:val="20"/>
-        </w:rPr>
-      </w:pPr>
-      <w:proofErr w:type="spellStart"/>
+    </w:p>
+    <w:p>
+      <w:pPr>
+        <w:pStyle w:val="ListParagraph"/>
+        <w:rPr>
+          <w:sz w:val="20"/>
+          <w:szCs w:val="20"/>
+        </w:rPr>
+      </w:pPr>
       <w:r>
         <w:rPr>
           <w:sz w:val="20"/>
@@ -3286,7 +2986,6 @@
         </w:rPr>
         <w:t>CapabilityFMAKHR</w:t>
       </w:r>
-      <w:proofErr w:type="spellEnd"/>
     </w:p>
     <w:p>
       <w:pPr>
@@ -3335,7 +3034,6 @@
           <w:szCs w:val="20"/>
         </w:rPr>
       </w:pPr>
-      <w:proofErr w:type="spellStart"/>
       <w:r>
         <w:rPr>
           <w:rFonts w:asciiTheme="minorHAnsi" w:eastAsiaTheme="minorHAnsi" w:hAnsiTheme="minorHAnsi" w:cstheme="minorBidi"/>
@@ -3346,7 +3044,6 @@
         <w:lastRenderedPageBreak/>
         <w:t>SPV_KHR_shader_ballot</w:t>
       </w:r>
-      <w:proofErr w:type="spellEnd"/>
     </w:p>
     <w:p>
       <w:pPr>
@@ -3358,7 +3055,6 @@
           <w:szCs w:val="20"/>
         </w:rPr>
       </w:pPr>
-      <w:proofErr w:type="spellStart"/>
       <w:r>
         <w:rPr>
           <w:rFonts w:asciiTheme="minorHAnsi" w:eastAsiaTheme="minorHAnsi" w:hAnsiTheme="minorHAnsi" w:cstheme="minorBidi"/>
@@ -3368,7 +3064,6 @@
         </w:rPr>
         <w:t>SPV_KHR_subgroup_vote</w:t>
       </w:r>
-      <w:proofErr w:type="spellEnd"/>
     </w:p>
     <w:p>
       <w:pPr>
@@ -3380,7 +3075,6 @@
           <w:szCs w:val="20"/>
         </w:rPr>
       </w:pPr>
-      <w:proofErr w:type="spellStart"/>
       <w:r>
         <w:rPr>
           <w:rFonts w:asciiTheme="minorHAnsi" w:eastAsiaTheme="minorHAnsi" w:hAnsiTheme="minorHAnsi" w:cstheme="minorBidi"/>
@@ -3390,7 +3084,6 @@
         </w:rPr>
         <w:t>SPV_KHR_device_group</w:t>
       </w:r>
-      <w:proofErr w:type="spellEnd"/>
     </w:p>
     <w:p>
       <w:pPr>
@@ -3402,7 +3095,6 @@
           <w:szCs w:val="20"/>
         </w:rPr>
       </w:pPr>
-      <w:proofErr w:type="spellStart"/>
       <w:r>
         <w:rPr>
           <w:rFonts w:asciiTheme="minorHAnsi" w:eastAsiaTheme="minorHAnsi" w:hAnsiTheme="minorHAnsi" w:cstheme="minorBidi"/>
@@ -3412,7 +3104,6 @@
         </w:rPr>
         <w:t>SPV_KHR_multiview</w:t>
       </w:r>
-      <w:proofErr w:type="spellEnd"/>
     </w:p>
     <w:p>
       <w:pPr>
@@ -3424,7 +3115,6 @@
           <w:szCs w:val="20"/>
         </w:rPr>
       </w:pPr>
-      <w:proofErr w:type="spellStart"/>
       <w:r>
         <w:rPr>
           <w:rFonts w:asciiTheme="minorHAnsi" w:eastAsiaTheme="minorHAnsi" w:hAnsiTheme="minorHAnsi" w:cstheme="minorBidi"/>
@@ -3434,7 +3124,6 @@
         </w:rPr>
         <w:t>SPV_KHR_shader_draw_parameters</w:t>
       </w:r>
-      <w:proofErr w:type="spellEnd"/>
     </w:p>
     <w:p>
       <w:pPr>
@@ -3466,7 +3155,6 @@
           <w:szCs w:val="20"/>
         </w:rPr>
       </w:pPr>
-      <w:proofErr w:type="spellStart"/>
       <w:r>
         <w:rPr>
           <w:rFonts w:asciiTheme="minorHAnsi" w:eastAsiaTheme="minorHAnsi" w:hAnsiTheme="minorHAnsi" w:cstheme="minorBidi"/>
@@ -3476,7 +3164,6 @@
         </w:rPr>
         <w:t>SPV_KHR_storage_buffer_storage_class</w:t>
       </w:r>
-      <w:proofErr w:type="spellEnd"/>
     </w:p>
     <w:p>
       <w:pPr>
@@ -3508,7 +3195,6 @@
           <w:szCs w:val="20"/>
         </w:rPr>
       </w:pPr>
-      <w:proofErr w:type="spellStart"/>
       <w:r>
         <w:rPr>
           <w:rFonts w:asciiTheme="minorHAnsi" w:eastAsiaTheme="minorHAnsi" w:hAnsiTheme="minorHAnsi" w:cstheme="minorBidi"/>
@@ -3518,7 +3204,6 @@
         </w:rPr>
         <w:t>SPV_KHR_variable_pointers</w:t>
       </w:r>
-      <w:proofErr w:type="spellEnd"/>
     </w:p>
     <w:p>
       <w:pPr>
@@ -3530,7 +3215,6 @@
           <w:szCs w:val="20"/>
         </w:rPr>
       </w:pPr>
-      <w:proofErr w:type="spellStart"/>
       <w:r>
         <w:rPr>
           <w:rFonts w:asciiTheme="minorHAnsi" w:eastAsiaTheme="minorHAnsi" w:hAnsiTheme="minorHAnsi" w:cstheme="minorBidi"/>
@@ -3540,7 +3224,6 @@
         </w:rPr>
         <w:t>SPV_KHR_float_controls</w:t>
       </w:r>
-      <w:proofErr w:type="spellEnd"/>
     </w:p>
     <w:p>
       <w:pPr>
@@ -3552,7 +3235,6 @@
           <w:szCs w:val="20"/>
         </w:rPr>
       </w:pPr>
-      <w:proofErr w:type="spellStart"/>
       <w:r>
         <w:rPr>
           <w:rFonts w:asciiTheme="minorHAnsi" w:eastAsiaTheme="minorHAnsi" w:hAnsiTheme="minorHAnsi" w:cstheme="minorBidi"/>
@@ -3562,7 +3244,6 @@
         </w:rPr>
         <w:t>SPV_KHR_shader_clock</w:t>
       </w:r>
-      <w:proofErr w:type="spellEnd"/>
     </w:p>
     <w:p>
       <w:pPr>
@@ -3574,7 +3255,6 @@
           <w:szCs w:val="20"/>
         </w:rPr>
       </w:pPr>
-      <w:proofErr w:type="spellStart"/>
       <w:r>
         <w:rPr>
           <w:rFonts w:asciiTheme="minorHAnsi" w:eastAsiaTheme="minorHAnsi" w:hAnsiTheme="minorHAnsi" w:cstheme="minorBidi"/>
@@ -3584,7 +3264,6 @@
         </w:rPr>
         <w:t>SPV_KHR_vulkan_memory_model</w:t>
       </w:r>
-      <w:proofErr w:type="spellEnd"/>
     </w:p>
     <w:p>
       <w:pPr>
@@ -3596,7 +3275,6 @@
           <w:szCs w:val="20"/>
         </w:rPr>
       </w:pPr>
-      <w:proofErr w:type="spellStart"/>
       <w:r>
         <w:rPr>
           <w:rFonts w:asciiTheme="minorHAnsi" w:eastAsiaTheme="minorHAnsi" w:hAnsiTheme="minorHAnsi" w:cstheme="minorBidi"/>
@@ -3606,7 +3284,6 @@
         </w:rPr>
         <w:t>SPV_KHR_post_depth_coverage</w:t>
       </w:r>
-      <w:proofErr w:type="spellEnd"/>
     </w:p>
     <w:p>
       <w:pPr>
@@ -3618,7 +3295,6 @@
           <w:szCs w:val="20"/>
         </w:rPr>
       </w:pPr>
-      <w:proofErr w:type="spellStart"/>
       <w:r>
         <w:rPr>
           <w:rFonts w:asciiTheme="minorHAnsi" w:eastAsiaTheme="minorHAnsi" w:hAnsiTheme="minorHAnsi" w:cstheme="minorBidi"/>
@@ -3628,7 +3304,6 @@
         </w:rPr>
         <w:t>SPV_KHR_non_semantic_info</w:t>
       </w:r>
-      <w:proofErr w:type="spellEnd"/>
     </w:p>
     <w:p>
       <w:pPr>
@@ -3640,7 +3315,6 @@
           <w:szCs w:val="20"/>
         </w:rPr>
       </w:pPr>
-      <w:proofErr w:type="spellStart"/>
       <w:r>
         <w:rPr>
           <w:rFonts w:asciiTheme="minorHAnsi" w:eastAsiaTheme="minorHAnsi" w:hAnsiTheme="minorHAnsi" w:cstheme="minorBidi"/>
@@ -3650,7 +3324,6 @@
         </w:rPr>
         <w:t>SPV_KHR_physical_storage_buffer</w:t>
       </w:r>
-      <w:proofErr w:type="spellEnd"/>
     </w:p>
     <w:p>
       <w:pPr>
@@ -3662,7 +3335,6 @@
           <w:szCs w:val="20"/>
         </w:rPr>
       </w:pPr>
-      <w:proofErr w:type="spellStart"/>
       <w:r>
         <w:rPr>
           <w:rFonts w:asciiTheme="minorHAnsi" w:eastAsiaTheme="minorHAnsi" w:hAnsiTheme="minorHAnsi" w:cstheme="minorBidi"/>
@@ -3672,7 +3344,6 @@
         </w:rPr>
         <w:t>SPV_KHR_terminate_invocation</w:t>
       </w:r>
-      <w:proofErr w:type="spellEnd"/>
     </w:p>
     <w:p>
       <w:pPr>
@@ -3704,7 +3375,6 @@
           <w:szCs w:val="20"/>
         </w:rPr>
       </w:pPr>
-      <w:proofErr w:type="spellStart"/>
       <w:r>
         <w:rPr>
           <w:rFonts w:asciiTheme="minorHAnsi" w:eastAsiaTheme="minorHAnsi" w:hAnsiTheme="minorHAnsi" w:cstheme="minorBidi"/>
@@ -3714,7 +3384,6 @@
         </w:rPr>
         <w:t>SPV_KHR_workgroup_memory_explicit_layout</w:t>
       </w:r>
-      <w:proofErr w:type="spellEnd"/>
     </w:p>
     <w:p>
       <w:pPr>
@@ -3726,7 +3395,6 @@
           <w:szCs w:val="20"/>
         </w:rPr>
       </w:pPr>
-      <w:proofErr w:type="spellStart"/>
       <w:r>
         <w:rPr>
           <w:rFonts w:asciiTheme="minorHAnsi" w:eastAsiaTheme="minorHAnsi" w:hAnsiTheme="minorHAnsi" w:cstheme="minorBidi"/>
@@ -3736,7 +3404,6 @@
         </w:rPr>
         <w:t>SPV_KHR_fragment_shader_barycentric</w:t>
       </w:r>
-      <w:proofErr w:type="spellEnd"/>
     </w:p>
     <w:p>
       <w:pPr>
@@ -3748,7 +3415,6 @@
           <w:szCs w:val="20"/>
         </w:rPr>
       </w:pPr>
-      <w:proofErr w:type="spellStart"/>
       <w:r>
         <w:rPr>
           <w:rFonts w:asciiTheme="minorHAnsi" w:eastAsiaTheme="minorHAnsi" w:hAnsiTheme="minorHAnsi" w:cstheme="minorBidi"/>
@@ -3758,7 +3424,6 @@
         </w:rPr>
         <w:t>SPV_EXT_nonuniform_qualifier</w:t>
       </w:r>
-      <w:proofErr w:type="spellEnd"/>
     </w:p>
     <w:p>
       <w:pPr>
@@ -3770,7 +3435,6 @@
           <w:szCs w:val="20"/>
         </w:rPr>
       </w:pPr>
-      <w:proofErr w:type="spellStart"/>
       <w:r>
         <w:rPr>
           <w:rFonts w:asciiTheme="minorHAnsi" w:eastAsiaTheme="minorHAnsi" w:hAnsiTheme="minorHAnsi" w:cstheme="minorBidi"/>
@@ -3780,7 +3444,6 @@
         </w:rPr>
         <w:t>SPV_EXT_shader_stencil_export</w:t>
       </w:r>
-      <w:proofErr w:type="spellEnd"/>
     </w:p>
     <w:p>
       <w:pPr>
@@ -3792,7 +3455,6 @@
           <w:szCs w:val="20"/>
         </w:rPr>
       </w:pPr>
-      <w:proofErr w:type="spellStart"/>
       <w:r>
         <w:rPr>
           <w:rFonts w:asciiTheme="minorHAnsi" w:eastAsiaTheme="minorHAnsi" w:hAnsiTheme="minorHAnsi" w:cstheme="minorBidi"/>
@@ -3802,7 +3464,6 @@
         </w:rPr>
         <w:t>SPV_EXT_shader_viewport_index_layer</w:t>
       </w:r>
-      <w:proofErr w:type="spellEnd"/>
     </w:p>
     <w:p>
       <w:pPr>
@@ -3814,7 +3475,6 @@
           <w:szCs w:val="20"/>
         </w:rPr>
       </w:pPr>
-      <w:proofErr w:type="spellStart"/>
       <w:r>
         <w:rPr>
           <w:rFonts w:asciiTheme="minorHAnsi" w:eastAsiaTheme="minorHAnsi" w:hAnsiTheme="minorHAnsi" w:cstheme="minorBidi"/>
@@ -3824,7 +3484,6 @@
         </w:rPr>
         <w:t>SPV_EXT_demote_to_helper_invocation</w:t>
       </w:r>
-      <w:proofErr w:type="spellEnd"/>
     </w:p>
     <w:p>
       <w:pPr>
@@ -3856,7 +3515,6 @@
           <w:szCs w:val="20"/>
         </w:rPr>
       </w:pPr>
-      <w:proofErr w:type="spellStart"/>
       <w:r>
         <w:rPr>
           <w:rFonts w:asciiTheme="minorHAnsi" w:eastAsiaTheme="minorHAnsi" w:hAnsiTheme="minorHAnsi" w:cstheme="minorBidi"/>
@@ -3866,7 +3524,6 @@
         </w:rPr>
         <w:t>SPV_EXT_mesh_shader</w:t>
       </w:r>
-      <w:proofErr w:type="spellEnd"/>
     </w:p>
     <w:p>
       <w:pPr>
@@ -3878,7 +3535,6 @@
           <w:szCs w:val="20"/>
         </w:rPr>
       </w:pPr>
-      <w:proofErr w:type="spellStart"/>
       <w:r>
         <w:rPr>
           <w:rFonts w:asciiTheme="minorHAnsi" w:eastAsiaTheme="minorHAnsi" w:hAnsiTheme="minorHAnsi" w:cstheme="minorBidi"/>
@@ -3888,7 +3544,6 @@
         </w:rPr>
         <w:t>SPV_AMD_shader_ballot</w:t>
       </w:r>
-      <w:proofErr w:type="spellEnd"/>
     </w:p>
     <w:p>
       <w:pPr>
@@ -3900,7 +3555,6 @@
           <w:szCs w:val="20"/>
         </w:rPr>
       </w:pPr>
-      <w:proofErr w:type="spellStart"/>
       <w:r>
         <w:rPr>
           <w:rFonts w:asciiTheme="minorHAnsi" w:eastAsiaTheme="minorHAnsi" w:hAnsiTheme="minorHAnsi" w:cstheme="minorBidi"/>
@@ -3910,7 +3564,6 @@
         </w:rPr>
         <w:t>SPV_AMD_shader_trinary_minmax</w:t>
       </w:r>
-      <w:proofErr w:type="spellEnd"/>
     </w:p>
     <w:p>
       <w:pPr>
@@ -3922,7 +3575,6 @@
           <w:szCs w:val="20"/>
         </w:rPr>
       </w:pPr>
-      <w:proofErr w:type="spellStart"/>
       <w:r>
         <w:rPr>
           <w:rFonts w:asciiTheme="minorHAnsi" w:eastAsiaTheme="minorHAnsi" w:hAnsiTheme="minorHAnsi" w:cstheme="minorBidi"/>
@@ -3932,7 +3584,6 @@
         </w:rPr>
         <w:t>SPV_AMD_shader_explicit_vertex_parameter</w:t>
       </w:r>
-      <w:proofErr w:type="spellEnd"/>
     </w:p>
     <w:p>
       <w:pPr>
@@ -3944,7 +3595,6 @@
           <w:szCs w:val="20"/>
         </w:rPr>
       </w:pPr>
-      <w:proofErr w:type="spellStart"/>
       <w:r>
         <w:rPr>
           <w:rFonts w:asciiTheme="minorHAnsi" w:eastAsiaTheme="minorHAnsi" w:hAnsiTheme="minorHAnsi" w:cstheme="minorBidi"/>
@@ -3954,7 +3604,6 @@
         </w:rPr>
         <w:t>SPV_AMD_gcn_shader</w:t>
       </w:r>
-      <w:proofErr w:type="spellEnd"/>
     </w:p>
     <w:p>
       <w:pPr>
@@ -3966,7 +3615,6 @@
           <w:szCs w:val="20"/>
         </w:rPr>
       </w:pPr>
-      <w:proofErr w:type="spellStart"/>
       <w:r>
         <w:rPr>
           <w:rFonts w:asciiTheme="minorHAnsi" w:eastAsiaTheme="minorHAnsi" w:hAnsiTheme="minorHAnsi" w:cstheme="minorBidi"/>
@@ -3976,7 +3624,6 @@
         </w:rPr>
         <w:t>SPV_AMD_gpu_shader_half_float</w:t>
       </w:r>
-      <w:proofErr w:type="spellEnd"/>
     </w:p>
     <w:p>
       <w:pPr>
@@ -3988,7 +3635,6 @@
           <w:szCs w:val="20"/>
         </w:rPr>
       </w:pPr>
-      <w:proofErr w:type="spellStart"/>
       <w:r>
         <w:rPr>
           <w:rFonts w:asciiTheme="minorHAnsi" w:eastAsiaTheme="minorHAnsi" w:hAnsiTheme="minorHAnsi" w:cstheme="minorBidi"/>
@@ -3998,7 +3644,6 @@
         </w:rPr>
         <w:t>SPV_AMD_texture_gather_bias_lod</w:t>
       </w:r>
-      <w:proofErr w:type="spellEnd"/>
     </w:p>
     <w:p>
       <w:pPr>
@@ -4030,7 +3675,6 @@
           <w:szCs w:val="20"/>
         </w:rPr>
       </w:pPr>
-      <w:proofErr w:type="spellStart"/>
       <w:r>
         <w:rPr>
           <w:rFonts w:asciiTheme="minorHAnsi" w:eastAsiaTheme="minorHAnsi" w:hAnsiTheme="minorHAnsi" w:cstheme="minorBidi"/>
@@ -4040,7 +3684,6 @@
         </w:rPr>
         <w:t>SPV_AMD_shader_fragment_mask</w:t>
       </w:r>
-      <w:proofErr w:type="spellEnd"/>
     </w:p>
     <w:p>
       <w:pPr>
@@ -4052,7 +3695,6 @@
           <w:szCs w:val="20"/>
         </w:rPr>
       </w:pPr>
-      <w:proofErr w:type="spellStart"/>
       <w:r>
         <w:rPr>
           <w:rFonts w:asciiTheme="minorHAnsi" w:eastAsiaTheme="minorHAnsi" w:hAnsiTheme="minorHAnsi" w:cstheme="minorBidi"/>
@@ -4062,7 +3704,6 @@
         </w:rPr>
         <w:t>SPV_AMD_shader_image_load_store_lod</w:t>
       </w:r>
-      <w:proofErr w:type="spellEnd"/>
     </w:p>
     <w:p>
       <w:pPr>
@@ -4074,7 +3715,6 @@
           <w:szCs w:val="20"/>
         </w:rPr>
       </w:pPr>
-      <w:proofErr w:type="spellStart"/>
       <w:r>
         <w:rPr>
           <w:rFonts w:asciiTheme="minorHAnsi" w:eastAsiaTheme="minorHAnsi" w:hAnsiTheme="minorHAnsi" w:cstheme="minorBidi"/>
@@ -4084,7 +3724,6 @@
         </w:rPr>
         <w:t>SPV_AMD_gpu_shader_half_float_fetch</w:t>
       </w:r>
-      <w:proofErr w:type="spellEnd"/>
     </w:p>
     <w:p>
       <w:pPr>
@@ -4096,7 +3735,6 @@
           <w:szCs w:val="20"/>
         </w:rPr>
       </w:pPr>
-      <w:proofErr w:type="spellStart"/>
       <w:r>
         <w:rPr>
           <w:rFonts w:asciiTheme="minorHAnsi" w:eastAsiaTheme="minorHAnsi" w:hAnsiTheme="minorHAnsi" w:cstheme="minorBidi"/>
@@ -4106,7 +3744,6 @@
         </w:rPr>
         <w:t>SPV_AMD_shader_early_and_late_fragment_tests</w:t>
       </w:r>
-      <w:proofErr w:type="spellEnd"/>
     </w:p>
     <w:p>
       <w:pPr>
@@ -4118,7 +3755,6 @@
           <w:szCs w:val="20"/>
         </w:rPr>
       </w:pPr>
-      <w:proofErr w:type="spellStart"/>
       <w:r>
         <w:rPr>
           <w:rFonts w:asciiTheme="minorHAnsi" w:eastAsiaTheme="minorHAnsi" w:hAnsiTheme="minorHAnsi" w:cstheme="minorBidi"/>
@@ -4128,7 +3764,6 @@
         </w:rPr>
         <w:t>SPV_ARB_shader_ballot</w:t>
       </w:r>
-      <w:proofErr w:type="spellEnd"/>
     </w:p>
     <w:p>
       <w:pPr>
@@ -4140,7 +3775,6 @@
           <w:szCs w:val="20"/>
         </w:rPr>
       </w:pPr>
-      <w:proofErr w:type="spellStart"/>
       <w:r>
         <w:rPr>
           <w:rFonts w:asciiTheme="minorHAnsi" w:eastAsiaTheme="minorHAnsi" w:hAnsiTheme="minorHAnsi" w:cstheme="minorBidi"/>
@@ -4150,7 +3784,6 @@
         </w:rPr>
         <w:t>SPV_GOOGLE_decorate_string</w:t>
       </w:r>
-      <w:proofErr w:type="spellEnd"/>
     </w:p>
     <w:p>
       <w:pPr>
@@ -4182,7 +3815,6 @@
           <w:szCs w:val="20"/>
         </w:rPr>
       </w:pPr>
-      <w:proofErr w:type="spellStart"/>
       <w:r>
         <w:rPr>
           <w:rFonts w:asciiTheme="minorHAnsi" w:eastAsiaTheme="minorHAnsi" w:hAnsiTheme="minorHAnsi" w:cstheme="minorBidi"/>
@@ -4192,7 +3824,6 @@
         </w:rPr>
         <w:t>SPV_GOOGLE_user_type</w:t>
       </w:r>
-      <w:proofErr w:type="spellEnd"/>
     </w:p>
     <w:p>
       <w:pPr>
@@ -4204,7 +3835,6 @@
           <w:szCs w:val="20"/>
         </w:rPr>
       </w:pPr>
-      <w:proofErr w:type="spellStart"/>
       <w:r>
         <w:rPr>
           <w:rFonts w:asciiTheme="minorHAnsi" w:eastAsiaTheme="minorHAnsi" w:hAnsiTheme="minorHAnsi" w:cstheme="minorBidi"/>
@@ -4214,7 +3844,6 @@
         </w:rPr>
         <w:t>SPV_AMD_abort_long_rays</w:t>
       </w:r>
-      <w:proofErr w:type="spellEnd"/>
     </w:p>
     <w:p>
       <w:pPr>
@@ -4226,7 +3855,6 @@
           <w:szCs w:val="20"/>
         </w:rPr>
       </w:pPr>
-      <w:proofErr w:type="spellStart"/>
       <w:r>
         <w:rPr>
           <w:rFonts w:asciiTheme="minorHAnsi" w:eastAsiaTheme="minorHAnsi" w:hAnsiTheme="minorHAnsi" w:cstheme="minorBidi"/>
@@ -4236,7 +3864,6 @@
         </w:rPr>
         <w:t>SPV_AMDX_shader_enqueue</w:t>
       </w:r>
-      <w:proofErr w:type="spellEnd"/>
     </w:p>
     <w:p>
       <w:pPr>
@@ -4248,7 +3875,6 @@
           <w:szCs w:val="20"/>
         </w:rPr>
       </w:pPr>
-      <w:proofErr w:type="spellStart"/>
       <w:r>
         <w:rPr>
           <w:rFonts w:asciiTheme="minorHAnsi" w:eastAsiaTheme="minorHAnsi" w:hAnsiTheme="minorHAnsi" w:cstheme="minorBidi"/>
@@ -4258,7 +3884,6 @@
         </w:rPr>
         <w:t>SPV_KHR_ray_tracing_position_fetch</w:t>
       </w:r>
-      <w:proofErr w:type="spellEnd"/>
     </w:p>
     <w:p>
       <w:pPr>
@@ -4270,7 +3895,6 @@
           <w:szCs w:val="20"/>
         </w:rPr>
       </w:pPr>
-      <w:proofErr w:type="spellStart"/>
       <w:r>
         <w:rPr>
           <w:rFonts w:asciiTheme="minorHAnsi" w:eastAsiaTheme="minorHAnsi" w:hAnsiTheme="minorHAnsi" w:cstheme="minorBidi"/>
@@ -4281,7 +3905,6 @@
         <w:lastRenderedPageBreak/>
         <w:t>SPV_KHR_ray_tracing</w:t>
       </w:r>
-      <w:proofErr w:type="spellEnd"/>
     </w:p>
     <w:p>
       <w:pPr>
@@ -4293,7 +3916,6 @@
           <w:szCs w:val="20"/>
         </w:rPr>
       </w:pPr>
-      <w:proofErr w:type="spellStart"/>
       <w:r>
         <w:rPr>
           <w:rFonts w:asciiTheme="minorHAnsi" w:eastAsiaTheme="minorHAnsi" w:hAnsiTheme="minorHAnsi" w:cstheme="minorBidi"/>
@@ -4303,7 +3925,6 @@
         </w:rPr>
         <w:t>SPV_KHR_ray_query</w:t>
       </w:r>
-      <w:proofErr w:type="spellEnd"/>
     </w:p>
     <w:p>
       <w:pPr>
@@ -4315,7 +3936,6 @@
           <w:szCs w:val="20"/>
         </w:rPr>
       </w:pPr>
-      <w:proofErr w:type="spellStart"/>
       <w:r>
         <w:rPr>
           <w:rFonts w:asciiTheme="minorHAnsi" w:eastAsiaTheme="minorHAnsi" w:hAnsiTheme="minorHAnsi" w:cstheme="minorBidi"/>
@@ -4325,7 +3945,6 @@
         </w:rPr>
         <w:t>SPV_AMD_sparse_cooperative_matrix</w:t>
       </w:r>
-      <w:proofErr w:type="spellEnd"/>
     </w:p>
     <w:p>
       <w:pPr>
@@ -4357,7 +3976,6 @@
           <w:szCs w:val="20"/>
         </w:rPr>
       </w:pPr>
-      <w:proofErr w:type="spellStart"/>
       <w:r>
         <w:rPr>
           <w:rFonts w:asciiTheme="minorHAnsi" w:eastAsiaTheme="minorHAnsi" w:hAnsiTheme="minorHAnsi" w:cstheme="minorBidi"/>
@@ -4367,7 +3985,6 @@
         </w:rPr>
         <w:t>SPV_NV_shader_atomic_float</w:t>
       </w:r>
-      <w:proofErr w:type="spellEnd"/>
     </w:p>
     <w:p>
       <w:pPr>
@@ -4379,7 +3996,6 @@
           <w:szCs w:val="20"/>
         </w:rPr>
       </w:pPr>
-      <w:proofErr w:type="spellStart"/>
       <w:r>
         <w:rPr>
           <w:rFonts w:asciiTheme="minorHAnsi" w:eastAsiaTheme="minorHAnsi" w:hAnsiTheme="minorHAnsi" w:cstheme="minorBidi"/>
@@ -4389,7 +4005,6 @@
         </w:rPr>
         <w:t>SPV_NV_compute_shader_derivatives</w:t>
       </w:r>
-      <w:proofErr w:type="spellEnd"/>
     </w:p>
     <w:p>
       <w:pPr>
@@ -4401,7 +4016,6 @@
           <w:szCs w:val="20"/>
         </w:rPr>
       </w:pPr>
-      <w:proofErr w:type="spellStart"/>
       <w:r>
         <w:rPr>
           <w:rFonts w:asciiTheme="minorHAnsi" w:eastAsiaTheme="minorHAnsi" w:hAnsiTheme="minorHAnsi" w:cstheme="minorBidi"/>
@@ -4411,7 +4025,6 @@
         </w:rPr>
         <w:t>SPV_KHR_maximal_reconvergence</w:t>
       </w:r>
-      <w:proofErr w:type="spellEnd"/>
     </w:p>
     <w:p>
       <w:pPr>
@@ -4423,7 +4036,6 @@
           <w:szCs w:val="20"/>
         </w:rPr>
       </w:pPr>
-      <w:proofErr w:type="spellStart"/>
       <w:r>
         <w:rPr>
           <w:rFonts w:asciiTheme="minorHAnsi" w:eastAsiaTheme="minorHAnsi" w:hAnsiTheme="minorHAnsi" w:cstheme="minorBidi"/>
@@ -4433,7 +4045,6 @@
         </w:rPr>
         <w:t>SPV_KHR_expect_assume</w:t>
       </w:r>
-      <w:proofErr w:type="spellEnd"/>
     </w:p>
     <w:p>
       <w:pPr>
@@ -4445,7 +4056,6 @@
           <w:szCs w:val="20"/>
         </w:rPr>
       </w:pPr>
-      <w:proofErr w:type="spellStart"/>
       <w:r>
         <w:rPr>
           <w:rFonts w:asciiTheme="minorHAnsi" w:eastAsiaTheme="minorHAnsi" w:hAnsiTheme="minorHAnsi" w:cstheme="minorBidi"/>
@@ -4455,7 +4065,6 @@
         </w:rPr>
         <w:t>SPV_KHR_shader_quad_control</w:t>
       </w:r>
-      <w:proofErr w:type="spellEnd"/>
     </w:p>
     <w:p>
       <w:pPr>
@@ -4467,7 +4076,6 @@
           <w:szCs w:val="20"/>
         </w:rPr>
       </w:pPr>
-      <w:proofErr w:type="spellStart"/>
       <w:r>
         <w:rPr>
           <w:rFonts w:asciiTheme="minorHAnsi" w:eastAsiaTheme="minorHAnsi" w:hAnsiTheme="minorHAnsi" w:cstheme="minorBidi"/>
@@ -4477,7 +4085,6 @@
         </w:rPr>
         <w:t>SPV_KHR_subgroup_rotate</w:t>
       </w:r>
-      <w:proofErr w:type="spellEnd"/>
     </w:p>
     <w:p>
       <w:pPr>
@@ -4489,7 +4096,6 @@
           <w:szCs w:val="20"/>
         </w:rPr>
       </w:pPr>
-      <w:proofErr w:type="spellStart"/>
       <w:r>
         <w:rPr>
           <w:rFonts w:asciiTheme="minorHAnsi" w:eastAsiaTheme="minorHAnsi" w:hAnsiTheme="minorHAnsi" w:cstheme="minorBidi"/>
@@ -4499,7 +4105,6 @@
         </w:rPr>
         <w:t>SPV_KHR_untyped_pointers</w:t>
       </w:r>
-      <w:proofErr w:type="spellEnd"/>
     </w:p>
     <w:p>
       <w:pPr>
@@ -4511,7 +4116,6 @@
           <w:szCs w:val="20"/>
         </w:rPr>
       </w:pPr>
-      <w:proofErr w:type="spellStart"/>
       <w:r>
         <w:rPr>
           <w:rFonts w:asciiTheme="minorHAnsi" w:eastAsiaTheme="minorHAnsi" w:hAnsiTheme="minorHAnsi" w:cstheme="minorBidi"/>
@@ -4521,7 +4125,6 @@
         </w:rPr>
         <w:t>SPV_KHR_compute_shader_derivatives</w:t>
       </w:r>
-      <w:proofErr w:type="spellEnd"/>
     </w:p>
     <w:p>
       <w:pPr>
@@ -4533,7 +4136,6 @@
           <w:szCs w:val="20"/>
         </w:rPr>
       </w:pPr>
-      <w:proofErr w:type="spellStart"/>
       <w:r>
         <w:rPr>
           <w:rFonts w:asciiTheme="minorHAnsi" w:eastAsiaTheme="minorHAnsi" w:hAnsiTheme="minorHAnsi" w:cstheme="minorBidi"/>
@@ -4543,7 +4145,6 @@
         </w:rPr>
         <w:t>SPV_KHR_fma</w:t>
       </w:r>
-      <w:proofErr w:type="spellEnd"/>
       <w:r>
         <w:rPr>
           <w:rFonts w:asciiTheme="minorHAnsi" w:eastAsiaTheme="minorHAnsi" w:hAnsiTheme="minorHAnsi" w:cstheme="minorBidi"/>
@@ -4669,6 +4270,8 @@
           <w:ilvl w:val="0"/>
           <w:numId w:val="1"/>
         </w:numPr>
+        <w:shd w:val="clear" w:color="auto" w:fill="FFFFFF"/>
+        <w:spacing w:before="100" w:beforeAutospacing="1" w:after="100" w:afterAutospacing="1" w:line="240" w:lineRule="auto"/>
         <w:rPr>
           <w:sz w:val="20"/>
           <w:szCs w:val="20"/>
@@ -4681,6 +4284,13 @@
         </w:rPr>
         <w:t>Tooltips and Functional Groups are not supported for pre-RDNA targets.</w:t>
       </w:r>
+      <w:r>
+        <w:rPr>
+          <w:sz w:val="20"/>
+          <w:szCs w:val="20"/>
+        </w:rPr>
+        <w:t>.</w:t>
+      </w:r>
     </w:p>
     <w:p>
       <w:pPr>
@@ -4729,23 +4339,7 @@
           <w:sz w:val="20"/>
           <w:szCs w:val="20"/>
         </w:rPr>
-        <w:t xml:space="preserve">As of version 2.0, RGA allows developers to replace the Lightning Compiler package that ships with the product with a user-provided LLVM-based package. For more information, see the Radeon GPU Analyzer GUI app’s help manual, or run the command line tool with –s </w:t>
-      </w:r>
-      <w:proofErr w:type="spellStart"/>
-      <w:r>
-        <w:rPr>
-          <w:sz w:val="20"/>
-          <w:szCs w:val="20"/>
-        </w:rPr>
-        <w:t>opencl</w:t>
-      </w:r>
-      <w:proofErr w:type="spellEnd"/>
-      <w:r>
-        <w:rPr>
-          <w:sz w:val="20"/>
-          <w:szCs w:val="20"/>
-        </w:rPr>
-        <w:t xml:space="preserve"> –h as arguments (look for the “</w:t>
+        <w:t>As of version 2.0, RGA allows developers to replace the Lightning Compiler package that ships with the product with a user-provided LLVM-based package. For more information, see the Radeon GPU Analyzer GUI app’s help manual, or run the command line tool with –s opencl –h as arguments (look for the “</w:t>
       </w:r>
       <w:r>
         <w:rPr>
@@ -4874,23 +4468,7 @@
           <w:szCs w:val="20"/>
         </w:rPr>
         <w:lastRenderedPageBreak/>
-        <w:t xml:space="preserve">Latest Adrenalin or </w:t>
-      </w:r>
-      <w:proofErr w:type="spellStart"/>
-      <w:r>
-        <w:rPr>
-          <w:sz w:val="20"/>
-          <w:szCs w:val="20"/>
-        </w:rPr>
-        <w:t>amdgpu</w:t>
-      </w:r>
-      <w:proofErr w:type="spellEnd"/>
-      <w:r>
-        <w:rPr>
-          <w:sz w:val="20"/>
-          <w:szCs w:val="20"/>
-        </w:rPr>
-        <w:t>-pro driver is required.</w:t>
+        <w:t>Latest Adrenalin or amdgpu-pro driver is required.</w:t>
       </w:r>
     </w:p>
     <w:p>
@@ -4898,47 +4476,7 @@
         <w:pStyle w:val="Heading2"/>
       </w:pPr>
       <w:r>
-        <w:t>Vulkan Offline Modes (</w:t>
-      </w:r>
-      <w:proofErr w:type="spellStart"/>
-      <w:r>
-        <w:t>vk</w:t>
-      </w:r>
-      <w:proofErr w:type="spellEnd"/>
-      <w:r>
-        <w:t xml:space="preserve">-offline, </w:t>
-      </w:r>
-      <w:proofErr w:type="spellStart"/>
-      <w:r>
-        <w:t>vk</w:t>
-      </w:r>
-      <w:proofErr w:type="spellEnd"/>
-      <w:r>
-        <w:t>-</w:t>
-      </w:r>
-      <w:proofErr w:type="spellStart"/>
-      <w:r>
-        <w:t>spv</w:t>
-      </w:r>
-      <w:proofErr w:type="spellEnd"/>
-      <w:r>
-        <w:t xml:space="preserve">-offline, </w:t>
-      </w:r>
-      <w:proofErr w:type="spellStart"/>
-      <w:r>
-        <w:t>vk</w:t>
-      </w:r>
-      <w:proofErr w:type="spellEnd"/>
-      <w:r>
-        <w:t>-</w:t>
-      </w:r>
-      <w:proofErr w:type="spellStart"/>
-      <w:r>
-        <w:t>spv</w:t>
-      </w:r>
-      <w:proofErr w:type="spellEnd"/>
-      <w:r>
-        <w:t>-txt-offline)</w:t>
+        <w:t>Vulkan Offline Modes (vk-offline, vk-spv-offline, vk-spv-txt-offline)</w:t>
       </w:r>
     </w:p>
     <w:p>
@@ -4954,87 +4492,7 @@
           <w:sz w:val="20"/>
           <w:szCs w:val="20"/>
         </w:rPr>
-        <w:t>All Vulkan offline modes (</w:t>
-      </w:r>
-      <w:proofErr w:type="spellStart"/>
-      <w:r>
-        <w:rPr>
-          <w:sz w:val="20"/>
-          <w:szCs w:val="20"/>
-        </w:rPr>
-        <w:t>vk</w:t>
-      </w:r>
-      <w:proofErr w:type="spellEnd"/>
-      <w:r>
-        <w:rPr>
-          <w:sz w:val="20"/>
-          <w:szCs w:val="20"/>
-        </w:rPr>
-        <w:t xml:space="preserve">-offline, </w:t>
-      </w:r>
-      <w:proofErr w:type="spellStart"/>
-      <w:r>
-        <w:rPr>
-          <w:sz w:val="20"/>
-          <w:szCs w:val="20"/>
-        </w:rPr>
-        <w:t>vk</w:t>
-      </w:r>
-      <w:proofErr w:type="spellEnd"/>
-      <w:r>
-        <w:rPr>
-          <w:sz w:val="20"/>
-          <w:szCs w:val="20"/>
-        </w:rPr>
-        <w:t>-</w:t>
-      </w:r>
-      <w:proofErr w:type="spellStart"/>
-      <w:r>
-        <w:rPr>
-          <w:sz w:val="20"/>
-          <w:szCs w:val="20"/>
-        </w:rPr>
-        <w:t>spv</w:t>
-      </w:r>
-      <w:proofErr w:type="spellEnd"/>
-      <w:r>
-        <w:rPr>
-          <w:sz w:val="20"/>
-          <w:szCs w:val="20"/>
-        </w:rPr>
-        <w:t xml:space="preserve">-offline and </w:t>
-      </w:r>
-      <w:proofErr w:type="spellStart"/>
-      <w:r>
-        <w:rPr>
-          <w:sz w:val="20"/>
-          <w:szCs w:val="20"/>
-        </w:rPr>
-        <w:t>vk</w:t>
-      </w:r>
-      <w:proofErr w:type="spellEnd"/>
-      <w:r>
-        <w:rPr>
-          <w:sz w:val="20"/>
-          <w:szCs w:val="20"/>
-        </w:rPr>
-        <w:t>-</w:t>
-      </w:r>
-      <w:proofErr w:type="spellStart"/>
-      <w:r>
-        <w:rPr>
-          <w:sz w:val="20"/>
-          <w:szCs w:val="20"/>
-        </w:rPr>
-        <w:t>spv</w:t>
-      </w:r>
-      <w:proofErr w:type="spellEnd"/>
-      <w:r>
-        <w:rPr>
-          <w:sz w:val="20"/>
-          <w:szCs w:val="20"/>
-        </w:rPr>
-        <w:t xml:space="preserve">-txt-offline) are independent of the installed driver and graphics hardware and should work on any x86-based system. </w:t>
+        <w:t xml:space="preserve">All Vulkan offline modes (vk-offline, vk-spv-offline and vk-spv-txt-offline) are independent of the installed driver and graphics hardware and should work on any x86-based system. </w:t>
       </w:r>
     </w:p>
     <w:p>
@@ -5151,23 +4609,7 @@
           <w:sz w:val="20"/>
           <w:szCs w:val="20"/>
         </w:rPr>
-        <w:t xml:space="preserve">Offline OpenCL mode (-s </w:t>
-      </w:r>
-      <w:proofErr w:type="spellStart"/>
-      <w:r>
-        <w:rPr>
-          <w:sz w:val="20"/>
-          <w:szCs w:val="20"/>
-        </w:rPr>
-        <w:t>opencl</w:t>
-      </w:r>
-      <w:proofErr w:type="spellEnd"/>
-      <w:r>
-        <w:rPr>
-          <w:sz w:val="20"/>
-          <w:szCs w:val="20"/>
-        </w:rPr>
-        <w:t xml:space="preserve">) is independent of the installed driver and graphics hardware and should work on any x86-based system. </w:t>
+        <w:t xml:space="preserve">Offline OpenCL mode (-s opencl) is independent of the installed driver and graphics hardware and should work on any x86-based system. </w:t>
       </w:r>
     </w:p>
     <w:p>
@@ -5197,23 +4639,7 @@
           <w:sz w:val="20"/>
           <w:szCs w:val="20"/>
         </w:rPr>
-        <w:t xml:space="preserve">(-s </w:t>
-      </w:r>
-      <w:proofErr w:type="spellStart"/>
-      <w:r>
-        <w:rPr>
-          <w:sz w:val="20"/>
-          <w:szCs w:val="20"/>
-        </w:rPr>
-        <w:t>opengl</w:t>
-      </w:r>
-      <w:proofErr w:type="spellEnd"/>
-      <w:r>
-        <w:rPr>
-          <w:sz w:val="20"/>
-          <w:szCs w:val="20"/>
-        </w:rPr>
-        <w:t>) is independent of the installed driver and graphics hardware and should work on any x86-based system.</w:t>
+        <w:t>(-s opengl) is independent of the installed driver and graphics hardware and should work on any x86-based system.</w:t>
       </w:r>
     </w:p>
     <w:sectPr>

</xml_diff>